<commit_message>
put results of survey into a spreadsheet
</commit_message>
<xml_diff>
--- a/Project Documentation.docx
+++ b/Project Documentation.docx
@@ -1,6 +1,6 @@
 
 <file path=word/document.xml><?xml version="1.0" encoding="utf-8"?>
-<w:document xmlns:wpc="http://schemas.microsoft.com/office/word/2010/wordprocessingCanvas" xmlns:cx="http://schemas.microsoft.com/office/drawing/2014/chartex" xmlns:cx1="http://schemas.microsoft.com/office/drawing/2015/9/8/chartex" xmlns:mc="http://schemas.openxmlformats.org/markup-compatibility/2006" xmlns:o="urn:schemas-microsoft-com:office:office" xmlns:r="http://schemas.openxmlformats.org/officeDocument/2006/relationships" xmlns:m="http://schemas.openxmlformats.org/officeDocument/2006/math" xmlns:v="urn:schemas-microsoft-com:vml" xmlns:wp14="http://schemas.microsoft.com/office/word/2010/wordprocessingDrawing" xmlns:wp="http://schemas.openxmlformats.org/drawingml/2006/wordprocessingDrawing" xmlns:w10="urn:schemas-microsoft-com:office:word" xmlns:w="http://schemas.openxmlformats.org/wordprocessingml/2006/main" xmlns:w14="http://schemas.microsoft.com/office/word/2010/wordml" xmlns:w15="http://schemas.microsoft.com/office/word/2012/wordml" xmlns:w16se="http://schemas.microsoft.com/office/word/2015/wordml/symex" xmlns:wpg="http://schemas.microsoft.com/office/word/2010/wordprocessingGroup" xmlns:wpi="http://schemas.microsoft.com/office/word/2010/wordprocessingInk" xmlns:wne="http://schemas.microsoft.com/office/word/2006/wordml" xmlns:wps="http://schemas.microsoft.com/office/word/2010/wordprocessingShape" mc:Ignorable="w14 w15 w16se wp14">
+<w:document xmlns:wpc="http://schemas.microsoft.com/office/word/2010/wordprocessingCanvas" xmlns:cx="http://schemas.microsoft.com/office/drawing/2014/chartex" xmlns:cx1="http://schemas.microsoft.com/office/drawing/2015/9/8/chartex" xmlns:cx2="http://schemas.microsoft.com/office/drawing/2015/10/21/chartex" xmlns:cx3="http://schemas.microsoft.com/office/drawing/2016/5/9/chartex" xmlns:cx4="http://schemas.microsoft.com/office/drawing/2016/5/10/chartex" xmlns:cx5="http://schemas.microsoft.com/office/drawing/2016/5/11/chartex" xmlns:cx6="http://schemas.microsoft.com/office/drawing/2016/5/12/chartex" xmlns:cx7="http://schemas.microsoft.com/office/drawing/2016/5/13/chartex" xmlns:cx8="http://schemas.microsoft.com/office/drawing/2016/5/14/chartex" xmlns:mc="http://schemas.openxmlformats.org/markup-compatibility/2006" xmlns:aink="http://schemas.microsoft.com/office/drawing/2016/ink" xmlns:am3d="http://schemas.microsoft.com/office/drawing/2017/model3d" xmlns:o="urn:schemas-microsoft-com:office:office" xmlns:r="http://schemas.openxmlformats.org/officeDocument/2006/relationships" xmlns:m="http://schemas.openxmlformats.org/officeDocument/2006/math" xmlns:v="urn:schemas-microsoft-com:vml" xmlns:wp14="http://schemas.microsoft.com/office/word/2010/wordprocessingDrawing" xmlns:wp="http://schemas.openxmlformats.org/drawingml/2006/wordprocessingDrawing" xmlns:w10="urn:schemas-microsoft-com:office:word" xmlns:w="http://schemas.openxmlformats.org/wordprocessingml/2006/main" xmlns:w14="http://schemas.microsoft.com/office/word/2010/wordml" xmlns:w15="http://schemas.microsoft.com/office/word/2012/wordml" xmlns:w16cid="http://schemas.microsoft.com/office/word/2016/wordml/cid" xmlns:w16se="http://schemas.microsoft.com/office/word/2015/wordml/symex" xmlns:wpg="http://schemas.microsoft.com/office/word/2010/wordprocessingGroup" xmlns:wpi="http://schemas.microsoft.com/office/word/2010/wordprocessingInk" xmlns:wne="http://schemas.microsoft.com/office/word/2006/wordml" xmlns:wps="http://schemas.microsoft.com/office/word/2010/wordprocessingShape" mc:Ignorable="w14 w15 w16se w16cid wp14">
   <w:body>
     <w:p>
       <w:pPr>
@@ -10,6 +10,8 @@
           <w:szCs w:val="24"/>
         </w:rPr>
       </w:pPr>
+      <w:bookmarkStart w:id="0" w:name="_GoBack"/>
+      <w:bookmarkEnd w:id="0"/>
     </w:p>
     <w:p>
       <w:pPr>
@@ -508,10 +510,85 @@
     </w:p>
     <w:p>
       <w:pPr>
+        <w:pStyle w:val="TaskHeader"/>
+      </w:pPr>
+      <w:r>
+        <w:t>Technical:</w:t>
+      </w:r>
+    </w:p>
+    <w:p>
+      <w:pPr>
+        <w:pStyle w:val="Text1"/>
+        <w:numPr>
+          <w:ilvl w:val="0"/>
+          <w:numId w:val="8"/>
+        </w:numPr>
+      </w:pPr>
+      <w:r>
+        <w:t>The game will need to be object orientated both to make it easier to program and to meet some of the requirements. Python will be used for this as it is object orientated, simple to install and I already know the syntax.</w:t>
+      </w:r>
+    </w:p>
+    <w:p>
+      <w:pPr>
+        <w:pStyle w:val="Text1"/>
+        <w:numPr>
+          <w:ilvl w:val="0"/>
+          <w:numId w:val="8"/>
+        </w:numPr>
+      </w:pPr>
+      <w:r>
+        <w:rPr>
+          <w:shd w:val="clear" w:color="auto" w:fill="FFFFFF"/>
+        </w:rPr>
+        <w:t>The g</w:t>
+      </w:r>
+      <w:r>
+        <w:rPr>
+          <w:shd w:val="clear" w:color="auto" w:fill="FFFFFF"/>
+        </w:rPr>
+        <w:t>ame will need to have a graphical interface, for this Pygame and Pyganim (python libraries)</w:t>
+      </w:r>
+      <w:r>
+        <w:rPr>
+          <w:shd w:val="clear" w:color="auto" w:fill="FFFFFF"/>
+        </w:rPr>
+        <w:t xml:space="preserve"> will be used, this requires python and Pim (a software installation package) to be installed. This is feasible as Pim comes included in the most recent python package and installing Pygame and Pyganim only takes a one-line command.</w:t>
+      </w:r>
+    </w:p>
+    <w:p>
+      <w:pPr>
+        <w:pStyle w:val="TaskHeader"/>
+      </w:pPr>
+      <w:r>
+        <w:t>Economic:</w:t>
+      </w:r>
+    </w:p>
+    <w:p>
+      <w:pPr>
+        <w:pStyle w:val="Text1"/>
+        <w:numPr>
+          <w:ilvl w:val="0"/>
+          <w:numId w:val="9"/>
+        </w:numPr>
+      </w:pPr>
+      <w:r>
+        <w:t>The Project is economically feasible as it will not cost anything to product.</w:t>
+      </w:r>
+    </w:p>
+    <w:p>
+      <w:pPr>
+        <w:pStyle w:val="TaskHeader"/>
+      </w:pPr>
+      <w:r>
+        <w:t>Legal:</w:t>
+      </w:r>
+    </w:p>
+    <w:p>
+      <w:pPr>
         <w:pStyle w:val="Sub-TaskHeader"/>
       </w:pPr>
       <w:r>
-        <w:t>Technical:</w:t>
+        <w:t>Data Protection:</w:t>
       </w:r>
     </w:p>
     <w:p>
@@ -519,11 +596,12 @@
         <w:pStyle w:val="Text3"/>
         <w:numPr>
           <w:ilvl w:val="0"/>
-          <w:numId w:val="1"/>
+          <w:numId w:val="4"/>
         </w:numPr>
-      </w:pPr>
-      <w:r>
-        <w:t>The game will need to be object orientated both to make it easier to program and to meet some of the requirements. Python will be used for this as it is object orientated, simple to install and I already know the syntax.</w:t>
+        <w:ind w:left="1134"/>
+      </w:pPr>
+      <w:r>
+        <w:t>I will be collecting high-scores</w:t>
       </w:r>
     </w:p>
     <w:p>
@@ -531,26 +609,12 @@
         <w:pStyle w:val="Text3"/>
         <w:numPr>
           <w:ilvl w:val="0"/>
-          <w:numId w:val="1"/>
+          <w:numId w:val="4"/>
         </w:numPr>
-      </w:pPr>
-      <w:r>
-        <w:rPr>
-          <w:shd w:val="clear" w:color="auto" w:fill="FFFFFF"/>
-        </w:rPr>
-        <w:t>The g</w:t>
-      </w:r>
-      <w:r>
-        <w:rPr>
-          <w:shd w:val="clear" w:color="auto" w:fill="FFFFFF"/>
-        </w:rPr>
-        <w:t>ame will need to have a graphical interface, for this Pygame and Pyganim (python libraries)</w:t>
-      </w:r>
-      <w:r>
-        <w:rPr>
-          <w:shd w:val="clear" w:color="auto" w:fill="FFFFFF"/>
-        </w:rPr>
-        <w:t xml:space="preserve"> will be used, this requires python and Pim (a software installation package) to be installed. This is feasible as Pim comes included in the most recent python package and installing Pygame and Pyganim only takes a one-line command.</w:t>
+        <w:ind w:left="1134"/>
+      </w:pPr>
+      <w:r>
+        <w:t>I will be collecting names (3 characters max)</w:t>
       </w:r>
     </w:p>
     <w:p>
@@ -558,7 +622,15 @@
         <w:pStyle w:val="Sub-TaskHeader"/>
       </w:pPr>
       <w:r>
-        <w:t>Economic:</w:t>
+        <w:t xml:space="preserve">Copyright, </w:t>
+      </w:r>
+      <w:proofErr w:type="gramStart"/>
+      <w:r>
+        <w:t>Designs</w:t>
+      </w:r>
+      <w:proofErr w:type="gramEnd"/>
+      <w:r>
+        <w:t xml:space="preserve"> and patents Act:</w:t>
       </w:r>
     </w:p>
     <w:p>
@@ -566,64 +638,62 @@
         <w:pStyle w:val="Text3"/>
         <w:numPr>
           <w:ilvl w:val="0"/>
-          <w:numId w:val="2"/>
+          <w:numId w:val="10"/>
         </w:numPr>
       </w:pPr>
       <w:r>
-        <w:t>The Project is economically feasible as it will not cost anything to product.</w:t>
-      </w:r>
-    </w:p>
-    <w:p>
-      <w:pPr>
-        <w:pStyle w:val="Sub-TaskHeader"/>
-      </w:pPr>
-      <w:r>
-        <w:t>Legal:</w:t>
+        <w:t>I may be using the original game graphics</w:t>
       </w:r>
     </w:p>
     <w:p>
       <w:pPr>
         <w:pStyle w:val="Text3"/>
+        <w:numPr>
+          <w:ilvl w:val="0"/>
+          <w:numId w:val="10"/>
+        </w:numPr>
+      </w:pPr>
+      <w:r>
+        <w:t>I may need permission to use the same mechanics and name</w:t>
+      </w:r>
+    </w:p>
+    <w:p>
+      <w:pPr>
+        <w:pStyle w:val="TaskHeader"/>
+      </w:pPr>
+      <w:r>
+        <w:t>Schedule:</w:t>
+      </w:r>
+    </w:p>
+    <w:p>
+      <w:pPr>
+        <w:pStyle w:val="Text2"/>
       </w:pPr>
       <w:r>
         <w:rPr>
           <w:shd w:val="clear" w:color="auto" w:fill="FFFFFF"/>
         </w:rPr>
-        <w:t xml:space="preserve">can the solution be created and adhere to existing </w:t>
-      </w:r>
-      <w:proofErr w:type="gramStart"/>
-      <w:r>
-        <w:rPr>
-          <w:shd w:val="clear" w:color="auto" w:fill="FFFFFF"/>
-        </w:rPr>
-        <w:t>laws</w:t>
-      </w:r>
-      <w:proofErr w:type="gramEnd"/>
-    </w:p>
-    <w:p>
-      <w:pPr>
-        <w:pStyle w:val="Sub-TaskHeader"/>
-      </w:pPr>
-      <w:r>
-        <w:t>Schedule:</w:t>
-      </w:r>
-    </w:p>
-    <w:p>
-      <w:pPr>
-        <w:pStyle w:val="Text3"/>
-      </w:pPr>
-      <w:r>
-        <w:rPr>
-          <w:shd w:val="clear" w:color="auto" w:fill="FFFFFF"/>
-        </w:rPr>
         <w:t>(is there enough time to complete the project, are the right people and resources available when required to deliver the project on time</w:t>
       </w:r>
     </w:p>
     <w:p>
       <w:pPr>
+        <w:rPr>
+          <w:b/>
+          <w:sz w:val="72"/>
+          <w:szCs w:val="72"/>
+        </w:rPr>
+      </w:pPr>
+      <w:r>
+        <w:br w:type="page"/>
+      </w:r>
+    </w:p>
+    <w:p>
+      <w:pPr>
         <w:pStyle w:val="SectionHeader"/>
       </w:pPr>
       <w:r>
+        <w:lastRenderedPageBreak/>
         <w:t>Requirement Specification</w:t>
       </w:r>
     </w:p>
@@ -754,12 +824,7 @@
         <w:pStyle w:val="Text2"/>
       </w:pPr>
       <w:r>
-        <w:t>There will be 11 aliens on eac</w:t>
-      </w:r>
-      <w:bookmarkStart w:id="0" w:name="_GoBack"/>
-      <w:bookmarkEnd w:id="0"/>
-      <w:r>
-        <w:t>h row.</w:t>
+        <w:t>There will be 11 aliens on each row.</w:t>
       </w:r>
     </w:p>
     <w:p>
@@ -847,7 +912,6 @@
         <w:pStyle w:val="Text2"/>
       </w:pPr>
       <w:r>
-        <w:lastRenderedPageBreak/>
         <w:t>The player will only be able to move right and left. Shots will only come from the centre of</w:t>
       </w:r>
       <w:r>
@@ -945,178 +1009,40 @@
           <w:szCs w:val="24"/>
         </w:rPr>
       </w:pPr>
-      <w:r>
-        <w:br w:type="page"/>
-      </w:r>
-    </w:p>
-    <w:p>
-      <w:pPr>
-        <w:pStyle w:val="Text2"/>
-      </w:pPr>
-    </w:p>
-    <w:p>
-      <w:pPr>
-        <w:spacing w:after="0"/>
+    </w:p>
+    <w:p>
+      <w:pPr>
         <w:rPr>
           <w:sz w:val="24"/>
           <w:szCs w:val="24"/>
         </w:rPr>
       </w:pPr>
-    </w:p>
-    <w:p>
-      <w:pPr>
-        <w:pStyle w:val="TaskHeader"/>
-      </w:pPr>
-      <w:r>
-        <w:t>Score</w:t>
-      </w:r>
-      <w:r>
-        <w:t>-board</w:t>
-      </w:r>
-      <w:r>
-        <w:t>:</w:t>
-      </w:r>
-    </w:p>
-    <w:p>
-      <w:pPr>
-        <w:pStyle w:val="Text2"/>
-      </w:pPr>
-      <w:r>
-        <w:t>Throughout the game the score will be kept track of a</w:t>
-      </w:r>
-      <w:r>
-        <w:t>nd shown at the very top of the</w:t>
-      </w:r>
-      <w:r>
-        <w:t xml:space="preserve"> </w:t>
-      </w:r>
-      <w:r>
-        <w:t>'canvas'.</w:t>
-      </w:r>
-      <w:r>
-        <w:t xml:space="preserve"> </w:t>
-      </w:r>
-      <w:r>
-        <w:t>Once the game is over the user will be asked to input 3 lett</w:t>
-      </w:r>
-      <w:r>
-        <w:t>ers to be their player</w:t>
-      </w:r>
-      <w:r>
-        <w:t xml:space="preserve"> </w:t>
-      </w:r>
-      <w:r>
-        <w:t xml:space="preserve">name and </w:t>
-      </w:r>
-      <w:r>
-        <w:t>once they</w:t>
-      </w:r>
-      <w:r>
-        <w:t xml:space="preserve"> </w:t>
-      </w:r>
-      <w:r>
-        <w:t>submit the name the score will be compared</w:t>
-      </w:r>
-      <w:r>
-        <w:t xml:space="preserve"> to a file containing the</w:t>
-      </w:r>
-      <w:r>
-        <w:t xml:space="preserve"> </w:t>
-      </w:r>
-      <w:r>
-        <w:t xml:space="preserve">top 5 </w:t>
-      </w:r>
-      <w:r>
-        <w:t>scores, if it is higher than any</w:t>
-      </w:r>
-      <w:r>
-        <w:t xml:space="preserve"> </w:t>
-      </w:r>
-      <w:r>
-        <w:t xml:space="preserve">of the scores it will replace </w:t>
-      </w:r>
-      <w:r>
-        <w:t>them/slot in and shift</w:t>
-      </w:r>
-      <w:r>
-        <w:t xml:space="preserve"> </w:t>
-      </w:r>
-      <w:r>
-        <w:t xml:space="preserve">down the </w:t>
-      </w:r>
-      <w:r>
-        <w:t>list, removing the new 11th highest score.</w:t>
-      </w:r>
-      <w:r>
-        <w:t xml:space="preserve"> </w:t>
-      </w:r>
-      <w:r>
-        <w:t>Any</w:t>
-      </w:r>
-      <w:r>
-        <w:t xml:space="preserve"> repetitions of the scores will</w:t>
-      </w:r>
-      <w:r>
-        <w:t xml:space="preserve"> </w:t>
-      </w:r>
-      <w:r>
-        <w:t xml:space="preserve">cause the </w:t>
-      </w:r>
-      <w:r>
-        <w:t>names to be added together</w:t>
-      </w:r>
-      <w:r>
-        <w:t xml:space="preserve"> in a list style, e.g. YAN, BEN. </w:t>
-      </w:r>
-      <w:r>
-        <w:t>Thi</w:t>
-      </w:r>
-      <w:r>
-        <w:t>s will not occur if</w:t>
-      </w:r>
-      <w:r>
-        <w:t xml:space="preserve"> </w:t>
-      </w:r>
-      <w:r>
-        <w:t xml:space="preserve">the name if </w:t>
-      </w:r>
-      <w:r>
-        <w:t>the same, if so no change will be made.</w:t>
-      </w:r>
-    </w:p>
-    <w:p>
-      <w:pPr>
-        <w:pStyle w:val="Text2"/>
-      </w:pPr>
-    </w:p>
-    <w:p>
-      <w:pPr>
-        <w:pStyle w:val="Text2"/>
-      </w:pPr>
-    </w:p>
-    <w:p>
-      <w:r>
-        <w:t>***Make test plan***</w:t>
-      </w:r>
-    </w:p>
-    <w:p>
-      <w:pPr>
+      <w:r>
         <w:rPr>
           <w:sz w:val="24"/>
           <w:szCs w:val="24"/>
         </w:rPr>
-      </w:pPr>
-    </w:p>
-    <w:p>
-      <w:pPr>
-        <w:pStyle w:val="Sub-SectionHeader"/>
+        <w:br w:type="page"/>
+      </w:r>
+    </w:p>
+    <w:p>
+      <w:pPr>
+        <w:spacing w:after="0"/>
         <w:rPr>
           <w:sz w:val="24"/>
           <w:szCs w:val="24"/>
         </w:rPr>
       </w:pPr>
-      <w:r>
-        <w:t>Implementation</w:t>
+    </w:p>
+    <w:p>
+      <w:pPr>
+        <w:pStyle w:val="TaskHeader"/>
+      </w:pPr>
+      <w:r>
+        <w:t>Score</w:t>
+      </w:r>
+      <w:r>
+        <w:t>-board</w:t>
       </w:r>
       <w:r>
         <w:t>:</w:t>
@@ -1124,113 +1050,152 @@
     </w:p>
     <w:p>
       <w:pPr>
-        <w:pStyle w:val="Text1"/>
-      </w:pPr>
-      <w:r>
-        <w:t>This project will be made using the object-oriented programming language Python.</w:t>
-      </w:r>
-    </w:p>
-    <w:p>
-      <w:pPr>
-        <w:pStyle w:val="Text1"/>
-      </w:pPr>
-      <w:r>
-        <w:t>To make the GUI I will be using the package Pyganim/Pygame.</w:t>
-      </w:r>
-    </w:p>
-    <w:p>
-      <w:pPr>
-        <w:spacing w:after="0"/>
+        <w:pStyle w:val="Text2"/>
+      </w:pPr>
+      <w:r>
+        <w:t>Throughout the game the score will be kept track of a</w:t>
+      </w:r>
+      <w:r>
+        <w:t>nd shown at the very top of the</w:t>
+      </w:r>
+      <w:r>
+        <w:t xml:space="preserve"> </w:t>
+      </w:r>
+      <w:r>
+        <w:t>'canvas'.</w:t>
+      </w:r>
+      <w:r>
+        <w:t xml:space="preserve"> </w:t>
+      </w:r>
+      <w:r>
+        <w:t>Once the game is over the user will be asked to input 3 lett</w:t>
+      </w:r>
+      <w:r>
+        <w:t>ers to be their player</w:t>
+      </w:r>
+      <w:r>
+        <w:t xml:space="preserve"> </w:t>
+      </w:r>
+      <w:r>
+        <w:t xml:space="preserve">name and </w:t>
+      </w:r>
+      <w:r>
+        <w:t>once they</w:t>
+      </w:r>
+      <w:r>
+        <w:t xml:space="preserve"> </w:t>
+      </w:r>
+      <w:r>
+        <w:t>submit the name the score will be compared</w:t>
+      </w:r>
+      <w:r>
+        <w:t xml:space="preserve"> to a file containing the</w:t>
+      </w:r>
+      <w:r>
+        <w:t xml:space="preserve"> </w:t>
+      </w:r>
+      <w:r>
+        <w:t xml:space="preserve">top 5 </w:t>
+      </w:r>
+      <w:r>
+        <w:t>scores, if it is higher than any</w:t>
+      </w:r>
+      <w:r>
+        <w:t xml:space="preserve"> </w:t>
+      </w:r>
+      <w:r>
+        <w:t xml:space="preserve">of the scores it will replace </w:t>
+      </w:r>
+      <w:r>
+        <w:t>them/slot in and shift</w:t>
+      </w:r>
+      <w:r>
+        <w:t xml:space="preserve"> </w:t>
+      </w:r>
+      <w:r>
+        <w:t xml:space="preserve">down the </w:t>
+      </w:r>
+      <w:r>
+        <w:t>list, removing the new 11th highest score.</w:t>
+      </w:r>
+      <w:r>
+        <w:t xml:space="preserve"> </w:t>
+      </w:r>
+      <w:r>
+        <w:t>Any</w:t>
+      </w:r>
+      <w:r>
+        <w:t xml:space="preserve"> repetitions of the scores will</w:t>
+      </w:r>
+      <w:r>
+        <w:t xml:space="preserve"> </w:t>
+      </w:r>
+      <w:r>
+        <w:t xml:space="preserve">cause the </w:t>
+      </w:r>
+      <w:r>
+        <w:t>names to be added together</w:t>
+      </w:r>
+      <w:r>
+        <w:t xml:space="preserve"> in a list style, e.g. YAN, BEN. </w:t>
+      </w:r>
+      <w:r>
+        <w:t>Thi</w:t>
+      </w:r>
+      <w:r>
+        <w:t>s will not occur if</w:t>
+      </w:r>
+      <w:r>
+        <w:t xml:space="preserve"> </w:t>
+      </w:r>
+      <w:r>
+        <w:t xml:space="preserve">the name if </w:t>
+      </w:r>
+      <w:r>
+        <w:t>the same, if so no change will be made.</w:t>
+      </w:r>
+    </w:p>
+    <w:p>
+      <w:pPr>
+        <w:pStyle w:val="Text2"/>
+        <w:ind w:left="0"/>
+      </w:pPr>
+    </w:p>
+    <w:p>
+      <w:r>
+        <w:t>***Make test plan***</w:t>
+      </w:r>
+    </w:p>
+    <w:p/>
+    <w:p>
+      <w:pPr>
+        <w:pStyle w:val="Sub-SectionHeader"/>
         <w:rPr>
           <w:sz w:val="24"/>
           <w:szCs w:val="24"/>
         </w:rPr>
       </w:pPr>
-    </w:p>
-    <w:p>
-      <w:pPr>
-        <w:pStyle w:val="TaskHeader"/>
-      </w:pPr>
-      <w:r>
-        <w:t>Aliens:</w:t>
-      </w:r>
-    </w:p>
-    <w:p>
-      <w:pPr>
-        <w:pStyle w:val="Text2"/>
-      </w:pPr>
-      <w:r>
-        <w:t>There will be 3 types of aliens, but they will all have the same underlying behaviour.</w:t>
-      </w:r>
-    </w:p>
-    <w:p>
-      <w:pPr>
-        <w:pStyle w:val="Text2"/>
-      </w:pPr>
-      <w:r>
-        <w:t xml:space="preserve">This means the best way to implement this is by having an </w:t>
-      </w:r>
-      <w:r>
-        <w:t>'Alien' super-class, containing</w:t>
-      </w:r>
-      <w:r>
-        <w:t xml:space="preserve"> </w:t>
-      </w:r>
-      <w:r>
-        <w:t>the co</w:t>
-      </w:r>
-      <w:r>
-        <w:t xml:space="preserve">de that </w:t>
-      </w:r>
-      <w:r>
-        <w:t>controls the behaviour that appears in all</w:t>
-      </w:r>
-      <w:r>
-        <w:t xml:space="preserve"> the alien (movement, shooting,</w:t>
-      </w:r>
-      <w:r>
-        <w:t xml:space="preserve"> </w:t>
-      </w:r>
-      <w:r>
-        <w:t>hit detection, death animation, etc...), and</w:t>
-      </w:r>
-      <w:r>
-        <w:t xml:space="preserve"> </w:t>
-      </w:r>
-      <w:r>
-        <w:t>then using this c</w:t>
-      </w:r>
-      <w:r>
-        <w:t>lass to create all 3 subclasses</w:t>
-      </w:r>
-      <w:r>
-        <w:t xml:space="preserve"> </w:t>
-      </w:r>
-      <w:r>
-        <w:t>which will contain the typ</w:t>
-      </w:r>
-      <w:r>
-        <w:t xml:space="preserve">e specific info (points awarded </w:t>
-      </w:r>
-      <w:r>
-        <w:t>sprite images, etc...).</w:t>
-      </w:r>
-    </w:p>
-    <w:p>
-      <w:pPr>
-        <w:pStyle w:val="Text2"/>
-      </w:pPr>
-      <w:r>
-        <w:t>There will also be a 'mothership' sprite this will have it</w:t>
-      </w:r>
-      <w:r>
-        <w:t>s own class as its behaviour is</w:t>
-      </w:r>
-      <w:r>
-        <w:t xml:space="preserve"> </w:t>
-      </w:r>
-      <w:r>
-        <w:t>different to the other aliens.</w:t>
+      <w:r>
+        <w:t>Implementation</w:t>
+      </w:r>
+      <w:r>
+        <w:t>:</w:t>
+      </w:r>
+    </w:p>
+    <w:p>
+      <w:pPr>
+        <w:pStyle w:val="Text1"/>
+      </w:pPr>
+      <w:r>
+        <w:t>This project will be made using the object-oriented programming language Python.</w:t>
+      </w:r>
+    </w:p>
+    <w:p>
+      <w:pPr>
+        <w:pStyle w:val="Text1"/>
+      </w:pPr>
+      <w:r>
+        <w:t>To make the GUI I will be using the package Pyganim/Pygame.</w:t>
       </w:r>
     </w:p>
     <w:p>
@@ -1247,7 +1212,7 @@
         <w:pStyle w:val="TaskHeader"/>
       </w:pPr>
       <w:r>
-        <w:t>Player:</w:t>
+        <w:t>Aliens:</w:t>
       </w:r>
     </w:p>
     <w:p>
@@ -1255,7 +1220,7 @@
         <w:pStyle w:val="Text2"/>
       </w:pPr>
       <w:r>
-        <w:t>The player will have its own class that will be completely self-contained.</w:t>
+        <w:t>There will be 3 types of aliens, but they will all have the same underlying behaviour.</w:t>
       </w:r>
     </w:p>
     <w:p>
@@ -1263,13 +1228,52 @@
         <w:pStyle w:val="Text2"/>
       </w:pPr>
       <w:r>
-        <w:t>The player will be able to move right and left using the arrow keys and shoot by pressing</w:t>
-      </w:r>
-      <w:r>
-        <w:t xml:space="preserve"> </w:t>
-      </w:r>
-      <w:r>
-        <w:t>the spacebar.</w:t>
+        <w:t xml:space="preserve">This means the best way to implement this is by having an </w:t>
+      </w:r>
+      <w:r>
+        <w:t>'Alien' super-class, containing</w:t>
+      </w:r>
+      <w:r>
+        <w:t xml:space="preserve"> </w:t>
+      </w:r>
+      <w:r>
+        <w:t>the co</w:t>
+      </w:r>
+      <w:r>
+        <w:t xml:space="preserve">de that </w:t>
+      </w:r>
+      <w:r>
+        <w:t>controls the behaviour that appears in all</w:t>
+      </w:r>
+      <w:r>
+        <w:t xml:space="preserve"> the alien (movement, shooting,</w:t>
+      </w:r>
+      <w:r>
+        <w:t xml:space="preserve"> </w:t>
+      </w:r>
+      <w:r>
+        <w:t>hit detection, death animation, etc...), and</w:t>
+      </w:r>
+      <w:r>
+        <w:t xml:space="preserve"> </w:t>
+      </w:r>
+      <w:r>
+        <w:t>then using this c</w:t>
+      </w:r>
+      <w:r>
+        <w:t>lass to create all 3 subclasses</w:t>
+      </w:r>
+      <w:r>
+        <w:t xml:space="preserve"> </w:t>
+      </w:r>
+      <w:r>
+        <w:t>which will contain the typ</w:t>
+      </w:r>
+      <w:r>
+        <w:t xml:space="preserve">e specific info (points awarded </w:t>
+      </w:r>
+      <w:r>
+        <w:t>sprite images, etc...).</w:t>
       </w:r>
     </w:p>
     <w:p>
@@ -1277,22 +1281,16 @@
         <w:pStyle w:val="Text2"/>
       </w:pPr>
       <w:r>
-        <w:t>The death animation will consist of 2 images switchin</w:t>
-      </w:r>
-      <w:r>
-        <w:t>g back and forth a couple times</w:t>
-      </w:r>
-      <w:r>
-        <w:t xml:space="preserve"> </w:t>
-      </w:r>
-      <w:r>
-        <w:t>before the sprite disappears</w:t>
-      </w:r>
-      <w:r>
-        <w:t xml:space="preserve"> </w:t>
-      </w:r>
-      <w:r>
-        <w:t>and the respawn method is called.</w:t>
+        <w:t>There will also be a 'mothership' sprite this will have it</w:t>
+      </w:r>
+      <w:r>
+        <w:t>s own class as its behaviour is</w:t>
+      </w:r>
+      <w:r>
+        <w:t xml:space="preserve"> </w:t>
+      </w:r>
+      <w:r>
+        <w:t>different to the other aliens.</w:t>
       </w:r>
     </w:p>
     <w:p>
@@ -1309,7 +1307,7 @@
         <w:pStyle w:val="TaskHeader"/>
       </w:pPr>
       <w:r>
-        <w:t>Barricades:</w:t>
+        <w:t>Player:</w:t>
       </w:r>
     </w:p>
     <w:p>
@@ -1317,40 +1315,44 @@
         <w:pStyle w:val="Text2"/>
       </w:pPr>
       <w:r>
-        <w:t xml:space="preserve">The barricades will be part of the background image </w:t>
-      </w:r>
-      <w:r>
-        <w:t>(coloured green), then when the</w:t>
-      </w:r>
-      <w:r>
-        <w:t xml:space="preserve"> </w:t>
-      </w:r>
-      <w:r>
-        <w:t>projectile detect they're touching</w:t>
-      </w:r>
-      <w:r>
-        <w:t xml:space="preserve"> </w:t>
-      </w:r>
-      <w:r>
-        <w:t xml:space="preserve">the colour green 'above' </w:t>
-      </w:r>
-      <w:r>
-        <w:t>the co-ordinates of the player,</w:t>
-      </w:r>
-      <w:r>
-        <w:t xml:space="preserve"> </w:t>
-      </w:r>
-      <w:r>
-        <w:t>the image of the projectile will change to one of 2 black masks</w:t>
-      </w:r>
-      <w:r>
-        <w:t xml:space="preserve"> and will stop moving, thus</w:t>
-      </w:r>
-      <w:r>
-        <w:t xml:space="preserve"> </w:t>
-      </w:r>
-      <w:r>
-        <w:t>making part of the barricade black.</w:t>
+        <w:t>The player will have its own class that will be completely self-contained.</w:t>
+      </w:r>
+    </w:p>
+    <w:p>
+      <w:pPr>
+        <w:pStyle w:val="Text2"/>
+      </w:pPr>
+      <w:r>
+        <w:t>The player will be able to move right and left using the arrow keys and shoot by pressing</w:t>
+      </w:r>
+      <w:r>
+        <w:t xml:space="preserve"> </w:t>
+      </w:r>
+      <w:r>
+        <w:t>the spacebar.</w:t>
+      </w:r>
+    </w:p>
+    <w:p>
+      <w:pPr>
+        <w:pStyle w:val="Text2"/>
+      </w:pPr>
+      <w:r>
+        <w:t>The death animation will consist of 2 images switchin</w:t>
+      </w:r>
+      <w:r>
+        <w:t>g back and forth a couple times</w:t>
+      </w:r>
+      <w:r>
+        <w:t xml:space="preserve"> </w:t>
+      </w:r>
+      <w:r>
+        <w:t>before the sprite disappears</w:t>
+      </w:r>
+      <w:r>
+        <w:t xml:space="preserve"> </w:t>
+      </w:r>
+      <w:r>
+        <w:t>and the respawn method is called.</w:t>
       </w:r>
     </w:p>
     <w:p>
@@ -1367,7 +1369,7 @@
         <w:pStyle w:val="TaskHeader"/>
       </w:pPr>
       <w:r>
-        <w:t>Projectiles:</w:t>
+        <w:t>Barricades:</w:t>
       </w:r>
     </w:p>
     <w:p>
@@ -1375,40 +1377,40 @@
         <w:pStyle w:val="Text2"/>
       </w:pPr>
       <w:r>
-        <w:t>There will be 3 types of projectile in total but they wi</w:t>
-      </w:r>
-      <w:r>
-        <w:t>ll all have the same underlying</w:t>
-      </w:r>
-      <w:r>
-        <w:t xml:space="preserve"> </w:t>
-      </w:r>
-      <w:r>
-        <w:t>behaviour, therefore I will</w:t>
-      </w:r>
-      <w:r>
-        <w:t xml:space="preserve"> </w:t>
-      </w:r>
-      <w:r>
-        <w:t>make a super-class called Project</w:t>
-      </w:r>
-      <w:r>
-        <w:t>iles containing the code that</w:t>
-      </w:r>
-      <w:r>
-        <w:t xml:space="preserve"> </w:t>
-      </w:r>
-      <w:r>
-        <w:t>controls movement, then I will have 3 sub classes containing the</w:t>
-      </w:r>
-      <w:r>
-        <w:t xml:space="preserve"> code controlling the</w:t>
-      </w:r>
-      <w:r>
-        <w:t xml:space="preserve"> </w:t>
-      </w:r>
-      <w:r>
-        <w:t>direction, speed, image, etc...</w:t>
+        <w:t xml:space="preserve">The barricades will be part of the background image </w:t>
+      </w:r>
+      <w:r>
+        <w:t>(coloured green), then when the</w:t>
+      </w:r>
+      <w:r>
+        <w:t xml:space="preserve"> </w:t>
+      </w:r>
+      <w:r>
+        <w:t>projectile detect they're touching</w:t>
+      </w:r>
+      <w:r>
+        <w:t xml:space="preserve"> </w:t>
+      </w:r>
+      <w:r>
+        <w:t xml:space="preserve">the colour green 'above' </w:t>
+      </w:r>
+      <w:r>
+        <w:t>the co-ordinates of the player,</w:t>
+      </w:r>
+      <w:r>
+        <w:t xml:space="preserve"> </w:t>
+      </w:r>
+      <w:r>
+        <w:t>the image of the projectile will change to one of 2 black masks</w:t>
+      </w:r>
+      <w:r>
+        <w:t xml:space="preserve"> and will stop moving, thus</w:t>
+      </w:r>
+      <w:r>
+        <w:t xml:space="preserve"> </w:t>
+      </w:r>
+      <w:r>
+        <w:t>making part of the barricade black.</w:t>
       </w:r>
     </w:p>
     <w:p>
@@ -1425,13 +1427,7 @@
         <w:pStyle w:val="TaskHeader"/>
       </w:pPr>
       <w:r>
-        <w:t>Score</w:t>
-      </w:r>
-      <w:r>
-        <w:t>-</w:t>
-      </w:r>
-      <w:r>
-        <w:t>board:</w:t>
+        <w:t>Projectiles:</w:t>
       </w:r>
     </w:p>
     <w:p>
@@ -1439,22 +1435,45 @@
         <w:pStyle w:val="Text2"/>
       </w:pPr>
       <w:r>
-        <w:lastRenderedPageBreak/>
-        <w:t xml:space="preserve">The scores will be stored in a plain text file and will be sorted using an array of </w:t>
-      </w:r>
-      <w:r>
-        <w:t>object</w:t>
-      </w:r>
-      <w:r>
-        <w:t xml:space="preserve">s. </w:t>
-      </w:r>
-    </w:p>
-    <w:p>
-      <w:pPr>
-        <w:pStyle w:val="Text2"/>
-      </w:pPr>
-      <w:r>
-        <w:t>To check scores the find minimum, search and sort algorithms will be used.</w:t>
+        <w:t>There will be 3 types of projectile in total but they wi</w:t>
+      </w:r>
+      <w:r>
+        <w:t>ll all have the same underlying</w:t>
+      </w:r>
+      <w:r>
+        <w:t xml:space="preserve"> </w:t>
+      </w:r>
+      <w:proofErr w:type="gramStart"/>
+      <w:r>
+        <w:t>behaviour,</w:t>
+      </w:r>
+      <w:proofErr w:type="gramEnd"/>
+      <w:r>
+        <w:t xml:space="preserve"> therefore I will</w:t>
+      </w:r>
+      <w:r>
+        <w:t xml:space="preserve"> </w:t>
+      </w:r>
+      <w:r>
+        <w:t>make a super-class called Project</w:t>
+      </w:r>
+      <w:r>
+        <w:t>iles containing the code that</w:t>
+      </w:r>
+      <w:r>
+        <w:t xml:space="preserve"> </w:t>
+      </w:r>
+      <w:r>
+        <w:t>controls movement, then I will have 3 sub classes containing the</w:t>
+      </w:r>
+      <w:r>
+        <w:t xml:space="preserve"> code controlling the</w:t>
+      </w:r>
+      <w:r>
+        <w:t xml:space="preserve"> </w:t>
+      </w:r>
+      <w:r>
+        <w:t>direction, speed, image, etc...</w:t>
       </w:r>
     </w:p>
     <w:p>
@@ -1465,6 +1484,42 @@
           <w:szCs w:val="24"/>
         </w:rPr>
       </w:pPr>
+    </w:p>
+    <w:p>
+      <w:pPr>
+        <w:pStyle w:val="TaskHeader"/>
+      </w:pPr>
+      <w:r>
+        <w:t>Score</w:t>
+      </w:r>
+      <w:r>
+        <w:t>-</w:t>
+      </w:r>
+      <w:r>
+        <w:t>board:</w:t>
+      </w:r>
+    </w:p>
+    <w:p>
+      <w:pPr>
+        <w:pStyle w:val="Text2"/>
+      </w:pPr>
+      <w:r>
+        <w:t xml:space="preserve">The scores will be stored in a plain text file and will be sorted using an array of </w:t>
+      </w:r>
+      <w:r>
+        <w:t>object</w:t>
+      </w:r>
+      <w:r>
+        <w:t xml:space="preserve">s. </w:t>
+      </w:r>
+    </w:p>
+    <w:p>
+      <w:pPr>
+        <w:pStyle w:val="Text2"/>
+      </w:pPr>
+      <w:r>
+        <w:t>To check scores the find minimum, search and sort algorithms will be used.</w:t>
+      </w:r>
     </w:p>
     <w:sectPr>
       <w:headerReference w:type="default" r:id="rId7"/>
@@ -1478,7 +1533,7 @@
 </file>
 
 <file path=word/endnotes.xml><?xml version="1.0" encoding="utf-8"?>
-<w:endnotes xmlns:wpc="http://schemas.microsoft.com/office/word/2010/wordprocessingCanvas" xmlns:cx="http://schemas.microsoft.com/office/drawing/2014/chartex" xmlns:cx1="http://schemas.microsoft.com/office/drawing/2015/9/8/chartex" xmlns:mc="http://schemas.openxmlformats.org/markup-compatibility/2006" xmlns:o="urn:schemas-microsoft-com:office:office" xmlns:r="http://schemas.openxmlformats.org/officeDocument/2006/relationships" xmlns:m="http://schemas.openxmlformats.org/officeDocument/2006/math" xmlns:v="urn:schemas-microsoft-com:vml" xmlns:wp14="http://schemas.microsoft.com/office/word/2010/wordprocessingDrawing" xmlns:wp="http://schemas.openxmlformats.org/drawingml/2006/wordprocessingDrawing" xmlns:w10="urn:schemas-microsoft-com:office:word" xmlns:w="http://schemas.openxmlformats.org/wordprocessingml/2006/main" xmlns:w14="http://schemas.microsoft.com/office/word/2010/wordml" xmlns:w15="http://schemas.microsoft.com/office/word/2012/wordml" xmlns:w16se="http://schemas.microsoft.com/office/word/2015/wordml/symex" xmlns:wpg="http://schemas.microsoft.com/office/word/2010/wordprocessingGroup" xmlns:wpi="http://schemas.microsoft.com/office/word/2010/wordprocessingInk" xmlns:wne="http://schemas.microsoft.com/office/word/2006/wordml" xmlns:wps="http://schemas.microsoft.com/office/word/2010/wordprocessingShape" mc:Ignorable="w14 w15 w16se wp14">
+<w:endnotes xmlns:wpc="http://schemas.microsoft.com/office/word/2010/wordprocessingCanvas" xmlns:cx="http://schemas.microsoft.com/office/drawing/2014/chartex" xmlns:cx1="http://schemas.microsoft.com/office/drawing/2015/9/8/chartex" xmlns:cx2="http://schemas.microsoft.com/office/drawing/2015/10/21/chartex" xmlns:cx3="http://schemas.microsoft.com/office/drawing/2016/5/9/chartex" xmlns:cx4="http://schemas.microsoft.com/office/drawing/2016/5/10/chartex" xmlns:cx5="http://schemas.microsoft.com/office/drawing/2016/5/11/chartex" xmlns:cx6="http://schemas.microsoft.com/office/drawing/2016/5/12/chartex" xmlns:cx7="http://schemas.microsoft.com/office/drawing/2016/5/13/chartex" xmlns:cx8="http://schemas.microsoft.com/office/drawing/2016/5/14/chartex" xmlns:mc="http://schemas.openxmlformats.org/markup-compatibility/2006" xmlns:aink="http://schemas.microsoft.com/office/drawing/2016/ink" xmlns:am3d="http://schemas.microsoft.com/office/drawing/2017/model3d" xmlns:o="urn:schemas-microsoft-com:office:office" xmlns:r="http://schemas.openxmlformats.org/officeDocument/2006/relationships" xmlns:m="http://schemas.openxmlformats.org/officeDocument/2006/math" xmlns:v="urn:schemas-microsoft-com:vml" xmlns:wp14="http://schemas.microsoft.com/office/word/2010/wordprocessingDrawing" xmlns:wp="http://schemas.openxmlformats.org/drawingml/2006/wordprocessingDrawing" xmlns:w10="urn:schemas-microsoft-com:office:word" xmlns:w="http://schemas.openxmlformats.org/wordprocessingml/2006/main" xmlns:w14="http://schemas.microsoft.com/office/word/2010/wordml" xmlns:w15="http://schemas.microsoft.com/office/word/2012/wordml" xmlns:w16cid="http://schemas.microsoft.com/office/word/2016/wordml/cid" xmlns:w16se="http://schemas.microsoft.com/office/word/2015/wordml/symex" xmlns:wpg="http://schemas.microsoft.com/office/word/2010/wordprocessingGroup" xmlns:wpi="http://schemas.microsoft.com/office/word/2010/wordprocessingInk" xmlns:wne="http://schemas.microsoft.com/office/word/2006/wordml" xmlns:wps="http://schemas.microsoft.com/office/word/2010/wordprocessingShape" mc:Ignorable="w14 w15 w16se w16cid wp14">
   <w:endnote w:type="separator" w:id="-1">
     <w:p>
       <w:pPr>
@@ -1503,7 +1558,7 @@
 </file>
 
 <file path=word/footnotes.xml><?xml version="1.0" encoding="utf-8"?>
-<w:footnotes xmlns:wpc="http://schemas.microsoft.com/office/word/2010/wordprocessingCanvas" xmlns:cx="http://schemas.microsoft.com/office/drawing/2014/chartex" xmlns:cx1="http://schemas.microsoft.com/office/drawing/2015/9/8/chartex" xmlns:mc="http://schemas.openxmlformats.org/markup-compatibility/2006" xmlns:o="urn:schemas-microsoft-com:office:office" xmlns:r="http://schemas.openxmlformats.org/officeDocument/2006/relationships" xmlns:m="http://schemas.openxmlformats.org/officeDocument/2006/math" xmlns:v="urn:schemas-microsoft-com:vml" xmlns:wp14="http://schemas.microsoft.com/office/word/2010/wordprocessingDrawing" xmlns:wp="http://schemas.openxmlformats.org/drawingml/2006/wordprocessingDrawing" xmlns:w10="urn:schemas-microsoft-com:office:word" xmlns:w="http://schemas.openxmlformats.org/wordprocessingml/2006/main" xmlns:w14="http://schemas.microsoft.com/office/word/2010/wordml" xmlns:w15="http://schemas.microsoft.com/office/word/2012/wordml" xmlns:w16se="http://schemas.microsoft.com/office/word/2015/wordml/symex" xmlns:wpg="http://schemas.microsoft.com/office/word/2010/wordprocessingGroup" xmlns:wpi="http://schemas.microsoft.com/office/word/2010/wordprocessingInk" xmlns:wne="http://schemas.microsoft.com/office/word/2006/wordml" xmlns:wps="http://schemas.microsoft.com/office/word/2010/wordprocessingShape" mc:Ignorable="w14 w15 w16se wp14">
+<w:footnotes xmlns:wpc="http://schemas.microsoft.com/office/word/2010/wordprocessingCanvas" xmlns:cx="http://schemas.microsoft.com/office/drawing/2014/chartex" xmlns:cx1="http://schemas.microsoft.com/office/drawing/2015/9/8/chartex" xmlns:cx2="http://schemas.microsoft.com/office/drawing/2015/10/21/chartex" xmlns:cx3="http://schemas.microsoft.com/office/drawing/2016/5/9/chartex" xmlns:cx4="http://schemas.microsoft.com/office/drawing/2016/5/10/chartex" xmlns:cx5="http://schemas.microsoft.com/office/drawing/2016/5/11/chartex" xmlns:cx6="http://schemas.microsoft.com/office/drawing/2016/5/12/chartex" xmlns:cx7="http://schemas.microsoft.com/office/drawing/2016/5/13/chartex" xmlns:cx8="http://schemas.microsoft.com/office/drawing/2016/5/14/chartex" xmlns:mc="http://schemas.openxmlformats.org/markup-compatibility/2006" xmlns:aink="http://schemas.microsoft.com/office/drawing/2016/ink" xmlns:am3d="http://schemas.microsoft.com/office/drawing/2017/model3d" xmlns:o="urn:schemas-microsoft-com:office:office" xmlns:r="http://schemas.openxmlformats.org/officeDocument/2006/relationships" xmlns:m="http://schemas.openxmlformats.org/officeDocument/2006/math" xmlns:v="urn:schemas-microsoft-com:vml" xmlns:wp14="http://schemas.microsoft.com/office/word/2010/wordprocessingDrawing" xmlns:wp="http://schemas.openxmlformats.org/drawingml/2006/wordprocessingDrawing" xmlns:w10="urn:schemas-microsoft-com:office:word" xmlns:w="http://schemas.openxmlformats.org/wordprocessingml/2006/main" xmlns:w14="http://schemas.microsoft.com/office/word/2010/wordml" xmlns:w15="http://schemas.microsoft.com/office/word/2012/wordml" xmlns:w16cid="http://schemas.microsoft.com/office/word/2016/wordml/cid" xmlns:w16se="http://schemas.microsoft.com/office/word/2015/wordml/symex" xmlns:wpg="http://schemas.microsoft.com/office/word/2010/wordprocessingGroup" xmlns:wpi="http://schemas.microsoft.com/office/word/2010/wordprocessingInk" xmlns:wne="http://schemas.microsoft.com/office/word/2006/wordml" xmlns:wps="http://schemas.microsoft.com/office/word/2010/wordprocessingShape" mc:Ignorable="w14 w15 w16se w16cid wp14">
   <w:footnote w:type="separator" w:id="-1">
     <w:p>
       <w:pPr>
@@ -1528,7 +1583,7 @@
 </file>
 
 <file path=word/header1.xml><?xml version="1.0" encoding="utf-8"?>
-<w:hdr xmlns:wpc="http://schemas.microsoft.com/office/word/2010/wordprocessingCanvas" xmlns:cx="http://schemas.microsoft.com/office/drawing/2014/chartex" xmlns:cx1="http://schemas.microsoft.com/office/drawing/2015/9/8/chartex" xmlns:mc="http://schemas.openxmlformats.org/markup-compatibility/2006" xmlns:o="urn:schemas-microsoft-com:office:office" xmlns:r="http://schemas.openxmlformats.org/officeDocument/2006/relationships" xmlns:m="http://schemas.openxmlformats.org/officeDocument/2006/math" xmlns:v="urn:schemas-microsoft-com:vml" xmlns:wp14="http://schemas.microsoft.com/office/word/2010/wordprocessingDrawing" xmlns:wp="http://schemas.openxmlformats.org/drawingml/2006/wordprocessingDrawing" xmlns:w10="urn:schemas-microsoft-com:office:word" xmlns:w="http://schemas.openxmlformats.org/wordprocessingml/2006/main" xmlns:w14="http://schemas.microsoft.com/office/word/2010/wordml" xmlns:w15="http://schemas.microsoft.com/office/word/2012/wordml" xmlns:w16se="http://schemas.microsoft.com/office/word/2015/wordml/symex" xmlns:wpg="http://schemas.microsoft.com/office/word/2010/wordprocessingGroup" xmlns:wpi="http://schemas.microsoft.com/office/word/2010/wordprocessingInk" xmlns:wne="http://schemas.microsoft.com/office/word/2006/wordml" xmlns:wps="http://schemas.microsoft.com/office/word/2010/wordprocessingShape" mc:Ignorable="w14 w15 w16se wp14">
+<w:hdr xmlns:wpc="http://schemas.microsoft.com/office/word/2010/wordprocessingCanvas" xmlns:cx="http://schemas.microsoft.com/office/drawing/2014/chartex" xmlns:cx1="http://schemas.microsoft.com/office/drawing/2015/9/8/chartex" xmlns:cx2="http://schemas.microsoft.com/office/drawing/2015/10/21/chartex" xmlns:cx3="http://schemas.microsoft.com/office/drawing/2016/5/9/chartex" xmlns:cx4="http://schemas.microsoft.com/office/drawing/2016/5/10/chartex" xmlns:cx5="http://schemas.microsoft.com/office/drawing/2016/5/11/chartex" xmlns:cx6="http://schemas.microsoft.com/office/drawing/2016/5/12/chartex" xmlns:cx7="http://schemas.microsoft.com/office/drawing/2016/5/13/chartex" xmlns:cx8="http://schemas.microsoft.com/office/drawing/2016/5/14/chartex" xmlns:mc="http://schemas.openxmlformats.org/markup-compatibility/2006" xmlns:aink="http://schemas.microsoft.com/office/drawing/2016/ink" xmlns:am3d="http://schemas.microsoft.com/office/drawing/2017/model3d" xmlns:o="urn:schemas-microsoft-com:office:office" xmlns:r="http://schemas.openxmlformats.org/officeDocument/2006/relationships" xmlns:m="http://schemas.openxmlformats.org/officeDocument/2006/math" xmlns:v="urn:schemas-microsoft-com:vml" xmlns:wp14="http://schemas.microsoft.com/office/word/2010/wordprocessingDrawing" xmlns:wp="http://schemas.openxmlformats.org/drawingml/2006/wordprocessingDrawing" xmlns:w10="urn:schemas-microsoft-com:office:word" xmlns:w="http://schemas.openxmlformats.org/wordprocessingml/2006/main" xmlns:w14="http://schemas.microsoft.com/office/word/2010/wordml" xmlns:w15="http://schemas.microsoft.com/office/word/2012/wordml" xmlns:w16cid="http://schemas.microsoft.com/office/word/2016/wordml/cid" xmlns:w16se="http://schemas.microsoft.com/office/word/2015/wordml/symex" xmlns:wpg="http://schemas.microsoft.com/office/word/2010/wordprocessingGroup" xmlns:wpi="http://schemas.microsoft.com/office/word/2010/wordprocessingInk" xmlns:wne="http://schemas.microsoft.com/office/word/2006/wordml" xmlns:wps="http://schemas.microsoft.com/office/word/2010/wordprocessingShape" mc:Ignorable="w14 w15 w16se w16cid wp14">
   <w:p>
     <w:pPr>
       <w:pStyle w:val="Header"/>
@@ -1563,8 +1618,573 @@
 </file>
 
 <file path=word/numbering.xml><?xml version="1.0" encoding="utf-8"?>
-<w:numbering xmlns:wpc="http://schemas.microsoft.com/office/word/2010/wordprocessingCanvas" xmlns:cx="http://schemas.microsoft.com/office/drawing/2014/chartex" xmlns:cx1="http://schemas.microsoft.com/office/drawing/2015/9/8/chartex" xmlns:mc="http://schemas.openxmlformats.org/markup-compatibility/2006" xmlns:o="urn:schemas-microsoft-com:office:office" xmlns:r="http://schemas.openxmlformats.org/officeDocument/2006/relationships" xmlns:m="http://schemas.openxmlformats.org/officeDocument/2006/math" xmlns:v="urn:schemas-microsoft-com:vml" xmlns:wp14="http://schemas.microsoft.com/office/word/2010/wordprocessingDrawing" xmlns:wp="http://schemas.openxmlformats.org/drawingml/2006/wordprocessingDrawing" xmlns:w10="urn:schemas-microsoft-com:office:word" xmlns:w="http://schemas.openxmlformats.org/wordprocessingml/2006/main" xmlns:w14="http://schemas.microsoft.com/office/word/2010/wordml" xmlns:w15="http://schemas.microsoft.com/office/word/2012/wordml" xmlns:w16se="http://schemas.microsoft.com/office/word/2015/wordml/symex" xmlns:wpg="http://schemas.microsoft.com/office/word/2010/wordprocessingGroup" xmlns:wpi="http://schemas.microsoft.com/office/word/2010/wordprocessingInk" xmlns:wne="http://schemas.microsoft.com/office/word/2006/wordml" xmlns:wps="http://schemas.microsoft.com/office/word/2010/wordprocessingShape" mc:Ignorable="w14 w15 w16se wp14">
+<w:numbering xmlns:wpc="http://schemas.microsoft.com/office/word/2010/wordprocessingCanvas" xmlns:cx="http://schemas.microsoft.com/office/drawing/2014/chartex" xmlns:cx1="http://schemas.microsoft.com/office/drawing/2015/9/8/chartex" xmlns:cx2="http://schemas.microsoft.com/office/drawing/2015/10/21/chartex" xmlns:cx3="http://schemas.microsoft.com/office/drawing/2016/5/9/chartex" xmlns:cx4="http://schemas.microsoft.com/office/drawing/2016/5/10/chartex" xmlns:cx5="http://schemas.microsoft.com/office/drawing/2016/5/11/chartex" xmlns:cx6="http://schemas.microsoft.com/office/drawing/2016/5/12/chartex" xmlns:cx7="http://schemas.microsoft.com/office/drawing/2016/5/13/chartex" xmlns:cx8="http://schemas.microsoft.com/office/drawing/2016/5/14/chartex" xmlns:mc="http://schemas.openxmlformats.org/markup-compatibility/2006" xmlns:aink="http://schemas.microsoft.com/office/drawing/2016/ink" xmlns:am3d="http://schemas.microsoft.com/office/drawing/2017/model3d" xmlns:o="urn:schemas-microsoft-com:office:office" xmlns:r="http://schemas.openxmlformats.org/officeDocument/2006/relationships" xmlns:m="http://schemas.openxmlformats.org/officeDocument/2006/math" xmlns:v="urn:schemas-microsoft-com:vml" xmlns:wp14="http://schemas.microsoft.com/office/word/2010/wordprocessingDrawing" xmlns:wp="http://schemas.openxmlformats.org/drawingml/2006/wordprocessingDrawing" xmlns:w10="urn:schemas-microsoft-com:office:word" xmlns:w="http://schemas.openxmlformats.org/wordprocessingml/2006/main" xmlns:w14="http://schemas.microsoft.com/office/word/2010/wordml" xmlns:w15="http://schemas.microsoft.com/office/word/2012/wordml" xmlns:w16cid="http://schemas.microsoft.com/office/word/2016/wordml/cid" xmlns:w16se="http://schemas.microsoft.com/office/word/2015/wordml/symex" xmlns:wpg="http://schemas.microsoft.com/office/word/2010/wordprocessingGroup" xmlns:wpi="http://schemas.microsoft.com/office/word/2010/wordprocessingInk" xmlns:wne="http://schemas.microsoft.com/office/word/2006/wordml" xmlns:wps="http://schemas.microsoft.com/office/word/2010/wordprocessingShape" mc:Ignorable="w14 w15 w16se w16cid wp14">
   <w:abstractNum w:abstractNumId="0" w15:restartNumberingAfterBreak="0">
+    <w:nsid w:val="16572ED2"/>
+    <w:multiLevelType w:val="hybridMultilevel"/>
+    <w:tmpl w:val="C658D692"/>
+    <w:lvl w:ilvl="0" w:tplc="08090001">
+      <w:start w:val="1"/>
+      <w:numFmt w:val="bullet"/>
+      <w:lvlText w:val=""/>
+      <w:lvlJc w:val="left"/>
+      <w:pPr>
+        <w:ind w:left="1004" w:hanging="360"/>
+      </w:pPr>
+      <w:rPr>
+        <w:rFonts w:ascii="Symbol" w:hAnsi="Symbol" w:hint="default"/>
+      </w:rPr>
+    </w:lvl>
+    <w:lvl w:ilvl="1" w:tplc="08090003" w:tentative="1">
+      <w:start w:val="1"/>
+      <w:numFmt w:val="bullet"/>
+      <w:lvlText w:val="o"/>
+      <w:lvlJc w:val="left"/>
+      <w:pPr>
+        <w:ind w:left="1724" w:hanging="360"/>
+      </w:pPr>
+      <w:rPr>
+        <w:rFonts w:ascii="Courier New" w:hAnsi="Courier New" w:cs="Courier New" w:hint="default"/>
+      </w:rPr>
+    </w:lvl>
+    <w:lvl w:ilvl="2" w:tplc="08090005" w:tentative="1">
+      <w:start w:val="1"/>
+      <w:numFmt w:val="bullet"/>
+      <w:lvlText w:val=""/>
+      <w:lvlJc w:val="left"/>
+      <w:pPr>
+        <w:ind w:left="2444" w:hanging="360"/>
+      </w:pPr>
+      <w:rPr>
+        <w:rFonts w:ascii="Wingdings" w:hAnsi="Wingdings" w:hint="default"/>
+      </w:rPr>
+    </w:lvl>
+    <w:lvl w:ilvl="3" w:tplc="08090001" w:tentative="1">
+      <w:start w:val="1"/>
+      <w:numFmt w:val="bullet"/>
+      <w:lvlText w:val=""/>
+      <w:lvlJc w:val="left"/>
+      <w:pPr>
+        <w:ind w:left="3164" w:hanging="360"/>
+      </w:pPr>
+      <w:rPr>
+        <w:rFonts w:ascii="Symbol" w:hAnsi="Symbol" w:hint="default"/>
+      </w:rPr>
+    </w:lvl>
+    <w:lvl w:ilvl="4" w:tplc="08090003" w:tentative="1">
+      <w:start w:val="1"/>
+      <w:numFmt w:val="bullet"/>
+      <w:lvlText w:val="o"/>
+      <w:lvlJc w:val="left"/>
+      <w:pPr>
+        <w:ind w:left="3884" w:hanging="360"/>
+      </w:pPr>
+      <w:rPr>
+        <w:rFonts w:ascii="Courier New" w:hAnsi="Courier New" w:cs="Courier New" w:hint="default"/>
+      </w:rPr>
+    </w:lvl>
+    <w:lvl w:ilvl="5" w:tplc="08090005" w:tentative="1">
+      <w:start w:val="1"/>
+      <w:numFmt w:val="bullet"/>
+      <w:lvlText w:val=""/>
+      <w:lvlJc w:val="left"/>
+      <w:pPr>
+        <w:ind w:left="4604" w:hanging="360"/>
+      </w:pPr>
+      <w:rPr>
+        <w:rFonts w:ascii="Wingdings" w:hAnsi="Wingdings" w:hint="default"/>
+      </w:rPr>
+    </w:lvl>
+    <w:lvl w:ilvl="6" w:tplc="08090001" w:tentative="1">
+      <w:start w:val="1"/>
+      <w:numFmt w:val="bullet"/>
+      <w:lvlText w:val=""/>
+      <w:lvlJc w:val="left"/>
+      <w:pPr>
+        <w:ind w:left="5324" w:hanging="360"/>
+      </w:pPr>
+      <w:rPr>
+        <w:rFonts w:ascii="Symbol" w:hAnsi="Symbol" w:hint="default"/>
+      </w:rPr>
+    </w:lvl>
+    <w:lvl w:ilvl="7" w:tplc="08090003" w:tentative="1">
+      <w:start w:val="1"/>
+      <w:numFmt w:val="bullet"/>
+      <w:lvlText w:val="o"/>
+      <w:lvlJc w:val="left"/>
+      <w:pPr>
+        <w:ind w:left="6044" w:hanging="360"/>
+      </w:pPr>
+      <w:rPr>
+        <w:rFonts w:ascii="Courier New" w:hAnsi="Courier New" w:cs="Courier New" w:hint="default"/>
+      </w:rPr>
+    </w:lvl>
+    <w:lvl w:ilvl="8" w:tplc="08090005" w:tentative="1">
+      <w:start w:val="1"/>
+      <w:numFmt w:val="bullet"/>
+      <w:lvlText w:val=""/>
+      <w:lvlJc w:val="left"/>
+      <w:pPr>
+        <w:ind w:left="6764" w:hanging="360"/>
+      </w:pPr>
+      <w:rPr>
+        <w:rFonts w:ascii="Wingdings" w:hAnsi="Wingdings" w:hint="default"/>
+      </w:rPr>
+    </w:lvl>
+  </w:abstractNum>
+  <w:abstractNum w:abstractNumId="1" w15:restartNumberingAfterBreak="0">
+    <w:nsid w:val="1AF44B9E"/>
+    <w:multiLevelType w:val="hybridMultilevel"/>
+    <w:tmpl w:val="7B0E3046"/>
+    <w:lvl w:ilvl="0" w:tplc="08090001">
+      <w:start w:val="1"/>
+      <w:numFmt w:val="bullet"/>
+      <w:lvlText w:val=""/>
+      <w:lvlJc w:val="left"/>
+      <w:pPr>
+        <w:ind w:left="862" w:hanging="360"/>
+      </w:pPr>
+      <w:rPr>
+        <w:rFonts w:ascii="Symbol" w:hAnsi="Symbol" w:hint="default"/>
+      </w:rPr>
+    </w:lvl>
+    <w:lvl w:ilvl="1" w:tplc="08090003" w:tentative="1">
+      <w:start w:val="1"/>
+      <w:numFmt w:val="bullet"/>
+      <w:lvlText w:val="o"/>
+      <w:lvlJc w:val="left"/>
+      <w:pPr>
+        <w:ind w:left="1582" w:hanging="360"/>
+      </w:pPr>
+      <w:rPr>
+        <w:rFonts w:ascii="Courier New" w:hAnsi="Courier New" w:cs="Courier New" w:hint="default"/>
+      </w:rPr>
+    </w:lvl>
+    <w:lvl w:ilvl="2" w:tplc="08090005" w:tentative="1">
+      <w:start w:val="1"/>
+      <w:numFmt w:val="bullet"/>
+      <w:lvlText w:val=""/>
+      <w:lvlJc w:val="left"/>
+      <w:pPr>
+        <w:ind w:left="2302" w:hanging="360"/>
+      </w:pPr>
+      <w:rPr>
+        <w:rFonts w:ascii="Wingdings" w:hAnsi="Wingdings" w:hint="default"/>
+      </w:rPr>
+    </w:lvl>
+    <w:lvl w:ilvl="3" w:tplc="08090001" w:tentative="1">
+      <w:start w:val="1"/>
+      <w:numFmt w:val="bullet"/>
+      <w:lvlText w:val=""/>
+      <w:lvlJc w:val="left"/>
+      <w:pPr>
+        <w:ind w:left="3022" w:hanging="360"/>
+      </w:pPr>
+      <w:rPr>
+        <w:rFonts w:ascii="Symbol" w:hAnsi="Symbol" w:hint="default"/>
+      </w:rPr>
+    </w:lvl>
+    <w:lvl w:ilvl="4" w:tplc="08090003" w:tentative="1">
+      <w:start w:val="1"/>
+      <w:numFmt w:val="bullet"/>
+      <w:lvlText w:val="o"/>
+      <w:lvlJc w:val="left"/>
+      <w:pPr>
+        <w:ind w:left="3742" w:hanging="360"/>
+      </w:pPr>
+      <w:rPr>
+        <w:rFonts w:ascii="Courier New" w:hAnsi="Courier New" w:cs="Courier New" w:hint="default"/>
+      </w:rPr>
+    </w:lvl>
+    <w:lvl w:ilvl="5" w:tplc="08090005" w:tentative="1">
+      <w:start w:val="1"/>
+      <w:numFmt w:val="bullet"/>
+      <w:lvlText w:val=""/>
+      <w:lvlJc w:val="left"/>
+      <w:pPr>
+        <w:ind w:left="4462" w:hanging="360"/>
+      </w:pPr>
+      <w:rPr>
+        <w:rFonts w:ascii="Wingdings" w:hAnsi="Wingdings" w:hint="default"/>
+      </w:rPr>
+    </w:lvl>
+    <w:lvl w:ilvl="6" w:tplc="08090001" w:tentative="1">
+      <w:start w:val="1"/>
+      <w:numFmt w:val="bullet"/>
+      <w:lvlText w:val=""/>
+      <w:lvlJc w:val="left"/>
+      <w:pPr>
+        <w:ind w:left="5182" w:hanging="360"/>
+      </w:pPr>
+      <w:rPr>
+        <w:rFonts w:ascii="Symbol" w:hAnsi="Symbol" w:hint="default"/>
+      </w:rPr>
+    </w:lvl>
+    <w:lvl w:ilvl="7" w:tplc="08090003" w:tentative="1">
+      <w:start w:val="1"/>
+      <w:numFmt w:val="bullet"/>
+      <w:lvlText w:val="o"/>
+      <w:lvlJc w:val="left"/>
+      <w:pPr>
+        <w:ind w:left="5902" w:hanging="360"/>
+      </w:pPr>
+      <w:rPr>
+        <w:rFonts w:ascii="Courier New" w:hAnsi="Courier New" w:cs="Courier New" w:hint="default"/>
+      </w:rPr>
+    </w:lvl>
+    <w:lvl w:ilvl="8" w:tplc="08090005" w:tentative="1">
+      <w:start w:val="1"/>
+      <w:numFmt w:val="bullet"/>
+      <w:lvlText w:val=""/>
+      <w:lvlJc w:val="left"/>
+      <w:pPr>
+        <w:ind w:left="6622" w:hanging="360"/>
+      </w:pPr>
+      <w:rPr>
+        <w:rFonts w:ascii="Wingdings" w:hAnsi="Wingdings" w:hint="default"/>
+      </w:rPr>
+    </w:lvl>
+  </w:abstractNum>
+  <w:abstractNum w:abstractNumId="2" w15:restartNumberingAfterBreak="0">
+    <w:nsid w:val="1C3F6235"/>
+    <w:multiLevelType w:val="hybridMultilevel"/>
+    <w:tmpl w:val="F8B6EE6E"/>
+    <w:lvl w:ilvl="0" w:tplc="08090001">
+      <w:start w:val="1"/>
+      <w:numFmt w:val="bullet"/>
+      <w:lvlText w:val=""/>
+      <w:lvlJc w:val="left"/>
+      <w:pPr>
+        <w:ind w:left="1004" w:hanging="360"/>
+      </w:pPr>
+      <w:rPr>
+        <w:rFonts w:ascii="Symbol" w:hAnsi="Symbol" w:hint="default"/>
+      </w:rPr>
+    </w:lvl>
+    <w:lvl w:ilvl="1" w:tplc="08090003" w:tentative="1">
+      <w:start w:val="1"/>
+      <w:numFmt w:val="bullet"/>
+      <w:lvlText w:val="o"/>
+      <w:lvlJc w:val="left"/>
+      <w:pPr>
+        <w:ind w:left="1724" w:hanging="360"/>
+      </w:pPr>
+      <w:rPr>
+        <w:rFonts w:ascii="Courier New" w:hAnsi="Courier New" w:cs="Courier New" w:hint="default"/>
+      </w:rPr>
+    </w:lvl>
+    <w:lvl w:ilvl="2" w:tplc="08090005" w:tentative="1">
+      <w:start w:val="1"/>
+      <w:numFmt w:val="bullet"/>
+      <w:lvlText w:val=""/>
+      <w:lvlJc w:val="left"/>
+      <w:pPr>
+        <w:ind w:left="2444" w:hanging="360"/>
+      </w:pPr>
+      <w:rPr>
+        <w:rFonts w:ascii="Wingdings" w:hAnsi="Wingdings" w:hint="default"/>
+      </w:rPr>
+    </w:lvl>
+    <w:lvl w:ilvl="3" w:tplc="08090001" w:tentative="1">
+      <w:start w:val="1"/>
+      <w:numFmt w:val="bullet"/>
+      <w:lvlText w:val=""/>
+      <w:lvlJc w:val="left"/>
+      <w:pPr>
+        <w:ind w:left="3164" w:hanging="360"/>
+      </w:pPr>
+      <w:rPr>
+        <w:rFonts w:ascii="Symbol" w:hAnsi="Symbol" w:hint="default"/>
+      </w:rPr>
+    </w:lvl>
+    <w:lvl w:ilvl="4" w:tplc="08090003" w:tentative="1">
+      <w:start w:val="1"/>
+      <w:numFmt w:val="bullet"/>
+      <w:lvlText w:val="o"/>
+      <w:lvlJc w:val="left"/>
+      <w:pPr>
+        <w:ind w:left="3884" w:hanging="360"/>
+      </w:pPr>
+      <w:rPr>
+        <w:rFonts w:ascii="Courier New" w:hAnsi="Courier New" w:cs="Courier New" w:hint="default"/>
+      </w:rPr>
+    </w:lvl>
+    <w:lvl w:ilvl="5" w:tplc="08090005" w:tentative="1">
+      <w:start w:val="1"/>
+      <w:numFmt w:val="bullet"/>
+      <w:lvlText w:val=""/>
+      <w:lvlJc w:val="left"/>
+      <w:pPr>
+        <w:ind w:left="4604" w:hanging="360"/>
+      </w:pPr>
+      <w:rPr>
+        <w:rFonts w:ascii="Wingdings" w:hAnsi="Wingdings" w:hint="default"/>
+      </w:rPr>
+    </w:lvl>
+    <w:lvl w:ilvl="6" w:tplc="08090001" w:tentative="1">
+      <w:start w:val="1"/>
+      <w:numFmt w:val="bullet"/>
+      <w:lvlText w:val=""/>
+      <w:lvlJc w:val="left"/>
+      <w:pPr>
+        <w:ind w:left="5324" w:hanging="360"/>
+      </w:pPr>
+      <w:rPr>
+        <w:rFonts w:ascii="Symbol" w:hAnsi="Symbol" w:hint="default"/>
+      </w:rPr>
+    </w:lvl>
+    <w:lvl w:ilvl="7" w:tplc="08090003" w:tentative="1">
+      <w:start w:val="1"/>
+      <w:numFmt w:val="bullet"/>
+      <w:lvlText w:val="o"/>
+      <w:lvlJc w:val="left"/>
+      <w:pPr>
+        <w:ind w:left="6044" w:hanging="360"/>
+      </w:pPr>
+      <w:rPr>
+        <w:rFonts w:ascii="Courier New" w:hAnsi="Courier New" w:cs="Courier New" w:hint="default"/>
+      </w:rPr>
+    </w:lvl>
+    <w:lvl w:ilvl="8" w:tplc="08090005" w:tentative="1">
+      <w:start w:val="1"/>
+      <w:numFmt w:val="bullet"/>
+      <w:lvlText w:val=""/>
+      <w:lvlJc w:val="left"/>
+      <w:pPr>
+        <w:ind w:left="6764" w:hanging="360"/>
+      </w:pPr>
+      <w:rPr>
+        <w:rFonts w:ascii="Wingdings" w:hAnsi="Wingdings" w:hint="default"/>
+      </w:rPr>
+    </w:lvl>
+  </w:abstractNum>
+  <w:abstractNum w:abstractNumId="3" w15:restartNumberingAfterBreak="0">
+    <w:nsid w:val="22556251"/>
+    <w:multiLevelType w:val="hybridMultilevel"/>
+    <w:tmpl w:val="F348CAF4"/>
+    <w:lvl w:ilvl="0" w:tplc="08090001">
+      <w:start w:val="1"/>
+      <w:numFmt w:val="bullet"/>
+      <w:lvlText w:val=""/>
+      <w:lvlJc w:val="left"/>
+      <w:pPr>
+        <w:ind w:left="862" w:hanging="360"/>
+      </w:pPr>
+      <w:rPr>
+        <w:rFonts w:ascii="Symbol" w:hAnsi="Symbol" w:hint="default"/>
+      </w:rPr>
+    </w:lvl>
+    <w:lvl w:ilvl="1" w:tplc="08090003" w:tentative="1">
+      <w:start w:val="1"/>
+      <w:numFmt w:val="bullet"/>
+      <w:lvlText w:val="o"/>
+      <w:lvlJc w:val="left"/>
+      <w:pPr>
+        <w:ind w:left="1582" w:hanging="360"/>
+      </w:pPr>
+      <w:rPr>
+        <w:rFonts w:ascii="Courier New" w:hAnsi="Courier New" w:cs="Courier New" w:hint="default"/>
+      </w:rPr>
+    </w:lvl>
+    <w:lvl w:ilvl="2" w:tplc="08090005" w:tentative="1">
+      <w:start w:val="1"/>
+      <w:numFmt w:val="bullet"/>
+      <w:lvlText w:val=""/>
+      <w:lvlJc w:val="left"/>
+      <w:pPr>
+        <w:ind w:left="2302" w:hanging="360"/>
+      </w:pPr>
+      <w:rPr>
+        <w:rFonts w:ascii="Wingdings" w:hAnsi="Wingdings" w:hint="default"/>
+      </w:rPr>
+    </w:lvl>
+    <w:lvl w:ilvl="3" w:tplc="08090001" w:tentative="1">
+      <w:start w:val="1"/>
+      <w:numFmt w:val="bullet"/>
+      <w:lvlText w:val=""/>
+      <w:lvlJc w:val="left"/>
+      <w:pPr>
+        <w:ind w:left="3022" w:hanging="360"/>
+      </w:pPr>
+      <w:rPr>
+        <w:rFonts w:ascii="Symbol" w:hAnsi="Symbol" w:hint="default"/>
+      </w:rPr>
+    </w:lvl>
+    <w:lvl w:ilvl="4" w:tplc="08090003" w:tentative="1">
+      <w:start w:val="1"/>
+      <w:numFmt w:val="bullet"/>
+      <w:lvlText w:val="o"/>
+      <w:lvlJc w:val="left"/>
+      <w:pPr>
+        <w:ind w:left="3742" w:hanging="360"/>
+      </w:pPr>
+      <w:rPr>
+        <w:rFonts w:ascii="Courier New" w:hAnsi="Courier New" w:cs="Courier New" w:hint="default"/>
+      </w:rPr>
+    </w:lvl>
+    <w:lvl w:ilvl="5" w:tplc="08090005" w:tentative="1">
+      <w:start w:val="1"/>
+      <w:numFmt w:val="bullet"/>
+      <w:lvlText w:val=""/>
+      <w:lvlJc w:val="left"/>
+      <w:pPr>
+        <w:ind w:left="4462" w:hanging="360"/>
+      </w:pPr>
+      <w:rPr>
+        <w:rFonts w:ascii="Wingdings" w:hAnsi="Wingdings" w:hint="default"/>
+      </w:rPr>
+    </w:lvl>
+    <w:lvl w:ilvl="6" w:tplc="08090001" w:tentative="1">
+      <w:start w:val="1"/>
+      <w:numFmt w:val="bullet"/>
+      <w:lvlText w:val=""/>
+      <w:lvlJc w:val="left"/>
+      <w:pPr>
+        <w:ind w:left="5182" w:hanging="360"/>
+      </w:pPr>
+      <w:rPr>
+        <w:rFonts w:ascii="Symbol" w:hAnsi="Symbol" w:hint="default"/>
+      </w:rPr>
+    </w:lvl>
+    <w:lvl w:ilvl="7" w:tplc="08090003" w:tentative="1">
+      <w:start w:val="1"/>
+      <w:numFmt w:val="bullet"/>
+      <w:lvlText w:val="o"/>
+      <w:lvlJc w:val="left"/>
+      <w:pPr>
+        <w:ind w:left="5902" w:hanging="360"/>
+      </w:pPr>
+      <w:rPr>
+        <w:rFonts w:ascii="Courier New" w:hAnsi="Courier New" w:cs="Courier New" w:hint="default"/>
+      </w:rPr>
+    </w:lvl>
+    <w:lvl w:ilvl="8" w:tplc="08090005" w:tentative="1">
+      <w:start w:val="1"/>
+      <w:numFmt w:val="bullet"/>
+      <w:lvlText w:val=""/>
+      <w:lvlJc w:val="left"/>
+      <w:pPr>
+        <w:ind w:left="6622" w:hanging="360"/>
+      </w:pPr>
+      <w:rPr>
+        <w:rFonts w:ascii="Wingdings" w:hAnsi="Wingdings" w:hint="default"/>
+      </w:rPr>
+    </w:lvl>
+  </w:abstractNum>
+  <w:abstractNum w:abstractNumId="4" w15:restartNumberingAfterBreak="0">
+    <w:nsid w:val="29FC672A"/>
+    <w:multiLevelType w:val="hybridMultilevel"/>
+    <w:tmpl w:val="1B201ABA"/>
+    <w:lvl w:ilvl="0" w:tplc="08090001">
+      <w:start w:val="1"/>
+      <w:numFmt w:val="bullet"/>
+      <w:lvlText w:val=""/>
+      <w:lvlJc w:val="left"/>
+      <w:pPr>
+        <w:ind w:left="1146" w:hanging="360"/>
+      </w:pPr>
+      <w:rPr>
+        <w:rFonts w:ascii="Symbol" w:hAnsi="Symbol" w:hint="default"/>
+      </w:rPr>
+    </w:lvl>
+    <w:lvl w:ilvl="1" w:tplc="08090003" w:tentative="1">
+      <w:start w:val="1"/>
+      <w:numFmt w:val="bullet"/>
+      <w:lvlText w:val="o"/>
+      <w:lvlJc w:val="left"/>
+      <w:pPr>
+        <w:ind w:left="1866" w:hanging="360"/>
+      </w:pPr>
+      <w:rPr>
+        <w:rFonts w:ascii="Courier New" w:hAnsi="Courier New" w:cs="Courier New" w:hint="default"/>
+      </w:rPr>
+    </w:lvl>
+    <w:lvl w:ilvl="2" w:tplc="08090005" w:tentative="1">
+      <w:start w:val="1"/>
+      <w:numFmt w:val="bullet"/>
+      <w:lvlText w:val=""/>
+      <w:lvlJc w:val="left"/>
+      <w:pPr>
+        <w:ind w:left="2586" w:hanging="360"/>
+      </w:pPr>
+      <w:rPr>
+        <w:rFonts w:ascii="Wingdings" w:hAnsi="Wingdings" w:hint="default"/>
+      </w:rPr>
+    </w:lvl>
+    <w:lvl w:ilvl="3" w:tplc="08090001" w:tentative="1">
+      <w:start w:val="1"/>
+      <w:numFmt w:val="bullet"/>
+      <w:lvlText w:val=""/>
+      <w:lvlJc w:val="left"/>
+      <w:pPr>
+        <w:ind w:left="3306" w:hanging="360"/>
+      </w:pPr>
+      <w:rPr>
+        <w:rFonts w:ascii="Symbol" w:hAnsi="Symbol" w:hint="default"/>
+      </w:rPr>
+    </w:lvl>
+    <w:lvl w:ilvl="4" w:tplc="08090003" w:tentative="1">
+      <w:start w:val="1"/>
+      <w:numFmt w:val="bullet"/>
+      <w:lvlText w:val="o"/>
+      <w:lvlJc w:val="left"/>
+      <w:pPr>
+        <w:ind w:left="4026" w:hanging="360"/>
+      </w:pPr>
+      <w:rPr>
+        <w:rFonts w:ascii="Courier New" w:hAnsi="Courier New" w:cs="Courier New" w:hint="default"/>
+      </w:rPr>
+    </w:lvl>
+    <w:lvl w:ilvl="5" w:tplc="08090005" w:tentative="1">
+      <w:start w:val="1"/>
+      <w:numFmt w:val="bullet"/>
+      <w:lvlText w:val=""/>
+      <w:lvlJc w:val="left"/>
+      <w:pPr>
+        <w:ind w:left="4746" w:hanging="360"/>
+      </w:pPr>
+      <w:rPr>
+        <w:rFonts w:ascii="Wingdings" w:hAnsi="Wingdings" w:hint="default"/>
+      </w:rPr>
+    </w:lvl>
+    <w:lvl w:ilvl="6" w:tplc="08090001" w:tentative="1">
+      <w:start w:val="1"/>
+      <w:numFmt w:val="bullet"/>
+      <w:lvlText w:val=""/>
+      <w:lvlJc w:val="left"/>
+      <w:pPr>
+        <w:ind w:left="5466" w:hanging="360"/>
+      </w:pPr>
+      <w:rPr>
+        <w:rFonts w:ascii="Symbol" w:hAnsi="Symbol" w:hint="default"/>
+      </w:rPr>
+    </w:lvl>
+    <w:lvl w:ilvl="7" w:tplc="08090003" w:tentative="1">
+      <w:start w:val="1"/>
+      <w:numFmt w:val="bullet"/>
+      <w:lvlText w:val="o"/>
+      <w:lvlJc w:val="left"/>
+      <w:pPr>
+        <w:ind w:left="6186" w:hanging="360"/>
+      </w:pPr>
+      <w:rPr>
+        <w:rFonts w:ascii="Courier New" w:hAnsi="Courier New" w:cs="Courier New" w:hint="default"/>
+      </w:rPr>
+    </w:lvl>
+    <w:lvl w:ilvl="8" w:tplc="08090005" w:tentative="1">
+      <w:start w:val="1"/>
+      <w:numFmt w:val="bullet"/>
+      <w:lvlText w:val=""/>
+      <w:lvlJc w:val="left"/>
+      <w:pPr>
+        <w:ind w:left="6906" w:hanging="360"/>
+      </w:pPr>
+      <w:rPr>
+        <w:rFonts w:ascii="Wingdings" w:hAnsi="Wingdings" w:hint="default"/>
+      </w:rPr>
+    </w:lvl>
+  </w:abstractNum>
+  <w:abstractNum w:abstractNumId="5" w15:restartNumberingAfterBreak="0">
     <w:nsid w:val="3A726F41"/>
     <w:multiLevelType w:val="hybridMultilevel"/>
     <w:tmpl w:val="42BA2BBC"/>
@@ -1677,10 +2297,236 @@
       </w:rPr>
     </w:lvl>
   </w:abstractNum>
-  <w:abstractNum w:abstractNumId="1" w15:restartNumberingAfterBreak="0">
+  <w:abstractNum w:abstractNumId="6" w15:restartNumberingAfterBreak="0">
+    <w:nsid w:val="3D9B2111"/>
+    <w:multiLevelType w:val="hybridMultilevel"/>
+    <w:tmpl w:val="A41A1F60"/>
+    <w:lvl w:ilvl="0" w:tplc="08090001">
+      <w:start w:val="1"/>
+      <w:numFmt w:val="bullet"/>
+      <w:lvlText w:val=""/>
+      <w:lvlJc w:val="left"/>
+      <w:pPr>
+        <w:ind w:left="1146" w:hanging="360"/>
+      </w:pPr>
+      <w:rPr>
+        <w:rFonts w:ascii="Symbol" w:hAnsi="Symbol" w:hint="default"/>
+      </w:rPr>
+    </w:lvl>
+    <w:lvl w:ilvl="1" w:tplc="08090003" w:tentative="1">
+      <w:start w:val="1"/>
+      <w:numFmt w:val="bullet"/>
+      <w:lvlText w:val="o"/>
+      <w:lvlJc w:val="left"/>
+      <w:pPr>
+        <w:ind w:left="1866" w:hanging="360"/>
+      </w:pPr>
+      <w:rPr>
+        <w:rFonts w:ascii="Courier New" w:hAnsi="Courier New" w:cs="Courier New" w:hint="default"/>
+      </w:rPr>
+    </w:lvl>
+    <w:lvl w:ilvl="2" w:tplc="08090005" w:tentative="1">
+      <w:start w:val="1"/>
+      <w:numFmt w:val="bullet"/>
+      <w:lvlText w:val=""/>
+      <w:lvlJc w:val="left"/>
+      <w:pPr>
+        <w:ind w:left="2586" w:hanging="360"/>
+      </w:pPr>
+      <w:rPr>
+        <w:rFonts w:ascii="Wingdings" w:hAnsi="Wingdings" w:hint="default"/>
+      </w:rPr>
+    </w:lvl>
+    <w:lvl w:ilvl="3" w:tplc="08090001" w:tentative="1">
+      <w:start w:val="1"/>
+      <w:numFmt w:val="bullet"/>
+      <w:lvlText w:val=""/>
+      <w:lvlJc w:val="left"/>
+      <w:pPr>
+        <w:ind w:left="3306" w:hanging="360"/>
+      </w:pPr>
+      <w:rPr>
+        <w:rFonts w:ascii="Symbol" w:hAnsi="Symbol" w:hint="default"/>
+      </w:rPr>
+    </w:lvl>
+    <w:lvl w:ilvl="4" w:tplc="08090003" w:tentative="1">
+      <w:start w:val="1"/>
+      <w:numFmt w:val="bullet"/>
+      <w:lvlText w:val="o"/>
+      <w:lvlJc w:val="left"/>
+      <w:pPr>
+        <w:ind w:left="4026" w:hanging="360"/>
+      </w:pPr>
+      <w:rPr>
+        <w:rFonts w:ascii="Courier New" w:hAnsi="Courier New" w:cs="Courier New" w:hint="default"/>
+      </w:rPr>
+    </w:lvl>
+    <w:lvl w:ilvl="5" w:tplc="08090005" w:tentative="1">
+      <w:start w:val="1"/>
+      <w:numFmt w:val="bullet"/>
+      <w:lvlText w:val=""/>
+      <w:lvlJc w:val="left"/>
+      <w:pPr>
+        <w:ind w:left="4746" w:hanging="360"/>
+      </w:pPr>
+      <w:rPr>
+        <w:rFonts w:ascii="Wingdings" w:hAnsi="Wingdings" w:hint="default"/>
+      </w:rPr>
+    </w:lvl>
+    <w:lvl w:ilvl="6" w:tplc="08090001" w:tentative="1">
+      <w:start w:val="1"/>
+      <w:numFmt w:val="bullet"/>
+      <w:lvlText w:val=""/>
+      <w:lvlJc w:val="left"/>
+      <w:pPr>
+        <w:ind w:left="5466" w:hanging="360"/>
+      </w:pPr>
+      <w:rPr>
+        <w:rFonts w:ascii="Symbol" w:hAnsi="Symbol" w:hint="default"/>
+      </w:rPr>
+    </w:lvl>
+    <w:lvl w:ilvl="7" w:tplc="08090003" w:tentative="1">
+      <w:start w:val="1"/>
+      <w:numFmt w:val="bullet"/>
+      <w:lvlText w:val="o"/>
+      <w:lvlJc w:val="left"/>
+      <w:pPr>
+        <w:ind w:left="6186" w:hanging="360"/>
+      </w:pPr>
+      <w:rPr>
+        <w:rFonts w:ascii="Courier New" w:hAnsi="Courier New" w:cs="Courier New" w:hint="default"/>
+      </w:rPr>
+    </w:lvl>
+    <w:lvl w:ilvl="8" w:tplc="08090005" w:tentative="1">
+      <w:start w:val="1"/>
+      <w:numFmt w:val="bullet"/>
+      <w:lvlText w:val=""/>
+      <w:lvlJc w:val="left"/>
+      <w:pPr>
+        <w:ind w:left="6906" w:hanging="360"/>
+      </w:pPr>
+      <w:rPr>
+        <w:rFonts w:ascii="Wingdings" w:hAnsi="Wingdings" w:hint="default"/>
+      </w:rPr>
+    </w:lvl>
+  </w:abstractNum>
+  <w:abstractNum w:abstractNumId="7" w15:restartNumberingAfterBreak="0">
+    <w:nsid w:val="500C2FCF"/>
+    <w:multiLevelType w:val="hybridMultilevel"/>
+    <w:tmpl w:val="83EEC69A"/>
+    <w:lvl w:ilvl="0" w:tplc="08090001">
+      <w:start w:val="1"/>
+      <w:numFmt w:val="bullet"/>
+      <w:lvlText w:val=""/>
+      <w:lvlJc w:val="left"/>
+      <w:pPr>
+        <w:ind w:left="1004" w:hanging="360"/>
+      </w:pPr>
+      <w:rPr>
+        <w:rFonts w:ascii="Symbol" w:hAnsi="Symbol" w:hint="default"/>
+      </w:rPr>
+    </w:lvl>
+    <w:lvl w:ilvl="1" w:tplc="08090003" w:tentative="1">
+      <w:start w:val="1"/>
+      <w:numFmt w:val="bullet"/>
+      <w:lvlText w:val="o"/>
+      <w:lvlJc w:val="left"/>
+      <w:pPr>
+        <w:ind w:left="1724" w:hanging="360"/>
+      </w:pPr>
+      <w:rPr>
+        <w:rFonts w:ascii="Courier New" w:hAnsi="Courier New" w:cs="Courier New" w:hint="default"/>
+      </w:rPr>
+    </w:lvl>
+    <w:lvl w:ilvl="2" w:tplc="08090005" w:tentative="1">
+      <w:start w:val="1"/>
+      <w:numFmt w:val="bullet"/>
+      <w:lvlText w:val=""/>
+      <w:lvlJc w:val="left"/>
+      <w:pPr>
+        <w:ind w:left="2444" w:hanging="360"/>
+      </w:pPr>
+      <w:rPr>
+        <w:rFonts w:ascii="Wingdings" w:hAnsi="Wingdings" w:hint="default"/>
+      </w:rPr>
+    </w:lvl>
+    <w:lvl w:ilvl="3" w:tplc="08090001" w:tentative="1">
+      <w:start w:val="1"/>
+      <w:numFmt w:val="bullet"/>
+      <w:lvlText w:val=""/>
+      <w:lvlJc w:val="left"/>
+      <w:pPr>
+        <w:ind w:left="3164" w:hanging="360"/>
+      </w:pPr>
+      <w:rPr>
+        <w:rFonts w:ascii="Symbol" w:hAnsi="Symbol" w:hint="default"/>
+      </w:rPr>
+    </w:lvl>
+    <w:lvl w:ilvl="4" w:tplc="08090003" w:tentative="1">
+      <w:start w:val="1"/>
+      <w:numFmt w:val="bullet"/>
+      <w:lvlText w:val="o"/>
+      <w:lvlJc w:val="left"/>
+      <w:pPr>
+        <w:ind w:left="3884" w:hanging="360"/>
+      </w:pPr>
+      <w:rPr>
+        <w:rFonts w:ascii="Courier New" w:hAnsi="Courier New" w:cs="Courier New" w:hint="default"/>
+      </w:rPr>
+    </w:lvl>
+    <w:lvl w:ilvl="5" w:tplc="08090005" w:tentative="1">
+      <w:start w:val="1"/>
+      <w:numFmt w:val="bullet"/>
+      <w:lvlText w:val=""/>
+      <w:lvlJc w:val="left"/>
+      <w:pPr>
+        <w:ind w:left="4604" w:hanging="360"/>
+      </w:pPr>
+      <w:rPr>
+        <w:rFonts w:ascii="Wingdings" w:hAnsi="Wingdings" w:hint="default"/>
+      </w:rPr>
+    </w:lvl>
+    <w:lvl w:ilvl="6" w:tplc="08090001" w:tentative="1">
+      <w:start w:val="1"/>
+      <w:numFmt w:val="bullet"/>
+      <w:lvlText w:val=""/>
+      <w:lvlJc w:val="left"/>
+      <w:pPr>
+        <w:ind w:left="5324" w:hanging="360"/>
+      </w:pPr>
+      <w:rPr>
+        <w:rFonts w:ascii="Symbol" w:hAnsi="Symbol" w:hint="default"/>
+      </w:rPr>
+    </w:lvl>
+    <w:lvl w:ilvl="7" w:tplc="08090003" w:tentative="1">
+      <w:start w:val="1"/>
+      <w:numFmt w:val="bullet"/>
+      <w:lvlText w:val="o"/>
+      <w:lvlJc w:val="left"/>
+      <w:pPr>
+        <w:ind w:left="6044" w:hanging="360"/>
+      </w:pPr>
+      <w:rPr>
+        <w:rFonts w:ascii="Courier New" w:hAnsi="Courier New" w:cs="Courier New" w:hint="default"/>
+      </w:rPr>
+    </w:lvl>
+    <w:lvl w:ilvl="8" w:tplc="08090005" w:tentative="1">
+      <w:start w:val="1"/>
+      <w:numFmt w:val="bullet"/>
+      <w:lvlText w:val=""/>
+      <w:lvlJc w:val="left"/>
+      <w:pPr>
+        <w:ind w:left="6764" w:hanging="360"/>
+      </w:pPr>
+      <w:rPr>
+        <w:rFonts w:ascii="Wingdings" w:hAnsi="Wingdings" w:hint="default"/>
+      </w:rPr>
+    </w:lvl>
+  </w:abstractNum>
+  <w:abstractNum w:abstractNumId="8" w15:restartNumberingAfterBreak="0">
     <w:nsid w:val="52541CC9"/>
     <w:multiLevelType w:val="hybridMultilevel"/>
-    <w:tmpl w:val="1E284330"/>
+    <w:tmpl w:val="D320F3B2"/>
     <w:lvl w:ilvl="0" w:tplc="08090001">
       <w:start w:val="1"/>
       <w:numFmt w:val="bullet"/>
@@ -1784,6 +2630,119 @@
       <w:lvlJc w:val="left"/>
       <w:pPr>
         <w:ind w:left="6906" w:hanging="360"/>
+      </w:pPr>
+      <w:rPr>
+        <w:rFonts w:ascii="Wingdings" w:hAnsi="Wingdings" w:hint="default"/>
+      </w:rPr>
+    </w:lvl>
+  </w:abstractNum>
+  <w:abstractNum w:abstractNumId="9" w15:restartNumberingAfterBreak="0">
+    <w:nsid w:val="5EC4541A"/>
+    <w:multiLevelType w:val="hybridMultilevel"/>
+    <w:tmpl w:val="5B961570"/>
+    <w:lvl w:ilvl="0" w:tplc="08090001">
+      <w:start w:val="1"/>
+      <w:numFmt w:val="bullet"/>
+      <w:lvlText w:val=""/>
+      <w:lvlJc w:val="left"/>
+      <w:pPr>
+        <w:ind w:left="1004" w:hanging="360"/>
+      </w:pPr>
+      <w:rPr>
+        <w:rFonts w:ascii="Symbol" w:hAnsi="Symbol" w:hint="default"/>
+      </w:rPr>
+    </w:lvl>
+    <w:lvl w:ilvl="1" w:tplc="08090003" w:tentative="1">
+      <w:start w:val="1"/>
+      <w:numFmt w:val="bullet"/>
+      <w:lvlText w:val="o"/>
+      <w:lvlJc w:val="left"/>
+      <w:pPr>
+        <w:ind w:left="1724" w:hanging="360"/>
+      </w:pPr>
+      <w:rPr>
+        <w:rFonts w:ascii="Courier New" w:hAnsi="Courier New" w:cs="Courier New" w:hint="default"/>
+      </w:rPr>
+    </w:lvl>
+    <w:lvl w:ilvl="2" w:tplc="08090005" w:tentative="1">
+      <w:start w:val="1"/>
+      <w:numFmt w:val="bullet"/>
+      <w:lvlText w:val=""/>
+      <w:lvlJc w:val="left"/>
+      <w:pPr>
+        <w:ind w:left="2444" w:hanging="360"/>
+      </w:pPr>
+      <w:rPr>
+        <w:rFonts w:ascii="Wingdings" w:hAnsi="Wingdings" w:hint="default"/>
+      </w:rPr>
+    </w:lvl>
+    <w:lvl w:ilvl="3" w:tplc="08090001" w:tentative="1">
+      <w:start w:val="1"/>
+      <w:numFmt w:val="bullet"/>
+      <w:lvlText w:val=""/>
+      <w:lvlJc w:val="left"/>
+      <w:pPr>
+        <w:ind w:left="3164" w:hanging="360"/>
+      </w:pPr>
+      <w:rPr>
+        <w:rFonts w:ascii="Symbol" w:hAnsi="Symbol" w:hint="default"/>
+      </w:rPr>
+    </w:lvl>
+    <w:lvl w:ilvl="4" w:tplc="08090003" w:tentative="1">
+      <w:start w:val="1"/>
+      <w:numFmt w:val="bullet"/>
+      <w:lvlText w:val="o"/>
+      <w:lvlJc w:val="left"/>
+      <w:pPr>
+        <w:ind w:left="3884" w:hanging="360"/>
+      </w:pPr>
+      <w:rPr>
+        <w:rFonts w:ascii="Courier New" w:hAnsi="Courier New" w:cs="Courier New" w:hint="default"/>
+      </w:rPr>
+    </w:lvl>
+    <w:lvl w:ilvl="5" w:tplc="08090005" w:tentative="1">
+      <w:start w:val="1"/>
+      <w:numFmt w:val="bullet"/>
+      <w:lvlText w:val=""/>
+      <w:lvlJc w:val="left"/>
+      <w:pPr>
+        <w:ind w:left="4604" w:hanging="360"/>
+      </w:pPr>
+      <w:rPr>
+        <w:rFonts w:ascii="Wingdings" w:hAnsi="Wingdings" w:hint="default"/>
+      </w:rPr>
+    </w:lvl>
+    <w:lvl w:ilvl="6" w:tplc="08090001" w:tentative="1">
+      <w:start w:val="1"/>
+      <w:numFmt w:val="bullet"/>
+      <w:lvlText w:val=""/>
+      <w:lvlJc w:val="left"/>
+      <w:pPr>
+        <w:ind w:left="5324" w:hanging="360"/>
+      </w:pPr>
+      <w:rPr>
+        <w:rFonts w:ascii="Symbol" w:hAnsi="Symbol" w:hint="default"/>
+      </w:rPr>
+    </w:lvl>
+    <w:lvl w:ilvl="7" w:tplc="08090003" w:tentative="1">
+      <w:start w:val="1"/>
+      <w:numFmt w:val="bullet"/>
+      <w:lvlText w:val="o"/>
+      <w:lvlJc w:val="left"/>
+      <w:pPr>
+        <w:ind w:left="6044" w:hanging="360"/>
+      </w:pPr>
+      <w:rPr>
+        <w:rFonts w:ascii="Courier New" w:hAnsi="Courier New" w:cs="Courier New" w:hint="default"/>
+      </w:rPr>
+    </w:lvl>
+    <w:lvl w:ilvl="8" w:tplc="08090005" w:tentative="1">
+      <w:start w:val="1"/>
+      <w:numFmt w:val="bullet"/>
+      <w:lvlText w:val=""/>
+      <w:lvlJc w:val="left"/>
+      <w:pPr>
+        <w:ind w:left="6764" w:hanging="360"/>
       </w:pPr>
       <w:rPr>
         <w:rFonts w:ascii="Wingdings" w:hAnsi="Wingdings" w:hint="default"/>
@@ -1791,16 +2750,40 @@
     </w:lvl>
   </w:abstractNum>
   <w:num w:numId="1">
+    <w:abstractNumId w:val="5"/>
+  </w:num>
+  <w:num w:numId="2">
+    <w:abstractNumId w:val="8"/>
+  </w:num>
+  <w:num w:numId="3">
     <w:abstractNumId w:val="0"/>
   </w:num>
-  <w:num w:numId="2">
+  <w:num w:numId="4">
+    <w:abstractNumId w:val="2"/>
+  </w:num>
+  <w:num w:numId="5">
+    <w:abstractNumId w:val="7"/>
+  </w:num>
+  <w:num w:numId="6">
+    <w:abstractNumId w:val="4"/>
+  </w:num>
+  <w:num w:numId="7">
+    <w:abstractNumId w:val="9"/>
+  </w:num>
+  <w:num w:numId="8">
     <w:abstractNumId w:val="1"/>
+  </w:num>
+  <w:num w:numId="9">
+    <w:abstractNumId w:val="3"/>
+  </w:num>
+  <w:num w:numId="10">
+    <w:abstractNumId w:val="6"/>
   </w:num>
 </w:numbering>
 </file>
 
 <file path=word/styles.xml><?xml version="1.0" encoding="utf-8"?>
-<w:styles xmlns:mc="http://schemas.openxmlformats.org/markup-compatibility/2006" xmlns:r="http://schemas.openxmlformats.org/officeDocument/2006/relationships" xmlns:w="http://schemas.openxmlformats.org/wordprocessingml/2006/main" xmlns:w14="http://schemas.microsoft.com/office/word/2010/wordml" xmlns:w15="http://schemas.microsoft.com/office/word/2012/wordml" xmlns:w16se="http://schemas.microsoft.com/office/word/2015/wordml/symex" mc:Ignorable="w14 w15 w16se">
+<w:styles xmlns:mc="http://schemas.openxmlformats.org/markup-compatibility/2006" xmlns:r="http://schemas.openxmlformats.org/officeDocument/2006/relationships" xmlns:w="http://schemas.openxmlformats.org/wordprocessingml/2006/main" xmlns:w14="http://schemas.microsoft.com/office/word/2010/wordml" xmlns:w15="http://schemas.microsoft.com/office/word/2012/wordml" xmlns:w16cid="http://schemas.microsoft.com/office/word/2016/wordml/cid" xmlns:w16se="http://schemas.microsoft.com/office/word/2015/wordml/symex" mc:Ignorable="w14 w15 w16se w16cid">
   <w:docDefaults>
     <w:rPrDefault>
       <w:rPr>
@@ -1816,7 +2799,7 @@
       </w:pPr>
     </w:pPrDefault>
   </w:docDefaults>
-  <w:latentStyles w:defLockedState="0" w:defUIPriority="99" w:defSemiHidden="0" w:defUnhideWhenUsed="0" w:defQFormat="0" w:count="371">
+  <w:latentStyles w:defLockedState="0" w:defUIPriority="99" w:defSemiHidden="0" w:defUnhideWhenUsed="0" w:defQFormat="0" w:count="375">
     <w:lsdException w:name="Normal" w:uiPriority="0" w:qFormat="1"/>
     <w:lsdException w:name="heading 1" w:uiPriority="9" w:qFormat="1"/>
     <w:lsdException w:name="heading 2" w:semiHidden="1" w:uiPriority="9" w:unhideWhenUsed="1" w:qFormat="1"/>
@@ -1922,7 +2905,6 @@
     <w:lsdException w:name="HTML Sample" w:semiHidden="1" w:unhideWhenUsed="1"/>
     <w:lsdException w:name="HTML Typewriter" w:semiHidden="1" w:unhideWhenUsed="1"/>
     <w:lsdException w:name="HTML Variable" w:semiHidden="1" w:unhideWhenUsed="1"/>
-    <w:lsdException w:name="Normal Table" w:semiHidden="1" w:unhideWhenUsed="1"/>
     <w:lsdException w:name="annotation subject" w:semiHidden="1" w:unhideWhenUsed="1"/>
     <w:lsdException w:name="No List" w:semiHidden="1" w:unhideWhenUsed="1"/>
     <w:lsdException w:name="Outline List 1" w:semiHidden="1" w:unhideWhenUsed="1"/>
@@ -1966,10 +2948,8 @@
     <w:lsdException w:name="Table Elegant" w:semiHidden="1" w:unhideWhenUsed="1"/>
     <w:lsdException w:name="Table Professional" w:semiHidden="1" w:unhideWhenUsed="1"/>
     <w:lsdException w:name="Table Subtle 1" w:semiHidden="1" w:unhideWhenUsed="1"/>
-    <w:lsdException w:name="Table Subtle 2" w:semiHidden="1" w:unhideWhenUsed="1"/>
     <w:lsdException w:name="Table Web 1" w:semiHidden="1" w:unhideWhenUsed="1"/>
     <w:lsdException w:name="Table Web 2" w:semiHidden="1" w:unhideWhenUsed="1"/>
-    <w:lsdException w:name="Table Web 3" w:semiHidden="1" w:unhideWhenUsed="1"/>
     <w:lsdException w:name="Balloon Text" w:semiHidden="1" w:unhideWhenUsed="1"/>
     <w:lsdException w:name="Table Grid" w:uiPriority="39"/>
     <w:lsdException w:name="Table Theme" w:semiHidden="1" w:unhideWhenUsed="1"/>
@@ -2188,6 +3168,10 @@
     <w:lsdException w:name="List Table 5 Dark Accent 6" w:uiPriority="50"/>
     <w:lsdException w:name="List Table 6 Colorful Accent 6" w:uiPriority="51"/>
     <w:lsdException w:name="List Table 7 Colorful Accent 6" w:uiPriority="52"/>
+    <w:lsdException w:name="Mention" w:semiHidden="1" w:unhideWhenUsed="1"/>
+    <w:lsdException w:name="Smart Hyperlink" w:semiHidden="1" w:unhideWhenUsed="1"/>
+    <w:lsdException w:name="Hashtag" w:semiHidden="1" w:unhideWhenUsed="1"/>
+    <w:lsdException w:name="Unresolved Mention" w:semiHidden="1" w:unhideWhenUsed="1"/>
   </w:latentStyles>
   <w:style w:type="paragraph" w:default="1" w:styleId="Normal">
     <w:name w:val="Normal"/>

</xml_diff>

<commit_message>
Added more survey results to spreadsheet
</commit_message>
<xml_diff>
--- a/Project Documentation.docx
+++ b/Project Documentation.docx
@@ -10,502 +10,516 @@
           <w:szCs w:val="24"/>
         </w:rPr>
       </w:pPr>
+    </w:p>
+    <w:p>
+      <w:pPr>
+        <w:pStyle w:val="SectionHeader"/>
+      </w:pPr>
+      <w:r>
+        <w:t>Project Proposal</w:t>
+      </w:r>
+    </w:p>
+    <w:p>
+      <w:pPr>
+        <w:pStyle w:val="Sub-SectionHeader"/>
+      </w:pPr>
+    </w:p>
+    <w:p>
+      <w:pPr>
+        <w:pStyle w:val="Sub-SectionHeader"/>
+      </w:pPr>
+      <w:r>
+        <w:t>Concept</w:t>
+      </w:r>
+      <w:r>
+        <w:t>:</w:t>
+      </w:r>
+    </w:p>
+    <w:p>
+      <w:pPr>
+        <w:pStyle w:val="Text1"/>
+      </w:pPr>
+      <w:r>
+        <w:t>This project will be a game of space invaders. A game where you control a tank at the bottom of the</w:t>
+      </w:r>
+      <w:r>
+        <w:t xml:space="preserve"> </w:t>
+      </w:r>
+      <w:r>
+        <w:t>screen and you have to use the tank to destroy aliens that are moving from side to side and down before</w:t>
+      </w:r>
+      <w:r>
+        <w:t xml:space="preserve"> </w:t>
+      </w:r>
+      <w:r>
+        <w:t>they reach the bottom of the screen</w:t>
+      </w:r>
+      <w:r>
+        <w:t>, each time they move down, their movement speed will increase.</w:t>
+      </w:r>
+      <w:r>
+        <w:t xml:space="preserve"> </w:t>
+      </w:r>
+      <w:r>
+        <w:t>You must also avoid the bombs and shots from</w:t>
+      </w:r>
+      <w:r>
+        <w:t xml:space="preserve"> the aliens that will </w:t>
+      </w:r>
+      <w:r>
+        <w:t>take one of your lives</w:t>
+      </w:r>
+      <w:r>
+        <w:t xml:space="preserve"> away (you will</w:t>
+      </w:r>
+      <w:r>
+        <w:t xml:space="preserve"> </w:t>
+      </w:r>
+      <w:r>
+        <w:t>only have 3), to help with this there w</w:t>
+      </w:r>
+      <w:r>
+        <w:t xml:space="preserve">ill be 4 barriers you can hide </w:t>
+      </w:r>
+      <w:r>
+        <w:t>behind</w:t>
+      </w:r>
+      <w:r>
+        <w:t xml:space="preserve"> but they will slowly be</w:t>
+      </w:r>
+      <w:r>
+        <w:t xml:space="preserve"> </w:t>
+      </w:r>
+      <w:r>
+        <w:t xml:space="preserve">destroyed as they get hit by more and more shots. Once </w:t>
+      </w:r>
+      <w:r>
+        <w:t xml:space="preserve">a level has been </w:t>
+      </w:r>
+      <w:r>
+        <w:t>cleared</w:t>
+      </w:r>
+      <w:r>
+        <w:t xml:space="preserve"> the player will gain a life</w:t>
+      </w:r>
+      <w:r>
+        <w:t xml:space="preserve"> </w:t>
+      </w:r>
+      <w:r>
+        <w:t>and the next level will load (which will be the same but harder by having the aliens move faster).</w:t>
+      </w:r>
+    </w:p>
+    <w:p>
+      <w:pPr>
+        <w:spacing w:after="0"/>
+        <w:rPr>
+          <w:sz w:val="24"/>
+          <w:szCs w:val="24"/>
+        </w:rPr>
+      </w:pPr>
+    </w:p>
+    <w:p>
+      <w:pPr>
+        <w:pStyle w:val="Sub-SectionHeader"/>
+      </w:pPr>
+      <w:r>
+        <w:t>Target Audience</w:t>
+      </w:r>
+      <w:r>
+        <w:t>:</w:t>
+      </w:r>
+    </w:p>
+    <w:p>
+      <w:pPr>
+        <w:spacing w:after="0"/>
+        <w:rPr>
+          <w:sz w:val="24"/>
+          <w:szCs w:val="24"/>
+        </w:rPr>
+      </w:pPr>
+      <w:r>
+        <w:rPr>
+          <w:sz w:val="28"/>
+          <w:szCs w:val="24"/>
+        </w:rPr>
+        <w:t xml:space="preserve">  Age: </w:t>
+      </w:r>
+      <w:r>
+        <w:rPr>
+          <w:rStyle w:val="Text1Char"/>
+        </w:rPr>
+        <w:t>8-16</w:t>
+      </w:r>
+    </w:p>
+    <w:p>
+      <w:pPr>
+        <w:spacing w:after="0"/>
+        <w:rPr>
+          <w:sz w:val="24"/>
+          <w:szCs w:val="24"/>
+        </w:rPr>
+      </w:pPr>
+      <w:r>
+        <w:rPr>
+          <w:sz w:val="24"/>
+          <w:szCs w:val="24"/>
+        </w:rPr>
+        <w:t xml:space="preserve">  </w:t>
+      </w:r>
+      <w:r>
+        <w:rPr>
+          <w:sz w:val="28"/>
+          <w:szCs w:val="24"/>
+        </w:rPr>
+        <w:t>Gender</w:t>
+      </w:r>
+      <w:r>
+        <w:rPr>
+          <w:sz w:val="28"/>
+          <w:szCs w:val="24"/>
+        </w:rPr>
+        <w:t xml:space="preserve">: </w:t>
+      </w:r>
+      <w:r>
+        <w:rPr>
+          <w:rStyle w:val="Text1Char"/>
+        </w:rPr>
+        <w:t>Any</w:t>
+      </w:r>
+    </w:p>
+    <w:p>
+      <w:pPr>
+        <w:spacing w:after="0"/>
+        <w:rPr>
+          <w:rStyle w:val="Text1Char"/>
+        </w:rPr>
+      </w:pPr>
+      <w:r>
+        <w:rPr>
+          <w:sz w:val="24"/>
+          <w:szCs w:val="24"/>
+        </w:rPr>
+        <w:t xml:space="preserve">  </w:t>
+      </w:r>
+      <w:r>
+        <w:rPr>
+          <w:sz w:val="28"/>
+          <w:szCs w:val="24"/>
+        </w:rPr>
+        <w:t>Interests</w:t>
+      </w:r>
+      <w:r>
+        <w:rPr>
+          <w:sz w:val="28"/>
+          <w:szCs w:val="24"/>
+        </w:rPr>
+        <w:t xml:space="preserve">: </w:t>
+      </w:r>
+      <w:r>
+        <w:rPr>
+          <w:rStyle w:val="Text1Char"/>
+        </w:rPr>
+        <w:t>playing video games, computers,</w:t>
+      </w:r>
+      <w:r>
+        <w:rPr>
+          <w:rStyle w:val="Text1Char"/>
+        </w:rPr>
+        <w:t xml:space="preserve"> classic arcade games.</w:t>
+      </w:r>
+    </w:p>
+    <w:p>
+      <w:pPr>
+        <w:spacing w:after="0"/>
+        <w:ind w:left="142" w:hanging="142"/>
+        <w:rPr>
+          <w:rStyle w:val="Text1Char"/>
+        </w:rPr>
+      </w:pPr>
+      <w:r>
+        <w:rPr>
+          <w:sz w:val="24"/>
+          <w:szCs w:val="24"/>
+        </w:rPr>
+        <w:t xml:space="preserve">  </w:t>
+      </w:r>
+      <w:r>
+        <w:rPr>
+          <w:sz w:val="28"/>
+          <w:szCs w:val="24"/>
+        </w:rPr>
+        <w:t>Other:</w:t>
+      </w:r>
+      <w:r>
+        <w:rPr>
+          <w:sz w:val="24"/>
+          <w:szCs w:val="24"/>
+        </w:rPr>
+        <w:t xml:space="preserve">  </w:t>
+      </w:r>
+      <w:r>
+        <w:rPr>
+          <w:rStyle w:val="Text1Char"/>
+        </w:rPr>
+        <w:t>Must own a computer, will have to be relatively skilled with their computer as the game uses python to run so they will have to h</w:t>
+      </w:r>
+      <w:r>
+        <w:rPr>
+          <w:rStyle w:val="Text1Char"/>
+        </w:rPr>
+        <w:t xml:space="preserve">ave python installed or be able </w:t>
+      </w:r>
+      <w:r>
+        <w:rPr>
+          <w:rStyle w:val="Text1Char"/>
+        </w:rPr>
+        <w:t>to install it.</w:t>
+      </w:r>
+    </w:p>
+    <w:p>
+      <w:pPr>
+        <w:spacing w:after="0"/>
+        <w:rPr>
+          <w:sz w:val="24"/>
+          <w:szCs w:val="24"/>
+        </w:rPr>
+      </w:pPr>
+    </w:p>
+    <w:p>
+      <w:pPr>
+        <w:pStyle w:val="Sub-SectionHeader"/>
+      </w:pPr>
+      <w:r>
+        <w:t>Requirements Met</w:t>
+      </w:r>
+      <w:r>
+        <w:t>:</w:t>
+      </w:r>
+    </w:p>
+    <w:p>
+      <w:pPr>
+        <w:pStyle w:val="TaskHeader"/>
+      </w:pPr>
+      <w:r>
+        <w:t>Validating inputs:</w:t>
+      </w:r>
+    </w:p>
+    <w:p>
+      <w:pPr>
+        <w:pStyle w:val="Text2"/>
+      </w:pPr>
+      <w:r>
+        <w:t>The player will only move on left and right arrow presses and shoot on spacebar presses.</w:t>
+      </w:r>
+    </w:p>
+    <w:p>
+      <w:pPr>
+        <w:spacing w:after="0"/>
+        <w:ind w:left="284"/>
+        <w:rPr>
+          <w:sz w:val="24"/>
+          <w:szCs w:val="24"/>
+        </w:rPr>
+      </w:pPr>
+      <w:r>
+        <w:rPr>
+          <w:rStyle w:val="Text2Char"/>
+        </w:rPr>
+        <w:t>The score</w:t>
+      </w:r>
+      <w:r>
+        <w:rPr>
+          <w:rStyle w:val="Text2Char"/>
+        </w:rPr>
+        <w:t>-</w:t>
+      </w:r>
+      <w:r>
+        <w:rPr>
+          <w:rStyle w:val="Text2Char"/>
+        </w:rPr>
+        <w:t>board will only allow alphabetical characters</w:t>
+      </w:r>
+      <w:r>
+        <w:rPr>
+          <w:sz w:val="24"/>
+          <w:szCs w:val="24"/>
+        </w:rPr>
+        <w:t>.</w:t>
+      </w:r>
+    </w:p>
+    <w:p>
+      <w:pPr>
+        <w:spacing w:after="0"/>
+        <w:rPr>
+          <w:sz w:val="24"/>
+          <w:szCs w:val="24"/>
+        </w:rPr>
+      </w:pPr>
+    </w:p>
+    <w:p>
+      <w:pPr>
+        <w:pStyle w:val="TaskHeader"/>
+      </w:pPr>
+      <w:r>
+        <w:t>Interfacing with stored data:</w:t>
+      </w:r>
+    </w:p>
+    <w:p>
+      <w:pPr>
+        <w:pStyle w:val="Text2"/>
+      </w:pPr>
+      <w:r>
+        <w:t xml:space="preserve">The program will store the top 5 in a text file and will taking in that data and manipulate </w:t>
+      </w:r>
+      <w:r>
+        <w:t>it</w:t>
+      </w:r>
+      <w:r>
+        <w:t xml:space="preserve"> </w:t>
+      </w:r>
+      <w:r>
+        <w:t>w</w:t>
+      </w:r>
+      <w:r>
+        <w:t>hen</w:t>
+      </w:r>
+      <w:r>
+        <w:t xml:space="preserve"> </w:t>
+      </w:r>
+      <w:r>
+        <w:t>displaying the score</w:t>
+      </w:r>
+      <w:r>
+        <w:t>-</w:t>
+      </w:r>
+      <w:r>
+        <w:t>board it will then also save the top 5 in the same file.</w:t>
+      </w:r>
+    </w:p>
+    <w:p>
+      <w:pPr>
+        <w:spacing w:after="0"/>
+        <w:rPr>
+          <w:sz w:val="24"/>
+          <w:szCs w:val="24"/>
+        </w:rPr>
+      </w:pPr>
+    </w:p>
+    <w:p>
+      <w:pPr>
+        <w:pStyle w:val="TaskHeader"/>
+        <w:rPr>
+          <w:sz w:val="24"/>
+        </w:rPr>
+      </w:pPr>
+      <w:r>
+        <w:t>Binary search or sorting algorithms:</w:t>
+      </w:r>
+    </w:p>
+    <w:p>
+      <w:pPr>
+        <w:pStyle w:val="Text2"/>
+      </w:pPr>
+      <w:r>
+        <w:t>A Binary search and sorting algorithm will be used on the score</w:t>
+      </w:r>
+      <w:r>
+        <w:t>s when considering adding</w:t>
+      </w:r>
+      <w:r>
+        <w:t xml:space="preserve"> </w:t>
+      </w:r>
+      <w:r>
+        <w:t>a new</w:t>
+      </w:r>
+      <w:r>
+        <w:t xml:space="preserve"> </w:t>
+      </w:r>
+      <w:r>
+        <w:t>score.</w:t>
+      </w:r>
+    </w:p>
+    <w:p>
+      <w:pPr>
+        <w:spacing w:after="0"/>
+        <w:rPr>
+          <w:sz w:val="24"/>
+          <w:szCs w:val="24"/>
+        </w:rPr>
+      </w:pPr>
+    </w:p>
+    <w:p>
+      <w:pPr>
+        <w:pStyle w:val="TaskHeader"/>
+        <w:rPr>
+          <w:sz w:val="24"/>
+        </w:rPr>
+      </w:pPr>
+      <w:r>
+        <w:t xml:space="preserve">Array of </w:t>
+      </w:r>
+      <w:r>
+        <w:t>object</w:t>
+      </w:r>
+      <w:r>
+        <w:t>s:</w:t>
+      </w:r>
+    </w:p>
+    <w:p>
+      <w:pPr>
+        <w:pStyle w:val="Text2"/>
+      </w:pPr>
+      <w:r>
+        <w:t xml:space="preserve">An array of </w:t>
+      </w:r>
+      <w:r>
+        <w:t>object</w:t>
+      </w:r>
+      <w:r>
+        <w:t>s will be used to store the high score data while being manipulated</w:t>
+      </w:r>
+      <w:r>
+        <w:t>.</w:t>
+      </w:r>
+    </w:p>
+    <w:p>
+      <w:pPr>
+        <w:rPr>
+          <w:sz w:val="24"/>
+          <w:szCs w:val="24"/>
+        </w:rPr>
+      </w:pPr>
+      <w:r>
+        <w:rPr>
+          <w:sz w:val="24"/>
+          <w:szCs w:val="24"/>
+        </w:rPr>
+        <w:br w:type="page"/>
+      </w:r>
+    </w:p>
+    <w:p>
+      <w:pPr>
+        <w:pStyle w:val="SectionHeader"/>
+      </w:pPr>
+      <w:r>
+        <w:lastRenderedPageBreak/>
+        <w:t>Research</w:t>
+      </w:r>
+    </w:p>
+    <w:p>
+      <w:pPr>
+        <w:pStyle w:val="Sub-SectionHeader"/>
+      </w:pPr>
+      <w:r>
+        <w:t>Feasibility</w:t>
+      </w:r>
+      <w:r>
+        <w:t xml:space="preserve"> study</w:t>
+      </w:r>
       <w:bookmarkStart w:id="0" w:name="_GoBack"/>
       <w:bookmarkEnd w:id="0"/>
-    </w:p>
-    <w:p>
-      <w:pPr>
-        <w:pStyle w:val="SectionHeader"/>
-      </w:pPr>
-      <w:r>
-        <w:t>Project Proposal</w:t>
-      </w:r>
-    </w:p>
-    <w:p>
-      <w:pPr>
-        <w:pStyle w:val="Sub-SectionHeader"/>
-      </w:pPr>
-    </w:p>
-    <w:p>
-      <w:pPr>
-        <w:pStyle w:val="Sub-SectionHeader"/>
-      </w:pPr>
-      <w:r>
-        <w:t>Concept</w:t>
-      </w:r>
       <w:r>
         <w:t>:</w:t>
-      </w:r>
-    </w:p>
-    <w:p>
-      <w:pPr>
-        <w:pStyle w:val="Text1"/>
-      </w:pPr>
-      <w:r>
-        <w:t>This project will be a game of space invaders. A game where you control a tank at the bottom of the</w:t>
-      </w:r>
-      <w:r>
-        <w:t xml:space="preserve"> </w:t>
-      </w:r>
-      <w:r>
-        <w:t>screen and you have to use the tank to destroy aliens that are moving from side to side and down before</w:t>
-      </w:r>
-      <w:r>
-        <w:t xml:space="preserve"> </w:t>
-      </w:r>
-      <w:r>
-        <w:t>they reach the bottom of the screen</w:t>
-      </w:r>
-      <w:r>
-        <w:t>, each time they move down, their movement speed will increase.</w:t>
-      </w:r>
-      <w:r>
-        <w:t xml:space="preserve"> </w:t>
-      </w:r>
-      <w:r>
-        <w:t>You must also avoid the bombs and shots from</w:t>
-      </w:r>
-      <w:r>
-        <w:t xml:space="preserve"> the aliens that will </w:t>
-      </w:r>
-      <w:r>
-        <w:t>take one of your lives</w:t>
-      </w:r>
-      <w:r>
-        <w:t xml:space="preserve"> away (you will</w:t>
-      </w:r>
-      <w:r>
-        <w:t xml:space="preserve"> </w:t>
-      </w:r>
-      <w:r>
-        <w:t>only have 3), to help with this there w</w:t>
-      </w:r>
-      <w:r>
-        <w:t xml:space="preserve">ill be 4 barriers you can hide </w:t>
-      </w:r>
-      <w:r>
-        <w:t>behind</w:t>
-      </w:r>
-      <w:r>
-        <w:t xml:space="preserve"> but they will slowly be</w:t>
-      </w:r>
-      <w:r>
-        <w:t xml:space="preserve"> </w:t>
-      </w:r>
-      <w:r>
-        <w:t xml:space="preserve">destroyed as they get hit by more and more shots. Once </w:t>
-      </w:r>
-      <w:r>
-        <w:t xml:space="preserve">a level has been </w:t>
-      </w:r>
-      <w:r>
-        <w:t>cleared</w:t>
-      </w:r>
-      <w:r>
-        <w:t xml:space="preserve"> the player will gain a life</w:t>
-      </w:r>
-      <w:r>
-        <w:t xml:space="preserve"> </w:t>
-      </w:r>
-      <w:r>
-        <w:t>and the next level will load (which will be the same but harder by having the aliens move faster).</w:t>
-      </w:r>
-    </w:p>
-    <w:p>
-      <w:pPr>
-        <w:spacing w:after="0"/>
-        <w:rPr>
-          <w:sz w:val="24"/>
-          <w:szCs w:val="24"/>
-        </w:rPr>
-      </w:pPr>
-    </w:p>
-    <w:p>
-      <w:pPr>
-        <w:pStyle w:val="Sub-SectionHeader"/>
-      </w:pPr>
-      <w:r>
-        <w:t>Target Audience</w:t>
-      </w:r>
-      <w:r>
-        <w:t>:</w:t>
-      </w:r>
-    </w:p>
-    <w:p>
-      <w:pPr>
-        <w:spacing w:after="0"/>
-        <w:rPr>
-          <w:sz w:val="24"/>
-          <w:szCs w:val="24"/>
-        </w:rPr>
-      </w:pPr>
-      <w:r>
-        <w:rPr>
-          <w:sz w:val="28"/>
-          <w:szCs w:val="24"/>
-        </w:rPr>
-        <w:t xml:space="preserve">  Age: </w:t>
-      </w:r>
-      <w:r>
-        <w:rPr>
-          <w:rStyle w:val="Text1Char"/>
-        </w:rPr>
-        <w:t>8-16</w:t>
-      </w:r>
-    </w:p>
-    <w:p>
-      <w:pPr>
-        <w:spacing w:after="0"/>
-        <w:rPr>
-          <w:sz w:val="24"/>
-          <w:szCs w:val="24"/>
-        </w:rPr>
-      </w:pPr>
-      <w:r>
-        <w:rPr>
-          <w:sz w:val="24"/>
-          <w:szCs w:val="24"/>
-        </w:rPr>
-        <w:t xml:space="preserve">  </w:t>
-      </w:r>
-      <w:r>
-        <w:rPr>
-          <w:sz w:val="28"/>
-          <w:szCs w:val="24"/>
-        </w:rPr>
-        <w:t>Gender</w:t>
-      </w:r>
-      <w:r>
-        <w:rPr>
-          <w:sz w:val="28"/>
-          <w:szCs w:val="24"/>
-        </w:rPr>
-        <w:t xml:space="preserve">: </w:t>
-      </w:r>
-      <w:r>
-        <w:rPr>
-          <w:rStyle w:val="Text1Char"/>
-        </w:rPr>
-        <w:t>Any</w:t>
-      </w:r>
-    </w:p>
-    <w:p>
-      <w:pPr>
-        <w:spacing w:after="0"/>
-        <w:rPr>
-          <w:rStyle w:val="Text1Char"/>
-        </w:rPr>
-      </w:pPr>
-      <w:r>
-        <w:rPr>
-          <w:sz w:val="24"/>
-          <w:szCs w:val="24"/>
-        </w:rPr>
-        <w:t xml:space="preserve">  </w:t>
-      </w:r>
-      <w:r>
-        <w:rPr>
-          <w:sz w:val="28"/>
-          <w:szCs w:val="24"/>
-        </w:rPr>
-        <w:t>Interests</w:t>
-      </w:r>
-      <w:r>
-        <w:rPr>
-          <w:sz w:val="28"/>
-          <w:szCs w:val="24"/>
-        </w:rPr>
-        <w:t xml:space="preserve">: </w:t>
-      </w:r>
-      <w:r>
-        <w:rPr>
-          <w:rStyle w:val="Text1Char"/>
-        </w:rPr>
-        <w:t>playing video games, computers,</w:t>
-      </w:r>
-      <w:r>
-        <w:rPr>
-          <w:rStyle w:val="Text1Char"/>
-        </w:rPr>
-        <w:t xml:space="preserve"> classic arcade games.</w:t>
-      </w:r>
-    </w:p>
-    <w:p>
-      <w:pPr>
-        <w:spacing w:after="0"/>
-        <w:ind w:left="142" w:hanging="142"/>
-        <w:rPr>
-          <w:rStyle w:val="Text1Char"/>
-        </w:rPr>
-      </w:pPr>
-      <w:r>
-        <w:rPr>
-          <w:sz w:val="24"/>
-          <w:szCs w:val="24"/>
-        </w:rPr>
-        <w:t xml:space="preserve">  </w:t>
-      </w:r>
-      <w:r>
-        <w:rPr>
-          <w:sz w:val="28"/>
-          <w:szCs w:val="24"/>
-        </w:rPr>
-        <w:t>Other:</w:t>
-      </w:r>
-      <w:r>
-        <w:rPr>
-          <w:sz w:val="24"/>
-          <w:szCs w:val="24"/>
-        </w:rPr>
-        <w:t xml:space="preserve">  </w:t>
-      </w:r>
-      <w:r>
-        <w:rPr>
-          <w:rStyle w:val="Text1Char"/>
-        </w:rPr>
-        <w:t>Must own a computer, will have to be relatively skilled with their computer as the game uses python to run so they will have to h</w:t>
-      </w:r>
-      <w:r>
-        <w:rPr>
-          <w:rStyle w:val="Text1Char"/>
-        </w:rPr>
-        <w:t xml:space="preserve">ave python installed or be able </w:t>
-      </w:r>
-      <w:r>
-        <w:rPr>
-          <w:rStyle w:val="Text1Char"/>
-        </w:rPr>
-        <w:t>to install it.</w:t>
-      </w:r>
-    </w:p>
-    <w:p>
-      <w:pPr>
-        <w:spacing w:after="0"/>
-        <w:rPr>
-          <w:sz w:val="24"/>
-          <w:szCs w:val="24"/>
-        </w:rPr>
-      </w:pPr>
-    </w:p>
-    <w:p>
-      <w:pPr>
-        <w:pStyle w:val="Sub-SectionHeader"/>
-      </w:pPr>
-      <w:r>
-        <w:t>Requirements Met</w:t>
-      </w:r>
-      <w:r>
-        <w:t>:</w:t>
-      </w:r>
-    </w:p>
-    <w:p>
-      <w:pPr>
-        <w:pStyle w:val="TaskHeader"/>
-      </w:pPr>
-      <w:r>
-        <w:t>Validating inputs:</w:t>
-      </w:r>
-    </w:p>
-    <w:p>
-      <w:pPr>
-        <w:pStyle w:val="Text2"/>
-      </w:pPr>
-      <w:r>
-        <w:t>The player will only move on left and right arrow presses and shoot on spacebar presses.</w:t>
-      </w:r>
-    </w:p>
-    <w:p>
-      <w:pPr>
-        <w:spacing w:after="0"/>
-        <w:ind w:left="284"/>
-        <w:rPr>
-          <w:sz w:val="24"/>
-          <w:szCs w:val="24"/>
-        </w:rPr>
-      </w:pPr>
-      <w:r>
-        <w:rPr>
-          <w:rStyle w:val="Text2Char"/>
-        </w:rPr>
-        <w:t>The score</w:t>
-      </w:r>
-      <w:r>
-        <w:rPr>
-          <w:rStyle w:val="Text2Char"/>
-        </w:rPr>
-        <w:t>-</w:t>
-      </w:r>
-      <w:r>
-        <w:rPr>
-          <w:rStyle w:val="Text2Char"/>
-        </w:rPr>
-        <w:t>board will only allow alphabetical characters</w:t>
-      </w:r>
-      <w:r>
-        <w:rPr>
-          <w:sz w:val="24"/>
-          <w:szCs w:val="24"/>
-        </w:rPr>
-        <w:t>.</w:t>
-      </w:r>
-    </w:p>
-    <w:p>
-      <w:pPr>
-        <w:spacing w:after="0"/>
-        <w:rPr>
-          <w:sz w:val="24"/>
-          <w:szCs w:val="24"/>
-        </w:rPr>
-      </w:pPr>
-    </w:p>
-    <w:p>
-      <w:pPr>
-        <w:pStyle w:val="TaskHeader"/>
-      </w:pPr>
-      <w:r>
-        <w:t>Interfacing with stored data:</w:t>
-      </w:r>
-    </w:p>
-    <w:p>
-      <w:pPr>
-        <w:pStyle w:val="Text2"/>
-      </w:pPr>
-      <w:r>
-        <w:t xml:space="preserve">The program will store the top 5 in a text file and will taking in that data and manipulate </w:t>
-      </w:r>
-      <w:r>
-        <w:t>it</w:t>
-      </w:r>
-      <w:r>
-        <w:t xml:space="preserve"> </w:t>
-      </w:r>
-      <w:r>
-        <w:t>w</w:t>
-      </w:r>
-      <w:r>
-        <w:t>hen</w:t>
-      </w:r>
-      <w:r>
-        <w:t xml:space="preserve"> </w:t>
-      </w:r>
-      <w:r>
-        <w:t>displaying the score</w:t>
-      </w:r>
-      <w:r>
-        <w:t>-</w:t>
-      </w:r>
-      <w:r>
-        <w:t>board it will then also save the top 5 in the same file.</w:t>
-      </w:r>
-    </w:p>
-    <w:p>
-      <w:pPr>
-        <w:spacing w:after="0"/>
-        <w:rPr>
-          <w:sz w:val="24"/>
-          <w:szCs w:val="24"/>
-        </w:rPr>
-      </w:pPr>
-    </w:p>
-    <w:p>
-      <w:pPr>
-        <w:pStyle w:val="TaskHeader"/>
-        <w:rPr>
-          <w:sz w:val="24"/>
-        </w:rPr>
-      </w:pPr>
-      <w:r>
-        <w:t>Binary search or sorting algorithms:</w:t>
-      </w:r>
-    </w:p>
-    <w:p>
-      <w:pPr>
-        <w:pStyle w:val="Text2"/>
-      </w:pPr>
-      <w:r>
-        <w:t>A Binary search and sorting algorithm will be used on the score</w:t>
-      </w:r>
-      <w:r>
-        <w:t>s when considering adding</w:t>
-      </w:r>
-      <w:r>
-        <w:t xml:space="preserve"> </w:t>
-      </w:r>
-      <w:r>
-        <w:t>a new</w:t>
-      </w:r>
-      <w:r>
-        <w:t xml:space="preserve"> </w:t>
-      </w:r>
-      <w:r>
-        <w:t>score.</w:t>
-      </w:r>
-    </w:p>
-    <w:p>
-      <w:pPr>
-        <w:spacing w:after="0"/>
-        <w:rPr>
-          <w:sz w:val="24"/>
-          <w:szCs w:val="24"/>
-        </w:rPr>
-      </w:pPr>
-    </w:p>
-    <w:p>
-      <w:pPr>
-        <w:pStyle w:val="TaskHeader"/>
-        <w:rPr>
-          <w:sz w:val="24"/>
-        </w:rPr>
-      </w:pPr>
-      <w:r>
-        <w:t xml:space="preserve">Array of </w:t>
-      </w:r>
-      <w:r>
-        <w:t>object</w:t>
-      </w:r>
-      <w:r>
-        <w:t>s:</w:t>
-      </w:r>
-    </w:p>
-    <w:p>
-      <w:pPr>
-        <w:pStyle w:val="Text2"/>
-      </w:pPr>
-      <w:r>
-        <w:t xml:space="preserve">An array of </w:t>
-      </w:r>
-      <w:r>
-        <w:t>object</w:t>
-      </w:r>
-      <w:r>
-        <w:t>s will be used to store the high score data while being manipulated</w:t>
-      </w:r>
-      <w:r>
-        <w:t>.</w:t>
-      </w:r>
-    </w:p>
-    <w:p>
-      <w:pPr>
-        <w:rPr>
-          <w:sz w:val="24"/>
-          <w:szCs w:val="24"/>
-        </w:rPr>
-      </w:pPr>
-      <w:r>
-        <w:rPr>
-          <w:sz w:val="24"/>
-          <w:szCs w:val="24"/>
-        </w:rPr>
-        <w:br w:type="page"/>
-      </w:r>
-    </w:p>
-    <w:p>
-      <w:pPr>
-        <w:pStyle w:val="Sub-SectionHeader"/>
-      </w:pPr>
-      <w:r>
-        <w:lastRenderedPageBreak/>
-        <w:t>Feasibility:</w:t>
       </w:r>
     </w:p>
     <w:p>
@@ -642,7 +656,10 @@
         </w:numPr>
       </w:pPr>
       <w:r>
-        <w:t>I may be using the original game graphics</w:t>
+        <w:t xml:space="preserve">I </w:t>
+      </w:r>
+      <w:r>
+        <w:t>will need to use a different name for the game due to copy right</w:t>
       </w:r>
     </w:p>
     <w:p>
@@ -654,7 +671,19 @@
         </w:numPr>
       </w:pPr>
       <w:r>
-        <w:t>I may need permission to use the same mechanics and name</w:t>
+        <w:t>I will need to use different graphics due to copy right</w:t>
+      </w:r>
+    </w:p>
+    <w:p>
+      <w:pPr>
+        <w:pStyle w:val="Text3"/>
+        <w:numPr>
+          <w:ilvl w:val="0"/>
+          <w:numId w:val="10"/>
+        </w:numPr>
+      </w:pPr>
+      <w:r>
+        <w:t>I will need to use different audio due to copy right</w:t>
       </w:r>
     </w:p>
     <w:p>
@@ -668,12 +697,39 @@
     <w:p>
       <w:pPr>
         <w:pStyle w:val="Text2"/>
-      </w:pPr>
-      <w:r>
         <w:rPr>
           <w:shd w:val="clear" w:color="auto" w:fill="FFFFFF"/>
         </w:rPr>
+      </w:pPr>
+      <w:r>
+        <w:rPr>
+          <w:shd w:val="clear" w:color="auto" w:fill="FFFFFF"/>
+        </w:rPr>
         <w:t>(is there enough time to complete the project, are the right people and resources available when required to deliver the project on time</w:t>
+      </w:r>
+    </w:p>
+    <w:p>
+      <w:pPr>
+        <w:pStyle w:val="Text2"/>
+        <w:rPr>
+          <w:shd w:val="clear" w:color="auto" w:fill="FFFFFF"/>
+        </w:rPr>
+      </w:pPr>
+    </w:p>
+    <w:p>
+      <w:pPr>
+        <w:pStyle w:val="Sub-SectionHeader"/>
+      </w:pPr>
+      <w:r>
+        <w:t>Survey:</w:t>
+      </w:r>
+    </w:p>
+    <w:p>
+      <w:pPr>
+        <w:pStyle w:val="Sub-TaskHeader"/>
+      </w:pPr>
+      <w:r>
+        <w:t>Analysis of survey results:</w:t>
       </w:r>
     </w:p>
     <w:p>
@@ -2905,6 +2961,7 @@
     <w:lsdException w:name="HTML Sample" w:semiHidden="1" w:unhideWhenUsed="1"/>
     <w:lsdException w:name="HTML Typewriter" w:semiHidden="1" w:unhideWhenUsed="1"/>
     <w:lsdException w:name="HTML Variable" w:semiHidden="1" w:unhideWhenUsed="1"/>
+    <w:lsdException w:name="Normal Table" w:semiHidden="1" w:unhideWhenUsed="1"/>
     <w:lsdException w:name="annotation subject" w:semiHidden="1" w:unhideWhenUsed="1"/>
     <w:lsdException w:name="No List" w:semiHidden="1" w:unhideWhenUsed="1"/>
     <w:lsdException w:name="Outline List 1" w:semiHidden="1" w:unhideWhenUsed="1"/>
@@ -2948,8 +3005,10 @@
     <w:lsdException w:name="Table Elegant" w:semiHidden="1" w:unhideWhenUsed="1"/>
     <w:lsdException w:name="Table Professional" w:semiHidden="1" w:unhideWhenUsed="1"/>
     <w:lsdException w:name="Table Subtle 1" w:semiHidden="1" w:unhideWhenUsed="1"/>
+    <w:lsdException w:name="Table Subtle 2" w:semiHidden="1" w:unhideWhenUsed="1"/>
     <w:lsdException w:name="Table Web 1" w:semiHidden="1" w:unhideWhenUsed="1"/>
     <w:lsdException w:name="Table Web 2" w:semiHidden="1" w:unhideWhenUsed="1"/>
+    <w:lsdException w:name="Table Web 3" w:semiHidden="1" w:unhideWhenUsed="1"/>
     <w:lsdException w:name="Balloon Text" w:semiHidden="1" w:unhideWhenUsed="1"/>
     <w:lsdException w:name="Table Grid" w:uiPriority="39"/>
     <w:lsdException w:name="Table Theme" w:semiHidden="1" w:unhideWhenUsed="1"/>

</xml_diff>

<commit_message>
Started Analysing survey data
</commit_message>
<xml_diff>
--- a/Project Documentation.docx
+++ b/Project Documentation.docx
@@ -565,6 +565,21 @@
           <w:shd w:val="clear" w:color="auto" w:fill="FFFFFF"/>
         </w:rPr>
         <w:t xml:space="preserve"> will be used, this requires python and Pim (a software installation package) to be installed. This is feasible as Pim comes included in the most recent python package and installing Pygame and Pyganim only takes a one-line command.</w:t>
+      </w:r>
+    </w:p>
+    <w:p>
+      <w:pPr>
+        <w:pStyle w:val="Text1"/>
+        <w:numPr>
+          <w:ilvl w:val="0"/>
+          <w:numId w:val="8"/>
+        </w:numPr>
+      </w:pPr>
+      <w:r>
+        <w:rPr>
+          <w:shd w:val="clear" w:color="auto" w:fill="FFFFFF"/>
+        </w:rPr>
+        <w:t>I will also require resources detailing how to use the Pygame and Pyganim libraries. This is feasible as there are many websites detailing the methods and variables provided by the libraries and how to use them. For this I will be using the Pygame home website.</w:t>
       </w:r>
     </w:p>
     <w:p>
@@ -626,7 +641,15 @@
         <w:ind w:left="1134"/>
       </w:pPr>
       <w:r>
-        <w:t>I will be collecting names (3 characters max)</w:t>
+        <w:t xml:space="preserve">I will be collecting names (3 </w:t>
+      </w:r>
+      <w:proofErr w:type="gramStart"/>
+      <w:r>
+        <w:t>characters</w:t>
+      </w:r>
+      <w:proofErr w:type="gramEnd"/>
+      <w:r>
+        <w:t xml:space="preserve"> max)</w:t>
       </w:r>
     </w:p>
     <w:p>
@@ -701,8 +724,6 @@
         </w:rPr>
         <w:t>The project is of suitable complexity to be achievable in the allocated timeframe.</w:t>
       </w:r>
-      <w:bookmarkStart w:id="0" w:name="_GoBack"/>
-      <w:bookmarkEnd w:id="0"/>
     </w:p>
     <w:p>
       <w:pPr>
@@ -737,8 +758,43 @@
         </w:rPr>
       </w:pPr>
       <w:r>
+        <w:rPr>
+          <w:noProof/>
+          <w:lang w:eastAsia="en-GB"/>
+        </w:rPr>
+        <w:drawing>
+          <wp:anchor distT="0" distB="0" distL="114300" distR="114300" simplePos="0" relativeHeight="251658240" behindDoc="1" locked="0" layoutInCell="1" allowOverlap="1">
+            <wp:simplePos x="0" y="0"/>
+            <wp:positionH relativeFrom="margin">
+              <wp:align>left</wp:align>
+            </wp:positionH>
+            <wp:positionV relativeFrom="paragraph">
+              <wp:posOffset>144145</wp:posOffset>
+            </wp:positionV>
+            <wp:extent cx="2257425" cy="2257425"/>
+            <wp:effectExtent l="0" t="0" r="9525" b="9525"/>
+            <wp:wrapNone/>
+            <wp:docPr id="1" name="Chart 1"/>
+            <wp:cNvGraphicFramePr/>
+            <a:graphic xmlns:a="http://schemas.openxmlformats.org/drawingml/2006/main">
+              <a:graphicData uri="http://schemas.openxmlformats.org/drawingml/2006/chart">
+                <c:chart xmlns:c="http://schemas.openxmlformats.org/drawingml/2006/chart" xmlns:r="http://schemas.openxmlformats.org/officeDocument/2006/relationships" r:id="rId7"/>
+              </a:graphicData>
+            </a:graphic>
+            <wp14:sizeRelH relativeFrom="margin">
+              <wp14:pctWidth>0</wp14:pctWidth>
+            </wp14:sizeRelH>
+            <wp14:sizeRelV relativeFrom="margin">
+              <wp14:pctHeight>0</wp14:pctHeight>
+            </wp14:sizeRelV>
+          </wp:anchor>
+        </w:drawing>
+      </w:r>
+      <w:r>
         <w:br w:type="page"/>
       </w:r>
+      <w:bookmarkStart w:id="0" w:name="_GoBack"/>
+      <w:bookmarkEnd w:id="0"/>
     </w:p>
     <w:p>
       <w:pPr>
@@ -1569,7 +1625,7 @@
       </w:r>
     </w:p>
     <w:sectPr>
-      <w:headerReference w:type="default" r:id="rId7"/>
+      <w:headerReference w:type="default" r:id="rId8"/>
       <w:pgSz w:w="11906" w:h="16838"/>
       <w:pgMar w:top="720" w:right="720" w:bottom="720" w:left="720" w:header="708" w:footer="708" w:gutter="0"/>
       <w:cols w:space="708"/>
@@ -3751,6 +3807,846 @@
 </w:styles>
 </file>
 
+<file path=word/charts/chart1.xml><?xml version="1.0" encoding="utf-8"?>
+<c:chartSpace xmlns:c="http://schemas.openxmlformats.org/drawingml/2006/chart" xmlns:a="http://schemas.openxmlformats.org/drawingml/2006/main" xmlns:r="http://schemas.openxmlformats.org/officeDocument/2006/relationships" xmlns:c16r2="http://schemas.microsoft.com/office/drawing/2015/06/chart">
+  <c:date1904 val="0"/>
+  <c:lang val="en-US"/>
+  <c:roundedCorners val="0"/>
+  <mc:AlternateContent xmlns:mc="http://schemas.openxmlformats.org/markup-compatibility/2006">
+    <mc:Choice xmlns:c14="http://schemas.microsoft.com/office/drawing/2007/8/2/chart" Requires="c14">
+      <c14:style val="102"/>
+    </mc:Choice>
+    <mc:Fallback>
+      <c:style val="2"/>
+    </mc:Fallback>
+  </mc:AlternateContent>
+  <c:chart>
+    <c:title>
+      <c:tx>
+        <c:rich>
+          <a:bodyPr rot="0" spcFirstLastPara="1" vertOverflow="ellipsis" vert="horz" wrap="square" anchor="ctr" anchorCtr="1"/>
+          <a:lstStyle/>
+          <a:p>
+            <a:pPr>
+              <a:defRPr sz="1400" b="0" i="0" u="none" strike="noStrike" kern="1200" spc="0" baseline="0">
+                <a:solidFill>
+                  <a:schemeClr val="tx1">
+                    <a:lumMod val="65000"/>
+                    <a:lumOff val="35000"/>
+                  </a:schemeClr>
+                </a:solidFill>
+                <a:latin typeface="+mn-lt"/>
+                <a:ea typeface="+mn-ea"/>
+                <a:cs typeface="+mn-cs"/>
+              </a:defRPr>
+            </a:pPr>
+            <a:r>
+              <a:rPr lang="en-US"/>
+              <a:t>Male Knows</a:t>
+            </a:r>
+            <a:r>
+              <a:rPr lang="en-US" baseline="0"/>
+              <a:t> Space Invaders?</a:t>
+            </a:r>
+            <a:endParaRPr lang="en-US"/>
+          </a:p>
+        </c:rich>
+      </c:tx>
+      <c:layout/>
+      <c:overlay val="0"/>
+      <c:spPr>
+        <a:noFill/>
+        <a:ln>
+          <a:noFill/>
+        </a:ln>
+        <a:effectLst/>
+      </c:spPr>
+      <c:txPr>
+        <a:bodyPr rot="0" spcFirstLastPara="1" vertOverflow="ellipsis" vert="horz" wrap="square" anchor="ctr" anchorCtr="1"/>
+        <a:lstStyle/>
+        <a:p>
+          <a:pPr>
+            <a:defRPr sz="1400" b="0" i="0" u="none" strike="noStrike" kern="1200" spc="0" baseline="0">
+              <a:solidFill>
+                <a:schemeClr val="tx1">
+                  <a:lumMod val="65000"/>
+                  <a:lumOff val="35000"/>
+                </a:schemeClr>
+              </a:solidFill>
+              <a:latin typeface="+mn-lt"/>
+              <a:ea typeface="+mn-ea"/>
+              <a:cs typeface="+mn-cs"/>
+            </a:defRPr>
+          </a:pPr>
+          <a:endParaRPr lang="en-US"/>
+        </a:p>
+      </c:txPr>
+    </c:title>
+    <c:autoTitleDeleted val="0"/>
+    <c:plotArea>
+      <c:layout/>
+      <c:pieChart>
+        <c:varyColors val="1"/>
+        <c:ser>
+          <c:idx val="0"/>
+          <c:order val="0"/>
+          <c:tx>
+            <c:strRef>
+              <c:f>'[Survey results.xlsm]Sheet1'!$D$53</c:f>
+              <c:strCache>
+                <c:ptCount val="1"/>
+                <c:pt idx="0">
+                  <c:v>Male</c:v>
+                </c:pt>
+              </c:strCache>
+            </c:strRef>
+          </c:tx>
+          <c:dPt>
+            <c:idx val="0"/>
+            <c:bubble3D val="0"/>
+            <c:spPr>
+              <a:solidFill>
+                <a:schemeClr val="accent1"/>
+              </a:solidFill>
+              <a:ln w="19050">
+                <a:solidFill>
+                  <a:schemeClr val="lt1"/>
+                </a:solidFill>
+              </a:ln>
+              <a:effectLst/>
+            </c:spPr>
+            <c:extLst>
+              <c:ext xmlns:c16="http://schemas.microsoft.com/office/drawing/2014/chart" uri="{C3380CC4-5D6E-409C-BE32-E72D297353CC}">
+                <c16:uniqueId val="{00000001-9FB5-46AF-93CC-328F48423D66}"/>
+              </c:ext>
+            </c:extLst>
+          </c:dPt>
+          <c:dPt>
+            <c:idx val="1"/>
+            <c:bubble3D val="0"/>
+            <c:spPr>
+              <a:solidFill>
+                <a:schemeClr val="accent2"/>
+              </a:solidFill>
+              <a:ln w="19050">
+                <a:solidFill>
+                  <a:schemeClr val="lt1"/>
+                </a:solidFill>
+              </a:ln>
+              <a:effectLst/>
+            </c:spPr>
+            <c:extLst>
+              <c:ext xmlns:c16="http://schemas.microsoft.com/office/drawing/2014/chart" uri="{C3380CC4-5D6E-409C-BE32-E72D297353CC}">
+                <c16:uniqueId val="{00000003-9FB5-46AF-93CC-328F48423D66}"/>
+              </c:ext>
+            </c:extLst>
+          </c:dPt>
+          <c:dPt>
+            <c:idx val="2"/>
+            <c:bubble3D val="0"/>
+            <c:spPr>
+              <a:solidFill>
+                <a:schemeClr val="accent3"/>
+              </a:solidFill>
+              <a:ln w="19050">
+                <a:solidFill>
+                  <a:schemeClr val="lt1"/>
+                </a:solidFill>
+              </a:ln>
+              <a:effectLst/>
+            </c:spPr>
+            <c:extLst>
+              <c:ext xmlns:c16="http://schemas.microsoft.com/office/drawing/2014/chart" uri="{C3380CC4-5D6E-409C-BE32-E72D297353CC}">
+                <c16:uniqueId val="{00000005-9FB5-46AF-93CC-328F48423D66}"/>
+              </c:ext>
+            </c:extLst>
+          </c:dPt>
+          <c:cat>
+            <c:strRef>
+              <c:f>'[Survey results.xlsm]Sheet1'!$C$54:$C$56</c:f>
+              <c:strCache>
+                <c:ptCount val="3"/>
+                <c:pt idx="0">
+                  <c:v>Yes</c:v>
+                </c:pt>
+                <c:pt idx="1">
+                  <c:v>No</c:v>
+                </c:pt>
+                <c:pt idx="2">
+                  <c:v>Unsure</c:v>
+                </c:pt>
+              </c:strCache>
+            </c:strRef>
+          </c:cat>
+          <c:val>
+            <c:numRef>
+              <c:f>'[Survey results.xlsm]Sheet1'!$D$54:$D$56</c:f>
+              <c:numCache>
+                <c:formatCode>General</c:formatCode>
+                <c:ptCount val="3"/>
+                <c:pt idx="0">
+                  <c:v>21</c:v>
+                </c:pt>
+                <c:pt idx="1">
+                  <c:v>2</c:v>
+                </c:pt>
+                <c:pt idx="2">
+                  <c:v>2</c:v>
+                </c:pt>
+              </c:numCache>
+            </c:numRef>
+          </c:val>
+          <c:extLst>
+            <c:ext xmlns:c16="http://schemas.microsoft.com/office/drawing/2014/chart" uri="{C3380CC4-5D6E-409C-BE32-E72D297353CC}">
+              <c16:uniqueId val="{00000006-9FB5-46AF-93CC-328F48423D66}"/>
+            </c:ext>
+          </c:extLst>
+        </c:ser>
+        <c:dLbls>
+          <c:showLegendKey val="0"/>
+          <c:showVal val="0"/>
+          <c:showCatName val="0"/>
+          <c:showSerName val="0"/>
+          <c:showPercent val="0"/>
+          <c:showBubbleSize val="0"/>
+          <c:showLeaderLines val="1"/>
+        </c:dLbls>
+        <c:firstSliceAng val="0"/>
+      </c:pieChart>
+      <c:spPr>
+        <a:noFill/>
+        <a:ln>
+          <a:noFill/>
+        </a:ln>
+        <a:effectLst/>
+      </c:spPr>
+    </c:plotArea>
+    <c:legend>
+      <c:legendPos val="b"/>
+      <c:layout/>
+      <c:overlay val="0"/>
+      <c:spPr>
+        <a:noFill/>
+        <a:ln>
+          <a:noFill/>
+        </a:ln>
+        <a:effectLst/>
+      </c:spPr>
+      <c:txPr>
+        <a:bodyPr rot="0" spcFirstLastPara="1" vertOverflow="ellipsis" vert="horz" wrap="square" anchor="ctr" anchorCtr="1"/>
+        <a:lstStyle/>
+        <a:p>
+          <a:pPr>
+            <a:defRPr sz="900" b="0" i="0" u="none" strike="noStrike" kern="1200" baseline="0">
+              <a:solidFill>
+                <a:schemeClr val="tx1">
+                  <a:lumMod val="65000"/>
+                  <a:lumOff val="35000"/>
+                </a:schemeClr>
+              </a:solidFill>
+              <a:latin typeface="+mn-lt"/>
+              <a:ea typeface="+mn-ea"/>
+              <a:cs typeface="+mn-cs"/>
+            </a:defRPr>
+          </a:pPr>
+          <a:endParaRPr lang="en-US"/>
+        </a:p>
+      </c:txPr>
+    </c:legend>
+    <c:plotVisOnly val="1"/>
+    <c:dispBlanksAs val="gap"/>
+    <c:showDLblsOverMax val="0"/>
+  </c:chart>
+  <c:spPr>
+    <a:solidFill>
+      <a:schemeClr val="bg1"/>
+    </a:solidFill>
+    <a:ln w="9525" cap="flat" cmpd="sng" algn="ctr">
+      <a:solidFill>
+        <a:schemeClr val="tx1">
+          <a:lumMod val="15000"/>
+          <a:lumOff val="85000"/>
+        </a:schemeClr>
+      </a:solidFill>
+      <a:round/>
+    </a:ln>
+    <a:effectLst/>
+  </c:spPr>
+  <c:txPr>
+    <a:bodyPr/>
+    <a:lstStyle/>
+    <a:p>
+      <a:pPr>
+        <a:defRPr/>
+      </a:pPr>
+      <a:endParaRPr lang="en-US"/>
+    </a:p>
+  </c:txPr>
+  <c:externalData r:id="rId3">
+    <c:autoUpdate val="0"/>
+  </c:externalData>
+</c:chartSpace>
+</file>
+
+<file path=word/charts/colors1.xml><?xml version="1.0" encoding="utf-8"?>
+<cs:colorStyle xmlns:cs="http://schemas.microsoft.com/office/drawing/2012/chartStyle" xmlns:a="http://schemas.openxmlformats.org/drawingml/2006/main" meth="cycle" id="10">
+  <a:schemeClr val="accent1"/>
+  <a:schemeClr val="accent2"/>
+  <a:schemeClr val="accent3"/>
+  <a:schemeClr val="accent4"/>
+  <a:schemeClr val="accent5"/>
+  <a:schemeClr val="accent6"/>
+  <cs:variation/>
+  <cs:variation>
+    <a:lumMod val="60000"/>
+  </cs:variation>
+  <cs:variation>
+    <a:lumMod val="80000"/>
+    <a:lumOff val="20000"/>
+  </cs:variation>
+  <cs:variation>
+    <a:lumMod val="80000"/>
+  </cs:variation>
+  <cs:variation>
+    <a:lumMod val="60000"/>
+    <a:lumOff val="40000"/>
+  </cs:variation>
+  <cs:variation>
+    <a:lumMod val="50000"/>
+  </cs:variation>
+  <cs:variation>
+    <a:lumMod val="70000"/>
+    <a:lumOff val="30000"/>
+  </cs:variation>
+  <cs:variation>
+    <a:lumMod val="70000"/>
+  </cs:variation>
+  <cs:variation>
+    <a:lumMod val="50000"/>
+    <a:lumOff val="50000"/>
+  </cs:variation>
+</cs:colorStyle>
+</file>
+
+<file path=word/charts/style1.xml><?xml version="1.0" encoding="utf-8"?>
+<cs:chartStyle xmlns:cs="http://schemas.microsoft.com/office/drawing/2012/chartStyle" xmlns:a="http://schemas.openxmlformats.org/drawingml/2006/main" id="251">
+  <cs:axisTitle>
+    <cs:lnRef idx="0"/>
+    <cs:fillRef idx="0"/>
+    <cs:effectRef idx="0"/>
+    <cs:fontRef idx="minor">
+      <a:schemeClr val="tx1">
+        <a:lumMod val="65000"/>
+        <a:lumOff val="35000"/>
+      </a:schemeClr>
+    </cs:fontRef>
+    <cs:defRPr sz="1000" kern="1200"/>
+  </cs:axisTitle>
+  <cs:categoryAxis>
+    <cs:lnRef idx="0"/>
+    <cs:fillRef idx="0"/>
+    <cs:effectRef idx="0"/>
+    <cs:fontRef idx="minor">
+      <a:schemeClr val="tx1">
+        <a:lumMod val="65000"/>
+        <a:lumOff val="35000"/>
+      </a:schemeClr>
+    </cs:fontRef>
+    <cs:spPr>
+      <a:ln w="9525" cap="flat" cmpd="sng" algn="ctr">
+        <a:solidFill>
+          <a:schemeClr val="tx1">
+            <a:lumMod val="15000"/>
+            <a:lumOff val="85000"/>
+          </a:schemeClr>
+        </a:solidFill>
+        <a:round/>
+      </a:ln>
+    </cs:spPr>
+    <cs:defRPr sz="900" kern="1200"/>
+  </cs:categoryAxis>
+  <cs:chartArea mods="allowNoFillOverride allowNoLineOverride">
+    <cs:lnRef idx="0"/>
+    <cs:fillRef idx="0"/>
+    <cs:effectRef idx="0"/>
+    <cs:fontRef idx="minor">
+      <a:schemeClr val="tx1"/>
+    </cs:fontRef>
+    <cs:spPr>
+      <a:solidFill>
+        <a:schemeClr val="bg1"/>
+      </a:solidFill>
+      <a:ln w="9525" cap="flat" cmpd="sng" algn="ctr">
+        <a:solidFill>
+          <a:schemeClr val="tx1">
+            <a:lumMod val="15000"/>
+            <a:lumOff val="85000"/>
+          </a:schemeClr>
+        </a:solidFill>
+        <a:round/>
+      </a:ln>
+    </cs:spPr>
+    <cs:defRPr sz="900" kern="1200"/>
+  </cs:chartArea>
+  <cs:dataLabel>
+    <cs:lnRef idx="0"/>
+    <cs:fillRef idx="0"/>
+    <cs:effectRef idx="0"/>
+    <cs:fontRef idx="minor">
+      <a:schemeClr val="tx1">
+        <a:lumMod val="75000"/>
+        <a:lumOff val="25000"/>
+      </a:schemeClr>
+    </cs:fontRef>
+    <cs:defRPr sz="900" kern="1200"/>
+  </cs:dataLabel>
+  <cs:dataLabelCallout>
+    <cs:lnRef idx="0"/>
+    <cs:fillRef idx="0"/>
+    <cs:effectRef idx="0"/>
+    <cs:fontRef idx="minor">
+      <a:schemeClr val="dk1">
+        <a:lumMod val="65000"/>
+        <a:lumOff val="35000"/>
+      </a:schemeClr>
+    </cs:fontRef>
+    <cs:spPr>
+      <a:solidFill>
+        <a:schemeClr val="lt1"/>
+      </a:solidFill>
+      <a:ln>
+        <a:solidFill>
+          <a:schemeClr val="dk1">
+            <a:lumMod val="25000"/>
+            <a:lumOff val="75000"/>
+          </a:schemeClr>
+        </a:solidFill>
+      </a:ln>
+    </cs:spPr>
+    <cs:defRPr sz="900" kern="1200"/>
+    <cs:bodyPr rot="0" spcFirstLastPara="1" vertOverflow="clip" horzOverflow="clip" vert="horz" wrap="square" lIns="36576" tIns="18288" rIns="36576" bIns="18288" anchor="ctr" anchorCtr="1">
+      <a:spAutoFit/>
+    </cs:bodyPr>
+  </cs:dataLabelCallout>
+  <cs:dataPoint>
+    <cs:lnRef idx="0"/>
+    <cs:fillRef idx="1">
+      <cs:styleClr val="auto"/>
+    </cs:fillRef>
+    <cs:effectRef idx="0"/>
+    <cs:fontRef idx="minor">
+      <a:schemeClr val="tx1"/>
+    </cs:fontRef>
+    <cs:spPr>
+      <a:ln w="19050">
+        <a:solidFill>
+          <a:schemeClr val="lt1"/>
+        </a:solidFill>
+      </a:ln>
+    </cs:spPr>
+  </cs:dataPoint>
+  <cs:dataPoint3D>
+    <cs:lnRef idx="0"/>
+    <cs:fillRef idx="1">
+      <cs:styleClr val="auto"/>
+    </cs:fillRef>
+    <cs:effectRef idx="0"/>
+    <cs:fontRef idx="minor">
+      <a:schemeClr val="tx1"/>
+    </cs:fontRef>
+    <cs:spPr>
+      <a:ln w="25400">
+        <a:solidFill>
+          <a:schemeClr val="lt1"/>
+        </a:solidFill>
+      </a:ln>
+    </cs:spPr>
+  </cs:dataPoint3D>
+  <cs:dataPointLine>
+    <cs:lnRef idx="0">
+      <cs:styleClr val="auto"/>
+    </cs:lnRef>
+    <cs:fillRef idx="0"/>
+    <cs:effectRef idx="0"/>
+    <cs:fontRef idx="minor">
+      <a:schemeClr val="tx1"/>
+    </cs:fontRef>
+    <cs:spPr>
+      <a:ln w="28575" cap="rnd">
+        <a:solidFill>
+          <a:schemeClr val="phClr"/>
+        </a:solidFill>
+        <a:round/>
+      </a:ln>
+    </cs:spPr>
+  </cs:dataPointLine>
+  <cs:dataPointMarker>
+    <cs:lnRef idx="0">
+      <cs:styleClr val="auto"/>
+    </cs:lnRef>
+    <cs:fillRef idx="1">
+      <cs:styleClr val="auto"/>
+    </cs:fillRef>
+    <cs:effectRef idx="0"/>
+    <cs:fontRef idx="minor">
+      <a:schemeClr val="tx1"/>
+    </cs:fontRef>
+    <cs:spPr>
+      <a:ln w="9525">
+        <a:solidFill>
+          <a:schemeClr val="phClr"/>
+        </a:solidFill>
+      </a:ln>
+    </cs:spPr>
+  </cs:dataPointMarker>
+  <cs:dataPointMarkerLayout symbol="circle" size="5"/>
+  <cs:dataPointWireframe>
+    <cs:lnRef idx="0">
+      <cs:styleClr val="auto"/>
+    </cs:lnRef>
+    <cs:fillRef idx="0"/>
+    <cs:effectRef idx="0"/>
+    <cs:fontRef idx="minor">
+      <a:schemeClr val="tx1"/>
+    </cs:fontRef>
+    <cs:spPr>
+      <a:ln w="9525" cap="rnd">
+        <a:solidFill>
+          <a:schemeClr val="phClr"/>
+        </a:solidFill>
+        <a:round/>
+      </a:ln>
+    </cs:spPr>
+  </cs:dataPointWireframe>
+  <cs:dataTable>
+    <cs:lnRef idx="0"/>
+    <cs:fillRef idx="0"/>
+    <cs:effectRef idx="0"/>
+    <cs:fontRef idx="minor">
+      <a:schemeClr val="tx1">
+        <a:lumMod val="65000"/>
+        <a:lumOff val="35000"/>
+      </a:schemeClr>
+    </cs:fontRef>
+    <cs:spPr>
+      <a:noFill/>
+      <a:ln w="9525" cap="flat" cmpd="sng" algn="ctr">
+        <a:solidFill>
+          <a:schemeClr val="tx1">
+            <a:lumMod val="15000"/>
+            <a:lumOff val="85000"/>
+          </a:schemeClr>
+        </a:solidFill>
+        <a:round/>
+      </a:ln>
+    </cs:spPr>
+    <cs:defRPr sz="900" kern="1200"/>
+  </cs:dataTable>
+  <cs:downBar>
+    <cs:lnRef idx="0"/>
+    <cs:fillRef idx="0"/>
+    <cs:effectRef idx="0"/>
+    <cs:fontRef idx="minor">
+      <a:schemeClr val="tx1"/>
+    </cs:fontRef>
+    <cs:spPr>
+      <a:solidFill>
+        <a:schemeClr val="dk1">
+          <a:lumMod val="75000"/>
+          <a:lumOff val="25000"/>
+        </a:schemeClr>
+      </a:solidFill>
+      <a:ln w="9525" cap="flat" cmpd="sng" algn="ctr">
+        <a:solidFill>
+          <a:schemeClr val="tx1">
+            <a:lumMod val="65000"/>
+            <a:lumOff val="35000"/>
+          </a:schemeClr>
+        </a:solidFill>
+        <a:round/>
+      </a:ln>
+    </cs:spPr>
+  </cs:downBar>
+  <cs:dropLine>
+    <cs:lnRef idx="0"/>
+    <cs:fillRef idx="0"/>
+    <cs:effectRef idx="0"/>
+    <cs:fontRef idx="minor">
+      <a:schemeClr val="tx1"/>
+    </cs:fontRef>
+    <cs:spPr>
+      <a:ln w="9525" cap="flat" cmpd="sng" algn="ctr">
+        <a:solidFill>
+          <a:schemeClr val="tx1">
+            <a:lumMod val="35000"/>
+            <a:lumOff val="65000"/>
+          </a:schemeClr>
+        </a:solidFill>
+        <a:round/>
+      </a:ln>
+    </cs:spPr>
+  </cs:dropLine>
+  <cs:errorBar>
+    <cs:lnRef idx="0"/>
+    <cs:fillRef idx="0"/>
+    <cs:effectRef idx="0"/>
+    <cs:fontRef idx="minor">
+      <a:schemeClr val="tx1"/>
+    </cs:fontRef>
+    <cs:spPr>
+      <a:ln w="9525" cap="flat" cmpd="sng" algn="ctr">
+        <a:solidFill>
+          <a:schemeClr val="tx1">
+            <a:lumMod val="65000"/>
+            <a:lumOff val="35000"/>
+          </a:schemeClr>
+        </a:solidFill>
+        <a:round/>
+      </a:ln>
+    </cs:spPr>
+  </cs:errorBar>
+  <cs:floor>
+    <cs:lnRef idx="0"/>
+    <cs:fillRef idx="0"/>
+    <cs:effectRef idx="0"/>
+    <cs:fontRef idx="minor">
+      <a:schemeClr val="tx1"/>
+    </cs:fontRef>
+    <cs:spPr>
+      <a:noFill/>
+      <a:ln>
+        <a:noFill/>
+      </a:ln>
+    </cs:spPr>
+  </cs:floor>
+  <cs:gridlineMajor>
+    <cs:lnRef idx="0"/>
+    <cs:fillRef idx="0"/>
+    <cs:effectRef idx="0"/>
+    <cs:fontRef idx="minor">
+      <a:schemeClr val="tx1"/>
+    </cs:fontRef>
+    <cs:spPr>
+      <a:ln w="9525" cap="flat" cmpd="sng" algn="ctr">
+        <a:solidFill>
+          <a:schemeClr val="tx1">
+            <a:lumMod val="15000"/>
+            <a:lumOff val="85000"/>
+          </a:schemeClr>
+        </a:solidFill>
+        <a:round/>
+      </a:ln>
+    </cs:spPr>
+  </cs:gridlineMajor>
+  <cs:gridlineMinor>
+    <cs:lnRef idx="0"/>
+    <cs:fillRef idx="0"/>
+    <cs:effectRef idx="0"/>
+    <cs:fontRef idx="minor">
+      <a:schemeClr val="tx1"/>
+    </cs:fontRef>
+    <cs:spPr>
+      <a:ln w="9525" cap="flat" cmpd="sng" algn="ctr">
+        <a:solidFill>
+          <a:schemeClr val="tx1">
+            <a:lumMod val="5000"/>
+            <a:lumOff val="95000"/>
+          </a:schemeClr>
+        </a:solidFill>
+        <a:round/>
+      </a:ln>
+    </cs:spPr>
+  </cs:gridlineMinor>
+  <cs:hiLoLine>
+    <cs:lnRef idx="0"/>
+    <cs:fillRef idx="0"/>
+    <cs:effectRef idx="0"/>
+    <cs:fontRef idx="minor">
+      <a:schemeClr val="tx1"/>
+    </cs:fontRef>
+    <cs:spPr>
+      <a:ln w="9525" cap="flat" cmpd="sng" algn="ctr">
+        <a:solidFill>
+          <a:schemeClr val="tx1">
+            <a:lumMod val="50000"/>
+            <a:lumOff val="50000"/>
+          </a:schemeClr>
+        </a:solidFill>
+        <a:round/>
+      </a:ln>
+    </cs:spPr>
+  </cs:hiLoLine>
+  <cs:leaderLine>
+    <cs:lnRef idx="0"/>
+    <cs:fillRef idx="0"/>
+    <cs:effectRef idx="0"/>
+    <cs:fontRef idx="minor">
+      <a:schemeClr val="tx1"/>
+    </cs:fontRef>
+    <cs:spPr>
+      <a:ln w="9525" cap="flat" cmpd="sng" algn="ctr">
+        <a:solidFill>
+          <a:schemeClr val="tx1">
+            <a:lumMod val="35000"/>
+            <a:lumOff val="65000"/>
+          </a:schemeClr>
+        </a:solidFill>
+        <a:round/>
+      </a:ln>
+    </cs:spPr>
+  </cs:leaderLine>
+  <cs:legend>
+    <cs:lnRef idx="0"/>
+    <cs:fillRef idx="0"/>
+    <cs:effectRef idx="0"/>
+    <cs:fontRef idx="minor">
+      <a:schemeClr val="tx1">
+        <a:lumMod val="65000"/>
+        <a:lumOff val="35000"/>
+      </a:schemeClr>
+    </cs:fontRef>
+    <cs:defRPr sz="900" kern="1200"/>
+  </cs:legend>
+  <cs:plotArea mods="allowNoFillOverride allowNoLineOverride">
+    <cs:lnRef idx="0"/>
+    <cs:fillRef idx="0"/>
+    <cs:effectRef idx="0"/>
+    <cs:fontRef idx="minor">
+      <a:schemeClr val="tx1"/>
+    </cs:fontRef>
+  </cs:plotArea>
+  <cs:plotArea3D mods="allowNoFillOverride allowNoLineOverride">
+    <cs:lnRef idx="0"/>
+    <cs:fillRef idx="0"/>
+    <cs:effectRef idx="0"/>
+    <cs:fontRef idx="minor">
+      <a:schemeClr val="tx1"/>
+    </cs:fontRef>
+  </cs:plotArea3D>
+  <cs:seriesAxis>
+    <cs:lnRef idx="0"/>
+    <cs:fillRef idx="0"/>
+    <cs:effectRef idx="0"/>
+    <cs:fontRef idx="minor">
+      <a:schemeClr val="tx1">
+        <a:lumMod val="65000"/>
+        <a:lumOff val="35000"/>
+      </a:schemeClr>
+    </cs:fontRef>
+    <cs:defRPr sz="900" kern="1200"/>
+  </cs:seriesAxis>
+  <cs:seriesLine>
+    <cs:lnRef idx="0"/>
+    <cs:fillRef idx="0"/>
+    <cs:effectRef idx="0"/>
+    <cs:fontRef idx="minor">
+      <a:schemeClr val="tx1"/>
+    </cs:fontRef>
+    <cs:spPr>
+      <a:ln w="9525" cap="flat" cmpd="sng" algn="ctr">
+        <a:solidFill>
+          <a:schemeClr val="tx1">
+            <a:lumMod val="35000"/>
+            <a:lumOff val="65000"/>
+          </a:schemeClr>
+        </a:solidFill>
+        <a:round/>
+      </a:ln>
+    </cs:spPr>
+  </cs:seriesLine>
+  <cs:title>
+    <cs:lnRef idx="0"/>
+    <cs:fillRef idx="0"/>
+    <cs:effectRef idx="0"/>
+    <cs:fontRef idx="minor">
+      <a:schemeClr val="tx1">
+        <a:lumMod val="65000"/>
+        <a:lumOff val="35000"/>
+      </a:schemeClr>
+    </cs:fontRef>
+    <cs:defRPr sz="1400" b="0" kern="1200" spc="0" baseline="0"/>
+  </cs:title>
+  <cs:trendline>
+    <cs:lnRef idx="0">
+      <cs:styleClr val="auto"/>
+    </cs:lnRef>
+    <cs:fillRef idx="0"/>
+    <cs:effectRef idx="0"/>
+    <cs:fontRef idx="minor">
+      <a:schemeClr val="tx1"/>
+    </cs:fontRef>
+    <cs:spPr>
+      <a:ln w="19050" cap="rnd">
+        <a:solidFill>
+          <a:schemeClr val="phClr"/>
+        </a:solidFill>
+        <a:prstDash val="sysDot"/>
+      </a:ln>
+    </cs:spPr>
+  </cs:trendline>
+  <cs:trendlineLabel>
+    <cs:lnRef idx="0"/>
+    <cs:fillRef idx="0"/>
+    <cs:effectRef idx="0"/>
+    <cs:fontRef idx="minor">
+      <a:schemeClr val="tx1">
+        <a:lumMod val="65000"/>
+        <a:lumOff val="35000"/>
+      </a:schemeClr>
+    </cs:fontRef>
+    <cs:defRPr sz="900" kern="1200"/>
+  </cs:trendlineLabel>
+  <cs:upBar>
+    <cs:lnRef idx="0"/>
+    <cs:fillRef idx="0"/>
+    <cs:effectRef idx="0"/>
+    <cs:fontRef idx="minor">
+      <a:schemeClr val="tx1"/>
+    </cs:fontRef>
+    <cs:spPr>
+      <a:solidFill>
+        <a:schemeClr val="lt1"/>
+      </a:solidFill>
+      <a:ln w="9525" cap="flat" cmpd="sng" algn="ctr">
+        <a:solidFill>
+          <a:schemeClr val="tx1">
+            <a:lumMod val="65000"/>
+            <a:lumOff val="35000"/>
+          </a:schemeClr>
+        </a:solidFill>
+        <a:round/>
+      </a:ln>
+    </cs:spPr>
+  </cs:upBar>
+  <cs:valueAxis>
+    <cs:lnRef idx="0"/>
+    <cs:fillRef idx="0"/>
+    <cs:effectRef idx="0"/>
+    <cs:fontRef idx="minor">
+      <a:schemeClr val="tx1">
+        <a:lumMod val="65000"/>
+        <a:lumOff val="35000"/>
+      </a:schemeClr>
+    </cs:fontRef>
+    <cs:defRPr sz="900" kern="1200"/>
+  </cs:valueAxis>
+  <cs:wall>
+    <cs:lnRef idx="0"/>
+    <cs:fillRef idx="0"/>
+    <cs:effectRef idx="0"/>
+    <cs:fontRef idx="minor">
+      <a:schemeClr val="tx1"/>
+    </cs:fontRef>
+    <cs:spPr>
+      <a:noFill/>
+      <a:ln>
+        <a:noFill/>
+      </a:ln>
+    </cs:spPr>
+  </cs:wall>
+</cs:chartStyle>
+</file>
+
 <file path=word/theme/theme1.xml><?xml version="1.0" encoding="utf-8"?>
 <a:theme xmlns:a="http://schemas.openxmlformats.org/drawingml/2006/main" name="Office Theme">
   <a:themeElements>

</xml_diff>

<commit_message>
Re-wrote some of the input/out section
</commit_message>
<xml_diff>
--- a/Project Documentation.docx
+++ b/Project Documentation.docx
@@ -762,13 +762,7 @@
         <w:t>.</w:t>
       </w:r>
       <w:r>
-        <w:t xml:space="preserve"> The software being used to produce this project is free, the purchase of a computer to produce the project is not</w:t>
-      </w:r>
-      <w:r>
-        <w:t xml:space="preserve"> required</w:t>
-      </w:r>
-      <w:r>
-        <w:t xml:space="preserve"> and no licence is required to develop this project.</w:t>
+        <w:t xml:space="preserve"> The software being used to produce this project is free, the purchase of a computer to produce the project is not required and no licence is required to develop this project.</w:t>
       </w:r>
     </w:p>
     <w:p>
@@ -873,10 +867,7 @@
         </w:numPr>
       </w:pPr>
       <w:r>
-        <w:t xml:space="preserve">I will need to </w:t>
-      </w:r>
-      <w:r>
-        <w:t>use public domain music and sound effects for the audio to avoid copyright issues.</w:t>
+        <w:t>I will need to use public domain music and sound effects for the audio to avoid copyright issues.</w:t>
       </w:r>
     </w:p>
     <w:p>
@@ -886,8 +877,6 @@
       <w:r>
         <w:t>Schedule:</w:t>
       </w:r>
-      <w:bookmarkStart w:id="0" w:name="_GoBack"/>
-      <w:bookmarkEnd w:id="0"/>
     </w:p>
     <w:p>
       <w:pPr>
@@ -3177,6 +3166,20 @@
     <w:p>
       <w:pPr>
         <w:pStyle w:val="Text1"/>
+        <w:ind w:left="862"/>
+      </w:pPr>
+    </w:p>
+    <w:p>
+      <w:pPr>
+        <w:pStyle w:val="Sub-SectionHeader"/>
+      </w:pPr>
+      <w:r>
+        <w:t>Functional Requirements:</w:t>
+      </w:r>
+    </w:p>
+    <w:p>
+      <w:pPr>
+        <w:pStyle w:val="Text1"/>
         <w:numPr>
           <w:ilvl w:val="0"/>
           <w:numId w:val="16"/>
@@ -3189,69 +3192,1828 @@
     <w:p>
       <w:pPr>
         <w:pStyle w:val="Text1"/>
+        <w:numPr>
+          <w:ilvl w:val="0"/>
+          <w:numId w:val="16"/>
+        </w:numPr>
+      </w:pPr>
+      <w:r>
+        <w:t>Must own a windows computer</w:t>
+      </w:r>
+    </w:p>
+    <w:p>
+      <w:pPr>
+        <w:pStyle w:val="Text1"/>
+        <w:numPr>
+          <w:ilvl w:val="0"/>
+          <w:numId w:val="16"/>
+        </w:numPr>
+      </w:pPr>
+      <w:r>
+        <w:t xml:space="preserve">Must have a keyboard, </w:t>
+      </w:r>
+      <w:r>
+        <w:t>mouse</w:t>
+      </w:r>
+      <w:r>
+        <w:t xml:space="preserve"> and monitor</w:t>
+      </w:r>
+    </w:p>
+    <w:p>
+      <w:pPr>
+        <w:pStyle w:val="Text1"/>
+        <w:numPr>
+          <w:ilvl w:val="0"/>
+          <w:numId w:val="16"/>
+        </w:numPr>
+      </w:pPr>
+      <w:r>
+        <w:t>Must have python installed</w:t>
+      </w:r>
+    </w:p>
+    <w:p>
+      <w:pPr>
+        <w:pStyle w:val="Text1"/>
+        <w:numPr>
+          <w:ilvl w:val="0"/>
+          <w:numId w:val="16"/>
+        </w:numPr>
+      </w:pPr>
+      <w:r>
+        <w:t>Must have Pygame installed</w:t>
+      </w:r>
+    </w:p>
+    <w:p>
+      <w:pPr>
+        <w:pStyle w:val="Text1"/>
+        <w:numPr>
+          <w:ilvl w:val="0"/>
+          <w:numId w:val="16"/>
+        </w:numPr>
       </w:pPr>
     </w:p>
     <w:p>
       <w:pPr>
         <w:pStyle w:val="Sub-SectionHeader"/>
       </w:pPr>
-      <w:r>
-        <w:t>User Requirements</w:t>
-      </w:r>
-      <w:r>
-        <w:t xml:space="preserve"> </w:t>
-      </w:r>
-      <w:r>
-        <w:t>(of the user):</w:t>
-      </w:r>
-    </w:p>
-    <w:p>
-      <w:pPr>
-        <w:pStyle w:val="TOC3"/>
-      </w:pPr>
-      <w:r>
-        <w:t>Must own a windows computer</w:t>
-      </w:r>
-    </w:p>
-    <w:p>
-      <w:pPr>
-        <w:pStyle w:val="TOC3"/>
-      </w:pPr>
-      <w:r>
-        <w:t>Must have a keyboard and mouse</w:t>
-      </w:r>
-    </w:p>
-    <w:p>
-      <w:pPr>
-        <w:pStyle w:val="TOC3"/>
-      </w:pPr>
-      <w:r>
-        <w:t>Must have python installed</w:t>
-      </w:r>
-    </w:p>
-    <w:p>
-      <w:pPr>
-        <w:pStyle w:val="TOC3"/>
-      </w:pPr>
-      <w:r>
-        <w:t>Must have Pygame installed</w:t>
-      </w:r>
-    </w:p>
-    <w:p>
-      <w:pPr>
-        <w:rPr>
-          <w:lang w:val="en-US"/>
-        </w:rPr>
-      </w:pPr>
     </w:p>
     <w:p>
       <w:pPr>
         <w:pStyle w:val="Sub-SectionHeader"/>
       </w:pPr>
       <w:r>
-        <w:t>Functional Requirements:</w:t>
-      </w:r>
-    </w:p>
+        <w:t>Inputs and Outputs:</w:t>
+      </w:r>
+    </w:p>
+    <w:p>
+      <w:pPr>
+        <w:pStyle w:val="TaskHeader"/>
+      </w:pPr>
+      <w:r>
+        <w:t>Inputs (with resultant outputs):</w:t>
+      </w:r>
+    </w:p>
+    <w:tbl>
+      <w:tblPr>
+        <w:tblStyle w:val="TableGrid"/>
+        <w:tblW w:w="0" w:type="auto"/>
+        <w:tblLook w:val="04A0" w:firstRow="1" w:lastRow="0" w:firstColumn="1" w:lastColumn="0" w:noHBand="0" w:noVBand="1"/>
+      </w:tblPr>
+      <w:tblGrid>
+        <w:gridCol w:w="1895"/>
+        <w:gridCol w:w="2166"/>
+        <w:gridCol w:w="1809"/>
+        <w:gridCol w:w="1916"/>
+        <w:gridCol w:w="2670"/>
+      </w:tblGrid>
+      <w:tr>
+        <w:tc>
+          <w:tcPr>
+            <w:tcW w:w="1895" w:type="dxa"/>
+          </w:tcPr>
+          <w:p>
+            <w:pPr>
+              <w:pStyle w:val="Sub-TaskHeader"/>
+              <w:ind w:left="0" w:firstLine="0"/>
+            </w:pPr>
+            <w:r>
+              <w:t>Section</w:t>
+            </w:r>
+          </w:p>
+        </w:tc>
+        <w:tc>
+          <w:tcPr>
+            <w:tcW w:w="2166" w:type="dxa"/>
+          </w:tcPr>
+          <w:p>
+            <w:pPr>
+              <w:pStyle w:val="Sub-TaskHeader"/>
+              <w:ind w:left="0" w:firstLine="0"/>
+            </w:pPr>
+            <w:r>
+              <w:t xml:space="preserve">Dynamic </w:t>
+            </w:r>
+            <w:r>
+              <w:t>Element</w:t>
+            </w:r>
+          </w:p>
+        </w:tc>
+        <w:tc>
+          <w:tcPr>
+            <w:tcW w:w="1809" w:type="dxa"/>
+          </w:tcPr>
+          <w:p>
+            <w:pPr>
+              <w:pStyle w:val="Sub-TaskHeader"/>
+              <w:ind w:left="0" w:firstLine="0"/>
+            </w:pPr>
+            <w:r>
+              <w:t>Types</w:t>
+            </w:r>
+          </w:p>
+        </w:tc>
+        <w:tc>
+          <w:tcPr>
+            <w:tcW w:w="1916" w:type="dxa"/>
+          </w:tcPr>
+          <w:p>
+            <w:pPr>
+              <w:pStyle w:val="Sub-TaskHeader"/>
+              <w:ind w:left="0" w:firstLine="0"/>
+            </w:pPr>
+            <w:r>
+              <w:t>Input</w:t>
+            </w:r>
+          </w:p>
+        </w:tc>
+        <w:tc>
+          <w:tcPr>
+            <w:tcW w:w="2670" w:type="dxa"/>
+          </w:tcPr>
+          <w:p>
+            <w:pPr>
+              <w:pStyle w:val="Sub-TaskHeader"/>
+              <w:ind w:left="0" w:firstLine="0"/>
+            </w:pPr>
+            <w:r>
+              <w:t>Output</w:t>
+            </w:r>
+          </w:p>
+        </w:tc>
+      </w:tr>
+      <w:tr>
+        <w:tc>
+          <w:tcPr>
+            <w:tcW w:w="1895" w:type="dxa"/>
+          </w:tcPr>
+          <w:p>
+            <w:pPr>
+              <w:pStyle w:val="Text1"/>
+              <w:ind w:left="0"/>
+            </w:pPr>
+            <w:r>
+              <w:t>Home Page</w:t>
+            </w:r>
+          </w:p>
+        </w:tc>
+        <w:tc>
+          <w:tcPr>
+            <w:tcW w:w="2166" w:type="dxa"/>
+          </w:tcPr>
+          <w:p>
+            <w:pPr>
+              <w:pStyle w:val="Text1"/>
+              <w:ind w:left="0"/>
+            </w:pPr>
+            <w:r>
+              <w:t>Buttons</w:t>
+            </w:r>
+          </w:p>
+        </w:tc>
+        <w:tc>
+          <w:tcPr>
+            <w:tcW w:w="1809" w:type="dxa"/>
+          </w:tcPr>
+          <w:p>
+            <w:pPr>
+              <w:pStyle w:val="Text1"/>
+              <w:ind w:left="0"/>
+            </w:pPr>
+            <w:r>
+              <w:t>Start</w:t>
+            </w:r>
+          </w:p>
+        </w:tc>
+        <w:tc>
+          <w:tcPr>
+            <w:tcW w:w="1916" w:type="dxa"/>
+          </w:tcPr>
+          <w:p>
+            <w:pPr>
+              <w:pStyle w:val="Text1"/>
+              <w:ind w:left="0"/>
+            </w:pPr>
+            <w:r>
+              <w:t>Mouse click on button</w:t>
+            </w:r>
+          </w:p>
+        </w:tc>
+        <w:tc>
+          <w:tcPr>
+            <w:tcW w:w="2670" w:type="dxa"/>
+          </w:tcPr>
+          <w:p>
+            <w:pPr>
+              <w:pStyle w:val="Text1"/>
+              <w:ind w:left="0"/>
+            </w:pPr>
+            <w:r>
+              <w:t>Switches section to the game</w:t>
+            </w:r>
+          </w:p>
+        </w:tc>
+      </w:tr>
+      <w:tr>
+        <w:tc>
+          <w:tcPr>
+            <w:tcW w:w="1895" w:type="dxa"/>
+          </w:tcPr>
+          <w:p>
+            <w:pPr>
+              <w:pStyle w:val="Text1"/>
+              <w:ind w:left="0"/>
+            </w:pPr>
+          </w:p>
+        </w:tc>
+        <w:tc>
+          <w:tcPr>
+            <w:tcW w:w="2166" w:type="dxa"/>
+          </w:tcPr>
+          <w:p>
+            <w:pPr>
+              <w:pStyle w:val="Text1"/>
+              <w:ind w:left="0"/>
+            </w:pPr>
+          </w:p>
+        </w:tc>
+        <w:tc>
+          <w:tcPr>
+            <w:tcW w:w="1809" w:type="dxa"/>
+          </w:tcPr>
+          <w:p>
+            <w:pPr>
+              <w:pStyle w:val="Text1"/>
+              <w:ind w:left="0"/>
+            </w:pPr>
+          </w:p>
+        </w:tc>
+        <w:tc>
+          <w:tcPr>
+            <w:tcW w:w="1916" w:type="dxa"/>
+          </w:tcPr>
+          <w:p>
+            <w:pPr>
+              <w:pStyle w:val="Text1"/>
+              <w:ind w:left="0"/>
+            </w:pPr>
+            <w:r>
+              <w:t>Mouse hover</w:t>
+            </w:r>
+          </w:p>
+        </w:tc>
+        <w:tc>
+          <w:tcPr>
+            <w:tcW w:w="2670" w:type="dxa"/>
+          </w:tcPr>
+          <w:p>
+            <w:pPr>
+              <w:pStyle w:val="Text1"/>
+              <w:ind w:left="0"/>
+            </w:pPr>
+            <w:r>
+              <w:t xml:space="preserve">Enlarges the button </w:t>
+            </w:r>
+            <w:r>
+              <w:t>image</w:t>
+            </w:r>
+          </w:p>
+        </w:tc>
+      </w:tr>
+      <w:tr>
+        <w:tc>
+          <w:tcPr>
+            <w:tcW w:w="1895" w:type="dxa"/>
+          </w:tcPr>
+          <w:p>
+            <w:pPr>
+              <w:pStyle w:val="Text1"/>
+              <w:ind w:left="0"/>
+            </w:pPr>
+          </w:p>
+        </w:tc>
+        <w:tc>
+          <w:tcPr>
+            <w:tcW w:w="2166" w:type="dxa"/>
+          </w:tcPr>
+          <w:p>
+            <w:pPr>
+              <w:pStyle w:val="Text1"/>
+              <w:ind w:left="0"/>
+            </w:pPr>
+          </w:p>
+        </w:tc>
+        <w:tc>
+          <w:tcPr>
+            <w:tcW w:w="1809" w:type="dxa"/>
+          </w:tcPr>
+          <w:p>
+            <w:pPr>
+              <w:pStyle w:val="Text1"/>
+              <w:ind w:left="0"/>
+            </w:pPr>
+            <w:r>
+              <w:t>Instructions</w:t>
+            </w:r>
+          </w:p>
+        </w:tc>
+        <w:tc>
+          <w:tcPr>
+            <w:tcW w:w="1916" w:type="dxa"/>
+          </w:tcPr>
+          <w:p>
+            <w:pPr>
+              <w:pStyle w:val="Text1"/>
+              <w:ind w:left="0"/>
+            </w:pPr>
+            <w:r>
+              <w:t>Mouse click on button</w:t>
+            </w:r>
+          </w:p>
+        </w:tc>
+        <w:tc>
+          <w:tcPr>
+            <w:tcW w:w="2670" w:type="dxa"/>
+          </w:tcPr>
+          <w:p>
+            <w:pPr>
+              <w:pStyle w:val="Text1"/>
+              <w:ind w:left="0"/>
+            </w:pPr>
+            <w:r>
+              <w:t>Switches section to Instructions page</w:t>
+            </w:r>
+          </w:p>
+        </w:tc>
+      </w:tr>
+      <w:tr>
+        <w:tc>
+          <w:tcPr>
+            <w:tcW w:w="1895" w:type="dxa"/>
+          </w:tcPr>
+          <w:p>
+            <w:pPr>
+              <w:pStyle w:val="Text1"/>
+              <w:ind w:left="0"/>
+            </w:pPr>
+          </w:p>
+        </w:tc>
+        <w:tc>
+          <w:tcPr>
+            <w:tcW w:w="2166" w:type="dxa"/>
+          </w:tcPr>
+          <w:p>
+            <w:pPr>
+              <w:pStyle w:val="Text1"/>
+              <w:ind w:left="0"/>
+            </w:pPr>
+          </w:p>
+        </w:tc>
+        <w:tc>
+          <w:tcPr>
+            <w:tcW w:w="1809" w:type="dxa"/>
+          </w:tcPr>
+          <w:p>
+            <w:pPr>
+              <w:pStyle w:val="Text1"/>
+              <w:ind w:left="0"/>
+            </w:pPr>
+          </w:p>
+        </w:tc>
+        <w:tc>
+          <w:tcPr>
+            <w:tcW w:w="1916" w:type="dxa"/>
+          </w:tcPr>
+          <w:p>
+            <w:pPr>
+              <w:pStyle w:val="Text1"/>
+              <w:ind w:left="0"/>
+            </w:pPr>
+            <w:r>
+              <w:t>Mouse hover</w:t>
+            </w:r>
+          </w:p>
+        </w:tc>
+        <w:tc>
+          <w:tcPr>
+            <w:tcW w:w="2670" w:type="dxa"/>
+          </w:tcPr>
+          <w:p>
+            <w:pPr>
+              <w:pStyle w:val="Text1"/>
+              <w:ind w:left="0"/>
+            </w:pPr>
+            <w:r>
+              <w:t xml:space="preserve">Enlarges button </w:t>
+            </w:r>
+            <w:r>
+              <w:t>image</w:t>
+            </w:r>
+          </w:p>
+        </w:tc>
+      </w:tr>
+      <w:tr>
+        <w:tc>
+          <w:tcPr>
+            <w:tcW w:w="1895" w:type="dxa"/>
+          </w:tcPr>
+          <w:p>
+            <w:pPr>
+              <w:pStyle w:val="Text1"/>
+              <w:ind w:left="0"/>
+            </w:pPr>
+          </w:p>
+        </w:tc>
+        <w:tc>
+          <w:tcPr>
+            <w:tcW w:w="2166" w:type="dxa"/>
+          </w:tcPr>
+          <w:p>
+            <w:pPr>
+              <w:pStyle w:val="Text1"/>
+              <w:ind w:left="0"/>
+            </w:pPr>
+          </w:p>
+        </w:tc>
+        <w:tc>
+          <w:tcPr>
+            <w:tcW w:w="1809" w:type="dxa"/>
+          </w:tcPr>
+          <w:p>
+            <w:pPr>
+              <w:pStyle w:val="Text1"/>
+              <w:ind w:left="0"/>
+            </w:pPr>
+            <w:r>
+              <w:t>Settings</w:t>
+            </w:r>
+          </w:p>
+        </w:tc>
+        <w:tc>
+          <w:tcPr>
+            <w:tcW w:w="1916" w:type="dxa"/>
+          </w:tcPr>
+          <w:p>
+            <w:pPr>
+              <w:pStyle w:val="Text1"/>
+              <w:ind w:left="0"/>
+            </w:pPr>
+            <w:r>
+              <w:t>Mouse click on button</w:t>
+            </w:r>
+          </w:p>
+        </w:tc>
+        <w:tc>
+          <w:tcPr>
+            <w:tcW w:w="2670" w:type="dxa"/>
+          </w:tcPr>
+          <w:p>
+            <w:pPr>
+              <w:pStyle w:val="Text1"/>
+              <w:ind w:left="0"/>
+            </w:pPr>
+            <w:r>
+              <w:t>Switches section to the settings page</w:t>
+            </w:r>
+          </w:p>
+        </w:tc>
+      </w:tr>
+      <w:tr>
+        <w:tc>
+          <w:tcPr>
+            <w:tcW w:w="1895" w:type="dxa"/>
+          </w:tcPr>
+          <w:p>
+            <w:pPr>
+              <w:pStyle w:val="Text1"/>
+              <w:ind w:left="0"/>
+            </w:pPr>
+          </w:p>
+        </w:tc>
+        <w:tc>
+          <w:tcPr>
+            <w:tcW w:w="2166" w:type="dxa"/>
+          </w:tcPr>
+          <w:p>
+            <w:pPr>
+              <w:pStyle w:val="Text1"/>
+              <w:ind w:left="0"/>
+            </w:pPr>
+          </w:p>
+        </w:tc>
+        <w:tc>
+          <w:tcPr>
+            <w:tcW w:w="1809" w:type="dxa"/>
+          </w:tcPr>
+          <w:p>
+            <w:pPr>
+              <w:pStyle w:val="Text1"/>
+              <w:ind w:left="0"/>
+            </w:pPr>
+          </w:p>
+        </w:tc>
+        <w:tc>
+          <w:tcPr>
+            <w:tcW w:w="1916" w:type="dxa"/>
+          </w:tcPr>
+          <w:p>
+            <w:pPr>
+              <w:pStyle w:val="Text1"/>
+              <w:ind w:left="0"/>
+            </w:pPr>
+            <w:r>
+              <w:t>Mouse hover</w:t>
+            </w:r>
+          </w:p>
+        </w:tc>
+        <w:tc>
+          <w:tcPr>
+            <w:tcW w:w="2670" w:type="dxa"/>
+          </w:tcPr>
+          <w:p>
+            <w:pPr>
+              <w:pStyle w:val="Text1"/>
+              <w:ind w:left="0"/>
+            </w:pPr>
+            <w:r>
+              <w:t xml:space="preserve">Enlarges button </w:t>
+            </w:r>
+            <w:r>
+              <w:t>image</w:t>
+            </w:r>
+          </w:p>
+        </w:tc>
+      </w:tr>
+      <w:tr>
+        <w:tc>
+          <w:tcPr>
+            <w:tcW w:w="1895" w:type="dxa"/>
+          </w:tcPr>
+          <w:p>
+            <w:pPr>
+              <w:pStyle w:val="Text1"/>
+              <w:ind w:left="0"/>
+            </w:pPr>
+            <w:r>
+              <w:t>Instructions Page</w:t>
+            </w:r>
+          </w:p>
+        </w:tc>
+        <w:tc>
+          <w:tcPr>
+            <w:tcW w:w="2166" w:type="dxa"/>
+          </w:tcPr>
+          <w:p>
+            <w:pPr>
+              <w:pStyle w:val="Text1"/>
+              <w:ind w:left="0"/>
+            </w:pPr>
+            <w:r>
+              <w:t>Buttons</w:t>
+            </w:r>
+          </w:p>
+        </w:tc>
+        <w:tc>
+          <w:tcPr>
+            <w:tcW w:w="1809" w:type="dxa"/>
+          </w:tcPr>
+          <w:p>
+            <w:pPr>
+              <w:pStyle w:val="Text1"/>
+              <w:ind w:left="0"/>
+            </w:pPr>
+            <w:r>
+              <w:t>Back</w:t>
+            </w:r>
+          </w:p>
+        </w:tc>
+        <w:tc>
+          <w:tcPr>
+            <w:tcW w:w="1916" w:type="dxa"/>
+          </w:tcPr>
+          <w:p>
+            <w:pPr>
+              <w:pStyle w:val="Text1"/>
+              <w:ind w:left="0"/>
+            </w:pPr>
+            <w:r>
+              <w:t>Mouse click on button</w:t>
+            </w:r>
+          </w:p>
+        </w:tc>
+        <w:tc>
+          <w:tcPr>
+            <w:tcW w:w="2670" w:type="dxa"/>
+          </w:tcPr>
+          <w:p>
+            <w:pPr>
+              <w:pStyle w:val="Text1"/>
+              <w:ind w:left="0"/>
+            </w:pPr>
+            <w:r>
+              <w:t>Switches section to the home page</w:t>
+            </w:r>
+          </w:p>
+        </w:tc>
+      </w:tr>
+      <w:tr>
+        <w:tc>
+          <w:tcPr>
+            <w:tcW w:w="1895" w:type="dxa"/>
+          </w:tcPr>
+          <w:p>
+            <w:pPr>
+              <w:pStyle w:val="Text1"/>
+              <w:ind w:left="0"/>
+            </w:pPr>
+          </w:p>
+        </w:tc>
+        <w:tc>
+          <w:tcPr>
+            <w:tcW w:w="2166" w:type="dxa"/>
+          </w:tcPr>
+          <w:p>
+            <w:pPr>
+              <w:pStyle w:val="Text1"/>
+              <w:ind w:left="0"/>
+            </w:pPr>
+          </w:p>
+        </w:tc>
+        <w:tc>
+          <w:tcPr>
+            <w:tcW w:w="1809" w:type="dxa"/>
+          </w:tcPr>
+          <w:p>
+            <w:pPr>
+              <w:pStyle w:val="Text1"/>
+              <w:ind w:left="0"/>
+            </w:pPr>
+          </w:p>
+        </w:tc>
+        <w:tc>
+          <w:tcPr>
+            <w:tcW w:w="1916" w:type="dxa"/>
+          </w:tcPr>
+          <w:p>
+            <w:pPr>
+              <w:pStyle w:val="Text1"/>
+              <w:ind w:left="0"/>
+            </w:pPr>
+            <w:r>
+              <w:t>Mouse hover</w:t>
+            </w:r>
+          </w:p>
+        </w:tc>
+        <w:tc>
+          <w:tcPr>
+            <w:tcW w:w="2670" w:type="dxa"/>
+          </w:tcPr>
+          <w:p>
+            <w:pPr>
+              <w:pStyle w:val="Text1"/>
+              <w:ind w:left="0"/>
+            </w:pPr>
+            <w:r>
+              <w:t>Enlarges button image</w:t>
+            </w:r>
+          </w:p>
+        </w:tc>
+      </w:tr>
+      <w:tr>
+        <w:tc>
+          <w:tcPr>
+            <w:tcW w:w="1895" w:type="dxa"/>
+          </w:tcPr>
+          <w:p>
+            <w:pPr>
+              <w:pStyle w:val="Text1"/>
+              <w:ind w:left="0"/>
+            </w:pPr>
+            <w:r>
+              <w:t>Settings</w:t>
+            </w:r>
+          </w:p>
+        </w:tc>
+        <w:tc>
+          <w:tcPr>
+            <w:tcW w:w="2166" w:type="dxa"/>
+          </w:tcPr>
+          <w:p>
+            <w:pPr>
+              <w:pStyle w:val="Text1"/>
+              <w:ind w:left="0"/>
+            </w:pPr>
+            <w:r>
+              <w:t>Buttons</w:t>
+            </w:r>
+          </w:p>
+        </w:tc>
+        <w:tc>
+          <w:tcPr>
+            <w:tcW w:w="1809" w:type="dxa"/>
+          </w:tcPr>
+          <w:p>
+            <w:pPr>
+              <w:pStyle w:val="Text1"/>
+              <w:ind w:left="0"/>
+            </w:pPr>
+            <w:r>
+              <w:t>Back</w:t>
+            </w:r>
+          </w:p>
+        </w:tc>
+        <w:tc>
+          <w:tcPr>
+            <w:tcW w:w="1916" w:type="dxa"/>
+          </w:tcPr>
+          <w:p>
+            <w:pPr>
+              <w:pStyle w:val="Text1"/>
+              <w:ind w:left="0"/>
+            </w:pPr>
+            <w:r>
+              <w:t>Mouse click on button</w:t>
+            </w:r>
+          </w:p>
+        </w:tc>
+        <w:tc>
+          <w:tcPr>
+            <w:tcW w:w="2670" w:type="dxa"/>
+          </w:tcPr>
+          <w:p>
+            <w:pPr>
+              <w:pStyle w:val="Text1"/>
+              <w:ind w:left="0"/>
+            </w:pPr>
+            <w:r>
+              <w:t>Switches section to the homepage</w:t>
+            </w:r>
+          </w:p>
+        </w:tc>
+      </w:tr>
+      <w:tr>
+        <w:tc>
+          <w:tcPr>
+            <w:tcW w:w="1895" w:type="dxa"/>
+          </w:tcPr>
+          <w:p>
+            <w:pPr>
+              <w:pStyle w:val="Text1"/>
+              <w:ind w:left="0"/>
+            </w:pPr>
+          </w:p>
+        </w:tc>
+        <w:tc>
+          <w:tcPr>
+            <w:tcW w:w="2166" w:type="dxa"/>
+          </w:tcPr>
+          <w:p>
+            <w:pPr>
+              <w:pStyle w:val="Text1"/>
+              <w:ind w:left="0"/>
+            </w:pPr>
+          </w:p>
+        </w:tc>
+        <w:tc>
+          <w:tcPr>
+            <w:tcW w:w="1809" w:type="dxa"/>
+          </w:tcPr>
+          <w:p>
+            <w:pPr>
+              <w:pStyle w:val="Text1"/>
+              <w:ind w:left="0"/>
+            </w:pPr>
+          </w:p>
+        </w:tc>
+        <w:tc>
+          <w:tcPr>
+            <w:tcW w:w="1916" w:type="dxa"/>
+          </w:tcPr>
+          <w:p>
+            <w:pPr>
+              <w:pStyle w:val="Text1"/>
+              <w:ind w:left="0"/>
+            </w:pPr>
+            <w:r>
+              <w:t>Mouse hover</w:t>
+            </w:r>
+          </w:p>
+        </w:tc>
+        <w:tc>
+          <w:tcPr>
+            <w:tcW w:w="2670" w:type="dxa"/>
+          </w:tcPr>
+          <w:p>
+            <w:pPr>
+              <w:pStyle w:val="Text1"/>
+              <w:ind w:left="0"/>
+            </w:pPr>
+            <w:r>
+              <w:t>Enlarges button image</w:t>
+            </w:r>
+          </w:p>
+        </w:tc>
+      </w:tr>
+      <w:tr>
+        <w:tc>
+          <w:tcPr>
+            <w:tcW w:w="1895" w:type="dxa"/>
+          </w:tcPr>
+          <w:p>
+            <w:pPr>
+              <w:pStyle w:val="Text1"/>
+              <w:ind w:left="0"/>
+            </w:pPr>
+          </w:p>
+        </w:tc>
+        <w:tc>
+          <w:tcPr>
+            <w:tcW w:w="2166" w:type="dxa"/>
+          </w:tcPr>
+          <w:p>
+            <w:pPr>
+              <w:pStyle w:val="Text1"/>
+              <w:ind w:left="0"/>
+            </w:pPr>
+          </w:p>
+        </w:tc>
+        <w:tc>
+          <w:tcPr>
+            <w:tcW w:w="1809" w:type="dxa"/>
+          </w:tcPr>
+          <w:p>
+            <w:pPr>
+              <w:pStyle w:val="Text1"/>
+              <w:ind w:left="0"/>
+            </w:pPr>
+            <w:r>
+              <w:t>Graphics</w:t>
+            </w:r>
+          </w:p>
+        </w:tc>
+        <w:tc>
+          <w:tcPr>
+            <w:tcW w:w="1916" w:type="dxa"/>
+          </w:tcPr>
+          <w:p>
+            <w:pPr>
+              <w:pStyle w:val="Text1"/>
+              <w:ind w:left="0"/>
+            </w:pPr>
+            <w:r>
+              <w:t>Mouse click on button</w:t>
+            </w:r>
+          </w:p>
+        </w:tc>
+        <w:tc>
+          <w:tcPr>
+            <w:tcW w:w="2670" w:type="dxa"/>
+          </w:tcPr>
+          <w:p>
+            <w:pPr>
+              <w:pStyle w:val="Text1"/>
+              <w:ind w:left="0"/>
+            </w:pPr>
+            <w:r>
+              <w:t>Changes the button text from/to ‘classic’/’modern’.</w:t>
+            </w:r>
+          </w:p>
+          <w:p>
+            <w:pPr>
+              <w:pStyle w:val="Text1"/>
+              <w:ind w:left="0"/>
+            </w:pPr>
+            <w:r>
+              <w:t>Changes the graphics used in the game</w:t>
+            </w:r>
+          </w:p>
+        </w:tc>
+      </w:tr>
+      <w:tr>
+        <w:tc>
+          <w:tcPr>
+            <w:tcW w:w="1895" w:type="dxa"/>
+          </w:tcPr>
+          <w:p>
+            <w:pPr>
+              <w:pStyle w:val="Text1"/>
+              <w:ind w:left="0"/>
+            </w:pPr>
+          </w:p>
+        </w:tc>
+        <w:tc>
+          <w:tcPr>
+            <w:tcW w:w="2166" w:type="dxa"/>
+          </w:tcPr>
+          <w:p>
+            <w:pPr>
+              <w:pStyle w:val="Text1"/>
+              <w:ind w:left="0"/>
+            </w:pPr>
+          </w:p>
+        </w:tc>
+        <w:tc>
+          <w:tcPr>
+            <w:tcW w:w="1809" w:type="dxa"/>
+          </w:tcPr>
+          <w:p>
+            <w:pPr>
+              <w:pStyle w:val="Text1"/>
+              <w:ind w:left="0"/>
+            </w:pPr>
+          </w:p>
+        </w:tc>
+        <w:tc>
+          <w:tcPr>
+            <w:tcW w:w="1916" w:type="dxa"/>
+          </w:tcPr>
+          <w:p>
+            <w:pPr>
+              <w:pStyle w:val="Text1"/>
+              <w:ind w:left="0"/>
+            </w:pPr>
+            <w:r>
+              <w:t>Mouse hover</w:t>
+            </w:r>
+          </w:p>
+        </w:tc>
+        <w:tc>
+          <w:tcPr>
+            <w:tcW w:w="2670" w:type="dxa"/>
+          </w:tcPr>
+          <w:p>
+            <w:pPr>
+              <w:pStyle w:val="Text1"/>
+              <w:ind w:left="0"/>
+            </w:pPr>
+            <w:r>
+              <w:t>Brings up setting options at the side with a description of what they are</w:t>
+            </w:r>
+          </w:p>
+        </w:tc>
+      </w:tr>
+      <w:tr>
+        <w:tc>
+          <w:tcPr>
+            <w:tcW w:w="1895" w:type="dxa"/>
+          </w:tcPr>
+          <w:p>
+            <w:pPr>
+              <w:pStyle w:val="Text1"/>
+              <w:ind w:left="0"/>
+            </w:pPr>
+          </w:p>
+        </w:tc>
+        <w:tc>
+          <w:tcPr>
+            <w:tcW w:w="2166" w:type="dxa"/>
+          </w:tcPr>
+          <w:p>
+            <w:pPr>
+              <w:pStyle w:val="Text1"/>
+              <w:ind w:left="0"/>
+            </w:pPr>
+          </w:p>
+        </w:tc>
+        <w:tc>
+          <w:tcPr>
+            <w:tcW w:w="1809" w:type="dxa"/>
+          </w:tcPr>
+          <w:p>
+            <w:pPr>
+              <w:pStyle w:val="Text1"/>
+              <w:ind w:left="0"/>
+            </w:pPr>
+            <w:r>
+              <w:t>Background music selection</w:t>
+            </w:r>
+          </w:p>
+        </w:tc>
+        <w:tc>
+          <w:tcPr>
+            <w:tcW w:w="1916" w:type="dxa"/>
+          </w:tcPr>
+          <w:p>
+            <w:pPr>
+              <w:pStyle w:val="Text1"/>
+              <w:ind w:left="0"/>
+            </w:pPr>
+            <w:r>
+              <w:t>Mouse click on button</w:t>
+            </w:r>
+          </w:p>
+        </w:tc>
+        <w:tc>
+          <w:tcPr>
+            <w:tcW w:w="2670" w:type="dxa"/>
+          </w:tcPr>
+          <w:p>
+            <w:pPr>
+              <w:pStyle w:val="Text1"/>
+              <w:ind w:left="0"/>
+            </w:pPr>
+            <w:r>
+              <w:t>Changes the button text from/to ‘</w:t>
+            </w:r>
+            <w:r>
+              <w:t>song1</w:t>
+            </w:r>
+            <w:r>
+              <w:t>’/</w:t>
+            </w:r>
+            <w:r>
+              <w:t>’song2</w:t>
+            </w:r>
+            <w:r>
+              <w:t>’</w:t>
+            </w:r>
+            <w:r>
+              <w:t xml:space="preserve">/’song3’… </w:t>
+            </w:r>
+            <w:r>
+              <w:lastRenderedPageBreak/>
+              <w:t>and plays a short section of it</w:t>
+            </w:r>
+            <w:r>
+              <w:t>.</w:t>
+            </w:r>
+            <w:r>
+              <w:t xml:space="preserve"> </w:t>
+            </w:r>
+            <w:r>
+              <w:t xml:space="preserve">Changes the </w:t>
+            </w:r>
+            <w:r>
+              <w:t>background music</w:t>
+            </w:r>
+            <w:r>
+              <w:t xml:space="preserve"> used in the game</w:t>
+            </w:r>
+            <w:r>
+              <w:t>.</w:t>
+            </w:r>
+          </w:p>
+        </w:tc>
+      </w:tr>
+      <w:tr>
+        <w:tc>
+          <w:tcPr>
+            <w:tcW w:w="1895" w:type="dxa"/>
+          </w:tcPr>
+          <w:p>
+            <w:pPr>
+              <w:pStyle w:val="Text1"/>
+              <w:ind w:left="0"/>
+            </w:pPr>
+          </w:p>
+        </w:tc>
+        <w:tc>
+          <w:tcPr>
+            <w:tcW w:w="2166" w:type="dxa"/>
+          </w:tcPr>
+          <w:p>
+            <w:pPr>
+              <w:pStyle w:val="Text1"/>
+              <w:ind w:left="0"/>
+            </w:pPr>
+          </w:p>
+        </w:tc>
+        <w:tc>
+          <w:tcPr>
+            <w:tcW w:w="1809" w:type="dxa"/>
+          </w:tcPr>
+          <w:p>
+            <w:pPr>
+              <w:pStyle w:val="Text1"/>
+              <w:ind w:left="0"/>
+            </w:pPr>
+          </w:p>
+        </w:tc>
+        <w:tc>
+          <w:tcPr>
+            <w:tcW w:w="1916" w:type="dxa"/>
+          </w:tcPr>
+          <w:p>
+            <w:pPr>
+              <w:pStyle w:val="Text1"/>
+              <w:ind w:left="0"/>
+            </w:pPr>
+            <w:r>
+              <w:t>Mouse hover</w:t>
+            </w:r>
+          </w:p>
+        </w:tc>
+        <w:tc>
+          <w:tcPr>
+            <w:tcW w:w="2670" w:type="dxa"/>
+          </w:tcPr>
+          <w:p>
+            <w:pPr>
+              <w:pStyle w:val="Text1"/>
+              <w:ind w:left="0"/>
+            </w:pPr>
+            <w:r>
+              <w:t>Brings up setting options at the side with a description of what they are</w:t>
+            </w:r>
+          </w:p>
+        </w:tc>
+      </w:tr>
+      <w:tr>
+        <w:tc>
+          <w:tcPr>
+            <w:tcW w:w="1895" w:type="dxa"/>
+          </w:tcPr>
+          <w:p>
+            <w:pPr>
+              <w:pStyle w:val="Text1"/>
+              <w:ind w:left="0"/>
+            </w:pPr>
+          </w:p>
+        </w:tc>
+        <w:tc>
+          <w:tcPr>
+            <w:tcW w:w="2166" w:type="dxa"/>
+          </w:tcPr>
+          <w:p>
+            <w:pPr>
+              <w:pStyle w:val="Text1"/>
+              <w:ind w:left="0"/>
+            </w:pPr>
+          </w:p>
+        </w:tc>
+        <w:tc>
+          <w:tcPr>
+            <w:tcW w:w="1809" w:type="dxa"/>
+          </w:tcPr>
+          <w:p>
+            <w:pPr>
+              <w:pStyle w:val="Text1"/>
+              <w:ind w:left="0"/>
+            </w:pPr>
+            <w:r>
+              <w:t>Background music on/off</w:t>
+            </w:r>
+          </w:p>
+        </w:tc>
+        <w:tc>
+          <w:tcPr>
+            <w:tcW w:w="1916" w:type="dxa"/>
+          </w:tcPr>
+          <w:p>
+            <w:pPr>
+              <w:pStyle w:val="Text1"/>
+              <w:ind w:left="0"/>
+            </w:pPr>
+            <w:r>
+              <w:t>Mouse click on button</w:t>
+            </w:r>
+          </w:p>
+        </w:tc>
+        <w:tc>
+          <w:tcPr>
+            <w:tcW w:w="2670" w:type="dxa"/>
+          </w:tcPr>
+          <w:p>
+            <w:pPr>
+              <w:pStyle w:val="Text1"/>
+              <w:ind w:left="0"/>
+            </w:pPr>
+            <w:r>
+              <w:t>Changes the button text from/to ‘</w:t>
+            </w:r>
+            <w:r>
+              <w:t>On</w:t>
+            </w:r>
+            <w:r>
+              <w:t>’/’</w:t>
+            </w:r>
+            <w:r>
+              <w:t>Off</w:t>
+            </w:r>
+            <w:r>
+              <w:t>’.</w:t>
+            </w:r>
+          </w:p>
+          <w:p>
+            <w:pPr>
+              <w:pStyle w:val="Text1"/>
+              <w:ind w:left="0"/>
+            </w:pPr>
+            <w:r>
+              <w:t>Toggles whether or not the game will have background music.</w:t>
+            </w:r>
+          </w:p>
+        </w:tc>
+      </w:tr>
+      <w:tr>
+        <w:tc>
+          <w:tcPr>
+            <w:tcW w:w="1895" w:type="dxa"/>
+          </w:tcPr>
+          <w:p>
+            <w:pPr>
+              <w:pStyle w:val="Text1"/>
+              <w:ind w:left="0"/>
+            </w:pPr>
+          </w:p>
+        </w:tc>
+        <w:tc>
+          <w:tcPr>
+            <w:tcW w:w="2166" w:type="dxa"/>
+          </w:tcPr>
+          <w:p>
+            <w:pPr>
+              <w:pStyle w:val="Text1"/>
+              <w:ind w:left="0"/>
+            </w:pPr>
+          </w:p>
+        </w:tc>
+        <w:tc>
+          <w:tcPr>
+            <w:tcW w:w="1809" w:type="dxa"/>
+          </w:tcPr>
+          <w:p>
+            <w:pPr>
+              <w:pStyle w:val="Text1"/>
+              <w:ind w:left="0"/>
+            </w:pPr>
+          </w:p>
+        </w:tc>
+        <w:tc>
+          <w:tcPr>
+            <w:tcW w:w="1916" w:type="dxa"/>
+          </w:tcPr>
+          <w:p>
+            <w:pPr>
+              <w:pStyle w:val="Text1"/>
+              <w:ind w:left="0"/>
+            </w:pPr>
+            <w:r>
+              <w:t>Mouse hover</w:t>
+            </w:r>
+          </w:p>
+        </w:tc>
+        <w:tc>
+          <w:tcPr>
+            <w:tcW w:w="2670" w:type="dxa"/>
+          </w:tcPr>
+          <w:p>
+            <w:pPr>
+              <w:pStyle w:val="Text1"/>
+              <w:ind w:left="0"/>
+            </w:pPr>
+            <w:r>
+              <w:t>Brings up setting options at the side with a description of what they are</w:t>
+            </w:r>
+          </w:p>
+        </w:tc>
+      </w:tr>
+      <w:tr>
+        <w:tc>
+          <w:tcPr>
+            <w:tcW w:w="1895" w:type="dxa"/>
+          </w:tcPr>
+          <w:p>
+            <w:pPr>
+              <w:pStyle w:val="Text1"/>
+              <w:ind w:left="0"/>
+            </w:pPr>
+          </w:p>
+        </w:tc>
+        <w:tc>
+          <w:tcPr>
+            <w:tcW w:w="2166" w:type="dxa"/>
+          </w:tcPr>
+          <w:p>
+            <w:pPr>
+              <w:pStyle w:val="Text1"/>
+              <w:ind w:left="0"/>
+            </w:pPr>
+          </w:p>
+        </w:tc>
+        <w:tc>
+          <w:tcPr>
+            <w:tcW w:w="1809" w:type="dxa"/>
+          </w:tcPr>
+          <w:p>
+            <w:pPr>
+              <w:pStyle w:val="Text1"/>
+              <w:ind w:left="0"/>
+            </w:pPr>
+            <w:r>
+              <w:t>Sound effects on/off</w:t>
+            </w:r>
+          </w:p>
+        </w:tc>
+        <w:tc>
+          <w:tcPr>
+            <w:tcW w:w="1916" w:type="dxa"/>
+          </w:tcPr>
+          <w:p>
+            <w:pPr>
+              <w:pStyle w:val="Text1"/>
+              <w:ind w:left="0"/>
+            </w:pPr>
+            <w:r>
+              <w:t>Mouse click on button</w:t>
+            </w:r>
+          </w:p>
+        </w:tc>
+        <w:tc>
+          <w:tcPr>
+            <w:tcW w:w="2670" w:type="dxa"/>
+          </w:tcPr>
+          <w:p>
+            <w:pPr>
+              <w:pStyle w:val="Text1"/>
+              <w:ind w:left="0"/>
+            </w:pPr>
+            <w:r>
+              <w:t>Changes the button text from/to ‘</w:t>
+            </w:r>
+            <w:r>
+              <w:t>on</w:t>
+            </w:r>
+            <w:r>
+              <w:t>’/’</w:t>
+            </w:r>
+            <w:r>
+              <w:t>off</w:t>
+            </w:r>
+            <w:r>
+              <w:t>’.</w:t>
+            </w:r>
+          </w:p>
+          <w:p>
+            <w:pPr>
+              <w:pStyle w:val="Text1"/>
+              <w:ind w:left="0"/>
+            </w:pPr>
+            <w:r>
+              <w:t>Toggles whether or not the game will have sound effects.</w:t>
+            </w:r>
+          </w:p>
+        </w:tc>
+      </w:tr>
+      <w:tr>
+        <w:tc>
+          <w:tcPr>
+            <w:tcW w:w="1895" w:type="dxa"/>
+          </w:tcPr>
+          <w:p>
+            <w:pPr>
+              <w:pStyle w:val="Text1"/>
+              <w:ind w:left="0"/>
+            </w:pPr>
+          </w:p>
+        </w:tc>
+        <w:tc>
+          <w:tcPr>
+            <w:tcW w:w="2166" w:type="dxa"/>
+          </w:tcPr>
+          <w:p>
+            <w:pPr>
+              <w:pStyle w:val="Text1"/>
+              <w:ind w:left="0"/>
+            </w:pPr>
+          </w:p>
+        </w:tc>
+        <w:tc>
+          <w:tcPr>
+            <w:tcW w:w="1809" w:type="dxa"/>
+          </w:tcPr>
+          <w:p>
+            <w:pPr>
+              <w:pStyle w:val="Text1"/>
+              <w:ind w:left="0"/>
+            </w:pPr>
+          </w:p>
+        </w:tc>
+        <w:tc>
+          <w:tcPr>
+            <w:tcW w:w="1916" w:type="dxa"/>
+          </w:tcPr>
+          <w:p>
+            <w:pPr>
+              <w:pStyle w:val="Text1"/>
+              <w:ind w:left="0"/>
+            </w:pPr>
+            <w:r>
+              <w:t>Mouse hover</w:t>
+            </w:r>
+          </w:p>
+        </w:tc>
+        <w:tc>
+          <w:tcPr>
+            <w:tcW w:w="2670" w:type="dxa"/>
+          </w:tcPr>
+          <w:p>
+            <w:pPr>
+              <w:pStyle w:val="Text1"/>
+              <w:ind w:left="0"/>
+            </w:pPr>
+            <w:r>
+              <w:t>Brings up setting options at the side with a description of what they are</w:t>
+            </w:r>
+          </w:p>
+        </w:tc>
+      </w:tr>
+      <w:tr>
+        <w:tc>
+          <w:tcPr>
+            <w:tcW w:w="1895" w:type="dxa"/>
+          </w:tcPr>
+          <w:p>
+            <w:pPr>
+              <w:pStyle w:val="Text1"/>
+              <w:ind w:left="0"/>
+            </w:pPr>
+            <w:r>
+              <w:t>Game</w:t>
+            </w:r>
+          </w:p>
+        </w:tc>
+        <w:tc>
+          <w:tcPr>
+            <w:tcW w:w="2166" w:type="dxa"/>
+          </w:tcPr>
+          <w:p>
+            <w:pPr>
+              <w:pStyle w:val="Text1"/>
+              <w:ind w:left="0"/>
+            </w:pPr>
+            <w:r>
+              <w:t>Player sprite</w:t>
+            </w:r>
+          </w:p>
+        </w:tc>
+        <w:tc>
+          <w:tcPr>
+            <w:tcW w:w="1809" w:type="dxa"/>
+          </w:tcPr>
+          <w:p>
+            <w:pPr>
+              <w:pStyle w:val="Text1"/>
+              <w:ind w:left="0"/>
+            </w:pPr>
+            <w:r>
+              <w:t>Movement</w:t>
+            </w:r>
+          </w:p>
+        </w:tc>
+        <w:tc>
+          <w:tcPr>
+            <w:tcW w:w="1916" w:type="dxa"/>
+          </w:tcPr>
+          <w:p>
+            <w:pPr>
+              <w:pStyle w:val="Text1"/>
+              <w:ind w:left="0"/>
+            </w:pPr>
+            <w:r>
+              <w:rPr>
+                <w:noProof/>
+                <w:lang w:eastAsia="en-GB"/>
+              </w:rPr>
+              <mc:AlternateContent>
+                <mc:Choice Requires="wps">
+                  <w:drawing>
+                    <wp:anchor distT="0" distB="0" distL="114300" distR="114300" simplePos="0" relativeHeight="251675648" behindDoc="0" locked="0" layoutInCell="1" allowOverlap="1" wp14:anchorId="7B478226" wp14:editId="0158E172">
+                      <wp:simplePos x="0" y="0"/>
+                      <wp:positionH relativeFrom="column">
+                        <wp:posOffset>693420</wp:posOffset>
+                      </wp:positionH>
+                      <wp:positionV relativeFrom="paragraph">
+                        <wp:posOffset>77470</wp:posOffset>
+                      </wp:positionV>
+                      <wp:extent cx="152400" cy="76200"/>
+                      <wp:effectExtent l="0" t="19050" r="38100" b="38100"/>
+                      <wp:wrapNone/>
+                      <wp:docPr id="11" name="Left Arrow 11"/>
+                      <wp:cNvGraphicFramePr/>
+                      <a:graphic xmlns:a="http://schemas.openxmlformats.org/drawingml/2006/main">
+                        <a:graphicData uri="http://schemas.microsoft.com/office/word/2010/wordprocessingShape">
+                          <wps:wsp>
+                            <wps:cNvSpPr/>
+                            <wps:spPr>
+                              <a:xfrm rot="10800000">
+                                <a:off x="0" y="0"/>
+                                <a:ext cx="152400" cy="76200"/>
+                              </a:xfrm>
+                              <a:prstGeom prst="leftArrow">
+                                <a:avLst/>
+                              </a:prstGeom>
+                            </wps:spPr>
+                            <wps:style>
+                              <a:lnRef idx="2">
+                                <a:schemeClr val="accent1">
+                                  <a:shade val="50000"/>
+                                </a:schemeClr>
+                              </a:lnRef>
+                              <a:fillRef idx="1">
+                                <a:schemeClr val="accent1"/>
+                              </a:fillRef>
+                              <a:effectRef idx="0">
+                                <a:schemeClr val="accent1"/>
+                              </a:effectRef>
+                              <a:fontRef idx="minor">
+                                <a:schemeClr val="lt1"/>
+                              </a:fontRef>
+                            </wps:style>
+                            <wps:bodyPr rot="0" spcFirstLastPara="0" vertOverflow="overflow" horzOverflow="overflow" vert="horz" wrap="square" lIns="91440" tIns="45720" rIns="91440" bIns="45720" numCol="1" spcCol="0" rtlCol="0" fromWordArt="0" anchor="ctr" anchorCtr="0" forceAA="0" compatLnSpc="1">
+                              <a:prstTxWarp prst="textNoShape">
+                                <a:avLst/>
+                              </a:prstTxWarp>
+                              <a:noAutofit/>
+                            </wps:bodyPr>
+                          </wps:wsp>
+                        </a:graphicData>
+                      </a:graphic>
+                    </wp:anchor>
+                  </w:drawing>
+                </mc:Choice>
+                <mc:Fallback>
+                  <w:pict>
+                    <v:shapetype w14:anchorId="51D40BB5" id="_x0000_t66" coordsize="21600,21600" o:spt="66" adj="5400,5400" path="m@0,l@0@1,21600@1,21600@2@0@2@0,21600,,10800xe">
+                      <v:stroke joinstyle="miter"/>
+                      <v:formulas>
+                        <v:f eqn="val #0"/>
+                        <v:f eqn="val #1"/>
+                        <v:f eqn="sum 21600 0 #1"/>
+                        <v:f eqn="prod #0 #1 10800"/>
+                        <v:f eqn="sum #0 0 @3"/>
+                      </v:formulas>
+                      <v:path o:connecttype="custom" o:connectlocs="@0,0;0,10800;@0,21600;21600,10800" o:connectangles="270,180,90,0" textboxrect="@4,@1,21600,@2"/>
+                      <v:handles>
+                        <v:h position="#0,#1" xrange="0,21600" yrange="0,10800"/>
+                      </v:handles>
+                    </v:shapetype>
+                    <v:shape id="Left Arrow 11" o:spid="_x0000_s1026" type="#_x0000_t66" style="position:absolute;margin-left:54.6pt;margin-top:6.1pt;width:12pt;height:6pt;rotation:180;z-index:251675648;visibility:visible;mso-wrap-style:square;mso-wrap-distance-left:9pt;mso-wrap-distance-top:0;mso-wrap-distance-right:9pt;mso-wrap-distance-bottom:0;mso-position-horizontal:absolute;mso-position-horizontal-relative:text;mso-position-vertical:absolute;mso-position-vertical-relative:text;v-text-anchor:middle" o:gfxdata="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" fillcolor="#4472c4 [3204]" strokecolor="#1f3763 [1604]" strokeweight="1pt"/>
+                  </w:pict>
+                </mc:Fallback>
+              </mc:AlternateContent>
+            </w:r>
+            <w:r>
+              <w:rPr>
+                <w:noProof/>
+                <w:lang w:eastAsia="en-GB"/>
+              </w:rPr>
+              <mc:AlternateContent>
+                <mc:Choice Requires="wps">
+                  <w:drawing>
+                    <wp:anchor distT="0" distB="0" distL="114300" distR="114300" simplePos="0" relativeHeight="251673600" behindDoc="0" locked="0" layoutInCell="1" allowOverlap="1" wp14:anchorId="1046D62F" wp14:editId="08937C7B">
+                      <wp:simplePos x="0" y="0"/>
+                      <wp:positionH relativeFrom="column">
+                        <wp:posOffset>430530</wp:posOffset>
+                      </wp:positionH>
+                      <wp:positionV relativeFrom="paragraph">
+                        <wp:posOffset>69850</wp:posOffset>
+                      </wp:positionV>
+                      <wp:extent cx="152400" cy="76200"/>
+                      <wp:effectExtent l="19050" t="19050" r="19050" b="38100"/>
+                      <wp:wrapNone/>
+                      <wp:docPr id="10" name="Left Arrow 10"/>
+                      <wp:cNvGraphicFramePr/>
+                      <a:graphic xmlns:a="http://schemas.openxmlformats.org/drawingml/2006/main">
+                        <a:graphicData uri="http://schemas.microsoft.com/office/word/2010/wordprocessingShape">
+                          <wps:wsp>
+                            <wps:cNvSpPr/>
+                            <wps:spPr>
+                              <a:xfrm>
+                                <a:off x="0" y="0"/>
+                                <a:ext cx="152400" cy="76200"/>
+                              </a:xfrm>
+                              <a:prstGeom prst="leftArrow">
+                                <a:avLst/>
+                              </a:prstGeom>
+                            </wps:spPr>
+                            <wps:style>
+                              <a:lnRef idx="2">
+                                <a:schemeClr val="accent1">
+                                  <a:shade val="50000"/>
+                                </a:schemeClr>
+                              </a:lnRef>
+                              <a:fillRef idx="1">
+                                <a:schemeClr val="accent1"/>
+                              </a:fillRef>
+                              <a:effectRef idx="0">
+                                <a:schemeClr val="accent1"/>
+                              </a:effectRef>
+                              <a:fontRef idx="minor">
+                                <a:schemeClr val="lt1"/>
+                              </a:fontRef>
+                            </wps:style>
+                            <wps:bodyPr rot="0" spcFirstLastPara="0" vertOverflow="overflow" horzOverflow="overflow" vert="horz" wrap="square" lIns="91440" tIns="45720" rIns="91440" bIns="45720" numCol="1" spcCol="0" rtlCol="0" fromWordArt="0" anchor="ctr" anchorCtr="0" forceAA="0" compatLnSpc="1">
+                              <a:prstTxWarp prst="textNoShape">
+                                <a:avLst/>
+                              </a:prstTxWarp>
+                              <a:noAutofit/>
+                            </wps:bodyPr>
+                          </wps:wsp>
+                        </a:graphicData>
+                      </a:graphic>
+                    </wp:anchor>
+                  </w:drawing>
+                </mc:Choice>
+                <mc:Fallback>
+                  <w:pict>
+                    <v:shape w14:anchorId="2F7C0C19" id="Left Arrow 10" o:spid="_x0000_s1026" type="#_x0000_t66" style="position:absolute;margin-left:33.9pt;margin-top:5.5pt;width:12pt;height:6pt;z-index:251673600;visibility:visible;mso-wrap-style:square;mso-wrap-distance-left:9pt;mso-wrap-distance-top:0;mso-wrap-distance-right:9pt;mso-wrap-distance-bottom:0;mso-position-horizontal:absolute;mso-position-horizontal-relative:text;mso-position-vertical:absolute;mso-position-vertical-relative:text;v-text-anchor:middle" o:gfxdata="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" fillcolor="#4472c4 [3204]" strokecolor="#1f3763 [1604]" strokeweight="1pt"/>
+                  </w:pict>
+                </mc:Fallback>
+              </mc:AlternateContent>
+            </w:r>
+            <w:r>
+              <w:t>A/D or      /</w:t>
+            </w:r>
+          </w:p>
+          <w:p>
+            <w:pPr>
+              <w:pStyle w:val="Text1"/>
+              <w:ind w:left="0"/>
+            </w:pPr>
+            <w:r>
+              <w:t>Will only take in one input at a time</w:t>
+            </w:r>
+          </w:p>
+        </w:tc>
+        <w:tc>
+          <w:tcPr>
+            <w:tcW w:w="2670" w:type="dxa"/>
+          </w:tcPr>
+          <w:p>
+            <w:pPr>
+              <w:pStyle w:val="Text1"/>
+              <w:ind w:left="0"/>
+            </w:pPr>
+            <w:r>
+              <w:t>Changes the position of the player sprite in the game field</w:t>
+            </w:r>
+          </w:p>
+        </w:tc>
+      </w:tr>
+      <w:tr>
+        <w:tc>
+          <w:tcPr>
+            <w:tcW w:w="1895" w:type="dxa"/>
+          </w:tcPr>
+          <w:p>
+            <w:pPr>
+              <w:pStyle w:val="Text1"/>
+              <w:ind w:left="0"/>
+            </w:pPr>
+          </w:p>
+        </w:tc>
+        <w:tc>
+          <w:tcPr>
+            <w:tcW w:w="2166" w:type="dxa"/>
+          </w:tcPr>
+          <w:p>
+            <w:pPr>
+              <w:pStyle w:val="Text1"/>
+              <w:ind w:left="0"/>
+            </w:pPr>
+          </w:p>
+        </w:tc>
+        <w:tc>
+          <w:tcPr>
+            <w:tcW w:w="1809" w:type="dxa"/>
+          </w:tcPr>
+          <w:p>
+            <w:pPr>
+              <w:pStyle w:val="Text1"/>
+              <w:ind w:left="0"/>
+            </w:pPr>
+            <w:r>
+              <w:t xml:space="preserve">Shooting </w:t>
+            </w:r>
+          </w:p>
+        </w:tc>
+        <w:tc>
+          <w:tcPr>
+            <w:tcW w:w="1916" w:type="dxa"/>
+          </w:tcPr>
+          <w:p>
+            <w:pPr>
+              <w:pStyle w:val="Text1"/>
+              <w:ind w:left="0"/>
+              <w:rPr>
+                <w:noProof/>
+                <w:lang w:eastAsia="en-GB"/>
+              </w:rPr>
+            </w:pPr>
+            <w:r>
+              <w:rPr>
+                <w:noProof/>
+                <w:lang w:eastAsia="en-GB"/>
+              </w:rPr>
+              <w:t>‘SpaceBar’</w:t>
+            </w:r>
+          </w:p>
+        </w:tc>
+        <w:tc>
+          <w:tcPr>
+            <w:tcW w:w="2670" w:type="dxa"/>
+          </w:tcPr>
+          <w:p>
+            <w:pPr>
+              <w:pStyle w:val="Text1"/>
+              <w:ind w:left="0"/>
+            </w:pPr>
+            <w:r>
+              <w:t>Spawns a player shot above the centre of the player sprite.</w:t>
+            </w:r>
+          </w:p>
+        </w:tc>
+      </w:tr>
+      <w:tr>
+        <w:tc>
+          <w:tcPr>
+            <w:tcW w:w="1895" w:type="dxa"/>
+          </w:tcPr>
+          <w:p>
+            <w:pPr>
+              <w:pStyle w:val="Text1"/>
+              <w:ind w:left="0"/>
+            </w:pPr>
+            <w:r>
+              <w:t>High score input page</w:t>
+            </w:r>
+          </w:p>
+        </w:tc>
+        <w:tc>
+          <w:tcPr>
+            <w:tcW w:w="2166" w:type="dxa"/>
+          </w:tcPr>
+          <w:p>
+            <w:pPr>
+              <w:pStyle w:val="Text1"/>
+              <w:ind w:left="0"/>
+            </w:pPr>
+            <w:r>
+              <w:t>Initials input</w:t>
+            </w:r>
+          </w:p>
+        </w:tc>
+        <w:tc>
+          <w:tcPr>
+            <w:tcW w:w="1809" w:type="dxa"/>
+          </w:tcPr>
+          <w:p>
+            <w:pPr>
+              <w:pStyle w:val="Text1"/>
+              <w:ind w:left="0"/>
+            </w:pPr>
+            <w:bookmarkStart w:id="0" w:name="_GoBack"/>
+            <w:bookmarkEnd w:id="0"/>
+          </w:p>
+        </w:tc>
+        <w:tc>
+          <w:tcPr>
+            <w:tcW w:w="1916" w:type="dxa"/>
+          </w:tcPr>
+          <w:p>
+            <w:pPr>
+              <w:pStyle w:val="Text1"/>
+              <w:ind w:left="0"/>
+              <w:rPr>
+                <w:noProof/>
+                <w:lang w:eastAsia="en-GB"/>
+              </w:rPr>
+            </w:pPr>
+          </w:p>
+        </w:tc>
+        <w:tc>
+          <w:tcPr>
+            <w:tcW w:w="2670" w:type="dxa"/>
+          </w:tcPr>
+          <w:p>
+            <w:pPr>
+              <w:pStyle w:val="Text1"/>
+              <w:ind w:left="0"/>
+            </w:pPr>
+          </w:p>
+        </w:tc>
+      </w:tr>
+    </w:tbl>
     <w:p>
       <w:pPr>
         <w:pStyle w:val="Sub-SectionHeader"/>
@@ -3261,9 +5023,6 @@
       <w:pPr>
         <w:pStyle w:val="Sub-SectionHeader"/>
       </w:pPr>
-      <w:r>
-        <w:t>Inputs and Outputs:</w:t>
-      </w:r>
     </w:p>
     <w:p>
       <w:pPr>
@@ -3379,6 +5138,7 @@
         </w:numPr>
       </w:pPr>
       <w:r>
+        <w:lastRenderedPageBreak/>
         <w:t>Background music audio</w:t>
       </w:r>
     </w:p>
@@ -3540,7 +5300,6 @@
         <w:pStyle w:val="TaskHeader"/>
       </w:pPr>
       <w:r>
-        <w:lastRenderedPageBreak/>
         <w:t>Bombs:</w:t>
       </w:r>
     </w:p>
@@ -3912,12 +5671,6 @@
       <w:r>
         <w:t xml:space="preserve"> if so no change will be made.</w:t>
       </w:r>
-    </w:p>
-    <w:p>
-      <w:pPr>
-        <w:pStyle w:val="Text2"/>
-        <w:ind w:left="0"/>
-      </w:pPr>
     </w:p>
     <w:p>
       <w:r>
@@ -4614,7 +6367,7 @@
   <w:abstractNum w:abstractNumId="1" w15:restartNumberingAfterBreak="0">
     <w:nsid w:val="18B04F8A"/>
     <w:multiLevelType w:val="hybridMultilevel"/>
-    <w:tmpl w:val="39363AAC"/>
+    <w:tmpl w:val="4F62C03E"/>
     <w:lvl w:ilvl="0" w:tplc="08090001">
       <w:start w:val="1"/>
       <w:numFmt w:val="bullet"/>
@@ -6196,7 +7949,7 @@
   <w:abstractNum w:abstractNumId="15" w15:restartNumberingAfterBreak="0">
     <w:nsid w:val="6A1D199F"/>
     <w:multiLevelType w:val="hybridMultilevel"/>
-    <w:tmpl w:val="ED4071FA"/>
+    <w:tmpl w:val="9A763EBA"/>
     <w:lvl w:ilvl="0" w:tplc="F63056DE">
       <w:start w:val="1"/>
       <w:numFmt w:val="bullet"/>
@@ -7375,6 +9128,25 @@
       <w:rFonts w:eastAsiaTheme="minorEastAsia" w:cs="Times New Roman"/>
       <w:lang w:val="en-US"/>
     </w:rPr>
+  </w:style>
+  <w:style w:type="table" w:styleId="TableGrid">
+    <w:name w:val="Table Grid"/>
+    <w:basedOn w:val="TableNormal"/>
+    <w:uiPriority w:val="39"/>
+    <w:rsid w:val="00706773"/>
+    <w:pPr>
+      <w:spacing w:after="0" w:line="240" w:lineRule="auto"/>
+    </w:pPr>
+    <w:tblPr>
+      <w:tblBorders>
+        <w:top w:val="single" w:sz="4" w:space="0" w:color="auto"/>
+        <w:left w:val="single" w:sz="4" w:space="0" w:color="auto"/>
+        <w:bottom w:val="single" w:sz="4" w:space="0" w:color="auto"/>
+        <w:right w:val="single" w:sz="4" w:space="0" w:color="auto"/>
+        <w:insideH w:val="single" w:sz="4" w:space="0" w:color="auto"/>
+        <w:insideV w:val="single" w:sz="4" w:space="0" w:color="auto"/>
+      </w:tblBorders>
+    </w:tblPr>
   </w:style>
 </w:styles>
 </file>
@@ -19180,7 +20952,7 @@
 </file>
 
 <file path=customXml/itemProps1.xml><?xml version="1.0" encoding="utf-8"?>
-<ds:datastoreItem xmlns:ds="http://schemas.openxmlformats.org/officeDocument/2006/customXml" ds:itemID="{78226A7E-F7F6-4CAD-9971-EA2AE959D57F}">
+<ds:datastoreItem xmlns:ds="http://schemas.openxmlformats.org/officeDocument/2006/customXml" ds:itemID="{E1DB7B4E-5478-4018-82DE-4C7151BE5606}">
   <ds:schemaRefs>
     <ds:schemaRef ds:uri="http://schemas.openxmlformats.org/officeDocument/2006/bibliography"/>
   </ds:schemaRefs>

</xml_diff>

<commit_message>
Added more to the input section
</commit_message>
<xml_diff>
--- a/Project Documentation.docx
+++ b/Project Documentation.docx
@@ -3210,13 +3210,7 @@
         </w:numPr>
       </w:pPr>
       <w:r>
-        <w:t xml:space="preserve">Must have a keyboard, </w:t>
-      </w:r>
-      <w:r>
-        <w:t>mouse</w:t>
-      </w:r>
-      <w:r>
-        <w:t xml:space="preserve"> and monitor</w:t>
+        <w:t>Must have a keyboard, mouse and monitor</w:t>
       </w:r>
     </w:p>
     <w:p>
@@ -3242,15 +3236,6 @@
       <w:r>
         <w:t>Must have Pygame installed</w:t>
       </w:r>
-    </w:p>
-    <w:p>
-      <w:pPr>
-        <w:pStyle w:val="Text1"/>
-        <w:numPr>
-          <w:ilvl w:val="0"/>
-          <w:numId w:val="16"/>
-        </w:numPr>
-      </w:pPr>
     </w:p>
     <w:p>
       <w:pPr>
@@ -3355,6 +3340,9 @@
               <w:pStyle w:val="Sub-TaskHeader"/>
               <w:ind w:left="0" w:firstLine="0"/>
             </w:pPr>
+            <w:r>
+              <w:t>Effect/</w:t>
+            </w:r>
             <w:r>
               <w:t>Output</w:t>
             </w:r>
@@ -4247,11 +4235,11 @@
               <w:t>’</w:t>
             </w:r>
             <w:r>
-              <w:t xml:space="preserve">/’song3’… </w:t>
+              <w:t xml:space="preserve">/’song3’… and plays a short section </w:t>
             </w:r>
             <w:r>
               <w:lastRenderedPageBreak/>
-              <w:t>and plays a short section of it</w:t>
+              <w:t>of it</w:t>
             </w:r>
             <w:r>
               <w:t>.</w:t>
@@ -4398,19 +4386,7 @@
               <w:ind w:left="0"/>
             </w:pPr>
             <w:r>
-              <w:t>Changes the button text from/to ‘</w:t>
-            </w:r>
-            <w:r>
-              <w:t>On</w:t>
-            </w:r>
-            <w:r>
-              <w:t>’/’</w:t>
-            </w:r>
-            <w:r>
-              <w:t>Off</w:t>
-            </w:r>
-            <w:r>
-              <w:t>’.</w:t>
+              <w:t>Changes the button text from/to ‘On’/’Off’.</w:t>
             </w:r>
           </w:p>
           <w:p>
@@ -4548,19 +4524,7 @@
               <w:ind w:left="0"/>
             </w:pPr>
             <w:r>
-              <w:t>Changes the button text from/to ‘</w:t>
-            </w:r>
-            <w:r>
-              <w:t>on</w:t>
-            </w:r>
-            <w:r>
-              <w:t>’/’</w:t>
-            </w:r>
-            <w:r>
-              <w:t>off</w:t>
-            </w:r>
-            <w:r>
-              <w:t>’.</w:t>
+              <w:t>Changes the button text from/to ‘on’/’off’.</w:t>
             </w:r>
           </w:p>
           <w:p>
@@ -4700,10 +4664,10 @@
                     <wp:anchor distT="0" distB="0" distL="114300" distR="114300" simplePos="0" relativeHeight="251675648" behindDoc="0" locked="0" layoutInCell="1" allowOverlap="1" wp14:anchorId="7B478226" wp14:editId="0158E172">
                       <wp:simplePos x="0" y="0"/>
                       <wp:positionH relativeFrom="column">
-                        <wp:posOffset>693420</wp:posOffset>
+                        <wp:posOffset>703441</wp:posOffset>
                       </wp:positionH>
                       <wp:positionV relativeFrom="paragraph">
-                        <wp:posOffset>77470</wp:posOffset>
+                        <wp:posOffset>72460</wp:posOffset>
                       </wp:positionV>
                       <wp:extent cx="152400" cy="76200"/>
                       <wp:effectExtent l="0" t="19050" r="38100" b="38100"/>
@@ -4748,12 +4712,15 @@
                           </wps:wsp>
                         </a:graphicData>
                       </a:graphic>
+                      <wp14:sizeRelV relativeFrom="margin">
+                        <wp14:pctHeight>0</wp14:pctHeight>
+                      </wp14:sizeRelV>
                     </wp:anchor>
                   </w:drawing>
                 </mc:Choice>
                 <mc:Fallback>
                   <w:pict>
-                    <v:shapetype w14:anchorId="51D40BB5" id="_x0000_t66" coordsize="21600,21600" o:spt="66" adj="5400,5400" path="m@0,l@0@1,21600@1,21600@2@0@2@0,21600,,10800xe">
+                    <v:shapetype w14:anchorId="42EB908D" id="_x0000_t66" coordsize="21600,21600" o:spt="66" adj="5400,5400" path="m@0,l@0@1,21600@1,21600@2@0@2@0,21600,,10800xe">
                       <v:stroke joinstyle="miter"/>
                       <v:formulas>
                         <v:f eqn="val #0"/>
@@ -4767,7 +4734,7 @@
                         <v:h position="#0,#1" xrange="0,21600" yrange="0,10800"/>
                       </v:handles>
                     </v:shapetype>
-                    <v:shape id="Left Arrow 11" o:spid="_x0000_s1026" type="#_x0000_t66" style="position:absolute;margin-left:54.6pt;margin-top:6.1pt;width:12pt;height:6pt;rotation:180;z-index:251675648;visibility:visible;mso-wrap-style:square;mso-wrap-distance-left:9pt;mso-wrap-distance-top:0;mso-wrap-distance-right:9pt;mso-wrap-distance-bottom:0;mso-position-horizontal:absolute;mso-position-horizontal-relative:text;mso-position-vertical:absolute;mso-position-vertical-relative:text;v-text-anchor:middle" o:gfxdata="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" fillcolor="#4472c4 [3204]" strokecolor="#1f3763 [1604]" strokeweight="1pt"/>
+                    <v:shape id="Left Arrow 11" o:spid="_x0000_s1026" type="#_x0000_t66" style="position:absolute;margin-left:55.4pt;margin-top:5.7pt;width:12pt;height:6pt;rotation:180;z-index:251675648;visibility:visible;mso-wrap-style:square;mso-height-percent:0;mso-wrap-distance-left:9pt;mso-wrap-distance-top:0;mso-wrap-distance-right:9pt;mso-wrap-distance-bottom:0;mso-position-horizontal:absolute;mso-position-horizontal-relative:text;mso-position-vertical:absolute;mso-position-vertical-relative:text;mso-height-percent:0;mso-height-relative:margin;v-text-anchor:middle" o:gfxdata="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" fillcolor="#4472c4 [3204]" strokecolor="#1f3763 [1604]" strokeweight="1pt"/>
                   </w:pict>
                 </mc:Fallback>
               </mc:AlternateContent>
@@ -4836,7 +4803,7 @@
                 </mc:Choice>
                 <mc:Fallback>
                   <w:pict>
-                    <v:shape w14:anchorId="2F7C0C19" id="Left Arrow 10" o:spid="_x0000_s1026" type="#_x0000_t66" style="position:absolute;margin-left:33.9pt;margin-top:5.5pt;width:12pt;height:6pt;z-index:251673600;visibility:visible;mso-wrap-style:square;mso-wrap-distance-left:9pt;mso-wrap-distance-top:0;mso-wrap-distance-right:9pt;mso-wrap-distance-bottom:0;mso-position-horizontal:absolute;mso-position-horizontal-relative:text;mso-position-vertical:absolute;mso-position-vertical-relative:text;v-text-anchor:middle" o:gfxdata="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" fillcolor="#4472c4 [3204]" strokecolor="#1f3763 [1604]" strokeweight="1pt"/>
+                    <v:shape w14:anchorId="48673DF0" id="Left Arrow 10" o:spid="_x0000_s1026" type="#_x0000_t66" style="position:absolute;margin-left:33.9pt;margin-top:5.5pt;width:12pt;height:6pt;z-index:251673600;visibility:visible;mso-wrap-style:square;mso-wrap-distance-left:9pt;mso-wrap-distance-top:0;mso-wrap-distance-right:9pt;mso-wrap-distance-bottom:0;mso-position-horizontal:absolute;mso-position-horizontal-relative:text;mso-position-vertical:absolute;mso-position-vertical-relative:text;v-text-anchor:middle" o:gfxdata="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" fillcolor="#4472c4 [3204]" strokecolor="#1f3763 [1604]" strokeweight="1pt"/>
                   </w:pict>
                 </mc:Fallback>
               </mc:AlternateContent>
@@ -4982,8 +4949,9 @@
               <w:pStyle w:val="Text1"/>
               <w:ind w:left="0"/>
             </w:pPr>
-            <w:bookmarkStart w:id="0" w:name="_GoBack"/>
-            <w:bookmarkEnd w:id="0"/>
+            <w:r>
+              <w:t>Input</w:t>
+            </w:r>
           </w:p>
         </w:tc>
         <w:tc>
@@ -4999,6 +4967,441 @@
                 <w:lang w:eastAsia="en-GB"/>
               </w:rPr>
             </w:pPr>
+            <w:r>
+              <w:rPr>
+                <w:noProof/>
+                <w:lang w:eastAsia="en-GB"/>
+              </w:rPr>
+              <w:t>Alpha keys, only 3 characters will be taken in</w:t>
+            </w:r>
+          </w:p>
+        </w:tc>
+        <w:tc>
+          <w:tcPr>
+            <w:tcW w:w="2670" w:type="dxa"/>
+          </w:tcPr>
+          <w:p>
+            <w:pPr>
+              <w:pStyle w:val="Text1"/>
+              <w:ind w:left="0"/>
+            </w:pPr>
+            <w:r>
+              <w:t xml:space="preserve">The character of the key pressed will be placed in the selected initial place and the next initial place will be selected, </w:t>
+            </w:r>
+          </w:p>
+        </w:tc>
+      </w:tr>
+      <w:tr>
+        <w:tc>
+          <w:tcPr>
+            <w:tcW w:w="1895" w:type="dxa"/>
+          </w:tcPr>
+          <w:p>
+            <w:pPr>
+              <w:pStyle w:val="Text1"/>
+              <w:ind w:left="0"/>
+            </w:pPr>
+          </w:p>
+        </w:tc>
+        <w:tc>
+          <w:tcPr>
+            <w:tcW w:w="2166" w:type="dxa"/>
+          </w:tcPr>
+          <w:p>
+            <w:pPr>
+              <w:pStyle w:val="Text1"/>
+              <w:ind w:left="0"/>
+            </w:pPr>
+          </w:p>
+        </w:tc>
+        <w:tc>
+          <w:tcPr>
+            <w:tcW w:w="1809" w:type="dxa"/>
+          </w:tcPr>
+          <w:p>
+            <w:pPr>
+              <w:pStyle w:val="Text1"/>
+              <w:ind w:left="0"/>
+            </w:pPr>
+          </w:p>
+        </w:tc>
+        <w:tc>
+          <w:tcPr>
+            <w:tcW w:w="1916" w:type="dxa"/>
+          </w:tcPr>
+          <w:p>
+            <w:pPr>
+              <w:pStyle w:val="Text1"/>
+              <w:ind w:left="0"/>
+              <w:rPr>
+                <w:noProof/>
+                <w:lang w:eastAsia="en-GB"/>
+              </w:rPr>
+            </w:pPr>
+            <w:r>
+              <w:rPr>
+                <w:noProof/>
+                <w:lang w:eastAsia="en-GB"/>
+              </w:rPr>
+              <mc:AlternateContent>
+                <mc:Choice Requires="wps">
+                  <w:drawing>
+                    <wp:anchor distT="0" distB="0" distL="114300" distR="114300" simplePos="0" relativeHeight="251678720" behindDoc="0" locked="0" layoutInCell="1" allowOverlap="1" wp14:anchorId="46187D0F" wp14:editId="34828729">
+                      <wp:simplePos x="0" y="0"/>
+                      <wp:positionH relativeFrom="column">
+                        <wp:posOffset>269240</wp:posOffset>
+                      </wp:positionH>
+                      <wp:positionV relativeFrom="paragraph">
+                        <wp:posOffset>60325</wp:posOffset>
+                      </wp:positionV>
+                      <wp:extent cx="152400" cy="76200"/>
+                      <wp:effectExtent l="0" t="19050" r="38100" b="38100"/>
+                      <wp:wrapNone/>
+                      <wp:docPr id="13" name="Left Arrow 13"/>
+                      <wp:cNvGraphicFramePr/>
+                      <a:graphic xmlns:a="http://schemas.openxmlformats.org/drawingml/2006/main">
+                        <a:graphicData uri="http://schemas.microsoft.com/office/word/2010/wordprocessingShape">
+                          <wps:wsp>
+                            <wps:cNvSpPr/>
+                            <wps:spPr>
+                              <a:xfrm rot="10800000">
+                                <a:off x="0" y="0"/>
+                                <a:ext cx="152400" cy="76200"/>
+                              </a:xfrm>
+                              <a:prstGeom prst="leftArrow">
+                                <a:avLst/>
+                              </a:prstGeom>
+                            </wps:spPr>
+                            <wps:style>
+                              <a:lnRef idx="2">
+                                <a:schemeClr val="accent1">
+                                  <a:shade val="50000"/>
+                                </a:schemeClr>
+                              </a:lnRef>
+                              <a:fillRef idx="1">
+                                <a:schemeClr val="accent1"/>
+                              </a:fillRef>
+                              <a:effectRef idx="0">
+                                <a:schemeClr val="accent1"/>
+                              </a:effectRef>
+                              <a:fontRef idx="minor">
+                                <a:schemeClr val="lt1"/>
+                              </a:fontRef>
+                            </wps:style>
+                            <wps:bodyPr rot="0" spcFirstLastPara="0" vertOverflow="overflow" horzOverflow="overflow" vert="horz" wrap="square" lIns="91440" tIns="45720" rIns="91440" bIns="45720" numCol="1" spcCol="0" rtlCol="0" fromWordArt="0" anchor="ctr" anchorCtr="0" forceAA="0" compatLnSpc="1">
+                              <a:prstTxWarp prst="textNoShape">
+                                <a:avLst/>
+                              </a:prstTxWarp>
+                              <a:noAutofit/>
+                            </wps:bodyPr>
+                          </wps:wsp>
+                        </a:graphicData>
+                      </a:graphic>
+                      <wp14:sizeRelV relativeFrom="margin">
+                        <wp14:pctHeight>0</wp14:pctHeight>
+                      </wp14:sizeRelV>
+                    </wp:anchor>
+                  </w:drawing>
+                </mc:Choice>
+                <mc:Fallback>
+                  <w:pict>
+                    <v:shape w14:anchorId="043312B0" id="Left Arrow 13" o:spid="_x0000_s1026" type="#_x0000_t66" style="position:absolute;margin-left:21.2pt;margin-top:4.75pt;width:12pt;height:6pt;rotation:180;z-index:251678720;visibility:visible;mso-wrap-style:square;mso-height-percent:0;mso-wrap-distance-left:9pt;mso-wrap-distance-top:0;mso-wrap-distance-right:9pt;mso-wrap-distance-bottom:0;mso-position-horizontal:absolute;mso-position-horizontal-relative:text;mso-position-vertical:absolute;mso-position-vertical-relative:text;mso-height-percent:0;mso-height-relative:margin;v-text-anchor:middle" o:gfxdata="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" fillcolor="#4472c4 [3204]" strokecolor="#1f3763 [1604]" strokeweight="1pt"/>
+                  </w:pict>
+                </mc:Fallback>
+              </mc:AlternateContent>
+            </w:r>
+            <w:r>
+              <w:rPr>
+                <w:noProof/>
+                <w:lang w:eastAsia="en-GB"/>
+              </w:rPr>
+              <mc:AlternateContent>
+                <mc:Choice Requires="wps">
+                  <w:drawing>
+                    <wp:anchor distT="0" distB="0" distL="114300" distR="114300" simplePos="0" relativeHeight="251677696" behindDoc="0" locked="0" layoutInCell="1" allowOverlap="1" wp14:anchorId="4428F0FA" wp14:editId="71B17AE3">
+                      <wp:simplePos x="0" y="0"/>
+                      <wp:positionH relativeFrom="column">
+                        <wp:posOffset>-3175</wp:posOffset>
+                      </wp:positionH>
+                      <wp:positionV relativeFrom="paragraph">
+                        <wp:posOffset>57865</wp:posOffset>
+                      </wp:positionV>
+                      <wp:extent cx="152400" cy="76200"/>
+                      <wp:effectExtent l="19050" t="19050" r="19050" b="38100"/>
+                      <wp:wrapNone/>
+                      <wp:docPr id="12" name="Left Arrow 12"/>
+                      <wp:cNvGraphicFramePr/>
+                      <a:graphic xmlns:a="http://schemas.openxmlformats.org/drawingml/2006/main">
+                        <a:graphicData uri="http://schemas.microsoft.com/office/word/2010/wordprocessingShape">
+                          <wps:wsp>
+                            <wps:cNvSpPr/>
+                            <wps:spPr>
+                              <a:xfrm>
+                                <a:off x="0" y="0"/>
+                                <a:ext cx="152400" cy="76200"/>
+                              </a:xfrm>
+                              <a:prstGeom prst="leftArrow">
+                                <a:avLst/>
+                              </a:prstGeom>
+                            </wps:spPr>
+                            <wps:style>
+                              <a:lnRef idx="2">
+                                <a:schemeClr val="accent1">
+                                  <a:shade val="50000"/>
+                                </a:schemeClr>
+                              </a:lnRef>
+                              <a:fillRef idx="1">
+                                <a:schemeClr val="accent1"/>
+                              </a:fillRef>
+                              <a:effectRef idx="0">
+                                <a:schemeClr val="accent1"/>
+                              </a:effectRef>
+                              <a:fontRef idx="minor">
+                                <a:schemeClr val="lt1"/>
+                              </a:fontRef>
+                            </wps:style>
+                            <wps:bodyPr rot="0" spcFirstLastPara="0" vertOverflow="overflow" horzOverflow="overflow" vert="horz" wrap="square" lIns="91440" tIns="45720" rIns="91440" bIns="45720" numCol="1" spcCol="0" rtlCol="0" fromWordArt="0" anchor="ctr" anchorCtr="0" forceAA="0" compatLnSpc="1">
+                              <a:prstTxWarp prst="textNoShape">
+                                <a:avLst/>
+                              </a:prstTxWarp>
+                              <a:noAutofit/>
+                            </wps:bodyPr>
+                          </wps:wsp>
+                        </a:graphicData>
+                      </a:graphic>
+                    </wp:anchor>
+                  </w:drawing>
+                </mc:Choice>
+                <mc:Fallback>
+                  <w:pict>
+                    <v:shape w14:anchorId="094F04E4" id="Left Arrow 12" o:spid="_x0000_s1026" type="#_x0000_t66" style="position:absolute;margin-left:-.25pt;margin-top:4.55pt;width:12pt;height:6pt;z-index:251677696;visibility:visible;mso-wrap-style:square;mso-wrap-distance-left:9pt;mso-wrap-distance-top:0;mso-wrap-distance-right:9pt;mso-wrap-distance-bottom:0;mso-position-horizontal:absolute;mso-position-horizontal-relative:text;mso-position-vertical:absolute;mso-position-vertical-relative:text;v-text-anchor:middle" o:gfxdata="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" fillcolor="#4472c4 [3204]" strokecolor="#1f3763 [1604]" strokeweight="1pt"/>
+                  </w:pict>
+                </mc:Fallback>
+              </mc:AlternateContent>
+            </w:r>
+            <w:r>
+              <w:rPr>
+                <w:noProof/>
+                <w:lang w:eastAsia="en-GB"/>
+              </w:rPr>
+              <w:t xml:space="preserve">     /</w:t>
+            </w:r>
+          </w:p>
+        </w:tc>
+        <w:tc>
+          <w:tcPr>
+            <w:tcW w:w="2670" w:type="dxa"/>
+          </w:tcPr>
+          <w:p>
+            <w:pPr>
+              <w:pStyle w:val="Text1"/>
+              <w:ind w:left="0"/>
+            </w:pPr>
+            <w:r>
+              <w:t>Will move the selected initial place appropriately.</w:t>
+            </w:r>
+          </w:p>
+        </w:tc>
+      </w:tr>
+      <w:tr>
+        <w:tc>
+          <w:tcPr>
+            <w:tcW w:w="1895" w:type="dxa"/>
+          </w:tcPr>
+          <w:p>
+            <w:pPr>
+              <w:pStyle w:val="Text1"/>
+              <w:ind w:left="0"/>
+            </w:pPr>
+          </w:p>
+        </w:tc>
+        <w:tc>
+          <w:tcPr>
+            <w:tcW w:w="2166" w:type="dxa"/>
+          </w:tcPr>
+          <w:p>
+            <w:pPr>
+              <w:pStyle w:val="Text1"/>
+              <w:ind w:left="0"/>
+            </w:pPr>
+          </w:p>
+        </w:tc>
+        <w:tc>
+          <w:tcPr>
+            <w:tcW w:w="1809" w:type="dxa"/>
+          </w:tcPr>
+          <w:p>
+            <w:pPr>
+              <w:pStyle w:val="Text1"/>
+              <w:ind w:left="0"/>
+            </w:pPr>
+          </w:p>
+        </w:tc>
+        <w:tc>
+          <w:tcPr>
+            <w:tcW w:w="1916" w:type="dxa"/>
+          </w:tcPr>
+          <w:p>
+            <w:pPr>
+              <w:pStyle w:val="Text1"/>
+              <w:ind w:left="0"/>
+              <w:rPr>
+                <w:noProof/>
+                <w:lang w:eastAsia="en-GB"/>
+              </w:rPr>
+            </w:pPr>
+            <w:r>
+              <w:rPr>
+                <w:noProof/>
+                <w:lang w:eastAsia="en-GB"/>
+              </w:rPr>
+              <w:t>Enter</w:t>
+            </w:r>
+          </w:p>
+        </w:tc>
+        <w:tc>
+          <w:tcPr>
+            <w:tcW w:w="2670" w:type="dxa"/>
+          </w:tcPr>
+          <w:p>
+            <w:pPr>
+              <w:pStyle w:val="Text1"/>
+              <w:ind w:left="0"/>
+            </w:pPr>
+            <w:r>
+              <w:t>Will start a validation on the entire initial set to make sure all 3 characters have been used. If valid will send initials to the save high score procedure.</w:t>
+            </w:r>
+          </w:p>
+        </w:tc>
+      </w:tr>
+      <w:tr>
+        <w:tc>
+          <w:tcPr>
+            <w:tcW w:w="1895" w:type="dxa"/>
+          </w:tcPr>
+          <w:p>
+            <w:pPr>
+              <w:pStyle w:val="Text1"/>
+              <w:ind w:left="0"/>
+            </w:pPr>
+          </w:p>
+        </w:tc>
+        <w:tc>
+          <w:tcPr>
+            <w:tcW w:w="2166" w:type="dxa"/>
+          </w:tcPr>
+          <w:p>
+            <w:pPr>
+              <w:pStyle w:val="Text1"/>
+              <w:ind w:left="0"/>
+            </w:pPr>
+          </w:p>
+        </w:tc>
+        <w:tc>
+          <w:tcPr>
+            <w:tcW w:w="1809" w:type="dxa"/>
+          </w:tcPr>
+          <w:p>
+            <w:pPr>
+              <w:pStyle w:val="Text1"/>
+              <w:ind w:left="0"/>
+            </w:pPr>
+          </w:p>
+        </w:tc>
+        <w:tc>
+          <w:tcPr>
+            <w:tcW w:w="1916" w:type="dxa"/>
+          </w:tcPr>
+          <w:p>
+            <w:pPr>
+              <w:pStyle w:val="Text1"/>
+              <w:ind w:left="0"/>
+              <w:rPr>
+                <w:noProof/>
+                <w:lang w:eastAsia="en-GB"/>
+              </w:rPr>
+            </w:pPr>
+            <w:r>
+              <w:rPr>
+                <w:noProof/>
+                <w:lang w:eastAsia="en-GB"/>
+              </w:rPr>
+              <w:t>Backspace</w:t>
+            </w:r>
+          </w:p>
+        </w:tc>
+        <w:tc>
+          <w:tcPr>
+            <w:tcW w:w="2670" w:type="dxa"/>
+          </w:tcPr>
+          <w:p>
+            <w:pPr>
+              <w:pStyle w:val="Text1"/>
+              <w:ind w:left="0"/>
+            </w:pPr>
+            <w:r>
+              <w:t xml:space="preserve">Removes the character from the initial place </w:t>
+            </w:r>
+            <w:r>
+              <w:lastRenderedPageBreak/>
+              <w:t>selected, if place is already empty, nothing will happen</w:t>
+            </w:r>
+          </w:p>
+        </w:tc>
+      </w:tr>
+      <w:tr>
+        <w:tc>
+          <w:tcPr>
+            <w:tcW w:w="1895" w:type="dxa"/>
+          </w:tcPr>
+          <w:p>
+            <w:pPr>
+              <w:pStyle w:val="Text1"/>
+              <w:ind w:left="0"/>
+            </w:pPr>
+            <w:r>
+              <w:lastRenderedPageBreak/>
+              <w:t>High score Display page</w:t>
+            </w:r>
+          </w:p>
+        </w:tc>
+        <w:tc>
+          <w:tcPr>
+            <w:tcW w:w="2166" w:type="dxa"/>
+          </w:tcPr>
+          <w:p>
+            <w:pPr>
+              <w:pStyle w:val="Text1"/>
+              <w:ind w:left="0"/>
+            </w:pPr>
+          </w:p>
+        </w:tc>
+        <w:tc>
+          <w:tcPr>
+            <w:tcW w:w="1809" w:type="dxa"/>
+          </w:tcPr>
+          <w:p>
+            <w:pPr>
+              <w:pStyle w:val="Text1"/>
+              <w:ind w:left="0"/>
+            </w:pPr>
+          </w:p>
+        </w:tc>
+        <w:tc>
+          <w:tcPr>
+            <w:tcW w:w="1916" w:type="dxa"/>
+          </w:tcPr>
+          <w:p>
+            <w:pPr>
+              <w:pStyle w:val="Text1"/>
+              <w:ind w:left="0"/>
+              <w:rPr>
+                <w:noProof/>
+                <w:lang w:eastAsia="en-GB"/>
+              </w:rPr>
+            </w:pPr>
+            <w:bookmarkStart w:id="0" w:name="_GoBack"/>
+            <w:bookmarkEnd w:id="0"/>
           </w:p>
         </w:tc>
         <w:tc>
@@ -5138,7 +5541,6 @@
         </w:numPr>
       </w:pPr>
       <w:r>
-        <w:lastRenderedPageBreak/>
         <w:t>Background music audio</w:t>
       </w:r>
     </w:p>
@@ -20952,7 +21354,7 @@
 </file>
 
 <file path=customXml/itemProps1.xml><?xml version="1.0" encoding="utf-8"?>
-<ds:datastoreItem xmlns:ds="http://schemas.openxmlformats.org/officeDocument/2006/customXml" ds:itemID="{E1DB7B4E-5478-4018-82DE-4C7151BE5606}">
+<ds:datastoreItem xmlns:ds="http://schemas.openxmlformats.org/officeDocument/2006/customXml" ds:itemID="{FA59CDC8-256F-48FB-854F-AC84589756E3}">
   <ds:schemaRefs>
     <ds:schemaRef ds:uri="http://schemas.openxmlformats.org/officeDocument/2006/bibliography"/>
   </ds:schemaRefs>

</xml_diff>

<commit_message>
DO PROGRESS DIARY (MORE INPUT OUTPUT)
</commit_message>
<xml_diff>
--- a/Project Documentation.docx
+++ b/Project Documentation.docx
@@ -3121,13 +3121,7 @@
         <w:t xml:space="preserve">User </w:t>
       </w:r>
       <w:r>
-        <w:t>Requirements (</w:t>
-      </w:r>
-      <w:r>
-        <w:t>of the program)</w:t>
-      </w:r>
-      <w:r>
-        <w:t>:</w:t>
+        <w:t>Requirements:</w:t>
       </w:r>
     </w:p>
     <w:p>
@@ -3198,7 +3192,13 @@
         </w:numPr>
       </w:pPr>
       <w:r>
-        <w:t>Must own a windows computer</w:t>
+        <w:t xml:space="preserve">Must own a </w:t>
+      </w:r>
+      <w:r>
+        <w:t xml:space="preserve">modern </w:t>
+      </w:r>
+      <w:r>
+        <w:t>windows computer</w:t>
       </w:r>
     </w:p>
     <w:p>
@@ -3255,7 +3255,13 @@
         <w:pStyle w:val="TaskHeader"/>
       </w:pPr>
       <w:r>
-        <w:t>Inputs (with resultant outputs):</w:t>
+        <w:t xml:space="preserve">Inputs (with resultant </w:t>
+      </w:r>
+      <w:r>
+        <w:t>effects/</w:t>
+      </w:r>
+      <w:r>
+        <w:t>outputs):</w:t>
       </w:r>
     </w:p>
     <w:tbl>
@@ -3898,6 +3904,9 @@
             </w:pPr>
             <w:r>
               <w:t>Settings</w:t>
+            </w:r>
+            <w:r>
+              <w:t xml:space="preserve"> Page</w:t>
             </w:r>
           </w:p>
         </w:tc>
@@ -4614,6 +4623,9 @@
             <w:r>
               <w:t>Game</w:t>
             </w:r>
+            <w:r>
+              <w:t xml:space="preserve"> Page</w:t>
+            </w:r>
           </w:p>
         </w:tc>
         <w:tc>
@@ -4924,6 +4936,83 @@
             <w:r>
               <w:t>High score input page</w:t>
             </w:r>
+          </w:p>
+        </w:tc>
+        <w:tc>
+          <w:tcPr>
+            <w:tcW w:w="2166" w:type="dxa"/>
+          </w:tcPr>
+          <w:p>
+            <w:pPr>
+              <w:pStyle w:val="Text1"/>
+              <w:ind w:left="0"/>
+            </w:pPr>
+            <w:r>
+              <w:t>File check</w:t>
+            </w:r>
+          </w:p>
+        </w:tc>
+        <w:tc>
+          <w:tcPr>
+            <w:tcW w:w="1809" w:type="dxa"/>
+          </w:tcPr>
+          <w:p>
+            <w:pPr>
+              <w:pStyle w:val="Text1"/>
+              <w:ind w:left="0"/>
+            </w:pPr>
+          </w:p>
+        </w:tc>
+        <w:tc>
+          <w:tcPr>
+            <w:tcW w:w="1916" w:type="dxa"/>
+          </w:tcPr>
+          <w:p>
+            <w:pPr>
+              <w:pStyle w:val="Text1"/>
+              <w:ind w:left="0"/>
+              <w:rPr>
+                <w:noProof/>
+                <w:lang w:eastAsia="en-GB"/>
+              </w:rPr>
+            </w:pPr>
+            <w:r>
+              <w:rPr>
+                <w:noProof/>
+                <w:lang w:eastAsia="en-GB"/>
+              </w:rPr>
+              <w:t>High scores file</w:t>
+            </w:r>
+          </w:p>
+        </w:tc>
+        <w:tc>
+          <w:tcPr>
+            <w:tcW w:w="2670" w:type="dxa"/>
+          </w:tcPr>
+          <w:p>
+            <w:pPr>
+              <w:pStyle w:val="Text1"/>
+              <w:ind w:left="0"/>
+            </w:pPr>
+            <w:r>
+              <w:t>Will take in the high scores file to check current score against, if current score is higher than any score in the file then input will be required otherwise</w:t>
+            </w:r>
+            <w:r>
+              <w:t>, it will skip to the high score display page.</w:t>
+            </w:r>
+          </w:p>
+        </w:tc>
+      </w:tr>
+      <w:tr>
+        <w:tc>
+          <w:tcPr>
+            <w:tcW w:w="1895" w:type="dxa"/>
+          </w:tcPr>
+          <w:p>
+            <w:pPr>
+              <w:pStyle w:val="Text1"/>
+              <w:ind w:left="0"/>
+            </w:pPr>
           </w:p>
         </w:tc>
         <w:tc>
@@ -5269,7 +5358,13 @@
               <w:ind w:left="0"/>
             </w:pPr>
             <w:r>
-              <w:t>Will start a validation on the entire initial set to make sure all 3 characters have been used. If valid will send initials to the save high score procedure.</w:t>
+              <w:t>Will start a validation on the entire initial set to make sure all 3 characters have been used. If valid will send initials to the save high score procedure</w:t>
+            </w:r>
+            <w:r>
+              <w:t xml:space="preserve"> and the high score file will be updated/created</w:t>
+            </w:r>
+            <w:r>
+              <w:t>.</w:t>
             </w:r>
           </w:p>
         </w:tc>
@@ -5340,11 +5435,7 @@
               <w:ind w:left="0"/>
             </w:pPr>
             <w:r>
-              <w:t xml:space="preserve">Removes the character from the initial place </w:t>
-            </w:r>
-            <w:r>
-              <w:lastRenderedPageBreak/>
-              <w:t>selected, if place is already empty, nothing will happen</w:t>
+              <w:t>Removes the character from the initial place selected, if place is already empty, nothing will happen</w:t>
             </w:r>
           </w:p>
         </w:tc>
@@ -5360,9 +5451,143 @@
               <w:ind w:left="0"/>
             </w:pPr>
             <w:r>
-              <w:lastRenderedPageBreak/>
-              <w:t>High score Display page</w:t>
+              <w:t>High score Display Page</w:t>
             </w:r>
+          </w:p>
+        </w:tc>
+        <w:tc>
+          <w:tcPr>
+            <w:tcW w:w="2166" w:type="dxa"/>
+          </w:tcPr>
+          <w:p>
+            <w:pPr>
+              <w:pStyle w:val="Text1"/>
+              <w:ind w:left="0"/>
+            </w:pPr>
+            <w:r>
+              <w:t>Score Display</w:t>
+            </w:r>
+          </w:p>
+        </w:tc>
+        <w:tc>
+          <w:tcPr>
+            <w:tcW w:w="1809" w:type="dxa"/>
+          </w:tcPr>
+          <w:p>
+            <w:pPr>
+              <w:pStyle w:val="Text1"/>
+              <w:ind w:left="0"/>
+            </w:pPr>
+          </w:p>
+        </w:tc>
+        <w:tc>
+          <w:tcPr>
+            <w:tcW w:w="1916" w:type="dxa"/>
+          </w:tcPr>
+          <w:p>
+            <w:pPr>
+              <w:pStyle w:val="Text1"/>
+              <w:ind w:left="0"/>
+            </w:pPr>
+            <w:bookmarkStart w:id="0" w:name="_GoBack"/>
+            <w:bookmarkEnd w:id="0"/>
+          </w:p>
+        </w:tc>
+        <w:tc>
+          <w:tcPr>
+            <w:tcW w:w="2670" w:type="dxa"/>
+          </w:tcPr>
+          <w:p>
+            <w:pPr>
+              <w:pStyle w:val="Text1"/>
+              <w:ind w:left="0"/>
+            </w:pPr>
+          </w:p>
+        </w:tc>
+      </w:tr>
+      <w:tr>
+        <w:tc>
+          <w:tcPr>
+            <w:tcW w:w="1895" w:type="dxa"/>
+          </w:tcPr>
+          <w:p>
+            <w:pPr>
+              <w:pStyle w:val="Text1"/>
+              <w:ind w:left="0"/>
+            </w:pPr>
+          </w:p>
+        </w:tc>
+        <w:tc>
+          <w:tcPr>
+            <w:tcW w:w="2166" w:type="dxa"/>
+          </w:tcPr>
+          <w:p>
+            <w:pPr>
+              <w:pStyle w:val="Text1"/>
+              <w:ind w:left="0"/>
+            </w:pPr>
+            <w:r>
+              <w:t>Buttons</w:t>
+            </w:r>
+          </w:p>
+        </w:tc>
+        <w:tc>
+          <w:tcPr>
+            <w:tcW w:w="1809" w:type="dxa"/>
+          </w:tcPr>
+          <w:p>
+            <w:pPr>
+              <w:pStyle w:val="Text1"/>
+              <w:ind w:left="0"/>
+            </w:pPr>
+            <w:r>
+              <w:t>Try again</w:t>
+            </w:r>
+          </w:p>
+        </w:tc>
+        <w:tc>
+          <w:tcPr>
+            <w:tcW w:w="1916" w:type="dxa"/>
+          </w:tcPr>
+          <w:p>
+            <w:pPr>
+              <w:pStyle w:val="Text1"/>
+              <w:ind w:left="0"/>
+              <w:rPr>
+                <w:noProof/>
+                <w:lang w:eastAsia="en-GB"/>
+              </w:rPr>
+            </w:pPr>
+            <w:r>
+              <w:t>Mouse click on button</w:t>
+            </w:r>
+          </w:p>
+        </w:tc>
+        <w:tc>
+          <w:tcPr>
+            <w:tcW w:w="2670" w:type="dxa"/>
+          </w:tcPr>
+          <w:p>
+            <w:pPr>
+              <w:pStyle w:val="Text1"/>
+              <w:ind w:left="0"/>
+            </w:pPr>
+            <w:r>
+              <w:t>Switches section to game page and resets the game page</w:t>
+            </w:r>
+          </w:p>
+        </w:tc>
+      </w:tr>
+      <w:tr>
+        <w:tc>
+          <w:tcPr>
+            <w:tcW w:w="1895" w:type="dxa"/>
+          </w:tcPr>
+          <w:p>
+            <w:pPr>
+              <w:pStyle w:val="Text1"/>
+              <w:ind w:left="0"/>
+            </w:pPr>
           </w:p>
         </w:tc>
         <w:tc>
@@ -5395,13 +5620,10 @@
             <w:pPr>
               <w:pStyle w:val="Text1"/>
               <w:ind w:left="0"/>
-              <w:rPr>
-                <w:noProof/>
-                <w:lang w:eastAsia="en-GB"/>
-              </w:rPr>
             </w:pPr>
-            <w:bookmarkStart w:id="0" w:name="_GoBack"/>
-            <w:bookmarkEnd w:id="0"/>
+            <w:r>
+              <w:t>Mouse hover</w:t>
+            </w:r>
           </w:p>
         </w:tc>
         <w:tc>
@@ -5413,6 +5635,210 @@
               <w:pStyle w:val="Text1"/>
               <w:ind w:left="0"/>
             </w:pPr>
+            <w:r>
+              <w:t>Enlarges button image</w:t>
+            </w:r>
+          </w:p>
+        </w:tc>
+      </w:tr>
+      <w:tr>
+        <w:tc>
+          <w:tcPr>
+            <w:tcW w:w="1895" w:type="dxa"/>
+          </w:tcPr>
+          <w:p>
+            <w:pPr>
+              <w:pStyle w:val="Text1"/>
+              <w:ind w:left="0"/>
+            </w:pPr>
+          </w:p>
+        </w:tc>
+        <w:tc>
+          <w:tcPr>
+            <w:tcW w:w="2166" w:type="dxa"/>
+          </w:tcPr>
+          <w:p>
+            <w:pPr>
+              <w:pStyle w:val="Text1"/>
+              <w:ind w:left="0"/>
+            </w:pPr>
+          </w:p>
+        </w:tc>
+        <w:tc>
+          <w:tcPr>
+            <w:tcW w:w="1809" w:type="dxa"/>
+          </w:tcPr>
+          <w:p>
+            <w:pPr>
+              <w:pStyle w:val="Text1"/>
+              <w:ind w:left="0"/>
+            </w:pPr>
+            <w:r>
+              <w:t>Home</w:t>
+            </w:r>
+          </w:p>
+        </w:tc>
+        <w:tc>
+          <w:tcPr>
+            <w:tcW w:w="1916" w:type="dxa"/>
+          </w:tcPr>
+          <w:p>
+            <w:pPr>
+              <w:pStyle w:val="Text1"/>
+              <w:ind w:left="0"/>
+            </w:pPr>
+            <w:r>
+              <w:t>Mouse click on button</w:t>
+            </w:r>
+          </w:p>
+        </w:tc>
+        <w:tc>
+          <w:tcPr>
+            <w:tcW w:w="2670" w:type="dxa"/>
+          </w:tcPr>
+          <w:p>
+            <w:pPr>
+              <w:pStyle w:val="Text1"/>
+              <w:ind w:left="0"/>
+            </w:pPr>
+            <w:r>
+              <w:t>Switches section to the home page and resets the game page</w:t>
+            </w:r>
+          </w:p>
+        </w:tc>
+      </w:tr>
+      <w:tr>
+        <w:tc>
+          <w:tcPr>
+            <w:tcW w:w="1895" w:type="dxa"/>
+          </w:tcPr>
+          <w:p>
+            <w:pPr>
+              <w:pStyle w:val="Text1"/>
+              <w:ind w:left="0"/>
+            </w:pPr>
+          </w:p>
+        </w:tc>
+        <w:tc>
+          <w:tcPr>
+            <w:tcW w:w="2166" w:type="dxa"/>
+          </w:tcPr>
+          <w:p>
+            <w:pPr>
+              <w:pStyle w:val="Text1"/>
+              <w:ind w:left="0"/>
+            </w:pPr>
+          </w:p>
+        </w:tc>
+        <w:tc>
+          <w:tcPr>
+            <w:tcW w:w="1809" w:type="dxa"/>
+          </w:tcPr>
+          <w:p>
+            <w:pPr>
+              <w:pStyle w:val="Text1"/>
+              <w:ind w:left="0"/>
+            </w:pPr>
+          </w:p>
+        </w:tc>
+        <w:tc>
+          <w:tcPr>
+            <w:tcW w:w="1916" w:type="dxa"/>
+          </w:tcPr>
+          <w:p>
+            <w:pPr>
+              <w:pStyle w:val="Text1"/>
+              <w:ind w:left="0"/>
+            </w:pPr>
+            <w:r>
+              <w:t>Mouse hover</w:t>
+            </w:r>
+          </w:p>
+        </w:tc>
+        <w:tc>
+          <w:tcPr>
+            <w:tcW w:w="2670" w:type="dxa"/>
+          </w:tcPr>
+          <w:p>
+            <w:pPr>
+              <w:pStyle w:val="Text1"/>
+              <w:ind w:left="0"/>
+            </w:pPr>
+            <w:r>
+              <w:t>Enlarges button image</w:t>
+            </w:r>
+          </w:p>
+        </w:tc>
+      </w:tr>
+      <w:tr>
+        <w:tc>
+          <w:tcPr>
+            <w:tcW w:w="1895" w:type="dxa"/>
+          </w:tcPr>
+          <w:p>
+            <w:pPr>
+              <w:pStyle w:val="Text1"/>
+              <w:ind w:left="0"/>
+            </w:pPr>
+            <w:r>
+              <w:t>All Pages</w:t>
+            </w:r>
+          </w:p>
+        </w:tc>
+        <w:tc>
+          <w:tcPr>
+            <w:tcW w:w="2166" w:type="dxa"/>
+          </w:tcPr>
+          <w:p>
+            <w:pPr>
+              <w:pStyle w:val="Text1"/>
+              <w:ind w:left="0"/>
+            </w:pPr>
+            <w:r>
+              <w:t>Buttons</w:t>
+            </w:r>
+          </w:p>
+        </w:tc>
+        <w:tc>
+          <w:tcPr>
+            <w:tcW w:w="1809" w:type="dxa"/>
+          </w:tcPr>
+          <w:p>
+            <w:pPr>
+              <w:pStyle w:val="Text1"/>
+              <w:ind w:left="0"/>
+            </w:pPr>
+            <w:r>
+              <w:t>Exit</w:t>
+            </w:r>
+          </w:p>
+        </w:tc>
+        <w:tc>
+          <w:tcPr>
+            <w:tcW w:w="1916" w:type="dxa"/>
+          </w:tcPr>
+          <w:p>
+            <w:pPr>
+              <w:pStyle w:val="Text1"/>
+              <w:ind w:left="0"/>
+            </w:pPr>
+            <w:r>
+              <w:t>Mouse click on button</w:t>
+            </w:r>
+          </w:p>
+        </w:tc>
+        <w:tc>
+          <w:tcPr>
+            <w:tcW w:w="2670" w:type="dxa"/>
+          </w:tcPr>
+          <w:p>
+            <w:pPr>
+              <w:pStyle w:val="Text1"/>
+              <w:ind w:left="0"/>
+            </w:pPr>
+            <w:r>
+              <w:t>The program will end</w:t>
+            </w:r>
           </w:p>
         </w:tc>
       </w:tr>
@@ -5432,81 +5858,393 @@
         <w:pStyle w:val="TaskHeader"/>
       </w:pPr>
       <w:r>
-        <w:t>Inputs:</w:t>
-      </w:r>
-    </w:p>
-    <w:p>
-      <w:pPr>
-        <w:pStyle w:val="Text1"/>
-        <w:numPr>
-          <w:ilvl w:val="0"/>
-          <w:numId w:val="14"/>
-        </w:numPr>
-      </w:pPr>
-      <w:r>
-        <w:t>Alpha Keys (including spacebar)</w:t>
-      </w:r>
-    </w:p>
-    <w:p>
-      <w:pPr>
-        <w:pStyle w:val="Text1"/>
-        <w:numPr>
-          <w:ilvl w:val="0"/>
-          <w:numId w:val="14"/>
-        </w:numPr>
-      </w:pPr>
-      <w:r>
-        <w:t>Arrow Keys</w:t>
-      </w:r>
-    </w:p>
-    <w:p>
-      <w:pPr>
-        <w:pStyle w:val="Text1"/>
-        <w:numPr>
-          <w:ilvl w:val="0"/>
-          <w:numId w:val="14"/>
-        </w:numPr>
-      </w:pPr>
-      <w:r>
-        <w:t>Mouse movement/position</w:t>
-      </w:r>
-    </w:p>
-    <w:p>
-      <w:pPr>
-        <w:pStyle w:val="Text1"/>
-        <w:numPr>
-          <w:ilvl w:val="0"/>
-          <w:numId w:val="14"/>
-        </w:numPr>
-      </w:pPr>
-      <w:r>
-        <w:t xml:space="preserve">Mouse </w:t>
-      </w:r>
-    </w:p>
-    <w:p>
-      <w:pPr>
-        <w:pStyle w:val="TOC3"/>
-      </w:pPr>
-      <w:r>
-        <w:rPr>
-          <w:noProof/>
-        </w:rPr>
-        <w:t>C</w:t>
-      </w:r>
-      <w:r>
-        <w:rPr>
-          <w:noProof/>
-        </w:rPr>
-        <w:t>licks</w:t>
-      </w:r>
-    </w:p>
+        <w:t>Outputs:</w:t>
+      </w:r>
+    </w:p>
+    <w:tbl>
+      <w:tblPr>
+        <w:tblStyle w:val="TableGrid"/>
+        <w:tblW w:w="10485" w:type="dxa"/>
+        <w:tblLook w:val="04A0" w:firstRow="1" w:lastRow="0" w:firstColumn="1" w:lastColumn="0" w:noHBand="0" w:noVBand="1"/>
+      </w:tblPr>
+      <w:tblGrid>
+        <w:gridCol w:w="4957"/>
+        <w:gridCol w:w="5528"/>
+      </w:tblGrid>
+      <w:tr>
+        <w:tc>
+          <w:tcPr>
+            <w:tcW w:w="4957" w:type="dxa"/>
+          </w:tcPr>
+          <w:p>
+            <w:pPr>
+              <w:pStyle w:val="TaskHeader"/>
+              <w:ind w:firstLine="0"/>
+            </w:pPr>
+            <w:r>
+              <w:t>Section</w:t>
+            </w:r>
+          </w:p>
+        </w:tc>
+        <w:tc>
+          <w:tcPr>
+            <w:tcW w:w="5528" w:type="dxa"/>
+          </w:tcPr>
+          <w:p>
+            <w:pPr>
+              <w:pStyle w:val="TaskHeader"/>
+              <w:ind w:firstLine="0"/>
+            </w:pPr>
+            <w:r>
+              <w:t>Output</w:t>
+            </w:r>
+          </w:p>
+        </w:tc>
+      </w:tr>
+      <w:tr>
+        <w:tc>
+          <w:tcPr>
+            <w:tcW w:w="4957" w:type="dxa"/>
+          </w:tcPr>
+          <w:p>
+            <w:pPr>
+              <w:pStyle w:val="Text1"/>
+              <w:ind w:left="0"/>
+            </w:pPr>
+            <w:r>
+              <w:t>Home Page</w:t>
+            </w:r>
+          </w:p>
+        </w:tc>
+        <w:tc>
+          <w:tcPr>
+            <w:tcW w:w="5528" w:type="dxa"/>
+          </w:tcPr>
+          <w:p>
+            <w:pPr>
+              <w:pStyle w:val="Text1"/>
+              <w:ind w:left="0"/>
+            </w:pPr>
+            <w:r>
+              <w:t xml:space="preserve">All images will display appropriately </w:t>
+            </w:r>
+            <w:r>
+              <w:t>e.g.</w:t>
+            </w:r>
+            <w:r>
+              <w:t xml:space="preserve"> background image </w:t>
+            </w:r>
+          </w:p>
+        </w:tc>
+      </w:tr>
+      <w:tr>
+        <w:tc>
+          <w:tcPr>
+            <w:tcW w:w="4957" w:type="dxa"/>
+          </w:tcPr>
+          <w:p>
+            <w:pPr>
+              <w:pStyle w:val="Text1"/>
+              <w:ind w:left="0"/>
+            </w:pPr>
+            <w:r>
+              <w:t>Instructions Page</w:t>
+            </w:r>
+          </w:p>
+        </w:tc>
+        <w:tc>
+          <w:tcPr>
+            <w:tcW w:w="5528" w:type="dxa"/>
+          </w:tcPr>
+          <w:p>
+            <w:pPr>
+              <w:pStyle w:val="Text1"/>
+              <w:ind w:left="0"/>
+            </w:pPr>
+            <w:r>
+              <w:t xml:space="preserve">All images will display appropriately </w:t>
+            </w:r>
+            <w:r>
+              <w:t>e.g.</w:t>
+            </w:r>
+            <w:r>
+              <w:t xml:space="preserve"> background image </w:t>
+            </w:r>
+          </w:p>
+        </w:tc>
+      </w:tr>
+      <w:tr>
+        <w:tc>
+          <w:tcPr>
+            <w:tcW w:w="4957" w:type="dxa"/>
+          </w:tcPr>
+          <w:p>
+            <w:pPr>
+              <w:pStyle w:val="Text1"/>
+              <w:ind w:left="0"/>
+            </w:pPr>
+            <w:r>
+              <w:t>Settings Page</w:t>
+            </w:r>
+          </w:p>
+        </w:tc>
+        <w:tc>
+          <w:tcPr>
+            <w:tcW w:w="5528" w:type="dxa"/>
+          </w:tcPr>
+          <w:p>
+            <w:pPr>
+              <w:pStyle w:val="Text1"/>
+              <w:ind w:left="0"/>
+            </w:pPr>
+            <w:r>
+              <w:t xml:space="preserve">All images will display appropriately </w:t>
+            </w:r>
+            <w:r>
+              <w:t>e.g.</w:t>
+            </w:r>
+            <w:r>
+              <w:t xml:space="preserve"> background image </w:t>
+            </w:r>
+          </w:p>
+        </w:tc>
+      </w:tr>
+      <w:tr>
+        <w:tc>
+          <w:tcPr>
+            <w:tcW w:w="4957" w:type="dxa"/>
+          </w:tcPr>
+          <w:p>
+            <w:pPr>
+              <w:pStyle w:val="Text1"/>
+              <w:ind w:left="0"/>
+            </w:pPr>
+          </w:p>
+        </w:tc>
+        <w:tc>
+          <w:tcPr>
+            <w:tcW w:w="5528" w:type="dxa"/>
+          </w:tcPr>
+          <w:p>
+            <w:pPr>
+              <w:pStyle w:val="Text1"/>
+              <w:ind w:left="0"/>
+            </w:pPr>
+            <w:r>
+              <w:t>Audio when changing the background music/sound effects</w:t>
+            </w:r>
+          </w:p>
+        </w:tc>
+      </w:tr>
+      <w:tr>
+        <w:tc>
+          <w:tcPr>
+            <w:tcW w:w="4957" w:type="dxa"/>
+          </w:tcPr>
+          <w:p>
+            <w:pPr>
+              <w:pStyle w:val="Text1"/>
+              <w:ind w:left="0"/>
+            </w:pPr>
+            <w:r>
+              <w:t>Game Page</w:t>
+            </w:r>
+          </w:p>
+        </w:tc>
+        <w:tc>
+          <w:tcPr>
+            <w:tcW w:w="5528" w:type="dxa"/>
+          </w:tcPr>
+          <w:p>
+            <w:pPr>
+              <w:pStyle w:val="Text1"/>
+              <w:ind w:left="0"/>
+            </w:pPr>
+            <w:r>
+              <w:t xml:space="preserve">All images will display appropriately </w:t>
+            </w:r>
+            <w:r>
+              <w:t>e.g.</w:t>
+            </w:r>
+            <w:r>
+              <w:t xml:space="preserve"> background image </w:t>
+            </w:r>
+          </w:p>
+        </w:tc>
+      </w:tr>
+      <w:tr>
+        <w:tc>
+          <w:tcPr>
+            <w:tcW w:w="4957" w:type="dxa"/>
+          </w:tcPr>
+          <w:p>
+            <w:pPr>
+              <w:pStyle w:val="Text1"/>
+              <w:ind w:left="0"/>
+            </w:pPr>
+          </w:p>
+        </w:tc>
+        <w:tc>
+          <w:tcPr>
+            <w:tcW w:w="5528" w:type="dxa"/>
+          </w:tcPr>
+          <w:p>
+            <w:pPr>
+              <w:pStyle w:val="Text1"/>
+              <w:ind w:left="0"/>
+            </w:pPr>
+            <w:r>
+              <w:t>Background music</w:t>
+            </w:r>
+          </w:p>
+        </w:tc>
+      </w:tr>
+      <w:tr>
+        <w:tc>
+          <w:tcPr>
+            <w:tcW w:w="4957" w:type="dxa"/>
+          </w:tcPr>
+          <w:p>
+            <w:pPr>
+              <w:pStyle w:val="Text1"/>
+              <w:ind w:left="0"/>
+            </w:pPr>
+          </w:p>
+        </w:tc>
+        <w:tc>
+          <w:tcPr>
+            <w:tcW w:w="5528" w:type="dxa"/>
+          </w:tcPr>
+          <w:p>
+            <w:pPr>
+              <w:pStyle w:val="Text1"/>
+              <w:ind w:left="0"/>
+            </w:pPr>
+            <w:r>
+              <w:t>Sound effects</w:t>
+            </w:r>
+          </w:p>
+        </w:tc>
+      </w:tr>
+      <w:tr>
+        <w:tc>
+          <w:tcPr>
+            <w:tcW w:w="4957" w:type="dxa"/>
+          </w:tcPr>
+          <w:p>
+            <w:pPr>
+              <w:pStyle w:val="Text1"/>
+              <w:ind w:left="0"/>
+            </w:pPr>
+            <w:r>
+              <w:t xml:space="preserve">High score Input Page </w:t>
+            </w:r>
+          </w:p>
+        </w:tc>
+        <w:tc>
+          <w:tcPr>
+            <w:tcW w:w="5528" w:type="dxa"/>
+          </w:tcPr>
+          <w:p>
+            <w:pPr>
+              <w:pStyle w:val="Text1"/>
+              <w:ind w:left="0"/>
+            </w:pPr>
+            <w:r>
+              <w:t xml:space="preserve">All images will display appropriately </w:t>
+            </w:r>
+            <w:r>
+              <w:t>e.g.</w:t>
+            </w:r>
+            <w:r>
+              <w:t xml:space="preserve"> background image </w:t>
+            </w:r>
+          </w:p>
+        </w:tc>
+      </w:tr>
+      <w:tr>
+        <w:tc>
+          <w:tcPr>
+            <w:tcW w:w="4957" w:type="dxa"/>
+          </w:tcPr>
+          <w:p>
+            <w:pPr>
+              <w:pStyle w:val="Text1"/>
+              <w:ind w:left="0"/>
+            </w:pPr>
+          </w:p>
+        </w:tc>
+        <w:tc>
+          <w:tcPr>
+            <w:tcW w:w="5528" w:type="dxa"/>
+          </w:tcPr>
+          <w:p>
+            <w:pPr>
+              <w:pStyle w:val="Text1"/>
+              <w:ind w:left="0"/>
+            </w:pPr>
+            <w:r>
+              <w:t>File containing high score details</w:t>
+            </w:r>
+          </w:p>
+        </w:tc>
+      </w:tr>
+      <w:tr>
+        <w:tc>
+          <w:tcPr>
+            <w:tcW w:w="4957" w:type="dxa"/>
+          </w:tcPr>
+          <w:p>
+            <w:pPr>
+              <w:pStyle w:val="Text1"/>
+              <w:ind w:left="0"/>
+            </w:pPr>
+            <w:r>
+              <w:t>High score Display Page</w:t>
+            </w:r>
+          </w:p>
+        </w:tc>
+        <w:tc>
+          <w:tcPr>
+            <w:tcW w:w="5528" w:type="dxa"/>
+          </w:tcPr>
+          <w:p>
+            <w:pPr>
+              <w:pStyle w:val="Text1"/>
+              <w:ind w:left="0"/>
+            </w:pPr>
+            <w:r>
+              <w:t xml:space="preserve">All images will display appropriately </w:t>
+            </w:r>
+            <w:r>
+              <w:t>e.g.</w:t>
+            </w:r>
+            <w:r>
+              <w:t xml:space="preserve"> background image </w:t>
+            </w:r>
+          </w:p>
+        </w:tc>
+      </w:tr>
+    </w:tbl>
     <w:p>
       <w:pPr>
         <w:pStyle w:val="TaskHeader"/>
       </w:pPr>
-      <w:r>
-        <w:t>Outputs:</w:t>
-      </w:r>
+    </w:p>
+    <w:p>
+      <w:pPr>
+        <w:pStyle w:val="TaskHeader"/>
+      </w:pPr>
+    </w:p>
+    <w:p>
+      <w:pPr>
+        <w:pStyle w:val="TaskHeader"/>
+      </w:pPr>
+    </w:p>
+    <w:p>
+      <w:pPr>
+        <w:pStyle w:val="TaskHeader"/>
+      </w:pPr>
     </w:p>
     <w:p>
       <w:pPr>
@@ -5948,6 +6686,7 @@
         <w:pStyle w:val="Text2"/>
       </w:pPr>
       <w:r>
+        <w:lastRenderedPageBreak/>
         <w:t xml:space="preserve">Throughout the </w:t>
       </w:r>
       <w:r>
@@ -21354,7 +22093,7 @@
 </file>
 
 <file path=customXml/itemProps1.xml><?xml version="1.0" encoding="utf-8"?>
-<ds:datastoreItem xmlns:ds="http://schemas.openxmlformats.org/officeDocument/2006/customXml" ds:itemID="{FA59CDC8-256F-48FB-854F-AC84589756E3}">
+<ds:datastoreItem xmlns:ds="http://schemas.openxmlformats.org/officeDocument/2006/customXml" ds:itemID="{756CC8A1-CC48-41F9-BAF9-1F838F7174AB}">
   <ds:schemaRefs>
     <ds:schemaRef ds:uri="http://schemas.openxmlformats.org/officeDocument/2006/bibliography"/>
   </ds:schemaRefs>

</xml_diff>

<commit_message>
changed some test plans
</commit_message>
<xml_diff>
--- a/Project Documentation.docx
+++ b/Project Documentation.docx
@@ -6427,13 +6427,14 @@
         <w:tblLook w:val="04A0" w:firstRow="1" w:lastRow="0" w:firstColumn="1" w:lastColumn="0" w:noHBand="0" w:noVBand="1"/>
       </w:tblPr>
       <w:tblGrid>
-        <w:gridCol w:w="5094"/>
-        <w:gridCol w:w="5078"/>
+        <w:gridCol w:w="2972"/>
+        <w:gridCol w:w="3402"/>
+        <w:gridCol w:w="3798"/>
       </w:tblGrid>
       <w:tr>
         <w:tc>
           <w:tcPr>
-            <w:tcW w:w="5228" w:type="dxa"/>
+            <w:tcW w:w="2972" w:type="dxa"/>
           </w:tcPr>
           <w:p>
             <w:pPr>
@@ -6447,7 +6448,7 @@
         </w:tc>
         <w:tc>
           <w:tcPr>
-            <w:tcW w:w="5228" w:type="dxa"/>
+            <w:tcW w:w="3402" w:type="dxa"/>
           </w:tcPr>
           <w:p>
             <w:pPr>
@@ -6455,7 +6456,24 @@
               <w:ind w:left="0" w:firstLine="0"/>
             </w:pPr>
             <w:r>
-              <w:t>Does it work?</w:t>
+              <w:t>Testing Method</w:t>
+            </w:r>
+          </w:p>
+        </w:tc>
+        <w:tc>
+          <w:tcPr>
+            <w:tcW w:w="3798" w:type="dxa"/>
+          </w:tcPr>
+          <w:p>
+            <w:pPr>
+              <w:pStyle w:val="Sub-TaskHeader"/>
+              <w:ind w:left="0" w:firstLine="0"/>
+            </w:pPr>
+            <w:r>
+              <w:t>Result</w:t>
+            </w:r>
+            <w:r>
+              <w:t>?</w:t>
             </w:r>
           </w:p>
         </w:tc>
@@ -6463,7 +6481,7 @@
       <w:tr>
         <w:tc>
           <w:tcPr>
-            <w:tcW w:w="5228" w:type="dxa"/>
+            <w:tcW w:w="2972" w:type="dxa"/>
           </w:tcPr>
           <w:p>
             <w:pPr>
@@ -6471,13 +6489,10 @@
               <w:ind w:left="0"/>
             </w:pPr>
             <w:r>
-              <w:t>Settings button</w:t>
-            </w:r>
-            <w:r>
-              <w:t xml:space="preserve"> click</w:t>
-            </w:r>
-            <w:r>
-              <w:t>: change page to settings page</w:t>
+              <w:t xml:space="preserve">Cursor </w:t>
+            </w:r>
+            <w:r>
+              <w:t>should be visible</w:t>
             </w:r>
             <w:r>
               <w:t>.</w:t>
@@ -6486,7 +6501,30 @@
         </w:tc>
         <w:tc>
           <w:tcPr>
-            <w:tcW w:w="5228" w:type="dxa"/>
+            <w:tcW w:w="3402" w:type="dxa"/>
+          </w:tcPr>
+          <w:p>
+            <w:pPr>
+              <w:pStyle w:val="Text2"/>
+              <w:ind w:left="0"/>
+            </w:pPr>
+            <w:r>
+              <w:t>Start the program and move mouse around to check if cursor is visible</w:t>
+            </w:r>
+            <w:r>
+              <w:t>.</w:t>
+            </w:r>
+          </w:p>
+          <w:p>
+            <w:pPr>
+              <w:pStyle w:val="Text2"/>
+              <w:ind w:left="0"/>
+            </w:pPr>
+          </w:p>
+        </w:tc>
+        <w:tc>
+          <w:tcPr>
+            <w:tcW w:w="3798" w:type="dxa"/>
           </w:tcPr>
           <w:p>
             <w:pPr>
@@ -6499,7 +6537,7 @@
       <w:tr>
         <w:tc>
           <w:tcPr>
-            <w:tcW w:w="5228" w:type="dxa"/>
+            <w:tcW w:w="2972" w:type="dxa"/>
           </w:tcPr>
           <w:p>
             <w:pPr>
@@ -6507,13 +6545,13 @@
               <w:ind w:left="0"/>
             </w:pPr>
             <w:r>
-              <w:t>Instructions button</w:t>
-            </w:r>
-            <w:r>
-              <w:t xml:space="preserve"> click</w:t>
-            </w:r>
-            <w:r>
-              <w:t>: change page to instructions page</w:t>
+              <w:t>Images</w:t>
+            </w:r>
+            <w:r>
+              <w:t>/Text</w:t>
+            </w:r>
+            <w:r>
+              <w:t xml:space="preserve"> should display correctly</w:t>
             </w:r>
             <w:r>
               <w:t>.</w:t>
@@ -6522,7 +6560,45 @@
         </w:tc>
         <w:tc>
           <w:tcPr>
-            <w:tcW w:w="5228" w:type="dxa"/>
+            <w:tcW w:w="3402" w:type="dxa"/>
+          </w:tcPr>
+          <w:p>
+            <w:pPr>
+              <w:pStyle w:val="Text2"/>
+              <w:ind w:left="0"/>
+            </w:pPr>
+            <w:r>
+              <w:t>Start the program and check the pages against their wireframes to check positioning, and source images</w:t>
+            </w:r>
+            <w:r>
+              <w:t>/text</w:t>
+            </w:r>
+            <w:r>
+              <w:t xml:space="preserve"> to check if the correct images</w:t>
+            </w:r>
+            <w:r>
+              <w:t>/text</w:t>
+            </w:r>
+            <w:r>
+              <w:t xml:space="preserve"> are used and if the images</w:t>
+            </w:r>
+            <w:r>
+              <w:t>/text</w:t>
+            </w:r>
+            <w:r>
+              <w:t xml:space="preserve"> look right.</w:t>
+            </w:r>
+          </w:p>
+          <w:p>
+            <w:pPr>
+              <w:pStyle w:val="Text2"/>
+              <w:ind w:left="0"/>
+            </w:pPr>
+          </w:p>
+        </w:tc>
+        <w:tc>
+          <w:tcPr>
+            <w:tcW w:w="3798" w:type="dxa"/>
           </w:tcPr>
           <w:p>
             <w:pPr>
@@ -6535,7 +6611,7 @@
       <w:tr>
         <w:tc>
           <w:tcPr>
-            <w:tcW w:w="5228" w:type="dxa"/>
+            <w:tcW w:w="2972" w:type="dxa"/>
           </w:tcPr>
           <w:p>
             <w:pPr>
@@ -6543,13 +6619,7 @@
               <w:ind w:left="0"/>
             </w:pPr>
             <w:r>
-              <w:t>Game button</w:t>
-            </w:r>
-            <w:r>
-              <w:t xml:space="preserve"> click</w:t>
-            </w:r>
-            <w:r>
-              <w:t>: change page to game page</w:t>
+              <w:t>Settings button should switch the page to the settings page when clicked</w:t>
             </w:r>
             <w:r>
               <w:t>.</w:t>
@@ -6558,7 +6628,27 @@
         </w:tc>
         <w:tc>
           <w:tcPr>
-            <w:tcW w:w="5228" w:type="dxa"/>
+            <w:tcW w:w="3402" w:type="dxa"/>
+          </w:tcPr>
+          <w:p>
+            <w:pPr>
+              <w:pStyle w:val="Text2"/>
+              <w:ind w:left="0"/>
+            </w:pPr>
+            <w:r>
+              <w:t>Click on the button to check if the page changes and then use the wireframes to check that the correct page is now active.</w:t>
+            </w:r>
+          </w:p>
+          <w:p>
+            <w:pPr>
+              <w:pStyle w:val="Text2"/>
+              <w:ind w:left="0"/>
+            </w:pPr>
+          </w:p>
+        </w:tc>
+        <w:tc>
+          <w:tcPr>
+            <w:tcW w:w="3798" w:type="dxa"/>
           </w:tcPr>
           <w:p>
             <w:pPr>
@@ -6571,7 +6661,7 @@
       <w:tr>
         <w:tc>
           <w:tcPr>
-            <w:tcW w:w="5228" w:type="dxa"/>
+            <w:tcW w:w="2972" w:type="dxa"/>
           </w:tcPr>
           <w:p>
             <w:pPr>
@@ -6579,13 +6669,7 @@
               <w:ind w:left="0"/>
             </w:pPr>
             <w:r>
-              <w:t>Exit button</w:t>
-            </w:r>
-            <w:r>
-              <w:t xml:space="preserve"> click</w:t>
-            </w:r>
-            <w:r>
-              <w:t>: halts the program</w:t>
+              <w:t>Instructions button should switch the page to the instructions page when clicked</w:t>
             </w:r>
             <w:r>
               <w:t>.</w:t>
@@ -6594,7 +6678,27 @@
         </w:tc>
         <w:tc>
           <w:tcPr>
-            <w:tcW w:w="5228" w:type="dxa"/>
+            <w:tcW w:w="3402" w:type="dxa"/>
+          </w:tcPr>
+          <w:p>
+            <w:pPr>
+              <w:pStyle w:val="Text2"/>
+              <w:ind w:left="0"/>
+            </w:pPr>
+            <w:r>
+              <w:t>Click on the button to check if the page changes and then use the wireframes to check that the correct page is now active.</w:t>
+            </w:r>
+          </w:p>
+          <w:p>
+            <w:pPr>
+              <w:pStyle w:val="Text2"/>
+              <w:ind w:left="0"/>
+            </w:pPr>
+          </w:p>
+        </w:tc>
+        <w:tc>
+          <w:tcPr>
+            <w:tcW w:w="3798" w:type="dxa"/>
           </w:tcPr>
           <w:p>
             <w:pPr>
@@ -6607,7 +6711,7 @@
       <w:tr>
         <w:tc>
           <w:tcPr>
-            <w:tcW w:w="5228" w:type="dxa"/>
+            <w:tcW w:w="2972" w:type="dxa"/>
           </w:tcPr>
           <w:p>
             <w:pPr>
@@ -6615,25 +6719,36 @@
               <w:ind w:left="0"/>
             </w:pPr>
             <w:r>
-              <w:t>All buttons</w:t>
-            </w:r>
-            <w:r>
-              <w:t xml:space="preserve"> hover</w:t>
-            </w:r>
-            <w:r>
-              <w:t xml:space="preserve"> </w:t>
-            </w:r>
-            <w:r>
-              <w:t>(excluding the exit button)</w:t>
-            </w:r>
-            <w:r>
-              <w:t>: enlarge image/text</w:t>
-            </w:r>
-          </w:p>
-        </w:tc>
-        <w:tc>
-          <w:tcPr>
-            <w:tcW w:w="5228" w:type="dxa"/>
+              <w:t>Game button should switch the page to the game page when clicked</w:t>
+            </w:r>
+            <w:r>
+              <w:t>.</w:t>
+            </w:r>
+          </w:p>
+        </w:tc>
+        <w:tc>
+          <w:tcPr>
+            <w:tcW w:w="3402" w:type="dxa"/>
+          </w:tcPr>
+          <w:p>
+            <w:pPr>
+              <w:pStyle w:val="Text2"/>
+              <w:ind w:left="0"/>
+            </w:pPr>
+            <w:r>
+              <w:t>Click on the button to check if the page changes and then use the wireframes to check that the correct page is now active.</w:t>
+            </w:r>
+          </w:p>
+          <w:p>
+            <w:pPr>
+              <w:pStyle w:val="Text2"/>
+              <w:ind w:left="0"/>
+            </w:pPr>
+          </w:p>
+        </w:tc>
+        <w:tc>
+          <w:tcPr>
+            <w:tcW w:w="3798" w:type="dxa"/>
           </w:tcPr>
           <w:p>
             <w:pPr>
@@ -6646,7 +6761,7 @@
       <w:tr>
         <w:tc>
           <w:tcPr>
-            <w:tcW w:w="5228" w:type="dxa"/>
+            <w:tcW w:w="2972" w:type="dxa"/>
           </w:tcPr>
           <w:p>
             <w:pPr>
@@ -6654,7 +6769,7 @@
               <w:ind w:left="0"/>
             </w:pPr>
             <w:r>
-              <w:t>Images: display correctly</w:t>
+              <w:t>Exit button should close the program when clicked</w:t>
             </w:r>
             <w:r>
               <w:t>.</w:t>
@@ -6663,7 +6778,30 @@
         </w:tc>
         <w:tc>
           <w:tcPr>
-            <w:tcW w:w="5228" w:type="dxa"/>
+            <w:tcW w:w="3402" w:type="dxa"/>
+          </w:tcPr>
+          <w:p>
+            <w:pPr>
+              <w:pStyle w:val="Text2"/>
+              <w:ind w:left="0"/>
+            </w:pPr>
+            <w:r>
+              <w:t>Click on the button to check if the program stops running</w:t>
+            </w:r>
+            <w:r>
+              <w:t>.</w:t>
+            </w:r>
+          </w:p>
+          <w:p>
+            <w:pPr>
+              <w:pStyle w:val="Text2"/>
+              <w:ind w:left="0"/>
+            </w:pPr>
+          </w:p>
+        </w:tc>
+        <w:tc>
+          <w:tcPr>
+            <w:tcW w:w="3798" w:type="dxa"/>
           </w:tcPr>
           <w:p>
             <w:pPr>
@@ -6676,7 +6814,7 @@
       <w:tr>
         <w:tc>
           <w:tcPr>
-            <w:tcW w:w="5228" w:type="dxa"/>
+            <w:tcW w:w="2972" w:type="dxa"/>
           </w:tcPr>
           <w:p>
             <w:pPr>
@@ -6684,13 +6822,33 @@
               <w:ind w:left="0"/>
             </w:pPr>
             <w:r>
-              <w:t xml:space="preserve">Cursor: should be visible </w:t>
-            </w:r>
-          </w:p>
-        </w:tc>
-        <w:tc>
-          <w:tcPr>
-            <w:tcW w:w="5228" w:type="dxa"/>
+              <w:t>All buttons should enlarge slightly when the cursor is over them (not including the exit button)</w:t>
+            </w:r>
+            <w:r>
+              <w:t>.</w:t>
+            </w:r>
+          </w:p>
+        </w:tc>
+        <w:tc>
+          <w:tcPr>
+            <w:tcW w:w="3402" w:type="dxa"/>
+          </w:tcPr>
+          <w:p>
+            <w:pPr>
+              <w:pStyle w:val="Text2"/>
+              <w:ind w:left="0"/>
+            </w:pPr>
+            <w:r>
+              <w:t>Move the cursor over the buttons to check if the button gets larger</w:t>
+            </w:r>
+            <w:r>
+              <w:t>.</w:t>
+            </w:r>
+          </w:p>
+        </w:tc>
+        <w:tc>
+          <w:tcPr>
+            <w:tcW w:w="3798" w:type="dxa"/>
           </w:tcPr>
           <w:p>
             <w:pPr>
@@ -6701,6 +6859,24 @@
         </w:tc>
       </w:tr>
     </w:tbl>
+    <w:p>
+      <w:pPr>
+        <w:pStyle w:val="TaskHeader"/>
+        <w:ind w:firstLine="0"/>
+      </w:pPr>
+    </w:p>
+    <w:p>
+      <w:pPr>
+        <w:rPr>
+          <w:sz w:val="28"/>
+          <w:szCs w:val="28"/>
+          <w:u w:val="single"/>
+        </w:rPr>
+      </w:pPr>
+      <w:r>
+        <w:br w:type="page"/>
+      </w:r>
+    </w:p>
     <w:p>
       <w:pPr>
         <w:pStyle w:val="TaskHeader"/>
@@ -6871,14 +7047,6 @@
         <w:t>Settings Page:</w:t>
       </w:r>
     </w:p>
-    <w:p>
-      <w:pPr>
-        <w:pStyle w:val="TaskHeader"/>
-      </w:pPr>
-      <w:r>
-        <w:t>Functionality:</w:t>
-      </w:r>
-    </w:p>
     <w:tbl>
       <w:tblPr>
         <w:tblStyle w:val="TableGrid"/>
@@ -6887,13 +7055,14 @@
         <w:tblLook w:val="04A0" w:firstRow="1" w:lastRow="0" w:firstColumn="1" w:lastColumn="0" w:noHBand="0" w:noVBand="1"/>
       </w:tblPr>
       <w:tblGrid>
-        <w:gridCol w:w="5108"/>
-        <w:gridCol w:w="5064"/>
+        <w:gridCol w:w="2972"/>
+        <w:gridCol w:w="3402"/>
+        <w:gridCol w:w="3798"/>
       </w:tblGrid>
       <w:tr>
         <w:tc>
           <w:tcPr>
-            <w:tcW w:w="5228" w:type="dxa"/>
+            <w:tcW w:w="2972" w:type="dxa"/>
           </w:tcPr>
           <w:p>
             <w:pPr>
@@ -6907,7 +7076,7 @@
         </w:tc>
         <w:tc>
           <w:tcPr>
-            <w:tcW w:w="5228" w:type="dxa"/>
+            <w:tcW w:w="3402" w:type="dxa"/>
           </w:tcPr>
           <w:p>
             <w:pPr>
@@ -6915,7 +7084,21 @@
               <w:ind w:left="0" w:firstLine="0"/>
             </w:pPr>
             <w:r>
-              <w:t>Does it work?</w:t>
+              <w:t>Testing Method</w:t>
+            </w:r>
+          </w:p>
+        </w:tc>
+        <w:tc>
+          <w:tcPr>
+            <w:tcW w:w="3798" w:type="dxa"/>
+          </w:tcPr>
+          <w:p>
+            <w:pPr>
+              <w:pStyle w:val="Sub-TaskHeader"/>
+              <w:ind w:left="0" w:firstLine="0"/>
+            </w:pPr>
+            <w:r>
+              <w:t>Result?</w:t>
             </w:r>
           </w:p>
         </w:tc>
@@ -6923,7 +7106,7 @@
       <w:tr>
         <w:tc>
           <w:tcPr>
-            <w:tcW w:w="5228" w:type="dxa"/>
+            <w:tcW w:w="2972" w:type="dxa"/>
           </w:tcPr>
           <w:p>
             <w:pPr>
@@ -6931,95 +7114,46 @@
               <w:ind w:left="0"/>
             </w:pPr>
             <w:r>
-              <w:t>Music on/off</w:t>
-            </w:r>
-            <w:r>
-              <w:t xml:space="preserve"> </w:t>
-            </w:r>
-            <w:r>
-              <w:t xml:space="preserve">button </w:t>
-            </w:r>
-            <w:r>
-              <w:t>click</w:t>
-            </w:r>
-            <w:r>
-              <w:t xml:space="preserve">: turn on/off the background music </w:t>
-            </w:r>
-            <w:r>
-              <w:rPr>
-                <w:sz w:val="16"/>
-                <w:szCs w:val="16"/>
-                <w:highlight w:val="yellow"/>
-              </w:rPr>
-              <w:t xml:space="preserve">setting </w:t>
-            </w:r>
-            <w:r>
-              <w:rPr>
-                <w:sz w:val="16"/>
-                <w:szCs w:val="16"/>
-                <w:highlight w:val="yellow"/>
-              </w:rPr>
-              <w:t xml:space="preserve">using </w:t>
-            </w:r>
-            <w:r>
-              <w:rPr>
-                <w:sz w:val="16"/>
-                <w:szCs w:val="16"/>
-                <w:highlight w:val="yellow"/>
-              </w:rPr>
-              <w:t xml:space="preserve">a </w:t>
-            </w:r>
-            <w:r>
-              <w:rPr>
-                <w:sz w:val="16"/>
-                <w:szCs w:val="16"/>
-                <w:highlight w:val="yellow"/>
-              </w:rPr>
-              <w:t xml:space="preserve">global </w:t>
-            </w:r>
-            <w:proofErr w:type="spellStart"/>
-            <w:r>
-              <w:rPr>
-                <w:sz w:val="16"/>
-                <w:szCs w:val="16"/>
-                <w:highlight w:val="yellow"/>
-              </w:rPr>
-              <w:t>boolean</w:t>
-            </w:r>
-            <w:proofErr w:type="spellEnd"/>
-            <w:r>
-              <w:rPr>
-                <w:sz w:val="16"/>
-                <w:szCs w:val="16"/>
-                <w:highlight w:val="yellow"/>
-              </w:rPr>
-              <w:t xml:space="preserve"> </w:t>
-            </w:r>
-            <w:r>
-              <w:rPr>
-                <w:sz w:val="16"/>
-                <w:szCs w:val="16"/>
-                <w:highlight w:val="yellow"/>
-              </w:rPr>
-              <w:t>variable</w:t>
-            </w:r>
-            <w:r>
-              <w:t>. Changes the text of the button to “Music: On”</w:t>
-            </w:r>
-            <w:proofErr w:type="gramStart"/>
-            <w:r>
-              <w:t>/”Music</w:t>
-            </w:r>
-            <w:proofErr w:type="gramEnd"/>
-            <w:r>
-              <w:t>: Off”.</w:t>
-            </w:r>
-          </w:p>
-        </w:tc>
-        <w:tc>
-          <w:tcPr>
-            <w:tcW w:w="5228" w:type="dxa"/>
-          </w:tcPr>
+              <w:t>Cursor should be visible</w:t>
+            </w:r>
+            <w:r>
+              <w:t>.</w:t>
+            </w:r>
+          </w:p>
+        </w:tc>
+        <w:tc>
+          <w:tcPr>
+            <w:tcW w:w="3402" w:type="dxa"/>
+          </w:tcPr>
+          <w:p>
+            <w:pPr>
+              <w:pStyle w:val="Text2"/>
+              <w:ind w:left="0"/>
+            </w:pPr>
+            <w:r>
+              <w:t>Start the program and move mouse around to check if cursor is visible</w:t>
+            </w:r>
+            <w:r>
+              <w:t>.</w:t>
+            </w:r>
+          </w:p>
+          <w:p>
+            <w:pPr>
+              <w:pStyle w:val="Text2"/>
+              <w:ind w:left="0"/>
+            </w:pPr>
+          </w:p>
+        </w:tc>
+        <w:tc>
+          <w:tcPr>
+            <w:tcW w:w="3798" w:type="dxa"/>
+          </w:tcPr>
+          <w:p>
+            <w:pPr>
+              <w:pStyle w:val="Text2"/>
+              <w:ind w:left="0"/>
+            </w:pPr>
+          </w:p>
           <w:p>
             <w:pPr>
               <w:pStyle w:val="Text2"/>
@@ -7031,7 +7165,7 @@
       <w:tr>
         <w:tc>
           <w:tcPr>
-            <w:tcW w:w="5228" w:type="dxa"/>
+            <w:tcW w:w="2972" w:type="dxa"/>
           </w:tcPr>
           <w:p>
             <w:pPr>
@@ -7039,76 +7173,60 @@
               <w:ind w:left="0"/>
             </w:pPr>
             <w:r>
-              <w:t xml:space="preserve">Music </w:t>
-            </w:r>
-            <w:r>
-              <w:t xml:space="preserve">type </w:t>
-            </w:r>
-            <w:r>
-              <w:t xml:space="preserve">button </w:t>
-            </w:r>
-            <w:r>
-              <w:t xml:space="preserve">click: Switches the music that is used </w:t>
-            </w:r>
-            <w:r>
-              <w:rPr>
-                <w:sz w:val="18"/>
-                <w:szCs w:val="18"/>
-                <w:highlight w:val="yellow"/>
-              </w:rPr>
-              <w:t>by adding 1 to a global variable that is % by the number of options</w:t>
-            </w:r>
-            <w:r>
-              <w:rPr>
-                <w:sz w:val="18"/>
-                <w:szCs w:val="18"/>
-                <w:highlight w:val="yellow"/>
-              </w:rPr>
-              <w:t xml:space="preserve"> then a case statement will be used to select the music when the game </w:t>
-            </w:r>
-            <w:r>
-              <w:rPr>
-                <w:b/>
-                <w:sz w:val="18"/>
-                <w:szCs w:val="18"/>
-                <w:highlight w:val="yellow"/>
-              </w:rPr>
-              <w:t>starts</w:t>
-            </w:r>
-            <w:r>
-              <w:rPr>
-                <w:sz w:val="18"/>
-                <w:szCs w:val="18"/>
-                <w:highlight w:val="yellow"/>
-              </w:rPr>
+              <w:t>Images</w:t>
+            </w:r>
+            <w:r>
+              <w:t>/Text</w:t>
+            </w:r>
+            <w:r>
+              <w:t xml:space="preserve"> should display correctly</w:t>
+            </w:r>
+            <w:r>
               <w:t>.</w:t>
             </w:r>
-            <w:r>
-              <w:rPr>
-                <w:sz w:val="18"/>
-                <w:szCs w:val="18"/>
-              </w:rPr>
-              <w:t xml:space="preserve"> </w:t>
-            </w:r>
-            <w:r>
-              <w:t>Changes the text of the button to “Music: *name1*”</w:t>
-            </w:r>
-            <w:proofErr w:type="gramStart"/>
-            <w:r>
-              <w:t>/”Music</w:t>
-            </w:r>
-            <w:proofErr w:type="gramEnd"/>
-            <w:r>
-              <w:t>: *name2*”.</w:t>
-            </w:r>
-            <w:r>
-              <w:t xml:space="preserve"> Plays a sample of the music selected.</w:t>
-            </w:r>
-          </w:p>
-        </w:tc>
-        <w:tc>
-          <w:tcPr>
-            <w:tcW w:w="5228" w:type="dxa"/>
+          </w:p>
+        </w:tc>
+        <w:tc>
+          <w:tcPr>
+            <w:tcW w:w="3402" w:type="dxa"/>
+          </w:tcPr>
+          <w:p>
+            <w:pPr>
+              <w:pStyle w:val="Text2"/>
+              <w:ind w:left="0"/>
+            </w:pPr>
+            <w:r>
+              <w:t>Start the program and check the pages against their wireframes to check positioning, and source images</w:t>
+            </w:r>
+            <w:r>
+              <w:t>/text</w:t>
+            </w:r>
+            <w:r>
+              <w:t xml:space="preserve"> to check if the correct images</w:t>
+            </w:r>
+            <w:r>
+              <w:t>/text</w:t>
+            </w:r>
+            <w:r>
+              <w:t xml:space="preserve"> are used and if the images</w:t>
+            </w:r>
+            <w:r>
+              <w:t xml:space="preserve">/text looks </w:t>
+            </w:r>
+            <w:r>
+              <w:t>right.</w:t>
+            </w:r>
+          </w:p>
+          <w:p>
+            <w:pPr>
+              <w:pStyle w:val="Text2"/>
+              <w:ind w:left="0"/>
+            </w:pPr>
+          </w:p>
+        </w:tc>
+        <w:tc>
+          <w:tcPr>
+            <w:tcW w:w="3798" w:type="dxa"/>
           </w:tcPr>
           <w:p>
             <w:pPr>
@@ -7121,7 +7239,7 @@
       <w:tr>
         <w:tc>
           <w:tcPr>
-            <w:tcW w:w="5228" w:type="dxa"/>
+            <w:tcW w:w="2972" w:type="dxa"/>
           </w:tcPr>
           <w:p>
             <w:pPr>
@@ -7129,30 +7247,81 @@
               <w:ind w:left="0"/>
             </w:pPr>
             <w:r>
-              <w:t>Sound effects on/off</w:t>
-            </w:r>
-            <w:r>
-              <w:t xml:space="preserve"> button</w:t>
-            </w:r>
-            <w:r>
-              <w:t xml:space="preserve"> click:</w:t>
-            </w:r>
-            <w:r>
-              <w:t xml:space="preserve"> turns on/off the sound effects. Changes the text of the button </w:t>
-            </w:r>
-            <w:proofErr w:type="gramStart"/>
-            <w:r>
-              <w:t>to  “</w:t>
-            </w:r>
-            <w:proofErr w:type="gramEnd"/>
-            <w:r>
-              <w:t>Sound effects: on”/”Sound effects: off”</w:t>
-            </w:r>
-          </w:p>
-        </w:tc>
-        <w:tc>
-          <w:tcPr>
-            <w:tcW w:w="5228" w:type="dxa"/>
+              <w:t xml:space="preserve">Music Button should toggle </w:t>
+            </w:r>
+            <w:r>
+              <w:t>whether</w:t>
+            </w:r>
+            <w:r>
+              <w:t xml:space="preserve"> the </w:t>
+            </w:r>
+            <w:r>
+              <w:t>music is playing</w:t>
+            </w:r>
+            <w:r>
+              <w:t>,</w:t>
+            </w:r>
+            <w:r>
+              <w:t xml:space="preserve"> when clicked. </w:t>
+            </w:r>
+          </w:p>
+          <w:p>
+            <w:pPr>
+              <w:pStyle w:val="Text2"/>
+              <w:ind w:left="0"/>
+            </w:pPr>
+            <w:r>
+              <w:t>The text on the bu</w:t>
+            </w:r>
+            <w:r>
+              <w:t>tton will also change to show</w:t>
+            </w:r>
+            <w:r>
+              <w:t xml:space="preserve"> the state of the music</w:t>
+            </w:r>
+            <w:r>
+              <w:t>.</w:t>
+            </w:r>
+          </w:p>
+          <w:p>
+            <w:pPr>
+              <w:pStyle w:val="Text2"/>
+              <w:ind w:left="0"/>
+            </w:pPr>
+          </w:p>
+        </w:tc>
+        <w:tc>
+          <w:tcPr>
+            <w:tcW w:w="3402" w:type="dxa"/>
+          </w:tcPr>
+          <w:p>
+            <w:pPr>
+              <w:pStyle w:val="Text2"/>
+              <w:ind w:left="0"/>
+            </w:pPr>
+            <w:r>
+              <w:t xml:space="preserve">Code will be added that prints the state of the music to the console. Click on the button and check the console to see </w:t>
+            </w:r>
+            <w:r>
+              <w:t>if the music state and the text on the button have changed</w:t>
+            </w:r>
+            <w:r>
+              <w:t xml:space="preserve"> as expected</w:t>
+            </w:r>
+            <w:r>
+              <w:t>.</w:t>
+            </w:r>
+          </w:p>
+          <w:p>
+            <w:pPr>
+              <w:pStyle w:val="Text2"/>
+              <w:ind w:left="0"/>
+            </w:pPr>
+          </w:p>
+        </w:tc>
+        <w:tc>
+          <w:tcPr>
+            <w:tcW w:w="3798" w:type="dxa"/>
           </w:tcPr>
           <w:p>
             <w:pPr>
@@ -7165,7 +7334,7 @@
       <w:tr>
         <w:tc>
           <w:tcPr>
-            <w:tcW w:w="5228" w:type="dxa"/>
+            <w:tcW w:w="2972" w:type="dxa"/>
           </w:tcPr>
           <w:p>
             <w:pPr>
@@ -7173,22 +7342,69 @@
               <w:ind w:left="0"/>
             </w:pPr>
             <w:r>
-              <w:lastRenderedPageBreak/>
-              <w:t>Graphics button click: switches between classic and modern graphics. Changes the text of the button to “Graphics: Classic”</w:t>
-            </w:r>
-            <w:proofErr w:type="gramStart"/>
-            <w:r>
-              <w:t>/”Graphics</w:t>
-            </w:r>
-            <w:proofErr w:type="gramEnd"/>
-            <w:r>
-              <w:t>: Modern”</w:t>
-            </w:r>
-          </w:p>
-        </w:tc>
-        <w:tc>
-          <w:tcPr>
-            <w:tcW w:w="5228" w:type="dxa"/>
+              <w:t>Music type Button should toggle the music that is playing</w:t>
+            </w:r>
+            <w:r>
+              <w:t>,</w:t>
+            </w:r>
+            <w:r>
+              <w:t xml:space="preserve"> when clicked</w:t>
+            </w:r>
+            <w:r>
+              <w:t>.</w:t>
+            </w:r>
+          </w:p>
+          <w:p>
+            <w:pPr>
+              <w:pStyle w:val="Text2"/>
+              <w:ind w:left="0"/>
+            </w:pPr>
+            <w:r>
+              <w:t xml:space="preserve">The text on the button will also change to show the music type selected. </w:t>
+            </w:r>
+          </w:p>
+          <w:p>
+            <w:pPr>
+              <w:pStyle w:val="Text2"/>
+              <w:ind w:left="0"/>
+            </w:pPr>
+          </w:p>
+        </w:tc>
+        <w:tc>
+          <w:tcPr>
+            <w:tcW w:w="3402" w:type="dxa"/>
+          </w:tcPr>
+          <w:p>
+            <w:pPr>
+              <w:pStyle w:val="Text2"/>
+              <w:ind w:left="0"/>
+            </w:pPr>
+            <w:r>
+              <w:t xml:space="preserve">Code will be added that prints the music file name to the console. Click on the button and check the console to see if the music file name </w:t>
+            </w:r>
+            <w:r>
+              <w:t>and the text on the button have</w:t>
+            </w:r>
+            <w:r>
+              <w:t xml:space="preserve"> changed</w:t>
+            </w:r>
+            <w:r>
+              <w:t xml:space="preserve"> as expected</w:t>
+            </w:r>
+            <w:r>
+              <w:t xml:space="preserve">. </w:t>
+            </w:r>
+          </w:p>
+          <w:p>
+            <w:pPr>
+              <w:pStyle w:val="Text2"/>
+              <w:ind w:left="0"/>
+            </w:pPr>
+          </w:p>
+        </w:tc>
+        <w:tc>
+          <w:tcPr>
+            <w:tcW w:w="3798" w:type="dxa"/>
           </w:tcPr>
           <w:p>
             <w:pPr>
@@ -7201,7 +7417,7 @@
       <w:tr>
         <w:tc>
           <w:tcPr>
-            <w:tcW w:w="5228" w:type="dxa"/>
+            <w:tcW w:w="2972" w:type="dxa"/>
           </w:tcPr>
           <w:p>
             <w:pPr>
@@ -7209,21 +7425,90 @@
               <w:ind w:left="0"/>
             </w:pPr>
             <w:r>
-              <w:t xml:space="preserve">Back button </w:t>
-            </w:r>
-            <w:proofErr w:type="gramStart"/>
-            <w:r>
-              <w:t>click</w:t>
-            </w:r>
-            <w:proofErr w:type="gramEnd"/>
-            <w:r>
-              <w:t>: changes the page to the home page</w:t>
-            </w:r>
-          </w:p>
-        </w:tc>
-        <w:tc>
-          <w:tcPr>
-            <w:tcW w:w="5228" w:type="dxa"/>
+              <w:t>Sound Effects</w:t>
+            </w:r>
+            <w:r>
+              <w:t xml:space="preserve"> Button</w:t>
+            </w:r>
+            <w:r>
+              <w:t xml:space="preserve"> should toggle whether the sound effects are used,</w:t>
+            </w:r>
+            <w:r>
+              <w:t xml:space="preserve"> when clicked</w:t>
+            </w:r>
+            <w:r>
+              <w:t>.</w:t>
+            </w:r>
+          </w:p>
+          <w:p>
+            <w:pPr>
+              <w:pStyle w:val="Text2"/>
+              <w:ind w:left="0"/>
+            </w:pPr>
+            <w:r>
+              <w:lastRenderedPageBreak/>
+              <w:t>The text on the button will also change to show the state of the sound effects.</w:t>
+            </w:r>
+          </w:p>
+          <w:p>
+            <w:pPr>
+              <w:pStyle w:val="Text2"/>
+              <w:ind w:left="0"/>
+            </w:pPr>
+          </w:p>
+        </w:tc>
+        <w:tc>
+          <w:tcPr>
+            <w:tcW w:w="3402" w:type="dxa"/>
+          </w:tcPr>
+          <w:p>
+            <w:pPr>
+              <w:pStyle w:val="Text2"/>
+              <w:ind w:left="0"/>
+            </w:pPr>
+            <w:r>
+              <w:lastRenderedPageBreak/>
+              <w:t xml:space="preserve">Code will be added that prints the state of the </w:t>
+            </w:r>
+            <w:r>
+              <w:t>sound effects</w:t>
+            </w:r>
+            <w:r>
+              <w:t xml:space="preserve"> to the console. Click on the button and check the console to see if the </w:t>
+            </w:r>
+            <w:r>
+              <w:t>sound effects</w:t>
+            </w:r>
+            <w:r>
+              <w:t xml:space="preserve"> state </w:t>
+            </w:r>
+            <w:r>
+              <w:t xml:space="preserve">and text </w:t>
+            </w:r>
+            <w:r>
+              <w:lastRenderedPageBreak/>
+              <w:t>on the button have</w:t>
+            </w:r>
+            <w:r>
+              <w:t xml:space="preserve"> changed</w:t>
+            </w:r>
+            <w:r>
+              <w:t xml:space="preserve"> as expected</w:t>
+            </w:r>
+            <w:r>
+              <w:t xml:space="preserve">. </w:t>
+            </w:r>
+          </w:p>
+          <w:p>
+            <w:pPr>
+              <w:pStyle w:val="Text2"/>
+              <w:ind w:left="0"/>
+            </w:pPr>
+          </w:p>
+        </w:tc>
+        <w:tc>
+          <w:tcPr>
+            <w:tcW w:w="3798" w:type="dxa"/>
           </w:tcPr>
           <w:p>
             <w:pPr>
@@ -7236,7 +7521,7 @@
       <w:tr>
         <w:tc>
           <w:tcPr>
-            <w:tcW w:w="5228" w:type="dxa"/>
+            <w:tcW w:w="2972" w:type="dxa"/>
           </w:tcPr>
           <w:p>
             <w:pPr>
@@ -7244,22 +7529,48 @@
               <w:ind w:left="0"/>
             </w:pPr>
             <w:r>
-              <w:t>All buttons hover</w:t>
-            </w:r>
-            <w:r>
-              <w:t xml:space="preserve"> </w:t>
-            </w:r>
-            <w:r>
-              <w:t>(excluding the exit button)</w:t>
-            </w:r>
-            <w:r>
-              <w:t>: enlarge image/text, functionality description appears at the side of the screen.</w:t>
-            </w:r>
-          </w:p>
-        </w:tc>
-        <w:tc>
-          <w:tcPr>
-            <w:tcW w:w="5228" w:type="dxa"/>
+              <w:t>Graphics Button should toggle the images that are used, when clicked.</w:t>
+            </w:r>
+          </w:p>
+          <w:p>
+            <w:pPr>
+              <w:pStyle w:val="Text2"/>
+              <w:ind w:left="0"/>
+            </w:pPr>
+            <w:r>
+              <w:t>The text on the button will also change to show the state of the graphics.</w:t>
+            </w:r>
+          </w:p>
+        </w:tc>
+        <w:tc>
+          <w:tcPr>
+            <w:tcW w:w="3402" w:type="dxa"/>
+          </w:tcPr>
+          <w:p>
+            <w:pPr>
+              <w:pStyle w:val="Text2"/>
+              <w:ind w:left="0"/>
+            </w:pPr>
+            <w:r>
+              <w:t>Code will be added that prints the state of the graphics to the console. Click on the button and check the console to see if the graphics state and text on the button have changed</w:t>
+            </w:r>
+            <w:r>
+              <w:t xml:space="preserve"> as expected</w:t>
+            </w:r>
+            <w:r>
+              <w:t xml:space="preserve">. </w:t>
+            </w:r>
+          </w:p>
+          <w:p>
+            <w:pPr>
+              <w:pStyle w:val="Text2"/>
+              <w:ind w:left="0"/>
+            </w:pPr>
+          </w:p>
+        </w:tc>
+        <w:tc>
+          <w:tcPr>
+            <w:tcW w:w="3798" w:type="dxa"/>
           </w:tcPr>
           <w:p>
             <w:pPr>
@@ -7272,7 +7583,7 @@
       <w:tr>
         <w:tc>
           <w:tcPr>
-            <w:tcW w:w="5228" w:type="dxa"/>
+            <w:tcW w:w="2972" w:type="dxa"/>
           </w:tcPr>
           <w:p>
             <w:pPr>
@@ -7280,13 +7591,33 @@
               <w:ind w:left="0"/>
             </w:pPr>
             <w:r>
-              <w:t>Exit button click: halts the program.</w:t>
-            </w:r>
-          </w:p>
-        </w:tc>
-        <w:tc>
-          <w:tcPr>
-            <w:tcW w:w="5228" w:type="dxa"/>
+              <w:t>Back button should switch the page to the home page when clicked.</w:t>
+            </w:r>
+          </w:p>
+        </w:tc>
+        <w:tc>
+          <w:tcPr>
+            <w:tcW w:w="3402" w:type="dxa"/>
+          </w:tcPr>
+          <w:p>
+            <w:pPr>
+              <w:pStyle w:val="Text2"/>
+              <w:ind w:left="0"/>
+            </w:pPr>
+            <w:r>
+              <w:t>Click on the button to check if the page changes and then use the wireframes to check that the correct page is now active.</w:t>
+            </w:r>
+          </w:p>
+          <w:p>
+            <w:pPr>
+              <w:pStyle w:val="Text2"/>
+              <w:ind w:left="0"/>
+            </w:pPr>
+          </w:p>
+        </w:tc>
+        <w:tc>
+          <w:tcPr>
+            <w:tcW w:w="3798" w:type="dxa"/>
           </w:tcPr>
           <w:p>
             <w:pPr>
@@ -7299,7 +7630,7 @@
       <w:tr>
         <w:tc>
           <w:tcPr>
-            <w:tcW w:w="5228" w:type="dxa"/>
+            <w:tcW w:w="2972" w:type="dxa"/>
           </w:tcPr>
           <w:p>
             <w:pPr>
@@ -7307,13 +7638,39 @@
               <w:ind w:left="0"/>
             </w:pPr>
             <w:r>
-              <w:t>Images: display correctly</w:t>
-            </w:r>
-          </w:p>
-        </w:tc>
-        <w:tc>
-          <w:tcPr>
-            <w:tcW w:w="5228" w:type="dxa"/>
+              <w:t>Exit button should close the program when clicked</w:t>
+            </w:r>
+            <w:r>
+              <w:t>.</w:t>
+            </w:r>
+          </w:p>
+        </w:tc>
+        <w:tc>
+          <w:tcPr>
+            <w:tcW w:w="3402" w:type="dxa"/>
+          </w:tcPr>
+          <w:p>
+            <w:pPr>
+              <w:pStyle w:val="Text2"/>
+              <w:ind w:left="0"/>
+            </w:pPr>
+            <w:r>
+              <w:t>Click on the button to check if the program stops running</w:t>
+            </w:r>
+            <w:r>
+              <w:t>.</w:t>
+            </w:r>
+          </w:p>
+          <w:p>
+            <w:pPr>
+              <w:pStyle w:val="Text2"/>
+              <w:ind w:left="0"/>
+            </w:pPr>
+          </w:p>
+        </w:tc>
+        <w:tc>
+          <w:tcPr>
+            <w:tcW w:w="3798" w:type="dxa"/>
           </w:tcPr>
           <w:p>
             <w:pPr>
@@ -7326,7 +7683,7 @@
       <w:tr>
         <w:tc>
           <w:tcPr>
-            <w:tcW w:w="5228" w:type="dxa"/>
+            <w:tcW w:w="2972" w:type="dxa"/>
           </w:tcPr>
           <w:p>
             <w:pPr>
@@ -7334,13 +7691,33 @@
               <w:ind w:left="0"/>
             </w:pPr>
             <w:r>
-              <w:t xml:space="preserve">Cursor: should be visible </w:t>
-            </w:r>
-          </w:p>
-        </w:tc>
-        <w:tc>
-          <w:tcPr>
-            <w:tcW w:w="5228" w:type="dxa"/>
+              <w:t>All buttons should enlarge slightly when the cursor is over them (not including the exit button)</w:t>
+            </w:r>
+            <w:r>
+              <w:t>.</w:t>
+            </w:r>
+          </w:p>
+        </w:tc>
+        <w:tc>
+          <w:tcPr>
+            <w:tcW w:w="3402" w:type="dxa"/>
+          </w:tcPr>
+          <w:p>
+            <w:pPr>
+              <w:pStyle w:val="Text2"/>
+              <w:ind w:left="0"/>
+            </w:pPr>
+            <w:r>
+              <w:t>Move the cursor over the buttons to check if the button gets larger</w:t>
+            </w:r>
+            <w:r>
+              <w:t>.</w:t>
+            </w:r>
+          </w:p>
+        </w:tc>
+        <w:tc>
+          <w:tcPr>
+            <w:tcW w:w="3798" w:type="dxa"/>
           </w:tcPr>
           <w:p>
             <w:pPr>
@@ -7525,6 +7902,8 @@
       <w:r>
         <w:t>Functionality:</w:t>
       </w:r>
+      <w:bookmarkStart w:id="0" w:name="_GoBack"/>
+      <w:bookmarkEnd w:id="0"/>
     </w:p>
     <w:tbl>
       <w:tblPr>
@@ -7534,13 +7913,14 @@
         <w:tblLook w:val="04A0" w:firstRow="1" w:lastRow="0" w:firstColumn="1" w:lastColumn="0" w:noHBand="0" w:noVBand="1"/>
       </w:tblPr>
       <w:tblGrid>
-        <w:gridCol w:w="5094"/>
-        <w:gridCol w:w="5078"/>
+        <w:gridCol w:w="2972"/>
+        <w:gridCol w:w="3402"/>
+        <w:gridCol w:w="3798"/>
       </w:tblGrid>
       <w:tr>
         <w:tc>
           <w:tcPr>
-            <w:tcW w:w="5094" w:type="dxa"/>
+            <w:tcW w:w="2972" w:type="dxa"/>
           </w:tcPr>
           <w:p>
             <w:pPr>
@@ -7554,7 +7934,7 @@
         </w:tc>
         <w:tc>
           <w:tcPr>
-            <w:tcW w:w="5078" w:type="dxa"/>
+            <w:tcW w:w="3402" w:type="dxa"/>
           </w:tcPr>
           <w:p>
             <w:pPr>
@@ -7562,7 +7942,21 @@
               <w:ind w:left="0" w:firstLine="0"/>
             </w:pPr>
             <w:r>
-              <w:t>Does it work?</w:t>
+              <w:t>Testing Method</w:t>
+            </w:r>
+          </w:p>
+        </w:tc>
+        <w:tc>
+          <w:tcPr>
+            <w:tcW w:w="3798" w:type="dxa"/>
+          </w:tcPr>
+          <w:p>
+            <w:pPr>
+              <w:pStyle w:val="Sub-TaskHeader"/>
+              <w:ind w:left="0" w:firstLine="0"/>
+            </w:pPr>
+            <w:r>
+              <w:t>Result?</w:t>
             </w:r>
           </w:p>
         </w:tc>
@@ -7570,7 +7964,7 @@
       <w:tr>
         <w:tc>
           <w:tcPr>
-            <w:tcW w:w="5094" w:type="dxa"/>
+            <w:tcW w:w="2972" w:type="dxa"/>
           </w:tcPr>
           <w:p>
             <w:pPr>
@@ -7578,34 +7972,40 @@
               <w:ind w:left="0"/>
             </w:pPr>
             <w:r>
-              <w:t>Back</w:t>
-            </w:r>
-            <w:r>
-              <w:t xml:space="preserve"> button</w:t>
-            </w:r>
-            <w:r>
-              <w:t xml:space="preserve"> </w:t>
-            </w:r>
-            <w:proofErr w:type="gramStart"/>
-            <w:r>
-              <w:t>click</w:t>
-            </w:r>
-            <w:proofErr w:type="gramEnd"/>
-            <w:r>
-              <w:t xml:space="preserve">: change page to </w:t>
-            </w:r>
-            <w:r>
-              <w:t>home</w:t>
-            </w:r>
-            <w:r>
-              <w:t xml:space="preserve"> page.</w:t>
-            </w:r>
-          </w:p>
-        </w:tc>
-        <w:tc>
-          <w:tcPr>
-            <w:tcW w:w="5078" w:type="dxa"/>
-          </w:tcPr>
+              <w:t>Cursor should be visible.</w:t>
+            </w:r>
+          </w:p>
+        </w:tc>
+        <w:tc>
+          <w:tcPr>
+            <w:tcW w:w="3402" w:type="dxa"/>
+          </w:tcPr>
+          <w:p>
+            <w:pPr>
+              <w:pStyle w:val="Text2"/>
+              <w:ind w:left="0"/>
+            </w:pPr>
+            <w:r>
+              <w:t>Start the program and move mouse around to check if cursor is visible.</w:t>
+            </w:r>
+          </w:p>
+          <w:p>
+            <w:pPr>
+              <w:pStyle w:val="Text2"/>
+              <w:ind w:left="0"/>
+            </w:pPr>
+          </w:p>
+        </w:tc>
+        <w:tc>
+          <w:tcPr>
+            <w:tcW w:w="3798" w:type="dxa"/>
+          </w:tcPr>
+          <w:p>
+            <w:pPr>
+              <w:pStyle w:val="Text2"/>
+              <w:ind w:left="0"/>
+            </w:pPr>
+          </w:p>
           <w:p>
             <w:pPr>
               <w:pStyle w:val="Text2"/>
@@ -7617,7 +8017,7 @@
       <w:tr>
         <w:tc>
           <w:tcPr>
-            <w:tcW w:w="5094" w:type="dxa"/>
+            <w:tcW w:w="2972" w:type="dxa"/>
           </w:tcPr>
           <w:p>
             <w:pPr>
@@ -7625,13 +8025,67 @@
               <w:ind w:left="0"/>
             </w:pPr>
             <w:r>
-              <w:t>Exit button click: halts the program.</w:t>
-            </w:r>
-          </w:p>
-        </w:tc>
-        <w:tc>
-          <w:tcPr>
-            <w:tcW w:w="5078" w:type="dxa"/>
+              <w:t>Images</w:t>
+            </w:r>
+            <w:r>
+              <w:t>/Text</w:t>
+            </w:r>
+            <w:r>
+              <w:t xml:space="preserve"> should display correctly.</w:t>
+            </w:r>
+          </w:p>
+        </w:tc>
+        <w:tc>
+          <w:tcPr>
+            <w:tcW w:w="3402" w:type="dxa"/>
+          </w:tcPr>
+          <w:p>
+            <w:pPr>
+              <w:pStyle w:val="Text2"/>
+              <w:ind w:left="0"/>
+            </w:pPr>
+            <w:r>
+              <w:t xml:space="preserve">Start the program and check the pages against their wireframes to check positioning, and source </w:t>
+            </w:r>
+            <w:r>
+              <w:lastRenderedPageBreak/>
+              <w:t>images</w:t>
+            </w:r>
+            <w:r>
+              <w:t>/text</w:t>
+            </w:r>
+            <w:r>
+              <w:t xml:space="preserve"> to check if the correct images</w:t>
+            </w:r>
+            <w:r>
+              <w:t>/text</w:t>
+            </w:r>
+            <w:r>
+              <w:t xml:space="preserve"> are used and if the images</w:t>
+            </w:r>
+            <w:r>
+              <w:t>/text</w:t>
+            </w:r>
+            <w:r>
+              <w:t xml:space="preserve"> look</w:t>
+            </w:r>
+            <w:r>
+              <w:t>s</w:t>
+            </w:r>
+            <w:r>
+              <w:t xml:space="preserve"> right.</w:t>
+            </w:r>
+          </w:p>
+          <w:p>
+            <w:pPr>
+              <w:pStyle w:val="Text2"/>
+              <w:ind w:left="0"/>
+            </w:pPr>
+          </w:p>
+        </w:tc>
+        <w:tc>
+          <w:tcPr>
+            <w:tcW w:w="3798" w:type="dxa"/>
           </w:tcPr>
           <w:p>
             <w:pPr>
@@ -7644,7 +8098,7 @@
       <w:tr>
         <w:tc>
           <w:tcPr>
-            <w:tcW w:w="5094" w:type="dxa"/>
+            <w:tcW w:w="2972" w:type="dxa"/>
           </w:tcPr>
           <w:p>
             <w:pPr>
@@ -7652,22 +8106,33 @@
               <w:ind w:left="0"/>
             </w:pPr>
             <w:r>
-              <w:t>All buttons hover</w:t>
-            </w:r>
-            <w:r>
-              <w:t xml:space="preserve"> </w:t>
-            </w:r>
-            <w:r>
-              <w:t>(excluding the exit button)</w:t>
-            </w:r>
-            <w:r>
-              <w:t>: enlarge image/text</w:t>
-            </w:r>
-          </w:p>
-        </w:tc>
-        <w:tc>
-          <w:tcPr>
-            <w:tcW w:w="5078" w:type="dxa"/>
+              <w:t>Back button should switch the page to the home page when clicked.</w:t>
+            </w:r>
+          </w:p>
+        </w:tc>
+        <w:tc>
+          <w:tcPr>
+            <w:tcW w:w="3402" w:type="dxa"/>
+          </w:tcPr>
+          <w:p>
+            <w:pPr>
+              <w:pStyle w:val="Text2"/>
+              <w:ind w:left="0"/>
+            </w:pPr>
+            <w:r>
+              <w:t>Click on the button to check if the page changes and then use the wireframes to check that the correct page is now active.</w:t>
+            </w:r>
+          </w:p>
+          <w:p>
+            <w:pPr>
+              <w:pStyle w:val="Text2"/>
+              <w:ind w:left="0"/>
+            </w:pPr>
+          </w:p>
+        </w:tc>
+        <w:tc>
+          <w:tcPr>
+            <w:tcW w:w="3798" w:type="dxa"/>
           </w:tcPr>
           <w:p>
             <w:pPr>
@@ -7680,7 +8145,7 @@
       <w:tr>
         <w:tc>
           <w:tcPr>
-            <w:tcW w:w="5094" w:type="dxa"/>
+            <w:tcW w:w="2972" w:type="dxa"/>
           </w:tcPr>
           <w:p>
             <w:pPr>
@@ -7688,13 +8153,33 @@
               <w:ind w:left="0"/>
             </w:pPr>
             <w:r>
-              <w:t>Images: display correctly.</w:t>
-            </w:r>
-          </w:p>
-        </w:tc>
-        <w:tc>
-          <w:tcPr>
-            <w:tcW w:w="5078" w:type="dxa"/>
+              <w:t>Exit button should close the program when clicked.</w:t>
+            </w:r>
+          </w:p>
+        </w:tc>
+        <w:tc>
+          <w:tcPr>
+            <w:tcW w:w="3402" w:type="dxa"/>
+          </w:tcPr>
+          <w:p>
+            <w:pPr>
+              <w:pStyle w:val="Text2"/>
+              <w:ind w:left="0"/>
+            </w:pPr>
+            <w:r>
+              <w:t>Click on the button to check if the program stops running.</w:t>
+            </w:r>
+          </w:p>
+          <w:p>
+            <w:pPr>
+              <w:pStyle w:val="Text2"/>
+              <w:ind w:left="0"/>
+            </w:pPr>
+          </w:p>
+        </w:tc>
+        <w:tc>
+          <w:tcPr>
+            <w:tcW w:w="3798" w:type="dxa"/>
           </w:tcPr>
           <w:p>
             <w:pPr>
@@ -7707,7 +8192,7 @@
       <w:tr>
         <w:tc>
           <w:tcPr>
-            <w:tcW w:w="5094" w:type="dxa"/>
+            <w:tcW w:w="2972" w:type="dxa"/>
           </w:tcPr>
           <w:p>
             <w:pPr>
@@ -7715,13 +8200,27 @@
               <w:ind w:left="0"/>
             </w:pPr>
             <w:r>
-              <w:t xml:space="preserve">Cursor: should be visible </w:t>
-            </w:r>
-          </w:p>
-        </w:tc>
-        <w:tc>
-          <w:tcPr>
-            <w:tcW w:w="5078" w:type="dxa"/>
+              <w:t>All buttons should enlarge slightly when the cursor is over them (not including the exit button).</w:t>
+            </w:r>
+          </w:p>
+        </w:tc>
+        <w:tc>
+          <w:tcPr>
+            <w:tcW w:w="3402" w:type="dxa"/>
+          </w:tcPr>
+          <w:p>
+            <w:pPr>
+              <w:pStyle w:val="Text2"/>
+              <w:ind w:left="0"/>
+            </w:pPr>
+            <w:r>
+              <w:t>Move the cursor over the buttons to check if the button gets larger.</w:t>
+            </w:r>
+          </w:p>
+        </w:tc>
+        <w:tc>
+          <w:tcPr>
+            <w:tcW w:w="3798" w:type="dxa"/>
           </w:tcPr>
           <w:p>
             <w:pPr>
@@ -8064,6 +8563,7 @@
               <w:ind w:left="0"/>
             </w:pPr>
             <w:r>
+              <w:lastRenderedPageBreak/>
               <w:t>Alien movement:  The aliens should all move together, moving from side to side then when the first alien reaches an edge shifting down a row and moving to the other side and increasing the movement speed.</w:t>
             </w:r>
           </w:p>
@@ -8364,11 +8864,7 @@
               <w:ind w:left="0"/>
             </w:pPr>
             <w:r>
-              <w:t xml:space="preserve">Player death: when the player dies the game will pause while the player death animation plays and the player life count will decrement, then the </w:t>
-            </w:r>
-            <w:r>
-              <w:lastRenderedPageBreak/>
-              <w:t>player character will reappear in the ‘home’ position (x middle of the page) and the game will continue.</w:t>
+              <w:t>Player death: when the player dies the game will pause while the player death animation plays and the player life count will decrement, then the player character will reappear in the ‘home’ position (x middle of the page) and the game will continue.</w:t>
             </w:r>
             <w:r>
               <w:t xml:space="preserve"> When the player runs out of lives the game will end. </w:t>
@@ -8521,6 +9017,7 @@
         <w:pStyle w:val="Text2"/>
       </w:pPr>
       <w:r>
+        <w:lastRenderedPageBreak/>
         <w:t>A user survey will be taken on the clarity and usability of the layout.</w:t>
       </w:r>
     </w:p>
@@ -9103,6 +9600,7 @@
               <w:ind w:left="0" w:firstLine="0"/>
             </w:pPr>
             <w:r>
+              <w:lastRenderedPageBreak/>
               <w:t>Function</w:t>
             </w:r>
           </w:p>
@@ -9180,8 +9678,6 @@
             <w:r>
               <w:t>me page and changes page to home page.</w:t>
             </w:r>
-            <w:bookmarkStart w:id="0" w:name="_GoBack"/>
-            <w:bookmarkEnd w:id="0"/>
           </w:p>
         </w:tc>
         <w:tc>
@@ -9237,10 +9733,7 @@
               <w:t>All buttons hover</w:t>
             </w:r>
             <w:r>
-              <w:t xml:space="preserve"> </w:t>
-            </w:r>
-            <w:r>
-              <w:t>(excluding the exit button)</w:t>
+              <w:t xml:space="preserve"> (excluding the exit button)</w:t>
             </w:r>
             <w:r>
               <w:t>: enlarge image/text</w:t>
@@ -9544,7 +10037,6 @@
         <w:rPr>
           <w:rStyle w:val="textfailChar"/>
         </w:rPr>
-        <w:lastRenderedPageBreak/>
         <w:t>These constitute the lower 2 layers</w:t>
       </w:r>
       <w:r>
@@ -9714,6 +10206,7 @@
         <w:pStyle w:val="Text2"/>
       </w:pPr>
       <w:r>
+        <w:lastRenderedPageBreak/>
         <w:t>The player will only be able to move right and left. Shots will only come from the centre of</w:t>
       </w:r>
       <w:r>
@@ -25216,7 +25709,7 @@
 </file>
 
 <file path=customXml/itemProps1.xml><?xml version="1.0" encoding="utf-8"?>
-<ds:datastoreItem xmlns:ds="http://schemas.openxmlformats.org/officeDocument/2006/customXml" ds:itemID="{F7E491E6-E3CA-4782-8F77-AB939DB00D43}">
+<ds:datastoreItem xmlns:ds="http://schemas.openxmlformats.org/officeDocument/2006/customXml" ds:itemID="{58B282F9-9380-4318-8824-FD1EBE293F4A}">
   <ds:schemaRefs>
     <ds:schemaRef ds:uri="http://schemas.openxmlformats.org/officeDocument/2006/bibliography"/>
   </ds:schemaRefs>

</xml_diff>

<commit_message>
more test plan changes
</commit_message>
<xml_diff>
--- a/Project Documentation.docx
+++ b/Project Documentation.docx
@@ -804,7 +804,15 @@
         <w:ind w:left="1134"/>
       </w:pPr>
       <w:r>
-        <w:t>I will be collecting names (3 characters max)</w:t>
+        <w:t xml:space="preserve">I will be collecting names (3 </w:t>
+      </w:r>
+      <w:proofErr w:type="gramStart"/>
+      <w:r>
+        <w:t>characters</w:t>
+      </w:r>
+      <w:proofErr w:type="gramEnd"/>
+      <w:r>
+        <w:t xml:space="preserve"> max)</w:t>
       </w:r>
     </w:p>
     <w:p>
@@ -839,7 +847,15 @@
         </w:numPr>
       </w:pPr>
       <w:r>
-        <w:t>The copyright for the original character designs Is owned by taito (a Japanese game company), this may pose an issue.</w:t>
+        <w:t xml:space="preserve">The copyright for the original character designs Is owned by </w:t>
+      </w:r>
+      <w:proofErr w:type="spellStart"/>
+      <w:r>
+        <w:t>taito</w:t>
+      </w:r>
+      <w:proofErr w:type="spellEnd"/>
+      <w:r>
+        <w:t xml:space="preserve"> (a Japanese game company), this may pose an issue.</w:t>
       </w:r>
     </w:p>
     <w:p>
@@ -1593,7 +1609,15 @@
         <w:t xml:space="preserve">  </w:t>
       </w:r>
       <w:r>
-        <w:t>Places on the Highscore Table:</w:t>
+        <w:t xml:space="preserve">Places on the </w:t>
+      </w:r>
+      <w:proofErr w:type="spellStart"/>
+      <w:r>
+        <w:t>Highscore</w:t>
+      </w:r>
+      <w:proofErr w:type="spellEnd"/>
+      <w:r>
+        <w:t xml:space="preserve"> Table:</w:t>
       </w:r>
     </w:p>
     <w:p>
@@ -2647,9 +2671,11 @@
           <w:numId w:val="12"/>
         </w:numPr>
       </w:pPr>
+      <w:proofErr w:type="spellStart"/>
       <w:r>
         <w:t>Balsamiq</w:t>
       </w:r>
+      <w:proofErr w:type="spellEnd"/>
     </w:p>
     <w:p>
       <w:pPr>
@@ -2671,9 +2697,11 @@
           <w:numId w:val="12"/>
         </w:numPr>
       </w:pPr>
+      <w:proofErr w:type="spellStart"/>
       <w:r>
         <w:t>Github</w:t>
       </w:r>
+      <w:proofErr w:type="spellEnd"/>
     </w:p>
     <w:p>
       <w:pPr>
@@ -4701,7 +4729,7 @@
                     </wp:anchor>
                   </w:drawing>
                 </mc:Choice>
-                <mc:Fallback xmlns:w16cid="http://schemas.microsoft.com/office/word/2016/wordml/cid" xmlns:am3d="http://schemas.microsoft.com/office/drawing/2017/model3d" xmlns:aink="http://schemas.microsoft.com/office/drawing/2016/ink" xmlns:cx8="http://schemas.microsoft.com/office/drawing/2016/5/14/chartex" xmlns:cx7="http://schemas.microsoft.com/office/drawing/2016/5/13/chartex" xmlns:cx6="http://schemas.microsoft.com/office/drawing/2016/5/12/chartex" xmlns:cx5="http://schemas.microsoft.com/office/drawing/2016/5/11/chartex" xmlns:cx4="http://schemas.microsoft.com/office/drawing/2016/5/10/chartex" xmlns:cx3="http://schemas.microsoft.com/office/drawing/2016/5/9/chartex" xmlns:cx2="http://schemas.microsoft.com/office/drawing/2015/10/21/chartex">
+                <mc:Fallback xmlns:cx2="http://schemas.microsoft.com/office/drawing/2015/10/21/chartex" xmlns:cx3="http://schemas.microsoft.com/office/drawing/2016/5/9/chartex" xmlns:cx4="http://schemas.microsoft.com/office/drawing/2016/5/10/chartex" xmlns:cx5="http://schemas.microsoft.com/office/drawing/2016/5/11/chartex" xmlns:cx6="http://schemas.microsoft.com/office/drawing/2016/5/12/chartex" xmlns:cx7="http://schemas.microsoft.com/office/drawing/2016/5/13/chartex" xmlns:cx8="http://schemas.microsoft.com/office/drawing/2016/5/14/chartex" xmlns:aink="http://schemas.microsoft.com/office/drawing/2016/ink" xmlns:am3d="http://schemas.microsoft.com/office/drawing/2017/model3d" xmlns:w16cid="http://schemas.microsoft.com/office/word/2016/wordml/cid">
                   <w:pict>
                     <v:shapetype w14:anchorId="42EB908D" id="_x0000_t66" coordsize="21600,21600" o:spt="66" adj="5400,5400" path="m@0,l@0@1,21600@1,21600@2@0@2@0,21600,,10800xe">
                       <v:stroke joinstyle="miter"/>
@@ -4784,7 +4812,7 @@
                     </wp:anchor>
                   </w:drawing>
                 </mc:Choice>
-                <mc:Fallback xmlns:w16cid="http://schemas.microsoft.com/office/word/2016/wordml/cid" xmlns:am3d="http://schemas.microsoft.com/office/drawing/2017/model3d" xmlns:aink="http://schemas.microsoft.com/office/drawing/2016/ink" xmlns:cx8="http://schemas.microsoft.com/office/drawing/2016/5/14/chartex" xmlns:cx7="http://schemas.microsoft.com/office/drawing/2016/5/13/chartex" xmlns:cx6="http://schemas.microsoft.com/office/drawing/2016/5/12/chartex" xmlns:cx5="http://schemas.microsoft.com/office/drawing/2016/5/11/chartex" xmlns:cx4="http://schemas.microsoft.com/office/drawing/2016/5/10/chartex" xmlns:cx3="http://schemas.microsoft.com/office/drawing/2016/5/9/chartex" xmlns:cx2="http://schemas.microsoft.com/office/drawing/2015/10/21/chartex">
+                <mc:Fallback xmlns:cx2="http://schemas.microsoft.com/office/drawing/2015/10/21/chartex" xmlns:cx3="http://schemas.microsoft.com/office/drawing/2016/5/9/chartex" xmlns:cx4="http://schemas.microsoft.com/office/drawing/2016/5/10/chartex" xmlns:cx5="http://schemas.microsoft.com/office/drawing/2016/5/11/chartex" xmlns:cx6="http://schemas.microsoft.com/office/drawing/2016/5/12/chartex" xmlns:cx7="http://schemas.microsoft.com/office/drawing/2016/5/13/chartex" xmlns:cx8="http://schemas.microsoft.com/office/drawing/2016/5/14/chartex" xmlns:aink="http://schemas.microsoft.com/office/drawing/2016/ink" xmlns:am3d="http://schemas.microsoft.com/office/drawing/2017/model3d" xmlns:w16cid="http://schemas.microsoft.com/office/word/2016/wordml/cid">
                   <w:pict>
                     <v:shapetype w14:anchorId="2304CEB1" id="_x0000_t66" coordsize="21600,21600" o:spt="66" adj="5400,5400" path="m@0,l@0@1,21600@1,21600@2@0@2@0,21600,,10800xe">
                       <v:stroke joinstyle="miter"/>
@@ -5264,7 +5292,7 @@
                     </wp:anchor>
                   </w:drawing>
                 </mc:Choice>
-                <mc:Fallback xmlns:w16cid="http://schemas.microsoft.com/office/word/2016/wordml/cid" xmlns:am3d="http://schemas.microsoft.com/office/drawing/2017/model3d" xmlns:aink="http://schemas.microsoft.com/office/drawing/2016/ink" xmlns:cx8="http://schemas.microsoft.com/office/drawing/2016/5/14/chartex" xmlns:cx7="http://schemas.microsoft.com/office/drawing/2016/5/13/chartex" xmlns:cx6="http://schemas.microsoft.com/office/drawing/2016/5/12/chartex" xmlns:cx5="http://schemas.microsoft.com/office/drawing/2016/5/11/chartex" xmlns:cx4="http://schemas.microsoft.com/office/drawing/2016/5/10/chartex" xmlns:cx3="http://schemas.microsoft.com/office/drawing/2016/5/9/chartex" xmlns:cx2="http://schemas.microsoft.com/office/drawing/2015/10/21/chartex">
+                <mc:Fallback xmlns:cx2="http://schemas.microsoft.com/office/drawing/2015/10/21/chartex" xmlns:cx3="http://schemas.microsoft.com/office/drawing/2016/5/9/chartex" xmlns:cx4="http://schemas.microsoft.com/office/drawing/2016/5/10/chartex" xmlns:cx5="http://schemas.microsoft.com/office/drawing/2016/5/11/chartex" xmlns:cx6="http://schemas.microsoft.com/office/drawing/2016/5/12/chartex" xmlns:cx7="http://schemas.microsoft.com/office/drawing/2016/5/13/chartex" xmlns:cx8="http://schemas.microsoft.com/office/drawing/2016/5/14/chartex" xmlns:aink="http://schemas.microsoft.com/office/drawing/2016/ink" xmlns:am3d="http://schemas.microsoft.com/office/drawing/2017/model3d" xmlns:w16cid="http://schemas.microsoft.com/office/word/2016/wordml/cid">
                   <w:pict>
                     <v:shape w14:anchorId="043312B0" id="Left Arrow 13" o:spid="_x0000_s1026" type="#_x0000_t66" style="position:absolute;margin-left:21.2pt;margin-top:4.75pt;width:12pt;height:6pt;rotation:180;z-index:251678720;visibility:visible;mso-wrap-style:square;mso-height-percent:0;mso-wrap-distance-left:9pt;mso-wrap-distance-top:0;mso-wrap-distance-right:9pt;mso-wrap-distance-bottom:0;mso-position-horizontal:absolute;mso-position-horizontal-relative:text;mso-position-vertical:absolute;mso-position-vertical-relative:text;mso-height-percent:0;mso-height-relative:margin;v-text-anchor:middle" o:gfxdata="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" fillcolor="#4472c4 [3204]" strokecolor="#1f3763 [1604]" strokeweight="1pt"/>
                   </w:pict>
@@ -5333,7 +5361,7 @@
                     </wp:anchor>
                   </w:drawing>
                 </mc:Choice>
-                <mc:Fallback xmlns:w16cid="http://schemas.microsoft.com/office/word/2016/wordml/cid" xmlns:am3d="http://schemas.microsoft.com/office/drawing/2017/model3d" xmlns:aink="http://schemas.microsoft.com/office/drawing/2016/ink" xmlns:cx8="http://schemas.microsoft.com/office/drawing/2016/5/14/chartex" xmlns:cx7="http://schemas.microsoft.com/office/drawing/2016/5/13/chartex" xmlns:cx6="http://schemas.microsoft.com/office/drawing/2016/5/12/chartex" xmlns:cx5="http://schemas.microsoft.com/office/drawing/2016/5/11/chartex" xmlns:cx4="http://schemas.microsoft.com/office/drawing/2016/5/10/chartex" xmlns:cx3="http://schemas.microsoft.com/office/drawing/2016/5/9/chartex" xmlns:cx2="http://schemas.microsoft.com/office/drawing/2015/10/21/chartex">
+                <mc:Fallback xmlns:cx2="http://schemas.microsoft.com/office/drawing/2015/10/21/chartex" xmlns:cx3="http://schemas.microsoft.com/office/drawing/2016/5/9/chartex" xmlns:cx4="http://schemas.microsoft.com/office/drawing/2016/5/10/chartex" xmlns:cx5="http://schemas.microsoft.com/office/drawing/2016/5/11/chartex" xmlns:cx6="http://schemas.microsoft.com/office/drawing/2016/5/12/chartex" xmlns:cx7="http://schemas.microsoft.com/office/drawing/2016/5/13/chartex" xmlns:cx8="http://schemas.microsoft.com/office/drawing/2016/5/14/chartex" xmlns:aink="http://schemas.microsoft.com/office/drawing/2016/ink" xmlns:am3d="http://schemas.microsoft.com/office/drawing/2017/model3d" xmlns:w16cid="http://schemas.microsoft.com/office/word/2016/wordml/cid">
                   <w:pict>
                     <v:shape w14:anchorId="094F04E4" id="Left Arrow 12" o:spid="_x0000_s1026" type="#_x0000_t66" style="position:absolute;margin-left:-.25pt;margin-top:4.55pt;width:12pt;height:6pt;z-index:251677696;visibility:visible;mso-wrap-style:square;mso-wrap-distance-left:9pt;mso-wrap-distance-top:0;mso-wrap-distance-right:9pt;mso-wrap-distance-bottom:0;mso-position-horizontal:absolute;mso-position-horizontal-relative:text;mso-position-vertical:absolute;mso-position-vertical-relative:text;v-text-anchor:middle" o:gfxdata="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" fillcolor="#4472c4 [3204]" strokecolor="#1f3763 [1604]" strokeweight="1pt"/>
                   </w:pict>
@@ -5576,8 +5604,13 @@
               <w:ind w:left="0"/>
             </w:pPr>
             <w:r>
-              <w:t>Will take in high scores file to produce array of objects to be displaed</w:t>
-            </w:r>
+              <w:t xml:space="preserve">Will take in high scores file to produce array of objects to be </w:t>
+            </w:r>
+            <w:proofErr w:type="spellStart"/>
+            <w:r>
+              <w:t>displaed</w:t>
+            </w:r>
+            <w:proofErr w:type="spellEnd"/>
           </w:p>
         </w:tc>
       </w:tr>
@@ -6605,7 +6638,25 @@
               <w:ind w:left="0"/>
             </w:pPr>
             <w:r>
-              <w:t>Start the program and check the pages against their wireframes to check positioning, and source images</w:t>
+              <w:t>Start</w:t>
+            </w:r>
+            <w:r>
+              <w:t xml:space="preserve"> the program and check the page</w:t>
+            </w:r>
+            <w:r>
+              <w:t xml:space="preserve"> against</w:t>
+            </w:r>
+            <w:r>
+              <w:t xml:space="preserve"> its</w:t>
+            </w:r>
+            <w:r>
+              <w:t xml:space="preserve"> wirefr</w:t>
+            </w:r>
+            <w:r>
+              <w:t>ame</w:t>
+            </w:r>
+            <w:r>
+              <w:t xml:space="preserve"> to check positioning, and source images</w:t>
             </w:r>
             <w:r>
               <w:t>/text</w:t>
@@ -7110,10 +7161,7 @@
         <w:pStyle w:val="Text1"/>
       </w:pPr>
       <w:r>
-        <w:t>This page is event driven reducing the need for in</w:t>
-      </w:r>
-      <w:r>
-        <w:t>put validation.</w:t>
+        <w:t>This page is event driven reducing the need for input validation.</w:t>
       </w:r>
     </w:p>
     <w:tbl>
@@ -7265,7 +7313,19 @@
               <w:ind w:left="0"/>
             </w:pPr>
             <w:r>
-              <w:t>Start the program and check the pages against their wireframes to check positioning, and source images</w:t>
+              <w:t>Start</w:t>
+            </w:r>
+            <w:r>
+              <w:t xml:space="preserve"> the program and check the page</w:t>
+            </w:r>
+            <w:r>
+              <w:t xml:space="preserve"> against </w:t>
+            </w:r>
+            <w:r>
+              <w:t>its wireframe</w:t>
+            </w:r>
+            <w:r>
+              <w:t xml:space="preserve"> to check positioning, and source images</w:t>
             </w:r>
             <w:r>
               <w:t>/text</w:t>
@@ -7280,7 +7340,15 @@
               <w:t xml:space="preserve"> are used and if the images</w:t>
             </w:r>
             <w:r>
-              <w:t xml:space="preserve">/text looks </w:t>
+              <w:t xml:space="preserve">/text </w:t>
+            </w:r>
+            <w:proofErr w:type="gramStart"/>
+            <w:r>
+              <w:t>looks</w:t>
+            </w:r>
+            <w:proofErr w:type="gramEnd"/>
+            <w:r>
+              <w:t xml:space="preserve"> </w:t>
             </w:r>
             <w:r>
               <w:t>right.</w:t>
@@ -7739,10 +7807,7 @@
               <w:t>.</w:t>
             </w:r>
             <w:r>
-              <w:t xml:space="preserve"> </w:t>
-            </w:r>
-            <w:r>
-              <w:t>Press the escape key to check if the program stops running.</w:t>
+              <w:t xml:space="preserve"> Press the escape key to check if the program stops running.</w:t>
             </w:r>
           </w:p>
           <w:p>
@@ -8013,10 +8078,7 @@
         <w:pStyle w:val="Text1"/>
       </w:pPr>
       <w:r>
-        <w:t>This page is event driven reducing the need for in</w:t>
-      </w:r>
-      <w:r>
-        <w:t>put validation.</w:t>
+        <w:t>This page is event driven reducing the need for input validation.</w:t>
       </w:r>
     </w:p>
     <w:tbl>
@@ -8153,7 +8215,27 @@
               <w:ind w:left="0"/>
             </w:pPr>
             <w:r>
-              <w:t>Start the program and check the pages against their wireframes to check positioning, and source images/text to check if the correct images/text are used and if the images/text looks right.</w:t>
+              <w:t>Start</w:t>
+            </w:r>
+            <w:r>
+              <w:t xml:space="preserve"> the program and check the page</w:t>
+            </w:r>
+            <w:r>
+              <w:t xml:space="preserve"> against </w:t>
+            </w:r>
+            <w:r>
+              <w:t>its wireframe</w:t>
+            </w:r>
+            <w:r>
+              <w:t xml:space="preserve"> to check positioning, and source images/text to check if the correct images/text are used and if the images/text </w:t>
+            </w:r>
+            <w:proofErr w:type="gramStart"/>
+            <w:r>
+              <w:t>looks</w:t>
+            </w:r>
+            <w:proofErr w:type="gramEnd"/>
+            <w:r>
+              <w:t xml:space="preserve"> right.</w:t>
             </w:r>
           </w:p>
           <w:p>
@@ -8256,10 +8338,7 @@
               <w:t>Click on the button to check if the program stops running.</w:t>
             </w:r>
             <w:r>
-              <w:t xml:space="preserve"> </w:t>
-            </w:r>
-            <w:r>
-              <w:t>Press the escape key to check if the program stops running.</w:t>
+              <w:t xml:space="preserve"> Press the escape key to check if the program stops running.</w:t>
             </w:r>
           </w:p>
           <w:p>
@@ -8523,438 +8602,12 @@
         <w:t>Functionality:</w:t>
       </w:r>
     </w:p>
-    <w:tbl>
-      <w:tblPr>
-        <w:tblStyle w:val="TableGrid"/>
-        <w:tblW w:w="0" w:type="auto"/>
-        <w:tblInd w:w="284" w:type="dxa"/>
-        <w:tblLook w:val="04A0" w:firstRow="1" w:lastRow="0" w:firstColumn="1" w:lastColumn="0" w:noHBand="0" w:noVBand="1"/>
-      </w:tblPr>
-      <w:tblGrid>
-        <w:gridCol w:w="5091"/>
-        <w:gridCol w:w="5081"/>
-      </w:tblGrid>
-      <w:tr>
-        <w:tc>
-          <w:tcPr>
-            <w:tcW w:w="5091" w:type="dxa"/>
-          </w:tcPr>
-          <w:p>
-            <w:pPr>
-              <w:pStyle w:val="Sub-TaskHeader"/>
-              <w:ind w:left="0" w:firstLine="0"/>
-            </w:pPr>
-            <w:r>
-              <w:t>Function</w:t>
-            </w:r>
-          </w:p>
-        </w:tc>
-        <w:tc>
-          <w:tcPr>
-            <w:tcW w:w="5081" w:type="dxa"/>
-          </w:tcPr>
-          <w:p>
-            <w:pPr>
-              <w:pStyle w:val="Sub-TaskHeader"/>
-              <w:ind w:left="0" w:firstLine="0"/>
-            </w:pPr>
-            <w:r>
-              <w:t>Does it work?</w:t>
-            </w:r>
-          </w:p>
-        </w:tc>
-      </w:tr>
-      <w:tr>
-        <w:tc>
-          <w:tcPr>
-            <w:tcW w:w="5091" w:type="dxa"/>
-          </w:tcPr>
-          <w:p>
-            <w:pPr>
-              <w:pStyle w:val="Text2"/>
-              <w:ind w:left="0"/>
-            </w:pPr>
-            <w:r>
-              <w:t>Score display: should display the current score and the highest score at the top of the page</w:t>
-            </w:r>
-          </w:p>
-        </w:tc>
-        <w:tc>
-          <w:tcPr>
-            <w:tcW w:w="5081" w:type="dxa"/>
-          </w:tcPr>
-          <w:p>
-            <w:pPr>
-              <w:pStyle w:val="Text2"/>
-              <w:ind w:left="0"/>
-            </w:pPr>
-          </w:p>
-        </w:tc>
-      </w:tr>
-      <w:tr>
-        <w:tc>
-          <w:tcPr>
-            <w:tcW w:w="5091" w:type="dxa"/>
-          </w:tcPr>
-          <w:p>
-            <w:pPr>
-              <w:pStyle w:val="Text2"/>
-              <w:ind w:left="0"/>
-            </w:pPr>
-            <w:r>
-              <w:t>Alien types: there should be 3 different types of alien, each have a different point value, the lowest being on the lowest 2 rows of alien and giving 10</w:t>
-            </w:r>
-            <w:r>
-              <w:t xml:space="preserve"> </w:t>
-            </w:r>
-            <w:r>
-              <w:t>p</w:t>
-            </w:r>
-            <w:r>
-              <w:t>oin</w:t>
-            </w:r>
-            <w:r>
-              <w:t>ts, the middle being on the next 2 rows and giving 20</w:t>
-            </w:r>
-            <w:r>
-              <w:t xml:space="preserve"> </w:t>
-            </w:r>
-            <w:r>
-              <w:t>p</w:t>
-            </w:r>
-            <w:r>
-              <w:t>oin</w:t>
-            </w:r>
-            <w:r>
-              <w:t>ts and the highest being on the top row and giving 30</w:t>
-            </w:r>
-            <w:r>
-              <w:t xml:space="preserve"> </w:t>
-            </w:r>
-            <w:r>
-              <w:t>p</w:t>
-            </w:r>
-            <w:r>
-              <w:t>oin</w:t>
-            </w:r>
-            <w:r>
-              <w:t>ts.</w:t>
-            </w:r>
-            <w:r>
-              <w:t xml:space="preserve"> There will also be a mother ship alien that occasionally moves across the top of the page and gives either 50, 100, 150 or 300 points</w:t>
-            </w:r>
-          </w:p>
-        </w:tc>
-        <w:tc>
-          <w:tcPr>
-            <w:tcW w:w="5081" w:type="dxa"/>
-          </w:tcPr>
-          <w:p>
-            <w:pPr>
-              <w:pStyle w:val="Text2"/>
-              <w:ind w:left="0"/>
-            </w:pPr>
-          </w:p>
-        </w:tc>
-      </w:tr>
-      <w:tr>
-        <w:tc>
-          <w:tcPr>
-            <w:tcW w:w="5091" w:type="dxa"/>
-          </w:tcPr>
-          <w:p>
-            <w:pPr>
-              <w:pStyle w:val="Text2"/>
-              <w:ind w:left="0"/>
-            </w:pPr>
-            <w:r>
-              <w:t>Alien movement:  The aliens should all move together, moving from side to side then when the first alien reaches an edge shifting down a row and moving to the other side and increasing the movement speed.</w:t>
-            </w:r>
-          </w:p>
-        </w:tc>
-        <w:tc>
-          <w:tcPr>
-            <w:tcW w:w="5081" w:type="dxa"/>
-          </w:tcPr>
-          <w:p>
-            <w:pPr>
-              <w:pStyle w:val="Text2"/>
-              <w:ind w:left="0"/>
-            </w:pPr>
-          </w:p>
-        </w:tc>
-      </w:tr>
-      <w:tr>
-        <w:tc>
-          <w:tcPr>
-            <w:tcW w:w="5091" w:type="dxa"/>
-          </w:tcPr>
-          <w:p>
-            <w:pPr>
-              <w:pStyle w:val="Text2"/>
-              <w:ind w:left="0"/>
-            </w:pPr>
-            <w:r>
-              <w:t>Alien projectiles:</w:t>
-            </w:r>
-            <w:r>
-              <w:t xml:space="preserve"> there will be 2 different types of projectile, fast(bolt) and slow(arrow).</w:t>
-            </w:r>
-            <w:r>
-              <w:t xml:space="preserve"> The bolt moves faster than the arrow</w:t>
-            </w:r>
-            <w:r>
-              <w:t xml:space="preserve"> and has a different image/animation.</w:t>
-            </w:r>
-            <w:r>
-              <w:t xml:space="preserve"> </w:t>
-            </w:r>
-            <w:r>
-              <w:t>Both projectiles will instantly ‘kill’ the player when they come</w:t>
-            </w:r>
-            <w:r>
-              <w:t xml:space="preserve"> into contact (with the player). The colour of the projectiles changes depending on the y position, white while in the middle section, green while at the bottom section (from the top of the bunkers and bellow).</w:t>
-            </w:r>
-          </w:p>
-        </w:tc>
-        <w:tc>
-          <w:tcPr>
-            <w:tcW w:w="5081" w:type="dxa"/>
-          </w:tcPr>
-          <w:p>
-            <w:pPr>
-              <w:pStyle w:val="Text2"/>
-              <w:ind w:left="0"/>
-            </w:pPr>
-          </w:p>
-        </w:tc>
-      </w:tr>
-      <w:tr>
-        <w:tc>
-          <w:tcPr>
-            <w:tcW w:w="5091" w:type="dxa"/>
-          </w:tcPr>
-          <w:p>
-            <w:pPr>
-              <w:pStyle w:val="Text1"/>
-              <w:ind w:left="0"/>
-            </w:pPr>
-            <w:r>
-              <w:t>Player movement: the player will only be able to move side to side and will not be able to move past the edges of the page.</w:t>
-            </w:r>
-            <w:r>
-              <w:t xml:space="preserve"> The controls will be A/D or      /</w:t>
-            </w:r>
-            <w:r>
-              <w:t xml:space="preserve">      . A and the left arrow key will move the player to the left. D and the right arrow key will move the player to the right.</w:t>
-            </w:r>
-          </w:p>
-        </w:tc>
-        <w:tc>
-          <w:tcPr>
-            <w:tcW w:w="5081" w:type="dxa"/>
-          </w:tcPr>
-          <w:p>
-            <w:pPr>
-              <w:pStyle w:val="Text2"/>
-              <w:ind w:left="0"/>
-            </w:pPr>
-          </w:p>
-        </w:tc>
-      </w:tr>
-      <w:tr>
-        <w:tc>
-          <w:tcPr>
-            <w:tcW w:w="5091" w:type="dxa"/>
-          </w:tcPr>
-          <w:p>
-            <w:pPr>
-              <w:pStyle w:val="Text2"/>
-              <w:ind w:left="0"/>
-            </w:pPr>
-            <w:r>
-              <w:t>Player projectile: there will only be one type of player projectile (shot), the shot will instantly ‘kill’ any alien it comes into contact with and will then disappear so as not to accidentally ‘kill’ more than one alien. The colour of the shot will change depending on the y position, green while in the bottom section, white while in the middle section and red in the top section.</w:t>
-            </w:r>
-            <w:r>
-              <w:t xml:space="preserve"> The space bar will ‘shoot’ the projectile.</w:t>
-            </w:r>
-          </w:p>
-        </w:tc>
-        <w:tc>
-          <w:tcPr>
-            <w:tcW w:w="5081" w:type="dxa"/>
-          </w:tcPr>
-          <w:p>
-            <w:pPr>
-              <w:pStyle w:val="Text2"/>
-              <w:ind w:left="0"/>
-            </w:pPr>
-          </w:p>
-        </w:tc>
-      </w:tr>
-      <w:tr>
-        <w:tc>
-          <w:tcPr>
-            <w:tcW w:w="5091" w:type="dxa"/>
-          </w:tcPr>
-          <w:p>
-            <w:pPr>
-              <w:pStyle w:val="Text2"/>
-              <w:ind w:left="0"/>
-            </w:pPr>
-            <w:r>
-              <w:t xml:space="preserve">Player death: when the player dies the game will pause while the player death animation plays and the player life count will decrement, then the player character will reappear in the ‘home’ </w:t>
-            </w:r>
-            <w:r>
-              <w:lastRenderedPageBreak/>
-              <w:t>position (x middle of the page) and the game will continue.</w:t>
-            </w:r>
-            <w:r>
-              <w:t xml:space="preserve"> When the player runs out of lives the game will end. </w:t>
-            </w:r>
-          </w:p>
-        </w:tc>
-        <w:tc>
-          <w:tcPr>
-            <w:tcW w:w="5081" w:type="dxa"/>
-          </w:tcPr>
-          <w:p>
-            <w:pPr>
-              <w:pStyle w:val="Text2"/>
-              <w:ind w:left="0"/>
-            </w:pPr>
-          </w:p>
-        </w:tc>
-      </w:tr>
-      <w:tr>
-        <w:tc>
-          <w:tcPr>
-            <w:tcW w:w="5091" w:type="dxa"/>
-          </w:tcPr>
-          <w:p>
-            <w:pPr>
-              <w:pStyle w:val="Text2"/>
-              <w:ind w:left="0"/>
-            </w:pPr>
-            <w:r>
-              <w:t>Bunker:</w:t>
-            </w:r>
-            <w:r>
-              <w:t xml:space="preserve"> There will be </w:t>
-            </w:r>
-            <w:r>
-              <w:t>4 bunkers, these bunkers will stop any of the projectiles but when a bunker stops a projectile the projectile will ‘blow up’ a section of the bunker.</w:t>
-            </w:r>
-          </w:p>
-        </w:tc>
-        <w:tc>
-          <w:tcPr>
-            <w:tcW w:w="5081" w:type="dxa"/>
-          </w:tcPr>
-          <w:p>
-            <w:pPr>
-              <w:pStyle w:val="Text2"/>
-              <w:ind w:left="0"/>
-            </w:pPr>
-          </w:p>
-        </w:tc>
-      </w:tr>
-      <w:tr>
-        <w:tc>
-          <w:tcPr>
-            <w:tcW w:w="5091" w:type="dxa"/>
-          </w:tcPr>
-          <w:p>
-            <w:pPr>
-              <w:pStyle w:val="Text2"/>
-              <w:ind w:left="0"/>
-            </w:pPr>
-            <w:r>
-              <w:t>End game: when the game is over the program will check if the current score is higher than any of the scores in the high score file, if so it will switch to the high score input page, if not it will switch to the high score display page.</w:t>
-            </w:r>
-          </w:p>
-        </w:tc>
-        <w:tc>
-          <w:tcPr>
-            <w:tcW w:w="5081" w:type="dxa"/>
-          </w:tcPr>
-          <w:p>
-            <w:pPr>
-              <w:pStyle w:val="Text2"/>
-              <w:ind w:left="0"/>
-            </w:pPr>
-          </w:p>
-        </w:tc>
-      </w:tr>
-      <w:tr>
-        <w:tc>
-          <w:tcPr>
-            <w:tcW w:w="5091" w:type="dxa"/>
-          </w:tcPr>
-          <w:p>
-            <w:pPr>
-              <w:pStyle w:val="Text2"/>
-              <w:ind w:left="0"/>
-            </w:pPr>
-            <w:r>
-              <w:t>Exit button click: halts the program.</w:t>
-            </w:r>
-          </w:p>
-        </w:tc>
-        <w:tc>
-          <w:tcPr>
-            <w:tcW w:w="5081" w:type="dxa"/>
-          </w:tcPr>
-          <w:p>
-            <w:pPr>
-              <w:pStyle w:val="Text2"/>
-              <w:ind w:left="0"/>
-            </w:pPr>
-          </w:p>
-        </w:tc>
-      </w:tr>
-      <w:tr>
-        <w:tc>
-          <w:tcPr>
-            <w:tcW w:w="5091" w:type="dxa"/>
-          </w:tcPr>
-          <w:p>
-            <w:pPr>
-              <w:pStyle w:val="Text2"/>
-              <w:ind w:left="0"/>
-            </w:pPr>
-            <w:r>
-              <w:t xml:space="preserve">Cursor: should not be visible </w:t>
-            </w:r>
-          </w:p>
-        </w:tc>
-        <w:tc>
-          <w:tcPr>
-            <w:tcW w:w="5081" w:type="dxa"/>
-          </w:tcPr>
-          <w:p>
-            <w:pPr>
-              <w:pStyle w:val="Text2"/>
-              <w:ind w:left="0"/>
-            </w:pPr>
-          </w:p>
-        </w:tc>
-      </w:tr>
-    </w:tbl>
     <w:p>
       <w:pPr>
         <w:pStyle w:val="Text1"/>
       </w:pPr>
-    </w:p>
-    <w:p>
-      <w:pPr>
-        <w:pStyle w:val="Text1"/>
-      </w:pPr>
-      <w:r>
-        <w:t>This page is event driven reducing the need for in</w:t>
-      </w:r>
-      <w:r>
-        <w:t>put validation, the required validation will be mentioned.</w:t>
+      <w:r>
+        <w:t>This page is event driven reducing the need for input validation, the required validation will be mentioned.</w:t>
       </w:r>
     </w:p>
     <w:tbl>
@@ -9091,7 +8744,27 @@
               <w:ind w:left="0"/>
             </w:pPr>
             <w:r>
-              <w:t>Start the program and check the pages against their wireframes to check positioning, and source images/text to check if the correct images/text are used and if the images/text looks right.</w:t>
+              <w:t>Start</w:t>
+            </w:r>
+            <w:r>
+              <w:t xml:space="preserve"> the program and check the page</w:t>
+            </w:r>
+            <w:r>
+              <w:t xml:space="preserve"> against </w:t>
+            </w:r>
+            <w:r>
+              <w:t>its wireframe</w:t>
+            </w:r>
+            <w:r>
+              <w:t xml:space="preserve"> to check positioning, and source images/text to check if the correct images/text are used and if the images/text </w:t>
+            </w:r>
+            <w:proofErr w:type="gramStart"/>
+            <w:r>
+              <w:t>looks</w:t>
+            </w:r>
+            <w:proofErr w:type="gramEnd"/>
+            <w:r>
+              <w:t xml:space="preserve"> right.</w:t>
             </w:r>
           </w:p>
           <w:p>
@@ -9224,7 +8897,6 @@
               <w:ind w:left="0"/>
             </w:pPr>
             <w:r>
-              <w:lastRenderedPageBreak/>
               <w:t>There should</w:t>
             </w:r>
             <w:r>
@@ -9278,22 +8950,11 @@
               <w:ind w:left="0"/>
             </w:pPr>
             <w:r>
-              <w:t xml:space="preserve">The aliens should all move together, moving from side to side </w:t>
-            </w:r>
-            <w:r>
-              <w:t>until any</w:t>
-            </w:r>
-            <w:r>
-              <w:t xml:space="preserve"> alien reaches an edge</w:t>
-            </w:r>
-            <w:r>
-              <w:t xml:space="preserve"> at which point the aliens will shift</w:t>
-            </w:r>
-            <w:r>
-              <w:t xml:space="preserve"> down a row </w:t>
-            </w:r>
-            <w:r>
-              <w:t>and change the direction of their movement (side to side).  The movement speed should increase. When the aliens reach the ‘bunkers’ the game should end.</w:t>
+              <w:t xml:space="preserve">The aliens should all move together, moving from side to side until any alien reaches an edge at which point the aliens will shift down a row and change the direction of </w:t>
+            </w:r>
+            <w:r>
+              <w:lastRenderedPageBreak/>
+              <w:t>their movement (side to side).  The movement speed should increase. When the aliens reach the ‘bunkers’ the game should end.</w:t>
             </w:r>
           </w:p>
           <w:p>
@@ -9313,7 +8974,12 @@
               <w:ind w:left="0"/>
             </w:pPr>
             <w:r>
-              <w:t>Create a version of the game where the aliens cannot ‘fight back’. Start the game and observe the aliens moving making sure the movement is correct. Check that the game does end when the first alien reaches the bunker.</w:t>
+              <w:lastRenderedPageBreak/>
+              <w:t xml:space="preserve">Create a version of the game where the aliens cannot ‘fight back’. Start the game and observe the aliens moving making sure the movement is correct. Check that the game </w:t>
+            </w:r>
+            <w:r>
+              <w:lastRenderedPageBreak/>
+              <w:t>does end when the first alien reaches the bunker.</w:t>
             </w:r>
           </w:p>
         </w:tc>
@@ -9340,49 +9006,13 @@
               <w:ind w:left="0"/>
             </w:pPr>
             <w:r>
-              <w:t>T</w:t>
-            </w:r>
-            <w:r>
-              <w:t>here will be 2</w:t>
-            </w:r>
-            <w:r>
-              <w:t xml:space="preserve"> different types of projectile the aliens can fire. F</w:t>
-            </w:r>
-            <w:r>
-              <w:t>ast(bolt) and slow(arrow)</w:t>
-            </w:r>
-            <w:r>
-              <w:t xml:space="preserve"> projectiles</w:t>
-            </w:r>
-            <w:r>
-              <w:t xml:space="preserve">. </w:t>
-            </w:r>
-            <w:r>
-              <w:t>The different projectiles will have different images</w:t>
-            </w:r>
-            <w:r>
-              <w:t xml:space="preserve"> </w:t>
-            </w:r>
-            <w:r>
-              <w:t>and movement speeds</w:t>
+              <w:t>There will be 2 different types of projectile the aliens can fire. Fast(bolt) and slow(arrow) projectiles. The different projectiles will have different images and movement speeds</w:t>
             </w:r>
             <w:r>
               <w:t xml:space="preserve"> (they move down at this speed)</w:t>
             </w:r>
             <w:r>
-              <w:t xml:space="preserve">. </w:t>
-            </w:r>
-            <w:r>
-              <w:t>Both projectiles will instantly ‘kill’ the player when they come into contact (with the player)</w:t>
-            </w:r>
-            <w:r>
-              <w:t xml:space="preserve"> decreasing the lives count by one</w:t>
-            </w:r>
-            <w:r>
-              <w:t>. The colour of the projectiles changes depending on the y position, white while in the middle section, green while at the bottom section (from the</w:t>
-            </w:r>
-            <w:r>
-              <w:t xml:space="preserve"> top of the bunkers and below).</w:t>
+              <w:t>. Both projectiles will instantly ‘kill’ the player when they come into contact (with the player) decreasing the lives count by one. The colour of the projectiles changes depending on the y position, white while in the middle section, green while at the bottom section (from the top of the bunkers and below).</w:t>
             </w:r>
           </w:p>
           <w:p>
@@ -9505,7 +9135,6 @@
                 <w:noProof/>
                 <w:lang w:eastAsia="en-GB"/>
               </w:rPr>
-              <w:lastRenderedPageBreak/>
               <mc:AlternateContent>
                 <mc:Choice Requires="wps">
                   <w:drawing>
@@ -9669,7 +9298,15 @@
               <w:t xml:space="preserve"> The </w:t>
             </w:r>
             <w:r>
-              <w:t>controls will be A/D or     /    . ‘A’ and the left arrow key will move the player to the left. ‘D’ and the right arrow key will move the player to the right.</w:t>
+              <w:t xml:space="preserve">controls will be A/D or     /  </w:t>
+            </w:r>
+            <w:proofErr w:type="gramStart"/>
+            <w:r>
+              <w:t xml:space="preserve">  .</w:t>
+            </w:r>
+            <w:proofErr w:type="gramEnd"/>
+            <w:r>
+              <w:t xml:space="preserve"> ‘A’ and the left arrow key will move the player to the left. ‘D’ and the right arrow key will move the player to the right.</w:t>
             </w:r>
             <w:r>
               <w:t xml:space="preserve"> Only one input will be allowed at a time ‘A’ or ‘D’ or left or right, all other inputs will be ignored.</w:t>
@@ -9689,13 +9326,11 @@
               <w:t>Create a ver</w:t>
             </w:r>
             <w:r>
-              <w:t xml:space="preserve">sion of the game without aliens. Use the ‘A’ and ‘D’ keys to move the player character from edge to edge ensuring the player character stops as expected. </w:t>
-            </w:r>
-            <w:r>
-              <w:t>Attempt to use both ‘A</w:t>
-            </w:r>
-            <w:r>
-              <w:t>’ and ‘D’ at the same to make sure the player character does not ‘glitch’. Do the same using the left and right arrow keys. Use both the ‘A’ and left arrow key at the same time to ensure the speed of movement does not change.</w:t>
+              <w:t xml:space="preserve">sion of the game without aliens. Use the ‘A’ and ‘D’ keys to move the player character from edge to edge ensuring the player character stops as expected. Attempt to use both ‘A’ and ‘D’ at the same to make sure the player character does not ‘glitch’. Do the same using the left and right arrow keys. Use both the ‘A’ and left arrow key at the same time to ensure the speed </w:t>
+            </w:r>
+            <w:r>
+              <w:lastRenderedPageBreak/>
+              <w:t>of movement does not change.</w:t>
             </w:r>
             <w:r>
               <w:t xml:space="preserve"> Do the same with ‘D’ and the right arrow key. Press any other keys (excluding the escape key) to ensure nothing happens.</w:t>
@@ -9731,10 +9366,7 @@
               <w:ind w:left="0"/>
             </w:pPr>
             <w:r>
-              <w:t>There</w:t>
-            </w:r>
-            <w:r>
-              <w:t xml:space="preserve"> will only be one type of player projectile (shot), the shot will</w:t>
+              <w:t>There will only be one type of player projectile (shot), the shot will</w:t>
             </w:r>
             <w:r>
               <w:t xml:space="preserve"> move upward at a constant speed and</w:t>
@@ -9802,14 +9434,7 @@
               <w:ind w:left="0"/>
             </w:pPr>
             <w:r>
-              <w:t>W</w:t>
-            </w:r>
-            <w:r>
-              <w:t xml:space="preserve">hen the player dies the game will pause while the player death animation plays </w:t>
-            </w:r>
-            <w:r>
-              <w:lastRenderedPageBreak/>
-              <w:t>and the player life count will decrement, then the player character will reappear in the ‘home’ position (x middle of the page) and the game will continue. When the player runs out of lives the game will end.</w:t>
+              <w:t>When the player dies the game will pause while the player death animation plays and the player life count will decrement, then the player character will reappear in the ‘home’ position (x middle of the page) and the game will continue. When the player runs out of lives the game will end.</w:t>
             </w:r>
           </w:p>
           <w:p>
@@ -9829,12 +9454,7 @@
               <w:ind w:left="0"/>
             </w:pPr>
             <w:r>
-              <w:lastRenderedPageBreak/>
-              <w:t xml:space="preserve">Start the game and get hit by a projectile to ensure the correct behaviour is carried out at </w:t>
-            </w:r>
-            <w:r>
-              <w:lastRenderedPageBreak/>
-              <w:t>player death. Repeat until the lives counter is 0 to ensure the game ends when expected.</w:t>
+              <w:t>Start the game and get hit by a projectile to ensure the correct behaviour is carried out at player death. Repeat until the lives counter is 0 to ensure the game ends when expected.</w:t>
             </w:r>
           </w:p>
         </w:tc>
@@ -9861,25 +9481,11 @@
               <w:ind w:left="0"/>
             </w:pPr>
             <w:r>
-              <w:t xml:space="preserve">There will be 4 </w:t>
-            </w:r>
-            <w:r>
-              <w:t>‘bunkers’.</w:t>
-            </w:r>
-            <w:r>
-              <w:t xml:space="preserve"> these bunkers will stop any </w:t>
-            </w:r>
-            <w:r>
-              <w:t xml:space="preserve">type of </w:t>
-            </w:r>
-            <w:r>
-              <w:t xml:space="preserve">projectiles </w:t>
-            </w:r>
-            <w:r>
-              <w:t xml:space="preserve">(player shots included) </w:t>
-            </w:r>
-            <w:r>
-              <w:t>but when a bunker stops a projectile the projectile will ‘blow up’ a section of the bunker.</w:t>
+              <w:t xml:space="preserve">There will be 4 ‘bunkers’. these bunkers will stop any type of projectiles (player shots included) but when a </w:t>
+            </w:r>
+            <w:r>
+              <w:lastRenderedPageBreak/>
+              <w:t>bunker stops a projectile the projectile will ‘blow up’ a section of the bunker.</w:t>
             </w:r>
           </w:p>
           <w:p>
@@ -9899,7 +9505,20 @@
               <w:ind w:left="0"/>
             </w:pPr>
             <w:r>
-              <w:t xml:space="preserve">Start the game and move the player character underneath a bunker, shoot the bunker to ensure the projectile stops and the bunker has an appropriate section ‘blown up’. Create a version of the game where a projectile spawns where the mouse is clicked, spawn all three types of projectile over </w:t>
+              <w:lastRenderedPageBreak/>
+              <w:t xml:space="preserve">Start the game and move the player character underneath a bunker, shoot the bunker to ensure the projectile stops and </w:t>
+            </w:r>
+            <w:r>
+              <w:lastRenderedPageBreak/>
+              <w:t xml:space="preserve">the bunker has an appropriate section ‘blown up’. Create a version of the game where a projectile </w:t>
+            </w:r>
+            <w:proofErr w:type="gramStart"/>
+            <w:r>
+              <w:t>spawns</w:t>
+            </w:r>
+            <w:proofErr w:type="gramEnd"/>
+            <w:r>
+              <w:t xml:space="preserve"> where the mouse is clicked, spawn all three types of projectile over </w:t>
             </w:r>
             <w:r>
               <w:t>a bunker to ensure all disappear and ‘blow up’ and appropriate section of the bunker.</w:t>
@@ -9910,8 +9529,6 @@
               <w:pStyle w:val="Text1"/>
               <w:ind w:left="0"/>
             </w:pPr>
-            <w:bookmarkStart w:id="0" w:name="_GoBack"/>
-            <w:bookmarkEnd w:id="0"/>
             <w:r>
               <w:t xml:space="preserve"> </w:t>
             </w:r>
@@ -9924,6 +9541,100 @@
           <w:p>
             <w:pPr>
               <w:pStyle w:val="Text1"/>
+              <w:ind w:left="0"/>
+            </w:pPr>
+          </w:p>
+        </w:tc>
+      </w:tr>
+      <w:tr>
+        <w:tc>
+          <w:tcPr>
+            <w:tcW w:w="3255" w:type="dxa"/>
+          </w:tcPr>
+          <w:p>
+            <w:pPr>
+              <w:pStyle w:val="Text1"/>
+              <w:ind w:left="0"/>
+            </w:pPr>
+            <w:r>
+              <w:t>When the game is over the program will check if the current score is higher than any of the scores in the high score file, if so it will switch to the high score input page, if not it will switch to the high score display page.</w:t>
+            </w:r>
+          </w:p>
+        </w:tc>
+        <w:tc>
+          <w:tcPr>
+            <w:tcW w:w="3261" w:type="dxa"/>
+          </w:tcPr>
+          <w:p>
+            <w:pPr>
+              <w:pStyle w:val="Text1"/>
+              <w:ind w:left="0"/>
+            </w:pPr>
+            <w:r>
+              <w:t>Create a version of the game where the current score is input able and the ‘game’ can be ended using a button, set a high score in the high score file and then input a lower value to check the correct page is switched to then a higher value to check the correct page is switched to. Use the wireframes to check that the correct page is now active.</w:t>
+            </w:r>
+          </w:p>
+          <w:p>
+            <w:pPr>
+              <w:pStyle w:val="Text1"/>
+              <w:ind w:left="0"/>
+            </w:pPr>
+          </w:p>
+        </w:tc>
+        <w:tc>
+          <w:tcPr>
+            <w:tcW w:w="3798" w:type="dxa"/>
+          </w:tcPr>
+          <w:p>
+            <w:pPr>
+              <w:pStyle w:val="Text1"/>
+              <w:ind w:left="0"/>
+            </w:pPr>
+          </w:p>
+        </w:tc>
+      </w:tr>
+      <w:tr>
+        <w:tc>
+          <w:tcPr>
+            <w:tcW w:w="3255" w:type="dxa"/>
+          </w:tcPr>
+          <w:p>
+            <w:pPr>
+              <w:pStyle w:val="Text2"/>
+              <w:ind w:left="0"/>
+            </w:pPr>
+            <w:r>
+              <w:t>Exit button and escape key should close the program when clicked.</w:t>
+            </w:r>
+          </w:p>
+        </w:tc>
+        <w:tc>
+          <w:tcPr>
+            <w:tcW w:w="3261" w:type="dxa"/>
+          </w:tcPr>
+          <w:p>
+            <w:pPr>
+              <w:pStyle w:val="Text2"/>
+              <w:ind w:left="0"/>
+            </w:pPr>
+            <w:r>
+              <w:t>Click on the button to check if the program stops running. Press the escape key to check if the program stops running.</w:t>
+            </w:r>
+          </w:p>
+          <w:p>
+            <w:pPr>
+              <w:pStyle w:val="Text2"/>
+              <w:ind w:left="0"/>
+            </w:pPr>
+          </w:p>
+        </w:tc>
+        <w:tc>
+          <w:tcPr>
+            <w:tcW w:w="3798" w:type="dxa"/>
+          </w:tcPr>
+          <w:p>
+            <w:pPr>
+              <w:pStyle w:val="Text2"/>
               <w:ind w:left="0"/>
             </w:pPr>
           </w:p>
@@ -9933,11 +9644,7 @@
     <w:p>
       <w:pPr>
         <w:pStyle w:val="Text1"/>
-      </w:pPr>
-    </w:p>
-    <w:p>
-      <w:pPr>
-        <w:pStyle w:val="Text1"/>
+        <w:ind w:left="0"/>
       </w:pPr>
     </w:p>
     <w:p>
@@ -10038,7 +9745,15 @@
               <w:t xml:space="preserve">Ease of use: </w:t>
             </w:r>
             <w:r>
-              <w:t xml:space="preserve">is there too much lag on the controls, are the aliens to small to hit, do the projectiles </w:t>
+              <w:t xml:space="preserve">is there too much lag on the controls, are the aliens </w:t>
+            </w:r>
+            <w:proofErr w:type="spellStart"/>
+            <w:r>
+              <w:t>to</w:t>
+            </w:r>
+            <w:proofErr w:type="spellEnd"/>
+            <w:r>
+              <w:t xml:space="preserve"> small to hit, do the projectiles </w:t>
             </w:r>
             <w:r>
               <w:t xml:space="preserve">or aliens </w:t>
@@ -10068,9 +9783,21 @@
     </w:p>
     <w:p>
       <w:pPr>
+        <w:rPr>
+          <w:sz w:val="24"/>
+          <w:szCs w:val="24"/>
+        </w:rPr>
+      </w:pPr>
+      <w:r>
+        <w:br w:type="page"/>
+      </w:r>
+    </w:p>
+    <w:p>
+      <w:pPr>
         <w:pStyle w:val="Sub-SectionHeader"/>
       </w:pPr>
       <w:r>
+        <w:lastRenderedPageBreak/>
         <w:t>High Score Input Page:</w:t>
       </w:r>
     </w:p>
@@ -10179,11 +9906,7 @@
               <w:t>Initials enter</w:t>
             </w:r>
             <w:r>
-              <w:t xml:space="preserve">: checks to make sure 3 characters have been input. If the check is passed the sort </w:t>
-            </w:r>
-            <w:r>
-              <w:lastRenderedPageBreak/>
-              <w:t>function will be called to place the new high score and then it will be added to the file</w:t>
+              <w:t>: checks to make sure 3 characters have been input. If the check is passed the sort function will be called to place the new high score and then it will be added to the file</w:t>
             </w:r>
           </w:p>
         </w:tc>
@@ -10226,37 +9949,72 @@
           </w:p>
         </w:tc>
       </w:tr>
+    </w:tbl>
+    <w:p>
+      <w:pPr>
+        <w:pStyle w:val="Text1"/>
+      </w:pPr>
+    </w:p>
+    <w:tbl>
+      <w:tblPr>
+        <w:tblStyle w:val="TableGrid"/>
+        <w:tblW w:w="0" w:type="auto"/>
+        <w:tblInd w:w="284" w:type="dxa"/>
+        <w:tblLook w:val="04A0" w:firstRow="1" w:lastRow="0" w:firstColumn="1" w:lastColumn="0" w:noHBand="0" w:noVBand="1"/>
+      </w:tblPr>
+      <w:tblGrid>
+        <w:gridCol w:w="2972"/>
+        <w:gridCol w:w="3402"/>
+        <w:gridCol w:w="3798"/>
+      </w:tblGrid>
       <w:tr>
         <w:tc>
           <w:tcPr>
-            <w:tcW w:w="5094" w:type="dxa"/>
-          </w:tcPr>
-          <w:p>
-            <w:pPr>
-              <w:pStyle w:val="Text2"/>
-              <w:ind w:left="0"/>
-            </w:pPr>
-            <w:r>
-              <w:t>Exit button click: halts the program.</w:t>
-            </w:r>
-          </w:p>
-        </w:tc>
-        <w:tc>
-          <w:tcPr>
-            <w:tcW w:w="5078" w:type="dxa"/>
-          </w:tcPr>
-          <w:p>
-            <w:pPr>
-              <w:pStyle w:val="Text2"/>
-              <w:ind w:left="0"/>
-            </w:pPr>
+            <w:tcW w:w="2972" w:type="dxa"/>
+          </w:tcPr>
+          <w:p>
+            <w:pPr>
+              <w:pStyle w:val="Sub-TaskHeader"/>
+              <w:ind w:left="0" w:firstLine="0"/>
+            </w:pPr>
+            <w:r>
+              <w:t>Function</w:t>
+            </w:r>
+          </w:p>
+        </w:tc>
+        <w:tc>
+          <w:tcPr>
+            <w:tcW w:w="3402" w:type="dxa"/>
+          </w:tcPr>
+          <w:p>
+            <w:pPr>
+              <w:pStyle w:val="Sub-TaskHeader"/>
+              <w:ind w:left="0" w:firstLine="0"/>
+            </w:pPr>
+            <w:r>
+              <w:t>Testing Method</w:t>
+            </w:r>
+          </w:p>
+        </w:tc>
+        <w:tc>
+          <w:tcPr>
+            <w:tcW w:w="3798" w:type="dxa"/>
+          </w:tcPr>
+          <w:p>
+            <w:pPr>
+              <w:pStyle w:val="Sub-TaskHeader"/>
+              <w:ind w:left="0" w:firstLine="0"/>
+            </w:pPr>
+            <w:r>
+              <w:t>Result?</w:t>
+            </w:r>
           </w:p>
         </w:tc>
       </w:tr>
       <w:tr>
         <w:tc>
           <w:tcPr>
-            <w:tcW w:w="5094" w:type="dxa"/>
+            <w:tcW w:w="2972" w:type="dxa"/>
           </w:tcPr>
           <w:p>
             <w:pPr>
@@ -10264,20 +10022,40 @@
               <w:ind w:left="0"/>
             </w:pPr>
             <w:r>
-              <w:t>All buttons hover</w:t>
-            </w:r>
-            <w:r>
-              <w:t xml:space="preserve"> (excluding the exit button)</w:t>
-            </w:r>
-            <w:r>
-              <w:t>: enlarge image/text</w:t>
-            </w:r>
-          </w:p>
-        </w:tc>
-        <w:tc>
-          <w:tcPr>
-            <w:tcW w:w="5078" w:type="dxa"/>
-          </w:tcPr>
+              <w:t>Cursor should be visible.</w:t>
+            </w:r>
+          </w:p>
+        </w:tc>
+        <w:tc>
+          <w:tcPr>
+            <w:tcW w:w="3402" w:type="dxa"/>
+          </w:tcPr>
+          <w:p>
+            <w:pPr>
+              <w:pStyle w:val="Text2"/>
+              <w:ind w:left="0"/>
+            </w:pPr>
+            <w:r>
+              <w:t>Start the program and move mouse around to check if cursor is visible.</w:t>
+            </w:r>
+          </w:p>
+          <w:p>
+            <w:pPr>
+              <w:pStyle w:val="Text2"/>
+              <w:ind w:left="0"/>
+            </w:pPr>
+          </w:p>
+        </w:tc>
+        <w:tc>
+          <w:tcPr>
+            <w:tcW w:w="3798" w:type="dxa"/>
+          </w:tcPr>
+          <w:p>
+            <w:pPr>
+              <w:pStyle w:val="Text2"/>
+              <w:ind w:left="0"/>
+            </w:pPr>
+          </w:p>
           <w:p>
             <w:pPr>
               <w:pStyle w:val="Text2"/>
@@ -10289,7 +10067,7 @@
       <w:tr>
         <w:tc>
           <w:tcPr>
-            <w:tcW w:w="5094" w:type="dxa"/>
+            <w:tcW w:w="2972" w:type="dxa"/>
           </w:tcPr>
           <w:p>
             <w:pPr>
@@ -10297,13 +10075,53 @@
               <w:ind w:left="0"/>
             </w:pPr>
             <w:r>
-              <w:t>Images: display correctly.</w:t>
-            </w:r>
-          </w:p>
-        </w:tc>
-        <w:tc>
-          <w:tcPr>
-            <w:tcW w:w="5078" w:type="dxa"/>
+              <w:t>Images/Text should display correctly.</w:t>
+            </w:r>
+          </w:p>
+        </w:tc>
+        <w:tc>
+          <w:tcPr>
+            <w:tcW w:w="3402" w:type="dxa"/>
+          </w:tcPr>
+          <w:p>
+            <w:pPr>
+              <w:pStyle w:val="Text2"/>
+              <w:ind w:left="0"/>
+            </w:pPr>
+            <w:r>
+              <w:t>Start</w:t>
+            </w:r>
+            <w:r>
+              <w:t xml:space="preserve"> the program and check the page</w:t>
+            </w:r>
+            <w:r>
+              <w:t xml:space="preserve"> against </w:t>
+            </w:r>
+            <w:r>
+              <w:t>its wireframe</w:t>
+            </w:r>
+            <w:r>
+              <w:t xml:space="preserve"> to check positioning, and source images/text to check if the correct images/text are used and if the images/text </w:t>
+            </w:r>
+            <w:proofErr w:type="gramStart"/>
+            <w:r>
+              <w:t>looks</w:t>
+            </w:r>
+            <w:proofErr w:type="gramEnd"/>
+            <w:r>
+              <w:t xml:space="preserve"> right.</w:t>
+            </w:r>
+          </w:p>
+          <w:p>
+            <w:pPr>
+              <w:pStyle w:val="Text2"/>
+              <w:ind w:left="0"/>
+            </w:pPr>
+          </w:p>
+        </w:tc>
+        <w:tc>
+          <w:tcPr>
+            <w:tcW w:w="3798" w:type="dxa"/>
           </w:tcPr>
           <w:p>
             <w:pPr>
@@ -10316,7 +10134,7 @@
       <w:tr>
         <w:tc>
           <w:tcPr>
-            <w:tcW w:w="5094" w:type="dxa"/>
+            <w:tcW w:w="2972" w:type="dxa"/>
           </w:tcPr>
           <w:p>
             <w:pPr>
@@ -10324,13 +10142,192 @@
               <w:ind w:left="0"/>
             </w:pPr>
             <w:r>
-              <w:t xml:space="preserve">Cursor: should be visible </w:t>
-            </w:r>
-          </w:p>
-        </w:tc>
-        <w:tc>
-          <w:tcPr>
-            <w:tcW w:w="5078" w:type="dxa"/>
+              <w:t>Skip button should switch the page to the high score display page when clicked.</w:t>
+            </w:r>
+          </w:p>
+        </w:tc>
+        <w:tc>
+          <w:tcPr>
+            <w:tcW w:w="3402" w:type="dxa"/>
+          </w:tcPr>
+          <w:p>
+            <w:pPr>
+              <w:pStyle w:val="Text2"/>
+              <w:ind w:left="0"/>
+            </w:pPr>
+            <w:r>
+              <w:t>Click on the button to check if the page changes and then use the wireframes to check that the correct page is now active.</w:t>
+            </w:r>
+          </w:p>
+          <w:p>
+            <w:pPr>
+              <w:pStyle w:val="Text2"/>
+              <w:ind w:left="0"/>
+            </w:pPr>
+          </w:p>
+        </w:tc>
+        <w:tc>
+          <w:tcPr>
+            <w:tcW w:w="3798" w:type="dxa"/>
+          </w:tcPr>
+          <w:p>
+            <w:pPr>
+              <w:pStyle w:val="Text2"/>
+              <w:ind w:left="0"/>
+            </w:pPr>
+          </w:p>
+        </w:tc>
+      </w:tr>
+      <w:tr>
+        <w:tc>
+          <w:tcPr>
+            <w:tcW w:w="2972" w:type="dxa"/>
+          </w:tcPr>
+          <w:p>
+            <w:pPr>
+              <w:pStyle w:val="Text2"/>
+              <w:ind w:left="0"/>
+            </w:pPr>
+            <w:r>
+              <w:t>The currently selected initials place will be indicated b</w:t>
+            </w:r>
+            <w:r>
+              <w:t>ut a flashing underline. Only a</w:t>
+            </w:r>
+            <w:r>
+              <w:t xml:space="preserve">lpha key presses will put </w:t>
+            </w:r>
+            <w:r>
+              <w:t xml:space="preserve">a </w:t>
+            </w:r>
+            <w:r>
+              <w:t xml:space="preserve">character into the currently selected initial place. The back space key will remove the character from the currently selected initials place. </w:t>
+            </w:r>
+            <w:r>
+              <w:t>The left and right arrow keys will change the selected initials place</w:t>
+            </w:r>
+          </w:p>
+        </w:tc>
+        <w:tc>
+          <w:tcPr>
+            <w:tcW w:w="3402" w:type="dxa"/>
+          </w:tcPr>
+          <w:p>
+            <w:pPr>
+              <w:pStyle w:val="Text2"/>
+              <w:ind w:left="0"/>
+              <w:rPr>
+                <w:color w:val="FF0000"/>
+              </w:rPr>
+            </w:pPr>
+            <w:r>
+              <w:t>On the page use the right and left arrow keys to select an initial place and ensure the underline is flashing. Press any Alpha key to ensure the correct character is input in the selected initials place (expected). Press any non-alpha keys to ensure the character is not input (extreme).</w:t>
+            </w:r>
+            <w:r>
+              <w:rPr>
+                <w:color w:val="FF0000"/>
+              </w:rPr>
+              <w:t>Not done yet</w:t>
+            </w:r>
+            <w:bookmarkStart w:id="0" w:name="_GoBack"/>
+            <w:bookmarkEnd w:id="0"/>
+          </w:p>
+        </w:tc>
+        <w:tc>
+          <w:tcPr>
+            <w:tcW w:w="3798" w:type="dxa"/>
+          </w:tcPr>
+          <w:p>
+            <w:pPr>
+              <w:pStyle w:val="Text2"/>
+              <w:ind w:left="0"/>
+            </w:pPr>
+          </w:p>
+        </w:tc>
+      </w:tr>
+      <w:tr>
+        <w:tc>
+          <w:tcPr>
+            <w:tcW w:w="2972" w:type="dxa"/>
+          </w:tcPr>
+          <w:p>
+            <w:pPr>
+              <w:pStyle w:val="Text2"/>
+              <w:ind w:left="0"/>
+            </w:pPr>
+            <w:r>
+              <w:lastRenderedPageBreak/>
+              <w:t>Exit button and escape key should close the program when clicked.</w:t>
+            </w:r>
+          </w:p>
+        </w:tc>
+        <w:tc>
+          <w:tcPr>
+            <w:tcW w:w="3402" w:type="dxa"/>
+          </w:tcPr>
+          <w:p>
+            <w:pPr>
+              <w:pStyle w:val="Text2"/>
+              <w:ind w:left="0"/>
+            </w:pPr>
+            <w:r>
+              <w:t>Click on the button to check if the program stops running. Press the escape key to check if the program stops running.</w:t>
+            </w:r>
+          </w:p>
+          <w:p>
+            <w:pPr>
+              <w:pStyle w:val="Text2"/>
+              <w:ind w:left="0"/>
+            </w:pPr>
+          </w:p>
+        </w:tc>
+        <w:tc>
+          <w:tcPr>
+            <w:tcW w:w="3798" w:type="dxa"/>
+          </w:tcPr>
+          <w:p>
+            <w:pPr>
+              <w:pStyle w:val="Text2"/>
+              <w:ind w:left="0"/>
+            </w:pPr>
+          </w:p>
+        </w:tc>
+      </w:tr>
+      <w:tr>
+        <w:tc>
+          <w:tcPr>
+            <w:tcW w:w="2972" w:type="dxa"/>
+          </w:tcPr>
+          <w:p>
+            <w:pPr>
+              <w:pStyle w:val="Text2"/>
+              <w:ind w:left="0"/>
+            </w:pPr>
+            <w:r>
+              <w:t>All buttons should enlarge slightly when the cursor is over them (not including the exit button).</w:t>
+            </w:r>
+          </w:p>
+        </w:tc>
+        <w:tc>
+          <w:tcPr>
+            <w:tcW w:w="3402" w:type="dxa"/>
+          </w:tcPr>
+          <w:p>
+            <w:pPr>
+              <w:pStyle w:val="Text2"/>
+              <w:ind w:left="0"/>
+            </w:pPr>
+            <w:r>
+              <w:rPr>
+                <w:noProof/>
+              </w:rPr>
+              <w:t>Move the cursor over the buttons to check if the button gets larger.</w:t>
+            </w:r>
+          </w:p>
+        </w:tc>
+        <w:tc>
+          <w:tcPr>
+            <w:tcW w:w="3798" w:type="dxa"/>
           </w:tcPr>
           <w:p>
             <w:pPr>
@@ -10341,6 +10338,16 @@
         </w:tc>
       </w:tr>
     </w:tbl>
+    <w:p>
+      <w:pPr>
+        <w:pStyle w:val="Text1"/>
+      </w:pPr>
+    </w:p>
+    <w:p>
+      <w:pPr>
+        <w:pStyle w:val="Text1"/>
+      </w:pPr>
+    </w:p>
     <w:p>
       <w:pPr>
         <w:pStyle w:val="Text1"/>
@@ -10536,13 +10543,14 @@
         <w:tblLook w:val="04A0" w:firstRow="1" w:lastRow="0" w:firstColumn="1" w:lastColumn="0" w:noHBand="0" w:noVBand="1"/>
       </w:tblPr>
       <w:tblGrid>
-        <w:gridCol w:w="5094"/>
-        <w:gridCol w:w="5078"/>
+        <w:gridCol w:w="2972"/>
+        <w:gridCol w:w="3402"/>
+        <w:gridCol w:w="3798"/>
       </w:tblGrid>
       <w:tr>
         <w:tc>
           <w:tcPr>
-            <w:tcW w:w="5094" w:type="dxa"/>
+            <w:tcW w:w="2972" w:type="dxa"/>
           </w:tcPr>
           <w:p>
             <w:pPr>
@@ -10556,7 +10564,7 @@
         </w:tc>
         <w:tc>
           <w:tcPr>
-            <w:tcW w:w="5078" w:type="dxa"/>
+            <w:tcW w:w="3402" w:type="dxa"/>
           </w:tcPr>
           <w:p>
             <w:pPr>
@@ -10564,7 +10572,21 @@
               <w:ind w:left="0" w:firstLine="0"/>
             </w:pPr>
             <w:r>
-              <w:t>Does it work?</w:t>
+              <w:t>Testing Method</w:t>
+            </w:r>
+          </w:p>
+        </w:tc>
+        <w:tc>
+          <w:tcPr>
+            <w:tcW w:w="3798" w:type="dxa"/>
+          </w:tcPr>
+          <w:p>
+            <w:pPr>
+              <w:pStyle w:val="Sub-TaskHeader"/>
+              <w:ind w:left="0" w:firstLine="0"/>
+            </w:pPr>
+            <w:r>
+              <w:t>Result?</w:t>
             </w:r>
           </w:p>
         </w:tc>
@@ -10572,7 +10594,7 @@
       <w:tr>
         <w:tc>
           <w:tcPr>
-            <w:tcW w:w="5094" w:type="dxa"/>
+            <w:tcW w:w="2972" w:type="dxa"/>
           </w:tcPr>
           <w:p>
             <w:pPr>
@@ -10580,29 +10602,40 @@
               <w:ind w:left="0"/>
             </w:pPr>
             <w:r>
-              <w:t xml:space="preserve">New </w:t>
-            </w:r>
-            <w:r>
-              <w:t xml:space="preserve">Game button click: </w:t>
-            </w:r>
-            <w:r>
-              <w:t xml:space="preserve">resets the game page and </w:t>
-            </w:r>
-            <w:r>
-              <w:t>change</w:t>
-            </w:r>
-            <w:r>
-              <w:t>s</w:t>
-            </w:r>
-            <w:r>
-              <w:t xml:space="preserve"> page to game page.</w:t>
-            </w:r>
-          </w:p>
-        </w:tc>
-        <w:tc>
-          <w:tcPr>
-            <w:tcW w:w="5078" w:type="dxa"/>
-          </w:tcPr>
+              <w:t>Cursor should be visible.</w:t>
+            </w:r>
+          </w:p>
+        </w:tc>
+        <w:tc>
+          <w:tcPr>
+            <w:tcW w:w="3402" w:type="dxa"/>
+          </w:tcPr>
+          <w:p>
+            <w:pPr>
+              <w:pStyle w:val="Text2"/>
+              <w:ind w:left="0"/>
+            </w:pPr>
+            <w:r>
+              <w:t>Start the program and move mouse around to check if cursor is visible.</w:t>
+            </w:r>
+          </w:p>
+          <w:p>
+            <w:pPr>
+              <w:pStyle w:val="Text2"/>
+              <w:ind w:left="0"/>
+            </w:pPr>
+          </w:p>
+        </w:tc>
+        <w:tc>
+          <w:tcPr>
+            <w:tcW w:w="3798" w:type="dxa"/>
+          </w:tcPr>
+          <w:p>
+            <w:pPr>
+              <w:pStyle w:val="Text2"/>
+              <w:ind w:left="0"/>
+            </w:pPr>
+          </w:p>
           <w:p>
             <w:pPr>
               <w:pStyle w:val="Text2"/>
@@ -10614,7 +10647,7 @@
       <w:tr>
         <w:tc>
           <w:tcPr>
-            <w:tcW w:w="5094" w:type="dxa"/>
+            <w:tcW w:w="2972" w:type="dxa"/>
           </w:tcPr>
           <w:p>
             <w:pPr>
@@ -10622,16 +10655,53 @@
               <w:ind w:left="0"/>
             </w:pPr>
             <w:r>
-              <w:t>Home button click: resets the ga</w:t>
-            </w:r>
-            <w:r>
-              <w:t>me page and changes page to home page.</w:t>
-            </w:r>
-          </w:p>
-        </w:tc>
-        <w:tc>
-          <w:tcPr>
-            <w:tcW w:w="5078" w:type="dxa"/>
+              <w:t>Images/Text should display correctly.</w:t>
+            </w:r>
+          </w:p>
+        </w:tc>
+        <w:tc>
+          <w:tcPr>
+            <w:tcW w:w="3402" w:type="dxa"/>
+          </w:tcPr>
+          <w:p>
+            <w:pPr>
+              <w:pStyle w:val="Text2"/>
+              <w:ind w:left="0"/>
+            </w:pPr>
+            <w:r>
+              <w:t>Start</w:t>
+            </w:r>
+            <w:r>
+              <w:t xml:space="preserve"> the program and check the page</w:t>
+            </w:r>
+            <w:r>
+              <w:t xml:space="preserve"> against </w:t>
+            </w:r>
+            <w:r>
+              <w:t>its wireframe</w:t>
+            </w:r>
+            <w:r>
+              <w:t xml:space="preserve"> to check positioning, and source images/text to check if the correct images/text are used and if the images/text </w:t>
+            </w:r>
+            <w:proofErr w:type="gramStart"/>
+            <w:r>
+              <w:t>looks</w:t>
+            </w:r>
+            <w:proofErr w:type="gramEnd"/>
+            <w:r>
+              <w:t xml:space="preserve"> right.</w:t>
+            </w:r>
+          </w:p>
+          <w:p>
+            <w:pPr>
+              <w:pStyle w:val="Text2"/>
+              <w:ind w:left="0"/>
+            </w:pPr>
+          </w:p>
+        </w:tc>
+        <w:tc>
+          <w:tcPr>
+            <w:tcW w:w="3798" w:type="dxa"/>
           </w:tcPr>
           <w:p>
             <w:pPr>
@@ -10644,7 +10714,7 @@
       <w:tr>
         <w:tc>
           <w:tcPr>
-            <w:tcW w:w="5094" w:type="dxa"/>
+            <w:tcW w:w="2972" w:type="dxa"/>
           </w:tcPr>
           <w:p>
             <w:pPr>
@@ -10652,13 +10722,33 @@
               <w:ind w:left="0"/>
             </w:pPr>
             <w:r>
-              <w:t>Exit button click: halts the program.</w:t>
-            </w:r>
-          </w:p>
-        </w:tc>
-        <w:tc>
-          <w:tcPr>
-            <w:tcW w:w="5078" w:type="dxa"/>
+              <w:t>Home button should switch the page to the home page when clicked.</w:t>
+            </w:r>
+          </w:p>
+        </w:tc>
+        <w:tc>
+          <w:tcPr>
+            <w:tcW w:w="3402" w:type="dxa"/>
+          </w:tcPr>
+          <w:p>
+            <w:pPr>
+              <w:pStyle w:val="Text2"/>
+              <w:ind w:left="0"/>
+            </w:pPr>
+            <w:r>
+              <w:t>Click on the button to check if the page changes and then use the wireframes to check that the correct page is now active.</w:t>
+            </w:r>
+          </w:p>
+          <w:p>
+            <w:pPr>
+              <w:pStyle w:val="Text2"/>
+              <w:ind w:left="0"/>
+            </w:pPr>
+          </w:p>
+        </w:tc>
+        <w:tc>
+          <w:tcPr>
+            <w:tcW w:w="3798" w:type="dxa"/>
           </w:tcPr>
           <w:p>
             <w:pPr>
@@ -10671,7 +10761,7 @@
       <w:tr>
         <w:tc>
           <w:tcPr>
-            <w:tcW w:w="5094" w:type="dxa"/>
+            <w:tcW w:w="2972" w:type="dxa"/>
           </w:tcPr>
           <w:p>
             <w:pPr>
@@ -10679,19 +10769,33 @@
               <w:ind w:left="0"/>
             </w:pPr>
             <w:r>
-              <w:t>All buttons hover</w:t>
-            </w:r>
-            <w:r>
-              <w:t xml:space="preserve"> (excluding the exit button)</w:t>
-            </w:r>
-            <w:r>
-              <w:t>: enlarge image/text</w:t>
-            </w:r>
-          </w:p>
-        </w:tc>
-        <w:tc>
-          <w:tcPr>
-            <w:tcW w:w="5078" w:type="dxa"/>
+              <w:t>New Game button should reset the game page then switch the page to the game page, when clicked.</w:t>
+            </w:r>
+          </w:p>
+        </w:tc>
+        <w:tc>
+          <w:tcPr>
+            <w:tcW w:w="3402" w:type="dxa"/>
+          </w:tcPr>
+          <w:p>
+            <w:pPr>
+              <w:pStyle w:val="Text2"/>
+              <w:ind w:left="0"/>
+            </w:pPr>
+            <w:r>
+              <w:t>Click on the button to check if the page changes and then use the wireframes to check that the correct page is now active and that the game page has been reset.</w:t>
+            </w:r>
+          </w:p>
+          <w:p>
+            <w:pPr>
+              <w:pStyle w:val="Text2"/>
+              <w:ind w:left="0"/>
+            </w:pPr>
+          </w:p>
+        </w:tc>
+        <w:tc>
+          <w:tcPr>
+            <w:tcW w:w="3798" w:type="dxa"/>
           </w:tcPr>
           <w:p>
             <w:pPr>
@@ -10704,7 +10808,7 @@
       <w:tr>
         <w:tc>
           <w:tcPr>
-            <w:tcW w:w="5094" w:type="dxa"/>
+            <w:tcW w:w="2972" w:type="dxa"/>
           </w:tcPr>
           <w:p>
             <w:pPr>
@@ -10712,13 +10816,33 @@
               <w:ind w:left="0"/>
             </w:pPr>
             <w:r>
-              <w:t>Images: display correctly.</w:t>
-            </w:r>
-          </w:p>
-        </w:tc>
-        <w:tc>
-          <w:tcPr>
-            <w:tcW w:w="5078" w:type="dxa"/>
+              <w:t>Exit button and escape key should close the program when clicked.</w:t>
+            </w:r>
+          </w:p>
+        </w:tc>
+        <w:tc>
+          <w:tcPr>
+            <w:tcW w:w="3402" w:type="dxa"/>
+          </w:tcPr>
+          <w:p>
+            <w:pPr>
+              <w:pStyle w:val="Text2"/>
+              <w:ind w:left="0"/>
+            </w:pPr>
+            <w:r>
+              <w:t>Click on the button to check if the program stops running. Press the escape key to check if the program stops running.</w:t>
+            </w:r>
+          </w:p>
+          <w:p>
+            <w:pPr>
+              <w:pStyle w:val="Text2"/>
+              <w:ind w:left="0"/>
+            </w:pPr>
+          </w:p>
+        </w:tc>
+        <w:tc>
+          <w:tcPr>
+            <w:tcW w:w="3798" w:type="dxa"/>
           </w:tcPr>
           <w:p>
             <w:pPr>
@@ -10731,7 +10855,7 @@
       <w:tr>
         <w:tc>
           <w:tcPr>
-            <w:tcW w:w="5094" w:type="dxa"/>
+            <w:tcW w:w="2972" w:type="dxa"/>
           </w:tcPr>
           <w:p>
             <w:pPr>
@@ -10739,13 +10863,30 @@
               <w:ind w:left="0"/>
             </w:pPr>
             <w:r>
-              <w:t xml:space="preserve">Cursor: should be visible </w:t>
-            </w:r>
-          </w:p>
-        </w:tc>
-        <w:tc>
-          <w:tcPr>
-            <w:tcW w:w="5078" w:type="dxa"/>
+              <w:t>All buttons should enlarge slightly when the cursor is over them (not including the exit button).</w:t>
+            </w:r>
+          </w:p>
+        </w:tc>
+        <w:tc>
+          <w:tcPr>
+            <w:tcW w:w="3402" w:type="dxa"/>
+          </w:tcPr>
+          <w:p>
+            <w:pPr>
+              <w:pStyle w:val="Text2"/>
+              <w:ind w:left="0"/>
+            </w:pPr>
+            <w:r>
+              <w:rPr>
+                <w:noProof/>
+              </w:rPr>
+              <w:t>Move the cursor over the buttons to check if the button gets larger.</w:t>
+            </w:r>
+          </w:p>
+        </w:tc>
+        <w:tc>
+          <w:tcPr>
+            <w:tcW w:w="3798" w:type="dxa"/>
           </w:tcPr>
           <w:p>
             <w:pPr>
@@ -10756,6 +10897,16 @@
         </w:tc>
       </w:tr>
     </w:tbl>
+    <w:p>
+      <w:pPr>
+        <w:pStyle w:val="Text1"/>
+      </w:pPr>
+    </w:p>
+    <w:p>
+      <w:pPr>
+        <w:pStyle w:val="Text1"/>
+      </w:pPr>
+    </w:p>
     <w:p>
       <w:pPr>
         <w:pStyle w:val="Text1"/>
@@ -10883,6 +11034,7 @@
               <w:ind w:left="0"/>
             </w:pPr>
             <w:r>
+              <w:lastRenderedPageBreak/>
               <w:t>Ease of use: are the buttons an appropriate size/do the buttons have appropriate positioning to make them easy to click?</w:t>
             </w:r>
           </w:p>
@@ -11139,7 +11291,6 @@
         </w:rPr>
       </w:pPr>
       <w:r>
-        <w:lastRenderedPageBreak/>
         <w:t>Player</w:t>
       </w:r>
       <w:r>
@@ -11392,7 +11543,11 @@
         <w:t>Any</w:t>
       </w:r>
       <w:r>
-        <w:t xml:space="preserve"> repetitions of the scores will</w:t>
+        <w:t xml:space="preserve"> </w:t>
+      </w:r>
+      <w:r>
+        <w:lastRenderedPageBreak/>
+        <w:t>repetitions of the scores will</w:t>
       </w:r>
       <w:r>
         <w:t xml:space="preserve"> </w:t>
@@ -26715,7 +26870,7 @@
 </file>
 
 <file path=customXml/itemProps1.xml><?xml version="1.0" encoding="utf-8"?>
-<ds:datastoreItem xmlns:ds="http://schemas.openxmlformats.org/officeDocument/2006/customXml" ds:itemID="{6D1B7BB3-C73D-42C6-8EBC-6DB4F7BE4815}">
+<ds:datastoreItem xmlns:ds="http://schemas.openxmlformats.org/officeDocument/2006/customXml" ds:itemID="{13D95A6F-9A35-49D9-96E9-F167FB18EA71}">
   <ds:schemaRefs>
     <ds:schemaRef ds:uri="http://schemas.openxmlformats.org/officeDocument/2006/bibliography"/>
   </ds:schemaRefs>

</xml_diff>

<commit_message>
found font, finished test plan re-write, started adding wireframes to documentation
</commit_message>
<xml_diff>
--- a/Project Documentation.docx
+++ b/Project Documentation.docx
@@ -804,15 +804,7 @@
         <w:ind w:left="1134"/>
       </w:pPr>
       <w:r>
-        <w:t xml:space="preserve">I will be collecting names (3 </w:t>
-      </w:r>
-      <w:proofErr w:type="gramStart"/>
-      <w:r>
-        <w:t>characters</w:t>
-      </w:r>
-      <w:proofErr w:type="gramEnd"/>
-      <w:r>
-        <w:t xml:space="preserve"> max)</w:t>
+        <w:t>I will be collecting names (3 characters max)</w:t>
       </w:r>
     </w:p>
     <w:p>
@@ -847,15 +839,7 @@
         </w:numPr>
       </w:pPr>
       <w:r>
-        <w:t xml:space="preserve">The copyright for the original character designs Is owned by </w:t>
-      </w:r>
-      <w:proofErr w:type="spellStart"/>
-      <w:r>
-        <w:t>taito</w:t>
-      </w:r>
-      <w:proofErr w:type="spellEnd"/>
-      <w:r>
-        <w:t xml:space="preserve"> (a Japanese game company), this may pose an issue.</w:t>
+        <w:t>The copyright for the original character designs Is owned by taito (a Japanese game company), this may pose an issue.</w:t>
       </w:r>
     </w:p>
     <w:p>
@@ -1609,15 +1593,7 @@
         <w:t xml:space="preserve">  </w:t>
       </w:r>
       <w:r>
-        <w:t xml:space="preserve">Places on the </w:t>
-      </w:r>
-      <w:proofErr w:type="spellStart"/>
-      <w:r>
-        <w:t>Highscore</w:t>
-      </w:r>
-      <w:proofErr w:type="spellEnd"/>
-      <w:r>
-        <w:t xml:space="preserve"> Table:</w:t>
+        <w:t>Places on the Highscore Table:</w:t>
       </w:r>
     </w:p>
     <w:p>
@@ -2671,11 +2647,9 @@
           <w:numId w:val="12"/>
         </w:numPr>
       </w:pPr>
-      <w:proofErr w:type="spellStart"/>
       <w:r>
         <w:t>Balsamiq</w:t>
       </w:r>
-      <w:proofErr w:type="spellEnd"/>
     </w:p>
     <w:p>
       <w:pPr>
@@ -2697,11 +2671,9 @@
           <w:numId w:val="12"/>
         </w:numPr>
       </w:pPr>
-      <w:proofErr w:type="spellStart"/>
       <w:r>
         <w:t>Github</w:t>
       </w:r>
-      <w:proofErr w:type="spellEnd"/>
     </w:p>
     <w:p>
       <w:pPr>
@@ -4729,7 +4701,7 @@
                     </wp:anchor>
                   </w:drawing>
                 </mc:Choice>
-                <mc:Fallback xmlns:cx2="http://schemas.microsoft.com/office/drawing/2015/10/21/chartex" xmlns:cx3="http://schemas.microsoft.com/office/drawing/2016/5/9/chartex" xmlns:cx4="http://schemas.microsoft.com/office/drawing/2016/5/10/chartex" xmlns:cx5="http://schemas.microsoft.com/office/drawing/2016/5/11/chartex" xmlns:cx6="http://schemas.microsoft.com/office/drawing/2016/5/12/chartex" xmlns:cx7="http://schemas.microsoft.com/office/drawing/2016/5/13/chartex" xmlns:cx8="http://schemas.microsoft.com/office/drawing/2016/5/14/chartex" xmlns:aink="http://schemas.microsoft.com/office/drawing/2016/ink" xmlns:am3d="http://schemas.microsoft.com/office/drawing/2017/model3d" xmlns:w16cid="http://schemas.microsoft.com/office/word/2016/wordml/cid">
+                <mc:Fallback xmlns:w16cid="http://schemas.microsoft.com/office/word/2016/wordml/cid" xmlns:am3d="http://schemas.microsoft.com/office/drawing/2017/model3d" xmlns:aink="http://schemas.microsoft.com/office/drawing/2016/ink" xmlns:cx8="http://schemas.microsoft.com/office/drawing/2016/5/14/chartex" xmlns:cx7="http://schemas.microsoft.com/office/drawing/2016/5/13/chartex" xmlns:cx6="http://schemas.microsoft.com/office/drawing/2016/5/12/chartex" xmlns:cx5="http://schemas.microsoft.com/office/drawing/2016/5/11/chartex" xmlns:cx4="http://schemas.microsoft.com/office/drawing/2016/5/10/chartex" xmlns:cx3="http://schemas.microsoft.com/office/drawing/2016/5/9/chartex" xmlns:cx2="http://schemas.microsoft.com/office/drawing/2015/10/21/chartex">
                   <w:pict>
                     <v:shapetype w14:anchorId="42EB908D" id="_x0000_t66" coordsize="21600,21600" o:spt="66" adj="5400,5400" path="m@0,l@0@1,21600@1,21600@2@0@2@0,21600,,10800xe">
                       <v:stroke joinstyle="miter"/>
@@ -4812,7 +4784,7 @@
                     </wp:anchor>
                   </w:drawing>
                 </mc:Choice>
-                <mc:Fallback xmlns:cx2="http://schemas.microsoft.com/office/drawing/2015/10/21/chartex" xmlns:cx3="http://schemas.microsoft.com/office/drawing/2016/5/9/chartex" xmlns:cx4="http://schemas.microsoft.com/office/drawing/2016/5/10/chartex" xmlns:cx5="http://schemas.microsoft.com/office/drawing/2016/5/11/chartex" xmlns:cx6="http://schemas.microsoft.com/office/drawing/2016/5/12/chartex" xmlns:cx7="http://schemas.microsoft.com/office/drawing/2016/5/13/chartex" xmlns:cx8="http://schemas.microsoft.com/office/drawing/2016/5/14/chartex" xmlns:aink="http://schemas.microsoft.com/office/drawing/2016/ink" xmlns:am3d="http://schemas.microsoft.com/office/drawing/2017/model3d" xmlns:w16cid="http://schemas.microsoft.com/office/word/2016/wordml/cid">
+                <mc:Fallback xmlns:w16cid="http://schemas.microsoft.com/office/word/2016/wordml/cid" xmlns:am3d="http://schemas.microsoft.com/office/drawing/2017/model3d" xmlns:aink="http://schemas.microsoft.com/office/drawing/2016/ink" xmlns:cx8="http://schemas.microsoft.com/office/drawing/2016/5/14/chartex" xmlns:cx7="http://schemas.microsoft.com/office/drawing/2016/5/13/chartex" xmlns:cx6="http://schemas.microsoft.com/office/drawing/2016/5/12/chartex" xmlns:cx5="http://schemas.microsoft.com/office/drawing/2016/5/11/chartex" xmlns:cx4="http://schemas.microsoft.com/office/drawing/2016/5/10/chartex" xmlns:cx3="http://schemas.microsoft.com/office/drawing/2016/5/9/chartex" xmlns:cx2="http://schemas.microsoft.com/office/drawing/2015/10/21/chartex">
                   <w:pict>
                     <v:shapetype w14:anchorId="2304CEB1" id="_x0000_t66" coordsize="21600,21600" o:spt="66" adj="5400,5400" path="m@0,l@0@1,21600@1,21600@2@0@2@0,21600,,10800xe">
                       <v:stroke joinstyle="miter"/>
@@ -5292,7 +5264,7 @@
                     </wp:anchor>
                   </w:drawing>
                 </mc:Choice>
-                <mc:Fallback xmlns:cx2="http://schemas.microsoft.com/office/drawing/2015/10/21/chartex" xmlns:cx3="http://schemas.microsoft.com/office/drawing/2016/5/9/chartex" xmlns:cx4="http://schemas.microsoft.com/office/drawing/2016/5/10/chartex" xmlns:cx5="http://schemas.microsoft.com/office/drawing/2016/5/11/chartex" xmlns:cx6="http://schemas.microsoft.com/office/drawing/2016/5/12/chartex" xmlns:cx7="http://schemas.microsoft.com/office/drawing/2016/5/13/chartex" xmlns:cx8="http://schemas.microsoft.com/office/drawing/2016/5/14/chartex" xmlns:aink="http://schemas.microsoft.com/office/drawing/2016/ink" xmlns:am3d="http://schemas.microsoft.com/office/drawing/2017/model3d" xmlns:w16cid="http://schemas.microsoft.com/office/word/2016/wordml/cid">
+                <mc:Fallback xmlns:w16cid="http://schemas.microsoft.com/office/word/2016/wordml/cid" xmlns:am3d="http://schemas.microsoft.com/office/drawing/2017/model3d" xmlns:aink="http://schemas.microsoft.com/office/drawing/2016/ink" xmlns:cx8="http://schemas.microsoft.com/office/drawing/2016/5/14/chartex" xmlns:cx7="http://schemas.microsoft.com/office/drawing/2016/5/13/chartex" xmlns:cx6="http://schemas.microsoft.com/office/drawing/2016/5/12/chartex" xmlns:cx5="http://schemas.microsoft.com/office/drawing/2016/5/11/chartex" xmlns:cx4="http://schemas.microsoft.com/office/drawing/2016/5/10/chartex" xmlns:cx3="http://schemas.microsoft.com/office/drawing/2016/5/9/chartex" xmlns:cx2="http://schemas.microsoft.com/office/drawing/2015/10/21/chartex">
                   <w:pict>
                     <v:shape w14:anchorId="043312B0" id="Left Arrow 13" o:spid="_x0000_s1026" type="#_x0000_t66" style="position:absolute;margin-left:21.2pt;margin-top:4.75pt;width:12pt;height:6pt;rotation:180;z-index:251678720;visibility:visible;mso-wrap-style:square;mso-height-percent:0;mso-wrap-distance-left:9pt;mso-wrap-distance-top:0;mso-wrap-distance-right:9pt;mso-wrap-distance-bottom:0;mso-position-horizontal:absolute;mso-position-horizontal-relative:text;mso-position-vertical:absolute;mso-position-vertical-relative:text;mso-height-percent:0;mso-height-relative:margin;v-text-anchor:middle" o:gfxdata="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" fillcolor="#4472c4 [3204]" strokecolor="#1f3763 [1604]" strokeweight="1pt"/>
                   </w:pict>
@@ -5361,7 +5333,7 @@
                     </wp:anchor>
                   </w:drawing>
                 </mc:Choice>
-                <mc:Fallback xmlns:cx2="http://schemas.microsoft.com/office/drawing/2015/10/21/chartex" xmlns:cx3="http://schemas.microsoft.com/office/drawing/2016/5/9/chartex" xmlns:cx4="http://schemas.microsoft.com/office/drawing/2016/5/10/chartex" xmlns:cx5="http://schemas.microsoft.com/office/drawing/2016/5/11/chartex" xmlns:cx6="http://schemas.microsoft.com/office/drawing/2016/5/12/chartex" xmlns:cx7="http://schemas.microsoft.com/office/drawing/2016/5/13/chartex" xmlns:cx8="http://schemas.microsoft.com/office/drawing/2016/5/14/chartex" xmlns:aink="http://schemas.microsoft.com/office/drawing/2016/ink" xmlns:am3d="http://schemas.microsoft.com/office/drawing/2017/model3d" xmlns:w16cid="http://schemas.microsoft.com/office/word/2016/wordml/cid">
+                <mc:Fallback xmlns:w16cid="http://schemas.microsoft.com/office/word/2016/wordml/cid" xmlns:am3d="http://schemas.microsoft.com/office/drawing/2017/model3d" xmlns:aink="http://schemas.microsoft.com/office/drawing/2016/ink" xmlns:cx8="http://schemas.microsoft.com/office/drawing/2016/5/14/chartex" xmlns:cx7="http://schemas.microsoft.com/office/drawing/2016/5/13/chartex" xmlns:cx6="http://schemas.microsoft.com/office/drawing/2016/5/12/chartex" xmlns:cx5="http://schemas.microsoft.com/office/drawing/2016/5/11/chartex" xmlns:cx4="http://schemas.microsoft.com/office/drawing/2016/5/10/chartex" xmlns:cx3="http://schemas.microsoft.com/office/drawing/2016/5/9/chartex" xmlns:cx2="http://schemas.microsoft.com/office/drawing/2015/10/21/chartex">
                   <w:pict>
                     <v:shape w14:anchorId="094F04E4" id="Left Arrow 12" o:spid="_x0000_s1026" type="#_x0000_t66" style="position:absolute;margin-left:-.25pt;margin-top:4.55pt;width:12pt;height:6pt;z-index:251677696;visibility:visible;mso-wrap-style:square;mso-wrap-distance-left:9pt;mso-wrap-distance-top:0;mso-wrap-distance-right:9pt;mso-wrap-distance-bottom:0;mso-position-horizontal:absolute;mso-position-horizontal-relative:text;mso-position-vertical:absolute;mso-position-vertical-relative:text;v-text-anchor:middle" o:gfxdata="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" fillcolor="#4472c4 [3204]" strokecolor="#1f3763 [1604]" strokeweight="1pt"/>
                   </w:pict>
@@ -5604,13 +5576,8 @@
               <w:ind w:left="0"/>
             </w:pPr>
             <w:r>
-              <w:t xml:space="preserve">Will take in high scores file to produce array of objects to be </w:t>
-            </w:r>
-            <w:proofErr w:type="spellStart"/>
-            <w:r>
-              <w:t>displaed</w:t>
-            </w:r>
-            <w:proofErr w:type="spellEnd"/>
+              <w:t>Will take in high scores file to produce array of objects to be displaed</w:t>
+            </w:r>
           </w:p>
         </w:tc>
       </w:tr>
@@ -7340,15 +7307,7 @@
               <w:t xml:space="preserve"> are used and if the images</w:t>
             </w:r>
             <w:r>
-              <w:t xml:space="preserve">/text </w:t>
-            </w:r>
-            <w:proofErr w:type="gramStart"/>
-            <w:r>
-              <w:t>looks</w:t>
-            </w:r>
-            <w:proofErr w:type="gramEnd"/>
-            <w:r>
-              <w:t xml:space="preserve"> </w:t>
+              <w:t xml:space="preserve">/text looks </w:t>
             </w:r>
             <w:r>
               <w:t>right.</w:t>
@@ -8227,15 +8186,7 @@
               <w:t>its wireframe</w:t>
             </w:r>
             <w:r>
-              <w:t xml:space="preserve"> to check positioning, and source images/text to check if the correct images/text are used and if the images/text </w:t>
-            </w:r>
-            <w:proofErr w:type="gramStart"/>
-            <w:r>
-              <w:t>looks</w:t>
-            </w:r>
-            <w:proofErr w:type="gramEnd"/>
-            <w:r>
-              <w:t xml:space="preserve"> right.</w:t>
+              <w:t xml:space="preserve"> to check positioning, and source images/text to check if the correct images/text are used and if the images/text looks right.</w:t>
             </w:r>
           </w:p>
           <w:p>
@@ -8756,15 +8707,7 @@
               <w:t>its wireframe</w:t>
             </w:r>
             <w:r>
-              <w:t xml:space="preserve"> to check positioning, and source images/text to check if the correct images/text are used and if the images/text </w:t>
-            </w:r>
-            <w:proofErr w:type="gramStart"/>
-            <w:r>
-              <w:t>looks</w:t>
-            </w:r>
-            <w:proofErr w:type="gramEnd"/>
-            <w:r>
-              <w:t xml:space="preserve"> right.</w:t>
+              <w:t xml:space="preserve"> to check positioning, and source images/text to check if the correct images/text are used and if the images/text looks right.</w:t>
             </w:r>
           </w:p>
           <w:p>
@@ -9298,15 +9241,7 @@
               <w:t xml:space="preserve"> The </w:t>
             </w:r>
             <w:r>
-              <w:t xml:space="preserve">controls will be A/D or     /  </w:t>
-            </w:r>
-            <w:proofErr w:type="gramStart"/>
-            <w:r>
-              <w:t xml:space="preserve">  .</w:t>
-            </w:r>
-            <w:proofErr w:type="gramEnd"/>
-            <w:r>
-              <w:t xml:space="preserve"> ‘A’ and the left arrow key will move the player to the left. ‘D’ and the right arrow key will move the player to the right.</w:t>
+              <w:t>controls will be A/D or     /    . ‘A’ and the left arrow key will move the player to the left. ‘D’ and the right arrow key will move the player to the right.</w:t>
             </w:r>
             <w:r>
               <w:t xml:space="preserve"> Only one input will be allowed at a time ‘A’ or ‘D’ or left or right, all other inputs will be ignored.</w:t>
@@ -9510,15 +9445,7 @@
             </w:r>
             <w:r>
               <w:lastRenderedPageBreak/>
-              <w:t xml:space="preserve">the bunker has an appropriate section ‘blown up’. Create a version of the game where a projectile </w:t>
-            </w:r>
-            <w:proofErr w:type="gramStart"/>
-            <w:r>
-              <w:t>spawns</w:t>
-            </w:r>
-            <w:proofErr w:type="gramEnd"/>
-            <w:r>
-              <w:t xml:space="preserve"> where the mouse is clicked, spawn all three types of projectile over </w:t>
+              <w:t xml:space="preserve">the bunker has an appropriate section ‘blown up’. Create a version of the game where a projectile spawns where the mouse is clicked, spawn all three types of projectile over </w:t>
             </w:r>
             <w:r>
               <w:t>a bunker to ensure all disappear and ‘blow up’ and appropriate section of the bunker.</w:t>
@@ -9745,15 +9672,7 @@
               <w:t xml:space="preserve">Ease of use: </w:t>
             </w:r>
             <w:r>
-              <w:t xml:space="preserve">is there too much lag on the controls, are the aliens </w:t>
-            </w:r>
-            <w:proofErr w:type="spellStart"/>
-            <w:r>
-              <w:t>to</w:t>
-            </w:r>
-            <w:proofErr w:type="spellEnd"/>
-            <w:r>
-              <w:t xml:space="preserve"> small to hit, do the projectiles </w:t>
+              <w:t xml:space="preserve">is there too much lag on the controls, are the aliens to small to hit, do the projectiles </w:t>
             </w:r>
             <w:r>
               <w:t xml:space="preserve">or aliens </w:t>
@@ -10101,15 +10020,7 @@
               <w:t>its wireframe</w:t>
             </w:r>
             <w:r>
-              <w:t xml:space="preserve"> to check positioning, and source images/text to check if the correct images/text are used and if the images/text </w:t>
-            </w:r>
-            <w:proofErr w:type="gramStart"/>
-            <w:r>
-              <w:t>looks</w:t>
-            </w:r>
-            <w:proofErr w:type="gramEnd"/>
-            <w:r>
-              <w:t xml:space="preserve"> right.</w:t>
+              <w:t xml:space="preserve"> to check positioning, and source images/text to check if the correct images/text are used and if the images/text looks right.</w:t>
             </w:r>
           </w:p>
           <w:p>
@@ -10229,8 +10140,6 @@
               </w:rPr>
               <w:t>Not done yet</w:t>
             </w:r>
-            <w:bookmarkStart w:id="0" w:name="_GoBack"/>
-            <w:bookmarkEnd w:id="0"/>
           </w:p>
         </w:tc>
         <w:tc>
@@ -10681,15 +10590,7 @@
               <w:t>its wireframe</w:t>
             </w:r>
             <w:r>
-              <w:t xml:space="preserve"> to check positioning, and source images/text to check if the correct images/text are used and if the images/text </w:t>
-            </w:r>
-            <w:proofErr w:type="gramStart"/>
-            <w:r>
-              <w:t>looks</w:t>
-            </w:r>
-            <w:proofErr w:type="gramEnd"/>
-            <w:r>
-              <w:t xml:space="preserve"> right.</w:t>
+              <w:t xml:space="preserve"> to check positioning, and source images/text to check if the correct images/text are used and if the images/text looks right.</w:t>
             </w:r>
           </w:p>
           <w:p>
@@ -11059,6 +10960,1371 @@
     </w:p>
     <w:p>
       <w:pPr>
+        <w:pStyle w:val="SectionHeader"/>
+      </w:pPr>
+      <w:r>
+        <w:t>UI Design</w:t>
+      </w:r>
+    </w:p>
+    <w:p>
+      <w:pPr>
+        <w:pStyle w:val="Sub-SectionHeader"/>
+      </w:pPr>
+      <w:r>
+        <w:t>Wireframes:</w:t>
+      </w:r>
+    </w:p>
+    <w:p>
+      <w:pPr>
+        <w:pStyle w:val="TaskHeader"/>
+      </w:pPr>
+      <w:r>
+        <w:t>Homepage:</w:t>
+      </w:r>
+    </w:p>
+    <w:p>
+      <w:pPr>
+        <w:pStyle w:val="Text1"/>
+      </w:pPr>
+    </w:p>
+    <w:p>
+      <w:pPr>
+        <w:pStyle w:val="Text1"/>
+      </w:pPr>
+      <w:r>
+        <w:rPr>
+          <w:noProof/>
+          <w:lang w:eastAsia="en-GB"/>
+        </w:rPr>
+        <w:drawing>
+          <wp:anchor distT="0" distB="0" distL="114300" distR="114300" simplePos="0" relativeHeight="251682816" behindDoc="0" locked="0" layoutInCell="1" allowOverlap="1">
+            <wp:simplePos x="0" y="0"/>
+            <wp:positionH relativeFrom="column">
+              <wp:posOffset>1409065</wp:posOffset>
+            </wp:positionH>
+            <wp:positionV relativeFrom="page">
+              <wp:posOffset>3124200</wp:posOffset>
+            </wp:positionV>
+            <wp:extent cx="4581525" cy="3438525"/>
+            <wp:effectExtent l="0" t="0" r="9525" b="9525"/>
+            <wp:wrapSquare wrapText="bothSides"/>
+            <wp:docPr id="23" name="Picture 23" descr="H:\Computing\S6\AH-Computing-Project-master\Wireframes\Menu page.png"/>
+            <wp:cNvGraphicFramePr>
+              <a:graphicFrameLocks xmlns:a="http://schemas.openxmlformats.org/drawingml/2006/main" noChangeAspect="1"/>
+            </wp:cNvGraphicFramePr>
+            <a:graphic xmlns:a="http://schemas.openxmlformats.org/drawingml/2006/main">
+              <a:graphicData uri="http://schemas.openxmlformats.org/drawingml/2006/picture">
+                <pic:pic xmlns:pic="http://schemas.openxmlformats.org/drawingml/2006/picture">
+                  <pic:nvPicPr>
+                    <pic:cNvPr id="0" name="Picture 3" descr="H:\Computing\S6\AH-Computing-Project-master\Wireframes\Menu page.png"/>
+                    <pic:cNvPicPr>
+                      <a:picLocks noChangeAspect="1" noChangeArrowheads="1"/>
+                    </pic:cNvPicPr>
+                  </pic:nvPicPr>
+                  <pic:blipFill>
+                    <a:blip r:embed="rId22">
+                      <a:extLst>
+                        <a:ext uri="{28A0092B-C50C-407E-A947-70E740481C1C}">
+                          <a14:useLocalDpi xmlns:a14="http://schemas.microsoft.com/office/drawing/2010/main" val="0"/>
+                        </a:ext>
+                      </a:extLst>
+                    </a:blip>
+                    <a:srcRect/>
+                    <a:stretch>
+                      <a:fillRect/>
+                    </a:stretch>
+                  </pic:blipFill>
+                  <pic:spPr bwMode="auto">
+                    <a:xfrm>
+                      <a:off x="0" y="0"/>
+                      <a:ext cx="4581525" cy="3438525"/>
+                    </a:xfrm>
+                    <a:prstGeom prst="rect">
+                      <a:avLst/>
+                    </a:prstGeom>
+                    <a:noFill/>
+                    <a:ln>
+                      <a:noFill/>
+                    </a:ln>
+                  </pic:spPr>
+                </pic:pic>
+              </a:graphicData>
+            </a:graphic>
+            <wp14:sizeRelH relativeFrom="margin">
+              <wp14:pctWidth>0</wp14:pctWidth>
+            </wp14:sizeRelH>
+            <wp14:sizeRelV relativeFrom="margin">
+              <wp14:pctHeight>0</wp14:pctHeight>
+            </wp14:sizeRelV>
+          </wp:anchor>
+        </w:drawing>
+      </w:r>
+    </w:p>
+    <w:p>
+      <w:pPr>
+        <w:pStyle w:val="Text1"/>
+      </w:pPr>
+    </w:p>
+    <w:p>
+      <w:pPr>
+        <w:pStyle w:val="Text1"/>
+      </w:pPr>
+      <w:r>
+        <w:rPr>
+          <w:noProof/>
+          <w:lang w:eastAsia="en-GB"/>
+        </w:rPr>
+        <mc:AlternateContent>
+          <mc:Choice Requires="wps">
+            <w:drawing>
+              <wp:anchor distT="0" distB="0" distL="114300" distR="114300" simplePos="0" relativeHeight="251683840" behindDoc="0" locked="0" layoutInCell="1" allowOverlap="1">
+                <wp:simplePos x="0" y="0"/>
+                <wp:positionH relativeFrom="column">
+                  <wp:posOffset>409574</wp:posOffset>
+                </wp:positionH>
+                <wp:positionV relativeFrom="paragraph">
+                  <wp:posOffset>104775</wp:posOffset>
+                </wp:positionV>
+                <wp:extent cx="1800225" cy="0"/>
+                <wp:effectExtent l="0" t="0" r="28575" b="19050"/>
+                <wp:wrapNone/>
+                <wp:docPr id="24" name="Straight Connector 24"/>
+                <wp:cNvGraphicFramePr/>
+                <a:graphic xmlns:a="http://schemas.openxmlformats.org/drawingml/2006/main">
+                  <a:graphicData uri="http://schemas.microsoft.com/office/word/2010/wordprocessingShape">
+                    <wps:wsp>
+                      <wps:cNvCnPr/>
+                      <wps:spPr>
+                        <a:xfrm>
+                          <a:off x="0" y="0"/>
+                          <a:ext cx="1800225" cy="0"/>
+                        </a:xfrm>
+                        <a:prstGeom prst="line">
+                          <a:avLst/>
+                        </a:prstGeom>
+                      </wps:spPr>
+                      <wps:style>
+                        <a:lnRef idx="1">
+                          <a:schemeClr val="dk1"/>
+                        </a:lnRef>
+                        <a:fillRef idx="0">
+                          <a:schemeClr val="dk1"/>
+                        </a:fillRef>
+                        <a:effectRef idx="0">
+                          <a:schemeClr val="dk1"/>
+                        </a:effectRef>
+                        <a:fontRef idx="minor">
+                          <a:schemeClr val="tx1"/>
+                        </a:fontRef>
+                      </wps:style>
+                      <wps:bodyPr/>
+                    </wps:wsp>
+                  </a:graphicData>
+                </a:graphic>
+              </wp:anchor>
+            </w:drawing>
+          </mc:Choice>
+          <mc:Fallback>
+            <w:pict>
+              <v:line w14:anchorId="5D24F621" id="Straight Connector 24" o:spid="_x0000_s1026" style="position:absolute;z-index:251683840;visibility:visible;mso-wrap-style:square;mso-wrap-distance-left:9pt;mso-wrap-distance-top:0;mso-wrap-distance-right:9pt;mso-wrap-distance-bottom:0;mso-position-horizontal:absolute;mso-position-horizontal-relative:text;mso-position-vertical:absolute;mso-position-vertical-relative:text" from="32.25pt,8.25pt" to="174pt,8.25pt" o:gfxdata="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" strokecolor="black [3200]" strokeweight=".5pt">
+                <v:stroke joinstyle="miter"/>
+              </v:line>
+            </w:pict>
+          </mc:Fallback>
+        </mc:AlternateContent>
+      </w:r>
+      <w:r>
+        <w:t>Title</w:t>
+      </w:r>
+    </w:p>
+    <w:p>
+      <w:pPr>
+        <w:pStyle w:val="Text1"/>
+      </w:pPr>
+    </w:p>
+    <w:p>
+      <w:pPr>
+        <w:pStyle w:val="Text1"/>
+      </w:pPr>
+      <w:r>
+        <w:rPr>
+          <w:noProof/>
+          <w:lang w:eastAsia="en-GB"/>
+        </w:rPr>
+        <mc:AlternateContent>
+          <mc:Choice Requires="wps">
+            <w:drawing>
+              <wp:anchor distT="0" distB="0" distL="114300" distR="114300" simplePos="0" relativeHeight="251685888" behindDoc="0" locked="0" layoutInCell="1" allowOverlap="1" wp14:anchorId="1319555D" wp14:editId="4DEC8A08">
+                <wp:simplePos x="0" y="0"/>
+                <wp:positionH relativeFrom="column">
+                  <wp:posOffset>763675</wp:posOffset>
+                </wp:positionH>
+                <wp:positionV relativeFrom="paragraph">
+                  <wp:posOffset>111775</wp:posOffset>
+                </wp:positionV>
+                <wp:extent cx="1443508" cy="0"/>
+                <wp:effectExtent l="0" t="0" r="23495" b="19050"/>
+                <wp:wrapNone/>
+                <wp:docPr id="25" name="Straight Connector 25"/>
+                <wp:cNvGraphicFramePr/>
+                <a:graphic xmlns:a="http://schemas.openxmlformats.org/drawingml/2006/main">
+                  <a:graphicData uri="http://schemas.microsoft.com/office/word/2010/wordprocessingShape">
+                    <wps:wsp>
+                      <wps:cNvCnPr/>
+                      <wps:spPr>
+                        <a:xfrm>
+                          <a:off x="0" y="0"/>
+                          <a:ext cx="1443508" cy="0"/>
+                        </a:xfrm>
+                        <a:prstGeom prst="line">
+                          <a:avLst/>
+                        </a:prstGeom>
+                      </wps:spPr>
+                      <wps:style>
+                        <a:lnRef idx="1">
+                          <a:schemeClr val="dk1"/>
+                        </a:lnRef>
+                        <a:fillRef idx="0">
+                          <a:schemeClr val="dk1"/>
+                        </a:fillRef>
+                        <a:effectRef idx="0">
+                          <a:schemeClr val="dk1"/>
+                        </a:effectRef>
+                        <a:fontRef idx="minor">
+                          <a:schemeClr val="tx1"/>
+                        </a:fontRef>
+                      </wps:style>
+                      <wps:bodyPr/>
+                    </wps:wsp>
+                  </a:graphicData>
+                </a:graphic>
+                <wp14:sizeRelH relativeFrom="margin">
+                  <wp14:pctWidth>0</wp14:pctWidth>
+                </wp14:sizeRelH>
+                <wp14:sizeRelV relativeFrom="margin">
+                  <wp14:pctHeight>0</wp14:pctHeight>
+                </wp14:sizeRelV>
+              </wp:anchor>
+            </w:drawing>
+          </mc:Choice>
+          <mc:Fallback>
+            <w:pict>
+              <v:line w14:anchorId="45C78FEC" id="Straight Connector 25" o:spid="_x0000_s1026" style="position:absolute;z-index:251685888;visibility:visible;mso-wrap-style:square;mso-width-percent:0;mso-height-percent:0;mso-wrap-distance-left:9pt;mso-wrap-distance-top:0;mso-wrap-distance-right:9pt;mso-wrap-distance-bottom:0;mso-position-horizontal:absolute;mso-position-horizontal-relative:text;mso-position-vertical:absolute;mso-position-vertical-relative:text;mso-width-percent:0;mso-height-percent:0;mso-width-relative:margin;mso-height-relative:margin" from="60.15pt,8.8pt" to="173.8pt,8.8pt" o:gfxdata="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" strokecolor="black [3200]" strokeweight=".5pt">
+                <v:stroke joinstyle="miter"/>
+              </v:line>
+            </w:pict>
+          </mc:Fallback>
+        </mc:AlternateContent>
+      </w:r>
+      <w:r>
+        <w:t>Sub-title</w:t>
+      </w:r>
+    </w:p>
+    <w:p>
+      <w:pPr>
+        <w:pStyle w:val="Text1"/>
+      </w:pPr>
+    </w:p>
+    <w:p>
+      <w:pPr>
+        <w:pStyle w:val="Text1"/>
+      </w:pPr>
+    </w:p>
+    <w:p>
+      <w:pPr>
+        <w:pStyle w:val="Text1"/>
+      </w:pPr>
+      <w:r>
+        <w:rPr>
+          <w:noProof/>
+          <w:lang w:eastAsia="en-GB"/>
+        </w:rPr>
+        <mc:AlternateContent>
+          <mc:Choice Requires="wps">
+            <w:drawing>
+              <wp:anchor distT="0" distB="0" distL="114300" distR="114300" simplePos="0" relativeHeight="251698176" behindDoc="0" locked="0" layoutInCell="1" allowOverlap="1" wp14:anchorId="1319555D" wp14:editId="4DEC8A08">
+                <wp:simplePos x="0" y="0"/>
+                <wp:positionH relativeFrom="column">
+                  <wp:posOffset>899918</wp:posOffset>
+                </wp:positionH>
+                <wp:positionV relativeFrom="paragraph">
+                  <wp:posOffset>36403</wp:posOffset>
+                </wp:positionV>
+                <wp:extent cx="2676999" cy="463406"/>
+                <wp:effectExtent l="0" t="0" r="28575" b="32385"/>
+                <wp:wrapNone/>
+                <wp:docPr id="31" name="Straight Connector 31"/>
+                <wp:cNvGraphicFramePr/>
+                <a:graphic xmlns:a="http://schemas.openxmlformats.org/drawingml/2006/main">
+                  <a:graphicData uri="http://schemas.microsoft.com/office/word/2010/wordprocessingShape">
+                    <wps:wsp>
+                      <wps:cNvCnPr/>
+                      <wps:spPr>
+                        <a:xfrm flipV="1">
+                          <a:off x="0" y="0"/>
+                          <a:ext cx="2676999" cy="463406"/>
+                        </a:xfrm>
+                        <a:prstGeom prst="line">
+                          <a:avLst/>
+                        </a:prstGeom>
+                      </wps:spPr>
+                      <wps:style>
+                        <a:lnRef idx="1">
+                          <a:schemeClr val="dk1"/>
+                        </a:lnRef>
+                        <a:fillRef idx="0">
+                          <a:schemeClr val="dk1"/>
+                        </a:fillRef>
+                        <a:effectRef idx="0">
+                          <a:schemeClr val="dk1"/>
+                        </a:effectRef>
+                        <a:fontRef idx="minor">
+                          <a:schemeClr val="tx1"/>
+                        </a:fontRef>
+                      </wps:style>
+                      <wps:bodyPr/>
+                    </wps:wsp>
+                  </a:graphicData>
+                </a:graphic>
+                <wp14:sizeRelH relativeFrom="margin">
+                  <wp14:pctWidth>0</wp14:pctWidth>
+                </wp14:sizeRelH>
+                <wp14:sizeRelV relativeFrom="margin">
+                  <wp14:pctHeight>0</wp14:pctHeight>
+                </wp14:sizeRelV>
+              </wp:anchor>
+            </w:drawing>
+          </mc:Choice>
+          <mc:Fallback>
+            <w:pict>
+              <v:line w14:anchorId="32B1819B" id="Straight Connector 31" o:spid="_x0000_s1026" style="position:absolute;flip:y;z-index:251698176;visibility:visible;mso-wrap-style:square;mso-width-percent:0;mso-height-percent:0;mso-wrap-distance-left:9pt;mso-wrap-distance-top:0;mso-wrap-distance-right:9pt;mso-wrap-distance-bottom:0;mso-position-horizontal:absolute;mso-position-horizontal-relative:text;mso-position-vertical:absolute;mso-position-vertical-relative:text;mso-width-percent:0;mso-height-percent:0;mso-width-relative:margin;mso-height-relative:margin" from="70.85pt,2.85pt" to="281.65pt,39.35pt" o:gfxdata="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" strokecolor="black [3200]" strokeweight=".5pt">
+                <v:stroke joinstyle="miter"/>
+              </v:line>
+            </w:pict>
+          </mc:Fallback>
+        </mc:AlternateContent>
+      </w:r>
+      <w:r>
+        <w:rPr>
+          <w:noProof/>
+          <w:color w:val="FF0000"/>
+          <w:lang w:eastAsia="en-GB"/>
+        </w:rPr>
+        <mc:AlternateContent>
+          <mc:Choice Requires="wps">
+            <w:drawing>
+              <wp:anchor distT="0" distB="0" distL="114300" distR="114300" simplePos="0" relativeHeight="251696128" behindDoc="0" locked="0" layoutInCell="1" allowOverlap="1" wp14:anchorId="1319555D" wp14:editId="4DEC8A08">
+                <wp:simplePos x="0" y="0"/>
+                <wp:positionH relativeFrom="margin">
+                  <wp:posOffset>982669</wp:posOffset>
+                </wp:positionH>
+                <wp:positionV relativeFrom="paragraph">
+                  <wp:posOffset>90190</wp:posOffset>
+                </wp:positionV>
+                <wp:extent cx="2039459" cy="996775"/>
+                <wp:effectExtent l="0" t="0" r="37465" b="32385"/>
+                <wp:wrapNone/>
+                <wp:docPr id="30" name="Straight Connector 30"/>
+                <wp:cNvGraphicFramePr/>
+                <a:graphic xmlns:a="http://schemas.openxmlformats.org/drawingml/2006/main">
+                  <a:graphicData uri="http://schemas.microsoft.com/office/word/2010/wordprocessingShape">
+                    <wps:wsp>
+                      <wps:cNvCnPr/>
+                      <wps:spPr>
+                        <a:xfrm>
+                          <a:off x="0" y="0"/>
+                          <a:ext cx="2039459" cy="996775"/>
+                        </a:xfrm>
+                        <a:prstGeom prst="line">
+                          <a:avLst/>
+                        </a:prstGeom>
+                      </wps:spPr>
+                      <wps:style>
+                        <a:lnRef idx="1">
+                          <a:schemeClr val="accent1"/>
+                        </a:lnRef>
+                        <a:fillRef idx="0">
+                          <a:schemeClr val="accent1"/>
+                        </a:fillRef>
+                        <a:effectRef idx="0">
+                          <a:schemeClr val="accent1"/>
+                        </a:effectRef>
+                        <a:fontRef idx="minor">
+                          <a:schemeClr val="tx1"/>
+                        </a:fontRef>
+                      </wps:style>
+                      <wps:bodyPr/>
+                    </wps:wsp>
+                  </a:graphicData>
+                </a:graphic>
+                <wp14:sizeRelH relativeFrom="margin">
+                  <wp14:pctWidth>0</wp14:pctWidth>
+                </wp14:sizeRelH>
+                <wp14:sizeRelV relativeFrom="margin">
+                  <wp14:pctHeight>0</wp14:pctHeight>
+                </wp14:sizeRelV>
+              </wp:anchor>
+            </w:drawing>
+          </mc:Choice>
+          <mc:Fallback>
+            <w:pict>
+              <v:line w14:anchorId="6A88CE8C" id="Straight Connector 30" o:spid="_x0000_s1026" style="position:absolute;z-index:251696128;visibility:visible;mso-wrap-style:square;mso-width-percent:0;mso-height-percent:0;mso-wrap-distance-left:9pt;mso-wrap-distance-top:0;mso-wrap-distance-right:9pt;mso-wrap-distance-bottom:0;mso-position-horizontal:absolute;mso-position-horizontal-relative:margin;mso-position-vertical:absolute;mso-position-vertical-relative:text;mso-width-percent:0;mso-height-percent:0;mso-width-relative:margin;mso-height-relative:margin" from="77.4pt,7.1pt" to="238pt,85.6pt" o:gfxdata="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" strokecolor="#4472c4 [3204]" strokeweight=".5pt">
+                <v:stroke joinstyle="miter"/>
+                <w10:wrap anchorx="margin"/>
+              </v:line>
+            </w:pict>
+          </mc:Fallback>
+        </mc:AlternateContent>
+      </w:r>
+      <w:r>
+        <w:rPr>
+          <w:noProof/>
+          <w:color w:val="FF0000"/>
+          <w:lang w:eastAsia="en-GB"/>
+        </w:rPr>
+        <mc:AlternateContent>
+          <mc:Choice Requires="wps">
+            <w:drawing>
+              <wp:anchor distT="0" distB="0" distL="114300" distR="114300" simplePos="0" relativeHeight="251692032" behindDoc="0" locked="0" layoutInCell="1" allowOverlap="1" wp14:anchorId="1319555D" wp14:editId="4DEC8A08">
+                <wp:simplePos x="0" y="0"/>
+                <wp:positionH relativeFrom="column">
+                  <wp:posOffset>978532</wp:posOffset>
+                </wp:positionH>
+                <wp:positionV relativeFrom="paragraph">
+                  <wp:posOffset>90190</wp:posOffset>
+                </wp:positionV>
+                <wp:extent cx="2031540" cy="293767"/>
+                <wp:effectExtent l="0" t="0" r="26035" b="30480"/>
+                <wp:wrapNone/>
+                <wp:docPr id="28" name="Straight Connector 28"/>
+                <wp:cNvGraphicFramePr/>
+                <a:graphic xmlns:a="http://schemas.openxmlformats.org/drawingml/2006/main">
+                  <a:graphicData uri="http://schemas.microsoft.com/office/word/2010/wordprocessingShape">
+                    <wps:wsp>
+                      <wps:cNvCnPr/>
+                      <wps:spPr>
+                        <a:xfrm>
+                          <a:off x="0" y="0"/>
+                          <a:ext cx="2031540" cy="293767"/>
+                        </a:xfrm>
+                        <a:prstGeom prst="line">
+                          <a:avLst/>
+                        </a:prstGeom>
+                      </wps:spPr>
+                      <wps:style>
+                        <a:lnRef idx="1">
+                          <a:schemeClr val="accent1"/>
+                        </a:lnRef>
+                        <a:fillRef idx="0">
+                          <a:schemeClr val="accent1"/>
+                        </a:fillRef>
+                        <a:effectRef idx="0">
+                          <a:schemeClr val="accent1"/>
+                        </a:effectRef>
+                        <a:fontRef idx="minor">
+                          <a:schemeClr val="tx1"/>
+                        </a:fontRef>
+                      </wps:style>
+                      <wps:bodyPr/>
+                    </wps:wsp>
+                  </a:graphicData>
+                </a:graphic>
+                <wp14:sizeRelH relativeFrom="margin">
+                  <wp14:pctWidth>0</wp14:pctWidth>
+                </wp14:sizeRelH>
+                <wp14:sizeRelV relativeFrom="margin">
+                  <wp14:pctHeight>0</wp14:pctHeight>
+                </wp14:sizeRelV>
+              </wp:anchor>
+            </w:drawing>
+          </mc:Choice>
+          <mc:Fallback>
+            <w:pict>
+              <v:line w14:anchorId="00740106" id="Straight Connector 28" o:spid="_x0000_s1026" style="position:absolute;z-index:251692032;visibility:visible;mso-wrap-style:square;mso-width-percent:0;mso-height-percent:0;mso-wrap-distance-left:9pt;mso-wrap-distance-top:0;mso-wrap-distance-right:9pt;mso-wrap-distance-bottom:0;mso-position-horizontal:absolute;mso-position-horizontal-relative:text;mso-position-vertical:absolute;mso-position-vertical-relative:text;mso-width-percent:0;mso-height-percent:0;mso-width-relative:margin;mso-height-relative:margin" from="77.05pt,7.1pt" to="237pt,30.25pt" o:gfxdata="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" strokecolor="#4472c4 [3204]" strokeweight=".5pt">
+                <v:stroke joinstyle="miter"/>
+              </v:line>
+            </w:pict>
+          </mc:Fallback>
+        </mc:AlternateContent>
+      </w:r>
+      <w:r>
+        <w:rPr>
+          <w:noProof/>
+          <w:color w:val="FF0000"/>
+          <w:lang w:eastAsia="en-GB"/>
+        </w:rPr>
+        <mc:AlternateContent>
+          <mc:Choice Requires="wps">
+            <w:drawing>
+              <wp:anchor distT="0" distB="0" distL="114300" distR="114300" simplePos="0" relativeHeight="251687936" behindDoc="0" locked="0" layoutInCell="1" allowOverlap="1" wp14:anchorId="1319555D" wp14:editId="4DEC8A08">
+                <wp:simplePos x="0" y="0"/>
+                <wp:positionH relativeFrom="column">
+                  <wp:posOffset>982670</wp:posOffset>
+                </wp:positionH>
+                <wp:positionV relativeFrom="paragraph">
+                  <wp:posOffset>3301</wp:posOffset>
+                </wp:positionV>
+                <wp:extent cx="2023265" cy="91027"/>
+                <wp:effectExtent l="0" t="0" r="34290" b="23495"/>
+                <wp:wrapNone/>
+                <wp:docPr id="26" name="Straight Connector 26"/>
+                <wp:cNvGraphicFramePr/>
+                <a:graphic xmlns:a="http://schemas.openxmlformats.org/drawingml/2006/main">
+                  <a:graphicData uri="http://schemas.microsoft.com/office/word/2010/wordprocessingShape">
+                    <wps:wsp>
+                      <wps:cNvCnPr/>
+                      <wps:spPr>
+                        <a:xfrm flipV="1">
+                          <a:off x="0" y="0"/>
+                          <a:ext cx="2023265" cy="91027"/>
+                        </a:xfrm>
+                        <a:prstGeom prst="line">
+                          <a:avLst/>
+                        </a:prstGeom>
+                      </wps:spPr>
+                      <wps:style>
+                        <a:lnRef idx="1">
+                          <a:schemeClr val="accent1"/>
+                        </a:lnRef>
+                        <a:fillRef idx="0">
+                          <a:schemeClr val="accent1"/>
+                        </a:fillRef>
+                        <a:effectRef idx="0">
+                          <a:schemeClr val="accent1"/>
+                        </a:effectRef>
+                        <a:fontRef idx="minor">
+                          <a:schemeClr val="tx1"/>
+                        </a:fontRef>
+                      </wps:style>
+                      <wps:bodyPr/>
+                    </wps:wsp>
+                  </a:graphicData>
+                </a:graphic>
+                <wp14:sizeRelH relativeFrom="margin">
+                  <wp14:pctWidth>0</wp14:pctWidth>
+                </wp14:sizeRelH>
+                <wp14:sizeRelV relativeFrom="margin">
+                  <wp14:pctHeight>0</wp14:pctHeight>
+                </wp14:sizeRelV>
+              </wp:anchor>
+            </w:drawing>
+          </mc:Choice>
+          <mc:Fallback>
+            <w:pict>
+              <v:line w14:anchorId="0A105FEB" id="Straight Connector 26" o:spid="_x0000_s1026" style="position:absolute;flip:y;z-index:251687936;visibility:visible;mso-wrap-style:square;mso-width-percent:0;mso-height-percent:0;mso-wrap-distance-left:9pt;mso-wrap-distance-top:0;mso-wrap-distance-right:9pt;mso-wrap-distance-bottom:0;mso-position-horizontal:absolute;mso-position-horizontal-relative:text;mso-position-vertical:absolute;mso-position-vertical-relative:text;mso-width-percent:0;mso-height-percent:0;mso-width-relative:margin;mso-height-relative:margin" from="77.4pt,.25pt" to="236.7pt,7.4pt" o:gfxdata="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" strokecolor="#4472c4 [3204]" strokeweight=".5pt">
+                <v:stroke joinstyle="miter"/>
+              </v:line>
+            </w:pict>
+          </mc:Fallback>
+        </mc:AlternateContent>
+      </w:r>
+      <w:r>
+        <w:rPr>
+          <w:noProof/>
+          <w:color w:val="FF0000"/>
+          <w:lang w:eastAsia="en-GB"/>
+        </w:rPr>
+        <mc:AlternateContent>
+          <mc:Choice Requires="wps">
+            <w:drawing>
+              <wp:anchor distT="0" distB="0" distL="114300" distR="114300" simplePos="0" relativeHeight="251694080" behindDoc="0" locked="0" layoutInCell="1" allowOverlap="1" wp14:anchorId="1319555D" wp14:editId="4DEC8A08">
+                <wp:simplePos x="0" y="0"/>
+                <wp:positionH relativeFrom="margin">
+                  <wp:posOffset>995081</wp:posOffset>
+                </wp:positionH>
+                <wp:positionV relativeFrom="paragraph">
+                  <wp:posOffset>94329</wp:posOffset>
+                </wp:positionV>
+                <wp:extent cx="2023237" cy="690354"/>
+                <wp:effectExtent l="0" t="0" r="34290" b="33655"/>
+                <wp:wrapNone/>
+                <wp:docPr id="29" name="Straight Connector 29"/>
+                <wp:cNvGraphicFramePr/>
+                <a:graphic xmlns:a="http://schemas.openxmlformats.org/drawingml/2006/main">
+                  <a:graphicData uri="http://schemas.microsoft.com/office/word/2010/wordprocessingShape">
+                    <wps:wsp>
+                      <wps:cNvCnPr/>
+                      <wps:spPr>
+                        <a:xfrm>
+                          <a:off x="0" y="0"/>
+                          <a:ext cx="2023237" cy="690354"/>
+                        </a:xfrm>
+                        <a:prstGeom prst="line">
+                          <a:avLst/>
+                        </a:prstGeom>
+                      </wps:spPr>
+                      <wps:style>
+                        <a:lnRef idx="1">
+                          <a:schemeClr val="accent1"/>
+                        </a:lnRef>
+                        <a:fillRef idx="0">
+                          <a:schemeClr val="accent1"/>
+                        </a:fillRef>
+                        <a:effectRef idx="0">
+                          <a:schemeClr val="accent1"/>
+                        </a:effectRef>
+                        <a:fontRef idx="minor">
+                          <a:schemeClr val="tx1"/>
+                        </a:fontRef>
+                      </wps:style>
+                      <wps:bodyPr/>
+                    </wps:wsp>
+                  </a:graphicData>
+                </a:graphic>
+                <wp14:sizeRelH relativeFrom="margin">
+                  <wp14:pctWidth>0</wp14:pctWidth>
+                </wp14:sizeRelH>
+                <wp14:sizeRelV relativeFrom="margin">
+                  <wp14:pctHeight>0</wp14:pctHeight>
+                </wp14:sizeRelV>
+              </wp:anchor>
+            </w:drawing>
+          </mc:Choice>
+          <mc:Fallback>
+            <w:pict>
+              <v:line w14:anchorId="4726181B" id="Straight Connector 29" o:spid="_x0000_s1026" style="position:absolute;z-index:251694080;visibility:visible;mso-wrap-style:square;mso-width-percent:0;mso-height-percent:0;mso-wrap-distance-left:9pt;mso-wrap-distance-top:0;mso-wrap-distance-right:9pt;mso-wrap-distance-bottom:0;mso-position-horizontal:absolute;mso-position-horizontal-relative:margin;mso-position-vertical:absolute;mso-position-vertical-relative:text;mso-width-percent:0;mso-height-percent:0;mso-width-relative:margin;mso-height-relative:margin" from="78.35pt,7.45pt" to="237.65pt,61.8pt" o:gfxdata="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" strokecolor="#4472c4 [3204]" strokeweight=".5pt">
+                <v:stroke joinstyle="miter"/>
+                <w10:wrap anchorx="margin"/>
+              </v:line>
+            </w:pict>
+          </mc:Fallback>
+        </mc:AlternateContent>
+      </w:r>
+      <w:r>
+        <w:t>Alien images</w:t>
+      </w:r>
+    </w:p>
+    <w:p>
+      <w:pPr>
+        <w:pStyle w:val="Text1"/>
+      </w:pPr>
+    </w:p>
+    <w:p>
+      <w:pPr>
+        <w:pStyle w:val="Text1"/>
+      </w:pPr>
+      <w:r>
+        <w:rPr>
+          <w:noProof/>
+          <w:lang w:eastAsia="en-GB"/>
+        </w:rPr>
+        <mc:AlternateContent>
+          <mc:Choice Requires="wps">
+            <w:drawing>
+              <wp:anchor distT="0" distB="0" distL="114300" distR="114300" simplePos="0" relativeHeight="251702272" behindDoc="0" locked="0" layoutInCell="1" allowOverlap="1" wp14:anchorId="1319555D" wp14:editId="4DEC8A08">
+                <wp:simplePos x="0" y="0"/>
+                <wp:positionH relativeFrom="column">
+                  <wp:posOffset>899919</wp:posOffset>
+                </wp:positionH>
+                <wp:positionV relativeFrom="paragraph">
+                  <wp:posOffset>106763</wp:posOffset>
+                </wp:positionV>
+                <wp:extent cx="2606660" cy="637184"/>
+                <wp:effectExtent l="0" t="0" r="22860" b="29845"/>
+                <wp:wrapNone/>
+                <wp:docPr id="33" name="Straight Connector 33"/>
+                <wp:cNvGraphicFramePr/>
+                <a:graphic xmlns:a="http://schemas.openxmlformats.org/drawingml/2006/main">
+                  <a:graphicData uri="http://schemas.microsoft.com/office/word/2010/wordprocessingShape">
+                    <wps:wsp>
+                      <wps:cNvCnPr/>
+                      <wps:spPr>
+                        <a:xfrm>
+                          <a:off x="0" y="0"/>
+                          <a:ext cx="2606660" cy="637184"/>
+                        </a:xfrm>
+                        <a:prstGeom prst="line">
+                          <a:avLst/>
+                        </a:prstGeom>
+                      </wps:spPr>
+                      <wps:style>
+                        <a:lnRef idx="1">
+                          <a:schemeClr val="dk1"/>
+                        </a:lnRef>
+                        <a:fillRef idx="0">
+                          <a:schemeClr val="dk1"/>
+                        </a:fillRef>
+                        <a:effectRef idx="0">
+                          <a:schemeClr val="dk1"/>
+                        </a:effectRef>
+                        <a:fontRef idx="minor">
+                          <a:schemeClr val="tx1"/>
+                        </a:fontRef>
+                      </wps:style>
+                      <wps:bodyPr/>
+                    </wps:wsp>
+                  </a:graphicData>
+                </a:graphic>
+                <wp14:sizeRelH relativeFrom="margin">
+                  <wp14:pctWidth>0</wp14:pctWidth>
+                </wp14:sizeRelH>
+                <wp14:sizeRelV relativeFrom="margin">
+                  <wp14:pctHeight>0</wp14:pctHeight>
+                </wp14:sizeRelV>
+              </wp:anchor>
+            </w:drawing>
+          </mc:Choice>
+          <mc:Fallback>
+            <w:pict>
+              <v:line w14:anchorId="2911F444" id="Straight Connector 33" o:spid="_x0000_s1026" style="position:absolute;z-index:251702272;visibility:visible;mso-wrap-style:square;mso-width-percent:0;mso-height-percent:0;mso-wrap-distance-left:9pt;mso-wrap-distance-top:0;mso-wrap-distance-right:9pt;mso-wrap-distance-bottom:0;mso-position-horizontal:absolute;mso-position-horizontal-relative:text;mso-position-vertical:absolute;mso-position-vertical-relative:text;mso-width-percent:0;mso-height-percent:0;mso-width-relative:margin;mso-height-relative:margin" from="70.85pt,8.4pt" to="276.1pt,58.55pt" o:gfxdata="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" strokecolor="black [3200]" strokeweight=".5pt">
+                <v:stroke joinstyle="miter"/>
+              </v:line>
+            </w:pict>
+          </mc:Fallback>
+        </mc:AlternateContent>
+      </w:r>
+      <w:r>
+        <w:rPr>
+          <w:noProof/>
+          <w:lang w:eastAsia="en-GB"/>
+        </w:rPr>
+        <mc:AlternateContent>
+          <mc:Choice Requires="wps">
+            <w:drawing>
+              <wp:anchor distT="0" distB="0" distL="114300" distR="114300" simplePos="0" relativeHeight="251700224" behindDoc="0" locked="0" layoutInCell="1" allowOverlap="1" wp14:anchorId="1319555D" wp14:editId="4DEC8A08">
+                <wp:simplePos x="0" y="0"/>
+                <wp:positionH relativeFrom="column">
+                  <wp:posOffset>908194</wp:posOffset>
+                </wp:positionH>
+                <wp:positionV relativeFrom="paragraph">
+                  <wp:posOffset>97444</wp:posOffset>
+                </wp:positionV>
+                <wp:extent cx="2718374" cy="294810"/>
+                <wp:effectExtent l="0" t="0" r="25400" b="29210"/>
+                <wp:wrapNone/>
+                <wp:docPr id="32" name="Straight Connector 32"/>
+                <wp:cNvGraphicFramePr/>
+                <a:graphic xmlns:a="http://schemas.openxmlformats.org/drawingml/2006/main">
+                  <a:graphicData uri="http://schemas.microsoft.com/office/word/2010/wordprocessingShape">
+                    <wps:wsp>
+                      <wps:cNvCnPr/>
+                      <wps:spPr>
+                        <a:xfrm>
+                          <a:off x="0" y="0"/>
+                          <a:ext cx="2718374" cy="294810"/>
+                        </a:xfrm>
+                        <a:prstGeom prst="line">
+                          <a:avLst/>
+                        </a:prstGeom>
+                      </wps:spPr>
+                      <wps:style>
+                        <a:lnRef idx="1">
+                          <a:schemeClr val="dk1"/>
+                        </a:lnRef>
+                        <a:fillRef idx="0">
+                          <a:schemeClr val="dk1"/>
+                        </a:fillRef>
+                        <a:effectRef idx="0">
+                          <a:schemeClr val="dk1"/>
+                        </a:effectRef>
+                        <a:fontRef idx="minor">
+                          <a:schemeClr val="tx1"/>
+                        </a:fontRef>
+                      </wps:style>
+                      <wps:bodyPr/>
+                    </wps:wsp>
+                  </a:graphicData>
+                </a:graphic>
+                <wp14:sizeRelH relativeFrom="margin">
+                  <wp14:pctWidth>0</wp14:pctWidth>
+                </wp14:sizeRelH>
+                <wp14:sizeRelV relativeFrom="margin">
+                  <wp14:pctHeight>0</wp14:pctHeight>
+                </wp14:sizeRelV>
+              </wp:anchor>
+            </w:drawing>
+          </mc:Choice>
+          <mc:Fallback>
+            <w:pict>
+              <v:line w14:anchorId="53E3A858" id="Straight Connector 32" o:spid="_x0000_s1026" style="position:absolute;z-index:251700224;visibility:visible;mso-wrap-style:square;mso-width-percent:0;mso-height-percent:0;mso-wrap-distance-left:9pt;mso-wrap-distance-top:0;mso-wrap-distance-right:9pt;mso-wrap-distance-bottom:0;mso-position-horizontal:absolute;mso-position-horizontal-relative:text;mso-position-vertical:absolute;mso-position-vertical-relative:text;mso-width-percent:0;mso-height-percent:0;mso-width-relative:margin;mso-height-relative:margin" from="71.5pt,7.65pt" to="285.55pt,30.85pt" o:gfxdata="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" strokecolor="black [3200]" strokeweight=".5pt">
+                <v:stroke joinstyle="miter"/>
+              </v:line>
+            </w:pict>
+          </mc:Fallback>
+        </mc:AlternateContent>
+      </w:r>
+      <w:r>
+        <w:rPr>
+          <w:noProof/>
+          <w:lang w:eastAsia="en-GB"/>
+        </w:rPr>
+        <mc:AlternateContent>
+          <mc:Choice Requires="wps">
+            <w:drawing>
+              <wp:anchor distT="0" distB="0" distL="114300" distR="114300" simplePos="0" relativeHeight="251689984" behindDoc="0" locked="0" layoutInCell="1" allowOverlap="1" wp14:anchorId="1319555D" wp14:editId="4DEC8A08">
+                <wp:simplePos x="0" y="0"/>
+                <wp:positionH relativeFrom="column">
+                  <wp:posOffset>894303</wp:posOffset>
+                </wp:positionH>
+                <wp:positionV relativeFrom="paragraph">
+                  <wp:posOffset>42336</wp:posOffset>
+                </wp:positionV>
+                <wp:extent cx="2768321" cy="65314"/>
+                <wp:effectExtent l="0" t="0" r="32385" b="30480"/>
+                <wp:wrapNone/>
+                <wp:docPr id="27" name="Straight Connector 27"/>
+                <wp:cNvGraphicFramePr/>
+                <a:graphic xmlns:a="http://schemas.openxmlformats.org/drawingml/2006/main">
+                  <a:graphicData uri="http://schemas.microsoft.com/office/word/2010/wordprocessingShape">
+                    <wps:wsp>
+                      <wps:cNvCnPr/>
+                      <wps:spPr>
+                        <a:xfrm flipV="1">
+                          <a:off x="0" y="0"/>
+                          <a:ext cx="2768321" cy="65314"/>
+                        </a:xfrm>
+                        <a:prstGeom prst="line">
+                          <a:avLst/>
+                        </a:prstGeom>
+                      </wps:spPr>
+                      <wps:style>
+                        <a:lnRef idx="1">
+                          <a:schemeClr val="dk1"/>
+                        </a:lnRef>
+                        <a:fillRef idx="0">
+                          <a:schemeClr val="dk1"/>
+                        </a:fillRef>
+                        <a:effectRef idx="0">
+                          <a:schemeClr val="dk1"/>
+                        </a:effectRef>
+                        <a:fontRef idx="minor">
+                          <a:schemeClr val="tx1"/>
+                        </a:fontRef>
+                      </wps:style>
+                      <wps:bodyPr/>
+                    </wps:wsp>
+                  </a:graphicData>
+                </a:graphic>
+                <wp14:sizeRelH relativeFrom="margin">
+                  <wp14:pctWidth>0</wp14:pctWidth>
+                </wp14:sizeRelH>
+                <wp14:sizeRelV relativeFrom="margin">
+                  <wp14:pctHeight>0</wp14:pctHeight>
+                </wp14:sizeRelV>
+              </wp:anchor>
+            </w:drawing>
+          </mc:Choice>
+          <mc:Fallback>
+            <w:pict>
+              <v:line w14:anchorId="410D4898" id="Straight Connector 27" o:spid="_x0000_s1026" style="position:absolute;flip:y;z-index:251689984;visibility:visible;mso-wrap-style:square;mso-width-percent:0;mso-height-percent:0;mso-wrap-distance-left:9pt;mso-wrap-distance-top:0;mso-wrap-distance-right:9pt;mso-wrap-distance-bottom:0;mso-position-horizontal:absolute;mso-position-horizontal-relative:text;mso-position-vertical:absolute;mso-position-vertical-relative:text;mso-width-percent:0;mso-height-percent:0;mso-width-relative:margin;mso-height-relative:margin" from="70.4pt,3.35pt" to="288.4pt,8.5pt" o:gfxdata="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" strokecolor="black [3200]" strokeweight=".5pt">
+                <v:stroke joinstyle="miter"/>
+              </v:line>
+            </w:pict>
+          </mc:Fallback>
+        </mc:AlternateContent>
+      </w:r>
+      <w:r>
+        <w:t>Alien details</w:t>
+      </w:r>
+    </w:p>
+    <w:p>
+      <w:pPr>
+        <w:pStyle w:val="Text1"/>
+      </w:pPr>
+    </w:p>
+    <w:p>
+      <w:pPr>
+        <w:pStyle w:val="Text1"/>
+      </w:pPr>
+    </w:p>
+    <w:p>
+      <w:pPr>
+        <w:pStyle w:val="Text1"/>
+      </w:pPr>
+      <w:r>
+        <w:rPr>
+          <w:noProof/>
+          <w:lang w:eastAsia="en-GB"/>
+        </w:rPr>
+        <mc:AlternateContent>
+          <mc:Choice Requires="wps">
+            <w:drawing>
+              <wp:anchor distT="0" distB="0" distL="114300" distR="114300" simplePos="0" relativeHeight="251710464" behindDoc="0" locked="0" layoutInCell="1" allowOverlap="1" wp14:anchorId="1319555D" wp14:editId="4DEC8A08">
+                <wp:simplePos x="0" y="0"/>
+                <wp:positionH relativeFrom="column">
+                  <wp:posOffset>874166</wp:posOffset>
+                </wp:positionH>
+                <wp:positionV relativeFrom="paragraph">
+                  <wp:posOffset>7010</wp:posOffset>
+                </wp:positionV>
+                <wp:extent cx="1207694" cy="74600"/>
+                <wp:effectExtent l="0" t="0" r="31115" b="20955"/>
+                <wp:wrapNone/>
+                <wp:docPr id="37" name="Straight Connector 37"/>
+                <wp:cNvGraphicFramePr/>
+                <a:graphic xmlns:a="http://schemas.openxmlformats.org/drawingml/2006/main">
+                  <a:graphicData uri="http://schemas.microsoft.com/office/word/2010/wordprocessingShape">
+                    <wps:wsp>
+                      <wps:cNvCnPr/>
+                      <wps:spPr>
+                        <a:xfrm flipV="1">
+                          <a:off x="0" y="0"/>
+                          <a:ext cx="1207694" cy="74600"/>
+                        </a:xfrm>
+                        <a:prstGeom prst="line">
+                          <a:avLst/>
+                        </a:prstGeom>
+                      </wps:spPr>
+                      <wps:style>
+                        <a:lnRef idx="1">
+                          <a:schemeClr val="dk1"/>
+                        </a:lnRef>
+                        <a:fillRef idx="0">
+                          <a:schemeClr val="dk1"/>
+                        </a:fillRef>
+                        <a:effectRef idx="0">
+                          <a:schemeClr val="dk1"/>
+                        </a:effectRef>
+                        <a:fontRef idx="minor">
+                          <a:schemeClr val="tx1"/>
+                        </a:fontRef>
+                      </wps:style>
+                      <wps:bodyPr/>
+                    </wps:wsp>
+                  </a:graphicData>
+                </a:graphic>
+                <wp14:sizeRelH relativeFrom="margin">
+                  <wp14:pctWidth>0</wp14:pctWidth>
+                </wp14:sizeRelH>
+                <wp14:sizeRelV relativeFrom="margin">
+                  <wp14:pctHeight>0</wp14:pctHeight>
+                </wp14:sizeRelV>
+              </wp:anchor>
+            </w:drawing>
+          </mc:Choice>
+          <mc:Fallback>
+            <w:pict>
+              <v:line w14:anchorId="124FB495" id="Straight Connector 37" o:spid="_x0000_s1026" style="position:absolute;flip:y;z-index:251710464;visibility:visible;mso-wrap-style:square;mso-width-percent:0;mso-height-percent:0;mso-wrap-distance-left:9pt;mso-wrap-distance-top:0;mso-wrap-distance-right:9pt;mso-wrap-distance-bottom:0;mso-position-horizontal:absolute;mso-position-horizontal-relative:text;mso-position-vertical:absolute;mso-position-vertical-relative:text;mso-width-percent:0;mso-height-percent:0;mso-width-relative:margin;mso-height-relative:margin" from="68.85pt,.55pt" to="163.95pt,6.4pt" o:gfxdata="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" strokecolor="black [3200]" strokeweight=".5pt">
+                <v:stroke joinstyle="miter"/>
+              </v:line>
+            </w:pict>
+          </mc:Fallback>
+        </mc:AlternateContent>
+      </w:r>
+      <w:r>
+        <w:t>Background</w:t>
+      </w:r>
+    </w:p>
+    <w:p>
+      <w:pPr>
+        <w:pStyle w:val="Text1"/>
+      </w:pPr>
+    </w:p>
+    <w:p>
+      <w:pPr>
+        <w:pStyle w:val="Text1"/>
+      </w:pPr>
+      <w:r>
+        <w:rPr>
+          <w:noProof/>
+          <w:lang w:eastAsia="en-GB"/>
+        </w:rPr>
+        <mc:AlternateContent>
+          <mc:Choice Requires="wps">
+            <w:drawing>
+              <wp:anchor distT="0" distB="0" distL="114300" distR="114300" simplePos="0" relativeHeight="251704320" behindDoc="0" locked="0" layoutInCell="1" allowOverlap="1" wp14:anchorId="1319555D" wp14:editId="4DEC8A08">
+                <wp:simplePos x="0" y="0"/>
+                <wp:positionH relativeFrom="column">
+                  <wp:posOffset>622702</wp:posOffset>
+                </wp:positionH>
+                <wp:positionV relativeFrom="paragraph">
+                  <wp:posOffset>178592</wp:posOffset>
+                </wp:positionV>
+                <wp:extent cx="1146103" cy="131965"/>
+                <wp:effectExtent l="0" t="0" r="35560" b="20955"/>
+                <wp:wrapNone/>
+                <wp:docPr id="34" name="Straight Connector 34"/>
+                <wp:cNvGraphicFramePr/>
+                <a:graphic xmlns:a="http://schemas.openxmlformats.org/drawingml/2006/main">
+                  <a:graphicData uri="http://schemas.microsoft.com/office/word/2010/wordprocessingShape">
+                    <wps:wsp>
+                      <wps:cNvCnPr/>
+                      <wps:spPr>
+                        <a:xfrm flipV="1">
+                          <a:off x="0" y="0"/>
+                          <a:ext cx="1146103" cy="131965"/>
+                        </a:xfrm>
+                        <a:prstGeom prst="line">
+                          <a:avLst/>
+                        </a:prstGeom>
+                      </wps:spPr>
+                      <wps:style>
+                        <a:lnRef idx="1">
+                          <a:schemeClr val="dk1"/>
+                        </a:lnRef>
+                        <a:fillRef idx="0">
+                          <a:schemeClr val="dk1"/>
+                        </a:fillRef>
+                        <a:effectRef idx="0">
+                          <a:schemeClr val="dk1"/>
+                        </a:effectRef>
+                        <a:fontRef idx="minor">
+                          <a:schemeClr val="tx1"/>
+                        </a:fontRef>
+                      </wps:style>
+                      <wps:bodyPr/>
+                    </wps:wsp>
+                  </a:graphicData>
+                </a:graphic>
+                <wp14:sizeRelH relativeFrom="margin">
+                  <wp14:pctWidth>0</wp14:pctWidth>
+                </wp14:sizeRelH>
+                <wp14:sizeRelV relativeFrom="margin">
+                  <wp14:pctHeight>0</wp14:pctHeight>
+                </wp14:sizeRelV>
+              </wp:anchor>
+            </w:drawing>
+          </mc:Choice>
+          <mc:Fallback>
+            <w:pict>
+              <v:line w14:anchorId="6363CE65" id="Straight Connector 34" o:spid="_x0000_s1026" style="position:absolute;flip:y;z-index:251704320;visibility:visible;mso-wrap-style:square;mso-width-percent:0;mso-height-percent:0;mso-wrap-distance-left:9pt;mso-wrap-distance-top:0;mso-wrap-distance-right:9pt;mso-wrap-distance-bottom:0;mso-position-horizontal:absolute;mso-position-horizontal-relative:text;mso-position-vertical:absolute;mso-position-vertical-relative:text;mso-width-percent:0;mso-height-percent:0;mso-width-relative:margin;mso-height-relative:margin" from="49.05pt,14.05pt" to="139.3pt,24.45pt" o:gfxdata="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" strokecolor="black [3200]" strokeweight=".5pt">
+                <v:stroke joinstyle="miter"/>
+              </v:line>
+            </w:pict>
+          </mc:Fallback>
+        </mc:AlternateContent>
+      </w:r>
+    </w:p>
+    <w:p>
+      <w:pPr>
+        <w:pStyle w:val="Text1"/>
+      </w:pPr>
+      <w:r>
+        <w:rPr>
+          <w:noProof/>
+          <w:lang w:eastAsia="en-GB"/>
+        </w:rPr>
+        <mc:AlternateContent>
+          <mc:Choice Requires="wps">
+            <w:drawing>
+              <wp:anchor distT="0" distB="0" distL="114300" distR="114300" simplePos="0" relativeHeight="251708416" behindDoc="0" locked="0" layoutInCell="1" allowOverlap="1" wp14:anchorId="1319555D" wp14:editId="4DEC8A08">
+                <wp:simplePos x="0" y="0"/>
+                <wp:positionH relativeFrom="column">
+                  <wp:posOffset>625450</wp:posOffset>
+                </wp:positionH>
+                <wp:positionV relativeFrom="paragraph">
+                  <wp:posOffset>107291</wp:posOffset>
+                </wp:positionV>
+                <wp:extent cx="4323283" cy="102412"/>
+                <wp:effectExtent l="0" t="0" r="20320" b="31115"/>
+                <wp:wrapNone/>
+                <wp:docPr id="36" name="Straight Connector 36"/>
+                <wp:cNvGraphicFramePr/>
+                <a:graphic xmlns:a="http://schemas.openxmlformats.org/drawingml/2006/main">
+                  <a:graphicData uri="http://schemas.microsoft.com/office/word/2010/wordprocessingShape">
+                    <wps:wsp>
+                      <wps:cNvCnPr/>
+                      <wps:spPr>
+                        <a:xfrm>
+                          <a:off x="0" y="0"/>
+                          <a:ext cx="4323283" cy="102412"/>
+                        </a:xfrm>
+                        <a:prstGeom prst="line">
+                          <a:avLst/>
+                        </a:prstGeom>
+                      </wps:spPr>
+                      <wps:style>
+                        <a:lnRef idx="1">
+                          <a:schemeClr val="dk1"/>
+                        </a:lnRef>
+                        <a:fillRef idx="0">
+                          <a:schemeClr val="dk1"/>
+                        </a:fillRef>
+                        <a:effectRef idx="0">
+                          <a:schemeClr val="dk1"/>
+                        </a:effectRef>
+                        <a:fontRef idx="minor">
+                          <a:schemeClr val="tx1"/>
+                        </a:fontRef>
+                      </wps:style>
+                      <wps:bodyPr/>
+                    </wps:wsp>
+                  </a:graphicData>
+                </a:graphic>
+                <wp14:sizeRelH relativeFrom="margin">
+                  <wp14:pctWidth>0</wp14:pctWidth>
+                </wp14:sizeRelH>
+                <wp14:sizeRelV relativeFrom="margin">
+                  <wp14:pctHeight>0</wp14:pctHeight>
+                </wp14:sizeRelV>
+              </wp:anchor>
+            </w:drawing>
+          </mc:Choice>
+          <mc:Fallback>
+            <w:pict>
+              <v:line w14:anchorId="708C4073" id="Straight Connector 36" o:spid="_x0000_s1026" style="position:absolute;z-index:251708416;visibility:visible;mso-wrap-style:square;mso-width-percent:0;mso-height-percent:0;mso-wrap-distance-left:9pt;mso-wrap-distance-top:0;mso-wrap-distance-right:9pt;mso-wrap-distance-bottom:0;mso-position-horizontal:absolute;mso-position-horizontal-relative:text;mso-position-vertical:absolute;mso-position-vertical-relative:text;mso-width-percent:0;mso-height-percent:0;mso-width-relative:margin;mso-height-relative:margin" from="49.25pt,8.45pt" to="389.65pt,16.5pt" o:gfxdata="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" strokecolor="black [3200]" strokeweight=".5pt">
+                <v:stroke joinstyle="miter"/>
+              </v:line>
+            </w:pict>
+          </mc:Fallback>
+        </mc:AlternateContent>
+      </w:r>
+      <w:r>
+        <w:rPr>
+          <w:noProof/>
+          <w:lang w:eastAsia="en-GB"/>
+        </w:rPr>
+        <mc:AlternateContent>
+          <mc:Choice Requires="wps">
+            <w:drawing>
+              <wp:anchor distT="0" distB="0" distL="114300" distR="114300" simplePos="0" relativeHeight="251706368" behindDoc="0" locked="0" layoutInCell="1" allowOverlap="1" wp14:anchorId="1319555D" wp14:editId="4DEC8A08">
+                <wp:simplePos x="0" y="0"/>
+                <wp:positionH relativeFrom="column">
+                  <wp:posOffset>635115</wp:posOffset>
+                </wp:positionH>
+                <wp:positionV relativeFrom="paragraph">
+                  <wp:posOffset>2757</wp:posOffset>
+                </wp:positionV>
+                <wp:extent cx="2685274" cy="98753"/>
+                <wp:effectExtent l="0" t="0" r="20320" b="34925"/>
+                <wp:wrapNone/>
+                <wp:docPr id="35" name="Straight Connector 35"/>
+                <wp:cNvGraphicFramePr/>
+                <a:graphic xmlns:a="http://schemas.openxmlformats.org/drawingml/2006/main">
+                  <a:graphicData uri="http://schemas.microsoft.com/office/word/2010/wordprocessingShape">
+                    <wps:wsp>
+                      <wps:cNvCnPr/>
+                      <wps:spPr>
+                        <a:xfrm flipV="1">
+                          <a:off x="0" y="0"/>
+                          <a:ext cx="2685274" cy="98753"/>
+                        </a:xfrm>
+                        <a:prstGeom prst="line">
+                          <a:avLst/>
+                        </a:prstGeom>
+                      </wps:spPr>
+                      <wps:style>
+                        <a:lnRef idx="1">
+                          <a:schemeClr val="dk1"/>
+                        </a:lnRef>
+                        <a:fillRef idx="0">
+                          <a:schemeClr val="dk1"/>
+                        </a:fillRef>
+                        <a:effectRef idx="0">
+                          <a:schemeClr val="dk1"/>
+                        </a:effectRef>
+                        <a:fontRef idx="minor">
+                          <a:schemeClr val="tx1"/>
+                        </a:fontRef>
+                      </wps:style>
+                      <wps:bodyPr/>
+                    </wps:wsp>
+                  </a:graphicData>
+                </a:graphic>
+                <wp14:sizeRelH relativeFrom="margin">
+                  <wp14:pctWidth>0</wp14:pctWidth>
+                </wp14:sizeRelH>
+                <wp14:sizeRelV relativeFrom="margin">
+                  <wp14:pctHeight>0</wp14:pctHeight>
+                </wp14:sizeRelV>
+              </wp:anchor>
+            </w:drawing>
+          </mc:Choice>
+          <mc:Fallback>
+            <w:pict>
+              <v:line w14:anchorId="6D3E8BB4" id="Straight Connector 35" o:spid="_x0000_s1026" style="position:absolute;flip:y;z-index:251706368;visibility:visible;mso-wrap-style:square;mso-width-percent:0;mso-height-percent:0;mso-wrap-distance-left:9pt;mso-wrap-distance-top:0;mso-wrap-distance-right:9pt;mso-wrap-distance-bottom:0;mso-position-horizontal:absolute;mso-position-horizontal-relative:text;mso-position-vertical:absolute;mso-position-vertical-relative:text;mso-width-percent:0;mso-height-percent:0;mso-width-relative:margin;mso-height-relative:margin" from="50pt,.2pt" to="261.45pt,8pt" o:gfxdata="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" strokecolor="black [3200]" strokeweight=".5pt">
+                <v:stroke joinstyle="miter"/>
+              </v:line>
+            </w:pict>
+          </mc:Fallback>
+        </mc:AlternateContent>
+      </w:r>
+      <w:r>
+        <w:t>Buttons</w:t>
+      </w:r>
+    </w:p>
+    <w:p>
+      <w:pPr>
+        <w:pStyle w:val="Text1"/>
+      </w:pPr>
+    </w:p>
+    <w:p>
+      <w:pPr>
+        <w:pStyle w:val="Text1"/>
+      </w:pPr>
+    </w:p>
+    <w:p>
+      <w:pPr>
+        <w:pStyle w:val="Text1"/>
+      </w:pPr>
+    </w:p>
+    <w:p>
+      <w:pPr>
+        <w:pStyle w:val="Sub-TaskHeader"/>
+      </w:pPr>
+      <w:r>
+        <w:t>Title:</w:t>
+      </w:r>
+    </w:p>
+    <w:p>
+      <w:pPr>
+        <w:pStyle w:val="Text3"/>
+      </w:pPr>
+      <w:r>
+        <w:t>Font-size: 72px</w:t>
+      </w:r>
+    </w:p>
+    <w:p>
+      <w:pPr>
+        <w:pStyle w:val="Text3"/>
+      </w:pPr>
+      <w:r>
+        <w:t>Colour: white</w:t>
+      </w:r>
+    </w:p>
+    <w:p>
+      <w:pPr>
+        <w:pStyle w:val="Text3"/>
+      </w:pPr>
+      <w:r>
+        <w:t>Font-family: cosmic-aliens (ca)</w:t>
+      </w:r>
+    </w:p>
+    <w:p>
+      <w:pPr>
+        <w:pStyle w:val="Text3"/>
+        <w:ind w:left="0"/>
+      </w:pPr>
+    </w:p>
+    <w:p>
+      <w:pPr>
+        <w:pStyle w:val="Sub-TaskHeader"/>
+      </w:pPr>
+      <w:r>
+        <w:t>Sub-title:</w:t>
+      </w:r>
+    </w:p>
+    <w:p>
+      <w:pPr>
+        <w:pStyle w:val="Text3"/>
+      </w:pPr>
+      <w:r>
+        <w:t>Font-size: 32px</w:t>
+      </w:r>
+    </w:p>
+    <w:p>
+      <w:pPr>
+        <w:pStyle w:val="Text3"/>
+      </w:pPr>
+      <w:r>
+        <w:t>Colour: white</w:t>
+      </w:r>
+    </w:p>
+    <w:p>
+      <w:pPr>
+        <w:pStyle w:val="Text3"/>
+      </w:pPr>
+      <w:r>
+        <w:t>Font-family: cosmic-aliens (ca)</w:t>
+      </w:r>
+    </w:p>
+    <w:p>
+      <w:pPr>
+        <w:pStyle w:val="Text3"/>
+      </w:pPr>
+    </w:p>
+    <w:p>
+      <w:pPr>
+        <w:pStyle w:val="Sub-TaskHeader"/>
+      </w:pPr>
+      <w:r>
+        <w:t>Alien images:</w:t>
+      </w:r>
+    </w:p>
+    <w:p>
+      <w:pPr>
+        <w:pStyle w:val="Text3"/>
+      </w:pPr>
+      <w:r>
+        <w:t>Size: 86x66</w:t>
+      </w:r>
+    </w:p>
+    <w:p>
+      <w:pPr>
+        <w:pStyle w:val="Text3"/>
+      </w:pPr>
+      <w:r>
+        <w:t>Content: respective alien sprite images</w:t>
+      </w:r>
+    </w:p>
+    <w:p>
+      <w:pPr>
+        <w:rPr>
+          <w:sz w:val="24"/>
+          <w:szCs w:val="24"/>
+        </w:rPr>
+      </w:pPr>
+      <w:r>
+        <w:br w:type="page"/>
+      </w:r>
+    </w:p>
+    <w:p>
+      <w:pPr>
+        <w:pStyle w:val="Text3"/>
+      </w:pPr>
+    </w:p>
+    <w:p>
+      <w:pPr>
+        <w:pStyle w:val="Text3"/>
+      </w:pPr>
+    </w:p>
+    <w:p>
+      <w:pPr>
+        <w:pStyle w:val="Sub-TaskHeader"/>
+      </w:pPr>
+      <w:r>
+        <w:t>Alien details:</w:t>
+      </w:r>
+    </w:p>
+    <w:p>
+      <w:pPr>
+        <w:pStyle w:val="Text3"/>
+      </w:pPr>
+      <w:r>
+        <w:t>Font-size: 28px</w:t>
+      </w:r>
+    </w:p>
+    <w:p>
+      <w:pPr>
+        <w:pStyle w:val="Text3"/>
+      </w:pPr>
+      <w:r>
+        <w:t>Colour: white</w:t>
+      </w:r>
+    </w:p>
+    <w:p>
+      <w:pPr>
+        <w:pStyle w:val="Text3"/>
+      </w:pPr>
+      <w:r>
+        <w:t>Font-family: cosmic-aliens (ca)</w:t>
+      </w:r>
+    </w:p>
+    <w:p>
+      <w:pPr>
+        <w:pStyle w:val="Text3"/>
+      </w:pPr>
+    </w:p>
+    <w:p>
+      <w:pPr>
+        <w:pStyle w:val="Text3"/>
+      </w:pPr>
+      <w:bookmarkStart w:id="0" w:name="_GoBack"/>
+      <w:bookmarkEnd w:id="0"/>
+    </w:p>
+    <w:p>
+      <w:pPr>
+        <w:pStyle w:val="Text1"/>
+      </w:pPr>
+    </w:p>
+    <w:p>
+      <w:pPr>
+        <w:pStyle w:val="Text1"/>
+        <w:ind w:left="0"/>
+      </w:pPr>
+    </w:p>
+    <w:p>
+      <w:pPr>
         <w:pStyle w:val="Sub-SectionHeader"/>
       </w:pPr>
       <w:r>
@@ -11445,6 +12711,7 @@
         <w:rPr>
           <w:noProof/>
         </w:rPr>
+        <w:lastRenderedPageBreak/>
         <w:t>Scoreboard</w:t>
       </w:r>
       <w:r>
@@ -11543,11 +12810,7 @@
         <w:t>Any</w:t>
       </w:r>
       <w:r>
-        <w:t xml:space="preserve"> </w:t>
-      </w:r>
-      <w:r>
-        <w:lastRenderedPageBreak/>
-        <w:t>repetitions of the scores will</w:t>
+        <w:t xml:space="preserve"> repetitions of the scores will</w:t>
       </w:r>
       <w:r>
         <w:t xml:space="preserve"> </w:t>
@@ -12068,7 +13331,7 @@
       </w:r>
     </w:p>
     <w:sectPr>
-      <w:headerReference w:type="default" r:id="rId22"/>
+      <w:headerReference w:type="default" r:id="rId23"/>
       <w:pgSz w:w="11906" w:h="16838"/>
       <w:pgMar w:top="720" w:right="720" w:bottom="720" w:left="720" w:header="708" w:footer="708" w:gutter="0"/>
       <w:cols w:space="708"/>
@@ -26870,7 +28133,7 @@
 </file>
 
 <file path=customXml/itemProps1.xml><?xml version="1.0" encoding="utf-8"?>
-<ds:datastoreItem xmlns:ds="http://schemas.openxmlformats.org/officeDocument/2006/customXml" ds:itemID="{13D95A6F-9A35-49D9-96E9-F167FB18EA71}">
+<ds:datastoreItem xmlns:ds="http://schemas.openxmlformats.org/officeDocument/2006/customXml" ds:itemID="{EA77FCC8-A6B3-4599-BE0C-2E055495F963}">
   <ds:schemaRefs>
     <ds:schemaRef ds:uri="http://schemas.openxmlformats.org/officeDocument/2006/bibliography"/>
   </ds:schemaRefs>

</xml_diff>

<commit_message>
UI design anotations (more)
</commit_message>
<xml_diff>
--- a/Project Documentation.docx
+++ b/Project Documentation.docx
@@ -1,6 +1,6 @@
 
 <file path=word/document.xml><?xml version="1.0" encoding="utf-8"?>
-<w:document xmlns:wpc="http://schemas.microsoft.com/office/word/2010/wordprocessingCanvas" xmlns:cx="http://schemas.microsoft.com/office/drawing/2014/chartex" xmlns:cx1="http://schemas.microsoft.com/office/drawing/2015/9/8/chartex" xmlns:mc="http://schemas.openxmlformats.org/markup-compatibility/2006" xmlns:o="urn:schemas-microsoft-com:office:office" xmlns:r="http://schemas.openxmlformats.org/officeDocument/2006/relationships" xmlns:m="http://schemas.openxmlformats.org/officeDocument/2006/math" xmlns:v="urn:schemas-microsoft-com:vml" xmlns:wp14="http://schemas.microsoft.com/office/word/2010/wordprocessingDrawing" xmlns:wp="http://schemas.openxmlformats.org/drawingml/2006/wordprocessingDrawing" xmlns:w10="urn:schemas-microsoft-com:office:word" xmlns:w="http://schemas.openxmlformats.org/wordprocessingml/2006/main" xmlns:w14="http://schemas.microsoft.com/office/word/2010/wordml" xmlns:w15="http://schemas.microsoft.com/office/word/2012/wordml" xmlns:w16se="http://schemas.microsoft.com/office/word/2015/wordml/symex" xmlns:wpg="http://schemas.microsoft.com/office/word/2010/wordprocessingGroup" xmlns:wpi="http://schemas.microsoft.com/office/word/2010/wordprocessingInk" xmlns:wne="http://schemas.microsoft.com/office/word/2006/wordml" xmlns:wps="http://schemas.microsoft.com/office/word/2010/wordprocessingShape" mc:Ignorable="w14 w15 w16se wp14">
+<w:document xmlns:wpc="http://schemas.microsoft.com/office/word/2010/wordprocessingCanvas" xmlns:cx="http://schemas.microsoft.com/office/drawing/2014/chartex" xmlns:cx1="http://schemas.microsoft.com/office/drawing/2015/9/8/chartex" xmlns:cx2="http://schemas.microsoft.com/office/drawing/2015/10/21/chartex" xmlns:cx3="http://schemas.microsoft.com/office/drawing/2016/5/9/chartex" xmlns:cx4="http://schemas.microsoft.com/office/drawing/2016/5/10/chartex" xmlns:cx5="http://schemas.microsoft.com/office/drawing/2016/5/11/chartex" xmlns:cx6="http://schemas.microsoft.com/office/drawing/2016/5/12/chartex" xmlns:cx7="http://schemas.microsoft.com/office/drawing/2016/5/13/chartex" xmlns:cx8="http://schemas.microsoft.com/office/drawing/2016/5/14/chartex" xmlns:mc="http://schemas.openxmlformats.org/markup-compatibility/2006" xmlns:aink="http://schemas.microsoft.com/office/drawing/2016/ink" xmlns:am3d="http://schemas.microsoft.com/office/drawing/2017/model3d" xmlns:o="urn:schemas-microsoft-com:office:office" xmlns:r="http://schemas.openxmlformats.org/officeDocument/2006/relationships" xmlns:m="http://schemas.openxmlformats.org/officeDocument/2006/math" xmlns:v="urn:schemas-microsoft-com:vml" xmlns:wp14="http://schemas.microsoft.com/office/word/2010/wordprocessingDrawing" xmlns:wp="http://schemas.openxmlformats.org/drawingml/2006/wordprocessingDrawing" xmlns:w10="urn:schemas-microsoft-com:office:word" xmlns:w="http://schemas.openxmlformats.org/wordprocessingml/2006/main" xmlns:w14="http://schemas.microsoft.com/office/word/2010/wordml" xmlns:w15="http://schemas.microsoft.com/office/word/2012/wordml" xmlns:w16cid="http://schemas.microsoft.com/office/word/2016/wordml/cid" xmlns:w16se="http://schemas.microsoft.com/office/word/2015/wordml/symex" xmlns:wpg="http://schemas.microsoft.com/office/word/2010/wordprocessingGroup" xmlns:wpi="http://schemas.microsoft.com/office/word/2010/wordprocessingInk" xmlns:wne="http://schemas.microsoft.com/office/word/2006/wordml" xmlns:wps="http://schemas.microsoft.com/office/word/2010/wordprocessingShape" mc:Ignorable="w14 w15 w16se w16cid wp14">
   <w:body>
     <w:p>
       <w:pPr>
@@ -40,7 +40,15 @@
         <w:t xml:space="preserve"> </w:t>
       </w:r>
       <w:r>
-        <w:t>screen and you have to use the tank to destroy aliens that are moving from side to side and down before</w:t>
+        <w:t xml:space="preserve">screen and you </w:t>
+      </w:r>
+      <w:proofErr w:type="gramStart"/>
+      <w:r>
+        <w:t>have to</w:t>
+      </w:r>
+      <w:proofErr w:type="gramEnd"/>
+      <w:r>
+        <w:t xml:space="preserve"> use the tank to destroy aliens that are moving from side to side and down before</w:t>
       </w:r>
       <w:r>
         <w:t xml:space="preserve"> </w:t>
@@ -94,7 +102,15 @@
         <w:t xml:space="preserve"> </w:t>
       </w:r>
       <w:r>
-        <w:t xml:space="preserve">destroyed as they get hit by more and more shots. Once </w:t>
+        <w:t xml:space="preserve">destroyed as they get hit by </w:t>
+      </w:r>
+      <w:proofErr w:type="gramStart"/>
+      <w:r>
+        <w:t>more and more</w:t>
+      </w:r>
+      <w:proofErr w:type="gramEnd"/>
+      <w:r>
+        <w:t xml:space="preserve"> shots. Once </w:t>
       </w:r>
       <w:r>
         <w:t xml:space="preserve">a level has been </w:t>
@@ -812,7 +828,15 @@
         <w:pStyle w:val="Sub-TaskHeader"/>
       </w:pPr>
       <w:r>
-        <w:t xml:space="preserve">Copyright, Designs and </w:t>
+        <w:t xml:space="preserve">Copyright, </w:t>
+      </w:r>
+      <w:proofErr w:type="gramStart"/>
+      <w:r>
+        <w:t>Designs</w:t>
+      </w:r>
+      <w:proofErr w:type="gramEnd"/>
+      <w:r>
+        <w:t xml:space="preserve"> and </w:t>
       </w:r>
       <w:r>
         <w:rPr>
@@ -839,7 +863,15 @@
         </w:numPr>
       </w:pPr>
       <w:r>
-        <w:t>The copyright for the original character designs Is owned by taito (a Japanese game company), this may pose an issue.</w:t>
+        <w:t xml:space="preserve">The copyright for the original character designs Is owned by </w:t>
+      </w:r>
+      <w:proofErr w:type="spellStart"/>
+      <w:r>
+        <w:t>taito</w:t>
+      </w:r>
+      <w:proofErr w:type="spellEnd"/>
+      <w:r>
+        <w:t xml:space="preserve"> (a Japanese game company), this may pose an issue.</w:t>
       </w:r>
     </w:p>
     <w:p>
@@ -1129,7 +1161,14 @@
       </w:pPr>
       <w:r>
         <w:tab/>
-        <w:t>The majority of the people surveyed</w:t>
+      </w:r>
+      <w:proofErr w:type="gramStart"/>
+      <w:r>
+        <w:t>The majority of</w:t>
+      </w:r>
+      <w:proofErr w:type="gramEnd"/>
+      <w:r>
+        <w:t xml:space="preserve"> the people surveyed</w:t>
       </w:r>
     </w:p>
     <w:p>
@@ -1228,7 +1267,14 @@
       </w:pPr>
       <w:r>
         <w:tab/>
-        <w:t>The majority of the boys surveyed play</w:t>
+      </w:r>
+      <w:proofErr w:type="gramStart"/>
+      <w:r>
+        <w:t>The majority of</w:t>
+      </w:r>
+      <w:proofErr w:type="gramEnd"/>
+      <w:r>
+        <w:t xml:space="preserve"> the boys surveyed play</w:t>
       </w:r>
     </w:p>
     <w:p>
@@ -1282,8 +1328,13 @@
       <w:r>
         <w:tab/>
       </w:r>
-      <w:r>
-        <w:t xml:space="preserve">The majority of the girls surveyed don’t </w:t>
+      <w:proofErr w:type="gramStart"/>
+      <w:r>
+        <w:t>The majority of</w:t>
+      </w:r>
+      <w:proofErr w:type="gramEnd"/>
+      <w:r>
+        <w:t xml:space="preserve"> the girls surveyed don’t </w:t>
       </w:r>
     </w:p>
     <w:p>
@@ -1357,7 +1408,15 @@
         <w:t xml:space="preserve"> </w:t>
       </w:r>
       <w:r>
-        <w:t>suggests that the majority of the users</w:t>
+        <w:t xml:space="preserve">suggests that </w:t>
+      </w:r>
+      <w:proofErr w:type="gramStart"/>
+      <w:r>
+        <w:t>the majority of</w:t>
+      </w:r>
+      <w:proofErr w:type="gramEnd"/>
+      <w:r>
+        <w:t xml:space="preserve"> the users</w:t>
       </w:r>
       <w:r>
         <w:t xml:space="preserve"> </w:t>
@@ -1593,7 +1652,15 @@
         <w:t xml:space="preserve">  </w:t>
       </w:r>
       <w:r>
-        <w:t>Places on the Highscore Table:</w:t>
+        <w:t xml:space="preserve">Places on the </w:t>
+      </w:r>
+      <w:proofErr w:type="spellStart"/>
+      <w:r>
+        <w:t>Highscore</w:t>
+      </w:r>
+      <w:proofErr w:type="spellEnd"/>
+      <w:r>
+        <w:t xml:space="preserve"> Table:</w:t>
       </w:r>
     </w:p>
     <w:p>
@@ -1603,8 +1670,13 @@
       <w:r>
         <w:t xml:space="preserve">     </w:t>
       </w:r>
-      <w:r>
-        <w:t xml:space="preserve">The majority of the people surveyed </w:t>
+      <w:proofErr w:type="gramStart"/>
+      <w:r>
+        <w:t>The majority of</w:t>
+      </w:r>
+      <w:proofErr w:type="gramEnd"/>
+      <w:r>
+        <w:t xml:space="preserve"> the people surveyed </w:t>
       </w:r>
     </w:p>
     <w:p>
@@ -1768,11 +1840,16 @@
       <w:r>
         <w:t xml:space="preserve">  </w:t>
       </w:r>
+      <w:proofErr w:type="gramStart"/>
       <w:r>
         <w:t xml:space="preserve">The majority </w:t>
       </w:r>
       <w:r>
-        <w:t xml:space="preserve">of </w:t>
+        <w:t>of</w:t>
+      </w:r>
+      <w:proofErr w:type="gramEnd"/>
+      <w:r>
+        <w:t xml:space="preserve"> </w:t>
       </w:r>
       <w:r>
         <w:t>the people surveyed wanted background music, 86%, with</w:t>
@@ -1904,7 +1981,15 @@
         <w:pStyle w:val="Text1"/>
       </w:pPr>
       <w:r>
-        <w:t xml:space="preserve">  The majority of the people surveyed </w:t>
+        <w:t xml:space="preserve">  </w:t>
+      </w:r>
+      <w:proofErr w:type="gramStart"/>
+      <w:r>
+        <w:t>The majority of</w:t>
+      </w:r>
+      <w:proofErr w:type="gramEnd"/>
+      <w:r>
+        <w:t xml:space="preserve"> the people surveyed </w:t>
       </w:r>
       <w:r>
         <w:t>wanted an option to play the game</w:t>
@@ -2177,11 +2262,16 @@
       <w:r>
         <w:tab/>
       </w:r>
+      <w:proofErr w:type="gramStart"/>
       <w:r>
         <w:t xml:space="preserve">The majority </w:t>
       </w:r>
       <w:r>
-        <w:t>of laptop users use</w:t>
+        <w:t>of</w:t>
+      </w:r>
+      <w:proofErr w:type="gramEnd"/>
+      <w:r>
+        <w:t xml:space="preserve"> laptop users use</w:t>
       </w:r>
     </w:p>
     <w:p>
@@ -2214,7 +2304,14 @@
       </w:pPr>
       <w:r>
         <w:tab/>
-        <w:t>The majority of smartphone users use</w:t>
+      </w:r>
+      <w:proofErr w:type="gramStart"/>
+      <w:r>
+        <w:t>The majority of</w:t>
+      </w:r>
+      <w:proofErr w:type="gramEnd"/>
+      <w:r>
+        <w:t xml:space="preserve"> smartphone users use</w:t>
       </w:r>
     </w:p>
     <w:p>
@@ -2285,7 +2382,14 @@
       </w:pPr>
       <w:r>
         <w:tab/>
-        <w:t xml:space="preserve">The majority of Tablet users use </w:t>
+      </w:r>
+      <w:proofErr w:type="gramStart"/>
+      <w:r>
+        <w:t>The majority of</w:t>
+      </w:r>
+      <w:proofErr w:type="gramEnd"/>
+      <w:r>
+        <w:t xml:space="preserve"> Tablet users use </w:t>
       </w:r>
       <w:r>
         <w:t>iPads</w:t>
@@ -2315,8 +2419,13 @@
       <w:pPr>
         <w:pStyle w:val="Text2"/>
       </w:pPr>
-      <w:r>
-        <w:t xml:space="preserve">The majority of people surveyed would use their smartphone to play </w:t>
+      <w:proofErr w:type="gramStart"/>
+      <w:r>
+        <w:t>The majority of</w:t>
+      </w:r>
+      <w:proofErr w:type="gramEnd"/>
+      <w:r>
+        <w:t xml:space="preserve"> people surveyed would use their smartphone to play </w:t>
       </w:r>
       <w:r>
         <w:rPr>
@@ -2360,8 +2469,13 @@
       <w:pPr>
         <w:pStyle w:val="Text1"/>
       </w:pPr>
-      <w:r>
-        <w:t>The majority of people surveyed use apple products and would use their smartphone to play the game.</w:t>
+      <w:proofErr w:type="gramStart"/>
+      <w:r>
+        <w:t>The majority of</w:t>
+      </w:r>
+      <w:proofErr w:type="gramEnd"/>
+      <w:r>
+        <w:t xml:space="preserve"> people surveyed use apple products and would use their smartphone to play the game.</w:t>
       </w:r>
     </w:p>
     <w:p>
@@ -2372,7 +2486,15 @@
         <w:t xml:space="preserve">This </w:t>
       </w:r>
       <w:r>
-        <w:t xml:space="preserve">suggests the I should write the program to work on an iPhone but this would require </w:t>
+        <w:t xml:space="preserve">suggests the I should write the program to work on an </w:t>
+      </w:r>
+      <w:proofErr w:type="gramStart"/>
+      <w:r>
+        <w:t>iPhone</w:t>
+      </w:r>
+      <w:proofErr w:type="gramEnd"/>
+      <w:r>
+        <w:t xml:space="preserve"> but this would require </w:t>
       </w:r>
       <w:r>
         <w:t xml:space="preserve">me to learn a new language and how to use a new programming environment reducing the feasibility of the project. </w:t>
@@ -2528,7 +2650,15 @@
         </w:numPr>
       </w:pPr>
       <w:r>
-        <w:t>Computer (with monitor, keyboard and mouse)</w:t>
+        <w:t xml:space="preserve">Computer (with monitor, </w:t>
+      </w:r>
+      <w:proofErr w:type="gramStart"/>
+      <w:r>
+        <w:t>keyboard</w:t>
+      </w:r>
+      <w:proofErr w:type="gramEnd"/>
+      <w:r>
+        <w:t xml:space="preserve"> and mouse)</w:t>
       </w:r>
     </w:p>
     <w:p>
@@ -2647,9 +2777,11 @@
           <w:numId w:val="12"/>
         </w:numPr>
       </w:pPr>
+      <w:proofErr w:type="spellStart"/>
       <w:r>
         <w:t>Balsamiq</w:t>
       </w:r>
+      <w:proofErr w:type="spellEnd"/>
     </w:p>
     <w:p>
       <w:pPr>
@@ -3169,7 +3301,15 @@
         </w:numPr>
       </w:pPr>
       <w:r>
-        <w:t>Must have a keyboard, mouse and monitor</w:t>
+        <w:t xml:space="preserve">Must have a keyboard, </w:t>
+      </w:r>
+      <w:proofErr w:type="gramStart"/>
+      <w:r>
+        <w:t>mouse</w:t>
+      </w:r>
+      <w:proofErr w:type="gramEnd"/>
+      <w:r>
+        <w:t xml:space="preserve"> and monitor</w:t>
       </w:r>
     </w:p>
     <w:p>
@@ -4375,7 +4515,15 @@
               <w:ind w:left="0"/>
             </w:pPr>
             <w:r>
-              <w:t>Toggles whether or not the game will have background music.</w:t>
+              <w:t xml:space="preserve">Toggles </w:t>
+            </w:r>
+            <w:proofErr w:type="gramStart"/>
+            <w:r>
+              <w:t>whether or not</w:t>
+            </w:r>
+            <w:proofErr w:type="gramEnd"/>
+            <w:r>
+              <w:t xml:space="preserve"> the game will have background music.</w:t>
             </w:r>
           </w:p>
         </w:tc>
@@ -4513,7 +4661,15 @@
               <w:ind w:left="0"/>
             </w:pPr>
             <w:r>
-              <w:t>Toggles whether or not the game will have sound effects.</w:t>
+              <w:t xml:space="preserve">Toggles </w:t>
+            </w:r>
+            <w:proofErr w:type="gramStart"/>
+            <w:r>
+              <w:t>whether or not</w:t>
+            </w:r>
+            <w:proofErr w:type="gramEnd"/>
+            <w:r>
+              <w:t xml:space="preserve"> the game will have sound effects.</w:t>
             </w:r>
           </w:p>
         </w:tc>
@@ -4701,7 +4857,7 @@
                     </wp:anchor>
                   </w:drawing>
                 </mc:Choice>
-                <mc:Fallback xmlns:w16cid="http://schemas.microsoft.com/office/word/2016/wordml/cid" xmlns:am3d="http://schemas.microsoft.com/office/drawing/2017/model3d" xmlns:aink="http://schemas.microsoft.com/office/drawing/2016/ink" xmlns:cx8="http://schemas.microsoft.com/office/drawing/2016/5/14/chartex" xmlns:cx7="http://schemas.microsoft.com/office/drawing/2016/5/13/chartex" xmlns:cx6="http://schemas.microsoft.com/office/drawing/2016/5/12/chartex" xmlns:cx5="http://schemas.microsoft.com/office/drawing/2016/5/11/chartex" xmlns:cx4="http://schemas.microsoft.com/office/drawing/2016/5/10/chartex" xmlns:cx3="http://schemas.microsoft.com/office/drawing/2016/5/9/chartex" xmlns:cx2="http://schemas.microsoft.com/office/drawing/2015/10/21/chartex">
+                <mc:Fallback>
                   <w:pict>
                     <v:shapetype w14:anchorId="42EB908D" id="_x0000_t66" coordsize="21600,21600" o:spt="66" adj="5400,5400" path="m@0,l@0@1,21600@1,21600@2@0@2@0,21600,,10800xe">
                       <v:stroke joinstyle="miter"/>
@@ -4784,7 +4940,7 @@
                     </wp:anchor>
                   </w:drawing>
                 </mc:Choice>
-                <mc:Fallback xmlns:w16cid="http://schemas.microsoft.com/office/word/2016/wordml/cid" xmlns:am3d="http://schemas.microsoft.com/office/drawing/2017/model3d" xmlns:aink="http://schemas.microsoft.com/office/drawing/2016/ink" xmlns:cx8="http://schemas.microsoft.com/office/drawing/2016/5/14/chartex" xmlns:cx7="http://schemas.microsoft.com/office/drawing/2016/5/13/chartex" xmlns:cx6="http://schemas.microsoft.com/office/drawing/2016/5/12/chartex" xmlns:cx5="http://schemas.microsoft.com/office/drawing/2016/5/11/chartex" xmlns:cx4="http://schemas.microsoft.com/office/drawing/2016/5/10/chartex" xmlns:cx3="http://schemas.microsoft.com/office/drawing/2016/5/9/chartex" xmlns:cx2="http://schemas.microsoft.com/office/drawing/2015/10/21/chartex">
+                <mc:Fallback>
                   <w:pict>
                     <v:shapetype w14:anchorId="2304CEB1" id="_x0000_t66" coordsize="21600,21600" o:spt="66" adj="5400,5400" path="m@0,l@0@1,21600@1,21600@2@0@2@0,21600,,10800xe">
                       <v:stroke joinstyle="miter"/>
@@ -5264,7 +5420,7 @@
                     </wp:anchor>
                   </w:drawing>
                 </mc:Choice>
-                <mc:Fallback xmlns:w16cid="http://schemas.microsoft.com/office/word/2016/wordml/cid" xmlns:am3d="http://schemas.microsoft.com/office/drawing/2017/model3d" xmlns:aink="http://schemas.microsoft.com/office/drawing/2016/ink" xmlns:cx8="http://schemas.microsoft.com/office/drawing/2016/5/14/chartex" xmlns:cx7="http://schemas.microsoft.com/office/drawing/2016/5/13/chartex" xmlns:cx6="http://schemas.microsoft.com/office/drawing/2016/5/12/chartex" xmlns:cx5="http://schemas.microsoft.com/office/drawing/2016/5/11/chartex" xmlns:cx4="http://schemas.microsoft.com/office/drawing/2016/5/10/chartex" xmlns:cx3="http://schemas.microsoft.com/office/drawing/2016/5/9/chartex" xmlns:cx2="http://schemas.microsoft.com/office/drawing/2015/10/21/chartex">
+                <mc:Fallback>
                   <w:pict>
                     <v:shape w14:anchorId="043312B0" id="Left Arrow 13" o:spid="_x0000_s1026" type="#_x0000_t66" style="position:absolute;margin-left:21.2pt;margin-top:4.75pt;width:12pt;height:6pt;rotation:180;z-index:251678720;visibility:visible;mso-wrap-style:square;mso-height-percent:0;mso-wrap-distance-left:9pt;mso-wrap-distance-top:0;mso-wrap-distance-right:9pt;mso-wrap-distance-bottom:0;mso-position-horizontal:absolute;mso-position-horizontal-relative:text;mso-position-vertical:absolute;mso-position-vertical-relative:text;mso-height-percent:0;mso-height-relative:margin;v-text-anchor:middle" o:gfxdata="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" fillcolor="#4472c4 [3204]" strokecolor="#1f3763 [1604]" strokeweight="1pt"/>
                   </w:pict>
@@ -5333,7 +5489,7 @@
                     </wp:anchor>
                   </w:drawing>
                 </mc:Choice>
-                <mc:Fallback xmlns:w16cid="http://schemas.microsoft.com/office/word/2016/wordml/cid" xmlns:am3d="http://schemas.microsoft.com/office/drawing/2017/model3d" xmlns:aink="http://schemas.microsoft.com/office/drawing/2016/ink" xmlns:cx8="http://schemas.microsoft.com/office/drawing/2016/5/14/chartex" xmlns:cx7="http://schemas.microsoft.com/office/drawing/2016/5/13/chartex" xmlns:cx6="http://schemas.microsoft.com/office/drawing/2016/5/12/chartex" xmlns:cx5="http://schemas.microsoft.com/office/drawing/2016/5/11/chartex" xmlns:cx4="http://schemas.microsoft.com/office/drawing/2016/5/10/chartex" xmlns:cx3="http://schemas.microsoft.com/office/drawing/2016/5/9/chartex" xmlns:cx2="http://schemas.microsoft.com/office/drawing/2015/10/21/chartex">
+                <mc:Fallback>
                   <w:pict>
                     <v:shape w14:anchorId="094F04E4" id="Left Arrow 12" o:spid="_x0000_s1026" type="#_x0000_t66" style="position:absolute;margin-left:-.25pt;margin-top:4.55pt;width:12pt;height:6pt;z-index:251677696;visibility:visible;mso-wrap-style:square;mso-wrap-distance-left:9pt;mso-wrap-distance-top:0;mso-wrap-distance-right:9pt;mso-wrap-distance-bottom:0;mso-position-horizontal:absolute;mso-position-horizontal-relative:text;mso-position-vertical:absolute;mso-position-vertical-relative:text;v-text-anchor:middle" o:gfxdata="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" fillcolor="#4472c4 [3204]" strokecolor="#1f3763 [1604]" strokeweight="1pt"/>
                   </w:pict>
@@ -5576,8 +5732,13 @@
               <w:ind w:left="0"/>
             </w:pPr>
             <w:r>
-              <w:t>Will take in high scores file to produce array of objects to be displaed</w:t>
-            </w:r>
+              <w:t xml:space="preserve">Will take in high scores file to produce array of objects to be </w:t>
+            </w:r>
+            <w:proofErr w:type="spellStart"/>
+            <w:r>
+              <w:t>displaed</w:t>
+            </w:r>
+            <w:proofErr w:type="spellEnd"/>
           </w:p>
         </w:tc>
       </w:tr>
@@ -9241,7 +9402,15 @@
               <w:t xml:space="preserve"> The </w:t>
             </w:r>
             <w:r>
-              <w:t>controls will be A/D or     /    . ‘A’ and the left arrow key will move the player to the left. ‘D’ and the right arrow key will move the player to the right.</w:t>
+              <w:t xml:space="preserve">controls will be A/D or     /  </w:t>
+            </w:r>
+            <w:proofErr w:type="gramStart"/>
+            <w:r>
+              <w:t xml:space="preserve">  .</w:t>
+            </w:r>
+            <w:proofErr w:type="gramEnd"/>
+            <w:r>
+              <w:t xml:space="preserve"> ‘A’ and the left arrow key will move the player to the left. ‘D’ and the right arrow key will move the player to the right.</w:t>
             </w:r>
             <w:r>
               <w:t xml:space="preserve"> Only one input will be allowed at a time ‘A’ or ‘D’ or left or right, all other inputs will be ignored.</w:t>
@@ -9307,7 +9476,15 @@
               <w:t xml:space="preserve"> move upward at a constant speed and</w:t>
             </w:r>
             <w:r>
-              <w:t xml:space="preserve"> instantly ‘kill’ any alien it comes into contact with and will then disappear so as not to accidentally ‘kill’ more than one alien</w:t>
+              <w:t xml:space="preserve"> instantly ‘kill’ any alien it </w:t>
+            </w:r>
+            <w:proofErr w:type="gramStart"/>
+            <w:r>
+              <w:t>comes into contact with</w:t>
+            </w:r>
+            <w:proofErr w:type="gramEnd"/>
+            <w:r>
+              <w:t xml:space="preserve"> and will then disappear so as not to accidentally ‘kill’ more than one alien</w:t>
             </w:r>
             <w:r>
               <w:t>, the shot will also disappear when in contact with a bunker</w:t>
@@ -9369,7 +9546,15 @@
               <w:ind w:left="0"/>
             </w:pPr>
             <w:r>
-              <w:t>When the player dies the game will pause while the player death animation plays and the player life count will decrement, then the player character will reappear in the ‘home’ position (x middle of the page) and the game will continue. When the player runs out of lives the game will end.</w:t>
+              <w:t xml:space="preserve">When the player dies the game will pause while the player death animation </w:t>
+            </w:r>
+            <w:proofErr w:type="gramStart"/>
+            <w:r>
+              <w:t>plays</w:t>
+            </w:r>
+            <w:proofErr w:type="gramEnd"/>
+            <w:r>
+              <w:t xml:space="preserve"> and the player life count will decrement, then the player character will reappear in the ‘home’ position (x middle of the page) and the game will continue. When the player runs out of lives the game will end.</w:t>
             </w:r>
           </w:p>
           <w:p>
@@ -9445,7 +9630,15 @@
             </w:r>
             <w:r>
               <w:lastRenderedPageBreak/>
-              <w:t xml:space="preserve">the bunker has an appropriate section ‘blown up’. Create a version of the game where a projectile spawns where the mouse is clicked, spawn all three types of projectile over </w:t>
+              <w:t xml:space="preserve">the bunker has an appropriate section ‘blown up’. Create a version of the game where </w:t>
+            </w:r>
+            <w:proofErr w:type="gramStart"/>
+            <w:r>
+              <w:t>a projectile spawns</w:t>
+            </w:r>
+            <w:proofErr w:type="gramEnd"/>
+            <w:r>
+              <w:t xml:space="preserve"> where the mouse is clicked, spawn all three types of projectile over </w:t>
             </w:r>
             <w:r>
               <w:t>a bunker to ensure all disappear and ‘blow up’ and appropriate section of the bunker.</w:t>
@@ -9672,7 +9865,15 @@
               <w:t xml:space="preserve">Ease of use: </w:t>
             </w:r>
             <w:r>
-              <w:t xml:space="preserve">is there too much lag on the controls, are the aliens to small to hit, do the projectiles </w:t>
+              <w:t xml:space="preserve">is there too much lag on the controls, are the aliens </w:t>
+            </w:r>
+            <w:proofErr w:type="spellStart"/>
+            <w:r>
+              <w:t>to</w:t>
+            </w:r>
+            <w:proofErr w:type="spellEnd"/>
+            <w:r>
+              <w:t xml:space="preserve"> small to hit, do the projectiles </w:t>
             </w:r>
             <w:r>
               <w:t xml:space="preserve">or aliens </w:t>
@@ -9795,7 +9996,15 @@
               <w:t xml:space="preserve"> put that character into the cu</w:t>
             </w:r>
             <w:r>
-              <w:t>rrently selected initial place. The back space key will remove the character from the currently selected initials place. The enter key will enter the initials (see below).</w:t>
+              <w:t xml:space="preserve">rrently selected initial place. The </w:t>
+            </w:r>
+            <w:proofErr w:type="gramStart"/>
+            <w:r>
+              <w:t>back space</w:t>
+            </w:r>
+            <w:proofErr w:type="gramEnd"/>
+            <w:r>
+              <w:t xml:space="preserve"> key will remove the character from the currently selected initials place. The enter key will enter the initials (see below).</w:t>
             </w:r>
           </w:p>
         </w:tc>
@@ -10112,7 +10321,15 @@
               <w:t xml:space="preserve">a </w:t>
             </w:r>
             <w:r>
-              <w:t xml:space="preserve">character into the currently selected initial place. The back space key will remove the character from the currently selected initials place. </w:t>
+              <w:t xml:space="preserve">character into the currently selected initial place. The </w:t>
+            </w:r>
+            <w:proofErr w:type="gramStart"/>
+            <w:r>
+              <w:t>back space</w:t>
+            </w:r>
+            <w:proofErr w:type="gramEnd"/>
+            <w:r>
+              <w:t xml:space="preserve"> key will remove the character from the currently selected initials place. </w:t>
             </w:r>
             <w:r>
               <w:t>The left and right arrow keys will change the selected initials place</w:t>
@@ -10132,13 +10349,24 @@
               </w:rPr>
             </w:pPr>
             <w:r>
-              <w:t>On the page use the right and left arrow keys to select an initial place and ensure the underline is flashing. Press any Alpha key to ensure the correct character is input in the selected initials place (expected). Press any non-alpha keys to ensure the character is not input (extreme).</w:t>
+              <w:t>On the page use the right and left arrow keys to select an initial place and ensure the underline is flashing. Press any Alpha key to ensure the correct character is input in the selected initials place (expected). Press any non-alpha keys to ensure the character is not input (extreme</w:t>
+            </w:r>
+            <w:proofErr w:type="gramStart"/>
+            <w:r>
+              <w:t>).</w:t>
             </w:r>
             <w:r>
               <w:rPr>
                 <w:color w:val="FF0000"/>
               </w:rPr>
-              <w:t>Not done yet</w:t>
+              <w:t>Not</w:t>
+            </w:r>
+            <w:proofErr w:type="gramEnd"/>
+            <w:r>
+              <w:rPr>
+                <w:color w:val="FF0000"/>
+              </w:rPr>
+              <w:t xml:space="preserve"> done yet</w:t>
             </w:r>
           </w:p>
         </w:tc>
@@ -12222,29 +12450,8 @@
       <w:pPr>
         <w:pStyle w:val="Text3"/>
       </w:pPr>
-    </w:p>
-    <w:p>
-      <w:pPr>
-        <w:pStyle w:val="Sub-TaskHeader"/>
-      </w:pPr>
-      <w:r>
-        <w:t>Alien images:</w:t>
-      </w:r>
-    </w:p>
-    <w:p>
-      <w:pPr>
-        <w:pStyle w:val="Text3"/>
-      </w:pPr>
-      <w:r>
-        <w:t>Size: 86x66</w:t>
-      </w:r>
-    </w:p>
-    <w:p>
-      <w:pPr>
-        <w:pStyle w:val="Text3"/>
-      </w:pPr>
-      <w:r>
-        <w:t>Content: respective alien sprite images</w:t>
+      <w:r>
+        <w:t>Content: description of below (what is being shown)</w:t>
       </w:r>
     </w:p>
     <w:p>
@@ -12273,6 +12480,35 @@
         <w:pStyle w:val="Sub-TaskHeader"/>
       </w:pPr>
       <w:r>
+        <w:t>Alien images:</w:t>
+      </w:r>
+    </w:p>
+    <w:p>
+      <w:pPr>
+        <w:pStyle w:val="Text3"/>
+      </w:pPr>
+      <w:r>
+        <w:t>Size: 86x66</w:t>
+      </w:r>
+    </w:p>
+    <w:p>
+      <w:pPr>
+        <w:pStyle w:val="Text3"/>
+      </w:pPr>
+      <w:r>
+        <w:t>Content: respective alien sprite images</w:t>
+      </w:r>
+    </w:p>
+    <w:p>
+      <w:pPr>
+        <w:pStyle w:val="Text3"/>
+      </w:pPr>
+    </w:p>
+    <w:p>
+      <w:pPr>
+        <w:pStyle w:val="Sub-TaskHeader"/>
+      </w:pPr>
+      <w:r>
         <w:t>Alien details:</w:t>
       </w:r>
     </w:p>
@@ -12304,10 +12540,1649 @@
       <w:pPr>
         <w:pStyle w:val="Text3"/>
       </w:pPr>
+      <w:r>
+        <w:t>Content: the point value of respective aliens</w:t>
+      </w:r>
     </w:p>
     <w:p>
       <w:pPr>
         <w:pStyle w:val="Text3"/>
+      </w:pPr>
+    </w:p>
+    <w:p>
+      <w:pPr>
+        <w:pStyle w:val="Sub-TaskHeader"/>
+      </w:pPr>
+      <w:r>
+        <w:t>Background:</w:t>
+      </w:r>
+    </w:p>
+    <w:p>
+      <w:pPr>
+        <w:pStyle w:val="Text3"/>
+      </w:pPr>
+      <w:r>
+        <w:t>Size: 960x720</w:t>
+      </w:r>
+    </w:p>
+    <w:p>
+      <w:pPr>
+        <w:pStyle w:val="Text3"/>
+      </w:pPr>
+      <w:r>
+        <w:t>Image: black with white spots to mimic stars</w:t>
+      </w:r>
+    </w:p>
+    <w:p>
+      <w:pPr>
+        <w:pStyle w:val="Text3"/>
+      </w:pPr>
+    </w:p>
+    <w:p>
+      <w:pPr>
+        <w:pStyle w:val="Sub-TaskHeader"/>
+      </w:pPr>
+      <w:r>
+        <w:t>Buttons:</w:t>
+      </w:r>
+    </w:p>
+    <w:p>
+      <w:pPr>
+        <w:pStyle w:val="Text3"/>
+      </w:pPr>
+      <w:r>
+        <w:t>Size: 164x62</w:t>
+      </w:r>
+      <w:r>
+        <w:t xml:space="preserve"> (normal), </w:t>
+      </w:r>
+    </w:p>
+    <w:p>
+      <w:pPr>
+        <w:pStyle w:val="Text3"/>
+      </w:pPr>
+      <w:r>
+        <w:t>Content:</w:t>
+      </w:r>
+      <w:r>
+        <w:t xml:space="preserve"> </w:t>
+      </w:r>
+      <w:proofErr w:type="gramStart"/>
+      <w:r>
+        <w:t>1-2 word</w:t>
+      </w:r>
+      <w:proofErr w:type="gramEnd"/>
+      <w:r>
+        <w:t xml:space="preserve"> description of function.</w:t>
+      </w:r>
+    </w:p>
+    <w:p>
+      <w:pPr>
+        <w:pStyle w:val="Text3"/>
+      </w:pPr>
+      <w:r>
+        <w:t>Input: click detection, hover detection.</w:t>
+      </w:r>
+    </w:p>
+    <w:p>
+      <w:pPr>
+        <w:pStyle w:val="Text3"/>
+      </w:pPr>
+      <w:r>
+        <w:t>Output: size will change size when cursor is hovering over it, will change the page when clicked (to appropriate respective page).</w:t>
+      </w:r>
+    </w:p>
+    <w:p>
+      <w:pPr>
+        <w:rPr>
+          <w:sz w:val="24"/>
+          <w:szCs w:val="24"/>
+        </w:rPr>
+      </w:pPr>
+      <w:r>
+        <w:br w:type="page"/>
+      </w:r>
+    </w:p>
+    <w:p>
+      <w:pPr>
+        <w:pStyle w:val="Text3"/>
+      </w:pPr>
+    </w:p>
+    <w:p>
+      <w:pPr>
+        <w:pStyle w:val="TaskHeader"/>
+      </w:pPr>
+      <w:r>
+        <w:t>Settings Page:</w:t>
+      </w:r>
+    </w:p>
+    <w:p>
+      <w:pPr>
+        <w:pStyle w:val="Text1"/>
+      </w:pPr>
+    </w:p>
+    <w:p>
+      <w:pPr>
+        <w:pStyle w:val="Text1"/>
+        <w:ind w:left="0"/>
+      </w:pPr>
+      <w:r>
+        <w:rPr>
+          <w:noProof/>
+        </w:rPr>
+        <w:drawing>
+          <wp:anchor distT="0" distB="0" distL="114300" distR="114300" simplePos="0" relativeHeight="251711488" behindDoc="0" locked="0" layoutInCell="1" allowOverlap="1">
+            <wp:simplePos x="0" y="0"/>
+            <wp:positionH relativeFrom="margin">
+              <wp:posOffset>871855</wp:posOffset>
+            </wp:positionH>
+            <wp:positionV relativeFrom="paragraph">
+              <wp:posOffset>5080</wp:posOffset>
+            </wp:positionV>
+            <wp:extent cx="4568825" cy="3427730"/>
+            <wp:effectExtent l="0" t="0" r="3175" b="1270"/>
+            <wp:wrapSquare wrapText="bothSides"/>
+            <wp:docPr id="38" name="Picture 38" descr="C:\Users\yanni\AppData\Local\Microsoft\Windows\INetCache\Content.Word\Settings Page.png"/>
+            <wp:cNvGraphicFramePr>
+              <a:graphicFrameLocks xmlns:a="http://schemas.openxmlformats.org/drawingml/2006/main" noChangeAspect="1"/>
+            </wp:cNvGraphicFramePr>
+            <a:graphic xmlns:a="http://schemas.openxmlformats.org/drawingml/2006/main">
+              <a:graphicData uri="http://schemas.openxmlformats.org/drawingml/2006/picture">
+                <pic:pic xmlns:pic="http://schemas.openxmlformats.org/drawingml/2006/picture">
+                  <pic:nvPicPr>
+                    <pic:cNvPr id="0" name="Picture 2" descr="C:\Users\yanni\AppData\Local\Microsoft\Windows\INetCache\Content.Word\Settings Page.png"/>
+                    <pic:cNvPicPr>
+                      <a:picLocks noChangeAspect="1" noChangeArrowheads="1"/>
+                    </pic:cNvPicPr>
+                  </pic:nvPicPr>
+                  <pic:blipFill>
+                    <a:blip r:embed="rId23">
+                      <a:extLst>
+                        <a:ext uri="{28A0092B-C50C-407E-A947-70E740481C1C}">
+                          <a14:useLocalDpi xmlns:a14="http://schemas.microsoft.com/office/drawing/2010/main" val="0"/>
+                        </a:ext>
+                      </a:extLst>
+                    </a:blip>
+                    <a:srcRect/>
+                    <a:stretch>
+                      <a:fillRect/>
+                    </a:stretch>
+                  </pic:blipFill>
+                  <pic:spPr bwMode="auto">
+                    <a:xfrm>
+                      <a:off x="0" y="0"/>
+                      <a:ext cx="4568825" cy="3427730"/>
+                    </a:xfrm>
+                    <a:prstGeom prst="rect">
+                      <a:avLst/>
+                    </a:prstGeom>
+                    <a:noFill/>
+                    <a:ln>
+                      <a:noFill/>
+                    </a:ln>
+                  </pic:spPr>
+                </pic:pic>
+              </a:graphicData>
+            </a:graphic>
+          </wp:anchor>
+        </w:drawing>
+      </w:r>
+    </w:p>
+    <w:p>
+      <w:pPr>
+        <w:pStyle w:val="Text1"/>
+        <w:ind w:left="0"/>
+      </w:pPr>
+      <w:r>
+        <w:rPr>
+          <w:noProof/>
+          <w:lang w:eastAsia="en-GB"/>
+        </w:rPr>
+        <mc:AlternateContent>
+          <mc:Choice Requires="wps">
+            <w:drawing>
+              <wp:anchor distT="0" distB="0" distL="114300" distR="114300" simplePos="0" relativeHeight="251732992" behindDoc="0" locked="0" layoutInCell="1" allowOverlap="1" wp14:anchorId="7E3819F7" wp14:editId="4949273E">
+                <wp:simplePos x="0" y="0"/>
+                <wp:positionH relativeFrom="column">
+                  <wp:posOffset>5207000</wp:posOffset>
+                </wp:positionH>
+                <wp:positionV relativeFrom="paragraph">
+                  <wp:posOffset>185420</wp:posOffset>
+                </wp:positionV>
+                <wp:extent cx="458258" cy="450427"/>
+                <wp:effectExtent l="0" t="0" r="37465" b="26035"/>
+                <wp:wrapNone/>
+                <wp:docPr id="54" name="Straight Connector 54"/>
+                <wp:cNvGraphicFramePr/>
+                <a:graphic xmlns:a="http://schemas.openxmlformats.org/drawingml/2006/main">
+                  <a:graphicData uri="http://schemas.microsoft.com/office/word/2010/wordprocessingShape">
+                    <wps:wsp>
+                      <wps:cNvCnPr/>
+                      <wps:spPr>
+                        <a:xfrm>
+                          <a:off x="0" y="0"/>
+                          <a:ext cx="458258" cy="450427"/>
+                        </a:xfrm>
+                        <a:prstGeom prst="line">
+                          <a:avLst/>
+                        </a:prstGeom>
+                      </wps:spPr>
+                      <wps:style>
+                        <a:lnRef idx="1">
+                          <a:schemeClr val="dk1"/>
+                        </a:lnRef>
+                        <a:fillRef idx="0">
+                          <a:schemeClr val="dk1"/>
+                        </a:fillRef>
+                        <a:effectRef idx="0">
+                          <a:schemeClr val="dk1"/>
+                        </a:effectRef>
+                        <a:fontRef idx="minor">
+                          <a:schemeClr val="tx1"/>
+                        </a:fontRef>
+                      </wps:style>
+                      <wps:bodyPr/>
+                    </wps:wsp>
+                  </a:graphicData>
+                </a:graphic>
+                <wp14:sizeRelH relativeFrom="margin">
+                  <wp14:pctWidth>0</wp14:pctWidth>
+                </wp14:sizeRelH>
+                <wp14:sizeRelV relativeFrom="margin">
+                  <wp14:pctHeight>0</wp14:pctHeight>
+                </wp14:sizeRelV>
+              </wp:anchor>
+            </w:drawing>
+          </mc:Choice>
+          <mc:Fallback>
+            <w:pict>
+              <v:line w14:anchorId="734C15EA" id="Straight Connector 54" o:spid="_x0000_s1026" style="position:absolute;z-index:251732992;visibility:visible;mso-wrap-style:square;mso-width-percent:0;mso-height-percent:0;mso-wrap-distance-left:9pt;mso-wrap-distance-top:0;mso-wrap-distance-right:9pt;mso-wrap-distance-bottom:0;mso-position-horizontal:absolute;mso-position-horizontal-relative:text;mso-position-vertical:absolute;mso-position-vertical-relative:text;mso-width-percent:0;mso-height-percent:0;mso-width-relative:margin;mso-height-relative:margin" from="410pt,14.6pt" to="446.1pt,50.05pt" o:gfxdata="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" strokecolor="black [3200]" strokeweight=".5pt">
+                <v:stroke joinstyle="miter"/>
+              </v:line>
+            </w:pict>
+          </mc:Fallback>
+        </mc:AlternateContent>
+      </w:r>
+      <w:r>
+        <w:rPr>
+          <w:noProof/>
+          <w:lang w:eastAsia="en-GB"/>
+        </w:rPr>
+        <mc:AlternateContent>
+          <mc:Choice Requires="wps">
+            <w:drawing>
+              <wp:anchor distT="0" distB="0" distL="114300" distR="114300" simplePos="0" relativeHeight="251715584" behindDoc="0" locked="0" layoutInCell="1" allowOverlap="1" wp14:anchorId="2851D16C" wp14:editId="65DBDACC">
+                <wp:simplePos x="0" y="0"/>
+                <wp:positionH relativeFrom="column">
+                  <wp:posOffset>588433</wp:posOffset>
+                </wp:positionH>
+                <wp:positionV relativeFrom="paragraph">
+                  <wp:posOffset>170603</wp:posOffset>
+                </wp:positionV>
+                <wp:extent cx="416772" cy="533400"/>
+                <wp:effectExtent l="0" t="0" r="21590" b="19050"/>
+                <wp:wrapNone/>
+                <wp:docPr id="40" name="Straight Connector 40"/>
+                <wp:cNvGraphicFramePr/>
+                <a:graphic xmlns:a="http://schemas.openxmlformats.org/drawingml/2006/main">
+                  <a:graphicData uri="http://schemas.microsoft.com/office/word/2010/wordprocessingShape">
+                    <wps:wsp>
+                      <wps:cNvCnPr/>
+                      <wps:spPr>
+                        <a:xfrm flipV="1">
+                          <a:off x="0" y="0"/>
+                          <a:ext cx="416772" cy="533400"/>
+                        </a:xfrm>
+                        <a:prstGeom prst="line">
+                          <a:avLst/>
+                        </a:prstGeom>
+                      </wps:spPr>
+                      <wps:style>
+                        <a:lnRef idx="1">
+                          <a:schemeClr val="accent1"/>
+                        </a:lnRef>
+                        <a:fillRef idx="0">
+                          <a:schemeClr val="accent1"/>
+                        </a:fillRef>
+                        <a:effectRef idx="0">
+                          <a:schemeClr val="accent1"/>
+                        </a:effectRef>
+                        <a:fontRef idx="minor">
+                          <a:schemeClr val="tx1"/>
+                        </a:fontRef>
+                      </wps:style>
+                      <wps:bodyPr/>
+                    </wps:wsp>
+                  </a:graphicData>
+                </a:graphic>
+                <wp14:sizeRelH relativeFrom="margin">
+                  <wp14:pctWidth>0</wp14:pctWidth>
+                </wp14:sizeRelH>
+                <wp14:sizeRelV relativeFrom="margin">
+                  <wp14:pctHeight>0</wp14:pctHeight>
+                </wp14:sizeRelV>
+              </wp:anchor>
+            </w:drawing>
+          </mc:Choice>
+          <mc:Fallback>
+            <w:pict>
+              <v:line w14:anchorId="01DCEAC9" id="Straight Connector 40" o:spid="_x0000_s1026" style="position:absolute;flip:y;z-index:251715584;visibility:visible;mso-wrap-style:square;mso-width-percent:0;mso-height-percent:0;mso-wrap-distance-left:9pt;mso-wrap-distance-top:0;mso-wrap-distance-right:9pt;mso-wrap-distance-bottom:0;mso-position-horizontal:absolute;mso-position-horizontal-relative:text;mso-position-vertical:absolute;mso-position-vertical-relative:text;mso-width-percent:0;mso-height-percent:0;mso-width-relative:margin;mso-height-relative:margin" from="46.35pt,13.45pt" to="79.15pt,55.45pt" o:gfxdata="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" strokecolor="#4472c4 [3204]" strokeweight=".5pt">
+                <v:stroke joinstyle="miter"/>
+              </v:line>
+            </w:pict>
+          </mc:Fallback>
+        </mc:AlternateContent>
+      </w:r>
+      <w:r>
+        <w:rPr>
+          <w:noProof/>
+          <w:lang w:eastAsia="en-GB"/>
+        </w:rPr>
+        <mc:AlternateContent>
+          <mc:Choice Requires="wps">
+            <w:drawing>
+              <wp:anchor distT="0" distB="0" distL="114300" distR="114300" simplePos="0" relativeHeight="251713536" behindDoc="0" locked="0" layoutInCell="1" allowOverlap="1" wp14:anchorId="2851D16C" wp14:editId="65DBDACC">
+                <wp:simplePos x="0" y="0"/>
+                <wp:positionH relativeFrom="column">
+                  <wp:posOffset>355600</wp:posOffset>
+                </wp:positionH>
+                <wp:positionV relativeFrom="paragraph">
+                  <wp:posOffset>76835</wp:posOffset>
+                </wp:positionV>
+                <wp:extent cx="1466850" cy="107950"/>
+                <wp:effectExtent l="0" t="0" r="19050" b="25400"/>
+                <wp:wrapNone/>
+                <wp:docPr id="39" name="Straight Connector 39"/>
+                <wp:cNvGraphicFramePr/>
+                <a:graphic xmlns:a="http://schemas.openxmlformats.org/drawingml/2006/main">
+                  <a:graphicData uri="http://schemas.microsoft.com/office/word/2010/wordprocessingShape">
+                    <wps:wsp>
+                      <wps:cNvCnPr/>
+                      <wps:spPr>
+                        <a:xfrm>
+                          <a:off x="0" y="0"/>
+                          <a:ext cx="1466850" cy="107950"/>
+                        </a:xfrm>
+                        <a:prstGeom prst="line">
+                          <a:avLst/>
+                        </a:prstGeom>
+                      </wps:spPr>
+                      <wps:style>
+                        <a:lnRef idx="1">
+                          <a:schemeClr val="dk1"/>
+                        </a:lnRef>
+                        <a:fillRef idx="0">
+                          <a:schemeClr val="dk1"/>
+                        </a:fillRef>
+                        <a:effectRef idx="0">
+                          <a:schemeClr val="dk1"/>
+                        </a:effectRef>
+                        <a:fontRef idx="minor">
+                          <a:schemeClr val="tx1"/>
+                        </a:fontRef>
+                      </wps:style>
+                      <wps:bodyPr/>
+                    </wps:wsp>
+                  </a:graphicData>
+                </a:graphic>
+                <wp14:sizeRelH relativeFrom="margin">
+                  <wp14:pctWidth>0</wp14:pctWidth>
+                </wp14:sizeRelH>
+                <wp14:sizeRelV relativeFrom="margin">
+                  <wp14:pctHeight>0</wp14:pctHeight>
+                </wp14:sizeRelV>
+              </wp:anchor>
+            </w:drawing>
+          </mc:Choice>
+          <mc:Fallback>
+            <w:pict>
+              <v:line w14:anchorId="33042E23" id="Straight Connector 39" o:spid="_x0000_s1026" style="position:absolute;z-index:251713536;visibility:visible;mso-wrap-style:square;mso-width-percent:0;mso-height-percent:0;mso-wrap-distance-left:9pt;mso-wrap-distance-top:0;mso-wrap-distance-right:9pt;mso-wrap-distance-bottom:0;mso-position-horizontal:absolute;mso-position-horizontal-relative:text;mso-position-vertical:absolute;mso-position-vertical-relative:text;mso-width-percent:0;mso-height-percent:0;mso-width-relative:margin;mso-height-relative:margin" from="28pt,6.05pt" to="143.5pt,14.55pt" o:gfxdata="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" strokecolor="black [3200]" strokeweight=".5pt">
+                <v:stroke joinstyle="miter"/>
+              </v:line>
+            </w:pict>
+          </mc:Fallback>
+        </mc:AlternateContent>
+      </w:r>
+      <w:r>
+        <w:t xml:space="preserve">Title </w:t>
+      </w:r>
+    </w:p>
+    <w:p>
+      <w:pPr>
+        <w:pStyle w:val="Text1"/>
+        <w:ind w:left="0"/>
+      </w:pPr>
+    </w:p>
+    <w:p>
+      <w:pPr>
+        <w:pStyle w:val="Text1"/>
+        <w:ind w:left="0"/>
+      </w:pPr>
+    </w:p>
+    <w:p>
+      <w:pPr>
+        <w:pStyle w:val="Text1"/>
+        <w:ind w:left="1134" w:right="-591" w:hanging="1134"/>
+      </w:pPr>
+      <w:r>
+        <mc:AlternateContent>
+          <mc:Choice Requires="wps">
+            <w:drawing>
+              <wp:anchor distT="0" distB="0" distL="114300" distR="114300" simplePos="0" relativeHeight="251728896" behindDoc="0" locked="0" layoutInCell="1" allowOverlap="1" wp14:anchorId="13B63C85" wp14:editId="513C6746">
+                <wp:simplePos x="0" y="0"/>
+                <wp:positionH relativeFrom="margin">
+                  <wp:posOffset>427567</wp:posOffset>
+                </wp:positionH>
+                <wp:positionV relativeFrom="paragraph">
+                  <wp:posOffset>715857</wp:posOffset>
+                </wp:positionV>
+                <wp:extent cx="1193588" cy="795443"/>
+                <wp:effectExtent l="0" t="0" r="26035" b="24130"/>
+                <wp:wrapNone/>
+                <wp:docPr id="48" name="Straight Connector 48"/>
+                <wp:cNvGraphicFramePr/>
+                <a:graphic xmlns:a="http://schemas.openxmlformats.org/drawingml/2006/main">
+                  <a:graphicData uri="http://schemas.microsoft.com/office/word/2010/wordprocessingShape">
+                    <wps:wsp>
+                      <wps:cNvCnPr/>
+                      <wps:spPr>
+                        <a:xfrm>
+                          <a:off x="0" y="0"/>
+                          <a:ext cx="1193588" cy="795443"/>
+                        </a:xfrm>
+                        <a:prstGeom prst="line">
+                          <a:avLst/>
+                        </a:prstGeom>
+                      </wps:spPr>
+                      <wps:style>
+                        <a:lnRef idx="1">
+                          <a:schemeClr val="dk1"/>
+                        </a:lnRef>
+                        <a:fillRef idx="0">
+                          <a:schemeClr val="dk1"/>
+                        </a:fillRef>
+                        <a:effectRef idx="0">
+                          <a:schemeClr val="dk1"/>
+                        </a:effectRef>
+                        <a:fontRef idx="minor">
+                          <a:schemeClr val="tx1"/>
+                        </a:fontRef>
+                      </wps:style>
+                      <wps:bodyPr/>
+                    </wps:wsp>
+                  </a:graphicData>
+                </a:graphic>
+                <wp14:sizeRelH relativeFrom="margin">
+                  <wp14:pctWidth>0</wp14:pctWidth>
+                </wp14:sizeRelH>
+                <wp14:sizeRelV relativeFrom="margin">
+                  <wp14:pctHeight>0</wp14:pctHeight>
+                </wp14:sizeRelV>
+              </wp:anchor>
+            </w:drawing>
+          </mc:Choice>
+          <mc:Fallback>
+            <w:pict>
+              <v:line w14:anchorId="7E3EA012" id="Straight Connector 48" o:spid="_x0000_s1026" style="position:absolute;z-index:251728896;visibility:visible;mso-wrap-style:square;mso-width-percent:0;mso-height-percent:0;mso-wrap-distance-left:9pt;mso-wrap-distance-top:0;mso-wrap-distance-right:9pt;mso-wrap-distance-bottom:0;mso-position-horizontal:absolute;mso-position-horizontal-relative:margin;mso-position-vertical:absolute;mso-position-vertical-relative:text;mso-width-percent:0;mso-height-percent:0;mso-width-relative:margin;mso-height-relative:margin" from="33.65pt,56.35pt" to="127.65pt,119pt" o:gfxdata="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" strokecolor="black [3200]" strokeweight=".5pt">
+                <v:stroke joinstyle="miter"/>
+                <w10:wrap anchorx="margin"/>
+              </v:line>
+            </w:pict>
+          </mc:Fallback>
+        </mc:AlternateContent>
+      </w:r>
+      <w:r>
+        <mc:AlternateContent>
+          <mc:Choice Requires="wps">
+            <w:drawing>
+              <wp:anchor distT="0" distB="0" distL="114300" distR="114300" simplePos="0" relativeHeight="251727872" behindDoc="0" locked="0" layoutInCell="1" allowOverlap="1" wp14:anchorId="2DC5DCB5" wp14:editId="1AB0C7ED">
+                <wp:simplePos x="0" y="0"/>
+                <wp:positionH relativeFrom="margin">
+                  <wp:posOffset>423333</wp:posOffset>
+                </wp:positionH>
+                <wp:positionV relativeFrom="paragraph">
+                  <wp:posOffset>720090</wp:posOffset>
+                </wp:positionV>
+                <wp:extent cx="1612265" cy="274743"/>
+                <wp:effectExtent l="0" t="0" r="26035" b="30480"/>
+                <wp:wrapNone/>
+                <wp:docPr id="47" name="Straight Connector 47"/>
+                <wp:cNvGraphicFramePr/>
+                <a:graphic xmlns:a="http://schemas.openxmlformats.org/drawingml/2006/main">
+                  <a:graphicData uri="http://schemas.microsoft.com/office/word/2010/wordprocessingShape">
+                    <wps:wsp>
+                      <wps:cNvCnPr/>
+                      <wps:spPr>
+                        <a:xfrm>
+                          <a:off x="0" y="0"/>
+                          <a:ext cx="1612265" cy="274743"/>
+                        </a:xfrm>
+                        <a:prstGeom prst="line">
+                          <a:avLst/>
+                        </a:prstGeom>
+                      </wps:spPr>
+                      <wps:style>
+                        <a:lnRef idx="1">
+                          <a:schemeClr val="dk1"/>
+                        </a:lnRef>
+                        <a:fillRef idx="0">
+                          <a:schemeClr val="dk1"/>
+                        </a:fillRef>
+                        <a:effectRef idx="0">
+                          <a:schemeClr val="dk1"/>
+                        </a:effectRef>
+                        <a:fontRef idx="minor">
+                          <a:schemeClr val="tx1"/>
+                        </a:fontRef>
+                      </wps:style>
+                      <wps:bodyPr/>
+                    </wps:wsp>
+                  </a:graphicData>
+                </a:graphic>
+                <wp14:sizeRelH relativeFrom="margin">
+                  <wp14:pctWidth>0</wp14:pctWidth>
+                </wp14:sizeRelH>
+                <wp14:sizeRelV relativeFrom="margin">
+                  <wp14:pctHeight>0</wp14:pctHeight>
+                </wp14:sizeRelV>
+              </wp:anchor>
+            </w:drawing>
+          </mc:Choice>
+          <mc:Fallback>
+            <w:pict>
+              <v:line w14:anchorId="7A21CEDA" id="Straight Connector 47" o:spid="_x0000_s1026" style="position:absolute;z-index:251727872;visibility:visible;mso-wrap-style:square;mso-width-percent:0;mso-height-percent:0;mso-wrap-distance-left:9pt;mso-wrap-distance-top:0;mso-wrap-distance-right:9pt;mso-wrap-distance-bottom:0;mso-position-horizontal:absolute;mso-position-horizontal-relative:margin;mso-position-vertical:absolute;mso-position-vertical-relative:text;mso-width-percent:0;mso-height-percent:0;mso-width-relative:margin;mso-height-relative:margin" from="33.35pt,56.7pt" to="160.3pt,78.35pt" o:gfxdata="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" strokecolor="black [3200]" strokeweight=".5pt">
+                <v:stroke joinstyle="miter"/>
+                <w10:wrap anchorx="margin"/>
+              </v:line>
+            </w:pict>
+          </mc:Fallback>
+        </mc:AlternateContent>
+      </w:r>
+      <w:r>
+        <mc:AlternateContent>
+          <mc:Choice Requires="wps">
+            <w:drawing>
+              <wp:anchor distT="0" distB="0" distL="114300" distR="114300" simplePos="0" relativeHeight="251726848" behindDoc="0" locked="0" layoutInCell="1" allowOverlap="1" wp14:anchorId="4AF1F6AB" wp14:editId="3F90EB5E">
+                <wp:simplePos x="0" y="0"/>
+                <wp:positionH relativeFrom="column">
+                  <wp:posOffset>423333</wp:posOffset>
+                </wp:positionH>
+                <wp:positionV relativeFrom="paragraph">
+                  <wp:posOffset>512657</wp:posOffset>
+                </wp:positionV>
+                <wp:extent cx="1580939" cy="209550"/>
+                <wp:effectExtent l="0" t="0" r="19685" b="19050"/>
+                <wp:wrapNone/>
+                <wp:docPr id="46" name="Straight Connector 46"/>
+                <wp:cNvGraphicFramePr/>
+                <a:graphic xmlns:a="http://schemas.openxmlformats.org/drawingml/2006/main">
+                  <a:graphicData uri="http://schemas.microsoft.com/office/word/2010/wordprocessingShape">
+                    <wps:wsp>
+                      <wps:cNvCnPr/>
+                      <wps:spPr>
+                        <a:xfrm flipV="1">
+                          <a:off x="0" y="0"/>
+                          <a:ext cx="1580939" cy="209550"/>
+                        </a:xfrm>
+                        <a:prstGeom prst="line">
+                          <a:avLst/>
+                        </a:prstGeom>
+                      </wps:spPr>
+                      <wps:style>
+                        <a:lnRef idx="1">
+                          <a:schemeClr val="dk1"/>
+                        </a:lnRef>
+                        <a:fillRef idx="0">
+                          <a:schemeClr val="dk1"/>
+                        </a:fillRef>
+                        <a:effectRef idx="0">
+                          <a:schemeClr val="dk1"/>
+                        </a:effectRef>
+                        <a:fontRef idx="minor">
+                          <a:schemeClr val="tx1"/>
+                        </a:fontRef>
+                      </wps:style>
+                      <wps:bodyPr/>
+                    </wps:wsp>
+                  </a:graphicData>
+                </a:graphic>
+                <wp14:sizeRelH relativeFrom="margin">
+                  <wp14:pctWidth>0</wp14:pctWidth>
+                </wp14:sizeRelH>
+                <wp14:sizeRelV relativeFrom="margin">
+                  <wp14:pctHeight>0</wp14:pctHeight>
+                </wp14:sizeRelV>
+              </wp:anchor>
+            </w:drawing>
+          </mc:Choice>
+          <mc:Fallback>
+            <w:pict>
+              <v:line w14:anchorId="525FCF96" id="Straight Connector 46" o:spid="_x0000_s1026" style="position:absolute;flip:y;z-index:251726848;visibility:visible;mso-wrap-style:square;mso-width-percent:0;mso-height-percent:0;mso-wrap-distance-left:9pt;mso-wrap-distance-top:0;mso-wrap-distance-right:9pt;mso-wrap-distance-bottom:0;mso-position-horizontal:absolute;mso-position-horizontal-relative:text;mso-position-vertical:absolute;mso-position-vertical-relative:text;mso-width-percent:0;mso-height-percent:0;mso-width-relative:margin;mso-height-relative:margin" from="33.35pt,40.35pt" to="157.85pt,56.85pt" o:gfxdata="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" strokecolor="black [3200]" strokeweight=".5pt">
+                <v:stroke joinstyle="miter"/>
+              </v:line>
+            </w:pict>
+          </mc:Fallback>
+        </mc:AlternateContent>
+      </w:r>
+      <w:r>
+        <mc:AlternateContent>
+          <mc:Choice Requires="wps">
+            <w:drawing>
+              <wp:anchor distT="0" distB="0" distL="114300" distR="114300" simplePos="0" relativeHeight="251725824" behindDoc="0" locked="0" layoutInCell="1" allowOverlap="1" wp14:anchorId="1EDF3BEE" wp14:editId="750AEA28">
+                <wp:simplePos x="0" y="0"/>
+                <wp:positionH relativeFrom="column">
+                  <wp:posOffset>419099</wp:posOffset>
+                </wp:positionH>
+                <wp:positionV relativeFrom="paragraph">
+                  <wp:posOffset>89322</wp:posOffset>
+                </wp:positionV>
+                <wp:extent cx="992717" cy="630767"/>
+                <wp:effectExtent l="0" t="0" r="36195" b="36195"/>
+                <wp:wrapNone/>
+                <wp:docPr id="45" name="Straight Connector 45"/>
+                <wp:cNvGraphicFramePr/>
+                <a:graphic xmlns:a="http://schemas.openxmlformats.org/drawingml/2006/main">
+                  <a:graphicData uri="http://schemas.microsoft.com/office/word/2010/wordprocessingShape">
+                    <wps:wsp>
+                      <wps:cNvCnPr/>
+                      <wps:spPr>
+                        <a:xfrm flipV="1">
+                          <a:off x="0" y="0"/>
+                          <a:ext cx="992717" cy="630767"/>
+                        </a:xfrm>
+                        <a:prstGeom prst="line">
+                          <a:avLst/>
+                        </a:prstGeom>
+                      </wps:spPr>
+                      <wps:style>
+                        <a:lnRef idx="1">
+                          <a:schemeClr val="dk1"/>
+                        </a:lnRef>
+                        <a:fillRef idx="0">
+                          <a:schemeClr val="dk1"/>
+                        </a:fillRef>
+                        <a:effectRef idx="0">
+                          <a:schemeClr val="dk1"/>
+                        </a:effectRef>
+                        <a:fontRef idx="minor">
+                          <a:schemeClr val="tx1"/>
+                        </a:fontRef>
+                      </wps:style>
+                      <wps:bodyPr/>
+                    </wps:wsp>
+                  </a:graphicData>
+                </a:graphic>
+                <wp14:sizeRelH relativeFrom="margin">
+                  <wp14:pctWidth>0</wp14:pctWidth>
+                </wp14:sizeRelH>
+                <wp14:sizeRelV relativeFrom="margin">
+                  <wp14:pctHeight>0</wp14:pctHeight>
+                </wp14:sizeRelV>
+              </wp:anchor>
+            </w:drawing>
+          </mc:Choice>
+          <mc:Fallback>
+            <w:pict>
+              <v:line w14:anchorId="3665EBC0" id="Straight Connector 45" o:spid="_x0000_s1026" style="position:absolute;flip:y;z-index:251725824;visibility:visible;mso-wrap-style:square;mso-width-percent:0;mso-height-percent:0;mso-wrap-distance-left:9pt;mso-wrap-distance-top:0;mso-wrap-distance-right:9pt;mso-wrap-distance-bottom:0;mso-position-horizontal:absolute;mso-position-horizontal-relative:text;mso-position-vertical:absolute;mso-position-vertical-relative:text;mso-width-percent:0;mso-height-percent:0;mso-width-relative:margin;mso-height-relative:margin" from="33pt,7.05pt" to="111.15pt,56.7pt" o:gfxdata="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" strokecolor="black [3200]" strokeweight=".5pt">
+                <v:stroke joinstyle="miter"/>
+              </v:line>
+            </w:pict>
+          </mc:Fallback>
+        </mc:AlternateContent>
+      </w:r>
+      <w:r>
+        <w:rPr>
+          <w:noProof/>
+          <w:lang w:eastAsia="en-GB"/>
+        </w:rPr>
+        <mc:AlternateContent>
+          <mc:Choice Requires="wps">
+            <w:drawing>
+              <wp:anchor distT="0" distB="0" distL="114300" distR="114300" simplePos="0" relativeHeight="251723776" behindDoc="0" locked="0" layoutInCell="1" allowOverlap="1" wp14:anchorId="2851D16C" wp14:editId="65DBDACC">
+                <wp:simplePos x="0" y="0"/>
+                <wp:positionH relativeFrom="margin">
+                  <wp:posOffset>588432</wp:posOffset>
+                </wp:positionH>
+                <wp:positionV relativeFrom="paragraph">
+                  <wp:posOffset>93557</wp:posOffset>
+                </wp:positionV>
+                <wp:extent cx="1507067" cy="1337733"/>
+                <wp:effectExtent l="0" t="0" r="36195" b="34290"/>
+                <wp:wrapNone/>
+                <wp:docPr id="44" name="Straight Connector 44"/>
+                <wp:cNvGraphicFramePr/>
+                <a:graphic xmlns:a="http://schemas.openxmlformats.org/drawingml/2006/main">
+                  <a:graphicData uri="http://schemas.microsoft.com/office/word/2010/wordprocessingShape">
+                    <wps:wsp>
+                      <wps:cNvCnPr/>
+                      <wps:spPr>
+                        <a:xfrm>
+                          <a:off x="0" y="0"/>
+                          <a:ext cx="1507067" cy="1337733"/>
+                        </a:xfrm>
+                        <a:prstGeom prst="line">
+                          <a:avLst/>
+                        </a:prstGeom>
+                      </wps:spPr>
+                      <wps:style>
+                        <a:lnRef idx="1">
+                          <a:schemeClr val="accent1"/>
+                        </a:lnRef>
+                        <a:fillRef idx="0">
+                          <a:schemeClr val="accent1"/>
+                        </a:fillRef>
+                        <a:effectRef idx="0">
+                          <a:schemeClr val="accent1"/>
+                        </a:effectRef>
+                        <a:fontRef idx="minor">
+                          <a:schemeClr val="tx1"/>
+                        </a:fontRef>
+                      </wps:style>
+                      <wps:bodyPr/>
+                    </wps:wsp>
+                  </a:graphicData>
+                </a:graphic>
+                <wp14:sizeRelH relativeFrom="margin">
+                  <wp14:pctWidth>0</wp14:pctWidth>
+                </wp14:sizeRelH>
+                <wp14:sizeRelV relativeFrom="margin">
+                  <wp14:pctHeight>0</wp14:pctHeight>
+                </wp14:sizeRelV>
+              </wp:anchor>
+            </w:drawing>
+          </mc:Choice>
+          <mc:Fallback>
+            <w:pict>
+              <v:line w14:anchorId="71315762" id="Straight Connector 44" o:spid="_x0000_s1026" style="position:absolute;z-index:251723776;visibility:visible;mso-wrap-style:square;mso-width-percent:0;mso-height-percent:0;mso-wrap-distance-left:9pt;mso-wrap-distance-top:0;mso-wrap-distance-right:9pt;mso-wrap-distance-bottom:0;mso-position-horizontal:absolute;mso-position-horizontal-relative:margin;mso-position-vertical:absolute;mso-position-vertical-relative:text;mso-width-percent:0;mso-height-percent:0;mso-width-relative:margin;mso-height-relative:margin" from="46.35pt,7.35pt" to="165pt,112.7pt" o:gfxdata="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" strokecolor="#4472c4 [3204]" strokeweight=".5pt">
+                <v:stroke joinstyle="miter"/>
+                <w10:wrap anchorx="margin"/>
+              </v:line>
+            </w:pict>
+          </mc:Fallback>
+        </mc:AlternateContent>
+      </w:r>
+      <w:r>
+        <w:rPr>
+          <w:noProof/>
+          <w:lang w:eastAsia="en-GB"/>
+        </w:rPr>
+        <mc:AlternateContent>
+          <mc:Choice Requires="wps">
+            <w:drawing>
+              <wp:anchor distT="0" distB="0" distL="114300" distR="114300" simplePos="0" relativeHeight="251721728" behindDoc="0" locked="0" layoutInCell="1" allowOverlap="1" wp14:anchorId="2851D16C" wp14:editId="65DBDACC">
+                <wp:simplePos x="0" y="0"/>
+                <wp:positionH relativeFrom="margin">
+                  <wp:posOffset>592667</wp:posOffset>
+                </wp:positionH>
+                <wp:positionV relativeFrom="paragraph">
+                  <wp:posOffset>97790</wp:posOffset>
+                </wp:positionV>
+                <wp:extent cx="1917488" cy="816610"/>
+                <wp:effectExtent l="0" t="0" r="26035" b="21590"/>
+                <wp:wrapNone/>
+                <wp:docPr id="43" name="Straight Connector 43"/>
+                <wp:cNvGraphicFramePr/>
+                <a:graphic xmlns:a="http://schemas.openxmlformats.org/drawingml/2006/main">
+                  <a:graphicData uri="http://schemas.microsoft.com/office/word/2010/wordprocessingShape">
+                    <wps:wsp>
+                      <wps:cNvCnPr/>
+                      <wps:spPr>
+                        <a:xfrm>
+                          <a:off x="0" y="0"/>
+                          <a:ext cx="1917488" cy="816610"/>
+                        </a:xfrm>
+                        <a:prstGeom prst="line">
+                          <a:avLst/>
+                        </a:prstGeom>
+                      </wps:spPr>
+                      <wps:style>
+                        <a:lnRef idx="1">
+                          <a:schemeClr val="accent1"/>
+                        </a:lnRef>
+                        <a:fillRef idx="0">
+                          <a:schemeClr val="accent1"/>
+                        </a:fillRef>
+                        <a:effectRef idx="0">
+                          <a:schemeClr val="accent1"/>
+                        </a:effectRef>
+                        <a:fontRef idx="minor">
+                          <a:schemeClr val="tx1"/>
+                        </a:fontRef>
+                      </wps:style>
+                      <wps:bodyPr/>
+                    </wps:wsp>
+                  </a:graphicData>
+                </a:graphic>
+                <wp14:sizeRelH relativeFrom="margin">
+                  <wp14:pctWidth>0</wp14:pctWidth>
+                </wp14:sizeRelH>
+                <wp14:sizeRelV relativeFrom="margin">
+                  <wp14:pctHeight>0</wp14:pctHeight>
+                </wp14:sizeRelV>
+              </wp:anchor>
+            </w:drawing>
+          </mc:Choice>
+          <mc:Fallback>
+            <w:pict>
+              <v:line w14:anchorId="6E00E862" id="Straight Connector 43" o:spid="_x0000_s1026" style="position:absolute;z-index:251721728;visibility:visible;mso-wrap-style:square;mso-width-percent:0;mso-height-percent:0;mso-wrap-distance-left:9pt;mso-wrap-distance-top:0;mso-wrap-distance-right:9pt;mso-wrap-distance-bottom:0;mso-position-horizontal:absolute;mso-position-horizontal-relative:margin;mso-position-vertical:absolute;mso-position-vertical-relative:text;mso-width-percent:0;mso-height-percent:0;mso-width-relative:margin;mso-height-relative:margin" from="46.65pt,7.7pt" to="197.65pt,1in" o:gfxdata="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" strokecolor="#4472c4 [3204]" strokeweight=".5pt">
+                <v:stroke joinstyle="miter"/>
+                <w10:wrap anchorx="margin"/>
+              </v:line>
+            </w:pict>
+          </mc:Fallback>
+        </mc:AlternateContent>
+      </w:r>
+      <w:r>
+        <w:rPr>
+          <w:noProof/>
+          <w:lang w:eastAsia="en-GB"/>
+        </w:rPr>
+        <mc:AlternateContent>
+          <mc:Choice Requires="wps">
+            <w:drawing>
+              <wp:anchor distT="0" distB="0" distL="114300" distR="114300" simplePos="0" relativeHeight="251719680" behindDoc="0" locked="0" layoutInCell="1" allowOverlap="1" wp14:anchorId="2851D16C" wp14:editId="65DBDACC">
+                <wp:simplePos x="0" y="0"/>
+                <wp:positionH relativeFrom="column">
+                  <wp:posOffset>584200</wp:posOffset>
+                </wp:positionH>
+                <wp:positionV relativeFrom="paragraph">
+                  <wp:posOffset>97790</wp:posOffset>
+                </wp:positionV>
+                <wp:extent cx="1894417" cy="336550"/>
+                <wp:effectExtent l="0" t="0" r="29845" b="25400"/>
+                <wp:wrapNone/>
+                <wp:docPr id="42" name="Straight Connector 42"/>
+                <wp:cNvGraphicFramePr/>
+                <a:graphic xmlns:a="http://schemas.openxmlformats.org/drawingml/2006/main">
+                  <a:graphicData uri="http://schemas.microsoft.com/office/word/2010/wordprocessingShape">
+                    <wps:wsp>
+                      <wps:cNvCnPr/>
+                      <wps:spPr>
+                        <a:xfrm>
+                          <a:off x="0" y="0"/>
+                          <a:ext cx="1894417" cy="336550"/>
+                        </a:xfrm>
+                        <a:prstGeom prst="line">
+                          <a:avLst/>
+                        </a:prstGeom>
+                      </wps:spPr>
+                      <wps:style>
+                        <a:lnRef idx="1">
+                          <a:schemeClr val="accent1"/>
+                        </a:lnRef>
+                        <a:fillRef idx="0">
+                          <a:schemeClr val="accent1"/>
+                        </a:fillRef>
+                        <a:effectRef idx="0">
+                          <a:schemeClr val="accent1"/>
+                        </a:effectRef>
+                        <a:fontRef idx="minor">
+                          <a:schemeClr val="tx1"/>
+                        </a:fontRef>
+                      </wps:style>
+                      <wps:bodyPr/>
+                    </wps:wsp>
+                  </a:graphicData>
+                </a:graphic>
+                <wp14:sizeRelH relativeFrom="margin">
+                  <wp14:pctWidth>0</wp14:pctWidth>
+                </wp14:sizeRelH>
+                <wp14:sizeRelV relativeFrom="margin">
+                  <wp14:pctHeight>0</wp14:pctHeight>
+                </wp14:sizeRelV>
+              </wp:anchor>
+            </w:drawing>
+          </mc:Choice>
+          <mc:Fallback>
+            <w:pict>
+              <v:line w14:anchorId="73B31B50" id="Straight Connector 42" o:spid="_x0000_s1026" style="position:absolute;z-index:251719680;visibility:visible;mso-wrap-style:square;mso-width-percent:0;mso-height-percent:0;mso-wrap-distance-left:9pt;mso-wrap-distance-top:0;mso-wrap-distance-right:9pt;mso-wrap-distance-bottom:0;mso-position-horizontal:absolute;mso-position-horizontal-relative:text;mso-position-vertical:absolute;mso-position-vertical-relative:text;mso-width-percent:0;mso-height-percent:0;mso-width-relative:margin;mso-height-relative:margin" from="46pt,7.7pt" to="195.15pt,34.2pt" o:gfxdata="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" strokecolor="#4472c4 [3204]" strokeweight=".5pt">
+                <v:stroke joinstyle="miter"/>
+              </v:line>
+            </w:pict>
+          </mc:Fallback>
+        </mc:AlternateContent>
+      </w:r>
+      <w:r>
+        <w:rPr>
+          <w:noProof/>
+          <w:lang w:eastAsia="en-GB"/>
+        </w:rPr>
+        <mc:AlternateContent>
+          <mc:Choice Requires="wps">
+            <w:drawing>
+              <wp:anchor distT="0" distB="0" distL="114300" distR="114300" simplePos="0" relativeHeight="251717632" behindDoc="0" locked="0" layoutInCell="1" allowOverlap="1" wp14:anchorId="2851D16C" wp14:editId="65DBDACC">
+                <wp:simplePos x="0" y="0"/>
+                <wp:positionH relativeFrom="column">
+                  <wp:posOffset>584200</wp:posOffset>
+                </wp:positionH>
+                <wp:positionV relativeFrom="paragraph">
+                  <wp:posOffset>8255</wp:posOffset>
+                </wp:positionV>
+                <wp:extent cx="1301750" cy="88900"/>
+                <wp:effectExtent l="0" t="0" r="31750" b="25400"/>
+                <wp:wrapNone/>
+                <wp:docPr id="41" name="Straight Connector 41"/>
+                <wp:cNvGraphicFramePr/>
+                <a:graphic xmlns:a="http://schemas.openxmlformats.org/drawingml/2006/main">
+                  <a:graphicData uri="http://schemas.microsoft.com/office/word/2010/wordprocessingShape">
+                    <wps:wsp>
+                      <wps:cNvCnPr/>
+                      <wps:spPr>
+                        <a:xfrm flipV="1">
+                          <a:off x="0" y="0"/>
+                          <a:ext cx="1301750" cy="88900"/>
+                        </a:xfrm>
+                        <a:prstGeom prst="line">
+                          <a:avLst/>
+                        </a:prstGeom>
+                      </wps:spPr>
+                      <wps:style>
+                        <a:lnRef idx="1">
+                          <a:schemeClr val="accent1"/>
+                        </a:lnRef>
+                        <a:fillRef idx="0">
+                          <a:schemeClr val="accent1"/>
+                        </a:fillRef>
+                        <a:effectRef idx="0">
+                          <a:schemeClr val="accent1"/>
+                        </a:effectRef>
+                        <a:fontRef idx="minor">
+                          <a:schemeClr val="tx1"/>
+                        </a:fontRef>
+                      </wps:style>
+                      <wps:bodyPr/>
+                    </wps:wsp>
+                  </a:graphicData>
+                </a:graphic>
+                <wp14:sizeRelH relativeFrom="margin">
+                  <wp14:pctWidth>0</wp14:pctWidth>
+                </wp14:sizeRelH>
+                <wp14:sizeRelV relativeFrom="margin">
+                  <wp14:pctHeight>0</wp14:pctHeight>
+                </wp14:sizeRelV>
+              </wp:anchor>
+            </w:drawing>
+          </mc:Choice>
+          <mc:Fallback>
+            <w:pict>
+              <v:line w14:anchorId="09BB6BCE" id="Straight Connector 41" o:spid="_x0000_s1026" style="position:absolute;flip:y;z-index:251717632;visibility:visible;mso-wrap-style:square;mso-width-percent:0;mso-height-percent:0;mso-wrap-distance-left:9pt;mso-wrap-distance-top:0;mso-wrap-distance-right:9pt;mso-wrap-distance-bottom:0;mso-position-horizontal:absolute;mso-position-horizontal-relative:text;mso-position-vertical:absolute;mso-position-vertical-relative:text;mso-width-percent:0;mso-height-percent:0;mso-width-relative:margin;mso-height-relative:margin" from="46pt,.65pt" to="148.5pt,7.65pt" o:gfxdata="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" strokecolor="#4472c4 [3204]" strokeweight=".5pt">
+                <v:stroke joinstyle="miter"/>
+              </v:line>
+            </w:pict>
+          </mc:Fallback>
+        </mc:AlternateContent>
+      </w:r>
+      <w:r>
+        <w:t>Buttons Description Title</w:t>
+      </w:r>
+    </w:p>
+    <w:p>
+      <w:pPr>
+        <w:pStyle w:val="Text1"/>
+        <w:ind w:left="0"/>
+      </w:pPr>
+      <w:r>
+        <w:rPr>
+          <w:noProof/>
+          <w:lang w:eastAsia="en-GB"/>
+        </w:rPr>
+        <mc:AlternateContent>
+          <mc:Choice Requires="wps">
+            <w:drawing>
+              <wp:anchor distT="0" distB="0" distL="114300" distR="114300" simplePos="0" relativeHeight="251735040" behindDoc="0" locked="0" layoutInCell="1" allowOverlap="1" wp14:anchorId="7E3819F7" wp14:editId="4949273E">
+                <wp:simplePos x="0" y="0"/>
+                <wp:positionH relativeFrom="column">
+                  <wp:posOffset>5321299</wp:posOffset>
+                </wp:positionH>
+                <wp:positionV relativeFrom="paragraph">
+                  <wp:posOffset>189229</wp:posOffset>
+                </wp:positionV>
+                <wp:extent cx="478367" cy="258233"/>
+                <wp:effectExtent l="0" t="0" r="36195" b="27940"/>
+                <wp:wrapNone/>
+                <wp:docPr id="55" name="Straight Connector 55"/>
+                <wp:cNvGraphicFramePr/>
+                <a:graphic xmlns:a="http://schemas.openxmlformats.org/drawingml/2006/main">
+                  <a:graphicData uri="http://schemas.microsoft.com/office/word/2010/wordprocessingShape">
+                    <wps:wsp>
+                      <wps:cNvCnPr/>
+                      <wps:spPr>
+                        <a:xfrm>
+                          <a:off x="0" y="0"/>
+                          <a:ext cx="478367" cy="258233"/>
+                        </a:xfrm>
+                        <a:prstGeom prst="line">
+                          <a:avLst/>
+                        </a:prstGeom>
+                      </wps:spPr>
+                      <wps:style>
+                        <a:lnRef idx="1">
+                          <a:schemeClr val="dk1"/>
+                        </a:lnRef>
+                        <a:fillRef idx="0">
+                          <a:schemeClr val="dk1"/>
+                        </a:fillRef>
+                        <a:effectRef idx="0">
+                          <a:schemeClr val="dk1"/>
+                        </a:effectRef>
+                        <a:fontRef idx="minor">
+                          <a:schemeClr val="tx1"/>
+                        </a:fontRef>
+                      </wps:style>
+                      <wps:bodyPr/>
+                    </wps:wsp>
+                  </a:graphicData>
+                </a:graphic>
+                <wp14:sizeRelH relativeFrom="margin">
+                  <wp14:pctWidth>0</wp14:pctWidth>
+                </wp14:sizeRelH>
+                <wp14:sizeRelV relativeFrom="margin">
+                  <wp14:pctHeight>0</wp14:pctHeight>
+                </wp14:sizeRelV>
+              </wp:anchor>
+            </w:drawing>
+          </mc:Choice>
+          <mc:Fallback>
+            <w:pict>
+              <v:line w14:anchorId="25AE04AA" id="Straight Connector 55" o:spid="_x0000_s1026" style="position:absolute;z-index:251735040;visibility:visible;mso-wrap-style:square;mso-width-percent:0;mso-height-percent:0;mso-wrap-distance-left:9pt;mso-wrap-distance-top:0;mso-wrap-distance-right:9pt;mso-wrap-distance-bottom:0;mso-position-horizontal:absolute;mso-position-horizontal-relative:text;mso-position-vertical:absolute;mso-position-vertical-relative:text;mso-width-percent:0;mso-height-percent:0;mso-width-relative:margin;mso-height-relative:margin" from="419pt,14.9pt" to="456.65pt,35.25pt" o:gfxdata="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" strokecolor="black [3200]" strokeweight=".5pt">
+                <v:stroke joinstyle="miter"/>
+              </v:line>
+            </w:pict>
+          </mc:Fallback>
+        </mc:AlternateContent>
+      </w:r>
+    </w:p>
+    <w:p>
+      <w:pPr>
+        <w:pStyle w:val="Text1"/>
+        <w:ind w:left="0"/>
+      </w:pPr>
+    </w:p>
+    <w:p>
+      <w:pPr>
+        <w:pStyle w:val="Text1"/>
+        <w:ind w:left="0" w:right="-591"/>
+      </w:pPr>
+      <w:r>
+        <w:t>Labels</w:t>
+      </w:r>
+      <w:r>
+        <w:t xml:space="preserve"> Description Text</w:t>
+      </w:r>
+    </w:p>
+    <w:p>
+      <w:pPr>
+        <w:pStyle w:val="Text1"/>
+        <w:ind w:left="0"/>
+      </w:pPr>
+    </w:p>
+    <w:p>
+      <w:pPr>
+        <w:pStyle w:val="Text1"/>
+        <w:ind w:left="0"/>
+      </w:pPr>
+    </w:p>
+    <w:p>
+      <w:pPr>
+        <w:pStyle w:val="Text1"/>
+        <w:ind w:left="0" w:right="-720"/>
+      </w:pPr>
+      <w:r>
+        <w:rPr>
+          <w:noProof/>
+          <w:lang w:eastAsia="en-GB"/>
+        </w:rPr>
+        <mc:AlternateContent>
+          <mc:Choice Requires="wps">
+            <w:drawing>
+              <wp:anchor distT="0" distB="0" distL="114300" distR="114300" simplePos="0" relativeHeight="251737088" behindDoc="0" locked="0" layoutInCell="1" allowOverlap="1" wp14:anchorId="7E3819F7" wp14:editId="4949273E">
+                <wp:simplePos x="0" y="0"/>
+                <wp:positionH relativeFrom="column">
+                  <wp:posOffset>4635500</wp:posOffset>
+                </wp:positionH>
+                <wp:positionV relativeFrom="paragraph">
+                  <wp:posOffset>108161</wp:posOffset>
+                </wp:positionV>
+                <wp:extent cx="905933" cy="156633"/>
+                <wp:effectExtent l="0" t="0" r="27940" b="34290"/>
+                <wp:wrapNone/>
+                <wp:docPr id="56" name="Straight Connector 56"/>
+                <wp:cNvGraphicFramePr/>
+                <a:graphic xmlns:a="http://schemas.openxmlformats.org/drawingml/2006/main">
+                  <a:graphicData uri="http://schemas.microsoft.com/office/word/2010/wordprocessingShape">
+                    <wps:wsp>
+                      <wps:cNvCnPr/>
+                      <wps:spPr>
+                        <a:xfrm flipV="1">
+                          <a:off x="0" y="0"/>
+                          <a:ext cx="905933" cy="156633"/>
+                        </a:xfrm>
+                        <a:prstGeom prst="line">
+                          <a:avLst/>
+                        </a:prstGeom>
+                      </wps:spPr>
+                      <wps:style>
+                        <a:lnRef idx="1">
+                          <a:schemeClr val="dk1"/>
+                        </a:lnRef>
+                        <a:fillRef idx="0">
+                          <a:schemeClr val="dk1"/>
+                        </a:fillRef>
+                        <a:effectRef idx="0">
+                          <a:schemeClr val="dk1"/>
+                        </a:effectRef>
+                        <a:fontRef idx="minor">
+                          <a:schemeClr val="tx1"/>
+                        </a:fontRef>
+                      </wps:style>
+                      <wps:bodyPr/>
+                    </wps:wsp>
+                  </a:graphicData>
+                </a:graphic>
+                <wp14:sizeRelH relativeFrom="margin">
+                  <wp14:pctWidth>0</wp14:pctWidth>
+                </wp14:sizeRelH>
+                <wp14:sizeRelV relativeFrom="margin">
+                  <wp14:pctHeight>0</wp14:pctHeight>
+                </wp14:sizeRelV>
+              </wp:anchor>
+            </w:drawing>
+          </mc:Choice>
+          <mc:Fallback>
+            <w:pict>
+              <v:line w14:anchorId="307EAF0C" id="Straight Connector 56" o:spid="_x0000_s1026" style="position:absolute;flip:y;z-index:251737088;visibility:visible;mso-wrap-style:square;mso-width-percent:0;mso-height-percent:0;mso-wrap-distance-left:9pt;mso-wrap-distance-top:0;mso-wrap-distance-right:9pt;mso-wrap-distance-bottom:0;mso-position-horizontal:absolute;mso-position-horizontal-relative:text;mso-position-vertical:absolute;mso-position-vertical-relative:text;mso-width-percent:0;mso-height-percent:0;mso-width-relative:margin;mso-height-relative:margin" from="365pt,8.5pt" to="436.35pt,20.85pt" o:gfxdata="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" strokecolor="black [3200]" strokeweight=".5pt">
+                <v:stroke joinstyle="miter"/>
+              </v:line>
+            </w:pict>
+          </mc:Fallback>
+        </mc:AlternateContent>
+      </w:r>
+      <w:r>
+        <w:rPr>
+          <w:noProof/>
+          <w:lang w:eastAsia="en-GB"/>
+        </w:rPr>
+        <mc:AlternateContent>
+          <mc:Choice Requires="wps">
+            <w:drawing>
+              <wp:anchor distT="0" distB="0" distL="114300" distR="114300" simplePos="0" relativeHeight="251730944" behindDoc="0" locked="0" layoutInCell="1" allowOverlap="1" wp14:anchorId="7E3819F7" wp14:editId="4949273E">
+                <wp:simplePos x="0" y="0"/>
+                <wp:positionH relativeFrom="margin">
+                  <wp:posOffset>770467</wp:posOffset>
+                </wp:positionH>
+                <wp:positionV relativeFrom="paragraph">
+                  <wp:posOffset>91228</wp:posOffset>
+                </wp:positionV>
+                <wp:extent cx="364066" cy="258234"/>
+                <wp:effectExtent l="0" t="0" r="36195" b="27940"/>
+                <wp:wrapNone/>
+                <wp:docPr id="53" name="Straight Connector 53"/>
+                <wp:cNvGraphicFramePr/>
+                <a:graphic xmlns:a="http://schemas.openxmlformats.org/drawingml/2006/main">
+                  <a:graphicData uri="http://schemas.microsoft.com/office/word/2010/wordprocessingShape">
+                    <wps:wsp>
+                      <wps:cNvCnPr/>
+                      <wps:spPr>
+                        <a:xfrm>
+                          <a:off x="0" y="0"/>
+                          <a:ext cx="364066" cy="258234"/>
+                        </a:xfrm>
+                        <a:prstGeom prst="line">
+                          <a:avLst/>
+                        </a:prstGeom>
+                      </wps:spPr>
+                      <wps:style>
+                        <a:lnRef idx="1">
+                          <a:schemeClr val="dk1"/>
+                        </a:lnRef>
+                        <a:fillRef idx="0">
+                          <a:schemeClr val="dk1"/>
+                        </a:fillRef>
+                        <a:effectRef idx="0">
+                          <a:schemeClr val="dk1"/>
+                        </a:effectRef>
+                        <a:fontRef idx="minor">
+                          <a:schemeClr val="tx1"/>
+                        </a:fontRef>
+                      </wps:style>
+                      <wps:bodyPr/>
+                    </wps:wsp>
+                  </a:graphicData>
+                </a:graphic>
+                <wp14:sizeRelH relativeFrom="margin">
+                  <wp14:pctWidth>0</wp14:pctWidth>
+                </wp14:sizeRelH>
+                <wp14:sizeRelV relativeFrom="margin">
+                  <wp14:pctHeight>0</wp14:pctHeight>
+                </wp14:sizeRelV>
+              </wp:anchor>
+            </w:drawing>
+          </mc:Choice>
+          <mc:Fallback>
+            <w:pict>
+              <v:line w14:anchorId="0FFCAA3B" id="Straight Connector 53" o:spid="_x0000_s1026" style="position:absolute;z-index:251730944;visibility:visible;mso-wrap-style:square;mso-width-percent:0;mso-height-percent:0;mso-wrap-distance-left:9pt;mso-wrap-distance-top:0;mso-wrap-distance-right:9pt;mso-wrap-distance-bottom:0;mso-position-horizontal:absolute;mso-position-horizontal-relative:margin;mso-position-vertical:absolute;mso-position-vertical-relative:text;mso-width-percent:0;mso-height-percent:0;mso-width-relative:margin;mso-height-relative:margin" from="60.65pt,7.2pt" to="89.3pt,27.55pt" o:gfxdata="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" strokecolor="black [3200]" strokeweight=".5pt">
+                <v:stroke joinstyle="miter"/>
+                <w10:wrap anchorx="margin"/>
+              </v:line>
+            </w:pict>
+          </mc:Fallback>
+        </mc:AlternateContent>
+      </w:r>
+      <w:r>
+        <w:t>Background Description Background</w:t>
+      </w:r>
+    </w:p>
+    <w:p>
+      <w:pPr>
+        <w:pStyle w:val="Text1"/>
+        <w:ind w:left="0"/>
+      </w:pPr>
+    </w:p>
+    <w:p>
+      <w:pPr>
+        <w:pStyle w:val="Text1"/>
+        <w:ind w:left="0"/>
+      </w:pPr>
+    </w:p>
+    <w:p>
+      <w:pPr>
+        <w:pStyle w:val="Text1"/>
+        <w:ind w:left="0"/>
+      </w:pPr>
+    </w:p>
+    <w:p>
+      <w:pPr>
+        <w:pStyle w:val="Text1"/>
+        <w:ind w:left="0"/>
+      </w:pPr>
+    </w:p>
+    <w:p>
+      <w:pPr>
+        <w:pStyle w:val="Text1"/>
+        <w:ind w:left="0"/>
+      </w:pPr>
+    </w:p>
+    <w:p>
+      <w:pPr>
+        <w:pStyle w:val="Text1"/>
+        <w:ind w:left="0"/>
+      </w:pPr>
+    </w:p>
+    <w:p>
+      <w:pPr>
+        <w:pStyle w:val="Text1"/>
+        <w:ind w:left="0"/>
+      </w:pPr>
+    </w:p>
+    <w:p>
+      <w:pPr>
+        <w:pStyle w:val="Sub-TaskHeader"/>
+      </w:pPr>
+      <w:r>
+        <w:t>Title:</w:t>
+      </w:r>
+    </w:p>
+    <w:p>
+      <w:pPr>
+        <w:pStyle w:val="Text3"/>
+      </w:pPr>
+      <w:r>
+        <w:t>Font-size: 72px</w:t>
+      </w:r>
+    </w:p>
+    <w:p>
+      <w:pPr>
+        <w:pStyle w:val="Text3"/>
+      </w:pPr>
+      <w:r>
+        <w:t>Colour: white</w:t>
+      </w:r>
+    </w:p>
+    <w:p>
+      <w:pPr>
+        <w:pStyle w:val="Text3"/>
+      </w:pPr>
+      <w:r>
+        <w:t>Font-family: cosmic-aliens (ca)</w:t>
+      </w:r>
+    </w:p>
+    <w:p>
+      <w:pPr>
+        <w:pStyle w:val="Text3"/>
+      </w:pPr>
+      <w:r>
+        <w:t>Content: “SETTINGS”</w:t>
+      </w:r>
+    </w:p>
+    <w:p>
+      <w:pPr>
+        <w:pStyle w:val="Text1"/>
+        <w:ind w:left="0"/>
+      </w:pPr>
+    </w:p>
+    <w:p>
+      <w:pPr>
+        <w:pStyle w:val="Sub-TaskHeader"/>
+      </w:pPr>
+      <w:r>
+        <w:t>Buttons:</w:t>
+      </w:r>
+    </w:p>
+    <w:p>
+      <w:pPr>
+        <w:pStyle w:val="Text3"/>
+      </w:pPr>
+      <w:r>
+        <w:t xml:space="preserve">Size: 164x62 (normal), </w:t>
+      </w:r>
+    </w:p>
+    <w:p>
+      <w:pPr>
+        <w:pStyle w:val="Text3"/>
+      </w:pPr>
+      <w:r>
+        <w:t xml:space="preserve">Content: </w:t>
+      </w:r>
+      <w:proofErr w:type="gramStart"/>
+      <w:r>
+        <w:t>1-2 word</w:t>
+      </w:r>
+      <w:proofErr w:type="gramEnd"/>
+      <w:r>
+        <w:t xml:space="preserve"> description of function.</w:t>
+      </w:r>
+    </w:p>
+    <w:p>
+      <w:pPr>
+        <w:pStyle w:val="Text3"/>
+      </w:pPr>
+      <w:r>
+        <w:t>Input: click detection, hover detection.</w:t>
+      </w:r>
+    </w:p>
+    <w:p>
+      <w:pPr>
+        <w:pStyle w:val="Text3"/>
+      </w:pPr>
+      <w:r>
+        <w:t xml:space="preserve">Output: size will change size when cursor is hovering over it, will change the </w:t>
+      </w:r>
+      <w:r>
+        <w:t>sate of its respective setting</w:t>
+      </w:r>
+      <w:r>
+        <w:t>/ change the page to the homepage (back button)</w:t>
+      </w:r>
+      <w:r>
+        <w:t>.</w:t>
+      </w:r>
+    </w:p>
+    <w:p>
+      <w:pPr>
+        <w:pStyle w:val="Text3"/>
+      </w:pPr>
+    </w:p>
+    <w:p>
+      <w:pPr>
+        <w:pStyle w:val="Sub-TaskHeader"/>
+      </w:pPr>
+      <w:r>
+        <w:t>Labels:</w:t>
+      </w:r>
+    </w:p>
+    <w:p>
+      <w:pPr>
+        <w:pStyle w:val="Text3"/>
+      </w:pPr>
+      <w:r>
+        <w:t>Font-size:</w:t>
+      </w:r>
+      <w:r>
+        <w:t xml:space="preserve"> 32px</w:t>
+      </w:r>
+    </w:p>
+    <w:p>
+      <w:pPr>
+        <w:pStyle w:val="Text3"/>
+      </w:pPr>
+      <w:r>
+        <w:t>Colour: white</w:t>
+      </w:r>
+    </w:p>
+    <w:p>
+      <w:pPr>
+        <w:pStyle w:val="Text3"/>
+      </w:pPr>
+      <w:r>
+        <w:t>Font-family: cosmic-aliens (ca)</w:t>
+      </w:r>
+    </w:p>
+    <w:p>
+      <w:pPr>
+        <w:pStyle w:val="Text3"/>
+      </w:pPr>
+      <w:r>
+        <w:t>Content: name of respective setting</w:t>
+      </w:r>
+    </w:p>
+    <w:p>
+      <w:pPr>
+        <w:pStyle w:val="Text3"/>
+      </w:pPr>
+    </w:p>
+    <w:p>
+      <w:pPr>
+        <w:pStyle w:val="Sub-TaskHeader"/>
+      </w:pPr>
+      <w:r>
+        <w:t>Background:</w:t>
+      </w:r>
+    </w:p>
+    <w:p>
+      <w:pPr>
+        <w:pStyle w:val="Text3"/>
+      </w:pPr>
+      <w:r>
+        <w:t>Size: 960x720</w:t>
+      </w:r>
+    </w:p>
+    <w:p>
+      <w:pPr>
+        <w:pStyle w:val="Text3"/>
+      </w:pPr>
+      <w:r>
+        <w:t>Image: black with white spots to mimic stars</w:t>
+      </w:r>
+      <w:r>
+        <w:t>.</w:t>
+      </w:r>
+    </w:p>
+    <w:p>
+      <w:pPr>
+        <w:pStyle w:val="Text1"/>
+        <w:ind w:left="0"/>
+      </w:pPr>
+    </w:p>
+    <w:p>
+      <w:pPr>
+        <w:rPr>
+          <w:sz w:val="24"/>
+          <w:szCs w:val="24"/>
+        </w:rPr>
+      </w:pPr>
+      <w:r>
+        <w:br w:type="page"/>
+      </w:r>
+    </w:p>
+    <w:p>
+      <w:pPr>
+        <w:pStyle w:val="Sub-TaskHeader"/>
+      </w:pPr>
+      <w:r>
+        <w:lastRenderedPageBreak/>
+        <w:t>Description Title:</w:t>
+      </w:r>
+    </w:p>
+    <w:p>
+      <w:pPr>
+        <w:pStyle w:val="Text3"/>
+      </w:pPr>
+      <w:r>
+        <w:t xml:space="preserve">Font-size: </w:t>
+      </w:r>
+      <w:r>
+        <w:rPr>
+          <w:color w:val="FF0000"/>
+        </w:rPr>
+        <w:t>32px</w:t>
+      </w:r>
+    </w:p>
+    <w:p>
+      <w:pPr>
+        <w:pStyle w:val="Text3"/>
+      </w:pPr>
+      <w:r>
+        <w:t>Colour: white</w:t>
+      </w:r>
+    </w:p>
+    <w:p>
+      <w:pPr>
+        <w:pStyle w:val="Text3"/>
+      </w:pPr>
+      <w:r>
+        <w:t>Font-family: cosmic-aliens (ca)</w:t>
+      </w:r>
+    </w:p>
+    <w:p>
+      <w:pPr>
+        <w:pStyle w:val="Text3"/>
+      </w:pPr>
+      <w:r>
+        <w:t>Content: name of respective setting</w:t>
+      </w:r>
+    </w:p>
+    <w:p>
+      <w:pPr>
+        <w:pStyle w:val="Text1"/>
+        <w:ind w:left="0"/>
+      </w:pPr>
+    </w:p>
+    <w:p>
+      <w:pPr>
+        <w:pStyle w:val="Sub-TaskHeader"/>
+      </w:pPr>
+      <w:r>
+        <w:t xml:space="preserve">Description </w:t>
+      </w:r>
+      <w:r>
+        <w:t>Text</w:t>
+      </w:r>
+      <w:r>
+        <w:t>:</w:t>
+      </w:r>
+    </w:p>
+    <w:p>
+      <w:pPr>
+        <w:pStyle w:val="Text3"/>
+      </w:pPr>
+      <w:r>
+        <w:t xml:space="preserve">Font-size: </w:t>
+      </w:r>
+      <w:r>
+        <w:rPr>
+          <w:color w:val="FF0000"/>
+        </w:rPr>
+        <w:t>32px</w:t>
+      </w:r>
+    </w:p>
+    <w:p>
+      <w:pPr>
+        <w:pStyle w:val="Text3"/>
+      </w:pPr>
+      <w:r>
+        <w:t>Colour: white</w:t>
+      </w:r>
+    </w:p>
+    <w:p>
+      <w:pPr>
+        <w:pStyle w:val="Text3"/>
+      </w:pPr>
+      <w:r>
+        <w:t>Font-family: cosmic-aliens (ca)</w:t>
+      </w:r>
+    </w:p>
+    <w:p>
+      <w:pPr>
+        <w:pStyle w:val="Text3"/>
+      </w:pPr>
+      <w:r>
+        <w:t xml:space="preserve">Content: </w:t>
+      </w:r>
+      <w:r>
+        <w:rPr>
+          <w:color w:val="FF0000"/>
+        </w:rPr>
+        <w:t>name of respective setting</w:t>
+      </w:r>
+    </w:p>
+    <w:p>
+      <w:pPr>
+        <w:pStyle w:val="Text1"/>
+        <w:ind w:left="0"/>
+      </w:pPr>
+    </w:p>
+    <w:p>
+      <w:pPr>
+        <w:pStyle w:val="Sub-TaskHeader"/>
+      </w:pPr>
+      <w:r>
+        <w:t>Background:</w:t>
+      </w:r>
+    </w:p>
+    <w:p>
+      <w:pPr>
+        <w:pStyle w:val="Text3"/>
+      </w:pPr>
+      <w:r>
+        <w:t xml:space="preserve">Size: </w:t>
+      </w:r>
+      <w:r>
+        <w:rPr>
+          <w:color w:val="FF0000"/>
+        </w:rPr>
+        <w:t>960x720</w:t>
+      </w:r>
+    </w:p>
+    <w:p>
+      <w:pPr>
+        <w:pStyle w:val="Text3"/>
+        <w:rPr>
+          <w:color w:val="FF0000"/>
+        </w:rPr>
+      </w:pPr>
+      <w:r>
+        <w:t xml:space="preserve">Image: </w:t>
+      </w:r>
+      <w:r>
+        <w:rPr>
+          <w:color w:val="FF0000"/>
+        </w:rPr>
+        <w:t>black with white spots to mimic stars.</w:t>
+      </w:r>
+    </w:p>
+    <w:p>
+      <w:pPr>
+        <w:pStyle w:val="Text1"/>
+        <w:ind w:left="0"/>
+        <w:rPr>
+          <w:color w:val="FF0000"/>
+        </w:rPr>
+      </w:pPr>
+    </w:p>
+    <w:p>
+      <w:pPr>
+        <w:pStyle w:val="Text1"/>
+        <w:ind w:left="0"/>
       </w:pPr>
       <w:bookmarkStart w:id="0" w:name="_GoBack"/>
       <w:bookmarkEnd w:id="0"/>
@@ -12315,6 +14190,25 @@
     <w:p>
       <w:pPr>
         <w:pStyle w:val="Text1"/>
+        <w:ind w:left="0"/>
+      </w:pPr>
+    </w:p>
+    <w:p>
+      <w:pPr>
+        <w:pStyle w:val="Text1"/>
+        <w:ind w:left="0"/>
+      </w:pPr>
+    </w:p>
+    <w:p>
+      <w:pPr>
+        <w:pStyle w:val="Text1"/>
+        <w:ind w:left="0"/>
+      </w:pPr>
+    </w:p>
+    <w:p>
+      <w:pPr>
+        <w:pStyle w:val="Text1"/>
+        <w:ind w:left="0"/>
       </w:pPr>
     </w:p>
     <w:p>
@@ -12572,6 +14466,7 @@
         <w:pStyle w:val="Text2"/>
       </w:pPr>
       <w:r>
+        <w:lastRenderedPageBreak/>
         <w:t>The player will only be able to move right and left. Shots will only come from the centre of</w:t>
       </w:r>
       <w:r>
@@ -12711,7 +14606,6 @@
         <w:rPr>
           <w:noProof/>
         </w:rPr>
-        <w:lastRenderedPageBreak/>
         <w:t>Scoreboard</w:t>
       </w:r>
       <w:r>
@@ -13327,11 +15221,19 @@
         <w:t>To check scores the find minimum</w:t>
       </w:r>
       <w:r>
-        <w:t>, search and sort algorithms will be used.</w:t>
+        <w:t xml:space="preserve">, </w:t>
+      </w:r>
+      <w:proofErr w:type="gramStart"/>
+      <w:r>
+        <w:t>search</w:t>
+      </w:r>
+      <w:proofErr w:type="gramEnd"/>
+      <w:r>
+        <w:t xml:space="preserve"> and sort algorithms will be used.</w:t>
       </w:r>
     </w:p>
     <w:sectPr>
-      <w:headerReference w:type="default" r:id="rId23"/>
+      <w:headerReference w:type="default" r:id="rId24"/>
       <w:pgSz w:w="11906" w:h="16838"/>
       <w:pgMar w:top="720" w:right="720" w:bottom="720" w:left="720" w:header="708" w:footer="708" w:gutter="0"/>
       <w:cols w:space="708"/>
@@ -13342,7 +15244,7 @@
 </file>
 
 <file path=word/endnotes.xml><?xml version="1.0" encoding="utf-8"?>
-<w:endnotes xmlns:wpc="http://schemas.microsoft.com/office/word/2010/wordprocessingCanvas" xmlns:cx="http://schemas.microsoft.com/office/drawing/2014/chartex" xmlns:cx1="http://schemas.microsoft.com/office/drawing/2015/9/8/chartex" xmlns:mc="http://schemas.openxmlformats.org/markup-compatibility/2006" xmlns:o="urn:schemas-microsoft-com:office:office" xmlns:r="http://schemas.openxmlformats.org/officeDocument/2006/relationships" xmlns:m="http://schemas.openxmlformats.org/officeDocument/2006/math" xmlns:v="urn:schemas-microsoft-com:vml" xmlns:wp14="http://schemas.microsoft.com/office/word/2010/wordprocessingDrawing" xmlns:wp="http://schemas.openxmlformats.org/drawingml/2006/wordprocessingDrawing" xmlns:w10="urn:schemas-microsoft-com:office:word" xmlns:w="http://schemas.openxmlformats.org/wordprocessingml/2006/main" xmlns:w14="http://schemas.microsoft.com/office/word/2010/wordml" xmlns:w15="http://schemas.microsoft.com/office/word/2012/wordml" xmlns:w16se="http://schemas.microsoft.com/office/word/2015/wordml/symex" xmlns:wpg="http://schemas.microsoft.com/office/word/2010/wordprocessingGroup" xmlns:wpi="http://schemas.microsoft.com/office/word/2010/wordprocessingInk" xmlns:wne="http://schemas.microsoft.com/office/word/2006/wordml" xmlns:wps="http://schemas.microsoft.com/office/word/2010/wordprocessingShape" mc:Ignorable="w14 w15 w16se wp14">
+<w:endnotes xmlns:wpc="http://schemas.microsoft.com/office/word/2010/wordprocessingCanvas" xmlns:cx="http://schemas.microsoft.com/office/drawing/2014/chartex" xmlns:cx1="http://schemas.microsoft.com/office/drawing/2015/9/8/chartex" xmlns:cx2="http://schemas.microsoft.com/office/drawing/2015/10/21/chartex" xmlns:cx3="http://schemas.microsoft.com/office/drawing/2016/5/9/chartex" xmlns:cx4="http://schemas.microsoft.com/office/drawing/2016/5/10/chartex" xmlns:cx5="http://schemas.microsoft.com/office/drawing/2016/5/11/chartex" xmlns:cx6="http://schemas.microsoft.com/office/drawing/2016/5/12/chartex" xmlns:cx7="http://schemas.microsoft.com/office/drawing/2016/5/13/chartex" xmlns:cx8="http://schemas.microsoft.com/office/drawing/2016/5/14/chartex" xmlns:mc="http://schemas.openxmlformats.org/markup-compatibility/2006" xmlns:aink="http://schemas.microsoft.com/office/drawing/2016/ink" xmlns:am3d="http://schemas.microsoft.com/office/drawing/2017/model3d" xmlns:o="urn:schemas-microsoft-com:office:office" xmlns:r="http://schemas.openxmlformats.org/officeDocument/2006/relationships" xmlns:m="http://schemas.openxmlformats.org/officeDocument/2006/math" xmlns:v="urn:schemas-microsoft-com:vml" xmlns:wp14="http://schemas.microsoft.com/office/word/2010/wordprocessingDrawing" xmlns:wp="http://schemas.openxmlformats.org/drawingml/2006/wordprocessingDrawing" xmlns:w10="urn:schemas-microsoft-com:office:word" xmlns:w="http://schemas.openxmlformats.org/wordprocessingml/2006/main" xmlns:w14="http://schemas.microsoft.com/office/word/2010/wordml" xmlns:w15="http://schemas.microsoft.com/office/word/2012/wordml" xmlns:w16cid="http://schemas.microsoft.com/office/word/2016/wordml/cid" xmlns:w16se="http://schemas.microsoft.com/office/word/2015/wordml/symex" xmlns:wpg="http://schemas.microsoft.com/office/word/2010/wordprocessingGroup" xmlns:wpi="http://schemas.microsoft.com/office/word/2010/wordprocessingInk" xmlns:wne="http://schemas.microsoft.com/office/word/2006/wordml" xmlns:wps="http://schemas.microsoft.com/office/word/2010/wordprocessingShape" mc:Ignorable="w14 w15 w16se w16cid wp14">
   <w:endnote w:type="separator" w:id="-1">
     <w:p>
       <w:pPr>
@@ -13367,7 +15269,7 @@
 </file>
 
 <file path=word/footnotes.xml><?xml version="1.0" encoding="utf-8"?>
-<w:footnotes xmlns:wpc="http://schemas.microsoft.com/office/word/2010/wordprocessingCanvas" xmlns:cx="http://schemas.microsoft.com/office/drawing/2014/chartex" xmlns:cx1="http://schemas.microsoft.com/office/drawing/2015/9/8/chartex" xmlns:mc="http://schemas.openxmlformats.org/markup-compatibility/2006" xmlns:o="urn:schemas-microsoft-com:office:office" xmlns:r="http://schemas.openxmlformats.org/officeDocument/2006/relationships" xmlns:m="http://schemas.openxmlformats.org/officeDocument/2006/math" xmlns:v="urn:schemas-microsoft-com:vml" xmlns:wp14="http://schemas.microsoft.com/office/word/2010/wordprocessingDrawing" xmlns:wp="http://schemas.openxmlformats.org/drawingml/2006/wordprocessingDrawing" xmlns:w10="urn:schemas-microsoft-com:office:word" xmlns:w="http://schemas.openxmlformats.org/wordprocessingml/2006/main" xmlns:w14="http://schemas.microsoft.com/office/word/2010/wordml" xmlns:w15="http://schemas.microsoft.com/office/word/2012/wordml" xmlns:w16se="http://schemas.microsoft.com/office/word/2015/wordml/symex" xmlns:wpg="http://schemas.microsoft.com/office/word/2010/wordprocessingGroup" xmlns:wpi="http://schemas.microsoft.com/office/word/2010/wordprocessingInk" xmlns:wne="http://schemas.microsoft.com/office/word/2006/wordml" xmlns:wps="http://schemas.microsoft.com/office/word/2010/wordprocessingShape" mc:Ignorable="w14 w15 w16se wp14">
+<w:footnotes xmlns:wpc="http://schemas.microsoft.com/office/word/2010/wordprocessingCanvas" xmlns:cx="http://schemas.microsoft.com/office/drawing/2014/chartex" xmlns:cx1="http://schemas.microsoft.com/office/drawing/2015/9/8/chartex" xmlns:cx2="http://schemas.microsoft.com/office/drawing/2015/10/21/chartex" xmlns:cx3="http://schemas.microsoft.com/office/drawing/2016/5/9/chartex" xmlns:cx4="http://schemas.microsoft.com/office/drawing/2016/5/10/chartex" xmlns:cx5="http://schemas.microsoft.com/office/drawing/2016/5/11/chartex" xmlns:cx6="http://schemas.microsoft.com/office/drawing/2016/5/12/chartex" xmlns:cx7="http://schemas.microsoft.com/office/drawing/2016/5/13/chartex" xmlns:cx8="http://schemas.microsoft.com/office/drawing/2016/5/14/chartex" xmlns:mc="http://schemas.openxmlformats.org/markup-compatibility/2006" xmlns:aink="http://schemas.microsoft.com/office/drawing/2016/ink" xmlns:am3d="http://schemas.microsoft.com/office/drawing/2017/model3d" xmlns:o="urn:schemas-microsoft-com:office:office" xmlns:r="http://schemas.openxmlformats.org/officeDocument/2006/relationships" xmlns:m="http://schemas.openxmlformats.org/officeDocument/2006/math" xmlns:v="urn:schemas-microsoft-com:vml" xmlns:wp14="http://schemas.microsoft.com/office/word/2010/wordprocessingDrawing" xmlns:wp="http://schemas.openxmlformats.org/drawingml/2006/wordprocessingDrawing" xmlns:w10="urn:schemas-microsoft-com:office:word" xmlns:w="http://schemas.openxmlformats.org/wordprocessingml/2006/main" xmlns:w14="http://schemas.microsoft.com/office/word/2010/wordml" xmlns:w15="http://schemas.microsoft.com/office/word/2012/wordml" xmlns:w16cid="http://schemas.microsoft.com/office/word/2016/wordml/cid" xmlns:w16se="http://schemas.microsoft.com/office/word/2015/wordml/symex" xmlns:wpg="http://schemas.microsoft.com/office/word/2010/wordprocessingGroup" xmlns:wpi="http://schemas.microsoft.com/office/word/2010/wordprocessingInk" xmlns:wne="http://schemas.microsoft.com/office/word/2006/wordml" xmlns:wps="http://schemas.microsoft.com/office/word/2010/wordprocessingShape" mc:Ignorable="w14 w15 w16se w16cid wp14">
   <w:footnote w:type="separator" w:id="-1">
     <w:p>
       <w:pPr>
@@ -13392,7 +15294,7 @@
 </file>
 
 <file path=word/header1.xml><?xml version="1.0" encoding="utf-8"?>
-<w:hdr xmlns:wpc="http://schemas.microsoft.com/office/word/2010/wordprocessingCanvas" xmlns:cx="http://schemas.microsoft.com/office/drawing/2014/chartex" xmlns:cx1="http://schemas.microsoft.com/office/drawing/2015/9/8/chartex" xmlns:mc="http://schemas.openxmlformats.org/markup-compatibility/2006" xmlns:o="urn:schemas-microsoft-com:office:office" xmlns:r="http://schemas.openxmlformats.org/officeDocument/2006/relationships" xmlns:m="http://schemas.openxmlformats.org/officeDocument/2006/math" xmlns:v="urn:schemas-microsoft-com:vml" xmlns:wp14="http://schemas.microsoft.com/office/word/2010/wordprocessingDrawing" xmlns:wp="http://schemas.openxmlformats.org/drawingml/2006/wordprocessingDrawing" xmlns:w10="urn:schemas-microsoft-com:office:word" xmlns:w="http://schemas.openxmlformats.org/wordprocessingml/2006/main" xmlns:w14="http://schemas.microsoft.com/office/word/2010/wordml" xmlns:w15="http://schemas.microsoft.com/office/word/2012/wordml" xmlns:w16se="http://schemas.microsoft.com/office/word/2015/wordml/symex" xmlns:wpg="http://schemas.microsoft.com/office/word/2010/wordprocessingGroup" xmlns:wpi="http://schemas.microsoft.com/office/word/2010/wordprocessingInk" xmlns:wne="http://schemas.microsoft.com/office/word/2006/wordml" xmlns:wps="http://schemas.microsoft.com/office/word/2010/wordprocessingShape" mc:Ignorable="w14 w15 w16se wp14">
+<w:hdr xmlns:wpc="http://schemas.microsoft.com/office/word/2010/wordprocessingCanvas" xmlns:cx="http://schemas.microsoft.com/office/drawing/2014/chartex" xmlns:cx1="http://schemas.microsoft.com/office/drawing/2015/9/8/chartex" xmlns:cx2="http://schemas.microsoft.com/office/drawing/2015/10/21/chartex" xmlns:cx3="http://schemas.microsoft.com/office/drawing/2016/5/9/chartex" xmlns:cx4="http://schemas.microsoft.com/office/drawing/2016/5/10/chartex" xmlns:cx5="http://schemas.microsoft.com/office/drawing/2016/5/11/chartex" xmlns:cx6="http://schemas.microsoft.com/office/drawing/2016/5/12/chartex" xmlns:cx7="http://schemas.microsoft.com/office/drawing/2016/5/13/chartex" xmlns:cx8="http://schemas.microsoft.com/office/drawing/2016/5/14/chartex" xmlns:mc="http://schemas.openxmlformats.org/markup-compatibility/2006" xmlns:aink="http://schemas.microsoft.com/office/drawing/2016/ink" xmlns:am3d="http://schemas.microsoft.com/office/drawing/2017/model3d" xmlns:o="urn:schemas-microsoft-com:office:office" xmlns:r="http://schemas.openxmlformats.org/officeDocument/2006/relationships" xmlns:m="http://schemas.openxmlformats.org/officeDocument/2006/math" xmlns:v="urn:schemas-microsoft-com:vml" xmlns:wp14="http://schemas.microsoft.com/office/word/2010/wordprocessingDrawing" xmlns:wp="http://schemas.openxmlformats.org/drawingml/2006/wordprocessingDrawing" xmlns:w10="urn:schemas-microsoft-com:office:word" xmlns:w="http://schemas.openxmlformats.org/wordprocessingml/2006/main" xmlns:w14="http://schemas.microsoft.com/office/word/2010/wordml" xmlns:w15="http://schemas.microsoft.com/office/word/2012/wordml" xmlns:w16cid="http://schemas.microsoft.com/office/word/2016/wordml/cid" xmlns:w16se="http://schemas.microsoft.com/office/word/2015/wordml/symex" xmlns:wpg="http://schemas.microsoft.com/office/word/2010/wordprocessingGroup" xmlns:wpi="http://schemas.microsoft.com/office/word/2010/wordprocessingInk" xmlns:wne="http://schemas.microsoft.com/office/word/2006/wordml" xmlns:wps="http://schemas.microsoft.com/office/word/2010/wordprocessingShape" mc:Ignorable="w14 w15 w16se w16cid wp14">
   <w:p>
     <w:pPr>
       <w:pStyle w:val="Header"/>
@@ -13427,7 +15329,7 @@
 </file>
 
 <file path=word/numbering.xml><?xml version="1.0" encoding="utf-8"?>
-<w:numbering xmlns:wpc="http://schemas.microsoft.com/office/word/2010/wordprocessingCanvas" xmlns:cx="http://schemas.microsoft.com/office/drawing/2014/chartex" xmlns:cx1="http://schemas.microsoft.com/office/drawing/2015/9/8/chartex" xmlns:mc="http://schemas.openxmlformats.org/markup-compatibility/2006" xmlns:o="urn:schemas-microsoft-com:office:office" xmlns:r="http://schemas.openxmlformats.org/officeDocument/2006/relationships" xmlns:m="http://schemas.openxmlformats.org/officeDocument/2006/math" xmlns:v="urn:schemas-microsoft-com:vml" xmlns:wp14="http://schemas.microsoft.com/office/word/2010/wordprocessingDrawing" xmlns:wp="http://schemas.openxmlformats.org/drawingml/2006/wordprocessingDrawing" xmlns:w10="urn:schemas-microsoft-com:office:word" xmlns:w="http://schemas.openxmlformats.org/wordprocessingml/2006/main" xmlns:w14="http://schemas.microsoft.com/office/word/2010/wordml" xmlns:w15="http://schemas.microsoft.com/office/word/2012/wordml" xmlns:w16se="http://schemas.microsoft.com/office/word/2015/wordml/symex" xmlns:wpg="http://schemas.microsoft.com/office/word/2010/wordprocessingGroup" xmlns:wpi="http://schemas.microsoft.com/office/word/2010/wordprocessingInk" xmlns:wne="http://schemas.microsoft.com/office/word/2006/wordml" xmlns:wps="http://schemas.microsoft.com/office/word/2010/wordprocessingShape" mc:Ignorable="w14 w15 w16se wp14">
+<w:numbering xmlns:wpc="http://schemas.microsoft.com/office/word/2010/wordprocessingCanvas" xmlns:cx="http://schemas.microsoft.com/office/drawing/2014/chartex" xmlns:cx1="http://schemas.microsoft.com/office/drawing/2015/9/8/chartex" xmlns:cx2="http://schemas.microsoft.com/office/drawing/2015/10/21/chartex" xmlns:cx3="http://schemas.microsoft.com/office/drawing/2016/5/9/chartex" xmlns:cx4="http://schemas.microsoft.com/office/drawing/2016/5/10/chartex" xmlns:cx5="http://schemas.microsoft.com/office/drawing/2016/5/11/chartex" xmlns:cx6="http://schemas.microsoft.com/office/drawing/2016/5/12/chartex" xmlns:cx7="http://schemas.microsoft.com/office/drawing/2016/5/13/chartex" xmlns:cx8="http://schemas.microsoft.com/office/drawing/2016/5/14/chartex" xmlns:mc="http://schemas.openxmlformats.org/markup-compatibility/2006" xmlns:aink="http://schemas.microsoft.com/office/drawing/2016/ink" xmlns:am3d="http://schemas.microsoft.com/office/drawing/2017/model3d" xmlns:o="urn:schemas-microsoft-com:office:office" xmlns:r="http://schemas.openxmlformats.org/officeDocument/2006/relationships" xmlns:m="http://schemas.openxmlformats.org/officeDocument/2006/math" xmlns:v="urn:schemas-microsoft-com:vml" xmlns:wp14="http://schemas.microsoft.com/office/word/2010/wordprocessingDrawing" xmlns:wp="http://schemas.openxmlformats.org/drawingml/2006/wordprocessingDrawing" xmlns:w10="urn:schemas-microsoft-com:office:word" xmlns:w="http://schemas.openxmlformats.org/wordprocessingml/2006/main" xmlns:w14="http://schemas.microsoft.com/office/word/2010/wordml" xmlns:w15="http://schemas.microsoft.com/office/word/2012/wordml" xmlns:w16cid="http://schemas.microsoft.com/office/word/2016/wordml/cid" xmlns:w16se="http://schemas.microsoft.com/office/word/2015/wordml/symex" xmlns:wpg="http://schemas.microsoft.com/office/word/2010/wordprocessingGroup" xmlns:wpi="http://schemas.microsoft.com/office/word/2010/wordprocessingInk" xmlns:wne="http://schemas.microsoft.com/office/word/2006/wordml" xmlns:wps="http://schemas.microsoft.com/office/word/2010/wordprocessingShape" mc:Ignorable="w14 w15 w16se w16cid wp14">
   <w:abstractNum w:abstractNumId="0" w15:restartNumberingAfterBreak="0">
     <w:nsid w:val="16572ED2"/>
     <w:multiLevelType w:val="hybridMultilevel"/>
@@ -15521,7 +17423,7 @@
 </file>
 
 <file path=word/styles.xml><?xml version="1.0" encoding="utf-8"?>
-<w:styles xmlns:mc="http://schemas.openxmlformats.org/markup-compatibility/2006" xmlns:r="http://schemas.openxmlformats.org/officeDocument/2006/relationships" xmlns:w="http://schemas.openxmlformats.org/wordprocessingml/2006/main" xmlns:w14="http://schemas.microsoft.com/office/word/2010/wordml" xmlns:w15="http://schemas.microsoft.com/office/word/2012/wordml" xmlns:w16se="http://schemas.microsoft.com/office/word/2015/wordml/symex" mc:Ignorable="w14 w15 w16se">
+<w:styles xmlns:mc="http://schemas.openxmlformats.org/markup-compatibility/2006" xmlns:r="http://schemas.openxmlformats.org/officeDocument/2006/relationships" xmlns:w="http://schemas.openxmlformats.org/wordprocessingml/2006/main" xmlns:w14="http://schemas.microsoft.com/office/word/2010/wordml" xmlns:w15="http://schemas.microsoft.com/office/word/2012/wordml" xmlns:w16cid="http://schemas.microsoft.com/office/word/2016/wordml/cid" xmlns:w16se="http://schemas.microsoft.com/office/word/2015/wordml/symex" mc:Ignorable="w14 w15 w16se w16cid">
   <w:docDefaults>
     <w:rPrDefault>
       <w:rPr>
@@ -15537,7 +17439,7 @@
       </w:pPr>
     </w:pPrDefault>
   </w:docDefaults>
-  <w:latentStyles w:defLockedState="0" w:defUIPriority="99" w:defSemiHidden="0" w:defUnhideWhenUsed="0" w:defQFormat="0" w:count="371">
+  <w:latentStyles w:defLockedState="0" w:defUIPriority="99" w:defSemiHidden="0" w:defUnhideWhenUsed="0" w:defQFormat="0" w:count="375">
     <w:lsdException w:name="Normal" w:uiPriority="0" w:qFormat="1"/>
     <w:lsdException w:name="heading 1" w:uiPriority="9" w:qFormat="1"/>
     <w:lsdException w:name="heading 2" w:semiHidden="1" w:uiPriority="9" w:unhideWhenUsed="1" w:qFormat="1"/>
@@ -15643,7 +17545,6 @@
     <w:lsdException w:name="HTML Sample" w:semiHidden="1" w:unhideWhenUsed="1"/>
     <w:lsdException w:name="HTML Typewriter" w:semiHidden="1" w:unhideWhenUsed="1"/>
     <w:lsdException w:name="HTML Variable" w:semiHidden="1" w:unhideWhenUsed="1"/>
-    <w:lsdException w:name="Normal Table" w:semiHidden="1" w:unhideWhenUsed="1"/>
     <w:lsdException w:name="annotation subject" w:semiHidden="1" w:unhideWhenUsed="1"/>
     <w:lsdException w:name="No List" w:semiHidden="1" w:unhideWhenUsed="1"/>
     <w:lsdException w:name="Outline List 1" w:semiHidden="1" w:unhideWhenUsed="1"/>
@@ -15687,10 +17588,8 @@
     <w:lsdException w:name="Table Elegant" w:semiHidden="1" w:unhideWhenUsed="1"/>
     <w:lsdException w:name="Table Professional" w:semiHidden="1" w:unhideWhenUsed="1"/>
     <w:lsdException w:name="Table Subtle 1" w:semiHidden="1" w:unhideWhenUsed="1"/>
-    <w:lsdException w:name="Table Subtle 2" w:semiHidden="1" w:unhideWhenUsed="1"/>
     <w:lsdException w:name="Table Web 1" w:semiHidden="1" w:unhideWhenUsed="1"/>
     <w:lsdException w:name="Table Web 2" w:semiHidden="1" w:unhideWhenUsed="1"/>
-    <w:lsdException w:name="Table Web 3" w:semiHidden="1" w:unhideWhenUsed="1"/>
     <w:lsdException w:name="Balloon Text" w:semiHidden="1" w:unhideWhenUsed="1"/>
     <w:lsdException w:name="Table Grid" w:uiPriority="39"/>
     <w:lsdException w:name="Table Theme" w:semiHidden="1" w:unhideWhenUsed="1"/>
@@ -15909,6 +17808,10 @@
     <w:lsdException w:name="List Table 5 Dark Accent 6" w:uiPriority="50"/>
     <w:lsdException w:name="List Table 6 Colorful Accent 6" w:uiPriority="51"/>
     <w:lsdException w:name="List Table 7 Colorful Accent 6" w:uiPriority="52"/>
+    <w:lsdException w:name="Mention" w:semiHidden="1" w:unhideWhenUsed="1"/>
+    <w:lsdException w:name="Smart Hyperlink" w:semiHidden="1" w:unhideWhenUsed="1"/>
+    <w:lsdException w:name="Hashtag" w:semiHidden="1" w:unhideWhenUsed="1"/>
+    <w:lsdException w:name="Unresolved Mention" w:semiHidden="1" w:unhideWhenUsed="1"/>
   </w:latentStyles>
   <w:style w:type="paragraph" w:default="1" w:styleId="Normal">
     <w:name w:val="Normal"/>
@@ -16372,7 +18275,6 @@
           </a:p>
         </c:rich>
       </c:tx>
-      <c:layout/>
       <c:overlay val="0"/>
       <c:spPr>
         <a:noFill/>
@@ -16497,9 +18399,7 @@
               <c:showPercent val="1"/>
               <c:showBubbleSize val="0"/>
               <c:extLst>
-                <c:ext xmlns:c15="http://schemas.microsoft.com/office/drawing/2012/chart" uri="{CE6537A1-D6FC-4f65-9D91-7224C49458BB}">
-                  <c15:layout/>
-                </c:ext>
+                <c:ext xmlns:c15="http://schemas.microsoft.com/office/drawing/2012/chart" uri="{CE6537A1-D6FC-4f65-9D91-7224C49458BB}"/>
                 <c:ext xmlns:c16="http://schemas.microsoft.com/office/drawing/2014/chart" uri="{C3380CC4-5D6E-409C-BE32-E72D297353CC}">
                   <c16:uniqueId val="{00000001-BB26-4F71-975D-86B1FCF64363}"/>
                 </c:ext>
@@ -16520,9 +18420,7 @@
               <c:showPercent val="1"/>
               <c:showBubbleSize val="0"/>
               <c:extLst>
-                <c:ext xmlns:c15="http://schemas.microsoft.com/office/drawing/2012/chart" uri="{CE6537A1-D6FC-4f65-9D91-7224C49458BB}">
-                  <c15:layout/>
-                </c:ext>
+                <c:ext xmlns:c15="http://schemas.microsoft.com/office/drawing/2012/chart" uri="{CE6537A1-D6FC-4f65-9D91-7224C49458BB}"/>
                 <c:ext xmlns:c16="http://schemas.microsoft.com/office/drawing/2014/chart" uri="{C3380CC4-5D6E-409C-BE32-E72D297353CC}">
                   <c16:uniqueId val="{00000003-BB26-4F71-975D-86B1FCF64363}"/>
                 </c:ext>
@@ -16543,9 +18441,7 @@
               <c:showPercent val="1"/>
               <c:showBubbleSize val="0"/>
               <c:extLst>
-                <c:ext xmlns:c15="http://schemas.microsoft.com/office/drawing/2012/chart" uri="{CE6537A1-D6FC-4f65-9D91-7224C49458BB}">
-                  <c15:layout/>
-                </c:ext>
+                <c:ext xmlns:c15="http://schemas.microsoft.com/office/drawing/2012/chart" uri="{CE6537A1-D6FC-4f65-9D91-7224C49458BB}"/>
                 <c:ext xmlns:c16="http://schemas.microsoft.com/office/drawing/2014/chart" uri="{C3380CC4-5D6E-409C-BE32-E72D297353CC}">
                   <c16:uniqueId val="{00000005-BB26-4F71-975D-86B1FCF64363}"/>
                 </c:ext>
@@ -16667,7 +18563,6 @@
     </c:plotArea>
     <c:legend>
       <c:legendPos val="b"/>
-      <c:layout/>
       <c:overlay val="0"/>
       <c:spPr>
         <a:noFill/>
@@ -16747,7 +18642,6 @@
   </mc:AlternateContent>
   <c:chart>
     <c:title>
-      <c:layout/>
       <c:overlay val="0"/>
       <c:spPr>
         <a:noFill/>
@@ -16908,9 +18802,7 @@
               </c:spPr>
             </c:leaderLines>
             <c:extLst>
-              <c:ext xmlns:c15="http://schemas.microsoft.com/office/drawing/2012/chart" uri="{CE6537A1-D6FC-4f65-9D91-7224C49458BB}">
-                <c15:layout/>
-              </c:ext>
+              <c:ext xmlns:c15="http://schemas.microsoft.com/office/drawing/2012/chart" uri="{CE6537A1-D6FC-4f65-9D91-7224C49458BB}"/>
             </c:extLst>
           </c:dLbls>
           <c:cat>
@@ -16975,7 +18867,6 @@
     </c:plotArea>
     <c:legend>
       <c:legendPos val="b"/>
-      <c:layout/>
       <c:overlay val="0"/>
       <c:spPr>
         <a:noFill/>
@@ -17055,7 +18946,6 @@
   </mc:AlternateContent>
   <c:chart>
     <c:title>
-      <c:layout/>
       <c:overlay val="0"/>
       <c:spPr>
         <a:noFill/>
@@ -17216,9 +19106,7 @@
               </c:spPr>
             </c:leaderLines>
             <c:extLst>
-              <c:ext xmlns:c15="http://schemas.microsoft.com/office/drawing/2012/chart" uri="{CE6537A1-D6FC-4f65-9D91-7224C49458BB}">
-                <c15:layout/>
-              </c:ext>
+              <c:ext xmlns:c15="http://schemas.microsoft.com/office/drawing/2012/chart" uri="{CE6537A1-D6FC-4f65-9D91-7224C49458BB}"/>
             </c:extLst>
           </c:dLbls>
           <c:cat>
@@ -17283,7 +19171,6 @@
     </c:plotArea>
     <c:legend>
       <c:legendPos val="b"/>
-      <c:layout/>
       <c:overlay val="0"/>
       <c:spPr>
         <a:noFill/>
@@ -17363,7 +19250,6 @@
   </mc:AlternateContent>
   <c:chart>
     <c:title>
-      <c:layout/>
       <c:overlay val="0"/>
       <c:spPr>
         <a:noFill/>
@@ -17504,9 +19390,7 @@
               </c:spPr>
             </c:leaderLines>
             <c:extLst>
-              <c:ext xmlns:c15="http://schemas.microsoft.com/office/drawing/2012/chart" uri="{CE6537A1-D6FC-4f65-9D91-7224C49458BB}">
-                <c15:layout/>
-              </c:ext>
+              <c:ext xmlns:c15="http://schemas.microsoft.com/office/drawing/2012/chart" uri="{CE6537A1-D6FC-4f65-9D91-7224C49458BB}"/>
             </c:extLst>
           </c:dLbls>
           <c:cat>
@@ -17565,7 +19449,6 @@
     </c:plotArea>
     <c:legend>
       <c:legendPos val="b"/>
-      <c:layout/>
       <c:overlay val="0"/>
       <c:spPr>
         <a:noFill/>
@@ -17645,7 +19528,6 @@
   </mc:AlternateContent>
   <c:chart>
     <c:title>
-      <c:layout/>
       <c:overlay val="0"/>
       <c:spPr>
         <a:noFill/>
@@ -17786,9 +19668,7 @@
               </c:spPr>
             </c:leaderLines>
             <c:extLst>
-              <c:ext xmlns:c15="http://schemas.microsoft.com/office/drawing/2012/chart" uri="{CE6537A1-D6FC-4f65-9D91-7224C49458BB}">
-                <c15:layout/>
-              </c:ext>
+              <c:ext xmlns:c15="http://schemas.microsoft.com/office/drawing/2012/chart" uri="{CE6537A1-D6FC-4f65-9D91-7224C49458BB}"/>
             </c:extLst>
           </c:dLbls>
           <c:cat>
@@ -17847,7 +19727,6 @@
     </c:plotArea>
     <c:legend>
       <c:legendPos val="b"/>
-      <c:layout/>
       <c:overlay val="0"/>
       <c:spPr>
         <a:noFill/>
@@ -17952,7 +19831,6 @@
           </a:p>
         </c:rich>
       </c:tx>
-      <c:layout/>
       <c:overlay val="0"/>
       <c:spPr>
         <a:noFill/>
@@ -18113,9 +19991,7 @@
               </c:spPr>
             </c:leaderLines>
             <c:extLst>
-              <c:ext xmlns:c15="http://schemas.microsoft.com/office/drawing/2012/chart" uri="{CE6537A1-D6FC-4f65-9D91-7224C49458BB}">
-                <c15:layout/>
-              </c:ext>
+              <c:ext xmlns:c15="http://schemas.microsoft.com/office/drawing/2012/chart" uri="{CE6537A1-D6FC-4f65-9D91-7224C49458BB}"/>
             </c:extLst>
           </c:dLbls>
           <c:cat>
@@ -18180,7 +20056,6 @@
     </c:plotArea>
     <c:legend>
       <c:legendPos val="b"/>
-      <c:layout/>
       <c:overlay val="0"/>
       <c:spPr>
         <a:noFill/>
@@ -18290,7 +20165,6 @@
           </a:p>
         </c:rich>
       </c:tx>
-      <c:layout/>
       <c:overlay val="0"/>
       <c:spPr>
         <a:noFill/>
@@ -18431,9 +20305,7 @@
               </c:spPr>
             </c:leaderLines>
             <c:extLst>
-              <c:ext xmlns:c15="http://schemas.microsoft.com/office/drawing/2012/chart" uri="{CE6537A1-D6FC-4f65-9D91-7224C49458BB}">
-                <c15:layout/>
-              </c:ext>
+              <c:ext xmlns:c15="http://schemas.microsoft.com/office/drawing/2012/chart" uri="{CE6537A1-D6FC-4f65-9D91-7224C49458BB}"/>
             </c:extLst>
           </c:dLbls>
           <c:cat>
@@ -18492,7 +20364,6 @@
     </c:plotArea>
     <c:legend>
       <c:legendPos val="b"/>
-      <c:layout/>
       <c:overlay val="0"/>
       <c:spPr>
         <a:noFill/>
@@ -18602,7 +20473,6 @@
           </a:p>
         </c:rich>
       </c:tx>
-      <c:layout/>
       <c:overlay val="0"/>
       <c:spPr>
         <a:noFill/>
@@ -18727,9 +20597,7 @@
               <c:showPercent val="1"/>
               <c:showBubbleSize val="0"/>
               <c:extLst>
-                <c:ext xmlns:c15="http://schemas.microsoft.com/office/drawing/2012/chart" uri="{CE6537A1-D6FC-4f65-9D91-7224C49458BB}">
-                  <c15:layout/>
-                </c:ext>
+                <c:ext xmlns:c15="http://schemas.microsoft.com/office/drawing/2012/chart" uri="{CE6537A1-D6FC-4f65-9D91-7224C49458BB}"/>
                 <c:ext xmlns:c16="http://schemas.microsoft.com/office/drawing/2014/chart" uri="{C3380CC4-5D6E-409C-BE32-E72D297353CC}">
                   <c16:uniqueId val="{00000003-9FB5-46AF-93CC-328F48423D66}"/>
                 </c:ext>
@@ -18786,9 +20654,7 @@
               </c:spPr>
             </c:leaderLines>
             <c:extLst>
-              <c:ext xmlns:c15="http://schemas.microsoft.com/office/drawing/2012/chart" uri="{CE6537A1-D6FC-4f65-9D91-7224C49458BB}">
-                <c15:layout/>
-              </c:ext>
+              <c:ext xmlns:c15="http://schemas.microsoft.com/office/drawing/2012/chart" uri="{CE6537A1-D6FC-4f65-9D91-7224C49458BB}"/>
             </c:extLst>
           </c:dLbls>
           <c:cat>
@@ -18853,7 +20719,6 @@
     </c:plotArea>
     <c:legend>
       <c:legendPos val="b"/>
-      <c:layout/>
       <c:overlay val="0"/>
       <c:spPr>
         <a:noFill/>
@@ -18958,7 +20823,6 @@
           </a:p>
         </c:rich>
       </c:tx>
-      <c:layout/>
       <c:overlay val="0"/>
       <c:spPr>
         <a:noFill/>
@@ -19119,9 +20983,7 @@
               </c:spPr>
             </c:leaderLines>
             <c:extLst>
-              <c:ext xmlns:c15="http://schemas.microsoft.com/office/drawing/2012/chart" uri="{CE6537A1-D6FC-4f65-9D91-7224C49458BB}">
-                <c15:layout/>
-              </c:ext>
+              <c:ext xmlns:c15="http://schemas.microsoft.com/office/drawing/2012/chart" uri="{CE6537A1-D6FC-4f65-9D91-7224C49458BB}"/>
             </c:extLst>
           </c:dLbls>
           <c:cat>
@@ -19186,7 +21048,6 @@
     </c:plotArea>
     <c:legend>
       <c:legendPos val="b"/>
-      <c:layout/>
       <c:overlay val="0"/>
       <c:spPr>
         <a:noFill/>
@@ -19266,7 +21127,6 @@
   </mc:AlternateContent>
   <c:chart>
     <c:title>
-      <c:layout/>
       <c:overlay val="0"/>
       <c:spPr>
         <a:noFill/>
@@ -19427,9 +21287,7 @@
               </c:spPr>
             </c:leaderLines>
             <c:extLst>
-              <c:ext xmlns:c15="http://schemas.microsoft.com/office/drawing/2012/chart" uri="{CE6537A1-D6FC-4f65-9D91-7224C49458BB}">
-                <c15:layout/>
-              </c:ext>
+              <c:ext xmlns:c15="http://schemas.microsoft.com/office/drawing/2012/chart" uri="{CE6537A1-D6FC-4f65-9D91-7224C49458BB}"/>
             </c:extLst>
           </c:dLbls>
           <c:cat>
@@ -19494,7 +21352,6 @@
     </c:plotArea>
     <c:legend>
       <c:legendPos val="b"/>
-      <c:layout/>
       <c:overlay val="0"/>
       <c:spPr>
         <a:noFill/>
@@ -19604,7 +21461,6 @@
           </a:p>
         </c:rich>
       </c:tx>
-      <c:layout/>
       <c:overlay val="0"/>
       <c:spPr>
         <a:noFill/>
@@ -19765,9 +21621,7 @@
               </c:spPr>
             </c:leaderLines>
             <c:extLst>
-              <c:ext xmlns:c15="http://schemas.microsoft.com/office/drawing/2012/chart" uri="{CE6537A1-D6FC-4f65-9D91-7224C49458BB}">
-                <c15:layout/>
-              </c:ext>
+              <c:ext xmlns:c15="http://schemas.microsoft.com/office/drawing/2012/chart" uri="{CE6537A1-D6FC-4f65-9D91-7224C49458BB}"/>
             </c:extLst>
           </c:dLbls>
           <c:cat>
@@ -19832,7 +21686,6 @@
     </c:plotArea>
     <c:legend>
       <c:legendPos val="b"/>
-      <c:layout/>
       <c:overlay val="0"/>
       <c:spPr>
         <a:noFill/>
@@ -19912,7 +21765,6 @@
   </mc:AlternateContent>
   <c:chart>
     <c:title>
-      <c:layout/>
       <c:overlay val="0"/>
       <c:spPr>
         <a:noFill/>
@@ -20073,9 +21925,7 @@
               </c:spPr>
             </c:leaderLines>
             <c:extLst>
-              <c:ext xmlns:c15="http://schemas.microsoft.com/office/drawing/2012/chart" uri="{CE6537A1-D6FC-4f65-9D91-7224C49458BB}">
-                <c15:layout/>
-              </c:ext>
+              <c:ext xmlns:c15="http://schemas.microsoft.com/office/drawing/2012/chart" uri="{CE6537A1-D6FC-4f65-9D91-7224C49458BB}"/>
             </c:extLst>
           </c:dLbls>
           <c:cat>
@@ -20140,7 +21990,6 @@
     </c:plotArea>
     <c:legend>
       <c:legendPos val="b"/>
-      <c:layout/>
       <c:overlay val="0"/>
       <c:spPr>
         <a:noFill/>
@@ -20220,7 +22069,6 @@
   </mc:AlternateContent>
   <c:chart>
     <c:title>
-      <c:layout/>
       <c:overlay val="0"/>
       <c:spPr>
         <a:noFill/>
@@ -20422,9 +22270,7 @@
               </c:spPr>
             </c:leaderLines>
             <c:extLst>
-              <c:ext xmlns:c15="http://schemas.microsoft.com/office/drawing/2012/chart" uri="{CE6537A1-D6FC-4f65-9D91-7224C49458BB}">
-                <c15:layout/>
-              </c:ext>
+              <c:ext xmlns:c15="http://schemas.microsoft.com/office/drawing/2012/chart" uri="{CE6537A1-D6FC-4f65-9D91-7224C49458BB}"/>
             </c:extLst>
           </c:dLbls>
           <c:cat>
@@ -20501,7 +22347,6 @@
     </c:plotArea>
     <c:legend>
       <c:legendPos val="b"/>
-      <c:layout/>
       <c:overlay val="0"/>
       <c:spPr>
         <a:noFill/>
@@ -28133,7 +29978,7 @@
 </file>
 
 <file path=customXml/itemProps1.xml><?xml version="1.0" encoding="utf-8"?>
-<ds:datastoreItem xmlns:ds="http://schemas.openxmlformats.org/officeDocument/2006/customXml" ds:itemID="{EA77FCC8-A6B3-4599-BE0C-2E055495F963}">
+<ds:datastoreItem xmlns:ds="http://schemas.openxmlformats.org/officeDocument/2006/customXml" ds:itemID="{D25F12DE-6F88-412A-A643-47DAC232C52F}">
   <ds:schemaRefs>
     <ds:schemaRef ds:uri="http://schemas.openxmlformats.org/officeDocument/2006/bibliography"/>
   </ds:schemaRefs>

</xml_diff>

<commit_message>
loads more pseudo code
</commit_message>
<xml_diff>
--- a/Project Documentation.docx
+++ b/Project Documentation.docx
@@ -6503,22 +6503,10 @@
     </w:p>
     <w:p>
       <w:pPr>
-        <w:rPr>
-          <w:sz w:val="24"/>
-          <w:szCs w:val="24"/>
-        </w:rPr>
-      </w:pPr>
-    </w:p>
-    <w:p>
-      <w:pPr>
-        <w:pStyle w:val="Text1"/>
-      </w:pPr>
-    </w:p>
-    <w:p>
-      <w:pPr>
         <w:pStyle w:val="SectionHeader"/>
       </w:pPr>
       <w:r>
+        <w:lastRenderedPageBreak/>
         <w:t>Test Plan</w:t>
       </w:r>
     </w:p>
@@ -7029,8 +7017,13 @@
               <w:ind w:left="0"/>
             </w:pPr>
             <w:r>
-              <w:lastRenderedPageBreak/>
               <w:t>Should take in settings file and read the content into a set of variables.</w:t>
+            </w:r>
+            <w:r>
+              <w:t xml:space="preserve"> Sho</w:t>
+            </w:r>
+            <w:r>
+              <w:t>uld validate the files existence</w:t>
             </w:r>
           </w:p>
           <w:p>
@@ -7057,6 +7050,12 @@
                 <w:noProof/>
               </w:rPr>
               <w:t>Use a break point to have a look at the values of the variables.</w:t>
+            </w:r>
+            <w:r>
+              <w:rPr>
+                <w:noProof/>
+              </w:rPr>
+              <w:t xml:space="preserve"> Delete the file to makesure a new file is created in its place</w:t>
             </w:r>
           </w:p>
         </w:tc>
@@ -7237,9 +7236,21 @@
     </w:p>
     <w:p>
       <w:pPr>
+        <w:rPr>
+          <w:sz w:val="24"/>
+          <w:szCs w:val="24"/>
+        </w:rPr>
+      </w:pPr>
+      <w:r>
+        <w:br w:type="page"/>
+      </w:r>
+    </w:p>
+    <w:p>
+      <w:pPr>
         <w:pStyle w:val="Sub-SectionHeader"/>
       </w:pPr>
       <w:r>
+        <w:lastRenderedPageBreak/>
         <w:t>Settings Page:</w:t>
       </w:r>
     </w:p>
@@ -7779,12 +7790,6 @@
               <w:t xml:space="preserve">. </w:t>
             </w:r>
           </w:p>
-          <w:p>
-            <w:pPr>
-              <w:pStyle w:val="Text2"/>
-              <w:ind w:left="0"/>
-            </w:pPr>
-          </w:p>
         </w:tc>
         <w:tc>
           <w:tcPr>
@@ -7809,6 +7814,7 @@
               <w:ind w:left="0"/>
             </w:pPr>
             <w:r>
+              <w:lastRenderedPageBreak/>
               <w:t>Back button should switch the page to the home page when clicked.</w:t>
             </w:r>
           </w:p>
@@ -7971,6 +7977,59 @@
               <w:ind w:left="0"/>
             </w:pPr>
             <w:r>
+              <w:t>Should take in settings file and read the content into a set of variables. Should validate the files existence</w:t>
+            </w:r>
+          </w:p>
+          <w:p>
+            <w:pPr>
+              <w:pStyle w:val="Text2"/>
+              <w:ind w:left="0"/>
+            </w:pPr>
+          </w:p>
+        </w:tc>
+        <w:tc>
+          <w:tcPr>
+            <w:tcW w:w="3402" w:type="dxa"/>
+          </w:tcPr>
+          <w:p>
+            <w:pPr>
+              <w:pStyle w:val="Text2"/>
+              <w:ind w:left="0"/>
+              <w:rPr>
+                <w:noProof/>
+              </w:rPr>
+            </w:pPr>
+            <w:r>
+              <w:rPr>
+                <w:noProof/>
+              </w:rPr>
+              <w:t>Use a break point to have a look at the values of the variables. Delete the file to makesure a new file is created in its place</w:t>
+            </w:r>
+          </w:p>
+        </w:tc>
+        <w:tc>
+          <w:tcPr>
+            <w:tcW w:w="3798" w:type="dxa"/>
+          </w:tcPr>
+          <w:p>
+            <w:pPr>
+              <w:pStyle w:val="Text2"/>
+              <w:ind w:left="0"/>
+            </w:pPr>
+          </w:p>
+        </w:tc>
+      </w:tr>
+      <w:tr>
+        <w:tc>
+          <w:tcPr>
+            <w:tcW w:w="2972" w:type="dxa"/>
+          </w:tcPr>
+          <w:p>
+            <w:pPr>
+              <w:pStyle w:val="Text2"/>
+              <w:ind w:left="0"/>
+            </w:pPr>
+            <w:r>
               <w:t>Settings file should be output (only when a setting has been changed) when the back button is clicked</w:t>
             </w:r>
           </w:p>
@@ -8019,7 +8078,10 @@
     </w:tbl>
     <w:p>
       <w:pPr>
-        <w:pStyle w:val="Text1"/>
+        <w:rPr>
+          <w:sz w:val="24"/>
+          <w:szCs w:val="24"/>
+        </w:rPr>
       </w:pPr>
     </w:p>
     <w:p>
@@ -8188,14 +8250,10 @@
     </w:p>
     <w:p>
       <w:pPr>
-        <w:pStyle w:val="Text1"/>
-      </w:pPr>
-    </w:p>
-    <w:p>
-      <w:pPr>
         <w:pStyle w:val="Sub-SectionHeader"/>
       </w:pPr>
       <w:r>
+        <w:lastRenderedPageBreak/>
         <w:t>Instructions Page:</w:t>
       </w:r>
     </w:p>
@@ -8709,14 +8767,10 @@
     </w:p>
     <w:p>
       <w:pPr>
-        <w:pStyle w:val="Text1"/>
-      </w:pPr>
-    </w:p>
-    <w:p>
-      <w:pPr>
         <w:pStyle w:val="Sub-SectionHeader"/>
       </w:pPr>
       <w:r>
+        <w:lastRenderedPageBreak/>
         <w:t>Game Page:</w:t>
       </w:r>
     </w:p>
@@ -9068,11 +9122,11 @@
               <w:ind w:left="0"/>
             </w:pPr>
             <w:r>
-              <w:t xml:space="preserve">The aliens should all move together, moving from side to side until any alien reaches an edge at which point the aliens will shift down a row and change the direction of </w:t>
+              <w:t xml:space="preserve">The aliens should all move together, moving from side to side until any alien reaches an edge at which point the aliens will shift down a row and change the direction of their movement (side to </w:t>
             </w:r>
             <w:r>
               <w:lastRenderedPageBreak/>
-              <w:t>their movement (side to side).  The movement speed should increase. When the aliens reach the ‘bunkers’ the game should end.</w:t>
+              <w:t>side).  The movement speed should increase. When the aliens reach the ‘bunkers’ the game should end.</w:t>
             </w:r>
           </w:p>
           <w:p>
@@ -9210,38 +9264,10 @@
           </w:p>
         </w:tc>
       </w:tr>
-    </w:tbl>
-    <w:p>
-      <w:pPr>
-        <w:pStyle w:val="Text1"/>
-      </w:pPr>
-    </w:p>
-    <w:p>
-      <w:pPr>
-        <w:pStyle w:val="Text1"/>
-      </w:pPr>
-    </w:p>
-    <w:p>
-      <w:pPr>
-        <w:pStyle w:val="Text1"/>
-      </w:pPr>
-    </w:p>
-    <w:tbl>
-      <w:tblPr>
-        <w:tblStyle w:val="TableGrid"/>
-        <w:tblW w:w="0" w:type="auto"/>
-        <w:tblInd w:w="142" w:type="dxa"/>
-        <w:tblLook w:val="04A0" w:firstRow="1" w:lastRow="0" w:firstColumn="1" w:lastColumn="0" w:noHBand="0" w:noVBand="1"/>
-      </w:tblPr>
-      <w:tblGrid>
-        <w:gridCol w:w="3255"/>
-        <w:gridCol w:w="3261"/>
-        <w:gridCol w:w="3798"/>
-      </w:tblGrid>
       <w:tr>
         <w:tc>
           <w:tcPr>
-            <w:tcW w:w="3255" w:type="dxa"/>
+            <w:tcW w:w="3113" w:type="dxa"/>
           </w:tcPr>
           <w:p>
             <w:pPr>
@@ -9256,7 +9282,7 @@
               <mc:AlternateContent>
                 <mc:Choice Requires="wps">
                   <w:drawing>
-                    <wp:anchor distT="0" distB="0" distL="114300" distR="114300" simplePos="0" relativeHeight="251680768" behindDoc="0" locked="0" layoutInCell="1" allowOverlap="1" wp14:anchorId="51B69320" wp14:editId="643710F5">
+                    <wp:anchor distT="0" distB="0" distL="114300" distR="114300" simplePos="0" relativeHeight="251801600" behindDoc="0" locked="0" layoutInCell="1" allowOverlap="1" wp14:anchorId="7579FED1" wp14:editId="643187F1">
                       <wp:simplePos x="0" y="0"/>
                       <wp:positionH relativeFrom="column">
                         <wp:posOffset>1428191</wp:posOffset>
@@ -9267,7 +9293,7 @@
                       <wp:extent cx="124156" cy="69139"/>
                       <wp:effectExtent l="19050" t="19050" r="28575" b="45720"/>
                       <wp:wrapNone/>
-                      <wp:docPr id="22" name="Left Arrow 10"/>
+                      <wp:docPr id="20" name="Left Arrow 10"/>
                       <wp:cNvGraphicFramePr/>
                       <a:graphic xmlns:a="http://schemas.openxmlformats.org/drawingml/2006/main">
                         <a:graphicData uri="http://schemas.microsoft.com/office/word/2010/wordprocessingShape">
@@ -9315,7 +9341,7 @@
                 </mc:Choice>
                 <mc:Fallback>
                   <w:pict>
-                    <v:shapetype w14:anchorId="21A13702" id="_x0000_t66" coordsize="21600,21600" o:spt="66" adj="5400,5400" path="m@0,l@0@1,21600@1,21600@2@0@2@0,21600,,10800xe">
+                    <v:shapetype w14:anchorId="59CC9CF0" id="_x0000_t66" coordsize="21600,21600" o:spt="66" adj="5400,5400" path="m@0,l@0@1,21600@1,21600@2@0@2@0,21600,,10800xe">
                       <v:stroke joinstyle="miter"/>
                       <v:formulas>
                         <v:f eqn="val #0"/>
@@ -9329,7 +9355,7 @@
                         <v:h position="#0,#1" xrange="0,21600" yrange="0,10800"/>
                       </v:handles>
                     </v:shapetype>
-                    <v:shape id="Left Arrow 10" o:spid="_x0000_s1026" type="#_x0000_t66" style="position:absolute;margin-left:112.45pt;margin-top:63.95pt;width:9.8pt;height:5.45pt;z-index:251680768;visibility:visible;mso-wrap-style:square;mso-height-percent:0;mso-wrap-distance-left:9pt;mso-wrap-distance-top:0;mso-wrap-distance-right:9pt;mso-wrap-distance-bottom:0;mso-position-horizontal:absolute;mso-position-horizontal-relative:text;mso-position-vertical:absolute;mso-position-vertical-relative:text;mso-height-percent:0;mso-height-relative:margin;v-text-anchor:middle" o:gfxdata="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" adj="6014" fillcolor="#4472c4 [3204]" strokecolor="#1f3763 [1604]" strokeweight="1pt"/>
+                    <v:shape id="Left Arrow 10" o:spid="_x0000_s1026" type="#_x0000_t66" style="position:absolute;margin-left:112.45pt;margin-top:63.95pt;width:9.8pt;height:5.45pt;z-index:251801600;visibility:visible;mso-wrap-style:square;mso-height-percent:0;mso-wrap-distance-left:9pt;mso-wrap-distance-top:0;mso-wrap-distance-right:9pt;mso-wrap-distance-bottom:0;mso-position-horizontal:absolute;mso-position-horizontal-relative:text;mso-position-vertical:absolute;mso-position-vertical-relative:text;mso-height-percent:0;mso-height-relative:margin;v-text-anchor:middle" o:gfxdata="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" adj="6014" fillcolor="#4472c4 [3204]" strokecolor="#1f3763 [1604]" strokeweight="1pt"/>
                   </w:pict>
                 </mc:Fallback>
               </mc:AlternateContent>
@@ -9342,7 +9368,7 @@
               <mc:AlternateContent>
                 <mc:Choice Requires="wps">
                   <w:drawing>
-                    <wp:anchor distT="0" distB="0" distL="114300" distR="114300" simplePos="0" relativeHeight="251681792" behindDoc="0" locked="0" layoutInCell="1" allowOverlap="1" wp14:anchorId="6AFC5338" wp14:editId="6D1174B1">
+                    <wp:anchor distT="0" distB="0" distL="114300" distR="114300" simplePos="0" relativeHeight="251802624" behindDoc="0" locked="0" layoutInCell="1" allowOverlap="1" wp14:anchorId="5B3917AB" wp14:editId="384DE346">
                       <wp:simplePos x="0" y="0"/>
                       <wp:positionH relativeFrom="column">
                         <wp:posOffset>1612152</wp:posOffset>
@@ -9353,7 +9379,7 @@
                       <wp:extent cx="120037" cy="69139"/>
                       <wp:effectExtent l="0" t="19050" r="32385" b="45720"/>
                       <wp:wrapNone/>
-                      <wp:docPr id="21" name="Left Arrow 11"/>
+                      <wp:docPr id="56" name="Left Arrow 11"/>
                       <wp:cNvGraphicFramePr/>
                       <a:graphic xmlns:a="http://schemas.openxmlformats.org/drawingml/2006/main">
                         <a:graphicData uri="http://schemas.microsoft.com/office/word/2010/wordprocessingShape">
@@ -9404,22 +9430,13 @@
                 </mc:Choice>
                 <mc:Fallback>
                   <w:pict>
-                    <v:shape w14:anchorId="2C79EEB1" id="Left Arrow 11" o:spid="_x0000_s1026" type="#_x0000_t66" style="position:absolute;margin-left:126.95pt;margin-top:64.55pt;width:9.45pt;height:5.45pt;rotation:180;z-index:251681792;visibility:visible;mso-wrap-style:square;mso-width-percent:0;mso-height-percent:0;mso-wrap-distance-left:9pt;mso-wrap-distance-top:0;mso-wrap-distance-right:9pt;mso-wrap-distance-bottom:0;mso-position-horizontal:absolute;mso-position-horizontal-relative:text;mso-position-vertical:absolute;mso-position-vertical-relative:text;mso-width-percent:0;mso-height-percent:0;mso-width-relative:margin;mso-height-relative:margin;v-text-anchor:middle" o:gfxdata="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" adj="6221" fillcolor="#4472c4 [3204]" strokecolor="#1f3763 [1604]" strokeweight="1pt"/>
+                    <v:shape w14:anchorId="36F3EE1B" id="Left Arrow 11" o:spid="_x0000_s1026" type="#_x0000_t66" style="position:absolute;margin-left:126.95pt;margin-top:64.55pt;width:9.45pt;height:5.45pt;rotation:180;z-index:251802624;visibility:visible;mso-wrap-style:square;mso-width-percent:0;mso-height-percent:0;mso-wrap-distance-left:9pt;mso-wrap-distance-top:0;mso-wrap-distance-right:9pt;mso-wrap-distance-bottom:0;mso-position-horizontal:absolute;mso-position-horizontal-relative:text;mso-position-vertical:absolute;mso-position-vertical-relative:text;mso-width-percent:0;mso-height-percent:0;mso-width-relative:margin;mso-height-relative:margin;v-text-anchor:middle" o:gfxdata="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" adj="6221" fillcolor="#4472c4 [3204]" strokecolor="#1f3763 [1604]" strokeweight="1pt"/>
                   </w:pict>
                 </mc:Fallback>
               </mc:AlternateContent>
             </w:r>
             <w:r>
-              <w:t>The player will only be able to move side to side and will not be able to move past the edges of the page.</w:t>
-            </w:r>
-            <w:r>
-              <w:t xml:space="preserve"> The </w:t>
-            </w:r>
-            <w:r>
-              <w:t>controls will be A/D or     /    . ‘A’ and the left arrow key will move the player to the left. ‘D’ and the right arrow key will move the player to the right.</w:t>
-            </w:r>
-            <w:r>
-              <w:t xml:space="preserve"> Only one input will be allowed at a time ‘A’ or ‘D’ or left or right, all other inputs will be ignored.</w:t>
+              <w:t>The player will only be able to move side to side and will not be able to move past the edges of the page. The controls will be A/D or     /    . ‘A’ and the left arrow key will move the player to the left. ‘D’ and the right arrow key will move the player to the right. Only one input will be allowed at a time ‘A’ or ‘D’ or left or right, all other inputs will be ignored.</w:t>
             </w:r>
           </w:p>
         </w:tc>
@@ -9433,17 +9450,11 @@
               <w:ind w:left="0"/>
             </w:pPr>
             <w:r>
-              <w:t>Create a ver</w:t>
-            </w:r>
-            <w:r>
-              <w:t xml:space="preserve">sion of the game without aliens. Use the ‘A’ and ‘D’ keys to move the player character from edge to edge ensuring the player character stops as expected. Attempt to use both ‘A’ and ‘D’ at the same to make sure the player character does not ‘glitch’. Do the same using the left and right arrow keys. Use both the ‘A’ and left arrow key at the same time to ensure the speed </w:t>
+              <w:t xml:space="preserve">Create a version of the game without aliens. Use the ‘A’ and ‘D’ keys to move the player character from edge to edge ensuring the player character stops as expected. Attempt to use both ‘A’ and ‘D’ at the same to make sure the player character does not ‘glitch’. Do the same using the left and right arrow keys. Use both the ‘A’ and left arrow key at the same time to ensure the speed of movement does not change. Do the same with ‘D’ and the right arrow key. Press any other keys (excluding the </w:t>
             </w:r>
             <w:r>
               <w:lastRenderedPageBreak/>
-              <w:t>of movement does not change.</w:t>
-            </w:r>
-            <w:r>
-              <w:t xml:space="preserve"> Do the same with ‘D’ and the right arrow key. Press any other keys (excluding the escape key) to ensure nothing happens.</w:t>
+              <w:t>escape key) to ensure nothing happens.</w:t>
             </w:r>
           </w:p>
           <w:p>
@@ -9459,7 +9470,7 @@
           </w:tcPr>
           <w:p>
             <w:pPr>
-              <w:pStyle w:val="Text1"/>
+              <w:pStyle w:val="Text2"/>
               <w:ind w:left="0"/>
             </w:pPr>
           </w:p>
@@ -9468,7 +9479,7 @@
       <w:tr>
         <w:tc>
           <w:tcPr>
-            <w:tcW w:w="3255" w:type="dxa"/>
+            <w:tcW w:w="3113" w:type="dxa"/>
           </w:tcPr>
           <w:p>
             <w:pPr>
@@ -9476,25 +9487,7 @@
               <w:ind w:left="0"/>
             </w:pPr>
             <w:r>
-              <w:t>There will only be one type of player projectile (shot), the shot will</w:t>
-            </w:r>
-            <w:r>
-              <w:t xml:space="preserve"> move upward at a constant speed and</w:t>
-            </w:r>
-            <w:r>
-              <w:t xml:space="preserve"> instantly ‘kill’ any alien it comes into contact with and will then disappear so as not to accidentally ‘kill’ more than one alien</w:t>
-            </w:r>
-            <w:r>
-              <w:t>, the shot will also disappear when in contact with a bunker</w:t>
-            </w:r>
-            <w:r>
-              <w:t xml:space="preserve">. The colour of the shot will change depending on the y position, green while in the bottom section, white while in the middle section and red in the top section. </w:t>
-            </w:r>
-            <w:r>
-              <w:t xml:space="preserve">When shot the x co-ordinate of the projectile will be that of the player at the time of shooting. There will be a 1 second shot ‘cool down’ between shots although no limit to the number of shots. </w:t>
-            </w:r>
-            <w:r>
-              <w:t>The space bar will ‘shoot’ the projectile.</w:t>
+              <w:t>There will only be one type of player projectile (shot), the shot will move upward at a constant speed and instantly ‘kill’ any alien it comes into contact with and will then disappear so as not to accidentally ‘kill’ more than one alien, the shot will also disappear when in contact with a bunker. The colour of the shot will change depending on the y position, green while in the bottom section, white while in the middle section and red in the top section. When shot the x co-ordinate of the projectile will be that of the player at the time of shooting. There will be a 1 second shot ‘cool down’ between shots although no limit to the number of shots. The space bar will ‘shoot’ the projectile.</w:t>
             </w:r>
           </w:p>
           <w:p>
@@ -9514,10 +9507,7 @@
               <w:ind w:left="0"/>
             </w:pPr>
             <w:r>
-              <w:t>Create version of the game where the aliens don’t move or ‘fight back’. Press the spacebar to ensure the projectile appears in the expect place, move the player around and do the same. Attempt to ‘shoot’ as frequently as possible to check the cool-down time works and that there is no limit to the number of shots. Shoot an alien to ensure the shot disappears when in contact and the alien ‘dies’.</w:t>
-            </w:r>
-            <w:r>
-              <w:t xml:space="preserve"> Shoot a bunker to ensure it the shot disappears.</w:t>
+              <w:t>Create version of the game where the aliens don’t move or ‘fight back’. Press the spacebar to ensure the projectile appears in the expect place, move the player around and do the same. Attempt to ‘shoot’ as frequently as possible to check the cool-down time works and that there is no limit to the number of shots. Shoot an alien to ensure the shot disappears when in contact and the alien ‘dies’. Shoot a bunker to ensure it the shot disappears.</w:t>
             </w:r>
           </w:p>
         </w:tc>
@@ -9527,7 +9517,7 @@
           </w:tcPr>
           <w:p>
             <w:pPr>
-              <w:pStyle w:val="Text1"/>
+              <w:pStyle w:val="Text2"/>
               <w:ind w:left="0"/>
             </w:pPr>
           </w:p>
@@ -9536,7 +9526,7 @@
       <w:tr>
         <w:tc>
           <w:tcPr>
-            <w:tcW w:w="3255" w:type="dxa"/>
+            <w:tcW w:w="3113" w:type="dxa"/>
           </w:tcPr>
           <w:p>
             <w:pPr>
@@ -9574,7 +9564,7 @@
           </w:tcPr>
           <w:p>
             <w:pPr>
-              <w:pStyle w:val="Text1"/>
+              <w:pStyle w:val="Text2"/>
               <w:ind w:left="0"/>
             </w:pPr>
           </w:p>
@@ -9583,7 +9573,7 @@
       <w:tr>
         <w:tc>
           <w:tcPr>
-            <w:tcW w:w="3255" w:type="dxa"/>
+            <w:tcW w:w="3113" w:type="dxa"/>
           </w:tcPr>
           <w:p>
             <w:pPr>
@@ -9591,17 +9581,31 @@
               <w:ind w:left="0"/>
             </w:pPr>
             <w:r>
-              <w:t xml:space="preserve">There will be 4 ‘bunkers’. </w:t>
-            </w:r>
-            <w:r>
-              <w:t>T</w:t>
-            </w:r>
-            <w:r>
-              <w:t xml:space="preserve">hese bunkers will stop any type of projectiles (player shots included) but when a </w:t>
+              <w:t>There will be 4 ‘bunkers’. These bunkers will stop any type of projectiles (player shots included) but when a bunker stops a projectile the projectile will ‘blow up’ a section of the bunker.</w:t>
+            </w:r>
+          </w:p>
+          <w:p>
+            <w:pPr>
+              <w:pStyle w:val="Text1"/>
+              <w:ind w:left="0"/>
+            </w:pPr>
+          </w:p>
+        </w:tc>
+        <w:tc>
+          <w:tcPr>
+            <w:tcW w:w="3261" w:type="dxa"/>
+          </w:tcPr>
+          <w:p>
+            <w:pPr>
+              <w:pStyle w:val="Text1"/>
+              <w:ind w:left="0"/>
+            </w:pPr>
+            <w:r>
+              <w:t xml:space="preserve">Start the game and move the player character underneath a bunker, shoot the bunker to ensure the projectile stops and the bunker has an appropriate section ‘blown up’. Create a version of the game where a projectile spawns where the </w:t>
             </w:r>
             <w:r>
               <w:lastRenderedPageBreak/>
-              <w:t>bunker stops a projectile the projectile will ‘blow up’ a section of the bunker.</w:t>
+              <w:t>mouse is clicked, spawn all three types of projectile over a bunker to ensure all disappear and ‘blow up’ and appropriate section of the bunker.</w:t>
             </w:r>
           </w:p>
           <w:p>
@@ -9609,34 +9613,6 @@
               <w:pStyle w:val="Text1"/>
               <w:ind w:left="0"/>
             </w:pPr>
-          </w:p>
-        </w:tc>
-        <w:tc>
-          <w:tcPr>
-            <w:tcW w:w="3261" w:type="dxa"/>
-          </w:tcPr>
-          <w:p>
-            <w:pPr>
-              <w:pStyle w:val="Text1"/>
-              <w:ind w:left="0"/>
-            </w:pPr>
-            <w:r>
-              <w:lastRenderedPageBreak/>
-              <w:t xml:space="preserve">Start the game and move the player character underneath a bunker, shoot the bunker to ensure the projectile stops and </w:t>
-            </w:r>
-            <w:r>
-              <w:lastRenderedPageBreak/>
-              <w:t xml:space="preserve">the bunker has an appropriate section ‘blown up’. Create a version of the game where a projectile spawns where the mouse is clicked, spawn all three types of projectile over </w:t>
-            </w:r>
-            <w:r>
-              <w:t>a bunker to ensure all disappear and ‘blow up’ and appropriate section of the bunker.</w:t>
-            </w:r>
-          </w:p>
-          <w:p>
-            <w:pPr>
-              <w:pStyle w:val="Text1"/>
-              <w:ind w:left="0"/>
-            </w:pPr>
             <w:r>
               <w:t xml:space="preserve"> </w:t>
             </w:r>
@@ -9648,7 +9624,7 @@
           </w:tcPr>
           <w:p>
             <w:pPr>
-              <w:pStyle w:val="Text1"/>
+              <w:pStyle w:val="Text2"/>
               <w:ind w:left="0"/>
             </w:pPr>
           </w:p>
@@ -9657,7 +9633,7 @@
       <w:tr>
         <w:tc>
           <w:tcPr>
-            <w:tcW w:w="3255" w:type="dxa"/>
+            <w:tcW w:w="3113" w:type="dxa"/>
           </w:tcPr>
           <w:p>
             <w:pPr>
@@ -9695,7 +9671,7 @@
           </w:tcPr>
           <w:p>
             <w:pPr>
-              <w:pStyle w:val="Text1"/>
+              <w:pStyle w:val="Text2"/>
               <w:ind w:left="0"/>
             </w:pPr>
           </w:p>
@@ -9704,7 +9680,7 @@
       <w:tr>
         <w:tc>
           <w:tcPr>
-            <w:tcW w:w="3255" w:type="dxa"/>
+            <w:tcW w:w="3113" w:type="dxa"/>
           </w:tcPr>
           <w:p>
             <w:pPr>
@@ -9740,12 +9716,6 @@
           <w:tcPr>
             <w:tcW w:w="3798" w:type="dxa"/>
           </w:tcPr>
-          <w:p>
-            <w:pPr>
-              <w:pStyle w:val="Text2"/>
-              <w:ind w:left="0"/>
-            </w:pPr>
-          </w:p>
           <w:p>
             <w:pPr>
               <w:pStyle w:val="Text2"/>
@@ -9757,7 +9727,7 @@
       <w:tr>
         <w:tc>
           <w:tcPr>
-            <w:tcW w:w="3255" w:type="dxa"/>
+            <w:tcW w:w="3113" w:type="dxa"/>
           </w:tcPr>
           <w:p>
             <w:pPr>
@@ -9791,15 +9761,7 @@
               <w:rPr>
                 <w:noProof/>
               </w:rPr>
-              <w:t xml:space="preserve">Use a break point to have a look at the values </w:t>
-            </w:r>
-            <w:bookmarkStart w:id="0" w:name="_GoBack"/>
-            <w:bookmarkEnd w:id="0"/>
-            <w:r>
-              <w:rPr>
-                <w:noProof/>
-              </w:rPr>
-              <w:t>of the variables.</w:t>
+              <w:t>Use a break point to have a look at the values of the variables.</w:t>
             </w:r>
           </w:p>
         </w:tc>
@@ -9816,6 +9778,11 @@
         </w:tc>
       </w:tr>
     </w:tbl>
+    <w:p>
+      <w:pPr>
+        <w:pStyle w:val="Text1"/>
+      </w:pPr>
+    </w:p>
     <w:p>
       <w:pPr>
         <w:pStyle w:val="Text1"/>
@@ -9976,147 +9943,6 @@
         <w:t>Functionality:</w:t>
       </w:r>
     </w:p>
-    <w:tbl>
-      <w:tblPr>
-        <w:tblStyle w:val="TableGrid"/>
-        <w:tblW w:w="0" w:type="auto"/>
-        <w:tblInd w:w="284" w:type="dxa"/>
-        <w:tblLook w:val="04A0" w:firstRow="1" w:lastRow="0" w:firstColumn="1" w:lastColumn="0" w:noHBand="0" w:noVBand="1"/>
-      </w:tblPr>
-      <w:tblGrid>
-        <w:gridCol w:w="5094"/>
-        <w:gridCol w:w="5078"/>
-      </w:tblGrid>
-      <w:tr>
-        <w:tc>
-          <w:tcPr>
-            <w:tcW w:w="5094" w:type="dxa"/>
-          </w:tcPr>
-          <w:p>
-            <w:pPr>
-              <w:pStyle w:val="Sub-TaskHeader"/>
-              <w:ind w:left="0" w:firstLine="0"/>
-            </w:pPr>
-            <w:r>
-              <w:t>Function</w:t>
-            </w:r>
-          </w:p>
-        </w:tc>
-        <w:tc>
-          <w:tcPr>
-            <w:tcW w:w="5078" w:type="dxa"/>
-          </w:tcPr>
-          <w:p>
-            <w:pPr>
-              <w:pStyle w:val="Sub-TaskHeader"/>
-              <w:ind w:left="0" w:firstLine="0"/>
-            </w:pPr>
-            <w:r>
-              <w:t>Does it work?</w:t>
-            </w:r>
-          </w:p>
-        </w:tc>
-      </w:tr>
-      <w:tr>
-        <w:tc>
-          <w:tcPr>
-            <w:tcW w:w="5094" w:type="dxa"/>
-          </w:tcPr>
-          <w:p>
-            <w:pPr>
-              <w:pStyle w:val="Text2"/>
-              <w:ind w:left="0"/>
-            </w:pPr>
-            <w:r>
-              <w:t xml:space="preserve">Initials input: </w:t>
-            </w:r>
-            <w:r>
-              <w:t xml:space="preserve">The currently selected initials place will be indicated but a flashing underline of the -place. </w:t>
-            </w:r>
-            <w:r>
-              <w:t xml:space="preserve">alpha key presses </w:t>
-            </w:r>
-            <w:r>
-              <w:t>will</w:t>
-            </w:r>
-            <w:r>
-              <w:t xml:space="preserve"> put that character into the cu</w:t>
-            </w:r>
-            <w:r>
-              <w:t>rrently selected initial place. The back space key will remove the character from the currently selected initials place. The enter key will enter the initials (see below).</w:t>
-            </w:r>
-          </w:p>
-        </w:tc>
-        <w:tc>
-          <w:tcPr>
-            <w:tcW w:w="5078" w:type="dxa"/>
-          </w:tcPr>
-          <w:p>
-            <w:pPr>
-              <w:pStyle w:val="Text2"/>
-              <w:ind w:left="0"/>
-            </w:pPr>
-          </w:p>
-        </w:tc>
-      </w:tr>
-      <w:tr>
-        <w:tc>
-          <w:tcPr>
-            <w:tcW w:w="5094" w:type="dxa"/>
-          </w:tcPr>
-          <w:p>
-            <w:pPr>
-              <w:pStyle w:val="Text2"/>
-              <w:ind w:left="0"/>
-            </w:pPr>
-            <w:r>
-              <w:t>Initials enter</w:t>
-            </w:r>
-            <w:r>
-              <w:t>: checks to make sure 3 characters have been input. If the check is passed the sort function will be called to place the new high score and then it will be added to the file</w:t>
-            </w:r>
-          </w:p>
-        </w:tc>
-        <w:tc>
-          <w:tcPr>
-            <w:tcW w:w="5078" w:type="dxa"/>
-          </w:tcPr>
-          <w:p>
-            <w:pPr>
-              <w:pStyle w:val="Text2"/>
-              <w:ind w:left="0"/>
-            </w:pPr>
-          </w:p>
-        </w:tc>
-      </w:tr>
-      <w:tr>
-        <w:tc>
-          <w:tcPr>
-            <w:tcW w:w="5094" w:type="dxa"/>
-          </w:tcPr>
-          <w:p>
-            <w:pPr>
-              <w:pStyle w:val="Text2"/>
-              <w:ind w:left="0"/>
-            </w:pPr>
-            <w:r>
-              <w:t>Skip button click: will skip in putting a new high score and switch to the high score display page.</w:t>
-            </w:r>
-          </w:p>
-        </w:tc>
-        <w:tc>
-          <w:tcPr>
-            <w:tcW w:w="5078" w:type="dxa"/>
-          </w:tcPr>
-          <w:p>
-            <w:pPr>
-              <w:pStyle w:val="Text2"/>
-              <w:ind w:left="0"/>
-            </w:pPr>
-          </w:p>
-        </w:tc>
-      </w:tr>
-    </w:tbl>
     <w:p>
       <w:pPr>
         <w:pStyle w:val="Text1"/>
@@ -10413,7 +10239,6 @@
               <w:ind w:left="0"/>
             </w:pPr>
             <w:r>
-              <w:lastRenderedPageBreak/>
               <w:t>Exit button and escape key should close the program when clicked.</w:t>
             </w:r>
           </w:p>
@@ -10523,6 +10348,7 @@
         <w:pStyle w:val="Text2"/>
       </w:pPr>
       <w:r>
+        <w:lastRenderedPageBreak/>
         <w:t>A user survey will be taken on the clarity and usability of the layout.</w:t>
       </w:r>
     </w:p>
@@ -11049,16 +10875,7 @@
     <w:p>
       <w:pPr>
         <w:pStyle w:val="Text1"/>
-      </w:pPr>
-    </w:p>
-    <w:p>
-      <w:pPr>
-        <w:pStyle w:val="Text1"/>
-      </w:pPr>
-    </w:p>
-    <w:p>
-      <w:pPr>
-        <w:pStyle w:val="Text1"/>
+        <w:ind w:left="0"/>
       </w:pPr>
     </w:p>
     <w:p>
@@ -11183,7 +11000,6 @@
               <w:ind w:left="0"/>
             </w:pPr>
             <w:r>
-              <w:lastRenderedPageBreak/>
               <w:t>Ease of use: are the buttons an appropriate size/do the buttons have appropriate positioning to make them easy to click?</w:t>
             </w:r>
           </w:p>
@@ -11203,30 +11019,10 @@
     </w:tbl>
     <w:p>
       <w:pPr>
-        <w:pStyle w:val="Text1"/>
-      </w:pPr>
-    </w:p>
-    <w:p>
-      <w:pPr>
-        <w:rPr>
-          <w:sz w:val="24"/>
-          <w:szCs w:val="24"/>
-        </w:rPr>
-      </w:pPr>
-      <w:r>
-        <w:br w:type="page"/>
-      </w:r>
-    </w:p>
-    <w:p>
-      <w:pPr>
-        <w:pStyle w:val="Text1"/>
-      </w:pPr>
-    </w:p>
-    <w:p>
-      <w:pPr>
         <w:pStyle w:val="SectionHeader"/>
       </w:pPr>
       <w:r>
+        <w:lastRenderedPageBreak/>
         <w:t>UI Design</w:t>
       </w:r>
     </w:p>
@@ -12554,37 +12350,7 @@
         <w:pStyle w:val="Text3"/>
       </w:pPr>
       <w:r>
-        <w:t>Positions: (</w:t>
-      </w:r>
-      <w:r>
-        <w:t>487</w:t>
-      </w:r>
-      <w:r>
-        <w:t>, 4</w:t>
-      </w:r>
-      <w:r>
-        <w:t>67</w:t>
-      </w:r>
-      <w:r>
-        <w:t>), (487, 5</w:t>
-      </w:r>
-      <w:r>
-        <w:t>4</w:t>
-      </w:r>
-      <w:r>
-        <w:t>8), (487, 6</w:t>
-      </w:r>
-      <w:r>
-        <w:t>28</w:t>
-      </w:r>
-      <w:r>
-        <w:t>), (487, 7</w:t>
-      </w:r>
-      <w:r>
-        <w:t>07</w:t>
-      </w:r>
-      <w:r>
-        <w:t>)</w:t>
+        <w:t>Positions: (487, 467), (487, 548), (487, 628), (487, 707)</w:t>
       </w:r>
     </w:p>
     <w:p>
@@ -12633,90 +12399,87 @@
         <w:pStyle w:val="Text3"/>
       </w:pPr>
       <w:r>
+        <w:t>Positions: (584, 488), (584, 568), (584, 647), (584, 729)</w:t>
+      </w:r>
+    </w:p>
+    <w:p>
+      <w:pPr>
+        <w:pStyle w:val="Text3"/>
+      </w:pPr>
+      <w:r>
+        <w:t>Content: the point value of respective aliens</w:t>
+      </w:r>
+    </w:p>
+    <w:p>
+      <w:pPr>
+        <w:pStyle w:val="Text3"/>
+      </w:pPr>
+    </w:p>
+    <w:p>
+      <w:pPr>
+        <w:pStyle w:val="Sub-TaskHeader"/>
+      </w:pPr>
+      <w:r>
+        <w:t>Background:</w:t>
+      </w:r>
+    </w:p>
+    <w:p>
+      <w:pPr>
+        <w:pStyle w:val="Text3"/>
+      </w:pPr>
+      <w:r>
+        <w:t>Size: 960x720</w:t>
+      </w:r>
+      <w:r>
+        <w:t>px</w:t>
+      </w:r>
+    </w:p>
+    <w:p>
+      <w:pPr>
+        <w:pStyle w:val="Text3"/>
+      </w:pPr>
+      <w:r>
+        <w:t>Image: black with white spots to mimic stars</w:t>
+      </w:r>
+    </w:p>
+    <w:p>
+      <w:pPr>
+        <w:pStyle w:val="Text3"/>
+      </w:pPr>
+    </w:p>
+    <w:p>
+      <w:pPr>
+        <w:pStyle w:val="Sub-TaskHeader"/>
+      </w:pPr>
+      <w:r>
+        <w:t>Buttons:</w:t>
+      </w:r>
+    </w:p>
+    <w:p>
+      <w:pPr>
+        <w:pStyle w:val="Text3"/>
+      </w:pPr>
+      <w:r>
+        <w:t>Size: 164x62</w:t>
+      </w:r>
+      <w:r>
+        <w:t>px</w:t>
+      </w:r>
+      <w:r>
+        <w:t xml:space="preserve"> (normal), </w:t>
+      </w:r>
+      <w:r>
+        <w:t>184x78px (large)</w:t>
+      </w:r>
+    </w:p>
+    <w:p>
+      <w:pPr>
+        <w:pStyle w:val="Text3"/>
+      </w:pPr>
+      <w:r>
         <w:t xml:space="preserve">Positions: </w:t>
       </w:r>
       <w:r>
-        <w:t>(584, 488), (584, 568), (584, 647), (584, 729)</w:t>
-      </w:r>
-    </w:p>
-    <w:p>
-      <w:pPr>
-        <w:pStyle w:val="Text3"/>
-      </w:pPr>
-      <w:r>
-        <w:t>Content: the point value of respective aliens</w:t>
-      </w:r>
-    </w:p>
-    <w:p>
-      <w:pPr>
-        <w:pStyle w:val="Text3"/>
-      </w:pPr>
-    </w:p>
-    <w:p>
-      <w:pPr>
-        <w:pStyle w:val="Sub-TaskHeader"/>
-      </w:pPr>
-      <w:r>
-        <w:t>Background:</w:t>
-      </w:r>
-    </w:p>
-    <w:p>
-      <w:pPr>
-        <w:pStyle w:val="Text3"/>
-      </w:pPr>
-      <w:r>
-        <w:t>Size: 960x720</w:t>
-      </w:r>
-      <w:r>
-        <w:t>px</w:t>
-      </w:r>
-    </w:p>
-    <w:p>
-      <w:pPr>
-        <w:pStyle w:val="Text3"/>
-      </w:pPr>
-      <w:r>
-        <w:t>Image: black with white spots to mimic stars</w:t>
-      </w:r>
-    </w:p>
-    <w:p>
-      <w:pPr>
-        <w:pStyle w:val="Text3"/>
-      </w:pPr>
-    </w:p>
-    <w:p>
-      <w:pPr>
-        <w:pStyle w:val="Sub-TaskHeader"/>
-      </w:pPr>
-      <w:r>
-        <w:t>Buttons:</w:t>
-      </w:r>
-    </w:p>
-    <w:p>
-      <w:pPr>
-        <w:pStyle w:val="Text3"/>
-      </w:pPr>
-      <w:r>
-        <w:t>Size: 164x62</w:t>
-      </w:r>
-      <w:r>
-        <w:t>px</w:t>
-      </w:r>
-      <w:r>
-        <w:t xml:space="preserve"> (normal), </w:t>
-      </w:r>
-      <w:r>
-        <w:t>184x78px (large)</w:t>
-      </w:r>
-    </w:p>
-    <w:p>
-      <w:pPr>
-        <w:pStyle w:val="Text3"/>
-      </w:pPr>
-      <w:r>
-        <w:t xml:space="preserve">Positions: </w:t>
-      </w:r>
-      <w:r>
         <w:t>(224, 831)</w:t>
       </w:r>
       <w:r>
@@ -12732,13 +12495,7 @@
         <w:t>889</w:t>
       </w:r>
       <w:r>
-        <w:t xml:space="preserve">, </w:t>
-      </w:r>
-      <w:r>
-        <w:t>831</w:t>
-      </w:r>
-      <w:r>
-        <w:t>)</w:t>
+        <w:t>, 831)</w:t>
       </w:r>
     </w:p>
     <w:p>
@@ -12781,14 +12538,10 @@
     </w:p>
     <w:p>
       <w:pPr>
-        <w:pStyle w:val="Text3"/>
-      </w:pPr>
-    </w:p>
-    <w:p>
-      <w:pPr>
         <w:pStyle w:val="TaskHeader"/>
       </w:pPr>
       <w:r>
+        <w:lastRenderedPageBreak/>
         <w:t>Settings Page:</w:t>
       </w:r>
     </w:p>
@@ -15295,14 +15048,10 @@
     </w:p>
     <w:p>
       <w:pPr>
-        <w:pStyle w:val="Text3"/>
-      </w:pPr>
-    </w:p>
-    <w:p>
-      <w:pPr>
         <w:pStyle w:val="TaskHeader"/>
       </w:pPr>
       <w:r>
+        <w:lastRenderedPageBreak/>
         <w:t>Game Page:</w:t>
       </w:r>
     </w:p>
@@ -16532,14 +16281,10 @@
     </w:p>
     <w:p>
       <w:pPr>
-        <w:pStyle w:val="Text3"/>
-      </w:pPr>
-    </w:p>
-    <w:p>
-      <w:pPr>
         <w:pStyle w:val="Sub-TaskHeader"/>
       </w:pPr>
       <w:r>
+        <w:lastRenderedPageBreak/>
         <w:t>Mothership:</w:t>
       </w:r>
     </w:p>
@@ -17647,11 +17392,7 @@
     <w:p>
       <w:pPr>
         <w:pStyle w:val="Text3"/>
-      </w:pPr>
-    </w:p>
-    <w:p>
-      <w:pPr>
-        <w:pStyle w:val="Text3"/>
+        <w:ind w:left="0"/>
       </w:pPr>
     </w:p>
     <w:p>
@@ -17659,6 +17400,7 @@
         <w:pStyle w:val="Sub-TaskHeader"/>
       </w:pPr>
       <w:r>
+        <w:lastRenderedPageBreak/>
         <w:t xml:space="preserve">Skip </w:t>
       </w:r>
       <w:r>
@@ -17719,14 +17461,10 @@
     </w:p>
     <w:p>
       <w:pPr>
-        <w:pStyle w:val="Text3"/>
-      </w:pPr>
-    </w:p>
-    <w:p>
-      <w:pPr>
         <w:pStyle w:val="TaskHeader"/>
       </w:pPr>
       <w:r>
+        <w:lastRenderedPageBreak/>
         <w:t>High Score Display Page:</w:t>
       </w:r>
     </w:p>
@@ -18395,6 +18133,8 @@
       <w:pPr>
         <w:pStyle w:val="SectionHeader"/>
       </w:pPr>
+      <w:bookmarkStart w:id="0" w:name="_GoBack"/>
+      <w:bookmarkEnd w:id="0"/>
       <w:r>
         <w:lastRenderedPageBreak/>
         <w:t>Psuedocode</w:t>
@@ -35086,7 +34826,7 @@
 </file>
 
 <file path=customXml/itemProps1.xml><?xml version="1.0" encoding="utf-8"?>
-<ds:datastoreItem xmlns:ds="http://schemas.openxmlformats.org/officeDocument/2006/customXml" ds:itemID="{FAD91404-E4B4-45E1-906E-7B393BA1D6FF}">
+<ds:datastoreItem xmlns:ds="http://schemas.openxmlformats.org/officeDocument/2006/customXml" ds:itemID="{EEDA1F14-B1B3-4137-9E2A-4442ADFA3F89}">
   <ds:schemaRefs>
     <ds:schemaRef ds:uri="http://schemas.openxmlformats.org/officeDocument/2006/bibliography"/>
   </ds:schemaRefs>

</xml_diff>

<commit_message>
created text class, made hover/enlarge function for buttons
</commit_message>
<xml_diff>
--- a/Project Documentation.docx
+++ b/Project Documentation.docx
@@ -1,6 +1,6 @@
 
 <file path=word/document.xml><?xml version="1.0" encoding="utf-8"?>
-<w:document xmlns:wpc="http://schemas.microsoft.com/office/word/2010/wordprocessingCanvas" xmlns:cx="http://schemas.microsoft.com/office/drawing/2014/chartex" xmlns:cx1="http://schemas.microsoft.com/office/drawing/2015/9/8/chartex" xmlns:mc="http://schemas.openxmlformats.org/markup-compatibility/2006" xmlns:o="urn:schemas-microsoft-com:office:office" xmlns:r="http://schemas.openxmlformats.org/officeDocument/2006/relationships" xmlns:m="http://schemas.openxmlformats.org/officeDocument/2006/math" xmlns:v="urn:schemas-microsoft-com:vml" xmlns:wp14="http://schemas.microsoft.com/office/word/2010/wordprocessingDrawing" xmlns:wp="http://schemas.openxmlformats.org/drawingml/2006/wordprocessingDrawing" xmlns:w10="urn:schemas-microsoft-com:office:word" xmlns:w="http://schemas.openxmlformats.org/wordprocessingml/2006/main" xmlns:w14="http://schemas.microsoft.com/office/word/2010/wordml" xmlns:w15="http://schemas.microsoft.com/office/word/2012/wordml" xmlns:w16se="http://schemas.microsoft.com/office/word/2015/wordml/symex" xmlns:wpg="http://schemas.microsoft.com/office/word/2010/wordprocessingGroup" xmlns:wpi="http://schemas.microsoft.com/office/word/2010/wordprocessingInk" xmlns:wne="http://schemas.microsoft.com/office/word/2006/wordml" xmlns:wps="http://schemas.microsoft.com/office/word/2010/wordprocessingShape" mc:Ignorable="w14 w15 w16se wp14">
+<w:document xmlns:wpc="http://schemas.microsoft.com/office/word/2010/wordprocessingCanvas" xmlns:cx="http://schemas.microsoft.com/office/drawing/2014/chartex" xmlns:cx1="http://schemas.microsoft.com/office/drawing/2015/9/8/chartex" xmlns:cx2="http://schemas.microsoft.com/office/drawing/2015/10/21/chartex" xmlns:cx3="http://schemas.microsoft.com/office/drawing/2016/5/9/chartex" xmlns:cx4="http://schemas.microsoft.com/office/drawing/2016/5/10/chartex" xmlns:cx5="http://schemas.microsoft.com/office/drawing/2016/5/11/chartex" xmlns:cx6="http://schemas.microsoft.com/office/drawing/2016/5/12/chartex" xmlns:cx7="http://schemas.microsoft.com/office/drawing/2016/5/13/chartex" xmlns:cx8="http://schemas.microsoft.com/office/drawing/2016/5/14/chartex" xmlns:mc="http://schemas.openxmlformats.org/markup-compatibility/2006" xmlns:aink="http://schemas.microsoft.com/office/drawing/2016/ink" xmlns:am3d="http://schemas.microsoft.com/office/drawing/2017/model3d" xmlns:o="urn:schemas-microsoft-com:office:office" xmlns:r="http://schemas.openxmlformats.org/officeDocument/2006/relationships" xmlns:m="http://schemas.openxmlformats.org/officeDocument/2006/math" xmlns:v="urn:schemas-microsoft-com:vml" xmlns:wp14="http://schemas.microsoft.com/office/word/2010/wordprocessingDrawing" xmlns:wp="http://schemas.openxmlformats.org/drawingml/2006/wordprocessingDrawing" xmlns:w10="urn:schemas-microsoft-com:office:word" xmlns:w="http://schemas.openxmlformats.org/wordprocessingml/2006/main" xmlns:w14="http://schemas.microsoft.com/office/word/2010/wordml" xmlns:w15="http://schemas.microsoft.com/office/word/2012/wordml" xmlns:w16cid="http://schemas.microsoft.com/office/word/2016/wordml/cid" xmlns:w16se="http://schemas.microsoft.com/office/word/2015/wordml/symex" xmlns:wpg="http://schemas.microsoft.com/office/word/2010/wordprocessingGroup" xmlns:wpi="http://schemas.microsoft.com/office/word/2010/wordprocessingInk" xmlns:wne="http://schemas.microsoft.com/office/word/2006/wordml" xmlns:wps="http://schemas.microsoft.com/office/word/2010/wordprocessingShape" mc:Ignorable="w14 w15 w16se w16cid wp14">
   <w:body>
     <w:p>
       <w:pPr>
@@ -2727,8 +2727,6 @@
       <w:r>
         <w:t xml:space="preserve">The Pygame Wiki </w:t>
       </w:r>
-      <w:bookmarkStart w:id="0" w:name="_GoBack"/>
-      <w:bookmarkEnd w:id="0"/>
     </w:p>
     <w:p>
       <w:pPr>
@@ -4806,7 +4804,7 @@
                     </wp:anchor>
                   </w:drawing>
                 </mc:Choice>
-                <mc:Fallback xmlns:w16cid="http://schemas.microsoft.com/office/word/2016/wordml/cid" xmlns:am3d="http://schemas.microsoft.com/office/drawing/2017/model3d" xmlns:aink="http://schemas.microsoft.com/office/drawing/2016/ink" xmlns:cx8="http://schemas.microsoft.com/office/drawing/2016/5/14/chartex" xmlns:cx7="http://schemas.microsoft.com/office/drawing/2016/5/13/chartex" xmlns:cx6="http://schemas.microsoft.com/office/drawing/2016/5/12/chartex" xmlns:cx5="http://schemas.microsoft.com/office/drawing/2016/5/11/chartex" xmlns:cx4="http://schemas.microsoft.com/office/drawing/2016/5/10/chartex" xmlns:cx3="http://schemas.microsoft.com/office/drawing/2016/5/9/chartex" xmlns:cx2="http://schemas.microsoft.com/office/drawing/2015/10/21/chartex">
+                <mc:Fallback>
                   <w:pict>
                     <v:shapetype w14:anchorId="42EB908D" id="_x0000_t66" coordsize="21600,21600" o:spt="66" adj="5400,5400" path="m@0,l@0@1,21600@1,21600@2@0@2@0,21600,,10800xe">
                       <v:stroke joinstyle="miter"/>
@@ -4889,7 +4887,7 @@
                     </wp:anchor>
                   </w:drawing>
                 </mc:Choice>
-                <mc:Fallback xmlns:w16cid="http://schemas.microsoft.com/office/word/2016/wordml/cid" xmlns:am3d="http://schemas.microsoft.com/office/drawing/2017/model3d" xmlns:aink="http://schemas.microsoft.com/office/drawing/2016/ink" xmlns:cx8="http://schemas.microsoft.com/office/drawing/2016/5/14/chartex" xmlns:cx7="http://schemas.microsoft.com/office/drawing/2016/5/13/chartex" xmlns:cx6="http://schemas.microsoft.com/office/drawing/2016/5/12/chartex" xmlns:cx5="http://schemas.microsoft.com/office/drawing/2016/5/11/chartex" xmlns:cx4="http://schemas.microsoft.com/office/drawing/2016/5/10/chartex" xmlns:cx3="http://schemas.microsoft.com/office/drawing/2016/5/9/chartex" xmlns:cx2="http://schemas.microsoft.com/office/drawing/2015/10/21/chartex">
+                <mc:Fallback>
                   <w:pict>
                     <v:shapetype w14:anchorId="2304CEB1" id="_x0000_t66" coordsize="21600,21600" o:spt="66" adj="5400,5400" path="m@0,l@0@1,21600@1,21600@2@0@2@0,21600,,10800xe">
                       <v:stroke joinstyle="miter"/>
@@ -5370,7 +5368,7 @@
                     </wp:anchor>
                   </w:drawing>
                 </mc:Choice>
-                <mc:Fallback xmlns:w16cid="http://schemas.microsoft.com/office/word/2016/wordml/cid" xmlns:am3d="http://schemas.microsoft.com/office/drawing/2017/model3d" xmlns:aink="http://schemas.microsoft.com/office/drawing/2016/ink" xmlns:cx8="http://schemas.microsoft.com/office/drawing/2016/5/14/chartex" xmlns:cx7="http://schemas.microsoft.com/office/drawing/2016/5/13/chartex" xmlns:cx6="http://schemas.microsoft.com/office/drawing/2016/5/12/chartex" xmlns:cx5="http://schemas.microsoft.com/office/drawing/2016/5/11/chartex" xmlns:cx4="http://schemas.microsoft.com/office/drawing/2016/5/10/chartex" xmlns:cx3="http://schemas.microsoft.com/office/drawing/2016/5/9/chartex" xmlns:cx2="http://schemas.microsoft.com/office/drawing/2015/10/21/chartex">
+                <mc:Fallback>
                   <w:pict>
                     <v:shape w14:anchorId="043312B0" id="Left Arrow 13" o:spid="_x0000_s1026" type="#_x0000_t66" style="position:absolute;margin-left:21.2pt;margin-top:4.75pt;width:12pt;height:6pt;rotation:180;z-index:251678720;visibility:visible;mso-wrap-style:square;mso-height-percent:0;mso-wrap-distance-left:9pt;mso-wrap-distance-top:0;mso-wrap-distance-right:9pt;mso-wrap-distance-bottom:0;mso-position-horizontal:absolute;mso-position-horizontal-relative:text;mso-position-vertical:absolute;mso-position-vertical-relative:text;mso-height-percent:0;mso-height-relative:margin;v-text-anchor:middle" o:gfxdata="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" fillcolor="#4472c4 [3204]" strokecolor="#1f3763 [1604]" strokeweight="1pt"/>
                   </w:pict>
@@ -5439,7 +5437,7 @@
                     </wp:anchor>
                   </w:drawing>
                 </mc:Choice>
-                <mc:Fallback xmlns:w16cid="http://schemas.microsoft.com/office/word/2016/wordml/cid" xmlns:am3d="http://schemas.microsoft.com/office/drawing/2017/model3d" xmlns:aink="http://schemas.microsoft.com/office/drawing/2016/ink" xmlns:cx8="http://schemas.microsoft.com/office/drawing/2016/5/14/chartex" xmlns:cx7="http://schemas.microsoft.com/office/drawing/2016/5/13/chartex" xmlns:cx6="http://schemas.microsoft.com/office/drawing/2016/5/12/chartex" xmlns:cx5="http://schemas.microsoft.com/office/drawing/2016/5/11/chartex" xmlns:cx4="http://schemas.microsoft.com/office/drawing/2016/5/10/chartex" xmlns:cx3="http://schemas.microsoft.com/office/drawing/2016/5/9/chartex" xmlns:cx2="http://schemas.microsoft.com/office/drawing/2015/10/21/chartex">
+                <mc:Fallback>
                   <w:pict>
                     <v:shape w14:anchorId="094F04E4" id="Left Arrow 12" o:spid="_x0000_s1026" type="#_x0000_t66" style="position:absolute;margin-left:-.25pt;margin-top:4.55pt;width:12pt;height:6pt;z-index:251677696;visibility:visible;mso-wrap-style:square;mso-wrap-distance-left:9pt;mso-wrap-distance-top:0;mso-wrap-distance-right:9pt;mso-wrap-distance-bottom:0;mso-position-horizontal:absolute;mso-position-horizontal-relative:text;mso-position-vertical:absolute;mso-position-vertical-relative:text;v-text-anchor:middle" o:gfxdata="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" fillcolor="#4472c4 [3204]" strokecolor="#1f3763 [1604]" strokeweight="1pt"/>
                   </w:pict>
@@ -9382,7 +9380,7 @@
                     </wp:anchor>
                   </w:drawing>
                 </mc:Choice>
-                <mc:Fallback xmlns:w16cid="http://schemas.microsoft.com/office/word/2016/wordml/cid" xmlns:am3d="http://schemas.microsoft.com/office/drawing/2017/model3d" xmlns:aink="http://schemas.microsoft.com/office/drawing/2016/ink" xmlns:cx8="http://schemas.microsoft.com/office/drawing/2016/5/14/chartex" xmlns:cx7="http://schemas.microsoft.com/office/drawing/2016/5/13/chartex" xmlns:cx6="http://schemas.microsoft.com/office/drawing/2016/5/12/chartex" xmlns:cx5="http://schemas.microsoft.com/office/drawing/2016/5/11/chartex" xmlns:cx4="http://schemas.microsoft.com/office/drawing/2016/5/10/chartex" xmlns:cx3="http://schemas.microsoft.com/office/drawing/2016/5/9/chartex" xmlns:cx2="http://schemas.microsoft.com/office/drawing/2015/10/21/chartex">
+                <mc:Fallback>
                   <w:pict>
                     <v:shapetype w14:anchorId="59CC9CF0" id="_x0000_t66" coordsize="21600,21600" o:spt="66" adj="5400,5400" path="m@0,l@0@1,21600@1,21600@2@0@2@0,21600,,10800xe">
                       <v:stroke joinstyle="miter"/>
@@ -9471,7 +9469,7 @@
                     </wp:anchor>
                   </w:drawing>
                 </mc:Choice>
-                <mc:Fallback xmlns:w16cid="http://schemas.microsoft.com/office/word/2016/wordml/cid" xmlns:am3d="http://schemas.microsoft.com/office/drawing/2017/model3d" xmlns:aink="http://schemas.microsoft.com/office/drawing/2016/ink" xmlns:cx8="http://schemas.microsoft.com/office/drawing/2016/5/14/chartex" xmlns:cx7="http://schemas.microsoft.com/office/drawing/2016/5/13/chartex" xmlns:cx6="http://schemas.microsoft.com/office/drawing/2016/5/12/chartex" xmlns:cx5="http://schemas.microsoft.com/office/drawing/2016/5/11/chartex" xmlns:cx4="http://schemas.microsoft.com/office/drawing/2016/5/10/chartex" xmlns:cx3="http://schemas.microsoft.com/office/drawing/2016/5/9/chartex" xmlns:cx2="http://schemas.microsoft.com/office/drawing/2015/10/21/chartex">
+                <mc:Fallback>
                   <w:pict>
                     <v:shape w14:anchorId="36F3EE1B" id="Left Arrow 11" o:spid="_x0000_s1026" type="#_x0000_t66" style="position:absolute;margin-left:126.95pt;margin-top:64.55pt;width:9.45pt;height:5.45pt;rotation:180;z-index:251802624;visibility:visible;mso-wrap-style:square;mso-width-percent:0;mso-height-percent:0;mso-wrap-distance-left:9pt;mso-wrap-distance-top:0;mso-wrap-distance-right:9pt;mso-wrap-distance-bottom:0;mso-position-horizontal:absolute;mso-position-horizontal-relative:text;mso-position-vertical:absolute;mso-position-vertical-relative:text;mso-width-percent:0;mso-height-percent:0;mso-width-relative:margin;mso-height-relative:margin;v-text-anchor:middle" o:gfxdata="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" adj="6221" fillcolor="#4472c4 [3204]" strokecolor="#1f3763 [1604]" strokeweight="1pt"/>
                   </w:pict>
@@ -11233,7 +11231,7 @@
               </wp:anchor>
             </w:drawing>
           </mc:Choice>
-          <mc:Fallback xmlns:w16cid="http://schemas.microsoft.com/office/word/2016/wordml/cid" xmlns:am3d="http://schemas.microsoft.com/office/drawing/2017/model3d" xmlns:aink="http://schemas.microsoft.com/office/drawing/2016/ink" xmlns:cx8="http://schemas.microsoft.com/office/drawing/2016/5/14/chartex" xmlns:cx7="http://schemas.microsoft.com/office/drawing/2016/5/13/chartex" xmlns:cx6="http://schemas.microsoft.com/office/drawing/2016/5/12/chartex" xmlns:cx5="http://schemas.microsoft.com/office/drawing/2016/5/11/chartex" xmlns:cx4="http://schemas.microsoft.com/office/drawing/2016/5/10/chartex" xmlns:cx3="http://schemas.microsoft.com/office/drawing/2016/5/9/chartex" xmlns:cx2="http://schemas.microsoft.com/office/drawing/2015/10/21/chartex">
+          <mc:Fallback>
             <w:pict>
               <v:line w14:anchorId="5D24F621" id="Straight Connector 24" o:spid="_x0000_s1026" style="position:absolute;z-index:251683840;visibility:visible;mso-wrap-style:square;mso-wrap-distance-left:9pt;mso-wrap-distance-top:0;mso-wrap-distance-right:9pt;mso-wrap-distance-bottom:0;mso-position-horizontal:absolute;mso-position-horizontal-relative:text;mso-position-vertical:absolute;mso-position-vertical-relative:text" from="32.25pt,8.25pt" to="174pt,8.25pt" o:gfxdata="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" strokecolor="black [3200]" strokeweight=".5pt">
                 <v:stroke joinstyle="miter"/>
@@ -11316,7 +11314,7 @@
               </wp:anchor>
             </w:drawing>
           </mc:Choice>
-          <mc:Fallback xmlns:w16cid="http://schemas.microsoft.com/office/word/2016/wordml/cid" xmlns:am3d="http://schemas.microsoft.com/office/drawing/2017/model3d" xmlns:aink="http://schemas.microsoft.com/office/drawing/2016/ink" xmlns:cx8="http://schemas.microsoft.com/office/drawing/2016/5/14/chartex" xmlns:cx7="http://schemas.microsoft.com/office/drawing/2016/5/13/chartex" xmlns:cx6="http://schemas.microsoft.com/office/drawing/2016/5/12/chartex" xmlns:cx5="http://schemas.microsoft.com/office/drawing/2016/5/11/chartex" xmlns:cx4="http://schemas.microsoft.com/office/drawing/2016/5/10/chartex" xmlns:cx3="http://schemas.microsoft.com/office/drawing/2016/5/9/chartex" xmlns:cx2="http://schemas.microsoft.com/office/drawing/2015/10/21/chartex">
+          <mc:Fallback>
             <w:pict>
               <v:line w14:anchorId="45C78FEC" id="Straight Connector 25" o:spid="_x0000_s1026" style="position:absolute;z-index:251685888;visibility:visible;mso-wrap-style:square;mso-width-percent:0;mso-height-percent:0;mso-wrap-distance-left:9pt;mso-wrap-distance-top:0;mso-wrap-distance-right:9pt;mso-wrap-distance-bottom:0;mso-position-horizontal:absolute;mso-position-horizontal-relative:text;mso-position-vertical:absolute;mso-position-vertical-relative:text;mso-width-percent:0;mso-height-percent:0;mso-width-relative:margin;mso-height-relative:margin" from="60.15pt,8.8pt" to="173.8pt,8.8pt" o:gfxdata="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" strokecolor="black [3200]" strokeweight=".5pt">
                 <v:stroke joinstyle="miter"/>
@@ -11404,7 +11402,7 @@
               </wp:anchor>
             </w:drawing>
           </mc:Choice>
-          <mc:Fallback xmlns:w16cid="http://schemas.microsoft.com/office/word/2016/wordml/cid" xmlns:am3d="http://schemas.microsoft.com/office/drawing/2017/model3d" xmlns:aink="http://schemas.microsoft.com/office/drawing/2016/ink" xmlns:cx8="http://schemas.microsoft.com/office/drawing/2016/5/14/chartex" xmlns:cx7="http://schemas.microsoft.com/office/drawing/2016/5/13/chartex" xmlns:cx6="http://schemas.microsoft.com/office/drawing/2016/5/12/chartex" xmlns:cx5="http://schemas.microsoft.com/office/drawing/2016/5/11/chartex" xmlns:cx4="http://schemas.microsoft.com/office/drawing/2016/5/10/chartex" xmlns:cx3="http://schemas.microsoft.com/office/drawing/2016/5/9/chartex" xmlns:cx2="http://schemas.microsoft.com/office/drawing/2015/10/21/chartex">
+          <mc:Fallback>
             <w:pict>
               <v:line w14:anchorId="32B1819B" id="Straight Connector 31" o:spid="_x0000_s1026" style="position:absolute;flip:y;z-index:251698176;visibility:visible;mso-wrap-style:square;mso-width-percent:0;mso-height-percent:0;mso-wrap-distance-left:9pt;mso-wrap-distance-top:0;mso-wrap-distance-right:9pt;mso-wrap-distance-bottom:0;mso-position-horizontal:absolute;mso-position-horizontal-relative:text;mso-position-vertical:absolute;mso-position-vertical-relative:text;mso-width-percent:0;mso-height-percent:0;mso-width-relative:margin;mso-height-relative:margin" from="70.85pt,2.85pt" to="281.65pt,39.35pt" o:gfxdata="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" strokecolor="black [3200]" strokeweight=".5pt">
                 <v:stroke joinstyle="miter"/>
@@ -11475,7 +11473,7 @@
               </wp:anchor>
             </w:drawing>
           </mc:Choice>
-          <mc:Fallback xmlns:w16cid="http://schemas.microsoft.com/office/word/2016/wordml/cid" xmlns:am3d="http://schemas.microsoft.com/office/drawing/2017/model3d" xmlns:aink="http://schemas.microsoft.com/office/drawing/2016/ink" xmlns:cx8="http://schemas.microsoft.com/office/drawing/2016/5/14/chartex" xmlns:cx7="http://schemas.microsoft.com/office/drawing/2016/5/13/chartex" xmlns:cx6="http://schemas.microsoft.com/office/drawing/2016/5/12/chartex" xmlns:cx5="http://schemas.microsoft.com/office/drawing/2016/5/11/chartex" xmlns:cx4="http://schemas.microsoft.com/office/drawing/2016/5/10/chartex" xmlns:cx3="http://schemas.microsoft.com/office/drawing/2016/5/9/chartex" xmlns:cx2="http://schemas.microsoft.com/office/drawing/2015/10/21/chartex">
+          <mc:Fallback>
             <w:pict>
               <v:line w14:anchorId="6A88CE8C" id="Straight Connector 30" o:spid="_x0000_s1026" style="position:absolute;z-index:251696128;visibility:visible;mso-wrap-style:square;mso-width-percent:0;mso-height-percent:0;mso-wrap-distance-left:9pt;mso-wrap-distance-top:0;mso-wrap-distance-right:9pt;mso-wrap-distance-bottom:0;mso-position-horizontal:absolute;mso-position-horizontal-relative:margin;mso-position-vertical:absolute;mso-position-vertical-relative:text;mso-width-percent:0;mso-height-percent:0;mso-width-relative:margin;mso-height-relative:margin" from="77.4pt,7.1pt" to="238pt,85.6pt" o:gfxdata="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" strokecolor="#4472c4 [3204]" strokeweight=".5pt">
                 <v:stroke joinstyle="miter"/>
@@ -11547,7 +11545,7 @@
               </wp:anchor>
             </w:drawing>
           </mc:Choice>
-          <mc:Fallback xmlns:w16cid="http://schemas.microsoft.com/office/word/2016/wordml/cid" xmlns:am3d="http://schemas.microsoft.com/office/drawing/2017/model3d" xmlns:aink="http://schemas.microsoft.com/office/drawing/2016/ink" xmlns:cx8="http://schemas.microsoft.com/office/drawing/2016/5/14/chartex" xmlns:cx7="http://schemas.microsoft.com/office/drawing/2016/5/13/chartex" xmlns:cx6="http://schemas.microsoft.com/office/drawing/2016/5/12/chartex" xmlns:cx5="http://schemas.microsoft.com/office/drawing/2016/5/11/chartex" xmlns:cx4="http://schemas.microsoft.com/office/drawing/2016/5/10/chartex" xmlns:cx3="http://schemas.microsoft.com/office/drawing/2016/5/9/chartex" xmlns:cx2="http://schemas.microsoft.com/office/drawing/2015/10/21/chartex">
+          <mc:Fallback>
             <w:pict>
               <v:line w14:anchorId="00740106" id="Straight Connector 28" o:spid="_x0000_s1026" style="position:absolute;z-index:251692032;visibility:visible;mso-wrap-style:square;mso-width-percent:0;mso-height-percent:0;mso-wrap-distance-left:9pt;mso-wrap-distance-top:0;mso-wrap-distance-right:9pt;mso-wrap-distance-bottom:0;mso-position-horizontal:absolute;mso-position-horizontal-relative:text;mso-position-vertical:absolute;mso-position-vertical-relative:text;mso-width-percent:0;mso-height-percent:0;mso-width-relative:margin;mso-height-relative:margin" from="77.05pt,7.1pt" to="237pt,30.25pt" o:gfxdata="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" strokecolor="#4472c4 [3204]" strokeweight=".5pt">
                 <v:stroke joinstyle="miter"/>
@@ -11618,7 +11616,7 @@
               </wp:anchor>
             </w:drawing>
           </mc:Choice>
-          <mc:Fallback xmlns:w16cid="http://schemas.microsoft.com/office/word/2016/wordml/cid" xmlns:am3d="http://schemas.microsoft.com/office/drawing/2017/model3d" xmlns:aink="http://schemas.microsoft.com/office/drawing/2016/ink" xmlns:cx8="http://schemas.microsoft.com/office/drawing/2016/5/14/chartex" xmlns:cx7="http://schemas.microsoft.com/office/drawing/2016/5/13/chartex" xmlns:cx6="http://schemas.microsoft.com/office/drawing/2016/5/12/chartex" xmlns:cx5="http://schemas.microsoft.com/office/drawing/2016/5/11/chartex" xmlns:cx4="http://schemas.microsoft.com/office/drawing/2016/5/10/chartex" xmlns:cx3="http://schemas.microsoft.com/office/drawing/2016/5/9/chartex" xmlns:cx2="http://schemas.microsoft.com/office/drawing/2015/10/21/chartex">
+          <mc:Fallback>
             <w:pict>
               <v:line w14:anchorId="0A105FEB" id="Straight Connector 26" o:spid="_x0000_s1026" style="position:absolute;flip:y;z-index:251687936;visibility:visible;mso-wrap-style:square;mso-width-percent:0;mso-height-percent:0;mso-wrap-distance-left:9pt;mso-wrap-distance-top:0;mso-wrap-distance-right:9pt;mso-wrap-distance-bottom:0;mso-position-horizontal:absolute;mso-position-horizontal-relative:text;mso-position-vertical:absolute;mso-position-vertical-relative:text;mso-width-percent:0;mso-height-percent:0;mso-width-relative:margin;mso-height-relative:margin" from="77.4pt,.25pt" to="236.7pt,7.4pt" o:gfxdata="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" strokecolor="#4472c4 [3204]" strokeweight=".5pt">
                 <v:stroke joinstyle="miter"/>
@@ -11689,7 +11687,7 @@
               </wp:anchor>
             </w:drawing>
           </mc:Choice>
-          <mc:Fallback xmlns:w16cid="http://schemas.microsoft.com/office/word/2016/wordml/cid" xmlns:am3d="http://schemas.microsoft.com/office/drawing/2017/model3d" xmlns:aink="http://schemas.microsoft.com/office/drawing/2016/ink" xmlns:cx8="http://schemas.microsoft.com/office/drawing/2016/5/14/chartex" xmlns:cx7="http://schemas.microsoft.com/office/drawing/2016/5/13/chartex" xmlns:cx6="http://schemas.microsoft.com/office/drawing/2016/5/12/chartex" xmlns:cx5="http://schemas.microsoft.com/office/drawing/2016/5/11/chartex" xmlns:cx4="http://schemas.microsoft.com/office/drawing/2016/5/10/chartex" xmlns:cx3="http://schemas.microsoft.com/office/drawing/2016/5/9/chartex" xmlns:cx2="http://schemas.microsoft.com/office/drawing/2015/10/21/chartex">
+          <mc:Fallback>
             <w:pict>
               <v:line w14:anchorId="4726181B" id="Straight Connector 29" o:spid="_x0000_s1026" style="position:absolute;z-index:251694080;visibility:visible;mso-wrap-style:square;mso-width-percent:0;mso-height-percent:0;mso-wrap-distance-left:9pt;mso-wrap-distance-top:0;mso-wrap-distance-right:9pt;mso-wrap-distance-bottom:0;mso-position-horizontal:absolute;mso-position-horizontal-relative:margin;mso-position-vertical:absolute;mso-position-vertical-relative:text;mso-width-percent:0;mso-height-percent:0;mso-width-relative:margin;mso-height-relative:margin" from="78.35pt,7.45pt" to="237.65pt,61.8pt" o:gfxdata="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" strokecolor="#4472c4 [3204]" strokeweight=".5pt">
                 <v:stroke joinstyle="miter"/>
@@ -11773,7 +11771,7 @@
               </wp:anchor>
             </w:drawing>
           </mc:Choice>
-          <mc:Fallback xmlns:w16cid="http://schemas.microsoft.com/office/word/2016/wordml/cid" xmlns:am3d="http://schemas.microsoft.com/office/drawing/2017/model3d" xmlns:aink="http://schemas.microsoft.com/office/drawing/2016/ink" xmlns:cx8="http://schemas.microsoft.com/office/drawing/2016/5/14/chartex" xmlns:cx7="http://schemas.microsoft.com/office/drawing/2016/5/13/chartex" xmlns:cx6="http://schemas.microsoft.com/office/drawing/2016/5/12/chartex" xmlns:cx5="http://schemas.microsoft.com/office/drawing/2016/5/11/chartex" xmlns:cx4="http://schemas.microsoft.com/office/drawing/2016/5/10/chartex" xmlns:cx3="http://schemas.microsoft.com/office/drawing/2016/5/9/chartex" xmlns:cx2="http://schemas.microsoft.com/office/drawing/2015/10/21/chartex">
+          <mc:Fallback>
             <w:pict>
               <v:line w14:anchorId="2911F444" id="Straight Connector 33" o:spid="_x0000_s1026" style="position:absolute;z-index:251702272;visibility:visible;mso-wrap-style:square;mso-width-percent:0;mso-height-percent:0;mso-wrap-distance-left:9pt;mso-wrap-distance-top:0;mso-wrap-distance-right:9pt;mso-wrap-distance-bottom:0;mso-position-horizontal:absolute;mso-position-horizontal-relative:text;mso-position-vertical:absolute;mso-position-vertical-relative:text;mso-width-percent:0;mso-height-percent:0;mso-width-relative:margin;mso-height-relative:margin" from="70.85pt,8.4pt" to="276.1pt,58.55pt" o:gfxdata="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" strokecolor="black [3200]" strokeweight=".5pt">
                 <v:stroke joinstyle="miter"/>
@@ -11843,7 +11841,7 @@
               </wp:anchor>
             </w:drawing>
           </mc:Choice>
-          <mc:Fallback xmlns:w16cid="http://schemas.microsoft.com/office/word/2016/wordml/cid" xmlns:am3d="http://schemas.microsoft.com/office/drawing/2017/model3d" xmlns:aink="http://schemas.microsoft.com/office/drawing/2016/ink" xmlns:cx8="http://schemas.microsoft.com/office/drawing/2016/5/14/chartex" xmlns:cx7="http://schemas.microsoft.com/office/drawing/2016/5/13/chartex" xmlns:cx6="http://schemas.microsoft.com/office/drawing/2016/5/12/chartex" xmlns:cx5="http://schemas.microsoft.com/office/drawing/2016/5/11/chartex" xmlns:cx4="http://schemas.microsoft.com/office/drawing/2016/5/10/chartex" xmlns:cx3="http://schemas.microsoft.com/office/drawing/2016/5/9/chartex" xmlns:cx2="http://schemas.microsoft.com/office/drawing/2015/10/21/chartex">
+          <mc:Fallback>
             <w:pict>
               <v:line w14:anchorId="53E3A858" id="Straight Connector 32" o:spid="_x0000_s1026" style="position:absolute;z-index:251700224;visibility:visible;mso-wrap-style:square;mso-width-percent:0;mso-height-percent:0;mso-wrap-distance-left:9pt;mso-wrap-distance-top:0;mso-wrap-distance-right:9pt;mso-wrap-distance-bottom:0;mso-position-horizontal:absolute;mso-position-horizontal-relative:text;mso-position-vertical:absolute;mso-position-vertical-relative:text;mso-width-percent:0;mso-height-percent:0;mso-width-relative:margin;mso-height-relative:margin" from="71.5pt,7.65pt" to="285.55pt,30.85pt" o:gfxdata="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" strokecolor="black [3200]" strokeweight=".5pt">
                 <v:stroke joinstyle="miter"/>
@@ -11913,7 +11911,7 @@
               </wp:anchor>
             </w:drawing>
           </mc:Choice>
-          <mc:Fallback xmlns:w16cid="http://schemas.microsoft.com/office/word/2016/wordml/cid" xmlns:am3d="http://schemas.microsoft.com/office/drawing/2017/model3d" xmlns:aink="http://schemas.microsoft.com/office/drawing/2016/ink" xmlns:cx8="http://schemas.microsoft.com/office/drawing/2016/5/14/chartex" xmlns:cx7="http://schemas.microsoft.com/office/drawing/2016/5/13/chartex" xmlns:cx6="http://schemas.microsoft.com/office/drawing/2016/5/12/chartex" xmlns:cx5="http://schemas.microsoft.com/office/drawing/2016/5/11/chartex" xmlns:cx4="http://schemas.microsoft.com/office/drawing/2016/5/10/chartex" xmlns:cx3="http://schemas.microsoft.com/office/drawing/2016/5/9/chartex" xmlns:cx2="http://schemas.microsoft.com/office/drawing/2015/10/21/chartex">
+          <mc:Fallback>
             <w:pict>
               <v:line w14:anchorId="410D4898" id="Straight Connector 27" o:spid="_x0000_s1026" style="position:absolute;flip:y;z-index:251689984;visibility:visible;mso-wrap-style:square;mso-width-percent:0;mso-height-percent:0;mso-wrap-distance-left:9pt;mso-wrap-distance-top:0;mso-wrap-distance-right:9pt;mso-wrap-distance-bottom:0;mso-position-horizontal:absolute;mso-position-horizontal-relative:text;mso-position-vertical:absolute;mso-position-vertical-relative:text;mso-width-percent:0;mso-height-percent:0;mso-width-relative:margin;mso-height-relative:margin" from="70.4pt,3.35pt" to="288.4pt,8.5pt" o:gfxdata="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" strokecolor="black [3200]" strokeweight=".5pt">
                 <v:stroke joinstyle="miter"/>
@@ -12001,7 +11999,7 @@
               </wp:anchor>
             </w:drawing>
           </mc:Choice>
-          <mc:Fallback xmlns:w16cid="http://schemas.microsoft.com/office/word/2016/wordml/cid" xmlns:am3d="http://schemas.microsoft.com/office/drawing/2017/model3d" xmlns:aink="http://schemas.microsoft.com/office/drawing/2016/ink" xmlns:cx8="http://schemas.microsoft.com/office/drawing/2016/5/14/chartex" xmlns:cx7="http://schemas.microsoft.com/office/drawing/2016/5/13/chartex" xmlns:cx6="http://schemas.microsoft.com/office/drawing/2016/5/12/chartex" xmlns:cx5="http://schemas.microsoft.com/office/drawing/2016/5/11/chartex" xmlns:cx4="http://schemas.microsoft.com/office/drawing/2016/5/10/chartex" xmlns:cx3="http://schemas.microsoft.com/office/drawing/2016/5/9/chartex" xmlns:cx2="http://schemas.microsoft.com/office/drawing/2015/10/21/chartex">
+          <mc:Fallback>
             <w:pict>
               <v:line w14:anchorId="124FB495" id="Straight Connector 37" o:spid="_x0000_s1026" style="position:absolute;flip:y;z-index:251710464;visibility:visible;mso-wrap-style:square;mso-width-percent:0;mso-height-percent:0;mso-wrap-distance-left:9pt;mso-wrap-distance-top:0;mso-wrap-distance-right:9pt;mso-wrap-distance-bottom:0;mso-position-horizontal:absolute;mso-position-horizontal-relative:text;mso-position-vertical:absolute;mso-position-vertical-relative:text;mso-width-percent:0;mso-height-percent:0;mso-width-relative:margin;mso-height-relative:margin" from="68.85pt,.55pt" to="163.95pt,6.4pt" o:gfxdata="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" strokecolor="black [3200]" strokeweight=".5pt">
                 <v:stroke joinstyle="miter"/>
@@ -12084,7 +12082,7 @@
               </wp:anchor>
             </w:drawing>
           </mc:Choice>
-          <mc:Fallback xmlns:w16cid="http://schemas.microsoft.com/office/word/2016/wordml/cid" xmlns:am3d="http://schemas.microsoft.com/office/drawing/2017/model3d" xmlns:aink="http://schemas.microsoft.com/office/drawing/2016/ink" xmlns:cx8="http://schemas.microsoft.com/office/drawing/2016/5/14/chartex" xmlns:cx7="http://schemas.microsoft.com/office/drawing/2016/5/13/chartex" xmlns:cx6="http://schemas.microsoft.com/office/drawing/2016/5/12/chartex" xmlns:cx5="http://schemas.microsoft.com/office/drawing/2016/5/11/chartex" xmlns:cx4="http://schemas.microsoft.com/office/drawing/2016/5/10/chartex" xmlns:cx3="http://schemas.microsoft.com/office/drawing/2016/5/9/chartex" xmlns:cx2="http://schemas.microsoft.com/office/drawing/2015/10/21/chartex">
+          <mc:Fallback>
             <w:pict>
               <v:line w14:anchorId="6363CE65" id="Straight Connector 34" o:spid="_x0000_s1026" style="position:absolute;flip:y;z-index:251704320;visibility:visible;mso-wrap-style:square;mso-width-percent:0;mso-height-percent:0;mso-wrap-distance-left:9pt;mso-wrap-distance-top:0;mso-wrap-distance-right:9pt;mso-wrap-distance-bottom:0;mso-position-horizontal:absolute;mso-position-horizontal-relative:text;mso-position-vertical:absolute;mso-position-vertical-relative:text;mso-width-percent:0;mso-height-percent:0;mso-width-relative:margin;mso-height-relative:margin" from="49.05pt,14.05pt" to="139.3pt,24.45pt" o:gfxdata="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" strokecolor="black [3200]" strokeweight=".5pt">
                 <v:stroke joinstyle="miter"/>
@@ -12159,7 +12157,7 @@
               </wp:anchor>
             </w:drawing>
           </mc:Choice>
-          <mc:Fallback xmlns:w16cid="http://schemas.microsoft.com/office/word/2016/wordml/cid" xmlns:am3d="http://schemas.microsoft.com/office/drawing/2017/model3d" xmlns:aink="http://schemas.microsoft.com/office/drawing/2016/ink" xmlns:cx8="http://schemas.microsoft.com/office/drawing/2016/5/14/chartex" xmlns:cx7="http://schemas.microsoft.com/office/drawing/2016/5/13/chartex" xmlns:cx6="http://schemas.microsoft.com/office/drawing/2016/5/12/chartex" xmlns:cx5="http://schemas.microsoft.com/office/drawing/2016/5/11/chartex" xmlns:cx4="http://schemas.microsoft.com/office/drawing/2016/5/10/chartex" xmlns:cx3="http://schemas.microsoft.com/office/drawing/2016/5/9/chartex" xmlns:cx2="http://schemas.microsoft.com/office/drawing/2015/10/21/chartex">
+          <mc:Fallback>
             <w:pict>
               <v:line w14:anchorId="708C4073" id="Straight Connector 36" o:spid="_x0000_s1026" style="position:absolute;z-index:251708416;visibility:visible;mso-wrap-style:square;mso-width-percent:0;mso-height-percent:0;mso-wrap-distance-left:9pt;mso-wrap-distance-top:0;mso-wrap-distance-right:9pt;mso-wrap-distance-bottom:0;mso-position-horizontal:absolute;mso-position-horizontal-relative:text;mso-position-vertical:absolute;mso-position-vertical-relative:text;mso-width-percent:0;mso-height-percent:0;mso-width-relative:margin;mso-height-relative:margin" from="49.25pt,8.45pt" to="389.65pt,16.5pt" o:gfxdata="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" strokecolor="black [3200]" strokeweight=".5pt">
                 <v:stroke joinstyle="miter"/>
@@ -12229,7 +12227,7 @@
               </wp:anchor>
             </w:drawing>
           </mc:Choice>
-          <mc:Fallback xmlns:w16cid="http://schemas.microsoft.com/office/word/2016/wordml/cid" xmlns:am3d="http://schemas.microsoft.com/office/drawing/2017/model3d" xmlns:aink="http://schemas.microsoft.com/office/drawing/2016/ink" xmlns:cx8="http://schemas.microsoft.com/office/drawing/2016/5/14/chartex" xmlns:cx7="http://schemas.microsoft.com/office/drawing/2016/5/13/chartex" xmlns:cx6="http://schemas.microsoft.com/office/drawing/2016/5/12/chartex" xmlns:cx5="http://schemas.microsoft.com/office/drawing/2016/5/11/chartex" xmlns:cx4="http://schemas.microsoft.com/office/drawing/2016/5/10/chartex" xmlns:cx3="http://schemas.microsoft.com/office/drawing/2016/5/9/chartex" xmlns:cx2="http://schemas.microsoft.com/office/drawing/2015/10/21/chartex">
+          <mc:Fallback>
             <w:pict>
               <v:line w14:anchorId="6D3E8BB4" id="Straight Connector 35" o:spid="_x0000_s1026" style="position:absolute;flip:y;z-index:251706368;visibility:visible;mso-wrap-style:square;mso-width-percent:0;mso-height-percent:0;mso-wrap-distance-left:9pt;mso-wrap-distance-top:0;mso-wrap-distance-right:9pt;mso-wrap-distance-bottom:0;mso-position-horizontal:absolute;mso-position-horizontal-relative:text;mso-position-vertical:absolute;mso-position-vertical-relative:text;mso-width-percent:0;mso-height-percent:0;mso-width-relative:margin;mso-height-relative:margin" from="50pt,.2pt" to="261.45pt,8pt" o:gfxdata="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" strokecolor="black [3200]" strokeweight=".5pt">
                 <v:stroke joinstyle="miter"/>
@@ -12294,7 +12292,7 @@
         <w:pStyle w:val="Text3"/>
       </w:pPr>
       <w:r>
-        <w:t>Position: (330, 282)</w:t>
+        <w:t>Position (corner): (180, 65)</w:t>
       </w:r>
     </w:p>
     <w:p>
@@ -12348,7 +12346,7 @@
         <w:pStyle w:val="Text3"/>
       </w:pPr>
       <w:r>
-        <w:t>Position: (342, 390)</w:t>
+        <w:t>Position(corner): (192, 173)</w:t>
       </w:r>
     </w:p>
     <w:p>
@@ -12393,7 +12391,7 @@
         <w:pStyle w:val="Text3"/>
       </w:pPr>
       <w:r>
-        <w:t>Positions: (487, 467), (487, 548), (487, 628), (487, 707)</w:t>
+        <w:t>Positions: (380, 283), (380, 364), (380, 444), (380, 523)</w:t>
       </w:r>
     </w:p>
     <w:p>
@@ -12442,7 +12440,7 @@
         <w:pStyle w:val="Text3"/>
       </w:pPr>
       <w:r>
-        <w:t>Positions: (584, 488), (584, 568), (584, 647), (584, 729)</w:t>
+        <w:t>Positions: (434, 271), (434, 351), (434, 420), (434, 512)</w:t>
       </w:r>
     </w:p>
     <w:p>
@@ -12523,7 +12521,13 @@
         <w:t xml:space="preserve">Positions: </w:t>
       </w:r>
       <w:r>
-        <w:t>(224, 831)</w:t>
+        <w:t>(</w:t>
+      </w:r>
+      <w:r>
+        <w:t>156, 645</w:t>
+      </w:r>
+      <w:r>
+        <w:t>)</w:t>
       </w:r>
       <w:r>
         <w:t>,</w:t>
@@ -12532,19 +12536,15 @@
         <w:t xml:space="preserve"> </w:t>
       </w:r>
       <w:r>
-        <w:t>(548, 831), (</w:t>
-      </w:r>
-      <w:r>
-        <w:t>889</w:t>
-      </w:r>
-      <w:r>
-        <w:t>, 831)</w:t>
+        <w:t>(548, 645), (821, 645)</w:t>
       </w:r>
     </w:p>
     <w:p>
       <w:pPr>
         <w:pStyle w:val="Text3"/>
       </w:pPr>
+      <w:bookmarkStart w:id="0" w:name="_GoBack"/>
+      <w:bookmarkEnd w:id="0"/>
       <w:r>
         <w:t>Content:</w:t>
       </w:r>
@@ -12743,7 +12743,7 @@
               </wp:anchor>
             </w:drawing>
           </mc:Choice>
-          <mc:Fallback xmlns:w16cid="http://schemas.microsoft.com/office/word/2016/wordml/cid" xmlns:am3d="http://schemas.microsoft.com/office/drawing/2017/model3d" xmlns:aink="http://schemas.microsoft.com/office/drawing/2016/ink" xmlns:cx8="http://schemas.microsoft.com/office/drawing/2016/5/14/chartex" xmlns:cx7="http://schemas.microsoft.com/office/drawing/2016/5/13/chartex" xmlns:cx6="http://schemas.microsoft.com/office/drawing/2016/5/12/chartex" xmlns:cx5="http://schemas.microsoft.com/office/drawing/2016/5/11/chartex" xmlns:cx4="http://schemas.microsoft.com/office/drawing/2016/5/10/chartex" xmlns:cx3="http://schemas.microsoft.com/office/drawing/2016/5/9/chartex" xmlns:cx2="http://schemas.microsoft.com/office/drawing/2015/10/21/chartex">
+          <mc:Fallback>
             <w:pict>
               <v:line w14:anchorId="6CA9A573" id="Straight Connector 54" o:spid="_x0000_s1026" style="position:absolute;z-index:251732992;visibility:visible;mso-wrap-style:square;mso-width-percent:0;mso-height-percent:0;mso-wrap-distance-left:9pt;mso-wrap-distance-top:0;mso-wrap-distance-right:9pt;mso-wrap-distance-bottom:0;mso-position-horizontal:absolute;mso-position-horizontal-relative:text;mso-position-vertical:absolute;mso-position-vertical-relative:text;mso-width-percent:0;mso-height-percent:0;mso-width-relative:margin;mso-height-relative:margin" from="410pt,14.6pt" to="446.1pt,50.05pt" o:gfxdata="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" strokecolor="black [3200]" strokeweight=".5pt">
                 <v:stroke joinstyle="miter"/>
@@ -12813,7 +12813,7 @@
               </wp:anchor>
             </w:drawing>
           </mc:Choice>
-          <mc:Fallback xmlns:w16cid="http://schemas.microsoft.com/office/word/2016/wordml/cid" xmlns:am3d="http://schemas.microsoft.com/office/drawing/2017/model3d" xmlns:aink="http://schemas.microsoft.com/office/drawing/2016/ink" xmlns:cx8="http://schemas.microsoft.com/office/drawing/2016/5/14/chartex" xmlns:cx7="http://schemas.microsoft.com/office/drawing/2016/5/13/chartex" xmlns:cx6="http://schemas.microsoft.com/office/drawing/2016/5/12/chartex" xmlns:cx5="http://schemas.microsoft.com/office/drawing/2016/5/11/chartex" xmlns:cx4="http://schemas.microsoft.com/office/drawing/2016/5/10/chartex" xmlns:cx3="http://schemas.microsoft.com/office/drawing/2016/5/9/chartex" xmlns:cx2="http://schemas.microsoft.com/office/drawing/2015/10/21/chartex">
+          <mc:Fallback>
             <w:pict>
               <v:line w14:anchorId="4E34A7CA" id="Straight Connector 40" o:spid="_x0000_s1026" style="position:absolute;flip:y;z-index:251715584;visibility:visible;mso-wrap-style:square;mso-width-percent:0;mso-height-percent:0;mso-wrap-distance-left:9pt;mso-wrap-distance-top:0;mso-wrap-distance-right:9pt;mso-wrap-distance-bottom:0;mso-position-horizontal:absolute;mso-position-horizontal-relative:text;mso-position-vertical:absolute;mso-position-vertical-relative:text;mso-width-percent:0;mso-height-percent:0;mso-width-relative:margin;mso-height-relative:margin" from="46.35pt,13.45pt" to="79.15pt,55.45pt" o:gfxdata="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" strokecolor="#4472c4 [3204]" strokeweight=".5pt">
                 <v:stroke joinstyle="miter"/>
@@ -12883,7 +12883,7 @@
               </wp:anchor>
             </w:drawing>
           </mc:Choice>
-          <mc:Fallback xmlns:w16cid="http://schemas.microsoft.com/office/word/2016/wordml/cid" xmlns:am3d="http://schemas.microsoft.com/office/drawing/2017/model3d" xmlns:aink="http://schemas.microsoft.com/office/drawing/2016/ink" xmlns:cx8="http://schemas.microsoft.com/office/drawing/2016/5/14/chartex" xmlns:cx7="http://schemas.microsoft.com/office/drawing/2016/5/13/chartex" xmlns:cx6="http://schemas.microsoft.com/office/drawing/2016/5/12/chartex" xmlns:cx5="http://schemas.microsoft.com/office/drawing/2016/5/11/chartex" xmlns:cx4="http://schemas.microsoft.com/office/drawing/2016/5/10/chartex" xmlns:cx3="http://schemas.microsoft.com/office/drawing/2016/5/9/chartex" xmlns:cx2="http://schemas.microsoft.com/office/drawing/2015/10/21/chartex">
+          <mc:Fallback>
             <w:pict>
               <v:line w14:anchorId="3C3AA35E" id="Straight Connector 39" o:spid="_x0000_s1026" style="position:absolute;z-index:251713536;visibility:visible;mso-wrap-style:square;mso-width-percent:0;mso-height-percent:0;mso-wrap-distance-left:9pt;mso-wrap-distance-top:0;mso-wrap-distance-right:9pt;mso-wrap-distance-bottom:0;mso-position-horizontal:absolute;mso-position-horizontal-relative:text;mso-position-vertical:absolute;mso-position-vertical-relative:text;mso-width-percent:0;mso-height-percent:0;mso-width-relative:margin;mso-height-relative:margin" from="28pt,6.05pt" to="143.5pt,14.55pt" o:gfxdata="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" strokecolor="black [3200]" strokeweight=".5pt">
                 <v:stroke joinstyle="miter"/>
@@ -12974,7 +12974,7 @@
               </wp:anchor>
             </w:drawing>
           </mc:Choice>
-          <mc:Fallback xmlns:w16cid="http://schemas.microsoft.com/office/word/2016/wordml/cid" xmlns:am3d="http://schemas.microsoft.com/office/drawing/2017/model3d" xmlns:aink="http://schemas.microsoft.com/office/drawing/2016/ink" xmlns:cx8="http://schemas.microsoft.com/office/drawing/2016/5/14/chartex" xmlns:cx7="http://schemas.microsoft.com/office/drawing/2016/5/13/chartex" xmlns:cx6="http://schemas.microsoft.com/office/drawing/2016/5/12/chartex" xmlns:cx5="http://schemas.microsoft.com/office/drawing/2016/5/11/chartex" xmlns:cx4="http://schemas.microsoft.com/office/drawing/2016/5/10/chartex" xmlns:cx3="http://schemas.microsoft.com/office/drawing/2016/5/9/chartex" xmlns:cx2="http://schemas.microsoft.com/office/drawing/2015/10/21/chartex">
+          <mc:Fallback>
             <w:pict>
               <v:line w14:anchorId="3FB0C49C" id="Straight Connector 48" o:spid="_x0000_s1026" style="position:absolute;z-index:251728896;visibility:visible;mso-wrap-style:square;mso-width-percent:0;mso-height-percent:0;mso-wrap-distance-left:9pt;mso-wrap-distance-top:0;mso-wrap-distance-right:9pt;mso-wrap-distance-bottom:0;mso-position-horizontal:absolute;mso-position-horizontal-relative:margin;mso-position-vertical:absolute;mso-position-vertical-relative:text;mso-width-percent:0;mso-height-percent:0;mso-width-relative:margin;mso-height-relative:margin" from="33.65pt,56.35pt" to="127.65pt,119pt" o:gfxdata="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" strokecolor="black [3200]" strokeweight=".5pt">
                 <v:stroke joinstyle="miter"/>
@@ -13045,7 +13045,7 @@
               </wp:anchor>
             </w:drawing>
           </mc:Choice>
-          <mc:Fallback xmlns:w16cid="http://schemas.microsoft.com/office/word/2016/wordml/cid" xmlns:am3d="http://schemas.microsoft.com/office/drawing/2017/model3d" xmlns:aink="http://schemas.microsoft.com/office/drawing/2016/ink" xmlns:cx8="http://schemas.microsoft.com/office/drawing/2016/5/14/chartex" xmlns:cx7="http://schemas.microsoft.com/office/drawing/2016/5/13/chartex" xmlns:cx6="http://schemas.microsoft.com/office/drawing/2016/5/12/chartex" xmlns:cx5="http://schemas.microsoft.com/office/drawing/2016/5/11/chartex" xmlns:cx4="http://schemas.microsoft.com/office/drawing/2016/5/10/chartex" xmlns:cx3="http://schemas.microsoft.com/office/drawing/2016/5/9/chartex" xmlns:cx2="http://schemas.microsoft.com/office/drawing/2015/10/21/chartex">
+          <mc:Fallback>
             <w:pict>
               <v:line w14:anchorId="2316B0C1" id="Straight Connector 47" o:spid="_x0000_s1026" style="position:absolute;z-index:251727872;visibility:visible;mso-wrap-style:square;mso-width-percent:0;mso-height-percent:0;mso-wrap-distance-left:9pt;mso-wrap-distance-top:0;mso-wrap-distance-right:9pt;mso-wrap-distance-bottom:0;mso-position-horizontal:absolute;mso-position-horizontal-relative:margin;mso-position-vertical:absolute;mso-position-vertical-relative:text;mso-width-percent:0;mso-height-percent:0;mso-width-relative:margin;mso-height-relative:margin" from="33.35pt,56.7pt" to="160.3pt,78.35pt" o:gfxdata="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" strokecolor="black [3200]" strokeweight=".5pt">
                 <v:stroke joinstyle="miter"/>
@@ -13116,7 +13116,7 @@
               </wp:anchor>
             </w:drawing>
           </mc:Choice>
-          <mc:Fallback xmlns:w16cid="http://schemas.microsoft.com/office/word/2016/wordml/cid" xmlns:am3d="http://schemas.microsoft.com/office/drawing/2017/model3d" xmlns:aink="http://schemas.microsoft.com/office/drawing/2016/ink" xmlns:cx8="http://schemas.microsoft.com/office/drawing/2016/5/14/chartex" xmlns:cx7="http://schemas.microsoft.com/office/drawing/2016/5/13/chartex" xmlns:cx6="http://schemas.microsoft.com/office/drawing/2016/5/12/chartex" xmlns:cx5="http://schemas.microsoft.com/office/drawing/2016/5/11/chartex" xmlns:cx4="http://schemas.microsoft.com/office/drawing/2016/5/10/chartex" xmlns:cx3="http://schemas.microsoft.com/office/drawing/2016/5/9/chartex" xmlns:cx2="http://schemas.microsoft.com/office/drawing/2015/10/21/chartex">
+          <mc:Fallback>
             <w:pict>
               <v:line w14:anchorId="36D80180" id="Straight Connector 46" o:spid="_x0000_s1026" style="position:absolute;flip:y;z-index:251726848;visibility:visible;mso-wrap-style:square;mso-width-percent:0;mso-height-percent:0;mso-wrap-distance-left:9pt;mso-wrap-distance-top:0;mso-wrap-distance-right:9pt;mso-wrap-distance-bottom:0;mso-position-horizontal:absolute;mso-position-horizontal-relative:text;mso-position-vertical:absolute;mso-position-vertical-relative:text;mso-width-percent:0;mso-height-percent:0;mso-width-relative:margin;mso-height-relative:margin" from="33.35pt,40.35pt" to="157.85pt,56.85pt" o:gfxdata="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" strokecolor="black [3200]" strokeweight=".5pt">
                 <v:stroke joinstyle="miter"/>
@@ -13186,7 +13186,7 @@
               </wp:anchor>
             </w:drawing>
           </mc:Choice>
-          <mc:Fallback xmlns:w16cid="http://schemas.microsoft.com/office/word/2016/wordml/cid" xmlns:am3d="http://schemas.microsoft.com/office/drawing/2017/model3d" xmlns:aink="http://schemas.microsoft.com/office/drawing/2016/ink" xmlns:cx8="http://schemas.microsoft.com/office/drawing/2016/5/14/chartex" xmlns:cx7="http://schemas.microsoft.com/office/drawing/2016/5/13/chartex" xmlns:cx6="http://schemas.microsoft.com/office/drawing/2016/5/12/chartex" xmlns:cx5="http://schemas.microsoft.com/office/drawing/2016/5/11/chartex" xmlns:cx4="http://schemas.microsoft.com/office/drawing/2016/5/10/chartex" xmlns:cx3="http://schemas.microsoft.com/office/drawing/2016/5/9/chartex" xmlns:cx2="http://schemas.microsoft.com/office/drawing/2015/10/21/chartex">
+          <mc:Fallback>
             <w:pict>
               <v:line w14:anchorId="568F053F" id="Straight Connector 45" o:spid="_x0000_s1026" style="position:absolute;flip:y;z-index:251725824;visibility:visible;mso-wrap-style:square;mso-width-percent:0;mso-height-percent:0;mso-wrap-distance-left:9pt;mso-wrap-distance-top:0;mso-wrap-distance-right:9pt;mso-wrap-distance-bottom:0;mso-position-horizontal:absolute;mso-position-horizontal-relative:text;mso-position-vertical:absolute;mso-position-vertical-relative:text;mso-width-percent:0;mso-height-percent:0;mso-width-relative:margin;mso-height-relative:margin" from="33pt,7.05pt" to="111.15pt,56.7pt" o:gfxdata="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" strokecolor="black [3200]" strokeweight=".5pt">
                 <v:stroke joinstyle="miter"/>
@@ -13256,7 +13256,7 @@
               </wp:anchor>
             </w:drawing>
           </mc:Choice>
-          <mc:Fallback xmlns:w16cid="http://schemas.microsoft.com/office/word/2016/wordml/cid" xmlns:am3d="http://schemas.microsoft.com/office/drawing/2017/model3d" xmlns:aink="http://schemas.microsoft.com/office/drawing/2016/ink" xmlns:cx8="http://schemas.microsoft.com/office/drawing/2016/5/14/chartex" xmlns:cx7="http://schemas.microsoft.com/office/drawing/2016/5/13/chartex" xmlns:cx6="http://schemas.microsoft.com/office/drawing/2016/5/12/chartex" xmlns:cx5="http://schemas.microsoft.com/office/drawing/2016/5/11/chartex" xmlns:cx4="http://schemas.microsoft.com/office/drawing/2016/5/10/chartex" xmlns:cx3="http://schemas.microsoft.com/office/drawing/2016/5/9/chartex" xmlns:cx2="http://schemas.microsoft.com/office/drawing/2015/10/21/chartex">
+          <mc:Fallback>
             <w:pict>
               <v:line w14:anchorId="43BC161A" id="Straight Connector 44" o:spid="_x0000_s1026" style="position:absolute;z-index:251723776;visibility:visible;mso-wrap-style:square;mso-width-percent:0;mso-height-percent:0;mso-wrap-distance-left:9pt;mso-wrap-distance-top:0;mso-wrap-distance-right:9pt;mso-wrap-distance-bottom:0;mso-position-horizontal:absolute;mso-position-horizontal-relative:margin;mso-position-vertical:absolute;mso-position-vertical-relative:text;mso-width-percent:0;mso-height-percent:0;mso-width-relative:margin;mso-height-relative:margin" from="46.35pt,7.35pt" to="165pt,112.7pt" o:gfxdata="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" strokecolor="#4472c4 [3204]" strokeweight=".5pt">
                 <v:stroke joinstyle="miter"/>
@@ -13327,7 +13327,7 @@
               </wp:anchor>
             </w:drawing>
           </mc:Choice>
-          <mc:Fallback xmlns:w16cid="http://schemas.microsoft.com/office/word/2016/wordml/cid" xmlns:am3d="http://schemas.microsoft.com/office/drawing/2017/model3d" xmlns:aink="http://schemas.microsoft.com/office/drawing/2016/ink" xmlns:cx8="http://schemas.microsoft.com/office/drawing/2016/5/14/chartex" xmlns:cx7="http://schemas.microsoft.com/office/drawing/2016/5/13/chartex" xmlns:cx6="http://schemas.microsoft.com/office/drawing/2016/5/12/chartex" xmlns:cx5="http://schemas.microsoft.com/office/drawing/2016/5/11/chartex" xmlns:cx4="http://schemas.microsoft.com/office/drawing/2016/5/10/chartex" xmlns:cx3="http://schemas.microsoft.com/office/drawing/2016/5/9/chartex" xmlns:cx2="http://schemas.microsoft.com/office/drawing/2015/10/21/chartex">
+          <mc:Fallback>
             <w:pict>
               <v:line w14:anchorId="3EDA7C4D" id="Straight Connector 43" o:spid="_x0000_s1026" style="position:absolute;z-index:251721728;visibility:visible;mso-wrap-style:square;mso-width-percent:0;mso-height-percent:0;mso-wrap-distance-left:9pt;mso-wrap-distance-top:0;mso-wrap-distance-right:9pt;mso-wrap-distance-bottom:0;mso-position-horizontal:absolute;mso-position-horizontal-relative:margin;mso-position-vertical:absolute;mso-position-vertical-relative:text;mso-width-percent:0;mso-height-percent:0;mso-width-relative:margin;mso-height-relative:margin" from="46.65pt,7.7pt" to="197.65pt,1in" o:gfxdata="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" strokecolor="#4472c4 [3204]" strokeweight=".5pt">
                 <v:stroke joinstyle="miter"/>
@@ -13398,7 +13398,7 @@
               </wp:anchor>
             </w:drawing>
           </mc:Choice>
-          <mc:Fallback xmlns:w16cid="http://schemas.microsoft.com/office/word/2016/wordml/cid" xmlns:am3d="http://schemas.microsoft.com/office/drawing/2017/model3d" xmlns:aink="http://schemas.microsoft.com/office/drawing/2016/ink" xmlns:cx8="http://schemas.microsoft.com/office/drawing/2016/5/14/chartex" xmlns:cx7="http://schemas.microsoft.com/office/drawing/2016/5/13/chartex" xmlns:cx6="http://schemas.microsoft.com/office/drawing/2016/5/12/chartex" xmlns:cx5="http://schemas.microsoft.com/office/drawing/2016/5/11/chartex" xmlns:cx4="http://schemas.microsoft.com/office/drawing/2016/5/10/chartex" xmlns:cx3="http://schemas.microsoft.com/office/drawing/2016/5/9/chartex" xmlns:cx2="http://schemas.microsoft.com/office/drawing/2015/10/21/chartex">
+          <mc:Fallback>
             <w:pict>
               <v:line w14:anchorId="284A495E" id="Straight Connector 42" o:spid="_x0000_s1026" style="position:absolute;z-index:251719680;visibility:visible;mso-wrap-style:square;mso-width-percent:0;mso-height-percent:0;mso-wrap-distance-left:9pt;mso-wrap-distance-top:0;mso-wrap-distance-right:9pt;mso-wrap-distance-bottom:0;mso-position-horizontal:absolute;mso-position-horizontal-relative:text;mso-position-vertical:absolute;mso-position-vertical-relative:text;mso-width-percent:0;mso-height-percent:0;mso-width-relative:margin;mso-height-relative:margin" from="46pt,7.7pt" to="195.15pt,34.2pt" o:gfxdata="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" strokecolor="#4472c4 [3204]" strokeweight=".5pt">
                 <v:stroke joinstyle="miter"/>
@@ -13468,7 +13468,7 @@
               </wp:anchor>
             </w:drawing>
           </mc:Choice>
-          <mc:Fallback xmlns:w16cid="http://schemas.microsoft.com/office/word/2016/wordml/cid" xmlns:am3d="http://schemas.microsoft.com/office/drawing/2017/model3d" xmlns:aink="http://schemas.microsoft.com/office/drawing/2016/ink" xmlns:cx8="http://schemas.microsoft.com/office/drawing/2016/5/14/chartex" xmlns:cx7="http://schemas.microsoft.com/office/drawing/2016/5/13/chartex" xmlns:cx6="http://schemas.microsoft.com/office/drawing/2016/5/12/chartex" xmlns:cx5="http://schemas.microsoft.com/office/drawing/2016/5/11/chartex" xmlns:cx4="http://schemas.microsoft.com/office/drawing/2016/5/10/chartex" xmlns:cx3="http://schemas.microsoft.com/office/drawing/2016/5/9/chartex" xmlns:cx2="http://schemas.microsoft.com/office/drawing/2015/10/21/chartex">
+          <mc:Fallback>
             <w:pict>
               <v:line w14:anchorId="4CD2A323" id="Straight Connector 41" o:spid="_x0000_s1026" style="position:absolute;flip:y;z-index:251717632;visibility:visible;mso-wrap-style:square;mso-width-percent:0;mso-height-percent:0;mso-wrap-distance-left:9pt;mso-wrap-distance-top:0;mso-wrap-distance-right:9pt;mso-wrap-distance-bottom:0;mso-position-horizontal:absolute;mso-position-horizontal-relative:text;mso-position-vertical:absolute;mso-position-vertical-relative:text;mso-width-percent:0;mso-height-percent:0;mso-width-relative:margin;mso-height-relative:margin" from="46pt,.65pt" to="148.5pt,7.65pt" o:gfxdata="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" strokecolor="#4472c4 [3204]" strokeweight=".5pt">
                 <v:stroke joinstyle="miter"/>
@@ -13547,7 +13547,7 @@
               </wp:anchor>
             </w:drawing>
           </mc:Choice>
-          <mc:Fallback xmlns:w16cid="http://schemas.microsoft.com/office/word/2016/wordml/cid" xmlns:am3d="http://schemas.microsoft.com/office/drawing/2017/model3d" xmlns:aink="http://schemas.microsoft.com/office/drawing/2016/ink" xmlns:cx8="http://schemas.microsoft.com/office/drawing/2016/5/14/chartex" xmlns:cx7="http://schemas.microsoft.com/office/drawing/2016/5/13/chartex" xmlns:cx6="http://schemas.microsoft.com/office/drawing/2016/5/12/chartex" xmlns:cx5="http://schemas.microsoft.com/office/drawing/2016/5/11/chartex" xmlns:cx4="http://schemas.microsoft.com/office/drawing/2016/5/10/chartex" xmlns:cx3="http://schemas.microsoft.com/office/drawing/2016/5/9/chartex" xmlns:cx2="http://schemas.microsoft.com/office/drawing/2015/10/21/chartex">
+          <mc:Fallback>
             <w:pict>
               <v:line w14:anchorId="3F042992" id="Straight Connector 55" o:spid="_x0000_s1026" style="position:absolute;z-index:251735040;visibility:visible;mso-wrap-style:square;mso-width-percent:0;mso-height-percent:0;mso-wrap-distance-left:9pt;mso-wrap-distance-top:0;mso-wrap-distance-right:9pt;mso-wrap-distance-bottom:0;mso-position-horizontal:absolute;mso-position-horizontal-relative:text;mso-position-vertical:absolute;mso-position-vertical-relative:text;mso-width-percent:0;mso-height-percent:0;mso-width-relative:margin;mso-height-relative:margin" from="419pt,14.9pt" to="456.65pt,35.25pt" o:gfxdata="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" strokecolor="black [3200]" strokeweight=".5pt">
                 <v:stroke joinstyle="miter"/>
@@ -13653,7 +13653,7 @@
               </wp:anchor>
             </w:drawing>
           </mc:Choice>
-          <mc:Fallback xmlns:w16cid="http://schemas.microsoft.com/office/word/2016/wordml/cid" xmlns:am3d="http://schemas.microsoft.com/office/drawing/2017/model3d" xmlns:aink="http://schemas.microsoft.com/office/drawing/2016/ink" xmlns:cx8="http://schemas.microsoft.com/office/drawing/2016/5/14/chartex" xmlns:cx7="http://schemas.microsoft.com/office/drawing/2016/5/13/chartex" xmlns:cx6="http://schemas.microsoft.com/office/drawing/2016/5/12/chartex" xmlns:cx5="http://schemas.microsoft.com/office/drawing/2016/5/11/chartex" xmlns:cx4="http://schemas.microsoft.com/office/drawing/2016/5/10/chartex" xmlns:cx3="http://schemas.microsoft.com/office/drawing/2016/5/9/chartex" xmlns:cx2="http://schemas.microsoft.com/office/drawing/2015/10/21/chartex">
+          <mc:Fallback>
             <w:pict>
               <v:line w14:anchorId="065E24E9" id="Straight Connector 53" o:spid="_x0000_s1026" style="position:absolute;z-index:251730944;visibility:visible;mso-wrap-style:square;mso-width-percent:0;mso-height-percent:0;mso-wrap-distance-left:9pt;mso-wrap-distance-top:0;mso-wrap-distance-right:9pt;mso-wrap-distance-bottom:0;mso-position-horizontal:absolute;mso-position-horizontal-relative:margin;mso-position-vertical:absolute;mso-position-vertical-relative:text;mso-width-percent:0;mso-height-percent:0;mso-width-relative:margin;mso-height-relative:margin" from="60.65pt,7.2pt" to="89.3pt,27.55pt" o:gfxdata="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" strokecolor="black [3200]" strokeweight=".5pt">
                 <v:stroke joinstyle="miter"/>
@@ -14197,7 +14197,7 @@
               </wp:anchor>
             </w:drawing>
           </mc:Choice>
-          <mc:Fallback xmlns:w16cid="http://schemas.microsoft.com/office/word/2016/wordml/cid" xmlns:am3d="http://schemas.microsoft.com/office/drawing/2017/model3d" xmlns:aink="http://schemas.microsoft.com/office/drawing/2016/ink" xmlns:cx8="http://schemas.microsoft.com/office/drawing/2016/5/14/chartex" xmlns:cx7="http://schemas.microsoft.com/office/drawing/2016/5/13/chartex" xmlns:cx6="http://schemas.microsoft.com/office/drawing/2016/5/12/chartex" xmlns:cx5="http://schemas.microsoft.com/office/drawing/2016/5/11/chartex" xmlns:cx4="http://schemas.microsoft.com/office/drawing/2016/5/10/chartex" xmlns:cx3="http://schemas.microsoft.com/office/drawing/2016/5/9/chartex" xmlns:cx2="http://schemas.microsoft.com/office/drawing/2015/10/21/chartex">
+          <mc:Fallback>
             <w:pict>
               <v:line w14:anchorId="303824E3" id="Straight Connector 50" o:spid="_x0000_s1026" style="position:absolute;flip:y;z-index:251742208;visibility:visible;mso-wrap-style:square;mso-width-percent:0;mso-height-percent:0;mso-wrap-distance-left:9pt;mso-wrap-distance-top:0;mso-wrap-distance-right:9pt;mso-wrap-distance-bottom:0;mso-position-horizontal:absolute;mso-position-horizontal-relative:text;mso-position-vertical:absolute;mso-position-vertical-relative:text;mso-width-percent:0;mso-height-percent:0;mso-width-relative:margin;mso-height-relative:margin" from="45pt,9.35pt" to="2in,39.95pt" o:gfxdata="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" strokecolor="black [3200]" strokeweight=".5pt">
                 <v:stroke joinstyle="miter"/>
@@ -14267,7 +14267,7 @@
               </wp:anchor>
             </w:drawing>
           </mc:Choice>
-          <mc:Fallback xmlns:w16cid="http://schemas.microsoft.com/office/word/2016/wordml/cid" xmlns:am3d="http://schemas.microsoft.com/office/drawing/2017/model3d" xmlns:aink="http://schemas.microsoft.com/office/drawing/2016/ink" xmlns:cx8="http://schemas.microsoft.com/office/drawing/2016/5/14/chartex" xmlns:cx7="http://schemas.microsoft.com/office/drawing/2016/5/13/chartex" xmlns:cx6="http://schemas.microsoft.com/office/drawing/2016/5/12/chartex" xmlns:cx5="http://schemas.microsoft.com/office/drawing/2016/5/11/chartex" xmlns:cx4="http://schemas.microsoft.com/office/drawing/2016/5/10/chartex" xmlns:cx3="http://schemas.microsoft.com/office/drawing/2016/5/9/chartex" xmlns:cx2="http://schemas.microsoft.com/office/drawing/2015/10/21/chartex">
+          <mc:Fallback>
             <w:pict>
               <v:line w14:anchorId="615ABDED" id="Straight Connector 49" o:spid="_x0000_s1026" style="position:absolute;flip:y;z-index:251740160;visibility:visible;mso-wrap-style:square;mso-width-percent:0;mso-height-percent:0;mso-wrap-distance-left:9pt;mso-wrap-distance-top:0;mso-wrap-distance-right:9pt;mso-wrap-distance-bottom:0;mso-position-horizontal:absolute;mso-position-horizontal-relative:text;mso-position-vertical:absolute;mso-position-vertical-relative:text;mso-width-percent:0;mso-height-percent:0;mso-width-relative:margin;mso-height-relative:margin" from="35.4pt,3.95pt" to="211.8pt,6.95pt" o:gfxdata="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" strokecolor="black [3200]" strokeweight=".5pt">
                 <v:stroke joinstyle="miter"/>
@@ -14352,7 +14352,7 @@
               </wp:anchor>
             </w:drawing>
           </mc:Choice>
-          <mc:Fallback xmlns:w16cid="http://schemas.microsoft.com/office/word/2016/wordml/cid" xmlns:am3d="http://schemas.microsoft.com/office/drawing/2017/model3d" xmlns:aink="http://schemas.microsoft.com/office/drawing/2016/ink" xmlns:cx8="http://schemas.microsoft.com/office/drawing/2016/5/14/chartex" xmlns:cx7="http://schemas.microsoft.com/office/drawing/2016/5/13/chartex" xmlns:cx6="http://schemas.microsoft.com/office/drawing/2016/5/12/chartex" xmlns:cx5="http://schemas.microsoft.com/office/drawing/2016/5/11/chartex" xmlns:cx4="http://schemas.microsoft.com/office/drawing/2016/5/10/chartex" xmlns:cx3="http://schemas.microsoft.com/office/drawing/2016/5/9/chartex" xmlns:cx2="http://schemas.microsoft.com/office/drawing/2015/10/21/chartex">
+          <mc:Fallback>
             <w:pict>
               <v:line w14:anchorId="076B7CAB" id="Straight Connector 51" o:spid="_x0000_s1026" style="position:absolute;flip:y;z-index:251744256;visibility:visible;mso-wrap-style:square;mso-width-percent:0;mso-height-percent:0;mso-wrap-distance-left:9pt;mso-wrap-distance-top:0;mso-wrap-distance-right:9pt;mso-wrap-distance-bottom:0;mso-position-horizontal:absolute;mso-position-horizontal-relative:text;mso-position-vertical:absolute;mso-position-vertical-relative:text;mso-width-percent:0;mso-height-percent:0;mso-width-relative:margin;mso-height-relative:margin" from="96.6pt,14.95pt" to="211.8pt,39.55pt" o:gfxdata="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" strokecolor="#4472c4 [3204]" strokeweight=".5pt">
                 <v:stroke joinstyle="miter"/>
@@ -14437,7 +14437,7 @@
               </wp:anchor>
             </w:drawing>
           </mc:Choice>
-          <mc:Fallback xmlns:w16cid="http://schemas.microsoft.com/office/word/2016/wordml/cid" xmlns:am3d="http://schemas.microsoft.com/office/drawing/2017/model3d" xmlns:aink="http://schemas.microsoft.com/office/drawing/2016/ink" xmlns:cx8="http://schemas.microsoft.com/office/drawing/2016/5/14/chartex" xmlns:cx7="http://schemas.microsoft.com/office/drawing/2016/5/13/chartex" xmlns:cx6="http://schemas.microsoft.com/office/drawing/2016/5/12/chartex" xmlns:cx5="http://schemas.microsoft.com/office/drawing/2016/5/11/chartex" xmlns:cx4="http://schemas.microsoft.com/office/drawing/2016/5/10/chartex" xmlns:cx3="http://schemas.microsoft.com/office/drawing/2016/5/9/chartex" xmlns:cx2="http://schemas.microsoft.com/office/drawing/2015/10/21/chartex">
+          <mc:Fallback>
             <w:pict>
               <v:line w14:anchorId="5F7D9A83" id="Straight Connector 60" o:spid="_x0000_s1026" style="position:absolute;z-index:251754496;visibility:visible;mso-wrap-style:square;mso-width-percent:0;mso-height-percent:0;mso-wrap-distance-left:9pt;mso-wrap-distance-top:0;mso-wrap-distance-right:9pt;mso-wrap-distance-bottom:0;mso-position-horizontal:absolute;mso-position-horizontal-relative:text;mso-position-vertical:absolute;mso-position-vertical-relative:text;mso-width-percent:0;mso-height-percent:0;mso-width-relative:margin;mso-height-relative:margin" from="95.4pt,8.5pt" to="213pt,127.9pt" o:gfxdata="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" strokecolor="#4472c4 [3204]" strokeweight=".5pt">
                 <v:stroke joinstyle="miter"/>
@@ -14507,7 +14507,7 @@
               </wp:anchor>
             </w:drawing>
           </mc:Choice>
-          <mc:Fallback xmlns:w16cid="http://schemas.microsoft.com/office/word/2016/wordml/cid" xmlns:am3d="http://schemas.microsoft.com/office/drawing/2017/model3d" xmlns:aink="http://schemas.microsoft.com/office/drawing/2016/ink" xmlns:cx8="http://schemas.microsoft.com/office/drawing/2016/5/14/chartex" xmlns:cx7="http://schemas.microsoft.com/office/drawing/2016/5/13/chartex" xmlns:cx6="http://schemas.microsoft.com/office/drawing/2016/5/12/chartex" xmlns:cx5="http://schemas.microsoft.com/office/drawing/2016/5/11/chartex" xmlns:cx4="http://schemas.microsoft.com/office/drawing/2016/5/10/chartex" xmlns:cx3="http://schemas.microsoft.com/office/drawing/2016/5/9/chartex" xmlns:cx2="http://schemas.microsoft.com/office/drawing/2015/10/21/chartex">
+          <mc:Fallback>
             <w:pict>
               <v:line w14:anchorId="4FAA3E48" id="Straight Connector 59" o:spid="_x0000_s1026" style="position:absolute;z-index:251752448;visibility:visible;mso-wrap-style:square;mso-width-percent:0;mso-height-percent:0;mso-wrap-distance-left:9pt;mso-wrap-distance-top:0;mso-wrap-distance-right:9pt;mso-wrap-distance-bottom:0;mso-position-horizontal:absolute;mso-position-horizontal-relative:margin;mso-position-vertical:absolute;mso-position-vertical-relative:text;mso-width-percent:0;mso-height-percent:0;mso-width-relative:margin;mso-height-relative:margin" from="96pt,8.5pt" to="213pt,55.3pt" o:gfxdata="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" strokecolor="#4472c4 [3204]" strokeweight=".5pt">
                 <v:stroke joinstyle="miter"/>
@@ -14593,7 +14593,7 @@
               </wp:anchor>
             </w:drawing>
           </mc:Choice>
-          <mc:Fallback xmlns:w16cid="http://schemas.microsoft.com/office/word/2016/wordml/cid" xmlns:am3d="http://schemas.microsoft.com/office/drawing/2017/model3d" xmlns:aink="http://schemas.microsoft.com/office/drawing/2016/ink" xmlns:cx8="http://schemas.microsoft.com/office/drawing/2016/5/14/chartex" xmlns:cx7="http://schemas.microsoft.com/office/drawing/2016/5/13/chartex" xmlns:cx6="http://schemas.microsoft.com/office/drawing/2016/5/12/chartex" xmlns:cx5="http://schemas.microsoft.com/office/drawing/2016/5/11/chartex" xmlns:cx4="http://schemas.microsoft.com/office/drawing/2016/5/10/chartex" xmlns:cx3="http://schemas.microsoft.com/office/drawing/2016/5/9/chartex" xmlns:cx2="http://schemas.microsoft.com/office/drawing/2015/10/21/chartex">
+          <mc:Fallback>
             <w:pict>
               <v:line w14:anchorId="4E910B9D" id="Straight Connector 58" o:spid="_x0000_s1026" style="position:absolute;z-index:251750400;visibility:visible;mso-wrap-style:square;mso-width-percent:0;mso-height-percent:0;mso-wrap-distance-left:9pt;mso-wrap-distance-top:0;mso-wrap-distance-right:9pt;mso-wrap-distance-bottom:0;mso-position-horizontal:absolute;mso-position-horizontal-relative:margin;mso-position-vertical:absolute;mso-position-vertical-relative:text;mso-width-percent:0;mso-height-percent:0;mso-width-relative:margin;mso-height-relative:margin" from="108.6pt,9.3pt" to="229.2pt,132.3pt" o:gfxdata="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" strokecolor="black [3200]" strokeweight=".5pt">
                 <v:stroke joinstyle="miter"/>
@@ -14664,7 +14664,7 @@
               </wp:anchor>
             </w:drawing>
           </mc:Choice>
-          <mc:Fallback xmlns:w16cid="http://schemas.microsoft.com/office/word/2016/wordml/cid" xmlns:am3d="http://schemas.microsoft.com/office/drawing/2017/model3d" xmlns:aink="http://schemas.microsoft.com/office/drawing/2016/ink" xmlns:cx8="http://schemas.microsoft.com/office/drawing/2016/5/14/chartex" xmlns:cx7="http://schemas.microsoft.com/office/drawing/2016/5/13/chartex" xmlns:cx6="http://schemas.microsoft.com/office/drawing/2016/5/12/chartex" xmlns:cx5="http://schemas.microsoft.com/office/drawing/2016/5/11/chartex" xmlns:cx4="http://schemas.microsoft.com/office/drawing/2016/5/10/chartex" xmlns:cx3="http://schemas.microsoft.com/office/drawing/2016/5/9/chartex" xmlns:cx2="http://schemas.microsoft.com/office/drawing/2015/10/21/chartex">
+          <mc:Fallback>
             <w:pict>
               <v:line w14:anchorId="02A780F3" id="Straight Connector 57" o:spid="_x0000_s1026" style="position:absolute;z-index:251748352;visibility:visible;mso-wrap-style:square;mso-width-percent:0;mso-height-percent:0;mso-wrap-distance-left:9pt;mso-wrap-distance-top:0;mso-wrap-distance-right:9pt;mso-wrap-distance-bottom:0;mso-position-horizontal:absolute;mso-position-horizontal-relative:text;mso-position-vertical:absolute;mso-position-vertical-relative:text;mso-width-percent:0;mso-height-percent:0;mso-width-relative:margin;mso-height-relative:margin" from="109.8pt,9.9pt" to="228pt,57.3pt" o:gfxdata="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" strokecolor="black [3200]" strokeweight=".5pt">
                 <v:stroke joinstyle="miter"/>
@@ -14734,7 +14734,7 @@
               </wp:anchor>
             </w:drawing>
           </mc:Choice>
-          <mc:Fallback xmlns:w16cid="http://schemas.microsoft.com/office/word/2016/wordml/cid" xmlns:am3d="http://schemas.microsoft.com/office/drawing/2017/model3d" xmlns:aink="http://schemas.microsoft.com/office/drawing/2016/ink" xmlns:cx8="http://schemas.microsoft.com/office/drawing/2016/5/14/chartex" xmlns:cx7="http://schemas.microsoft.com/office/drawing/2016/5/13/chartex" xmlns:cx6="http://schemas.microsoft.com/office/drawing/2016/5/12/chartex" xmlns:cx5="http://schemas.microsoft.com/office/drawing/2016/5/11/chartex" xmlns:cx4="http://schemas.microsoft.com/office/drawing/2016/5/10/chartex" xmlns:cx3="http://schemas.microsoft.com/office/drawing/2016/5/9/chartex" xmlns:cx2="http://schemas.microsoft.com/office/drawing/2015/10/21/chartex">
+          <mc:Fallback>
             <w:pict>
               <v:line w14:anchorId="52743017" id="Straight Connector 52" o:spid="_x0000_s1026" style="position:absolute;flip:y;z-index:251746304;visibility:visible;mso-wrap-style:square;mso-width-percent:0;mso-height-percent:0;mso-wrap-distance-left:9pt;mso-wrap-distance-top:0;mso-wrap-distance-right:9pt;mso-wrap-distance-bottom:0;mso-position-horizontal:absolute;mso-position-horizontal-relative:margin;mso-position-vertical:absolute;mso-position-vertical-relative:text;mso-width-percent:0;mso-height-percent:0;mso-width-relative:margin;mso-height-relative:margin" from="108.6pt,.3pt" to="227.4pt,9.3pt" o:gfxdata="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" strokecolor="black [3200]" strokeweight=".5pt">
                 <v:stroke joinstyle="miter"/>
@@ -14844,7 +14844,7 @@
               </wp:anchor>
             </w:drawing>
           </mc:Choice>
-          <mc:Fallback xmlns:w16cid="http://schemas.microsoft.com/office/word/2016/wordml/cid" xmlns:am3d="http://schemas.microsoft.com/office/drawing/2017/model3d" xmlns:aink="http://schemas.microsoft.com/office/drawing/2016/ink" xmlns:cx8="http://schemas.microsoft.com/office/drawing/2016/5/14/chartex" xmlns:cx7="http://schemas.microsoft.com/office/drawing/2016/5/13/chartex" xmlns:cx6="http://schemas.microsoft.com/office/drawing/2016/5/12/chartex" xmlns:cx5="http://schemas.microsoft.com/office/drawing/2016/5/11/chartex" xmlns:cx4="http://schemas.microsoft.com/office/drawing/2016/5/10/chartex" xmlns:cx3="http://schemas.microsoft.com/office/drawing/2016/5/9/chartex" xmlns:cx2="http://schemas.microsoft.com/office/drawing/2015/10/21/chartex">
+          <mc:Fallback>
             <w:pict>
               <v:line w14:anchorId="6B81EFC3" id="Straight Connector 84" o:spid="_x0000_s1026" style="position:absolute;z-index:251789312;visibility:visible;mso-wrap-style:square;mso-wrap-distance-left:9pt;mso-wrap-distance-top:0;mso-wrap-distance-right:9pt;mso-wrap-distance-bottom:0;mso-position-horizontal:absolute;mso-position-horizontal-relative:text;mso-position-vertical:absolute;mso-position-vertical-relative:text" from="59.45pt,7.5pt" to="169.1pt,9.15pt" o:gfxdata="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" strokecolor="black [3200]" strokeweight=".5pt">
                 <v:stroke joinstyle="miter"/>
@@ -15294,7 +15294,7 @@
               </wp:anchor>
             </w:drawing>
           </mc:Choice>
-          <mc:Fallback xmlns:w16cid="http://schemas.microsoft.com/office/word/2016/wordml/cid" xmlns:am3d="http://schemas.microsoft.com/office/drawing/2017/model3d" xmlns:aink="http://schemas.microsoft.com/office/drawing/2016/ink" xmlns:cx8="http://schemas.microsoft.com/office/drawing/2016/5/14/chartex" xmlns:cx7="http://schemas.microsoft.com/office/drawing/2016/5/13/chartex" xmlns:cx6="http://schemas.microsoft.com/office/drawing/2016/5/12/chartex" xmlns:cx5="http://schemas.microsoft.com/office/drawing/2016/5/11/chartex" xmlns:cx4="http://schemas.microsoft.com/office/drawing/2016/5/10/chartex" xmlns:cx3="http://schemas.microsoft.com/office/drawing/2016/5/9/chartex" xmlns:cx2="http://schemas.microsoft.com/office/drawing/2015/10/21/chartex">
+          <mc:Fallback>
             <w:pict>
               <v:line w14:anchorId="68503211" id="Straight Connector 64" o:spid="_x0000_s1026" style="position:absolute;flip:y;z-index:251759616;visibility:visible;mso-wrap-style:square;mso-width-percent:0;mso-height-percent:0;mso-wrap-distance-left:9pt;mso-wrap-distance-top:0;mso-wrap-distance-right:9pt;mso-wrap-distance-bottom:0;mso-position-horizontal:absolute;mso-position-horizontal-relative:margin;mso-position-vertical:absolute;mso-position-vertical-relative:text;mso-width-percent:0;mso-height-percent:0;mso-width-relative:margin;mso-height-relative:margin" from="429.6pt,7.35pt" to="451.2pt,15.15pt" o:gfxdata="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" strokecolor="black [3200]" strokeweight=".5pt">
                 <v:stroke joinstyle="miter"/>
@@ -15365,7 +15365,7 @@
               </wp:anchor>
             </w:drawing>
           </mc:Choice>
-          <mc:Fallback xmlns:w16cid="http://schemas.microsoft.com/office/word/2016/wordml/cid" xmlns:am3d="http://schemas.microsoft.com/office/drawing/2017/model3d" xmlns:aink="http://schemas.microsoft.com/office/drawing/2016/ink" xmlns:cx8="http://schemas.microsoft.com/office/drawing/2016/5/14/chartex" xmlns:cx7="http://schemas.microsoft.com/office/drawing/2016/5/13/chartex" xmlns:cx6="http://schemas.microsoft.com/office/drawing/2016/5/12/chartex" xmlns:cx5="http://schemas.microsoft.com/office/drawing/2016/5/11/chartex" xmlns:cx4="http://schemas.microsoft.com/office/drawing/2016/5/10/chartex" xmlns:cx3="http://schemas.microsoft.com/office/drawing/2016/5/9/chartex" xmlns:cx2="http://schemas.microsoft.com/office/drawing/2015/10/21/chartex">
+          <mc:Fallback>
             <w:pict>
               <v:line w14:anchorId="138C3F14" id="Straight Connector 63" o:spid="_x0000_s1026" style="position:absolute;z-index:251757568;visibility:visible;mso-wrap-style:square;mso-width-percent:0;mso-height-percent:0;mso-wrap-distance-left:9pt;mso-wrap-distance-top:0;mso-wrap-distance-right:9pt;mso-wrap-distance-bottom:0;mso-position-horizontal:absolute;mso-position-horizontal-relative:margin;mso-position-vertical:absolute;mso-position-vertical-relative:text;mso-width-percent:0;mso-height-percent:0;mso-width-relative:margin;mso-height-relative:margin" from="69.6pt,9.15pt" to="109.8pt,13.95pt" o:gfxdata="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" strokecolor="black [3200]" strokeweight=".5pt">
                 <v:stroke joinstyle="miter"/>
@@ -15454,7 +15454,7 @@
               </wp:anchor>
             </w:drawing>
           </mc:Choice>
-          <mc:Fallback xmlns:w16cid="http://schemas.microsoft.com/office/word/2016/wordml/cid" xmlns:am3d="http://schemas.microsoft.com/office/drawing/2017/model3d" xmlns:aink="http://schemas.microsoft.com/office/drawing/2016/ink" xmlns:cx8="http://schemas.microsoft.com/office/drawing/2016/5/14/chartex" xmlns:cx7="http://schemas.microsoft.com/office/drawing/2016/5/13/chartex" xmlns:cx6="http://schemas.microsoft.com/office/drawing/2016/5/12/chartex" xmlns:cx5="http://schemas.microsoft.com/office/drawing/2016/5/11/chartex" xmlns:cx4="http://schemas.microsoft.com/office/drawing/2016/5/10/chartex" xmlns:cx3="http://schemas.microsoft.com/office/drawing/2016/5/9/chartex" xmlns:cx2="http://schemas.microsoft.com/office/drawing/2015/10/21/chartex">
+          <mc:Fallback>
             <w:pict>
               <v:line w14:anchorId="2BEDA667" id="Straight Connector 65" o:spid="_x0000_s1026" style="position:absolute;flip:y;z-index:251761664;visibility:visible;mso-wrap-style:square;mso-width-percent:0;mso-height-percent:0;mso-wrap-distance-left:9pt;mso-wrap-distance-top:0;mso-wrap-distance-right:9pt;mso-wrap-distance-bottom:0;mso-position-horizontal:absolute;mso-position-horizontal-relative:text;mso-position-vertical:absolute;mso-position-vertical-relative:text;mso-width-percent:0;mso-height-percent:0;mso-width-relative:margin;mso-height-relative:margin" from="60pt,.35pt" to="382.2pt,5.75pt" o:gfxdata="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" strokecolor="black [3200]" strokeweight=".5pt">
                 <v:stroke joinstyle="miter"/>
@@ -15538,7 +15538,7 @@
               </wp:anchor>
             </w:drawing>
           </mc:Choice>
-          <mc:Fallback xmlns:w16cid="http://schemas.microsoft.com/office/word/2016/wordml/cid" xmlns:am3d="http://schemas.microsoft.com/office/drawing/2017/model3d" xmlns:aink="http://schemas.microsoft.com/office/drawing/2016/ink" xmlns:cx8="http://schemas.microsoft.com/office/drawing/2016/5/14/chartex" xmlns:cx7="http://schemas.microsoft.com/office/drawing/2016/5/13/chartex" xmlns:cx6="http://schemas.microsoft.com/office/drawing/2016/5/12/chartex" xmlns:cx5="http://schemas.microsoft.com/office/drawing/2016/5/11/chartex" xmlns:cx4="http://schemas.microsoft.com/office/drawing/2016/5/10/chartex" xmlns:cx3="http://schemas.microsoft.com/office/drawing/2016/5/9/chartex" xmlns:cx2="http://schemas.microsoft.com/office/drawing/2015/10/21/chartex">
+          <mc:Fallback>
             <w:pict>
               <v:line w14:anchorId="37702729" id="Straight Connector 74" o:spid="_x0000_s1026" style="position:absolute;z-index:251780096;visibility:visible;mso-wrap-style:square;mso-width-percent:0;mso-height-percent:0;mso-wrap-distance-left:9pt;mso-wrap-distance-top:0;mso-wrap-distance-right:9pt;mso-wrap-distance-bottom:0;mso-position-horizontal:absolute;mso-position-horizontal-relative:margin;mso-position-vertical:absolute;mso-position-vertical-relative:text;mso-width-percent:0;mso-height-percent:0;mso-width-relative:margin;mso-height-relative:margin" from="409.05pt,3.45pt" to="449.25pt,8.25pt" o:gfxdata="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" strokecolor="black [3200]" strokeweight=".5pt">
                 <v:stroke joinstyle="miter"/>
@@ -15609,7 +15609,7 @@
               </wp:anchor>
             </w:drawing>
           </mc:Choice>
-          <mc:Fallback xmlns:w16cid="http://schemas.microsoft.com/office/word/2016/wordml/cid" xmlns:am3d="http://schemas.microsoft.com/office/drawing/2017/model3d" xmlns:aink="http://schemas.microsoft.com/office/drawing/2016/ink" xmlns:cx8="http://schemas.microsoft.com/office/drawing/2016/5/14/chartex" xmlns:cx7="http://schemas.microsoft.com/office/drawing/2016/5/13/chartex" xmlns:cx6="http://schemas.microsoft.com/office/drawing/2016/5/12/chartex" xmlns:cx5="http://schemas.microsoft.com/office/drawing/2016/5/11/chartex" xmlns:cx4="http://schemas.microsoft.com/office/drawing/2016/5/10/chartex" xmlns:cx3="http://schemas.microsoft.com/office/drawing/2016/5/9/chartex" xmlns:cx2="http://schemas.microsoft.com/office/drawing/2015/10/21/chartex">
+          <mc:Fallback>
             <w:pict>
               <v:line w14:anchorId="7E1AAC82" id="Straight Connector 66" o:spid="_x0000_s1026" style="position:absolute;z-index:251763712;visibility:visible;mso-wrap-style:square;mso-width-percent:0;mso-height-percent:0;mso-wrap-distance-left:9pt;mso-wrap-distance-top:0;mso-wrap-distance-right:9pt;mso-wrap-distance-bottom:0;mso-position-horizontal:absolute;mso-position-horizontal-relative:text;mso-position-vertical:absolute;mso-position-vertical-relative:text;mso-width-percent:0;mso-height-percent:0;mso-width-relative:margin;mso-height-relative:margin" from="33pt,10.1pt" to="176.4pt,31.7pt" o:gfxdata="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" strokecolor="black [3200]" strokeweight=".5pt">
                 <v:stroke joinstyle="miter"/>
@@ -15723,7 +15723,7 @@
               </wp:anchor>
             </w:drawing>
           </mc:Choice>
-          <mc:Fallback xmlns:w16cid="http://schemas.microsoft.com/office/word/2016/wordml/cid" xmlns:am3d="http://schemas.microsoft.com/office/drawing/2017/model3d" xmlns:aink="http://schemas.microsoft.com/office/drawing/2016/ink" xmlns:cx8="http://schemas.microsoft.com/office/drawing/2016/5/14/chartex" xmlns:cx7="http://schemas.microsoft.com/office/drawing/2016/5/13/chartex" xmlns:cx6="http://schemas.microsoft.com/office/drawing/2016/5/12/chartex" xmlns:cx5="http://schemas.microsoft.com/office/drawing/2016/5/11/chartex" xmlns:cx4="http://schemas.microsoft.com/office/drawing/2016/5/10/chartex" xmlns:cx3="http://schemas.microsoft.com/office/drawing/2016/5/9/chartex" xmlns:cx2="http://schemas.microsoft.com/office/drawing/2015/10/21/chartex">
+          <mc:Fallback>
             <w:pict>
               <v:line w14:anchorId="718D5CA1" id="Straight Connector 67" o:spid="_x0000_s1026" style="position:absolute;z-index:251765760;visibility:visible;mso-wrap-style:square;mso-width-percent:0;mso-height-percent:0;mso-wrap-distance-left:9pt;mso-wrap-distance-top:0;mso-wrap-distance-right:9pt;mso-wrap-distance-bottom:0;mso-position-horizontal:absolute;mso-position-horizontal-relative:margin;mso-position-vertical:absolute;mso-position-vertical-relative:text;mso-width-percent:0;mso-height-percent:0;mso-width-relative:margin;mso-height-relative:margin" from="43.65pt,7.45pt" to="402.55pt,23.25pt" o:gfxdata="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" strokecolor="black [3200]" strokeweight=".5pt">
                 <v:stroke joinstyle="miter"/>
@@ -15794,7 +15794,7 @@
               </wp:anchor>
             </w:drawing>
           </mc:Choice>
-          <mc:Fallback xmlns:w16cid="http://schemas.microsoft.com/office/word/2016/wordml/cid" xmlns:am3d="http://schemas.microsoft.com/office/drawing/2017/model3d" xmlns:aink="http://schemas.microsoft.com/office/drawing/2016/ink" xmlns:cx8="http://schemas.microsoft.com/office/drawing/2016/5/14/chartex" xmlns:cx7="http://schemas.microsoft.com/office/drawing/2016/5/13/chartex" xmlns:cx6="http://schemas.microsoft.com/office/drawing/2016/5/12/chartex" xmlns:cx5="http://schemas.microsoft.com/office/drawing/2016/5/11/chartex" xmlns:cx4="http://schemas.microsoft.com/office/drawing/2016/5/10/chartex" xmlns:cx3="http://schemas.microsoft.com/office/drawing/2016/5/9/chartex" xmlns:cx2="http://schemas.microsoft.com/office/drawing/2015/10/21/chartex">
+          <mc:Fallback>
             <w:pict>
               <v:line w14:anchorId="6D69E949" id="Straight Connector 68" o:spid="_x0000_s1026" style="position:absolute;z-index:251767808;visibility:visible;mso-wrap-style:square;mso-width-percent:0;mso-height-percent:0;mso-wrap-distance-left:9pt;mso-wrap-distance-top:0;mso-wrap-distance-right:9pt;mso-wrap-distance-bottom:0;mso-position-horizontal:absolute;mso-position-horizontal-relative:text;mso-position-vertical:absolute;mso-position-vertical-relative:text;mso-width-percent:0;mso-height-percent:0;mso-width-relative:margin;mso-height-relative:margin" from="42.55pt,7.6pt" to="296.75pt,24.85pt" o:gfxdata="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" strokecolor="black [3200]" strokeweight=".5pt">
                 <v:stroke joinstyle="miter"/>
@@ -15864,7 +15864,7 @@
               </wp:anchor>
             </w:drawing>
           </mc:Choice>
-          <mc:Fallback xmlns:w16cid="http://schemas.microsoft.com/office/word/2016/wordml/cid" xmlns:am3d="http://schemas.microsoft.com/office/drawing/2017/model3d" xmlns:aink="http://schemas.microsoft.com/office/drawing/2016/ink" xmlns:cx8="http://schemas.microsoft.com/office/drawing/2016/5/14/chartex" xmlns:cx7="http://schemas.microsoft.com/office/drawing/2016/5/13/chartex" xmlns:cx6="http://schemas.microsoft.com/office/drawing/2016/5/12/chartex" xmlns:cx5="http://schemas.microsoft.com/office/drawing/2016/5/11/chartex" xmlns:cx4="http://schemas.microsoft.com/office/drawing/2016/5/10/chartex" xmlns:cx3="http://schemas.microsoft.com/office/drawing/2016/5/9/chartex" xmlns:cx2="http://schemas.microsoft.com/office/drawing/2015/10/21/chartex">
+          <mc:Fallback>
             <w:pict>
               <v:line w14:anchorId="280A775B" id="Straight Connector 69" o:spid="_x0000_s1026" style="position:absolute;z-index:251769856;visibility:visible;mso-wrap-style:square;mso-width-percent:0;mso-height-percent:0;mso-wrap-distance-left:9pt;mso-wrap-distance-top:0;mso-wrap-distance-right:9pt;mso-wrap-distance-bottom:0;mso-position-horizontal:absolute;mso-position-horizontal-relative:text;mso-position-vertical:absolute;mso-position-vertical-relative:text;mso-width-percent:0;mso-height-percent:0;mso-width-relative:margin;mso-height-relative:margin" from="44.75pt,7.65pt" to="201.3pt,25.9pt" o:gfxdata="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" strokecolor="black [3200]" strokeweight=".5pt">
                 <v:stroke joinstyle="miter"/>
@@ -15934,7 +15934,7 @@
               </wp:anchor>
             </w:drawing>
           </mc:Choice>
-          <mc:Fallback xmlns:w16cid="http://schemas.microsoft.com/office/word/2016/wordml/cid" xmlns:am3d="http://schemas.microsoft.com/office/drawing/2017/model3d" xmlns:aink="http://schemas.microsoft.com/office/drawing/2016/ink" xmlns:cx8="http://schemas.microsoft.com/office/drawing/2016/5/14/chartex" xmlns:cx7="http://schemas.microsoft.com/office/drawing/2016/5/13/chartex" xmlns:cx6="http://schemas.microsoft.com/office/drawing/2016/5/12/chartex" xmlns:cx5="http://schemas.microsoft.com/office/drawing/2016/5/11/chartex" xmlns:cx4="http://schemas.microsoft.com/office/drawing/2016/5/10/chartex" xmlns:cx3="http://schemas.microsoft.com/office/drawing/2016/5/9/chartex" xmlns:cx2="http://schemas.microsoft.com/office/drawing/2015/10/21/chartex">
+          <mc:Fallback>
             <w:pict>
               <v:line w14:anchorId="2A438CD1" id="Straight Connector 70" o:spid="_x0000_s1026" style="position:absolute;z-index:251771904;visibility:visible;mso-wrap-style:square;mso-width-percent:0;mso-height-percent:0;mso-wrap-distance-left:9pt;mso-wrap-distance-top:0;mso-wrap-distance-right:9pt;mso-wrap-distance-bottom:0;mso-position-horizontal:absolute;mso-position-horizontal-relative:text;mso-position-vertical:absolute;mso-position-vertical-relative:text;mso-width-percent:0;mso-height-percent:0;mso-width-relative:margin;mso-height-relative:margin" from="42pt,7.4pt" to="106.55pt,25.95pt" o:gfxdata="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" strokecolor="black [3200]" strokeweight=".5pt">
                 <v:stroke joinstyle="miter"/>
@@ -16019,7 +16019,7 @@
               </wp:anchor>
             </w:drawing>
           </mc:Choice>
-          <mc:Fallback xmlns:w16cid="http://schemas.microsoft.com/office/word/2016/wordml/cid" xmlns:am3d="http://schemas.microsoft.com/office/drawing/2017/model3d" xmlns:aink="http://schemas.microsoft.com/office/drawing/2016/ink" xmlns:cx8="http://schemas.microsoft.com/office/drawing/2016/5/14/chartex" xmlns:cx7="http://schemas.microsoft.com/office/drawing/2016/5/13/chartex" xmlns:cx6="http://schemas.microsoft.com/office/drawing/2016/5/12/chartex" xmlns:cx5="http://schemas.microsoft.com/office/drawing/2016/5/11/chartex" xmlns:cx4="http://schemas.microsoft.com/office/drawing/2016/5/10/chartex" xmlns:cx3="http://schemas.microsoft.com/office/drawing/2016/5/9/chartex" xmlns:cx2="http://schemas.microsoft.com/office/drawing/2015/10/21/chartex">
+          <mc:Fallback>
             <w:pict>
               <v:line w14:anchorId="09614199" id="Straight Connector 71" o:spid="_x0000_s1026" style="position:absolute;z-index:251773952;visibility:visible;mso-wrap-style:square;mso-width-percent:0;mso-height-percent:0;mso-wrap-distance-left:9pt;mso-wrap-distance-top:0;mso-wrap-distance-right:9pt;mso-wrap-distance-bottom:0;mso-position-horizontal:absolute;mso-position-horizontal-relative:margin;mso-position-vertical:absolute;mso-position-vertical-relative:text;mso-width-percent:0;mso-height-percent:0;mso-width-relative:margin;mso-height-relative:margin" from="66pt,8.5pt" to="256.9pt,28.7pt" o:gfxdata="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" strokecolor="black [3200]" strokeweight=".5pt">
                 <v:stroke joinstyle="miter"/>
@@ -16104,7 +16104,7 @@
               </wp:anchor>
             </w:drawing>
           </mc:Choice>
-          <mc:Fallback xmlns:w16cid="http://schemas.microsoft.com/office/word/2016/wordml/cid" xmlns:am3d="http://schemas.microsoft.com/office/drawing/2017/model3d" xmlns:aink="http://schemas.microsoft.com/office/drawing/2016/ink" xmlns:cx8="http://schemas.microsoft.com/office/drawing/2016/5/14/chartex" xmlns:cx7="http://schemas.microsoft.com/office/drawing/2016/5/13/chartex" xmlns:cx6="http://schemas.microsoft.com/office/drawing/2016/5/12/chartex" xmlns:cx5="http://schemas.microsoft.com/office/drawing/2016/5/11/chartex" xmlns:cx4="http://schemas.microsoft.com/office/drawing/2016/5/10/chartex" xmlns:cx3="http://schemas.microsoft.com/office/drawing/2016/5/9/chartex" xmlns:cx2="http://schemas.microsoft.com/office/drawing/2015/10/21/chartex">
+          <mc:Fallback>
             <w:pict>
               <v:line w14:anchorId="5B8546CA" id="Straight Connector 73" o:spid="_x0000_s1026" style="position:absolute;flip:y;z-index:251778048;visibility:visible;mso-wrap-style:square;mso-width-percent:0;mso-height-percent:0;mso-wrap-distance-left:9pt;mso-wrap-distance-top:0;mso-wrap-distance-right:9pt;mso-wrap-distance-bottom:0;mso-position-horizontal:absolute;mso-position-horizontal-relative:margin;mso-position-vertical:absolute;mso-position-vertical-relative:text;mso-width-percent:0;mso-height-percent:0;mso-width-relative:margin;mso-height-relative:margin" from="400.9pt,7.95pt" to="450pt,16.65pt" o:gfxdata="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" strokecolor="black [3200]" strokeweight=".5pt">
                 <v:stroke joinstyle="miter"/>
@@ -16175,7 +16175,7 @@
               </wp:anchor>
             </w:drawing>
           </mc:Choice>
-          <mc:Fallback xmlns:w16cid="http://schemas.microsoft.com/office/word/2016/wordml/cid" xmlns:am3d="http://schemas.microsoft.com/office/drawing/2017/model3d" xmlns:aink="http://schemas.microsoft.com/office/drawing/2016/ink" xmlns:cx8="http://schemas.microsoft.com/office/drawing/2016/5/14/chartex" xmlns:cx7="http://schemas.microsoft.com/office/drawing/2016/5/13/chartex" xmlns:cx6="http://schemas.microsoft.com/office/drawing/2016/5/12/chartex" xmlns:cx5="http://schemas.microsoft.com/office/drawing/2016/5/11/chartex" xmlns:cx4="http://schemas.microsoft.com/office/drawing/2016/5/10/chartex" xmlns:cx3="http://schemas.microsoft.com/office/drawing/2016/5/9/chartex" xmlns:cx2="http://schemas.microsoft.com/office/drawing/2015/10/21/chartex">
+          <mc:Fallback>
             <w:pict>
               <v:line w14:anchorId="57FEBCBC" id="Straight Connector 72" o:spid="_x0000_s1026" style="position:absolute;z-index:251776000;visibility:visible;mso-wrap-style:square;mso-width-percent:0;mso-height-percent:0;mso-wrap-distance-left:9pt;mso-wrap-distance-top:0;mso-wrap-distance-right:9pt;mso-wrap-distance-bottom:0;mso-position-horizontal:absolute;mso-position-horizontal-relative:margin;mso-position-vertical:absolute;mso-position-vertical-relative:text;mso-width-percent:0;mso-height-percent:0;mso-width-relative:margin;mso-height-relative:margin" from="73.1pt,8.5pt" to="109.1pt,16.7pt" o:gfxdata="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" strokecolor="black [3200]" strokeweight=".5pt">
                 <v:stroke joinstyle="miter"/>
@@ -16820,7 +16820,7 @@
               </wp:anchor>
             </w:drawing>
           </mc:Choice>
-          <mc:Fallback xmlns:w16cid="http://schemas.microsoft.com/office/word/2016/wordml/cid" xmlns:am3d="http://schemas.microsoft.com/office/drawing/2017/model3d" xmlns:aink="http://schemas.microsoft.com/office/drawing/2016/ink" xmlns:cx8="http://schemas.microsoft.com/office/drawing/2016/5/14/chartex" xmlns:cx7="http://schemas.microsoft.com/office/drawing/2016/5/13/chartex" xmlns:cx6="http://schemas.microsoft.com/office/drawing/2016/5/12/chartex" xmlns:cx5="http://schemas.microsoft.com/office/drawing/2016/5/11/chartex" xmlns:cx4="http://schemas.microsoft.com/office/drawing/2016/5/10/chartex" xmlns:cx3="http://schemas.microsoft.com/office/drawing/2016/5/9/chartex" xmlns:cx2="http://schemas.microsoft.com/office/drawing/2015/10/21/chartex">
+          <mc:Fallback>
             <w:pict>
               <v:line w14:anchorId="22747740" id="Straight Connector 77" o:spid="_x0000_s1026" style="position:absolute;z-index:251782144;visibility:visible;mso-wrap-style:square;mso-wrap-distance-left:9pt;mso-wrap-distance-top:0;mso-wrap-distance-right:9pt;mso-wrap-distance-bottom:0;mso-position-horizontal:absolute;mso-position-horizontal-relative:text;mso-position-vertical:absolute;mso-position-vertical-relative:text" from="35.45pt,9.5pt" to="235.65pt,22.05pt" o:gfxdata="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" strokecolor="black [3200]" strokeweight=".5pt">
                 <v:stroke joinstyle="miter"/>
@@ -16905,7 +16905,7 @@
               </wp:anchor>
             </w:drawing>
           </mc:Choice>
-          <mc:Fallback xmlns:w16cid="http://schemas.microsoft.com/office/word/2016/wordml/cid" xmlns:am3d="http://schemas.microsoft.com/office/drawing/2017/model3d" xmlns:aink="http://schemas.microsoft.com/office/drawing/2016/ink" xmlns:cx8="http://schemas.microsoft.com/office/drawing/2016/5/14/chartex" xmlns:cx7="http://schemas.microsoft.com/office/drawing/2016/5/13/chartex" xmlns:cx6="http://schemas.microsoft.com/office/drawing/2016/5/12/chartex" xmlns:cx5="http://schemas.microsoft.com/office/drawing/2016/5/11/chartex" xmlns:cx4="http://schemas.microsoft.com/office/drawing/2016/5/10/chartex" xmlns:cx3="http://schemas.microsoft.com/office/drawing/2016/5/9/chartex" xmlns:cx2="http://schemas.microsoft.com/office/drawing/2015/10/21/chartex">
+          <mc:Fallback>
             <w:pict>
               <v:line w14:anchorId="2E89F9CA" id="Straight Connector 78" o:spid="_x0000_s1026" style="position:absolute;z-index:251783168;visibility:visible;mso-wrap-style:square;mso-wrap-distance-left:9pt;mso-wrap-distance-top:0;mso-wrap-distance-right:9pt;mso-wrap-distance-bottom:0;mso-position-horizontal:absolute;mso-position-horizontal-relative:text;mso-position-vertical:absolute;mso-position-vertical-relative:text" from="71.45pt,7.85pt" to="186pt,18.2pt" o:gfxdata="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" strokecolor="black [3200]" strokeweight=".5pt">
                 <v:stroke joinstyle="miter"/>
@@ -16987,7 +16987,7 @@
               </wp:anchor>
             </w:drawing>
           </mc:Choice>
-          <mc:Fallback xmlns:w16cid="http://schemas.microsoft.com/office/word/2016/wordml/cid" xmlns:am3d="http://schemas.microsoft.com/office/drawing/2017/model3d" xmlns:aink="http://schemas.microsoft.com/office/drawing/2016/ink" xmlns:cx8="http://schemas.microsoft.com/office/drawing/2016/5/14/chartex" xmlns:cx7="http://schemas.microsoft.com/office/drawing/2016/5/13/chartex" xmlns:cx6="http://schemas.microsoft.com/office/drawing/2016/5/12/chartex" xmlns:cx5="http://schemas.microsoft.com/office/drawing/2016/5/11/chartex" xmlns:cx4="http://schemas.microsoft.com/office/drawing/2016/5/10/chartex" xmlns:cx3="http://schemas.microsoft.com/office/drawing/2016/5/9/chartex" xmlns:cx2="http://schemas.microsoft.com/office/drawing/2015/10/21/chartex">
+          <mc:Fallback>
             <w:pict>
               <v:line w14:anchorId="72EDB5BF" id="Straight Connector 81" o:spid="_x0000_s1026" style="position:absolute;z-index:251786240;visibility:visible;mso-wrap-style:square;mso-wrap-distance-left:9pt;mso-wrap-distance-top:0;mso-wrap-distance-right:9pt;mso-wrap-distance-bottom:0;mso-position-horizontal:absolute;mso-position-horizontal-relative:text;mso-position-vertical:absolute;mso-position-vertical-relative:text" from="75.8pt,7.35pt" to="403.05pt,51.55pt" o:gfxdata="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" strokecolor="black [3200]" strokeweight=".5pt">
                 <v:stroke joinstyle="miter"/>
@@ -17051,7 +17051,7 @@
               </wp:anchor>
             </w:drawing>
           </mc:Choice>
-          <mc:Fallback xmlns:w16cid="http://schemas.microsoft.com/office/word/2016/wordml/cid" xmlns:am3d="http://schemas.microsoft.com/office/drawing/2017/model3d" xmlns:aink="http://schemas.microsoft.com/office/drawing/2016/ink" xmlns:cx8="http://schemas.microsoft.com/office/drawing/2016/5/14/chartex" xmlns:cx7="http://schemas.microsoft.com/office/drawing/2016/5/13/chartex" xmlns:cx6="http://schemas.microsoft.com/office/drawing/2016/5/12/chartex" xmlns:cx5="http://schemas.microsoft.com/office/drawing/2016/5/11/chartex" xmlns:cx4="http://schemas.microsoft.com/office/drawing/2016/5/10/chartex" xmlns:cx3="http://schemas.microsoft.com/office/drawing/2016/5/9/chartex" xmlns:cx2="http://schemas.microsoft.com/office/drawing/2015/10/21/chartex">
+          <mc:Fallback>
             <w:pict>
               <v:line w14:anchorId="7580F796" id="Straight Connector 80" o:spid="_x0000_s1026" style="position:absolute;z-index:251785216;visibility:visible;mso-wrap-style:square;mso-wrap-distance-left:9pt;mso-wrap-distance-top:0;mso-wrap-distance-right:9pt;mso-wrap-distance-bottom:0;mso-position-horizontal:absolute;mso-position-horizontal-relative:text;mso-position-vertical:absolute;mso-position-vertical-relative:text" from="75.8pt,7.9pt" to="328.35pt,52.65pt" o:gfxdata="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" strokecolor="black [3200]" strokeweight=".5pt">
                 <v:stroke joinstyle="miter"/>
@@ -17115,7 +17115,7 @@
               </wp:anchor>
             </w:drawing>
           </mc:Choice>
-          <mc:Fallback xmlns:w16cid="http://schemas.microsoft.com/office/word/2016/wordml/cid" xmlns:am3d="http://schemas.microsoft.com/office/drawing/2017/model3d" xmlns:aink="http://schemas.microsoft.com/office/drawing/2016/ink" xmlns:cx8="http://schemas.microsoft.com/office/drawing/2016/5/14/chartex" xmlns:cx7="http://schemas.microsoft.com/office/drawing/2016/5/13/chartex" xmlns:cx6="http://schemas.microsoft.com/office/drawing/2016/5/12/chartex" xmlns:cx5="http://schemas.microsoft.com/office/drawing/2016/5/11/chartex" xmlns:cx4="http://schemas.microsoft.com/office/drawing/2016/5/10/chartex" xmlns:cx3="http://schemas.microsoft.com/office/drawing/2016/5/9/chartex" xmlns:cx2="http://schemas.microsoft.com/office/drawing/2015/10/21/chartex">
+          <mc:Fallback>
             <w:pict>
               <v:line w14:anchorId="488BF62F" id="Straight Connector 79" o:spid="_x0000_s1026" style="position:absolute;z-index:251784192;visibility:visible;mso-wrap-style:square;mso-wrap-distance-left:9pt;mso-wrap-distance-top:0;mso-wrap-distance-right:9pt;mso-wrap-distance-bottom:0;mso-position-horizontal:absolute;mso-position-horizontal-relative:text;mso-position-vertical:absolute;mso-position-vertical-relative:text" from="76.35pt,7.35pt" to="255.8pt,50.45pt" o:gfxdata="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" strokecolor="black [3200]" strokeweight=".5pt">
                 <v:stroke joinstyle="miter"/>
@@ -17202,7 +17202,7 @@
               </wp:anchor>
             </w:drawing>
           </mc:Choice>
-          <mc:Fallback xmlns:w16cid="http://schemas.microsoft.com/office/word/2016/wordml/cid" xmlns:am3d="http://schemas.microsoft.com/office/drawing/2017/model3d" xmlns:aink="http://schemas.microsoft.com/office/drawing/2016/ink" xmlns:cx8="http://schemas.microsoft.com/office/drawing/2016/5/14/chartex" xmlns:cx7="http://schemas.microsoft.com/office/drawing/2016/5/13/chartex" xmlns:cx6="http://schemas.microsoft.com/office/drawing/2016/5/12/chartex" xmlns:cx5="http://schemas.microsoft.com/office/drawing/2016/5/11/chartex" xmlns:cx4="http://schemas.microsoft.com/office/drawing/2016/5/10/chartex" xmlns:cx3="http://schemas.microsoft.com/office/drawing/2016/5/9/chartex" xmlns:cx2="http://schemas.microsoft.com/office/drawing/2015/10/21/chartex">
+          <mc:Fallback>
             <w:pict>
               <v:line w14:anchorId="6A72FF84" id="Straight Connector 82" o:spid="_x0000_s1026" style="position:absolute;z-index:251787264;visibility:visible;mso-wrap-style:square;mso-wrap-distance-left:9pt;mso-wrap-distance-top:0;mso-wrap-distance-right:9pt;mso-wrap-distance-bottom:0;mso-position-horizontal:absolute;mso-position-horizontal-relative:text;mso-position-vertical:absolute;mso-position-vertical-relative:text" from="61.65pt,9pt" to="292.9pt,10.1pt" o:gfxdata="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" strokecolor="black [3200]" strokeweight=".5pt">
                 <v:stroke joinstyle="miter"/>
@@ -17289,7 +17289,7 @@
               </wp:anchor>
             </w:drawing>
           </mc:Choice>
-          <mc:Fallback xmlns:w16cid="http://schemas.microsoft.com/office/word/2016/wordml/cid" xmlns:am3d="http://schemas.microsoft.com/office/drawing/2017/model3d" xmlns:aink="http://schemas.microsoft.com/office/drawing/2016/ink" xmlns:cx8="http://schemas.microsoft.com/office/drawing/2016/5/14/chartex" xmlns:cx7="http://schemas.microsoft.com/office/drawing/2016/5/13/chartex" xmlns:cx6="http://schemas.microsoft.com/office/drawing/2016/5/12/chartex" xmlns:cx5="http://schemas.microsoft.com/office/drawing/2016/5/11/chartex" xmlns:cx4="http://schemas.microsoft.com/office/drawing/2016/5/10/chartex" xmlns:cx3="http://schemas.microsoft.com/office/drawing/2016/5/9/chartex" xmlns:cx2="http://schemas.microsoft.com/office/drawing/2015/10/21/chartex">
+          <mc:Fallback>
             <w:pict>
               <v:line w14:anchorId="50A57986" id="Straight Connector 83" o:spid="_x0000_s1026" style="position:absolute;z-index:251788288;visibility:visible;mso-wrap-style:square;mso-wrap-distance-left:9pt;mso-wrap-distance-top:0;mso-wrap-distance-right:9pt;mso-wrap-distance-bottom:0;mso-position-horizontal:absolute;mso-position-horizontal-relative:text;mso-position-vertical:absolute;mso-position-vertical-relative:text" from="67.1pt,8pt" to="458.75pt,8pt" o:gfxdata="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" strokecolor="black [3200]" strokeweight=".5pt">
                 <v:stroke joinstyle="miter"/>
@@ -17730,7 +17730,7 @@
               </wp:anchor>
             </w:drawing>
           </mc:Choice>
-          <mc:Fallback xmlns:w16cid="http://schemas.microsoft.com/office/word/2016/wordml/cid" xmlns:am3d="http://schemas.microsoft.com/office/drawing/2017/model3d" xmlns:aink="http://schemas.microsoft.com/office/drawing/2016/ink" xmlns:cx8="http://schemas.microsoft.com/office/drawing/2016/5/14/chartex" xmlns:cx7="http://schemas.microsoft.com/office/drawing/2016/5/13/chartex" xmlns:cx6="http://schemas.microsoft.com/office/drawing/2016/5/12/chartex" xmlns:cx5="http://schemas.microsoft.com/office/drawing/2016/5/11/chartex" xmlns:cx4="http://schemas.microsoft.com/office/drawing/2016/5/10/chartex" xmlns:cx3="http://schemas.microsoft.com/office/drawing/2016/5/9/chartex" xmlns:cx2="http://schemas.microsoft.com/office/drawing/2015/10/21/chartex">
+          <mc:Fallback>
             <w:pict>
               <v:line w14:anchorId="4E8E18B4" id="Straight Connector 89" o:spid="_x0000_s1026" style="position:absolute;z-index:251795456;visibility:visible;mso-wrap-style:square;mso-wrap-distance-left:9pt;mso-wrap-distance-top:0;mso-wrap-distance-right:9pt;mso-wrap-distance-bottom:0;mso-position-horizontal:absolute;mso-position-horizontal-relative:text;mso-position-vertical:absolute;mso-position-vertical-relative:text" from="31.1pt,7.4pt" to="238.9pt,12.3pt" o:gfxdata="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" strokecolor="black [3200]" strokeweight=".5pt">
                 <v:stroke joinstyle="miter"/>
@@ -17812,7 +17812,7 @@
               </wp:anchor>
             </w:drawing>
           </mc:Choice>
-          <mc:Fallback xmlns:w16cid="http://schemas.microsoft.com/office/word/2016/wordml/cid" xmlns:am3d="http://schemas.microsoft.com/office/drawing/2017/model3d" xmlns:aink="http://schemas.microsoft.com/office/drawing/2016/ink" xmlns:cx8="http://schemas.microsoft.com/office/drawing/2016/5/14/chartex" xmlns:cx7="http://schemas.microsoft.com/office/drawing/2016/5/13/chartex" xmlns:cx6="http://schemas.microsoft.com/office/drawing/2016/5/12/chartex" xmlns:cx5="http://schemas.microsoft.com/office/drawing/2016/5/11/chartex" xmlns:cx4="http://schemas.microsoft.com/office/drawing/2016/5/10/chartex" xmlns:cx3="http://schemas.microsoft.com/office/drawing/2016/5/9/chartex" xmlns:cx2="http://schemas.microsoft.com/office/drawing/2015/10/21/chartex">
+          <mc:Fallback>
             <w:pict>
               <v:line w14:anchorId="10A74EBC" id="Straight Connector 90" o:spid="_x0000_s1026" style="position:absolute;z-index:251796480;visibility:visible;mso-wrap-style:square;mso-wrap-distance-left:9pt;mso-wrap-distance-top:0;mso-wrap-distance-right:9pt;mso-wrap-distance-bottom:0;mso-position-horizontal:absolute;mso-position-horizontal-relative:text;mso-position-vertical:absolute;mso-position-vertical-relative:text" from="88.9pt,7.4pt" to="277.65pt,11.2pt" o:gfxdata="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" strokecolor="black [3200]" strokeweight=".5pt">
                 <v:stroke joinstyle="miter"/>
@@ -17899,7 +17899,7 @@
               </wp:anchor>
             </w:drawing>
           </mc:Choice>
-          <mc:Fallback xmlns:w16cid="http://schemas.microsoft.com/office/word/2016/wordml/cid" xmlns:am3d="http://schemas.microsoft.com/office/drawing/2017/model3d" xmlns:aink="http://schemas.microsoft.com/office/drawing/2016/ink" xmlns:cx8="http://schemas.microsoft.com/office/drawing/2016/5/14/chartex" xmlns:cx7="http://schemas.microsoft.com/office/drawing/2016/5/13/chartex" xmlns:cx6="http://schemas.microsoft.com/office/drawing/2016/5/12/chartex" xmlns:cx5="http://schemas.microsoft.com/office/drawing/2016/5/11/chartex" xmlns:cx4="http://schemas.microsoft.com/office/drawing/2016/5/10/chartex" xmlns:cx3="http://schemas.microsoft.com/office/drawing/2016/5/9/chartex" xmlns:cx2="http://schemas.microsoft.com/office/drawing/2015/10/21/chartex">
+          <mc:Fallback>
             <w:pict>
               <v:line w14:anchorId="24433833" id="Straight Connector 91" o:spid="_x0000_s1026" style="position:absolute;flip:y;z-index:251797504;visibility:visible;mso-wrap-style:square;mso-wrap-distance-left:9pt;mso-wrap-distance-top:0;mso-wrap-distance-right:9pt;mso-wrap-distance-bottom:0;mso-position-horizontal:absolute;mso-position-horizontal-relative:text;mso-position-vertical:absolute;mso-position-vertical-relative:text" from="67.1pt,2pt" to="178.35pt,8.55pt" o:gfxdata="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" strokecolor="black [3200]" strokeweight=".5pt">
                 <v:stroke joinstyle="miter"/>
@@ -17981,7 +17981,7 @@
               </wp:anchor>
             </w:drawing>
           </mc:Choice>
-          <mc:Fallback xmlns:w16cid="http://schemas.microsoft.com/office/word/2016/wordml/cid" xmlns:am3d="http://schemas.microsoft.com/office/drawing/2017/model3d" xmlns:aink="http://schemas.microsoft.com/office/drawing/2016/ink" xmlns:cx8="http://schemas.microsoft.com/office/drawing/2016/5/14/chartex" xmlns:cx7="http://schemas.microsoft.com/office/drawing/2016/5/13/chartex" xmlns:cx6="http://schemas.microsoft.com/office/drawing/2016/5/12/chartex" xmlns:cx5="http://schemas.microsoft.com/office/drawing/2016/5/11/chartex" xmlns:cx4="http://schemas.microsoft.com/office/drawing/2016/5/10/chartex" xmlns:cx3="http://schemas.microsoft.com/office/drawing/2016/5/9/chartex" xmlns:cx2="http://schemas.microsoft.com/office/drawing/2015/10/21/chartex">
+          <mc:Fallback>
             <w:pict>
               <v:line w14:anchorId="53270466" id="Straight Connector 93" o:spid="_x0000_s1026" style="position:absolute;z-index:251799552;visibility:visible;mso-wrap-style:square;mso-wrap-distance-left:9pt;mso-wrap-distance-top:0;mso-wrap-distance-right:9pt;mso-wrap-distance-bottom:0;mso-position-horizontal:absolute;mso-position-horizontal-relative:text;mso-position-vertical:absolute;mso-position-vertical-relative:text" from="46.35pt,7.5pt" to="427.6pt,62.6pt" o:gfxdata="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" strokecolor="black [3200]" strokeweight=".5pt">
                 <v:stroke joinstyle="miter"/>
@@ -18045,7 +18045,7 @@
               </wp:anchor>
             </w:drawing>
           </mc:Choice>
-          <mc:Fallback xmlns:w16cid="http://schemas.microsoft.com/office/word/2016/wordml/cid" xmlns:am3d="http://schemas.microsoft.com/office/drawing/2017/model3d" xmlns:aink="http://schemas.microsoft.com/office/drawing/2016/ink" xmlns:cx8="http://schemas.microsoft.com/office/drawing/2016/5/14/chartex" xmlns:cx7="http://schemas.microsoft.com/office/drawing/2016/5/13/chartex" xmlns:cx6="http://schemas.microsoft.com/office/drawing/2016/5/12/chartex" xmlns:cx5="http://schemas.microsoft.com/office/drawing/2016/5/11/chartex" xmlns:cx4="http://schemas.microsoft.com/office/drawing/2016/5/10/chartex" xmlns:cx3="http://schemas.microsoft.com/office/drawing/2016/5/9/chartex" xmlns:cx2="http://schemas.microsoft.com/office/drawing/2015/10/21/chartex">
+          <mc:Fallback>
             <w:pict>
               <v:line w14:anchorId="3022BE57" id="Straight Connector 92" o:spid="_x0000_s1026" style="position:absolute;z-index:251798528;visibility:visible;mso-wrap-style:square;mso-wrap-distance-left:9pt;mso-wrap-distance-top:0;mso-wrap-distance-right:9pt;mso-wrap-distance-bottom:0;mso-position-horizontal:absolute;mso-position-horizontal-relative:text;mso-position-vertical:absolute;mso-position-vertical-relative:text" from="45.8pt,7.5pt" to="202.35pt,62.05pt" o:gfxdata="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" strokecolor="black [3200]" strokeweight=".5pt">
                 <v:stroke joinstyle="miter"/>
@@ -19637,7 +19637,7 @@
               </wp:anchor>
             </w:drawing>
           </mc:Choice>
-          <mc:Fallback xmlns:w16cid="http://schemas.microsoft.com/office/word/2016/wordml/cid" xmlns:am3d="http://schemas.microsoft.com/office/drawing/2017/model3d" xmlns:aink="http://schemas.microsoft.com/office/drawing/2016/ink" xmlns:cx8="http://schemas.microsoft.com/office/drawing/2016/5/14/chartex" xmlns:cx7="http://schemas.microsoft.com/office/drawing/2016/5/13/chartex" xmlns:cx6="http://schemas.microsoft.com/office/drawing/2016/5/12/chartex" xmlns:cx5="http://schemas.microsoft.com/office/drawing/2016/5/11/chartex" xmlns:cx4="http://schemas.microsoft.com/office/drawing/2016/5/10/chartex" xmlns:cx3="http://schemas.microsoft.com/office/drawing/2016/5/9/chartex" xmlns:cx2="http://schemas.microsoft.com/office/drawing/2015/10/21/chartex">
+          <mc:Fallback>
             <w:pict>
               <v:shapetype w14:anchorId="169DBBE6" id="_x0000_t202" coordsize="21600,21600" o:spt="202" path="m,l,21600r21600,l21600,xe">
                 <v:stroke joinstyle="miter"/>
@@ -19674,7 +19674,7 @@
 </file>
 
 <file path=word/endnotes.xml><?xml version="1.0" encoding="utf-8"?>
-<w:endnotes xmlns:wpc="http://schemas.microsoft.com/office/word/2010/wordprocessingCanvas" xmlns:cx="http://schemas.microsoft.com/office/drawing/2014/chartex" xmlns:cx1="http://schemas.microsoft.com/office/drawing/2015/9/8/chartex" xmlns:mc="http://schemas.openxmlformats.org/markup-compatibility/2006" xmlns:o="urn:schemas-microsoft-com:office:office" xmlns:r="http://schemas.openxmlformats.org/officeDocument/2006/relationships" xmlns:m="http://schemas.openxmlformats.org/officeDocument/2006/math" xmlns:v="urn:schemas-microsoft-com:vml" xmlns:wp14="http://schemas.microsoft.com/office/word/2010/wordprocessingDrawing" xmlns:wp="http://schemas.openxmlformats.org/drawingml/2006/wordprocessingDrawing" xmlns:w10="urn:schemas-microsoft-com:office:word" xmlns:w="http://schemas.openxmlformats.org/wordprocessingml/2006/main" xmlns:w14="http://schemas.microsoft.com/office/word/2010/wordml" xmlns:w15="http://schemas.microsoft.com/office/word/2012/wordml" xmlns:w16se="http://schemas.microsoft.com/office/word/2015/wordml/symex" xmlns:wpg="http://schemas.microsoft.com/office/word/2010/wordprocessingGroup" xmlns:wpi="http://schemas.microsoft.com/office/word/2010/wordprocessingInk" xmlns:wne="http://schemas.microsoft.com/office/word/2006/wordml" xmlns:wps="http://schemas.microsoft.com/office/word/2010/wordprocessingShape" mc:Ignorable="w14 w15 w16se wp14">
+<w:endnotes xmlns:wpc="http://schemas.microsoft.com/office/word/2010/wordprocessingCanvas" xmlns:cx="http://schemas.microsoft.com/office/drawing/2014/chartex" xmlns:cx1="http://schemas.microsoft.com/office/drawing/2015/9/8/chartex" xmlns:cx2="http://schemas.microsoft.com/office/drawing/2015/10/21/chartex" xmlns:cx3="http://schemas.microsoft.com/office/drawing/2016/5/9/chartex" xmlns:cx4="http://schemas.microsoft.com/office/drawing/2016/5/10/chartex" xmlns:cx5="http://schemas.microsoft.com/office/drawing/2016/5/11/chartex" xmlns:cx6="http://schemas.microsoft.com/office/drawing/2016/5/12/chartex" xmlns:cx7="http://schemas.microsoft.com/office/drawing/2016/5/13/chartex" xmlns:cx8="http://schemas.microsoft.com/office/drawing/2016/5/14/chartex" xmlns:mc="http://schemas.openxmlformats.org/markup-compatibility/2006" xmlns:aink="http://schemas.microsoft.com/office/drawing/2016/ink" xmlns:am3d="http://schemas.microsoft.com/office/drawing/2017/model3d" xmlns:o="urn:schemas-microsoft-com:office:office" xmlns:r="http://schemas.openxmlformats.org/officeDocument/2006/relationships" xmlns:m="http://schemas.openxmlformats.org/officeDocument/2006/math" xmlns:v="urn:schemas-microsoft-com:vml" xmlns:wp14="http://schemas.microsoft.com/office/word/2010/wordprocessingDrawing" xmlns:wp="http://schemas.openxmlformats.org/drawingml/2006/wordprocessingDrawing" xmlns:w10="urn:schemas-microsoft-com:office:word" xmlns:w="http://schemas.openxmlformats.org/wordprocessingml/2006/main" xmlns:w14="http://schemas.microsoft.com/office/word/2010/wordml" xmlns:w15="http://schemas.microsoft.com/office/word/2012/wordml" xmlns:w16cid="http://schemas.microsoft.com/office/word/2016/wordml/cid" xmlns:w16se="http://schemas.microsoft.com/office/word/2015/wordml/symex" xmlns:wpg="http://schemas.microsoft.com/office/word/2010/wordprocessingGroup" xmlns:wpi="http://schemas.microsoft.com/office/word/2010/wordprocessingInk" xmlns:wne="http://schemas.microsoft.com/office/word/2006/wordml" xmlns:wps="http://schemas.microsoft.com/office/word/2010/wordprocessingShape" mc:Ignorable="w14 w15 w16se w16cid wp14">
   <w:endnote w:type="separator" w:id="-1">
     <w:p>
       <w:pPr>
@@ -19699,7 +19699,7 @@
 </file>
 
 <file path=word/footnotes.xml><?xml version="1.0" encoding="utf-8"?>
-<w:footnotes xmlns:wpc="http://schemas.microsoft.com/office/word/2010/wordprocessingCanvas" xmlns:cx="http://schemas.microsoft.com/office/drawing/2014/chartex" xmlns:cx1="http://schemas.microsoft.com/office/drawing/2015/9/8/chartex" xmlns:mc="http://schemas.openxmlformats.org/markup-compatibility/2006" xmlns:o="urn:schemas-microsoft-com:office:office" xmlns:r="http://schemas.openxmlformats.org/officeDocument/2006/relationships" xmlns:m="http://schemas.openxmlformats.org/officeDocument/2006/math" xmlns:v="urn:schemas-microsoft-com:vml" xmlns:wp14="http://schemas.microsoft.com/office/word/2010/wordprocessingDrawing" xmlns:wp="http://schemas.openxmlformats.org/drawingml/2006/wordprocessingDrawing" xmlns:w10="urn:schemas-microsoft-com:office:word" xmlns:w="http://schemas.openxmlformats.org/wordprocessingml/2006/main" xmlns:w14="http://schemas.microsoft.com/office/word/2010/wordml" xmlns:w15="http://schemas.microsoft.com/office/word/2012/wordml" xmlns:w16se="http://schemas.microsoft.com/office/word/2015/wordml/symex" xmlns:wpg="http://schemas.microsoft.com/office/word/2010/wordprocessingGroup" xmlns:wpi="http://schemas.microsoft.com/office/word/2010/wordprocessingInk" xmlns:wne="http://schemas.microsoft.com/office/word/2006/wordml" xmlns:wps="http://schemas.microsoft.com/office/word/2010/wordprocessingShape" mc:Ignorable="w14 w15 w16se wp14">
+<w:footnotes xmlns:wpc="http://schemas.microsoft.com/office/word/2010/wordprocessingCanvas" xmlns:cx="http://schemas.microsoft.com/office/drawing/2014/chartex" xmlns:cx1="http://schemas.microsoft.com/office/drawing/2015/9/8/chartex" xmlns:cx2="http://schemas.microsoft.com/office/drawing/2015/10/21/chartex" xmlns:cx3="http://schemas.microsoft.com/office/drawing/2016/5/9/chartex" xmlns:cx4="http://schemas.microsoft.com/office/drawing/2016/5/10/chartex" xmlns:cx5="http://schemas.microsoft.com/office/drawing/2016/5/11/chartex" xmlns:cx6="http://schemas.microsoft.com/office/drawing/2016/5/12/chartex" xmlns:cx7="http://schemas.microsoft.com/office/drawing/2016/5/13/chartex" xmlns:cx8="http://schemas.microsoft.com/office/drawing/2016/5/14/chartex" xmlns:mc="http://schemas.openxmlformats.org/markup-compatibility/2006" xmlns:aink="http://schemas.microsoft.com/office/drawing/2016/ink" xmlns:am3d="http://schemas.microsoft.com/office/drawing/2017/model3d" xmlns:o="urn:schemas-microsoft-com:office:office" xmlns:r="http://schemas.openxmlformats.org/officeDocument/2006/relationships" xmlns:m="http://schemas.openxmlformats.org/officeDocument/2006/math" xmlns:v="urn:schemas-microsoft-com:vml" xmlns:wp14="http://schemas.microsoft.com/office/word/2010/wordprocessingDrawing" xmlns:wp="http://schemas.openxmlformats.org/drawingml/2006/wordprocessingDrawing" xmlns:w10="urn:schemas-microsoft-com:office:word" xmlns:w="http://schemas.openxmlformats.org/wordprocessingml/2006/main" xmlns:w14="http://schemas.microsoft.com/office/word/2010/wordml" xmlns:w15="http://schemas.microsoft.com/office/word/2012/wordml" xmlns:w16cid="http://schemas.microsoft.com/office/word/2016/wordml/cid" xmlns:w16se="http://schemas.microsoft.com/office/word/2015/wordml/symex" xmlns:wpg="http://schemas.microsoft.com/office/word/2010/wordprocessingGroup" xmlns:wpi="http://schemas.microsoft.com/office/word/2010/wordprocessingInk" xmlns:wne="http://schemas.microsoft.com/office/word/2006/wordml" xmlns:wps="http://schemas.microsoft.com/office/word/2010/wordprocessingShape" mc:Ignorable="w14 w15 w16se w16cid wp14">
   <w:footnote w:type="separator" w:id="-1">
     <w:p>
       <w:pPr>
@@ -19724,7 +19724,7 @@
 </file>
 
 <file path=word/header1.xml><?xml version="1.0" encoding="utf-8"?>
-<w:hdr xmlns:wpc="http://schemas.microsoft.com/office/word/2010/wordprocessingCanvas" xmlns:cx="http://schemas.microsoft.com/office/drawing/2014/chartex" xmlns:cx1="http://schemas.microsoft.com/office/drawing/2015/9/8/chartex" xmlns:mc="http://schemas.openxmlformats.org/markup-compatibility/2006" xmlns:o="urn:schemas-microsoft-com:office:office" xmlns:r="http://schemas.openxmlformats.org/officeDocument/2006/relationships" xmlns:m="http://schemas.openxmlformats.org/officeDocument/2006/math" xmlns:v="urn:schemas-microsoft-com:vml" xmlns:wp14="http://schemas.microsoft.com/office/word/2010/wordprocessingDrawing" xmlns:wp="http://schemas.openxmlformats.org/drawingml/2006/wordprocessingDrawing" xmlns:w10="urn:schemas-microsoft-com:office:word" xmlns:w="http://schemas.openxmlformats.org/wordprocessingml/2006/main" xmlns:w14="http://schemas.microsoft.com/office/word/2010/wordml" xmlns:w15="http://schemas.microsoft.com/office/word/2012/wordml" xmlns:w16se="http://schemas.microsoft.com/office/word/2015/wordml/symex" xmlns:wpg="http://schemas.microsoft.com/office/word/2010/wordprocessingGroup" xmlns:wpi="http://schemas.microsoft.com/office/word/2010/wordprocessingInk" xmlns:wne="http://schemas.microsoft.com/office/word/2006/wordml" xmlns:wps="http://schemas.microsoft.com/office/word/2010/wordprocessingShape" mc:Ignorable="w14 w15 w16se wp14">
+<w:hdr xmlns:wpc="http://schemas.microsoft.com/office/word/2010/wordprocessingCanvas" xmlns:cx="http://schemas.microsoft.com/office/drawing/2014/chartex" xmlns:cx1="http://schemas.microsoft.com/office/drawing/2015/9/8/chartex" xmlns:cx2="http://schemas.microsoft.com/office/drawing/2015/10/21/chartex" xmlns:cx3="http://schemas.microsoft.com/office/drawing/2016/5/9/chartex" xmlns:cx4="http://schemas.microsoft.com/office/drawing/2016/5/10/chartex" xmlns:cx5="http://schemas.microsoft.com/office/drawing/2016/5/11/chartex" xmlns:cx6="http://schemas.microsoft.com/office/drawing/2016/5/12/chartex" xmlns:cx7="http://schemas.microsoft.com/office/drawing/2016/5/13/chartex" xmlns:cx8="http://schemas.microsoft.com/office/drawing/2016/5/14/chartex" xmlns:mc="http://schemas.openxmlformats.org/markup-compatibility/2006" xmlns:aink="http://schemas.microsoft.com/office/drawing/2016/ink" xmlns:am3d="http://schemas.microsoft.com/office/drawing/2017/model3d" xmlns:o="urn:schemas-microsoft-com:office:office" xmlns:r="http://schemas.openxmlformats.org/officeDocument/2006/relationships" xmlns:m="http://schemas.openxmlformats.org/officeDocument/2006/math" xmlns:v="urn:schemas-microsoft-com:vml" xmlns:wp14="http://schemas.microsoft.com/office/word/2010/wordprocessingDrawing" xmlns:wp="http://schemas.openxmlformats.org/drawingml/2006/wordprocessingDrawing" xmlns:w10="urn:schemas-microsoft-com:office:word" xmlns:w="http://schemas.openxmlformats.org/wordprocessingml/2006/main" xmlns:w14="http://schemas.microsoft.com/office/word/2010/wordml" xmlns:w15="http://schemas.microsoft.com/office/word/2012/wordml" xmlns:w16cid="http://schemas.microsoft.com/office/word/2016/wordml/cid" xmlns:w16se="http://schemas.microsoft.com/office/word/2015/wordml/symex" xmlns:wpg="http://schemas.microsoft.com/office/word/2010/wordprocessingGroup" xmlns:wpi="http://schemas.microsoft.com/office/word/2010/wordprocessingInk" xmlns:wne="http://schemas.microsoft.com/office/word/2006/wordml" xmlns:wps="http://schemas.microsoft.com/office/word/2010/wordprocessingShape" mc:Ignorable="w14 w15 w16se w16cid wp14">
   <w:p>
     <w:pPr>
       <w:pStyle w:val="Header"/>
@@ -19759,7 +19759,7 @@
 </file>
 
 <file path=word/numbering.xml><?xml version="1.0" encoding="utf-8"?>
-<w:numbering xmlns:wpc="http://schemas.microsoft.com/office/word/2010/wordprocessingCanvas" xmlns:cx="http://schemas.microsoft.com/office/drawing/2014/chartex" xmlns:cx1="http://schemas.microsoft.com/office/drawing/2015/9/8/chartex" xmlns:mc="http://schemas.openxmlformats.org/markup-compatibility/2006" xmlns:o="urn:schemas-microsoft-com:office:office" xmlns:r="http://schemas.openxmlformats.org/officeDocument/2006/relationships" xmlns:m="http://schemas.openxmlformats.org/officeDocument/2006/math" xmlns:v="urn:schemas-microsoft-com:vml" xmlns:wp14="http://schemas.microsoft.com/office/word/2010/wordprocessingDrawing" xmlns:wp="http://schemas.openxmlformats.org/drawingml/2006/wordprocessingDrawing" xmlns:w10="urn:schemas-microsoft-com:office:word" xmlns:w="http://schemas.openxmlformats.org/wordprocessingml/2006/main" xmlns:w14="http://schemas.microsoft.com/office/word/2010/wordml" xmlns:w15="http://schemas.microsoft.com/office/word/2012/wordml" xmlns:w16se="http://schemas.microsoft.com/office/word/2015/wordml/symex" xmlns:wpg="http://schemas.microsoft.com/office/word/2010/wordprocessingGroup" xmlns:wpi="http://schemas.microsoft.com/office/word/2010/wordprocessingInk" xmlns:wne="http://schemas.microsoft.com/office/word/2006/wordml" xmlns:wps="http://schemas.microsoft.com/office/word/2010/wordprocessingShape" mc:Ignorable="w14 w15 w16se wp14">
+<w:numbering xmlns:wpc="http://schemas.microsoft.com/office/word/2010/wordprocessingCanvas" xmlns:cx="http://schemas.microsoft.com/office/drawing/2014/chartex" xmlns:cx1="http://schemas.microsoft.com/office/drawing/2015/9/8/chartex" xmlns:cx2="http://schemas.microsoft.com/office/drawing/2015/10/21/chartex" xmlns:cx3="http://schemas.microsoft.com/office/drawing/2016/5/9/chartex" xmlns:cx4="http://schemas.microsoft.com/office/drawing/2016/5/10/chartex" xmlns:cx5="http://schemas.microsoft.com/office/drawing/2016/5/11/chartex" xmlns:cx6="http://schemas.microsoft.com/office/drawing/2016/5/12/chartex" xmlns:cx7="http://schemas.microsoft.com/office/drawing/2016/5/13/chartex" xmlns:cx8="http://schemas.microsoft.com/office/drawing/2016/5/14/chartex" xmlns:mc="http://schemas.openxmlformats.org/markup-compatibility/2006" xmlns:aink="http://schemas.microsoft.com/office/drawing/2016/ink" xmlns:am3d="http://schemas.microsoft.com/office/drawing/2017/model3d" xmlns:o="urn:schemas-microsoft-com:office:office" xmlns:r="http://schemas.openxmlformats.org/officeDocument/2006/relationships" xmlns:m="http://schemas.openxmlformats.org/officeDocument/2006/math" xmlns:v="urn:schemas-microsoft-com:vml" xmlns:wp14="http://schemas.microsoft.com/office/word/2010/wordprocessingDrawing" xmlns:wp="http://schemas.openxmlformats.org/drawingml/2006/wordprocessingDrawing" xmlns:w10="urn:schemas-microsoft-com:office:word" xmlns:w="http://schemas.openxmlformats.org/wordprocessingml/2006/main" xmlns:w14="http://schemas.microsoft.com/office/word/2010/wordml" xmlns:w15="http://schemas.microsoft.com/office/word/2012/wordml" xmlns:w16cid="http://schemas.microsoft.com/office/word/2016/wordml/cid" xmlns:w16se="http://schemas.microsoft.com/office/word/2015/wordml/symex" xmlns:wpg="http://schemas.microsoft.com/office/word/2010/wordprocessingGroup" xmlns:wpi="http://schemas.microsoft.com/office/word/2010/wordprocessingInk" xmlns:wne="http://schemas.microsoft.com/office/word/2006/wordml" xmlns:wps="http://schemas.microsoft.com/office/word/2010/wordprocessingShape" mc:Ignorable="w14 w15 w16se w16cid wp14">
   <w:abstractNum w:abstractNumId="0" w15:restartNumberingAfterBreak="0">
     <w:nsid w:val="0ADF43BE"/>
     <w:multiLevelType w:val="hybridMultilevel"/>
@@ -22361,7 +22361,7 @@
 </file>
 
 <file path=word/styles.xml><?xml version="1.0" encoding="utf-8"?>
-<w:styles xmlns:mc="http://schemas.openxmlformats.org/markup-compatibility/2006" xmlns:r="http://schemas.openxmlformats.org/officeDocument/2006/relationships" xmlns:w="http://schemas.openxmlformats.org/wordprocessingml/2006/main" xmlns:w14="http://schemas.microsoft.com/office/word/2010/wordml" xmlns:w15="http://schemas.microsoft.com/office/word/2012/wordml" xmlns:w16se="http://schemas.microsoft.com/office/word/2015/wordml/symex" mc:Ignorable="w14 w15 w16se">
+<w:styles xmlns:mc="http://schemas.openxmlformats.org/markup-compatibility/2006" xmlns:r="http://schemas.openxmlformats.org/officeDocument/2006/relationships" xmlns:w="http://schemas.openxmlformats.org/wordprocessingml/2006/main" xmlns:w14="http://schemas.microsoft.com/office/word/2010/wordml" xmlns:w15="http://schemas.microsoft.com/office/word/2012/wordml" xmlns:w16cid="http://schemas.microsoft.com/office/word/2016/wordml/cid" xmlns:w16se="http://schemas.microsoft.com/office/word/2015/wordml/symex" mc:Ignorable="w14 w15 w16se w16cid">
   <w:docDefaults>
     <w:rPrDefault>
       <w:rPr>
@@ -22377,7 +22377,7 @@
       </w:pPr>
     </w:pPrDefault>
   </w:docDefaults>
-  <w:latentStyles w:defLockedState="0" w:defUIPriority="99" w:defSemiHidden="0" w:defUnhideWhenUsed="0" w:defQFormat="0" w:count="371">
+  <w:latentStyles w:defLockedState="0" w:defUIPriority="99" w:defSemiHidden="0" w:defUnhideWhenUsed="0" w:defQFormat="0" w:count="375">
     <w:lsdException w:name="Normal" w:uiPriority="0" w:qFormat="1"/>
     <w:lsdException w:name="heading 1" w:uiPriority="9" w:qFormat="1"/>
     <w:lsdException w:name="heading 2" w:semiHidden="1" w:uiPriority="9" w:unhideWhenUsed="1" w:qFormat="1"/>
@@ -22483,7 +22483,6 @@
     <w:lsdException w:name="HTML Sample" w:semiHidden="1" w:unhideWhenUsed="1"/>
     <w:lsdException w:name="HTML Typewriter" w:semiHidden="1" w:unhideWhenUsed="1"/>
     <w:lsdException w:name="HTML Variable" w:semiHidden="1" w:unhideWhenUsed="1"/>
-    <w:lsdException w:name="Normal Table" w:semiHidden="1" w:unhideWhenUsed="1"/>
     <w:lsdException w:name="annotation subject" w:semiHidden="1" w:unhideWhenUsed="1"/>
     <w:lsdException w:name="No List" w:semiHidden="1" w:unhideWhenUsed="1"/>
     <w:lsdException w:name="Outline List 1" w:semiHidden="1" w:unhideWhenUsed="1"/>
@@ -22527,10 +22526,8 @@
     <w:lsdException w:name="Table Elegant" w:semiHidden="1" w:unhideWhenUsed="1"/>
     <w:lsdException w:name="Table Professional" w:semiHidden="1" w:unhideWhenUsed="1"/>
     <w:lsdException w:name="Table Subtle 1" w:semiHidden="1" w:unhideWhenUsed="1"/>
-    <w:lsdException w:name="Table Subtle 2" w:semiHidden="1" w:unhideWhenUsed="1"/>
     <w:lsdException w:name="Table Web 1" w:semiHidden="1" w:unhideWhenUsed="1"/>
     <w:lsdException w:name="Table Web 2" w:semiHidden="1" w:unhideWhenUsed="1"/>
-    <w:lsdException w:name="Table Web 3" w:semiHidden="1" w:unhideWhenUsed="1"/>
     <w:lsdException w:name="Balloon Text" w:semiHidden="1" w:unhideWhenUsed="1"/>
     <w:lsdException w:name="Table Grid" w:uiPriority="39"/>
     <w:lsdException w:name="Table Theme" w:semiHidden="1" w:unhideWhenUsed="1"/>
@@ -22749,6 +22746,10 @@
     <w:lsdException w:name="List Table 5 Dark Accent 6" w:uiPriority="50"/>
     <w:lsdException w:name="List Table 6 Colorful Accent 6" w:uiPriority="51"/>
     <w:lsdException w:name="List Table 7 Colorful Accent 6" w:uiPriority="52"/>
+    <w:lsdException w:name="Mention" w:semiHidden="1" w:unhideWhenUsed="1"/>
+    <w:lsdException w:name="Smart Hyperlink" w:semiHidden="1" w:unhideWhenUsed="1"/>
+    <w:lsdException w:name="Hashtag" w:semiHidden="1" w:unhideWhenUsed="1"/>
+    <w:lsdException w:name="Unresolved Mention" w:semiHidden="1" w:unhideWhenUsed="1"/>
   </w:latentStyles>
   <w:style w:type="paragraph" w:default="1" w:styleId="Normal">
     <w:name w:val="Normal"/>
@@ -23271,7 +23272,6 @@
           </a:p>
         </c:rich>
       </c:tx>
-      <c:layout/>
       <c:overlay val="0"/>
       <c:spPr>
         <a:noFill/>
@@ -23396,9 +23396,7 @@
               <c:showPercent val="1"/>
               <c:showBubbleSize val="0"/>
               <c:extLst>
-                <c:ext xmlns:c15="http://schemas.microsoft.com/office/drawing/2012/chart" uri="{CE6537A1-D6FC-4f65-9D91-7224C49458BB}">
-                  <c15:layout/>
-                </c:ext>
+                <c:ext xmlns:c15="http://schemas.microsoft.com/office/drawing/2012/chart" uri="{CE6537A1-D6FC-4f65-9D91-7224C49458BB}"/>
                 <c:ext xmlns:c16="http://schemas.microsoft.com/office/drawing/2014/chart" uri="{C3380CC4-5D6E-409C-BE32-E72D297353CC}">
                   <c16:uniqueId val="{00000001-BB26-4F71-975D-86B1FCF64363}"/>
                 </c:ext>
@@ -23419,9 +23417,7 @@
               <c:showPercent val="1"/>
               <c:showBubbleSize val="0"/>
               <c:extLst>
-                <c:ext xmlns:c15="http://schemas.microsoft.com/office/drawing/2012/chart" uri="{CE6537A1-D6FC-4f65-9D91-7224C49458BB}">
-                  <c15:layout/>
-                </c:ext>
+                <c:ext xmlns:c15="http://schemas.microsoft.com/office/drawing/2012/chart" uri="{CE6537A1-D6FC-4f65-9D91-7224C49458BB}"/>
                 <c:ext xmlns:c16="http://schemas.microsoft.com/office/drawing/2014/chart" uri="{C3380CC4-5D6E-409C-BE32-E72D297353CC}">
                   <c16:uniqueId val="{00000003-BB26-4F71-975D-86B1FCF64363}"/>
                 </c:ext>
@@ -23442,9 +23438,7 @@
               <c:showPercent val="1"/>
               <c:showBubbleSize val="0"/>
               <c:extLst>
-                <c:ext xmlns:c15="http://schemas.microsoft.com/office/drawing/2012/chart" uri="{CE6537A1-D6FC-4f65-9D91-7224C49458BB}">
-                  <c15:layout/>
-                </c:ext>
+                <c:ext xmlns:c15="http://schemas.microsoft.com/office/drawing/2012/chart" uri="{CE6537A1-D6FC-4f65-9D91-7224C49458BB}"/>
                 <c:ext xmlns:c16="http://schemas.microsoft.com/office/drawing/2014/chart" uri="{C3380CC4-5D6E-409C-BE32-E72D297353CC}">
                   <c16:uniqueId val="{00000005-BB26-4F71-975D-86B1FCF64363}"/>
                 </c:ext>
@@ -23566,7 +23560,6 @@
     </c:plotArea>
     <c:legend>
       <c:legendPos val="b"/>
-      <c:layout/>
       <c:overlay val="0"/>
       <c:spPr>
         <a:noFill/>
@@ -23646,7 +23639,6 @@
   </mc:AlternateContent>
   <c:chart>
     <c:title>
-      <c:layout/>
       <c:overlay val="0"/>
       <c:spPr>
         <a:noFill/>
@@ -23807,9 +23799,7 @@
               </c:spPr>
             </c:leaderLines>
             <c:extLst>
-              <c:ext xmlns:c15="http://schemas.microsoft.com/office/drawing/2012/chart" uri="{CE6537A1-D6FC-4f65-9D91-7224C49458BB}">
-                <c15:layout/>
-              </c:ext>
+              <c:ext xmlns:c15="http://schemas.microsoft.com/office/drawing/2012/chart" uri="{CE6537A1-D6FC-4f65-9D91-7224C49458BB}"/>
             </c:extLst>
           </c:dLbls>
           <c:cat>
@@ -23874,7 +23864,6 @@
     </c:plotArea>
     <c:legend>
       <c:legendPos val="b"/>
-      <c:layout/>
       <c:overlay val="0"/>
       <c:spPr>
         <a:noFill/>
@@ -23954,7 +23943,6 @@
   </mc:AlternateContent>
   <c:chart>
     <c:title>
-      <c:layout/>
       <c:overlay val="0"/>
       <c:spPr>
         <a:noFill/>
@@ -24115,9 +24103,7 @@
               </c:spPr>
             </c:leaderLines>
             <c:extLst>
-              <c:ext xmlns:c15="http://schemas.microsoft.com/office/drawing/2012/chart" uri="{CE6537A1-D6FC-4f65-9D91-7224C49458BB}">
-                <c15:layout/>
-              </c:ext>
+              <c:ext xmlns:c15="http://schemas.microsoft.com/office/drawing/2012/chart" uri="{CE6537A1-D6FC-4f65-9D91-7224C49458BB}"/>
             </c:extLst>
           </c:dLbls>
           <c:cat>
@@ -24182,7 +24168,6 @@
     </c:plotArea>
     <c:legend>
       <c:legendPos val="b"/>
-      <c:layout/>
       <c:overlay val="0"/>
       <c:spPr>
         <a:noFill/>
@@ -24262,7 +24247,6 @@
   </mc:AlternateContent>
   <c:chart>
     <c:title>
-      <c:layout/>
       <c:overlay val="0"/>
       <c:spPr>
         <a:noFill/>
@@ -24403,9 +24387,7 @@
               </c:spPr>
             </c:leaderLines>
             <c:extLst>
-              <c:ext xmlns:c15="http://schemas.microsoft.com/office/drawing/2012/chart" uri="{CE6537A1-D6FC-4f65-9D91-7224C49458BB}">
-                <c15:layout/>
-              </c:ext>
+              <c:ext xmlns:c15="http://schemas.microsoft.com/office/drawing/2012/chart" uri="{CE6537A1-D6FC-4f65-9D91-7224C49458BB}"/>
             </c:extLst>
           </c:dLbls>
           <c:cat>
@@ -24464,7 +24446,6 @@
     </c:plotArea>
     <c:legend>
       <c:legendPos val="b"/>
-      <c:layout/>
       <c:overlay val="0"/>
       <c:spPr>
         <a:noFill/>
@@ -24544,7 +24525,6 @@
   </mc:AlternateContent>
   <c:chart>
     <c:title>
-      <c:layout/>
       <c:overlay val="0"/>
       <c:spPr>
         <a:noFill/>
@@ -24685,9 +24665,7 @@
               </c:spPr>
             </c:leaderLines>
             <c:extLst>
-              <c:ext xmlns:c15="http://schemas.microsoft.com/office/drawing/2012/chart" uri="{CE6537A1-D6FC-4f65-9D91-7224C49458BB}">
-                <c15:layout/>
-              </c:ext>
+              <c:ext xmlns:c15="http://schemas.microsoft.com/office/drawing/2012/chart" uri="{CE6537A1-D6FC-4f65-9D91-7224C49458BB}"/>
             </c:extLst>
           </c:dLbls>
           <c:cat>
@@ -24746,7 +24724,6 @@
     </c:plotArea>
     <c:legend>
       <c:legendPos val="b"/>
-      <c:layout/>
       <c:overlay val="0"/>
       <c:spPr>
         <a:noFill/>
@@ -24851,7 +24828,6 @@
           </a:p>
         </c:rich>
       </c:tx>
-      <c:layout/>
       <c:overlay val="0"/>
       <c:spPr>
         <a:noFill/>
@@ -25012,9 +24988,7 @@
               </c:spPr>
             </c:leaderLines>
             <c:extLst>
-              <c:ext xmlns:c15="http://schemas.microsoft.com/office/drawing/2012/chart" uri="{CE6537A1-D6FC-4f65-9D91-7224C49458BB}">
-                <c15:layout/>
-              </c:ext>
+              <c:ext xmlns:c15="http://schemas.microsoft.com/office/drawing/2012/chart" uri="{CE6537A1-D6FC-4f65-9D91-7224C49458BB}"/>
             </c:extLst>
           </c:dLbls>
           <c:cat>
@@ -25079,7 +25053,6 @@
     </c:plotArea>
     <c:legend>
       <c:legendPos val="b"/>
-      <c:layout/>
       <c:overlay val="0"/>
       <c:spPr>
         <a:noFill/>
@@ -25189,7 +25162,6 @@
           </a:p>
         </c:rich>
       </c:tx>
-      <c:layout/>
       <c:overlay val="0"/>
       <c:spPr>
         <a:noFill/>
@@ -25330,9 +25302,7 @@
               </c:spPr>
             </c:leaderLines>
             <c:extLst>
-              <c:ext xmlns:c15="http://schemas.microsoft.com/office/drawing/2012/chart" uri="{CE6537A1-D6FC-4f65-9D91-7224C49458BB}">
-                <c15:layout/>
-              </c:ext>
+              <c:ext xmlns:c15="http://schemas.microsoft.com/office/drawing/2012/chart" uri="{CE6537A1-D6FC-4f65-9D91-7224C49458BB}"/>
             </c:extLst>
           </c:dLbls>
           <c:cat>
@@ -25391,7 +25361,6 @@
     </c:plotArea>
     <c:legend>
       <c:legendPos val="b"/>
-      <c:layout/>
       <c:overlay val="0"/>
       <c:spPr>
         <a:noFill/>
@@ -25501,7 +25470,6 @@
           </a:p>
         </c:rich>
       </c:tx>
-      <c:layout/>
       <c:overlay val="0"/>
       <c:spPr>
         <a:noFill/>
@@ -25626,9 +25594,7 @@
               <c:showPercent val="1"/>
               <c:showBubbleSize val="0"/>
               <c:extLst>
-                <c:ext xmlns:c15="http://schemas.microsoft.com/office/drawing/2012/chart" uri="{CE6537A1-D6FC-4f65-9D91-7224C49458BB}">
-                  <c15:layout/>
-                </c:ext>
+                <c:ext xmlns:c15="http://schemas.microsoft.com/office/drawing/2012/chart" uri="{CE6537A1-D6FC-4f65-9D91-7224C49458BB}"/>
                 <c:ext xmlns:c16="http://schemas.microsoft.com/office/drawing/2014/chart" uri="{C3380CC4-5D6E-409C-BE32-E72D297353CC}">
                   <c16:uniqueId val="{00000003-9FB5-46AF-93CC-328F48423D66}"/>
                 </c:ext>
@@ -25685,9 +25651,7 @@
               </c:spPr>
             </c:leaderLines>
             <c:extLst>
-              <c:ext xmlns:c15="http://schemas.microsoft.com/office/drawing/2012/chart" uri="{CE6537A1-D6FC-4f65-9D91-7224C49458BB}">
-                <c15:layout/>
-              </c:ext>
+              <c:ext xmlns:c15="http://schemas.microsoft.com/office/drawing/2012/chart" uri="{CE6537A1-D6FC-4f65-9D91-7224C49458BB}"/>
             </c:extLst>
           </c:dLbls>
           <c:cat>
@@ -25752,7 +25716,6 @@
     </c:plotArea>
     <c:legend>
       <c:legendPos val="b"/>
-      <c:layout/>
       <c:overlay val="0"/>
       <c:spPr>
         <a:noFill/>
@@ -25857,7 +25820,6 @@
           </a:p>
         </c:rich>
       </c:tx>
-      <c:layout/>
       <c:overlay val="0"/>
       <c:spPr>
         <a:noFill/>
@@ -26018,9 +25980,7 @@
               </c:spPr>
             </c:leaderLines>
             <c:extLst>
-              <c:ext xmlns:c15="http://schemas.microsoft.com/office/drawing/2012/chart" uri="{CE6537A1-D6FC-4f65-9D91-7224C49458BB}">
-                <c15:layout/>
-              </c:ext>
+              <c:ext xmlns:c15="http://schemas.microsoft.com/office/drawing/2012/chart" uri="{CE6537A1-D6FC-4f65-9D91-7224C49458BB}"/>
             </c:extLst>
           </c:dLbls>
           <c:cat>
@@ -26085,7 +26045,6 @@
     </c:plotArea>
     <c:legend>
       <c:legendPos val="b"/>
-      <c:layout/>
       <c:overlay val="0"/>
       <c:spPr>
         <a:noFill/>
@@ -26165,7 +26124,6 @@
   </mc:AlternateContent>
   <c:chart>
     <c:title>
-      <c:layout/>
       <c:overlay val="0"/>
       <c:spPr>
         <a:noFill/>
@@ -26326,9 +26284,7 @@
               </c:spPr>
             </c:leaderLines>
             <c:extLst>
-              <c:ext xmlns:c15="http://schemas.microsoft.com/office/drawing/2012/chart" uri="{CE6537A1-D6FC-4f65-9D91-7224C49458BB}">
-                <c15:layout/>
-              </c:ext>
+              <c:ext xmlns:c15="http://schemas.microsoft.com/office/drawing/2012/chart" uri="{CE6537A1-D6FC-4f65-9D91-7224C49458BB}"/>
             </c:extLst>
           </c:dLbls>
           <c:cat>
@@ -26393,7 +26349,6 @@
     </c:plotArea>
     <c:legend>
       <c:legendPos val="b"/>
-      <c:layout/>
       <c:overlay val="0"/>
       <c:spPr>
         <a:noFill/>
@@ -26503,7 +26458,6 @@
           </a:p>
         </c:rich>
       </c:tx>
-      <c:layout/>
       <c:overlay val="0"/>
       <c:spPr>
         <a:noFill/>
@@ -26664,9 +26618,7 @@
               </c:spPr>
             </c:leaderLines>
             <c:extLst>
-              <c:ext xmlns:c15="http://schemas.microsoft.com/office/drawing/2012/chart" uri="{CE6537A1-D6FC-4f65-9D91-7224C49458BB}">
-                <c15:layout/>
-              </c:ext>
+              <c:ext xmlns:c15="http://schemas.microsoft.com/office/drawing/2012/chart" uri="{CE6537A1-D6FC-4f65-9D91-7224C49458BB}"/>
             </c:extLst>
           </c:dLbls>
           <c:cat>
@@ -26731,7 +26683,6 @@
     </c:plotArea>
     <c:legend>
       <c:legendPos val="b"/>
-      <c:layout/>
       <c:overlay val="0"/>
       <c:spPr>
         <a:noFill/>
@@ -26811,7 +26762,6 @@
   </mc:AlternateContent>
   <c:chart>
     <c:title>
-      <c:layout/>
       <c:overlay val="0"/>
       <c:spPr>
         <a:noFill/>
@@ -26972,9 +26922,7 @@
               </c:spPr>
             </c:leaderLines>
             <c:extLst>
-              <c:ext xmlns:c15="http://schemas.microsoft.com/office/drawing/2012/chart" uri="{CE6537A1-D6FC-4f65-9D91-7224C49458BB}">
-                <c15:layout/>
-              </c:ext>
+              <c:ext xmlns:c15="http://schemas.microsoft.com/office/drawing/2012/chart" uri="{CE6537A1-D6FC-4f65-9D91-7224C49458BB}"/>
             </c:extLst>
           </c:dLbls>
           <c:cat>
@@ -27039,7 +26987,6 @@
     </c:plotArea>
     <c:legend>
       <c:legendPos val="b"/>
-      <c:layout/>
       <c:overlay val="0"/>
       <c:spPr>
         <a:noFill/>
@@ -27119,7 +27066,6 @@
   </mc:AlternateContent>
   <c:chart>
     <c:title>
-      <c:layout/>
       <c:overlay val="0"/>
       <c:spPr>
         <a:noFill/>
@@ -27321,9 +27267,7 @@
               </c:spPr>
             </c:leaderLines>
             <c:extLst>
-              <c:ext xmlns:c15="http://schemas.microsoft.com/office/drawing/2012/chart" uri="{CE6537A1-D6FC-4f65-9D91-7224C49458BB}">
-                <c15:layout/>
-              </c:ext>
+              <c:ext xmlns:c15="http://schemas.microsoft.com/office/drawing/2012/chart" uri="{CE6537A1-D6FC-4f65-9D91-7224C49458BB}"/>
             </c:extLst>
           </c:dLbls>
           <c:cat>
@@ -27400,7 +27344,6 @@
     </c:plotArea>
     <c:legend>
       <c:legendPos val="b"/>
-      <c:layout/>
       <c:overlay val="0"/>
       <c:spPr>
         <a:noFill/>
@@ -35032,7 +34975,7 @@
 </file>
 
 <file path=customXml/itemProps1.xml><?xml version="1.0" encoding="utf-8"?>
-<ds:datastoreItem xmlns:ds="http://schemas.openxmlformats.org/officeDocument/2006/customXml" ds:itemID="{E606CE23-54EF-402C-B948-3B0C899BF73D}">
+<ds:datastoreItem xmlns:ds="http://schemas.openxmlformats.org/officeDocument/2006/customXml" ds:itemID="{C679D4E9-6703-4381-B07B-564DA30A04A0}">
   <ds:schemaRefs>
     <ds:schemaRef ds:uri="http://schemas.openxmlformats.org/officeDocument/2006/bibliography"/>
   </ds:schemaRefs>

</xml_diff>

<commit_message>
image class made new pseudocode
</commit_message>
<xml_diff>
--- a/Project Documentation.docx
+++ b/Project Documentation.docx
@@ -12391,7 +12391,13 @@
         <w:pStyle w:val="Text3"/>
       </w:pPr>
       <w:r>
-        <w:t>Positions: (380, 283), (380, 364), (380, 444), (380, 523)</w:t>
+        <w:t>Positions</w:t>
+      </w:r>
+      <w:r>
+        <w:t>(centre)</w:t>
+      </w:r>
+      <w:r>
+        <w:t>: (380, 283), (380, 364), (380, 444), (380, 523)</w:t>
       </w:r>
     </w:p>
     <w:p>
@@ -12440,7 +12446,13 @@
         <w:pStyle w:val="Text3"/>
       </w:pPr>
       <w:r>
-        <w:t>Positions: (434, 271), (434, 351), (434, 420), (434, 512)</w:t>
+        <w:t>Positions</w:t>
+      </w:r>
+      <w:r>
+        <w:t>(centre)</w:t>
+      </w:r>
+      <w:r>
+        <w:t>: (434, 271), (434, 351), (434, 420), (434, 512)</w:t>
       </w:r>
     </w:p>
     <w:p>
@@ -12518,7 +12530,13 @@
         <w:pStyle w:val="Text3"/>
       </w:pPr>
       <w:r>
-        <w:t xml:space="preserve">Positions: </w:t>
+        <w:t>Positions</w:t>
+      </w:r>
+      <w:r>
+        <w:t>(centre)</w:t>
+      </w:r>
+      <w:r>
+        <w:t xml:space="preserve">: </w:t>
       </w:r>
       <w:r>
         <w:t>(</w:t>
@@ -12543,8 +12561,6 @@
       <w:pPr>
         <w:pStyle w:val="Text3"/>
       </w:pPr>
-      <w:bookmarkStart w:id="0" w:name="_GoBack"/>
-      <w:bookmarkEnd w:id="0"/>
       <w:r>
         <w:t>Content:</w:t>
       </w:r>
@@ -13746,6 +13762,14 @@
         <w:pStyle w:val="Text3"/>
       </w:pPr>
       <w:r>
+        <w:t>Position(corner): (213, 42)</w:t>
+      </w:r>
+    </w:p>
+    <w:p>
+      <w:pPr>
+        <w:pStyle w:val="Text3"/>
+      </w:pPr>
+      <w:r>
         <w:t>Content: “SETTINGS”</w:t>
       </w:r>
     </w:p>
@@ -13768,7 +13792,19 @@
         <w:pStyle w:val="Text3"/>
       </w:pPr>
       <w:r>
-        <w:t>Size: 164x62</w:t>
+        <w:t xml:space="preserve">Size: </w:t>
+      </w:r>
+      <w:r>
+        <w:t>113</w:t>
+      </w:r>
+      <w:r>
+        <w:t>x</w:t>
+      </w:r>
+      <w:r>
+        <w:t>4</w:t>
+      </w:r>
+      <w:r>
+        <w:t>2</w:t>
       </w:r>
       <w:r>
         <w:t>px</w:t>
@@ -13777,7 +13813,22 @@
         <w:t xml:space="preserve"> (normal), </w:t>
       </w:r>
       <w:r>
-        <w:t>184x78px (large)</w:t>
+        <w:t>1</w:t>
+      </w:r>
+      <w:r>
+        <w:t>33</w:t>
+      </w:r>
+      <w:r>
+        <w:t>x</w:t>
+      </w:r>
+      <w:r>
+        <w:t>5</w:t>
+      </w:r>
+      <w:r>
+        <w:t>8</w:t>
+      </w:r>
+      <w:r>
+        <w:t>px (large)</w:t>
       </w:r>
     </w:p>
     <w:p>
@@ -13785,6 +13836,32 @@
         <w:pStyle w:val="Text3"/>
       </w:pPr>
       <w:r>
+        <w:t>Positions(centre): (72, 59), (259, 181), (</w:t>
+      </w:r>
+      <w:r>
+        <w:t>383, 271</w:t>
+      </w:r>
+      <w:r>
+        <w:t>), (</w:t>
+      </w:r>
+      <w:r>
+        <w:t>381, 378</w:t>
+      </w:r>
+      <w:r>
+        <w:t>), (</w:t>
+      </w:r>
+      <w:r>
+        <w:t>303, 482</w:t>
+      </w:r>
+      <w:r>
+        <w:t>)</w:t>
+      </w:r>
+    </w:p>
+    <w:p>
+      <w:pPr>
+        <w:pStyle w:val="Text3"/>
+      </w:pPr>
+      <w:r>
         <w:t>Content: 1-2 word description of function.</w:t>
       </w:r>
     </w:p>
@@ -13855,6 +13932,14 @@
         <w:pStyle w:val="Text3"/>
       </w:pPr>
       <w:r>
+        <w:t>Position (corner): (105, 161), (139, 251), (105, 358), (105, 462)</w:t>
+      </w:r>
+    </w:p>
+    <w:p>
+      <w:pPr>
+        <w:pStyle w:val="Text3"/>
+      </w:pPr>
+      <w:r>
         <w:t>Colour: white</w:t>
       </w:r>
     </w:p>
@@ -13881,9 +13966,15 @@
     </w:p>
     <w:p>
       <w:pPr>
+        <w:pStyle w:val="Text3"/>
+      </w:pPr>
+    </w:p>
+    <w:p>
+      <w:pPr>
         <w:pStyle w:val="Sub-TaskHeader"/>
       </w:pPr>
       <w:r>
+        <w:lastRenderedPageBreak/>
         <w:t>Background:</w:t>
       </w:r>
     </w:p>
@@ -13922,13 +14013,15 @@
         <w:pStyle w:val="Sub-TaskHeader"/>
       </w:pPr>
       <w:r>
-        <w:lastRenderedPageBreak/>
         <w:t>Description Title:</w:t>
       </w:r>
     </w:p>
     <w:p>
       <w:pPr>
         <w:pStyle w:val="Text3"/>
+        <w:rPr>
+          <w:color w:val="000000" w:themeColor="text1"/>
+        </w:rPr>
       </w:pPr>
       <w:r>
         <w:t xml:space="preserve">Font-size: </w:t>
@@ -13951,6 +14044,14 @@
         <w:pStyle w:val="Text3"/>
       </w:pPr>
       <w:r>
+        <w:t>Position (corner): (706, 69)</w:t>
+      </w:r>
+    </w:p>
+    <w:p>
+      <w:pPr>
+        <w:pStyle w:val="Text3"/>
+      </w:pPr>
+      <w:r>
         <w:t>Colour: white</w:t>
       </w:r>
     </w:p>
@@ -13987,6 +14088,9 @@
     <w:p>
       <w:pPr>
         <w:pStyle w:val="Text3"/>
+        <w:rPr>
+          <w:color w:val="000000" w:themeColor="text1"/>
+        </w:rPr>
       </w:pPr>
       <w:r>
         <w:t xml:space="preserve">Font-size: </w:t>
@@ -13996,6 +14100,14 @@
           <w:color w:val="000000" w:themeColor="text1"/>
         </w:rPr>
         <w:t>16px</w:t>
+      </w:r>
+    </w:p>
+    <w:p>
+      <w:pPr>
+        <w:pStyle w:val="Text3"/>
+      </w:pPr>
+      <w:r>
+        <w:t>Position (corner): (676, 126)</w:t>
       </w:r>
     </w:p>
     <w:p>
@@ -14520,6 +14632,9 @@
       <w:r>
         <w:t>Instruction header</w:t>
       </w:r>
+      <w:r>
+        <w:t>s</w:t>
+      </w:r>
     </w:p>
     <w:p>
       <w:pPr>
@@ -14747,6 +14862,9 @@
       <w:r>
         <w:t>Instruction body text</w:t>
       </w:r>
+      <w:r>
+        <w:t>s</w:t>
+      </w:r>
     </w:p>
     <w:p>
       <w:pPr>
@@ -14908,6 +15026,14 @@
         <w:pStyle w:val="Text3"/>
       </w:pPr>
       <w:r>
+        <w:t>Position (corner): (223, 42)</w:t>
+      </w:r>
+    </w:p>
+    <w:p>
+      <w:pPr>
+        <w:pStyle w:val="Text3"/>
+      </w:pPr>
+      <w:r>
         <w:t>Colour: white</w:t>
       </w:r>
     </w:p>
@@ -14951,7 +15077,16 @@
         <w:pStyle w:val="Text3"/>
       </w:pPr>
       <w:r>
-        <w:t>Size: 164x62</w:t>
+        <w:t>Size: 1</w:t>
+      </w:r>
+      <w:r>
+        <w:t>13</w:t>
+      </w:r>
+      <w:r>
+        <w:t>x</w:t>
+      </w:r>
+      <w:r>
+        <w:t>41</w:t>
       </w:r>
       <w:r>
         <w:t>px</w:t>
@@ -14960,7 +15095,19 @@
         <w:t xml:space="preserve"> (normal), </w:t>
       </w:r>
       <w:r>
-        <w:t>184x78px (large)</w:t>
+        <w:t>1</w:t>
+      </w:r>
+      <w:r>
+        <w:t>33</w:t>
+      </w:r>
+      <w:r>
+        <w:t>x</w:t>
+      </w:r>
+      <w:r>
+        <w:t>57</w:t>
+      </w:r>
+      <w:r>
+        <w:t>px (large)</w:t>
       </w:r>
     </w:p>
     <w:p>
@@ -14968,6 +15115,14 @@
         <w:pStyle w:val="Text3"/>
       </w:pPr>
       <w:r>
+        <w:t>Position (centre): (72, 59)</w:t>
+      </w:r>
+    </w:p>
+    <w:p>
+      <w:pPr>
+        <w:pStyle w:val="Text3"/>
+      </w:pPr>
+      <w:r>
         <w:t xml:space="preserve">Content: </w:t>
       </w:r>
       <w:r>
@@ -15016,7 +15171,13 @@
         <w:pStyle w:val="Sub-TaskHeader"/>
       </w:pPr>
       <w:r>
-        <w:t>Instruction Header:</w:t>
+        <w:t>Instruction Header</w:t>
+      </w:r>
+      <w:r>
+        <w:t>s</w:t>
+      </w:r>
+      <w:r>
+        <w:t>:</w:t>
       </w:r>
     </w:p>
     <w:p>
@@ -15025,6 +15186,14 @@
       </w:pPr>
       <w:r>
         <w:t>Font-size: 32px</w:t>
+      </w:r>
+    </w:p>
+    <w:p>
+      <w:pPr>
+        <w:pStyle w:val="Text3"/>
+      </w:pPr>
+      <w:r>
+        <w:t>Positions (corner): (223, 138), (223, 312), (223, 287)</w:t>
       </w:r>
     </w:p>
     <w:p>
@@ -15071,7 +15240,13 @@
       </w:pPr>
       <w:r>
         <w:lastRenderedPageBreak/>
-        <w:t>Instruction Body Text:</w:t>
+        <w:t>Instruction Body Text</w:t>
+      </w:r>
+      <w:r>
+        <w:t>s</w:t>
+      </w:r>
+      <w:r>
+        <w:t>:</w:t>
       </w:r>
     </w:p>
     <w:p>
@@ -15080,6 +15255,14 @@
       </w:pPr>
       <w:r>
         <w:t>Font-size: 18px</w:t>
+      </w:r>
+    </w:p>
+    <w:p>
+      <w:pPr>
+        <w:pStyle w:val="Text3"/>
+      </w:pPr>
+      <w:r>
+        <w:t>Positions (corner): (259, 176), (259, 350), (259, 524)</w:t>
       </w:r>
     </w:p>
     <w:p>
@@ -17333,6 +17516,17 @@
         <w:pStyle w:val="Text3"/>
       </w:pPr>
       <w:r>
+        <w:t>Position (corner)</w:t>
+      </w:r>
+      <w:r>
+        <w:t>: (245,  75)</w:t>
+      </w:r>
+    </w:p>
+    <w:p>
+      <w:pPr>
+        <w:pStyle w:val="Text3"/>
+      </w:pPr>
+      <w:r>
         <w:t>Colour: white</w:t>
       </w:r>
     </w:p>
@@ -17410,7 +17604,10 @@
         <w:pStyle w:val="Sub-TaskHeader"/>
       </w:pPr>
       <w:r>
-        <w:t>Initial spaces:</w:t>
+        <w:t>Initial spaces</w:t>
+      </w:r>
+      <w:r>
+        <w:t>:</w:t>
       </w:r>
     </w:p>
     <w:p>
@@ -17426,6 +17623,23 @@
         <w:pStyle w:val="Text3"/>
       </w:pPr>
       <w:r>
+        <w:t>Positions</w:t>
+      </w:r>
+      <w:r>
+        <w:t xml:space="preserve"> (underlines)</w:t>
+      </w:r>
+      <w:r>
+        <w:t xml:space="preserve"> (centre): (275, 439), (</w:t>
+      </w:r>
+      <w:r>
+        <w:t>480, 439), (683,439)</w:t>
+      </w:r>
+    </w:p>
+    <w:p>
+      <w:pPr>
+        <w:pStyle w:val="Text3"/>
+      </w:pPr>
+      <w:r>
         <w:t>Font-family: cosmic-aliens (ca)</w:t>
       </w:r>
     </w:p>
@@ -17455,15 +17669,30 @@
     </w:p>
     <w:p>
       <w:pPr>
+        <w:rPr>
+          <w:sz w:val="24"/>
+          <w:szCs w:val="24"/>
+        </w:rPr>
+      </w:pPr>
+      <w:r>
+        <w:br w:type="page"/>
+      </w:r>
+    </w:p>
+    <w:p>
+      <w:pPr>
+        <w:pStyle w:val="Sub-TaskHeader"/>
+      </w:pPr>
+      <w:r>
+        <w:lastRenderedPageBreak/>
+        <w:t>Enter Text:</w:t>
+      </w:r>
+    </w:p>
+    <w:p>
+      <w:pPr>
         <w:pStyle w:val="Text3"/>
       </w:pPr>
-    </w:p>
-    <w:p>
-      <w:pPr>
-        <w:pStyle w:val="Sub-TaskHeader"/>
-      </w:pPr>
-      <w:r>
-        <w:t>Enter Text:</w:t>
+      <w:r>
+        <w:t>Font-size: 18px</w:t>
       </w:r>
     </w:p>
     <w:p>
@@ -17471,7 +17700,7 @@
         <w:pStyle w:val="Text3"/>
       </w:pPr>
       <w:r>
-        <w:t>Font-size: 18px</w:t>
+        <w:t>Position (corner): (380, 489)</w:t>
       </w:r>
     </w:p>
     <w:p>
@@ -17509,7 +17738,6 @@
         <w:pStyle w:val="Sub-TaskHeader"/>
       </w:pPr>
       <w:r>
-        <w:lastRenderedPageBreak/>
         <w:t xml:space="preserve">Skip </w:t>
       </w:r>
       <w:r>
@@ -17521,7 +17749,39 @@
         <w:pStyle w:val="Text3"/>
       </w:pPr>
       <w:r>
-        <w:t>Size: 164x62px (normal), 184x78px (large)</w:t>
+        <w:t>Size: 1</w:t>
+      </w:r>
+      <w:r>
+        <w:t>13</w:t>
+      </w:r>
+      <w:r>
+        <w:t>x</w:t>
+      </w:r>
+      <w:r>
+        <w:t>42</w:t>
+      </w:r>
+      <w:r>
+        <w:t>px (normal), 1</w:t>
+      </w:r>
+      <w:r>
+        <w:t>33</w:t>
+      </w:r>
+      <w:r>
+        <w:t>x</w:t>
+      </w:r>
+      <w:r>
+        <w:t>58</w:t>
+      </w:r>
+      <w:r>
+        <w:t>px (large)</w:t>
+      </w:r>
+    </w:p>
+    <w:p>
+      <w:pPr>
+        <w:pStyle w:val="Text3"/>
+      </w:pPr>
+      <w:r>
+        <w:t>Position (centre): (876, 667)</w:t>
       </w:r>
     </w:p>
     <w:p>
@@ -18109,6 +18369,14 @@
         <w:pStyle w:val="Text3"/>
       </w:pPr>
       <w:r>
+        <w:t>Position (corner): (240, 54)</w:t>
+      </w:r>
+    </w:p>
+    <w:p>
+      <w:pPr>
+        <w:pStyle w:val="Text3"/>
+      </w:pPr>
+      <w:r>
         <w:t>Colour: white</w:t>
       </w:r>
     </w:p>
@@ -18212,14 +18480,21 @@
     </w:p>
     <w:p>
       <w:pPr>
-        <w:pStyle w:val="Text1"/>
-      </w:pPr>
+        <w:rPr>
+          <w:sz w:val="24"/>
+          <w:szCs w:val="24"/>
+        </w:rPr>
+      </w:pPr>
+      <w:r>
+        <w:br w:type="page"/>
+      </w:r>
     </w:p>
     <w:p>
       <w:pPr>
         <w:pStyle w:val="Sub-TaskHeader"/>
       </w:pPr>
       <w:r>
+        <w:lastRenderedPageBreak/>
         <w:t>Buttons:</w:t>
       </w:r>
     </w:p>
@@ -18228,7 +18503,19 @@
         <w:pStyle w:val="Text3"/>
       </w:pPr>
       <w:r>
-        <w:t>Size: 164x62px (normal), 184x78px (large)</w:t>
+        <w:t xml:space="preserve">Size: </w:t>
+      </w:r>
+      <w:r>
+        <w:t>113</w:t>
+      </w:r>
+      <w:r>
+        <w:t>x</w:t>
+      </w:r>
+      <w:r>
+        <w:t>4</w:t>
+      </w:r>
+      <w:r>
+        <w:t>2px (normal), 184x78px (large)</w:t>
       </w:r>
     </w:p>
     <w:p>
@@ -18236,6 +18523,19 @@
         <w:pStyle w:val="Text3"/>
       </w:pPr>
       <w:r>
+        <w:t xml:space="preserve">Positions (centre): (156, 651), (788, </w:t>
+      </w:r>
+      <w:bookmarkStart w:id="0" w:name="_GoBack"/>
+      <w:bookmarkEnd w:id="0"/>
+      <w:r>
+        <w:t>651)</w:t>
+      </w:r>
+    </w:p>
+    <w:p>
+      <w:pPr>
+        <w:pStyle w:val="Text3"/>
+      </w:pPr>
+      <w:r>
         <w:t>Content: 1-2 word description of function.</w:t>
       </w:r>
     </w:p>
@@ -18269,6 +18569,17 @@
       </w:pPr>
       <w:r>
         <w:t>Output: size will change size when cursor is hovering over it, will change the page when clicked (to appropriate respective page).</w:t>
+      </w:r>
+    </w:p>
+    <w:p>
+      <w:pPr>
+        <w:rPr>
+          <w:sz w:val="24"/>
+          <w:szCs w:val="24"/>
+        </w:rPr>
+      </w:pPr>
+      <w:r>
+        <w:br w:type="page"/>
       </w:r>
     </w:p>
     <w:p>
@@ -22483,6 +22794,7 @@
     <w:lsdException w:name="HTML Sample" w:semiHidden="1" w:unhideWhenUsed="1"/>
     <w:lsdException w:name="HTML Typewriter" w:semiHidden="1" w:unhideWhenUsed="1"/>
     <w:lsdException w:name="HTML Variable" w:semiHidden="1" w:unhideWhenUsed="1"/>
+    <w:lsdException w:name="Normal Table" w:semiHidden="1" w:unhideWhenUsed="1"/>
     <w:lsdException w:name="annotation subject" w:semiHidden="1" w:unhideWhenUsed="1"/>
     <w:lsdException w:name="No List" w:semiHidden="1" w:unhideWhenUsed="1"/>
     <w:lsdException w:name="Outline List 1" w:semiHidden="1" w:unhideWhenUsed="1"/>
@@ -22526,8 +22838,10 @@
     <w:lsdException w:name="Table Elegant" w:semiHidden="1" w:unhideWhenUsed="1"/>
     <w:lsdException w:name="Table Professional" w:semiHidden="1" w:unhideWhenUsed="1"/>
     <w:lsdException w:name="Table Subtle 1" w:semiHidden="1" w:unhideWhenUsed="1"/>
+    <w:lsdException w:name="Table Subtle 2" w:semiHidden="1" w:unhideWhenUsed="1"/>
     <w:lsdException w:name="Table Web 1" w:semiHidden="1" w:unhideWhenUsed="1"/>
     <w:lsdException w:name="Table Web 2" w:semiHidden="1" w:unhideWhenUsed="1"/>
+    <w:lsdException w:name="Table Web 3" w:semiHidden="1" w:unhideWhenUsed="1"/>
     <w:lsdException w:name="Balloon Text" w:semiHidden="1" w:unhideWhenUsed="1"/>
     <w:lsdException w:name="Table Grid" w:uiPriority="39"/>
     <w:lsdException w:name="Table Theme" w:semiHidden="1" w:unhideWhenUsed="1"/>
@@ -34975,7 +35289,7 @@
 </file>
 
 <file path=customXml/itemProps1.xml><?xml version="1.0" encoding="utf-8"?>
-<ds:datastoreItem xmlns:ds="http://schemas.openxmlformats.org/officeDocument/2006/customXml" ds:itemID="{C679D4E9-6703-4381-B07B-564DA30A04A0}">
+<ds:datastoreItem xmlns:ds="http://schemas.openxmlformats.org/officeDocument/2006/customXml" ds:itemID="{55D7FAB6-E23D-4DFA-A403-476B9A2573D8}">
   <ds:schemaRefs>
     <ds:schemaRef ds:uri="http://schemas.openxmlformats.org/officeDocument/2006/bibliography"/>
   </ds:schemaRefs>

</xml_diff>

<commit_message>
Made more pages and added the pseudocode
</commit_message>
<xml_diff>
--- a/Project Documentation.docx
+++ b/Project Documentation.docx
@@ -3149,8 +3149,6 @@
       <w:r>
         <w:br w:type="page"/>
       </w:r>
-      <w:bookmarkStart w:id="0" w:name="_GoBack"/>
-      <w:bookmarkEnd w:id="0"/>
     </w:p>
     <w:p>
       <w:pPr>
@@ -12718,7 +12716,13 @@
       </w:pPr>
       <w:r>
         <w:lastRenderedPageBreak/>
-        <w:t>Settings Page:</w:t>
+        <w:t>Settings Page</w:t>
+      </w:r>
+      <w:r>
+        <w:t xml:space="preserve"> v1</w:t>
+      </w:r>
+      <w:r>
+        <w:t>:</w:t>
       </w:r>
     </w:p>
     <w:p>
@@ -14261,6 +14265,75 @@
       </w:pPr>
       <w:r>
         <w:lastRenderedPageBreak/>
+        <w:t>Settings Page:</w:t>
+      </w:r>
+    </w:p>
+    <w:p>
+      <w:bookmarkStart w:id="0" w:name="_GoBack"/>
+      <w:r>
+        <w:rPr>
+          <w:noProof/>
+        </w:rPr>
+        <w:drawing>
+          <wp:inline distT="0" distB="0" distL="0" distR="0">
+            <wp:extent cx="4012353" cy="3009265"/>
+            <wp:effectExtent l="0" t="0" r="7620" b="635"/>
+            <wp:docPr id="21" name="Picture 21"/>
+            <wp:cNvGraphicFramePr>
+              <a:graphicFrameLocks xmlns:a="http://schemas.openxmlformats.org/drawingml/2006/main" noChangeAspect="1"/>
+            </wp:cNvGraphicFramePr>
+            <a:graphic xmlns:a="http://schemas.openxmlformats.org/drawingml/2006/main">
+              <a:graphicData uri="http://schemas.openxmlformats.org/drawingml/2006/picture">
+                <pic:pic xmlns:pic="http://schemas.openxmlformats.org/drawingml/2006/picture">
+                  <pic:nvPicPr>
+                    <pic:cNvPr id="0" name="Picture 1"/>
+                    <pic:cNvPicPr>
+                      <a:picLocks noChangeAspect="1" noChangeArrowheads="1"/>
+                    </pic:cNvPicPr>
+                  </pic:nvPicPr>
+                  <pic:blipFill>
+                    <a:blip r:embed="rId26">
+                      <a:extLst>
+                        <a:ext uri="{28A0092B-C50C-407E-A947-70E740481C1C}">
+                          <a14:useLocalDpi xmlns:a14="http://schemas.microsoft.com/office/drawing/2010/main" val="0"/>
+                        </a:ext>
+                      </a:extLst>
+                    </a:blip>
+                    <a:srcRect/>
+                    <a:stretch>
+                      <a:fillRect/>
+                    </a:stretch>
+                  </pic:blipFill>
+                  <pic:spPr bwMode="auto">
+                    <a:xfrm>
+                      <a:off x="0" y="0"/>
+                      <a:ext cx="4017035" cy="3012777"/>
+                    </a:xfrm>
+                    <a:prstGeom prst="rect">
+                      <a:avLst/>
+                    </a:prstGeom>
+                    <a:noFill/>
+                    <a:ln>
+                      <a:noFill/>
+                    </a:ln>
+                  </pic:spPr>
+                </pic:pic>
+              </a:graphicData>
+            </a:graphic>
+          </wp:inline>
+        </w:drawing>
+      </w:r>
+      <w:bookmarkEnd w:id="0"/>
+      <w:r>
+        <w:br w:type="page"/>
+      </w:r>
+    </w:p>
+    <w:p>
+      <w:pPr>
+        <w:pStyle w:val="TaskHeader"/>
+      </w:pPr>
+      <w:r>
+        <w:lastRenderedPageBreak/>
         <w:t>Instructions Page:</w:t>
       </w:r>
     </w:p>
@@ -14300,7 +14373,7 @@
                     </pic:cNvPicPr>
                   </pic:nvPicPr>
                   <pic:blipFill>
-                    <a:blip r:embed="rId26">
+                    <a:blip r:embed="rId27">
                       <a:extLst>
                         <a:ext uri="{28A0092B-C50C-407E-A947-70E740481C1C}">
                           <a14:useLocalDpi xmlns:a14="http://schemas.microsoft.com/office/drawing/2010/main" val="0"/>
@@ -15474,7 +15547,7 @@
                     </pic:cNvPicPr>
                   </pic:nvPicPr>
                   <pic:blipFill>
-                    <a:blip r:embed="rId27">
+                    <a:blip r:embed="rId28">
                       <a:extLst>
                         <a:ext uri="{28A0092B-C50C-407E-A947-70E740481C1C}">
                           <a14:useLocalDpi xmlns:a14="http://schemas.microsoft.com/office/drawing/2010/main" val="0"/>
@@ -17002,7 +17075,7 @@
                     </pic:cNvPicPr>
                   </pic:nvPicPr>
                   <pic:blipFill>
-                    <a:blip r:embed="rId28">
+                    <a:blip r:embed="rId29">
                       <a:extLst>
                         <a:ext uri="{28A0092B-C50C-407E-A947-70E740481C1C}">
                           <a14:useLocalDpi xmlns:a14="http://schemas.microsoft.com/office/drawing/2010/main" val="0"/>
@@ -17994,7 +18067,7 @@
                     </pic:cNvPicPr>
                   </pic:nvPicPr>
                   <pic:blipFill>
-                    <a:blip r:embed="rId29">
+                    <a:blip r:embed="rId30">
                       <a:extLst>
                         <a:ext uri="{28A0092B-C50C-407E-A947-70E740481C1C}">
                           <a14:useLocalDpi xmlns:a14="http://schemas.microsoft.com/office/drawing/2010/main" val="0"/>
@@ -20070,7 +20143,7 @@
       </w:r>
     </w:p>
     <w:sectPr>
-      <w:headerReference w:type="default" r:id="rId30"/>
+      <w:headerReference w:type="default" r:id="rId31"/>
       <w:pgSz w:w="11906" w:h="16838"/>
       <w:pgMar w:top="720" w:right="707" w:bottom="720" w:left="720" w:header="708" w:footer="708" w:gutter="0"/>
       <w:cols w:space="708"/>
@@ -35397,7 +35470,7 @@
 </file>
 
 <file path=customXml/itemProps1.xml><?xml version="1.0" encoding="utf-8"?>
-<ds:datastoreItem xmlns:ds="http://schemas.openxmlformats.org/officeDocument/2006/customXml" ds:itemID="{A797AE63-6FA4-4413-9A28-E488979D83C4}">
+<ds:datastoreItem xmlns:ds="http://schemas.openxmlformats.org/officeDocument/2006/customXml" ds:itemID="{CEF7B961-2F7B-4815-9C8A-9C9D5D4978CA}">
   <ds:schemaRefs>
     <ds:schemaRef ds:uri="http://schemas.openxmlformats.org/officeDocument/2006/bibliography"/>
   </ds:schemaRefs>

</xml_diff>

<commit_message>
computer could be broken BACK UP
</commit_message>
<xml_diff>
--- a/Project Documentation.docx
+++ b/Project Documentation.docx
@@ -12365,9 +12365,10 @@
     <w:p>
       <w:pPr>
         <w:pStyle w:val="Text3"/>
-      </w:pPr>
-      <w:r>
-        <w:t>Position (corner)</w:t>
+        <w:ind w:left="0" w:firstLine="426"/>
+      </w:pPr>
+      <w:r>
+        <w:t>Colour: white</w:t>
       </w:r>
     </w:p>
     <w:p>
@@ -12375,23 +12376,7 @@
         <w:pStyle w:val="Text3"/>
       </w:pPr>
       <w:r>
-        <w:t>Colour: white</w:t>
-      </w:r>
-    </w:p>
-    <w:p>
-      <w:pPr>
-        <w:pStyle w:val="Text3"/>
-      </w:pPr>
-      <w:r>
         <w:t>Font-family: cosmic-aliens (ca)</w:t>
-      </w:r>
-    </w:p>
-    <w:p>
-      <w:pPr>
-        <w:pStyle w:val="Text3"/>
-      </w:pPr>
-      <w:r>
-        <w:t>Position (corner): (180, 65)</w:t>
       </w:r>
     </w:p>
     <w:p>
@@ -12445,20 +12430,42 @@
         <w:pStyle w:val="Text3"/>
       </w:pPr>
       <w:r>
-        <w:t>Position(corner): (192, 173)</w:t>
+        <w:t>Content: description of below (what is being shown)</w:t>
       </w:r>
     </w:p>
     <w:p>
       <w:pPr>
         <w:pStyle w:val="Text3"/>
       </w:pPr>
-      <w:r>
-        <w:t>Content: description of below (what is being shown)</w:t>
+    </w:p>
+    <w:p>
+      <w:pPr>
+        <w:pStyle w:val="Sub-TaskHeader"/>
+      </w:pPr>
+      <w:r>
+        <w:t>Alien images:</w:t>
       </w:r>
     </w:p>
     <w:p>
       <w:pPr>
         <w:pStyle w:val="Text3"/>
+        <w:ind w:left="0" w:firstLine="284"/>
+      </w:pPr>
+      <w:r>
+        <w:t>Number: 4</w:t>
+      </w:r>
+    </w:p>
+    <w:p>
+      <w:pPr>
+        <w:pStyle w:val="Text3"/>
+      </w:pPr>
+      <w:r>
+        <w:t>Content: respective alien sprite images</w:t>
+      </w:r>
+    </w:p>
+    <w:p>
+      <w:pPr>
+        <w:pStyle w:val="Text3"/>
       </w:pPr>
     </w:p>
     <w:p>
@@ -12466,7 +12473,7 @@
         <w:pStyle w:val="Sub-TaskHeader"/>
       </w:pPr>
       <w:r>
-        <w:t>Alien images:</w:t>
+        <w:t>Alien details:</w:t>
       </w:r>
     </w:p>
     <w:p>
@@ -12474,7 +12481,7 @@
         <w:pStyle w:val="Text3"/>
       </w:pPr>
       <w:r>
-        <w:t>Size: 86x66</w:t>
+        <w:t>Font-size: 28px</w:t>
       </w:r>
     </w:p>
     <w:p>
@@ -12482,7 +12489,8 @@
         <w:pStyle w:val="Text3"/>
       </w:pPr>
       <w:r>
-        <w:t>Number: 4</w:t>
+        <w:lastRenderedPageBreak/>
+        <w:t>Colour: white</w:t>
       </w:r>
     </w:p>
     <w:p>
@@ -12490,13 +12498,7 @@
         <w:pStyle w:val="Text3"/>
       </w:pPr>
       <w:r>
-        <w:t>Positions</w:t>
-      </w:r>
-      <w:r>
-        <w:t>(centre)</w:t>
-      </w:r>
-      <w:r>
-        <w:t>: (380, 283), (380, 364), (380, 444), (380, 523)</w:t>
+        <w:t>Font-family: cosmic-aliens (ca)</w:t>
       </w:r>
     </w:p>
     <w:p>
@@ -12504,16 +12506,20 @@
         <w:pStyle w:val="Text3"/>
       </w:pPr>
       <w:r>
-        <w:lastRenderedPageBreak/>
-        <w:t>Content: respective alien sprite images</w:t>
-      </w:r>
+        <w:t>Content: the point value of respective aliens</w:t>
+      </w:r>
+    </w:p>
+    <w:p>
+      <w:pPr>
+        <w:pStyle w:val="Text3"/>
+      </w:pPr>
     </w:p>
     <w:p>
       <w:pPr>
         <w:pStyle w:val="Sub-TaskHeader"/>
       </w:pPr>
       <w:r>
-        <w:t>Alien details:</w:t>
+        <w:t>Background:</w:t>
       </w:r>
     </w:p>
     <w:p>
@@ -12521,7 +12527,10 @@
         <w:pStyle w:val="Text3"/>
       </w:pPr>
       <w:r>
-        <w:t>Font-size: 28px</w:t>
+        <w:t>Size: 960x720</w:t>
+      </w:r>
+      <w:r>
+        <w:t>px</w:t>
       </w:r>
     </w:p>
     <w:p>
@@ -12529,15 +12538,20 @@
         <w:pStyle w:val="Text3"/>
       </w:pPr>
       <w:r>
-        <w:t>Colour: white</w:t>
+        <w:t>Image: black with white spots to mimic stars</w:t>
       </w:r>
     </w:p>
     <w:p>
       <w:pPr>
         <w:pStyle w:val="Text3"/>
       </w:pPr>
-      <w:r>
-        <w:t>Font-family: cosmic-aliens (ca)</w:t>
+    </w:p>
+    <w:p>
+      <w:pPr>
+        <w:pStyle w:val="Sub-TaskHeader"/>
+      </w:pPr>
+      <w:r>
+        <w:t>Buttons:</w:t>
       </w:r>
     </w:p>
     <w:p>
@@ -12545,13 +12559,16 @@
         <w:pStyle w:val="Text3"/>
       </w:pPr>
       <w:r>
-        <w:t>Positions</w:t>
-      </w:r>
-      <w:r>
-        <w:t>(centre)</w:t>
-      </w:r>
-      <w:r>
-        <w:t>: (434, 271), (434, 351), (434, 420), (434, 512)</w:t>
+        <w:t>Size: 164x62</w:t>
+      </w:r>
+      <w:r>
+        <w:t>px</w:t>
+      </w:r>
+      <w:r>
+        <w:t xml:space="preserve"> (normal), </w:t>
+      </w:r>
+      <w:r>
+        <w:t>184x78px (large)</w:t>
       </w:r>
     </w:p>
     <w:p>
@@ -12559,120 +12576,24 @@
         <w:pStyle w:val="Text3"/>
       </w:pPr>
       <w:r>
-        <w:t>Content: the point value of respective aliens</w:t>
+        <w:t>Content:</w:t>
+      </w:r>
+      <w:r>
+        <w:t xml:space="preserve"> 1-2 word description of function.</w:t>
       </w:r>
     </w:p>
     <w:p>
       <w:pPr>
         <w:pStyle w:val="Text3"/>
       </w:pPr>
-    </w:p>
-    <w:p>
-      <w:pPr>
-        <w:pStyle w:val="Sub-TaskHeader"/>
-      </w:pPr>
-      <w:r>
-        <w:t>Background:</w:t>
-      </w:r>
-    </w:p>
-    <w:p>
-      <w:pPr>
-        <w:pStyle w:val="Text3"/>
-      </w:pPr>
-      <w:r>
-        <w:t>Size: 960x720</w:t>
+      <w:r>
+        <w:t>Font-size: 1</w:t>
+      </w:r>
+      <w:r>
+        <w:t>6</w:t>
       </w:r>
       <w:r>
         <w:t>px</w:t>
-      </w:r>
-    </w:p>
-    <w:p>
-      <w:pPr>
-        <w:pStyle w:val="Text3"/>
-      </w:pPr>
-      <w:r>
-        <w:t>Image: black with white spots to mimic stars</w:t>
-      </w:r>
-    </w:p>
-    <w:p>
-      <w:pPr>
-        <w:pStyle w:val="Text3"/>
-      </w:pPr>
-    </w:p>
-    <w:p>
-      <w:pPr>
-        <w:pStyle w:val="Sub-TaskHeader"/>
-      </w:pPr>
-      <w:r>
-        <w:t>Buttons:</w:t>
-      </w:r>
-    </w:p>
-    <w:p>
-      <w:pPr>
-        <w:pStyle w:val="Text3"/>
-      </w:pPr>
-      <w:r>
-        <w:t>Size: 164x62</w:t>
-      </w:r>
-      <w:r>
-        <w:t>px</w:t>
-      </w:r>
-      <w:r>
-        <w:t xml:space="preserve"> (normal), </w:t>
-      </w:r>
-      <w:r>
-        <w:t>184x78px (large)</w:t>
-      </w:r>
-    </w:p>
-    <w:p>
-      <w:pPr>
-        <w:pStyle w:val="Text3"/>
-      </w:pPr>
-      <w:r>
-        <w:t>Positions</w:t>
-      </w:r>
-      <w:r>
-        <w:t>(centre)</w:t>
-      </w:r>
-      <w:r>
-        <w:t xml:space="preserve">: </w:t>
-      </w:r>
-      <w:r>
-        <w:t>(</w:t>
-      </w:r>
-      <w:r>
-        <w:t>156, 645</w:t>
-      </w:r>
-      <w:r>
-        <w:t>)</w:t>
-      </w:r>
-      <w:r>
-        <w:t>,</w:t>
-      </w:r>
-      <w:r>
-        <w:t xml:space="preserve"> </w:t>
-      </w:r>
-      <w:r>
-        <w:t>(548, 645), (821, 645)</w:t>
-      </w:r>
-    </w:p>
-    <w:p>
-      <w:pPr>
-        <w:pStyle w:val="Text3"/>
-      </w:pPr>
-      <w:r>
-        <w:t>Content:</w:t>
-      </w:r>
-      <w:r>
-        <w:t xml:space="preserve"> 1-2 word description of function.</w:t>
-      </w:r>
-    </w:p>
-    <w:p>
-      <w:pPr>
-        <w:pStyle w:val="Text3"/>
-      </w:pPr>
-      <w:r>
-        <w:t>Font-size: 13px</w:t>
       </w:r>
     </w:p>
     <w:p>
@@ -13867,14 +13788,6 @@
         <w:pStyle w:val="Text3"/>
       </w:pPr>
       <w:r>
-        <w:t>Position(corner): (213, 42)</w:t>
-      </w:r>
-    </w:p>
-    <w:p>
-      <w:pPr>
-        <w:pStyle w:val="Text3"/>
-      </w:pPr>
-      <w:r>
         <w:t>Content: “SETTINGS”</w:t>
       </w:r>
     </w:p>
@@ -13941,25 +13854,7 @@
         <w:pStyle w:val="Text3"/>
       </w:pPr>
       <w:r>
-        <w:t>Positions(centre): (72, 59), (259, 181), (</w:t>
-      </w:r>
-      <w:r>
-        <w:t>383, 271</w:t>
-      </w:r>
-      <w:r>
-        <w:t>), (</w:t>
-      </w:r>
-      <w:r>
-        <w:t>381, 378</w:t>
-      </w:r>
-      <w:r>
-        <w:t>), (</w:t>
-      </w:r>
-      <w:r>
-        <w:t>303, 482</w:t>
-      </w:r>
-      <w:r>
-        <w:t>)</w:t>
+        <w:t>Content: 1-2 word description of function.</w:t>
       </w:r>
     </w:p>
     <w:p>
@@ -13967,7 +13862,13 @@
         <w:pStyle w:val="Text3"/>
       </w:pPr>
       <w:r>
-        <w:t>Content: 1-2 word description of function.</w:t>
+        <w:t>Font-size: 1</w:t>
+      </w:r>
+      <w:r>
+        <w:t>6</w:t>
+      </w:r>
+      <w:r>
+        <w:t>px</w:t>
       </w:r>
     </w:p>
     <w:p>
@@ -13975,7 +13876,7 @@
         <w:pStyle w:val="Text3"/>
       </w:pPr>
       <w:r>
-        <w:t>Font-size: 13px</w:t>
+        <w:t>Font-family: cosmic-aliens (ca)</w:t>
       </w:r>
     </w:p>
     <w:p>
@@ -13983,6 +13884,60 @@
         <w:pStyle w:val="Text3"/>
       </w:pPr>
       <w:r>
+        <w:t>Input: click detection, hover detection.</w:t>
+      </w:r>
+    </w:p>
+    <w:p>
+      <w:pPr>
+        <w:pStyle w:val="Text3"/>
+      </w:pPr>
+      <w:r>
+        <w:t>Output: size will change size when cursor is hovering over it, will change the sate of its respective setting</w:t>
+      </w:r>
+      <w:r>
+        <w:t>/ change the page to the homepage (back button)</w:t>
+      </w:r>
+      <w:r>
+        <w:t>.</w:t>
+      </w:r>
+    </w:p>
+    <w:p>
+      <w:pPr>
+        <w:pStyle w:val="Text3"/>
+      </w:pPr>
+    </w:p>
+    <w:p>
+      <w:pPr>
+        <w:pStyle w:val="Sub-TaskHeader"/>
+      </w:pPr>
+      <w:r>
+        <w:t>Labels:</w:t>
+      </w:r>
+    </w:p>
+    <w:p>
+      <w:pPr>
+        <w:pStyle w:val="Text3"/>
+      </w:pPr>
+      <w:r>
+        <w:t>Font-size:</w:t>
+      </w:r>
+      <w:r>
+        <w:t xml:space="preserve"> 32px</w:t>
+      </w:r>
+    </w:p>
+    <w:p>
+      <w:pPr>
+        <w:pStyle w:val="Text3"/>
+      </w:pPr>
+      <w:r>
+        <w:t>Colour: white</w:t>
+      </w:r>
+    </w:p>
+    <w:p>
+      <w:pPr>
+        <w:pStyle w:val="Text3"/>
+      </w:pPr>
+      <w:r>
         <w:t>Font-family: cosmic-aliens (ca)</w:t>
       </w:r>
     </w:p>
@@ -13991,22 +13946,13 @@
         <w:pStyle w:val="Text3"/>
       </w:pPr>
       <w:r>
-        <w:t>Input: click detection, hover detection.</w:t>
+        <w:t>Content: name of respective setting</w:t>
       </w:r>
     </w:p>
     <w:p>
       <w:pPr>
         <w:pStyle w:val="Text3"/>
       </w:pPr>
-      <w:r>
-        <w:t>Output: size will change size when cursor is hovering over it, will change the sate of its respective setting</w:t>
-      </w:r>
-      <w:r>
-        <w:t>/ change the page to the homepage (back button)</w:t>
-      </w:r>
-      <w:r>
-        <w:t>.</w:t>
-      </w:r>
     </w:p>
     <w:p>
       <w:pPr>
@@ -14018,68 +13964,6 @@
         <w:pStyle w:val="Sub-TaskHeader"/>
       </w:pPr>
       <w:r>
-        <w:t>Labels:</w:t>
-      </w:r>
-    </w:p>
-    <w:p>
-      <w:pPr>
-        <w:pStyle w:val="Text3"/>
-      </w:pPr>
-      <w:r>
-        <w:t>Font-size:</w:t>
-      </w:r>
-      <w:r>
-        <w:t xml:space="preserve"> 32px</w:t>
-      </w:r>
-    </w:p>
-    <w:p>
-      <w:pPr>
-        <w:pStyle w:val="Text3"/>
-      </w:pPr>
-      <w:r>
-        <w:t>Position (corner): (105, 161), (139, 251), (105, 358), (105, 462)</w:t>
-      </w:r>
-    </w:p>
-    <w:p>
-      <w:pPr>
-        <w:pStyle w:val="Text3"/>
-      </w:pPr>
-      <w:r>
-        <w:t>Colour: white</w:t>
-      </w:r>
-    </w:p>
-    <w:p>
-      <w:pPr>
-        <w:pStyle w:val="Text3"/>
-      </w:pPr>
-      <w:r>
-        <w:t>Font-family: cosmic-aliens (ca)</w:t>
-      </w:r>
-    </w:p>
-    <w:p>
-      <w:pPr>
-        <w:pStyle w:val="Text3"/>
-      </w:pPr>
-      <w:r>
-        <w:t>Content: name of respective setting</w:t>
-      </w:r>
-    </w:p>
-    <w:p>
-      <w:pPr>
-        <w:pStyle w:val="Text3"/>
-      </w:pPr>
-    </w:p>
-    <w:p>
-      <w:pPr>
-        <w:pStyle w:val="Text3"/>
-      </w:pPr>
-    </w:p>
-    <w:p>
-      <w:pPr>
-        <w:pStyle w:val="Sub-TaskHeader"/>
-      </w:pPr>
-      <w:r>
-        <w:lastRenderedPageBreak/>
         <w:t>Background:</w:t>
       </w:r>
     </w:p>
@@ -14149,14 +14033,6 @@
         <w:pStyle w:val="Text3"/>
       </w:pPr>
       <w:r>
-        <w:t>Position (corner): (706, 69)</w:t>
-      </w:r>
-    </w:p>
-    <w:p>
-      <w:pPr>
-        <w:pStyle w:val="Text3"/>
-      </w:pPr>
-      <w:r>
         <w:t>Colour: white</w:t>
       </w:r>
     </w:p>
@@ -14212,14 +14088,6 @@
         <w:pStyle w:val="Text3"/>
       </w:pPr>
       <w:r>
-        <w:t>Position (corner): (676, 126)</w:t>
-      </w:r>
-    </w:p>
-    <w:p>
-      <w:pPr>
-        <w:pStyle w:val="Text3"/>
-      </w:pPr>
-      <w:r>
         <w:t>Colour: white</w:t>
       </w:r>
     </w:p>
@@ -14269,7 +14137,6 @@
       </w:r>
     </w:p>
     <w:p>
-      <w:bookmarkStart w:id="0" w:name="_GoBack"/>
       <w:r>
         <w:rPr>
           <w:noProof/>
@@ -14323,7 +14190,6 @@
           </wp:inline>
         </w:drawing>
       </w:r>
-      <w:bookmarkEnd w:id="0"/>
       <w:r>
         <w:br w:type="page"/>
       </w:r>
@@ -15200,7 +15066,7 @@
         <w:pStyle w:val="Text3"/>
       </w:pPr>
       <w:r>
-        <w:t>Position (corner): (223, 42)</w:t>
+        <w:t>Colour: white</w:t>
       </w:r>
     </w:p>
     <w:p>
@@ -15208,7 +15074,7 @@
         <w:pStyle w:val="Text3"/>
       </w:pPr>
       <w:r>
-        <w:t>Colour: white</w:t>
+        <w:t>Font-family: cosmic-aliens (ca)</w:t>
       </w:r>
     </w:p>
     <w:p>
@@ -15216,6 +15082,96 @@
         <w:pStyle w:val="Text3"/>
       </w:pPr>
       <w:r>
+        <w:t>Content: “</w:t>
+      </w:r>
+      <w:r>
+        <w:t>INSTRUCTIONS</w:t>
+      </w:r>
+      <w:r>
+        <w:t>”</w:t>
+      </w:r>
+    </w:p>
+    <w:p>
+      <w:pPr>
+        <w:pStyle w:val="Text3"/>
+      </w:pPr>
+    </w:p>
+    <w:p>
+      <w:pPr>
+        <w:pStyle w:val="Sub-TaskHeader"/>
+      </w:pPr>
+      <w:r>
+        <w:t>Button:</w:t>
+      </w:r>
+    </w:p>
+    <w:p>
+      <w:pPr>
+        <w:pStyle w:val="Text3"/>
+      </w:pPr>
+      <w:r>
+        <w:t>Size: 1</w:t>
+      </w:r>
+      <w:r>
+        <w:t>13</w:t>
+      </w:r>
+      <w:r>
+        <w:t>x</w:t>
+      </w:r>
+      <w:r>
+        <w:t>41</w:t>
+      </w:r>
+      <w:r>
+        <w:t>px</w:t>
+      </w:r>
+      <w:r>
+        <w:t xml:space="preserve"> (normal), </w:t>
+      </w:r>
+      <w:r>
+        <w:t>1</w:t>
+      </w:r>
+      <w:r>
+        <w:t>33</w:t>
+      </w:r>
+      <w:r>
+        <w:t>x</w:t>
+      </w:r>
+      <w:r>
+        <w:t>57</w:t>
+      </w:r>
+      <w:r>
+        <w:t>px (large)</w:t>
+      </w:r>
+    </w:p>
+    <w:p>
+      <w:pPr>
+        <w:pStyle w:val="Text3"/>
+      </w:pPr>
+      <w:r>
+        <w:t xml:space="preserve">Content: </w:t>
+      </w:r>
+      <w:r>
+        <w:t>“Back”</w:t>
+      </w:r>
+    </w:p>
+    <w:p>
+      <w:pPr>
+        <w:pStyle w:val="Text3"/>
+      </w:pPr>
+      <w:r>
+        <w:t>Font-size: 1</w:t>
+      </w:r>
+      <w:r>
+        <w:t>6</w:t>
+      </w:r>
+      <w:r>
+        <w:t>px</w:t>
+      </w:r>
+    </w:p>
+    <w:p>
+      <w:pPr>
+        <w:pStyle w:val="Text3"/>
+      </w:pPr>
+      <w:r>
         <w:t>Font-family: cosmic-aliens (ca)</w:t>
       </w:r>
     </w:p>
@@ -15224,26 +15180,34 @@
         <w:pStyle w:val="Text3"/>
       </w:pPr>
       <w:r>
-        <w:t>Content: “</w:t>
-      </w:r>
-      <w:r>
-        <w:t>INSTRUCTIONS</w:t>
-      </w:r>
-      <w:r>
-        <w:t>”</w:t>
+        <w:t>Input: click detection, hover detection.</w:t>
       </w:r>
     </w:p>
     <w:p>
       <w:pPr>
         <w:pStyle w:val="Text3"/>
       </w:pPr>
+      <w:r>
+        <w:t>Output: changes the page to the homepage.</w:t>
+      </w:r>
+    </w:p>
+    <w:p>
+      <w:pPr>
+        <w:pStyle w:val="Text3"/>
+      </w:pPr>
     </w:p>
     <w:p>
       <w:pPr>
         <w:pStyle w:val="Sub-TaskHeader"/>
       </w:pPr>
       <w:r>
-        <w:t>Button:</w:t>
+        <w:t>Instruction Header</w:t>
+      </w:r>
+      <w:r>
+        <w:t>s</w:t>
+      </w:r>
+      <w:r>
+        <w:t>:</w:t>
       </w:r>
     </w:p>
     <w:p>
@@ -15251,123 +15215,7 @@
         <w:pStyle w:val="Text3"/>
       </w:pPr>
       <w:r>
-        <w:t>Size: 1</w:t>
-      </w:r>
-      <w:r>
-        <w:t>13</w:t>
-      </w:r>
-      <w:r>
-        <w:t>x</w:t>
-      </w:r>
-      <w:r>
-        <w:t>41</w:t>
-      </w:r>
-      <w:r>
-        <w:t>px</w:t>
-      </w:r>
-      <w:r>
-        <w:t xml:space="preserve"> (normal), </w:t>
-      </w:r>
-      <w:r>
-        <w:t>1</w:t>
-      </w:r>
-      <w:r>
-        <w:t>33</w:t>
-      </w:r>
-      <w:r>
-        <w:t>x</w:t>
-      </w:r>
-      <w:r>
-        <w:t>57</w:t>
-      </w:r>
-      <w:r>
-        <w:t>px (large)</w:t>
-      </w:r>
-    </w:p>
-    <w:p>
-      <w:pPr>
-        <w:pStyle w:val="Text3"/>
-      </w:pPr>
-      <w:r>
-        <w:t>Position (centre): (72, 59)</w:t>
-      </w:r>
-    </w:p>
-    <w:p>
-      <w:pPr>
-        <w:pStyle w:val="Text3"/>
-      </w:pPr>
-      <w:r>
-        <w:t xml:space="preserve">Content: </w:t>
-      </w:r>
-      <w:r>
-        <w:t>“Back”</w:t>
-      </w:r>
-    </w:p>
-    <w:p>
-      <w:pPr>
-        <w:pStyle w:val="Text3"/>
-      </w:pPr>
-      <w:r>
-        <w:t>Font-size: 13px</w:t>
-      </w:r>
-    </w:p>
-    <w:p>
-      <w:pPr>
-        <w:pStyle w:val="Text3"/>
-      </w:pPr>
-      <w:r>
-        <w:t>Font-family: cosmic-aliens (ca)</w:t>
-      </w:r>
-    </w:p>
-    <w:p>
-      <w:pPr>
-        <w:pStyle w:val="Text3"/>
-      </w:pPr>
-      <w:r>
-        <w:t>Input: click detection, hover detection.</w:t>
-      </w:r>
-    </w:p>
-    <w:p>
-      <w:pPr>
-        <w:pStyle w:val="Text3"/>
-      </w:pPr>
-      <w:r>
-        <w:t>Output: changes the page to the homepage.</w:t>
-      </w:r>
-    </w:p>
-    <w:p>
-      <w:pPr>
-        <w:pStyle w:val="Text3"/>
-      </w:pPr>
-    </w:p>
-    <w:p>
-      <w:pPr>
-        <w:pStyle w:val="Sub-TaskHeader"/>
-      </w:pPr>
-      <w:r>
-        <w:t>Instruction Header</w:t>
-      </w:r>
-      <w:r>
-        <w:t>s</w:t>
-      </w:r>
-      <w:r>
-        <w:t>:</w:t>
-      </w:r>
-    </w:p>
-    <w:p>
-      <w:pPr>
-        <w:pStyle w:val="Text3"/>
-      </w:pPr>
-      <w:r>
         <w:t>Font-size: 32px</w:t>
-      </w:r>
-    </w:p>
-    <w:p>
-      <w:pPr>
-        <w:pStyle w:val="Text3"/>
-      </w:pPr>
-      <w:r>
-        <w:t>Positions (corner): (223, 138), (223, 312), (223, 287)</w:t>
       </w:r>
     </w:p>
     <w:p>
@@ -15428,15 +15276,13 @@
         <w:pStyle w:val="Text3"/>
       </w:pPr>
       <w:r>
-        <w:t>Font-size: 18px</w:t>
-      </w:r>
-    </w:p>
-    <w:p>
-      <w:pPr>
-        <w:pStyle w:val="Text3"/>
-      </w:pPr>
-      <w:r>
-        <w:t>Positions (corner): (259, 176), (259, 350), (259, 524)</w:t>
+        <w:t>Font-size: 1</w:t>
+      </w:r>
+      <w:r>
+        <w:t>6</w:t>
+      </w:r>
+      <w:r>
+        <w:t>px</w:t>
       </w:r>
     </w:p>
     <w:p>
@@ -17690,10 +17536,7 @@
         <w:pStyle w:val="Text3"/>
       </w:pPr>
       <w:r>
-        <w:t>Position (corner)</w:t>
-      </w:r>
-      <w:r>
-        <w:t>: (245,  75)</w:t>
+        <w:t>Colour: white</w:t>
       </w:r>
     </w:p>
     <w:p>
@@ -17701,7 +17544,7 @@
         <w:pStyle w:val="Text3"/>
       </w:pPr>
       <w:r>
-        <w:t>Colour: white</w:t>
+        <w:t>Font-family: cosmic-aliens (ca)</w:t>
       </w:r>
     </w:p>
     <w:p>
@@ -17709,28 +17552,71 @@
         <w:pStyle w:val="Text3"/>
       </w:pPr>
       <w:r>
-        <w:t>Font-family: cosmic-aliens (ca)</w:t>
+        <w:t>Content: “HIGH SCORE!”</w:t>
       </w:r>
     </w:p>
     <w:p>
       <w:pPr>
         <w:pStyle w:val="Text3"/>
       </w:pPr>
-      <w:r>
-        <w:t>Content: “HIGH SCORE!”</w:t>
+    </w:p>
+    <w:p>
+      <w:pPr>
+        <w:pStyle w:val="Sub-TaskHeader"/>
+      </w:pPr>
+      <w:r>
+        <w:t>Background:</w:t>
       </w:r>
     </w:p>
     <w:p>
       <w:pPr>
         <w:pStyle w:val="Text3"/>
       </w:pPr>
+      <w:r>
+        <w:t>Size: 960x720px</w:t>
+      </w:r>
+    </w:p>
+    <w:p>
+      <w:pPr>
+        <w:pStyle w:val="Text3"/>
+      </w:pPr>
+      <w:r>
+        <w:t>Image: black with white spots to mimic stars</w:t>
+      </w:r>
+    </w:p>
+    <w:p>
+      <w:pPr>
+        <w:pStyle w:val="Text3"/>
+      </w:pPr>
+      <w:r>
+        <w:t>Input: enter key press</w:t>
+      </w:r>
+      <w:r>
+        <w:t>, high score file</w:t>
+      </w:r>
+    </w:p>
+    <w:p>
+      <w:pPr>
+        <w:pStyle w:val="Text3"/>
+      </w:pPr>
+      <w:r>
+        <w:t>Output: high score file</w:t>
+      </w:r>
+    </w:p>
+    <w:p>
+      <w:pPr>
+        <w:pStyle w:val="Text3"/>
+      </w:pPr>
     </w:p>
     <w:p>
       <w:pPr>
         <w:pStyle w:val="Sub-TaskHeader"/>
       </w:pPr>
       <w:r>
-        <w:t>Background:</w:t>
+        <w:t>Initial spaces</w:t>
+      </w:r>
+      <w:r>
+        <w:t>:</w:t>
       </w:r>
     </w:p>
     <w:p>
@@ -17738,75 +17624,7 @@
         <w:pStyle w:val="Text3"/>
       </w:pPr>
       <w:r>
-        <w:t>Size: 960x720px</w:t>
-      </w:r>
-    </w:p>
-    <w:p>
-      <w:pPr>
-        <w:pStyle w:val="Text3"/>
-      </w:pPr>
-      <w:r>
-        <w:t>Image: black with white spots to mimic stars</w:t>
-      </w:r>
-    </w:p>
-    <w:p>
-      <w:pPr>
-        <w:pStyle w:val="Text3"/>
-      </w:pPr>
-      <w:r>
-        <w:t>Input: enter key press</w:t>
-      </w:r>
-      <w:r>
-        <w:t>, high score file</w:t>
-      </w:r>
-    </w:p>
-    <w:p>
-      <w:pPr>
-        <w:pStyle w:val="Text3"/>
-      </w:pPr>
-      <w:r>
-        <w:t>Output: high score file</w:t>
-      </w:r>
-    </w:p>
-    <w:p>
-      <w:pPr>
-        <w:pStyle w:val="Text3"/>
-      </w:pPr>
-    </w:p>
-    <w:p>
-      <w:pPr>
-        <w:pStyle w:val="Sub-TaskHeader"/>
-      </w:pPr>
-      <w:r>
-        <w:t>Initial spaces</w:t>
-      </w:r>
-      <w:r>
-        <w:t>:</w:t>
-      </w:r>
-    </w:p>
-    <w:p>
-      <w:pPr>
-        <w:pStyle w:val="Text3"/>
-      </w:pPr>
-      <w:r>
         <w:t>Font-size: 180px</w:t>
-      </w:r>
-    </w:p>
-    <w:p>
-      <w:pPr>
-        <w:pStyle w:val="Text3"/>
-      </w:pPr>
-      <w:r>
-        <w:t>Positions</w:t>
-      </w:r>
-      <w:r>
-        <w:t xml:space="preserve"> (underlines)</w:t>
-      </w:r>
-      <w:r>
-        <w:t xml:space="preserve"> (centre): (275, 439), (</w:t>
-      </w:r>
-      <w:r>
-        <w:t>480, 439), (683,439)</w:t>
       </w:r>
     </w:p>
     <w:p>
@@ -17874,14 +17692,6 @@
         <w:pStyle w:val="Text3"/>
       </w:pPr>
       <w:r>
-        <w:t>Position (corner): (380, 489)</w:t>
-      </w:r>
-    </w:p>
-    <w:p>
-      <w:pPr>
-        <w:pStyle w:val="Text3"/>
-      </w:pPr>
-      <w:r>
         <w:t>Colour: white</w:t>
       </w:r>
     </w:p>
@@ -17948,14 +17758,6 @@
       </w:r>
       <w:r>
         <w:t>px (large)</w:t>
-      </w:r>
-    </w:p>
-    <w:p>
-      <w:pPr>
-        <w:pStyle w:val="Text3"/>
-      </w:pPr>
-      <w:r>
-        <w:t>Position (centre): (876, 667)</w:t>
       </w:r>
     </w:p>
     <w:p>
@@ -18543,14 +18345,6 @@
         <w:pStyle w:val="Text3"/>
       </w:pPr>
       <w:r>
-        <w:t>Position (corner): (240, 54)</w:t>
-      </w:r>
-    </w:p>
-    <w:p>
-      <w:pPr>
-        <w:pStyle w:val="Text3"/>
-      </w:pPr>
-      <w:r>
         <w:t>Colour: white</w:t>
       </w:r>
     </w:p>
@@ -18696,14 +18490,8 @@
       <w:pPr>
         <w:pStyle w:val="Text3"/>
       </w:pPr>
-      <w:r>
-        <w:t>Positions (centre): (156, 651), (788, 651)</w:t>
-      </w:r>
-    </w:p>
-    <w:p>
-      <w:pPr>
-        <w:pStyle w:val="Text3"/>
-      </w:pPr>
+      <w:bookmarkStart w:id="0" w:name="_GoBack"/>
+      <w:bookmarkEnd w:id="0"/>
       <w:r>
         <w:t>Content: 1-2 word description of function.</w:t>
       </w:r>
@@ -35470,7 +35258,7 @@
 </file>
 
 <file path=customXml/itemProps1.xml><?xml version="1.0" encoding="utf-8"?>
-<ds:datastoreItem xmlns:ds="http://schemas.openxmlformats.org/officeDocument/2006/customXml" ds:itemID="{CEF7B961-2F7B-4815-9C8A-9C9D5D4978CA}">
+<ds:datastoreItem xmlns:ds="http://schemas.openxmlformats.org/officeDocument/2006/customXml" ds:itemID="{03955BA9-8056-4374-8FA8-78043DD47B8D}">
   <ds:schemaRefs>
     <ds:schemaRef ds:uri="http://schemas.openxmlformats.org/officeDocument/2006/bibliography"/>
   </ds:schemaRefs>

</xml_diff>

<commit_message>
finished alien shots, added mothership, added sound effects
</commit_message>
<xml_diff>
--- a/Project Documentation.docx
+++ b/Project Documentation.docx
@@ -1,6 +1,6 @@
 
 <file path=word/document.xml><?xml version="1.0" encoding="utf-8"?>
-<w:document xmlns:wpc="http://schemas.microsoft.com/office/word/2010/wordprocessingCanvas" xmlns:cx="http://schemas.microsoft.com/office/drawing/2014/chartex" xmlns:cx1="http://schemas.microsoft.com/office/drawing/2015/9/8/chartex" xmlns:mc="http://schemas.openxmlformats.org/markup-compatibility/2006" xmlns:o="urn:schemas-microsoft-com:office:office" xmlns:r="http://schemas.openxmlformats.org/officeDocument/2006/relationships" xmlns:m="http://schemas.openxmlformats.org/officeDocument/2006/math" xmlns:v="urn:schemas-microsoft-com:vml" xmlns:wp14="http://schemas.microsoft.com/office/word/2010/wordprocessingDrawing" xmlns:wp="http://schemas.openxmlformats.org/drawingml/2006/wordprocessingDrawing" xmlns:w10="urn:schemas-microsoft-com:office:word" xmlns:w="http://schemas.openxmlformats.org/wordprocessingml/2006/main" xmlns:w14="http://schemas.microsoft.com/office/word/2010/wordml" xmlns:w15="http://schemas.microsoft.com/office/word/2012/wordml" xmlns:w16se="http://schemas.microsoft.com/office/word/2015/wordml/symex" xmlns:wpg="http://schemas.microsoft.com/office/word/2010/wordprocessingGroup" xmlns:wpi="http://schemas.microsoft.com/office/word/2010/wordprocessingInk" xmlns:wne="http://schemas.microsoft.com/office/word/2006/wordml" xmlns:wps="http://schemas.microsoft.com/office/word/2010/wordprocessingShape" mc:Ignorable="w14 w15 w16se wp14">
+<w:document xmlns:wpc="http://schemas.microsoft.com/office/word/2010/wordprocessingCanvas" xmlns:cx="http://schemas.microsoft.com/office/drawing/2014/chartex" xmlns:cx1="http://schemas.microsoft.com/office/drawing/2015/9/8/chartex" xmlns:cx2="http://schemas.microsoft.com/office/drawing/2015/10/21/chartex" xmlns:cx3="http://schemas.microsoft.com/office/drawing/2016/5/9/chartex" xmlns:cx4="http://schemas.microsoft.com/office/drawing/2016/5/10/chartex" xmlns:cx5="http://schemas.microsoft.com/office/drawing/2016/5/11/chartex" xmlns:cx6="http://schemas.microsoft.com/office/drawing/2016/5/12/chartex" xmlns:cx7="http://schemas.microsoft.com/office/drawing/2016/5/13/chartex" xmlns:cx8="http://schemas.microsoft.com/office/drawing/2016/5/14/chartex" xmlns:mc="http://schemas.openxmlformats.org/markup-compatibility/2006" xmlns:aink="http://schemas.microsoft.com/office/drawing/2016/ink" xmlns:am3d="http://schemas.microsoft.com/office/drawing/2017/model3d" xmlns:o="urn:schemas-microsoft-com:office:office" xmlns:r="http://schemas.openxmlformats.org/officeDocument/2006/relationships" xmlns:m="http://schemas.openxmlformats.org/officeDocument/2006/math" xmlns:v="urn:schemas-microsoft-com:vml" xmlns:wp14="http://schemas.microsoft.com/office/word/2010/wordprocessingDrawing" xmlns:wp="http://schemas.openxmlformats.org/drawingml/2006/wordprocessingDrawing" xmlns:w10="urn:schemas-microsoft-com:office:word" xmlns:w="http://schemas.openxmlformats.org/wordprocessingml/2006/main" xmlns:w14="http://schemas.microsoft.com/office/word/2010/wordml" xmlns:w15="http://schemas.microsoft.com/office/word/2012/wordml" xmlns:w16cid="http://schemas.microsoft.com/office/word/2016/wordml/cid" xmlns:w16se="http://schemas.microsoft.com/office/word/2015/wordml/symex" xmlns:wpg="http://schemas.microsoft.com/office/word/2010/wordprocessingGroup" xmlns:wpi="http://schemas.microsoft.com/office/word/2010/wordprocessingInk" xmlns:wne="http://schemas.microsoft.com/office/word/2006/wordml" xmlns:wps="http://schemas.microsoft.com/office/word/2010/wordprocessingShape" mc:Ignorable="w14 w15 w16se w16cid wp14">
   <w:body>
     <w:p>
       <w:pPr>
@@ -443,6 +443,9 @@
       </w:r>
       <w:r>
         <w:t xml:space="preserve"> in the same file.</w:t>
+      </w:r>
+      <w:r>
+        <w:t xml:space="preserve"> The program will also use a text file to store the state of the settings.</w:t>
       </w:r>
     </w:p>
     <w:p>
@@ -2963,7 +2966,15 @@
         </w:numPr>
       </w:pPr>
       <w:r>
-        <w:t>There will be a scoreboard that keeps track of the 10 best scores achieved by players along with 3 characters they put in</w:t>
+        <w:t>There will be a scoreboard that keeps track of the 10 best scores</w:t>
+      </w:r>
+      <w:r>
+        <w:t xml:space="preserve"> (in order)</w:t>
+      </w:r>
+      <w:bookmarkStart w:id="0" w:name="_GoBack"/>
+      <w:bookmarkEnd w:id="0"/>
+      <w:r>
+        <w:t xml:space="preserve"> achieved by players along with 3 characters they put in</w:t>
       </w:r>
     </w:p>
     <w:p>
@@ -4890,7 +4901,7 @@
                     </wp:anchor>
                   </w:drawing>
                 </mc:Choice>
-                <mc:Fallback xmlns:cx2="http://schemas.microsoft.com/office/drawing/2015/10/21/chartex" xmlns:cx3="http://schemas.microsoft.com/office/drawing/2016/5/9/chartex" xmlns:cx4="http://schemas.microsoft.com/office/drawing/2016/5/10/chartex" xmlns:cx5="http://schemas.microsoft.com/office/drawing/2016/5/11/chartex" xmlns:cx6="http://schemas.microsoft.com/office/drawing/2016/5/12/chartex" xmlns:cx7="http://schemas.microsoft.com/office/drawing/2016/5/13/chartex" xmlns:cx8="http://schemas.microsoft.com/office/drawing/2016/5/14/chartex" xmlns:aink="http://schemas.microsoft.com/office/drawing/2016/ink" xmlns:am3d="http://schemas.microsoft.com/office/drawing/2017/model3d" xmlns:w16cid="http://schemas.microsoft.com/office/word/2016/wordml/cid">
+                <mc:Fallback>
                   <w:pict>
                     <v:shapetype w14:anchorId="42EB908D" id="_x0000_t66" coordsize="21600,21600" o:spt="66" adj="5400,5400" path="m@0,l@0@1,21600@1,21600@2@0@2@0,21600,,10800xe">
                       <v:stroke joinstyle="miter"/>
@@ -4973,7 +4984,7 @@
                     </wp:anchor>
                   </w:drawing>
                 </mc:Choice>
-                <mc:Fallback xmlns:cx2="http://schemas.microsoft.com/office/drawing/2015/10/21/chartex" xmlns:cx3="http://schemas.microsoft.com/office/drawing/2016/5/9/chartex" xmlns:cx4="http://schemas.microsoft.com/office/drawing/2016/5/10/chartex" xmlns:cx5="http://schemas.microsoft.com/office/drawing/2016/5/11/chartex" xmlns:cx6="http://schemas.microsoft.com/office/drawing/2016/5/12/chartex" xmlns:cx7="http://schemas.microsoft.com/office/drawing/2016/5/13/chartex" xmlns:cx8="http://schemas.microsoft.com/office/drawing/2016/5/14/chartex" xmlns:aink="http://schemas.microsoft.com/office/drawing/2016/ink" xmlns:am3d="http://schemas.microsoft.com/office/drawing/2017/model3d" xmlns:w16cid="http://schemas.microsoft.com/office/word/2016/wordml/cid">
+                <mc:Fallback>
                   <w:pict>
                     <v:shapetype w14:anchorId="2304CEB1" id="_x0000_t66" coordsize="21600,21600" o:spt="66" adj="5400,5400" path="m@0,l@0@1,21600@1,21600@2@0@2@0,21600,,10800xe">
                       <v:stroke joinstyle="miter"/>
@@ -5454,7 +5465,7 @@
                     </wp:anchor>
                   </w:drawing>
                 </mc:Choice>
-                <mc:Fallback xmlns:cx2="http://schemas.microsoft.com/office/drawing/2015/10/21/chartex" xmlns:cx3="http://schemas.microsoft.com/office/drawing/2016/5/9/chartex" xmlns:cx4="http://schemas.microsoft.com/office/drawing/2016/5/10/chartex" xmlns:cx5="http://schemas.microsoft.com/office/drawing/2016/5/11/chartex" xmlns:cx6="http://schemas.microsoft.com/office/drawing/2016/5/12/chartex" xmlns:cx7="http://schemas.microsoft.com/office/drawing/2016/5/13/chartex" xmlns:cx8="http://schemas.microsoft.com/office/drawing/2016/5/14/chartex" xmlns:aink="http://schemas.microsoft.com/office/drawing/2016/ink" xmlns:am3d="http://schemas.microsoft.com/office/drawing/2017/model3d" xmlns:w16cid="http://schemas.microsoft.com/office/word/2016/wordml/cid">
+                <mc:Fallback>
                   <w:pict>
                     <v:shape w14:anchorId="043312B0" id="Left Arrow 13" o:spid="_x0000_s1026" type="#_x0000_t66" style="position:absolute;margin-left:21.2pt;margin-top:4.75pt;width:12pt;height:6pt;rotation:180;z-index:251678720;visibility:visible;mso-wrap-style:square;mso-height-percent:0;mso-wrap-distance-left:9pt;mso-wrap-distance-top:0;mso-wrap-distance-right:9pt;mso-wrap-distance-bottom:0;mso-position-horizontal:absolute;mso-position-horizontal-relative:text;mso-position-vertical:absolute;mso-position-vertical-relative:text;mso-height-percent:0;mso-height-relative:margin;v-text-anchor:middle" o:gfxdata="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" fillcolor="#4472c4 [3204]" strokecolor="#1f3763 [1604]" strokeweight="1pt"/>
                   </w:pict>
@@ -5523,7 +5534,7 @@
                     </wp:anchor>
                   </w:drawing>
                 </mc:Choice>
-                <mc:Fallback xmlns:cx2="http://schemas.microsoft.com/office/drawing/2015/10/21/chartex" xmlns:cx3="http://schemas.microsoft.com/office/drawing/2016/5/9/chartex" xmlns:cx4="http://schemas.microsoft.com/office/drawing/2016/5/10/chartex" xmlns:cx5="http://schemas.microsoft.com/office/drawing/2016/5/11/chartex" xmlns:cx6="http://schemas.microsoft.com/office/drawing/2016/5/12/chartex" xmlns:cx7="http://schemas.microsoft.com/office/drawing/2016/5/13/chartex" xmlns:cx8="http://schemas.microsoft.com/office/drawing/2016/5/14/chartex" xmlns:aink="http://schemas.microsoft.com/office/drawing/2016/ink" xmlns:am3d="http://schemas.microsoft.com/office/drawing/2017/model3d" xmlns:w16cid="http://schemas.microsoft.com/office/word/2016/wordml/cid">
+                <mc:Fallback>
                   <w:pict>
                     <v:shape w14:anchorId="094F04E4" id="Left Arrow 12" o:spid="_x0000_s1026" type="#_x0000_t66" style="position:absolute;margin-left:-.25pt;margin-top:4.55pt;width:12pt;height:6pt;z-index:251677696;visibility:visible;mso-wrap-style:square;mso-wrap-distance-left:9pt;mso-wrap-distance-top:0;mso-wrap-distance-right:9pt;mso-wrap-distance-bottom:0;mso-position-horizontal:absolute;mso-position-horizontal-relative:text;mso-position-vertical:absolute;mso-position-vertical-relative:text;v-text-anchor:middle" o:gfxdata="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" fillcolor="#4472c4 [3204]" strokecolor="#1f3763 [1604]" strokeweight="1pt"/>
                   </w:pict>
@@ -9466,7 +9477,7 @@
                     </wp:anchor>
                   </w:drawing>
                 </mc:Choice>
-                <mc:Fallback xmlns:cx2="http://schemas.microsoft.com/office/drawing/2015/10/21/chartex" xmlns:cx3="http://schemas.microsoft.com/office/drawing/2016/5/9/chartex" xmlns:cx4="http://schemas.microsoft.com/office/drawing/2016/5/10/chartex" xmlns:cx5="http://schemas.microsoft.com/office/drawing/2016/5/11/chartex" xmlns:cx6="http://schemas.microsoft.com/office/drawing/2016/5/12/chartex" xmlns:cx7="http://schemas.microsoft.com/office/drawing/2016/5/13/chartex" xmlns:cx8="http://schemas.microsoft.com/office/drawing/2016/5/14/chartex" xmlns:aink="http://schemas.microsoft.com/office/drawing/2016/ink" xmlns:am3d="http://schemas.microsoft.com/office/drawing/2017/model3d" xmlns:w16cid="http://schemas.microsoft.com/office/word/2016/wordml/cid">
+                <mc:Fallback>
                   <w:pict>
                     <v:shapetype w14:anchorId="59CC9CF0" id="_x0000_t66" coordsize="21600,21600" o:spt="66" adj="5400,5400" path="m@0,l@0@1,21600@1,21600@2@0@2@0,21600,,10800xe">
                       <v:stroke joinstyle="miter"/>
@@ -9555,7 +9566,7 @@
                     </wp:anchor>
                   </w:drawing>
                 </mc:Choice>
-                <mc:Fallback xmlns:cx2="http://schemas.microsoft.com/office/drawing/2015/10/21/chartex" xmlns:cx3="http://schemas.microsoft.com/office/drawing/2016/5/9/chartex" xmlns:cx4="http://schemas.microsoft.com/office/drawing/2016/5/10/chartex" xmlns:cx5="http://schemas.microsoft.com/office/drawing/2016/5/11/chartex" xmlns:cx6="http://schemas.microsoft.com/office/drawing/2016/5/12/chartex" xmlns:cx7="http://schemas.microsoft.com/office/drawing/2016/5/13/chartex" xmlns:cx8="http://schemas.microsoft.com/office/drawing/2016/5/14/chartex" xmlns:aink="http://schemas.microsoft.com/office/drawing/2016/ink" xmlns:am3d="http://schemas.microsoft.com/office/drawing/2017/model3d" xmlns:w16cid="http://schemas.microsoft.com/office/word/2016/wordml/cid">
+                <mc:Fallback>
                   <w:pict>
                     <v:shape w14:anchorId="36F3EE1B" id="Left Arrow 11" o:spid="_x0000_s1026" type="#_x0000_t66" style="position:absolute;margin-left:126.95pt;margin-top:64.55pt;width:9.45pt;height:5.45pt;rotation:180;z-index:251802624;visibility:visible;mso-wrap-style:square;mso-width-percent:0;mso-height-percent:0;mso-wrap-distance-left:9pt;mso-wrap-distance-top:0;mso-wrap-distance-right:9pt;mso-wrap-distance-bottom:0;mso-position-horizontal:absolute;mso-position-horizontal-relative:text;mso-position-vertical:absolute;mso-position-vertical-relative:text;mso-width-percent:0;mso-height-percent:0;mso-width-relative:margin;mso-height-relative:margin;v-text-anchor:middle" o:gfxdata="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" adj="6221" fillcolor="#4472c4 [3204]" strokecolor="#1f3763 [1604]" strokeweight="1pt"/>
                   </w:pict>
@@ -11325,7 +11336,7 @@
               </wp:anchor>
             </w:drawing>
           </mc:Choice>
-          <mc:Fallback xmlns:cx2="http://schemas.microsoft.com/office/drawing/2015/10/21/chartex" xmlns:cx3="http://schemas.microsoft.com/office/drawing/2016/5/9/chartex" xmlns:cx4="http://schemas.microsoft.com/office/drawing/2016/5/10/chartex" xmlns:cx5="http://schemas.microsoft.com/office/drawing/2016/5/11/chartex" xmlns:cx6="http://schemas.microsoft.com/office/drawing/2016/5/12/chartex" xmlns:cx7="http://schemas.microsoft.com/office/drawing/2016/5/13/chartex" xmlns:cx8="http://schemas.microsoft.com/office/drawing/2016/5/14/chartex" xmlns:aink="http://schemas.microsoft.com/office/drawing/2016/ink" xmlns:am3d="http://schemas.microsoft.com/office/drawing/2017/model3d" xmlns:w16cid="http://schemas.microsoft.com/office/word/2016/wordml/cid">
+          <mc:Fallback>
             <w:pict>
               <v:line w14:anchorId="5D24F621" id="Straight Connector 24" o:spid="_x0000_s1026" style="position:absolute;z-index:251683840;visibility:visible;mso-wrap-style:square;mso-wrap-distance-left:9pt;mso-wrap-distance-top:0;mso-wrap-distance-right:9pt;mso-wrap-distance-bottom:0;mso-position-horizontal:absolute;mso-position-horizontal-relative:text;mso-position-vertical:absolute;mso-position-vertical-relative:text" from="32.25pt,8.25pt" to="174pt,8.25pt" o:gfxdata="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" strokecolor="black [3200]" strokeweight=".5pt">
                 <v:stroke joinstyle="miter"/>
@@ -11408,7 +11419,7 @@
               </wp:anchor>
             </w:drawing>
           </mc:Choice>
-          <mc:Fallback xmlns:cx2="http://schemas.microsoft.com/office/drawing/2015/10/21/chartex" xmlns:cx3="http://schemas.microsoft.com/office/drawing/2016/5/9/chartex" xmlns:cx4="http://schemas.microsoft.com/office/drawing/2016/5/10/chartex" xmlns:cx5="http://schemas.microsoft.com/office/drawing/2016/5/11/chartex" xmlns:cx6="http://schemas.microsoft.com/office/drawing/2016/5/12/chartex" xmlns:cx7="http://schemas.microsoft.com/office/drawing/2016/5/13/chartex" xmlns:cx8="http://schemas.microsoft.com/office/drawing/2016/5/14/chartex" xmlns:aink="http://schemas.microsoft.com/office/drawing/2016/ink" xmlns:am3d="http://schemas.microsoft.com/office/drawing/2017/model3d" xmlns:w16cid="http://schemas.microsoft.com/office/word/2016/wordml/cid">
+          <mc:Fallback>
             <w:pict>
               <v:line w14:anchorId="45C78FEC" id="Straight Connector 25" o:spid="_x0000_s1026" style="position:absolute;z-index:251685888;visibility:visible;mso-wrap-style:square;mso-width-percent:0;mso-height-percent:0;mso-wrap-distance-left:9pt;mso-wrap-distance-top:0;mso-wrap-distance-right:9pt;mso-wrap-distance-bottom:0;mso-position-horizontal:absolute;mso-position-horizontal-relative:text;mso-position-vertical:absolute;mso-position-vertical-relative:text;mso-width-percent:0;mso-height-percent:0;mso-width-relative:margin;mso-height-relative:margin" from="60.15pt,8.8pt" to="173.8pt,8.8pt" o:gfxdata="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" strokecolor="black [3200]" strokeweight=".5pt">
                 <v:stroke joinstyle="miter"/>
@@ -11496,7 +11507,7 @@
               </wp:anchor>
             </w:drawing>
           </mc:Choice>
-          <mc:Fallback xmlns:cx2="http://schemas.microsoft.com/office/drawing/2015/10/21/chartex" xmlns:cx3="http://schemas.microsoft.com/office/drawing/2016/5/9/chartex" xmlns:cx4="http://schemas.microsoft.com/office/drawing/2016/5/10/chartex" xmlns:cx5="http://schemas.microsoft.com/office/drawing/2016/5/11/chartex" xmlns:cx6="http://schemas.microsoft.com/office/drawing/2016/5/12/chartex" xmlns:cx7="http://schemas.microsoft.com/office/drawing/2016/5/13/chartex" xmlns:cx8="http://schemas.microsoft.com/office/drawing/2016/5/14/chartex" xmlns:aink="http://schemas.microsoft.com/office/drawing/2016/ink" xmlns:am3d="http://schemas.microsoft.com/office/drawing/2017/model3d" xmlns:w16cid="http://schemas.microsoft.com/office/word/2016/wordml/cid">
+          <mc:Fallback>
             <w:pict>
               <v:line w14:anchorId="32B1819B" id="Straight Connector 31" o:spid="_x0000_s1026" style="position:absolute;flip:y;z-index:251698176;visibility:visible;mso-wrap-style:square;mso-width-percent:0;mso-height-percent:0;mso-wrap-distance-left:9pt;mso-wrap-distance-top:0;mso-wrap-distance-right:9pt;mso-wrap-distance-bottom:0;mso-position-horizontal:absolute;mso-position-horizontal-relative:text;mso-position-vertical:absolute;mso-position-vertical-relative:text;mso-width-percent:0;mso-height-percent:0;mso-width-relative:margin;mso-height-relative:margin" from="70.85pt,2.85pt" to="281.65pt,39.35pt" o:gfxdata="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" strokecolor="black [3200]" strokeweight=".5pt">
                 <v:stroke joinstyle="miter"/>
@@ -11567,7 +11578,7 @@
               </wp:anchor>
             </w:drawing>
           </mc:Choice>
-          <mc:Fallback xmlns:cx2="http://schemas.microsoft.com/office/drawing/2015/10/21/chartex" xmlns:cx3="http://schemas.microsoft.com/office/drawing/2016/5/9/chartex" xmlns:cx4="http://schemas.microsoft.com/office/drawing/2016/5/10/chartex" xmlns:cx5="http://schemas.microsoft.com/office/drawing/2016/5/11/chartex" xmlns:cx6="http://schemas.microsoft.com/office/drawing/2016/5/12/chartex" xmlns:cx7="http://schemas.microsoft.com/office/drawing/2016/5/13/chartex" xmlns:cx8="http://schemas.microsoft.com/office/drawing/2016/5/14/chartex" xmlns:aink="http://schemas.microsoft.com/office/drawing/2016/ink" xmlns:am3d="http://schemas.microsoft.com/office/drawing/2017/model3d" xmlns:w16cid="http://schemas.microsoft.com/office/word/2016/wordml/cid">
+          <mc:Fallback>
             <w:pict>
               <v:line w14:anchorId="6A88CE8C" id="Straight Connector 30" o:spid="_x0000_s1026" style="position:absolute;z-index:251696128;visibility:visible;mso-wrap-style:square;mso-width-percent:0;mso-height-percent:0;mso-wrap-distance-left:9pt;mso-wrap-distance-top:0;mso-wrap-distance-right:9pt;mso-wrap-distance-bottom:0;mso-position-horizontal:absolute;mso-position-horizontal-relative:margin;mso-position-vertical:absolute;mso-position-vertical-relative:text;mso-width-percent:0;mso-height-percent:0;mso-width-relative:margin;mso-height-relative:margin" from="77.4pt,7.1pt" to="238pt,85.6pt" o:gfxdata="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" strokecolor="#4472c4 [3204]" strokeweight=".5pt">
                 <v:stroke joinstyle="miter"/>
@@ -11639,7 +11650,7 @@
               </wp:anchor>
             </w:drawing>
           </mc:Choice>
-          <mc:Fallback xmlns:cx2="http://schemas.microsoft.com/office/drawing/2015/10/21/chartex" xmlns:cx3="http://schemas.microsoft.com/office/drawing/2016/5/9/chartex" xmlns:cx4="http://schemas.microsoft.com/office/drawing/2016/5/10/chartex" xmlns:cx5="http://schemas.microsoft.com/office/drawing/2016/5/11/chartex" xmlns:cx6="http://schemas.microsoft.com/office/drawing/2016/5/12/chartex" xmlns:cx7="http://schemas.microsoft.com/office/drawing/2016/5/13/chartex" xmlns:cx8="http://schemas.microsoft.com/office/drawing/2016/5/14/chartex" xmlns:aink="http://schemas.microsoft.com/office/drawing/2016/ink" xmlns:am3d="http://schemas.microsoft.com/office/drawing/2017/model3d" xmlns:w16cid="http://schemas.microsoft.com/office/word/2016/wordml/cid">
+          <mc:Fallback>
             <w:pict>
               <v:line w14:anchorId="00740106" id="Straight Connector 28" o:spid="_x0000_s1026" style="position:absolute;z-index:251692032;visibility:visible;mso-wrap-style:square;mso-width-percent:0;mso-height-percent:0;mso-wrap-distance-left:9pt;mso-wrap-distance-top:0;mso-wrap-distance-right:9pt;mso-wrap-distance-bottom:0;mso-position-horizontal:absolute;mso-position-horizontal-relative:text;mso-position-vertical:absolute;mso-position-vertical-relative:text;mso-width-percent:0;mso-height-percent:0;mso-width-relative:margin;mso-height-relative:margin" from="77.05pt,7.1pt" to="237pt,30.25pt" o:gfxdata="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" strokecolor="#4472c4 [3204]" strokeweight=".5pt">
                 <v:stroke joinstyle="miter"/>
@@ -11710,7 +11721,7 @@
               </wp:anchor>
             </w:drawing>
           </mc:Choice>
-          <mc:Fallback xmlns:cx2="http://schemas.microsoft.com/office/drawing/2015/10/21/chartex" xmlns:cx3="http://schemas.microsoft.com/office/drawing/2016/5/9/chartex" xmlns:cx4="http://schemas.microsoft.com/office/drawing/2016/5/10/chartex" xmlns:cx5="http://schemas.microsoft.com/office/drawing/2016/5/11/chartex" xmlns:cx6="http://schemas.microsoft.com/office/drawing/2016/5/12/chartex" xmlns:cx7="http://schemas.microsoft.com/office/drawing/2016/5/13/chartex" xmlns:cx8="http://schemas.microsoft.com/office/drawing/2016/5/14/chartex" xmlns:aink="http://schemas.microsoft.com/office/drawing/2016/ink" xmlns:am3d="http://schemas.microsoft.com/office/drawing/2017/model3d" xmlns:w16cid="http://schemas.microsoft.com/office/word/2016/wordml/cid">
+          <mc:Fallback>
             <w:pict>
               <v:line w14:anchorId="0A105FEB" id="Straight Connector 26" o:spid="_x0000_s1026" style="position:absolute;flip:y;z-index:251687936;visibility:visible;mso-wrap-style:square;mso-width-percent:0;mso-height-percent:0;mso-wrap-distance-left:9pt;mso-wrap-distance-top:0;mso-wrap-distance-right:9pt;mso-wrap-distance-bottom:0;mso-position-horizontal:absolute;mso-position-horizontal-relative:text;mso-position-vertical:absolute;mso-position-vertical-relative:text;mso-width-percent:0;mso-height-percent:0;mso-width-relative:margin;mso-height-relative:margin" from="77.4pt,.25pt" to="236.7pt,7.4pt" o:gfxdata="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" strokecolor="#4472c4 [3204]" strokeweight=".5pt">
                 <v:stroke joinstyle="miter"/>
@@ -11781,7 +11792,7 @@
               </wp:anchor>
             </w:drawing>
           </mc:Choice>
-          <mc:Fallback xmlns:cx2="http://schemas.microsoft.com/office/drawing/2015/10/21/chartex" xmlns:cx3="http://schemas.microsoft.com/office/drawing/2016/5/9/chartex" xmlns:cx4="http://schemas.microsoft.com/office/drawing/2016/5/10/chartex" xmlns:cx5="http://schemas.microsoft.com/office/drawing/2016/5/11/chartex" xmlns:cx6="http://schemas.microsoft.com/office/drawing/2016/5/12/chartex" xmlns:cx7="http://schemas.microsoft.com/office/drawing/2016/5/13/chartex" xmlns:cx8="http://schemas.microsoft.com/office/drawing/2016/5/14/chartex" xmlns:aink="http://schemas.microsoft.com/office/drawing/2016/ink" xmlns:am3d="http://schemas.microsoft.com/office/drawing/2017/model3d" xmlns:w16cid="http://schemas.microsoft.com/office/word/2016/wordml/cid">
+          <mc:Fallback>
             <w:pict>
               <v:line w14:anchorId="4726181B" id="Straight Connector 29" o:spid="_x0000_s1026" style="position:absolute;z-index:251694080;visibility:visible;mso-wrap-style:square;mso-width-percent:0;mso-height-percent:0;mso-wrap-distance-left:9pt;mso-wrap-distance-top:0;mso-wrap-distance-right:9pt;mso-wrap-distance-bottom:0;mso-position-horizontal:absolute;mso-position-horizontal-relative:margin;mso-position-vertical:absolute;mso-position-vertical-relative:text;mso-width-percent:0;mso-height-percent:0;mso-width-relative:margin;mso-height-relative:margin" from="78.35pt,7.45pt" to="237.65pt,61.8pt" o:gfxdata="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" strokecolor="#4472c4 [3204]" strokeweight=".5pt">
                 <v:stroke joinstyle="miter"/>
@@ -11865,7 +11876,7 @@
               </wp:anchor>
             </w:drawing>
           </mc:Choice>
-          <mc:Fallback xmlns:cx2="http://schemas.microsoft.com/office/drawing/2015/10/21/chartex" xmlns:cx3="http://schemas.microsoft.com/office/drawing/2016/5/9/chartex" xmlns:cx4="http://schemas.microsoft.com/office/drawing/2016/5/10/chartex" xmlns:cx5="http://schemas.microsoft.com/office/drawing/2016/5/11/chartex" xmlns:cx6="http://schemas.microsoft.com/office/drawing/2016/5/12/chartex" xmlns:cx7="http://schemas.microsoft.com/office/drawing/2016/5/13/chartex" xmlns:cx8="http://schemas.microsoft.com/office/drawing/2016/5/14/chartex" xmlns:aink="http://schemas.microsoft.com/office/drawing/2016/ink" xmlns:am3d="http://schemas.microsoft.com/office/drawing/2017/model3d" xmlns:w16cid="http://schemas.microsoft.com/office/word/2016/wordml/cid">
+          <mc:Fallback>
             <w:pict>
               <v:line w14:anchorId="2911F444" id="Straight Connector 33" o:spid="_x0000_s1026" style="position:absolute;z-index:251702272;visibility:visible;mso-wrap-style:square;mso-width-percent:0;mso-height-percent:0;mso-wrap-distance-left:9pt;mso-wrap-distance-top:0;mso-wrap-distance-right:9pt;mso-wrap-distance-bottom:0;mso-position-horizontal:absolute;mso-position-horizontal-relative:text;mso-position-vertical:absolute;mso-position-vertical-relative:text;mso-width-percent:0;mso-height-percent:0;mso-width-relative:margin;mso-height-relative:margin" from="70.85pt,8.4pt" to="276.1pt,58.55pt" o:gfxdata="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" strokecolor="black [3200]" strokeweight=".5pt">
                 <v:stroke joinstyle="miter"/>
@@ -11935,7 +11946,7 @@
               </wp:anchor>
             </w:drawing>
           </mc:Choice>
-          <mc:Fallback xmlns:cx2="http://schemas.microsoft.com/office/drawing/2015/10/21/chartex" xmlns:cx3="http://schemas.microsoft.com/office/drawing/2016/5/9/chartex" xmlns:cx4="http://schemas.microsoft.com/office/drawing/2016/5/10/chartex" xmlns:cx5="http://schemas.microsoft.com/office/drawing/2016/5/11/chartex" xmlns:cx6="http://schemas.microsoft.com/office/drawing/2016/5/12/chartex" xmlns:cx7="http://schemas.microsoft.com/office/drawing/2016/5/13/chartex" xmlns:cx8="http://schemas.microsoft.com/office/drawing/2016/5/14/chartex" xmlns:aink="http://schemas.microsoft.com/office/drawing/2016/ink" xmlns:am3d="http://schemas.microsoft.com/office/drawing/2017/model3d" xmlns:w16cid="http://schemas.microsoft.com/office/word/2016/wordml/cid">
+          <mc:Fallback>
             <w:pict>
               <v:line w14:anchorId="53E3A858" id="Straight Connector 32" o:spid="_x0000_s1026" style="position:absolute;z-index:251700224;visibility:visible;mso-wrap-style:square;mso-width-percent:0;mso-height-percent:0;mso-wrap-distance-left:9pt;mso-wrap-distance-top:0;mso-wrap-distance-right:9pt;mso-wrap-distance-bottom:0;mso-position-horizontal:absolute;mso-position-horizontal-relative:text;mso-position-vertical:absolute;mso-position-vertical-relative:text;mso-width-percent:0;mso-height-percent:0;mso-width-relative:margin;mso-height-relative:margin" from="71.5pt,7.65pt" to="285.55pt,30.85pt" o:gfxdata="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" strokecolor="black [3200]" strokeweight=".5pt">
                 <v:stroke joinstyle="miter"/>
@@ -12005,7 +12016,7 @@
               </wp:anchor>
             </w:drawing>
           </mc:Choice>
-          <mc:Fallback xmlns:cx2="http://schemas.microsoft.com/office/drawing/2015/10/21/chartex" xmlns:cx3="http://schemas.microsoft.com/office/drawing/2016/5/9/chartex" xmlns:cx4="http://schemas.microsoft.com/office/drawing/2016/5/10/chartex" xmlns:cx5="http://schemas.microsoft.com/office/drawing/2016/5/11/chartex" xmlns:cx6="http://schemas.microsoft.com/office/drawing/2016/5/12/chartex" xmlns:cx7="http://schemas.microsoft.com/office/drawing/2016/5/13/chartex" xmlns:cx8="http://schemas.microsoft.com/office/drawing/2016/5/14/chartex" xmlns:aink="http://schemas.microsoft.com/office/drawing/2016/ink" xmlns:am3d="http://schemas.microsoft.com/office/drawing/2017/model3d" xmlns:w16cid="http://schemas.microsoft.com/office/word/2016/wordml/cid">
+          <mc:Fallback>
             <w:pict>
               <v:line w14:anchorId="410D4898" id="Straight Connector 27" o:spid="_x0000_s1026" style="position:absolute;flip:y;z-index:251689984;visibility:visible;mso-wrap-style:square;mso-width-percent:0;mso-height-percent:0;mso-wrap-distance-left:9pt;mso-wrap-distance-top:0;mso-wrap-distance-right:9pt;mso-wrap-distance-bottom:0;mso-position-horizontal:absolute;mso-position-horizontal-relative:text;mso-position-vertical:absolute;mso-position-vertical-relative:text;mso-width-percent:0;mso-height-percent:0;mso-width-relative:margin;mso-height-relative:margin" from="70.4pt,3.35pt" to="288.4pt,8.5pt" o:gfxdata="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" strokecolor="black [3200]" strokeweight=".5pt">
                 <v:stroke joinstyle="miter"/>
@@ -12093,7 +12104,7 @@
               </wp:anchor>
             </w:drawing>
           </mc:Choice>
-          <mc:Fallback xmlns:cx2="http://schemas.microsoft.com/office/drawing/2015/10/21/chartex" xmlns:cx3="http://schemas.microsoft.com/office/drawing/2016/5/9/chartex" xmlns:cx4="http://schemas.microsoft.com/office/drawing/2016/5/10/chartex" xmlns:cx5="http://schemas.microsoft.com/office/drawing/2016/5/11/chartex" xmlns:cx6="http://schemas.microsoft.com/office/drawing/2016/5/12/chartex" xmlns:cx7="http://schemas.microsoft.com/office/drawing/2016/5/13/chartex" xmlns:cx8="http://schemas.microsoft.com/office/drawing/2016/5/14/chartex" xmlns:aink="http://schemas.microsoft.com/office/drawing/2016/ink" xmlns:am3d="http://schemas.microsoft.com/office/drawing/2017/model3d" xmlns:w16cid="http://schemas.microsoft.com/office/word/2016/wordml/cid">
+          <mc:Fallback>
             <w:pict>
               <v:line w14:anchorId="124FB495" id="Straight Connector 37" o:spid="_x0000_s1026" style="position:absolute;flip:y;z-index:251710464;visibility:visible;mso-wrap-style:square;mso-width-percent:0;mso-height-percent:0;mso-wrap-distance-left:9pt;mso-wrap-distance-top:0;mso-wrap-distance-right:9pt;mso-wrap-distance-bottom:0;mso-position-horizontal:absolute;mso-position-horizontal-relative:text;mso-position-vertical:absolute;mso-position-vertical-relative:text;mso-width-percent:0;mso-height-percent:0;mso-width-relative:margin;mso-height-relative:margin" from="68.85pt,.55pt" to="163.95pt,6.4pt" o:gfxdata="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" strokecolor="black [3200]" strokeweight=".5pt">
                 <v:stroke joinstyle="miter"/>
@@ -12176,7 +12187,7 @@
               </wp:anchor>
             </w:drawing>
           </mc:Choice>
-          <mc:Fallback xmlns:cx2="http://schemas.microsoft.com/office/drawing/2015/10/21/chartex" xmlns:cx3="http://schemas.microsoft.com/office/drawing/2016/5/9/chartex" xmlns:cx4="http://schemas.microsoft.com/office/drawing/2016/5/10/chartex" xmlns:cx5="http://schemas.microsoft.com/office/drawing/2016/5/11/chartex" xmlns:cx6="http://schemas.microsoft.com/office/drawing/2016/5/12/chartex" xmlns:cx7="http://schemas.microsoft.com/office/drawing/2016/5/13/chartex" xmlns:cx8="http://schemas.microsoft.com/office/drawing/2016/5/14/chartex" xmlns:aink="http://schemas.microsoft.com/office/drawing/2016/ink" xmlns:am3d="http://schemas.microsoft.com/office/drawing/2017/model3d" xmlns:w16cid="http://schemas.microsoft.com/office/word/2016/wordml/cid">
+          <mc:Fallback>
             <w:pict>
               <v:line w14:anchorId="6363CE65" id="Straight Connector 34" o:spid="_x0000_s1026" style="position:absolute;flip:y;z-index:251704320;visibility:visible;mso-wrap-style:square;mso-width-percent:0;mso-height-percent:0;mso-wrap-distance-left:9pt;mso-wrap-distance-top:0;mso-wrap-distance-right:9pt;mso-wrap-distance-bottom:0;mso-position-horizontal:absolute;mso-position-horizontal-relative:text;mso-position-vertical:absolute;mso-position-vertical-relative:text;mso-width-percent:0;mso-height-percent:0;mso-width-relative:margin;mso-height-relative:margin" from="49.05pt,14.05pt" to="139.3pt,24.45pt" o:gfxdata="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" strokecolor="black [3200]" strokeweight=".5pt">
                 <v:stroke joinstyle="miter"/>
@@ -12251,7 +12262,7 @@
               </wp:anchor>
             </w:drawing>
           </mc:Choice>
-          <mc:Fallback xmlns:cx2="http://schemas.microsoft.com/office/drawing/2015/10/21/chartex" xmlns:cx3="http://schemas.microsoft.com/office/drawing/2016/5/9/chartex" xmlns:cx4="http://schemas.microsoft.com/office/drawing/2016/5/10/chartex" xmlns:cx5="http://schemas.microsoft.com/office/drawing/2016/5/11/chartex" xmlns:cx6="http://schemas.microsoft.com/office/drawing/2016/5/12/chartex" xmlns:cx7="http://schemas.microsoft.com/office/drawing/2016/5/13/chartex" xmlns:cx8="http://schemas.microsoft.com/office/drawing/2016/5/14/chartex" xmlns:aink="http://schemas.microsoft.com/office/drawing/2016/ink" xmlns:am3d="http://schemas.microsoft.com/office/drawing/2017/model3d" xmlns:w16cid="http://schemas.microsoft.com/office/word/2016/wordml/cid">
+          <mc:Fallback>
             <w:pict>
               <v:line w14:anchorId="708C4073" id="Straight Connector 36" o:spid="_x0000_s1026" style="position:absolute;z-index:251708416;visibility:visible;mso-wrap-style:square;mso-width-percent:0;mso-height-percent:0;mso-wrap-distance-left:9pt;mso-wrap-distance-top:0;mso-wrap-distance-right:9pt;mso-wrap-distance-bottom:0;mso-position-horizontal:absolute;mso-position-horizontal-relative:text;mso-position-vertical:absolute;mso-position-vertical-relative:text;mso-width-percent:0;mso-height-percent:0;mso-width-relative:margin;mso-height-relative:margin" from="49.25pt,8.45pt" to="389.65pt,16.5pt" o:gfxdata="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" strokecolor="black [3200]" strokeweight=".5pt">
                 <v:stroke joinstyle="miter"/>
@@ -12321,7 +12332,7 @@
               </wp:anchor>
             </w:drawing>
           </mc:Choice>
-          <mc:Fallback xmlns:cx2="http://schemas.microsoft.com/office/drawing/2015/10/21/chartex" xmlns:cx3="http://schemas.microsoft.com/office/drawing/2016/5/9/chartex" xmlns:cx4="http://schemas.microsoft.com/office/drawing/2016/5/10/chartex" xmlns:cx5="http://schemas.microsoft.com/office/drawing/2016/5/11/chartex" xmlns:cx6="http://schemas.microsoft.com/office/drawing/2016/5/12/chartex" xmlns:cx7="http://schemas.microsoft.com/office/drawing/2016/5/13/chartex" xmlns:cx8="http://schemas.microsoft.com/office/drawing/2016/5/14/chartex" xmlns:aink="http://schemas.microsoft.com/office/drawing/2016/ink" xmlns:am3d="http://schemas.microsoft.com/office/drawing/2017/model3d" xmlns:w16cid="http://schemas.microsoft.com/office/word/2016/wordml/cid">
+          <mc:Fallback>
             <w:pict>
               <v:line w14:anchorId="6D3E8BB4" id="Straight Connector 35" o:spid="_x0000_s1026" style="position:absolute;flip:y;z-index:251706368;visibility:visible;mso-wrap-style:square;mso-width-percent:0;mso-height-percent:0;mso-wrap-distance-left:9pt;mso-wrap-distance-top:0;mso-wrap-distance-right:9pt;mso-wrap-distance-bottom:0;mso-position-horizontal:absolute;mso-position-horizontal-relative:text;mso-position-vertical:absolute;mso-position-vertical-relative:text;mso-width-percent:0;mso-height-percent:0;mso-width-relative:margin;mso-height-relative:margin" from="50pt,.2pt" to="261.45pt,8pt" o:gfxdata="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" strokecolor="black [3200]" strokeweight=".5pt">
                 <v:stroke joinstyle="miter"/>
@@ -12788,7 +12799,7 @@
               </wp:anchor>
             </w:drawing>
           </mc:Choice>
-          <mc:Fallback xmlns:cx2="http://schemas.microsoft.com/office/drawing/2015/10/21/chartex" xmlns:cx3="http://schemas.microsoft.com/office/drawing/2016/5/9/chartex" xmlns:cx4="http://schemas.microsoft.com/office/drawing/2016/5/10/chartex" xmlns:cx5="http://schemas.microsoft.com/office/drawing/2016/5/11/chartex" xmlns:cx6="http://schemas.microsoft.com/office/drawing/2016/5/12/chartex" xmlns:cx7="http://schemas.microsoft.com/office/drawing/2016/5/13/chartex" xmlns:cx8="http://schemas.microsoft.com/office/drawing/2016/5/14/chartex" xmlns:aink="http://schemas.microsoft.com/office/drawing/2016/ink" xmlns:am3d="http://schemas.microsoft.com/office/drawing/2017/model3d" xmlns:w16cid="http://schemas.microsoft.com/office/word/2016/wordml/cid">
+          <mc:Fallback>
             <w:pict>
               <v:line w14:anchorId="6CA9A573" id="Straight Connector 54" o:spid="_x0000_s1026" style="position:absolute;z-index:251732992;visibility:visible;mso-wrap-style:square;mso-width-percent:0;mso-height-percent:0;mso-wrap-distance-left:9pt;mso-wrap-distance-top:0;mso-wrap-distance-right:9pt;mso-wrap-distance-bottom:0;mso-position-horizontal:absolute;mso-position-horizontal-relative:text;mso-position-vertical:absolute;mso-position-vertical-relative:text;mso-width-percent:0;mso-height-percent:0;mso-width-relative:margin;mso-height-relative:margin" from="410pt,14.6pt" to="446.1pt,50.05pt" o:gfxdata="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" strokecolor="black [3200]" strokeweight=".5pt">
                 <v:stroke joinstyle="miter"/>
@@ -12858,7 +12869,7 @@
               </wp:anchor>
             </w:drawing>
           </mc:Choice>
-          <mc:Fallback xmlns:cx2="http://schemas.microsoft.com/office/drawing/2015/10/21/chartex" xmlns:cx3="http://schemas.microsoft.com/office/drawing/2016/5/9/chartex" xmlns:cx4="http://schemas.microsoft.com/office/drawing/2016/5/10/chartex" xmlns:cx5="http://schemas.microsoft.com/office/drawing/2016/5/11/chartex" xmlns:cx6="http://schemas.microsoft.com/office/drawing/2016/5/12/chartex" xmlns:cx7="http://schemas.microsoft.com/office/drawing/2016/5/13/chartex" xmlns:cx8="http://schemas.microsoft.com/office/drawing/2016/5/14/chartex" xmlns:aink="http://schemas.microsoft.com/office/drawing/2016/ink" xmlns:am3d="http://schemas.microsoft.com/office/drawing/2017/model3d" xmlns:w16cid="http://schemas.microsoft.com/office/word/2016/wordml/cid">
+          <mc:Fallback>
             <w:pict>
               <v:line w14:anchorId="4E34A7CA" id="Straight Connector 40" o:spid="_x0000_s1026" style="position:absolute;flip:y;z-index:251715584;visibility:visible;mso-wrap-style:square;mso-width-percent:0;mso-height-percent:0;mso-wrap-distance-left:9pt;mso-wrap-distance-top:0;mso-wrap-distance-right:9pt;mso-wrap-distance-bottom:0;mso-position-horizontal:absolute;mso-position-horizontal-relative:text;mso-position-vertical:absolute;mso-position-vertical-relative:text;mso-width-percent:0;mso-height-percent:0;mso-width-relative:margin;mso-height-relative:margin" from="46.35pt,13.45pt" to="79.15pt,55.45pt" o:gfxdata="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" strokecolor="#4472c4 [3204]" strokeweight=".5pt">
                 <v:stroke joinstyle="miter"/>
@@ -12928,7 +12939,7 @@
               </wp:anchor>
             </w:drawing>
           </mc:Choice>
-          <mc:Fallback xmlns:cx2="http://schemas.microsoft.com/office/drawing/2015/10/21/chartex" xmlns:cx3="http://schemas.microsoft.com/office/drawing/2016/5/9/chartex" xmlns:cx4="http://schemas.microsoft.com/office/drawing/2016/5/10/chartex" xmlns:cx5="http://schemas.microsoft.com/office/drawing/2016/5/11/chartex" xmlns:cx6="http://schemas.microsoft.com/office/drawing/2016/5/12/chartex" xmlns:cx7="http://schemas.microsoft.com/office/drawing/2016/5/13/chartex" xmlns:cx8="http://schemas.microsoft.com/office/drawing/2016/5/14/chartex" xmlns:aink="http://schemas.microsoft.com/office/drawing/2016/ink" xmlns:am3d="http://schemas.microsoft.com/office/drawing/2017/model3d" xmlns:w16cid="http://schemas.microsoft.com/office/word/2016/wordml/cid">
+          <mc:Fallback>
             <w:pict>
               <v:line w14:anchorId="3C3AA35E" id="Straight Connector 39" o:spid="_x0000_s1026" style="position:absolute;z-index:251713536;visibility:visible;mso-wrap-style:square;mso-width-percent:0;mso-height-percent:0;mso-wrap-distance-left:9pt;mso-wrap-distance-top:0;mso-wrap-distance-right:9pt;mso-wrap-distance-bottom:0;mso-position-horizontal:absolute;mso-position-horizontal-relative:text;mso-position-vertical:absolute;mso-position-vertical-relative:text;mso-width-percent:0;mso-height-percent:0;mso-width-relative:margin;mso-height-relative:margin" from="28pt,6.05pt" to="143.5pt,14.55pt" o:gfxdata="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" strokecolor="black [3200]" strokeweight=".5pt">
                 <v:stroke joinstyle="miter"/>
@@ -13019,7 +13030,7 @@
               </wp:anchor>
             </w:drawing>
           </mc:Choice>
-          <mc:Fallback xmlns:cx2="http://schemas.microsoft.com/office/drawing/2015/10/21/chartex" xmlns:cx3="http://schemas.microsoft.com/office/drawing/2016/5/9/chartex" xmlns:cx4="http://schemas.microsoft.com/office/drawing/2016/5/10/chartex" xmlns:cx5="http://schemas.microsoft.com/office/drawing/2016/5/11/chartex" xmlns:cx6="http://schemas.microsoft.com/office/drawing/2016/5/12/chartex" xmlns:cx7="http://schemas.microsoft.com/office/drawing/2016/5/13/chartex" xmlns:cx8="http://schemas.microsoft.com/office/drawing/2016/5/14/chartex" xmlns:aink="http://schemas.microsoft.com/office/drawing/2016/ink" xmlns:am3d="http://schemas.microsoft.com/office/drawing/2017/model3d" xmlns:w16cid="http://schemas.microsoft.com/office/word/2016/wordml/cid">
+          <mc:Fallback>
             <w:pict>
               <v:line w14:anchorId="3FB0C49C" id="Straight Connector 48" o:spid="_x0000_s1026" style="position:absolute;z-index:251728896;visibility:visible;mso-wrap-style:square;mso-width-percent:0;mso-height-percent:0;mso-wrap-distance-left:9pt;mso-wrap-distance-top:0;mso-wrap-distance-right:9pt;mso-wrap-distance-bottom:0;mso-position-horizontal:absolute;mso-position-horizontal-relative:margin;mso-position-vertical:absolute;mso-position-vertical-relative:text;mso-width-percent:0;mso-height-percent:0;mso-width-relative:margin;mso-height-relative:margin" from="33.65pt,56.35pt" to="127.65pt,119pt" o:gfxdata="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" strokecolor="black [3200]" strokeweight=".5pt">
                 <v:stroke joinstyle="miter"/>
@@ -13090,7 +13101,7 @@
               </wp:anchor>
             </w:drawing>
           </mc:Choice>
-          <mc:Fallback xmlns:cx2="http://schemas.microsoft.com/office/drawing/2015/10/21/chartex" xmlns:cx3="http://schemas.microsoft.com/office/drawing/2016/5/9/chartex" xmlns:cx4="http://schemas.microsoft.com/office/drawing/2016/5/10/chartex" xmlns:cx5="http://schemas.microsoft.com/office/drawing/2016/5/11/chartex" xmlns:cx6="http://schemas.microsoft.com/office/drawing/2016/5/12/chartex" xmlns:cx7="http://schemas.microsoft.com/office/drawing/2016/5/13/chartex" xmlns:cx8="http://schemas.microsoft.com/office/drawing/2016/5/14/chartex" xmlns:aink="http://schemas.microsoft.com/office/drawing/2016/ink" xmlns:am3d="http://schemas.microsoft.com/office/drawing/2017/model3d" xmlns:w16cid="http://schemas.microsoft.com/office/word/2016/wordml/cid">
+          <mc:Fallback>
             <w:pict>
               <v:line w14:anchorId="2316B0C1" id="Straight Connector 47" o:spid="_x0000_s1026" style="position:absolute;z-index:251727872;visibility:visible;mso-wrap-style:square;mso-width-percent:0;mso-height-percent:0;mso-wrap-distance-left:9pt;mso-wrap-distance-top:0;mso-wrap-distance-right:9pt;mso-wrap-distance-bottom:0;mso-position-horizontal:absolute;mso-position-horizontal-relative:margin;mso-position-vertical:absolute;mso-position-vertical-relative:text;mso-width-percent:0;mso-height-percent:0;mso-width-relative:margin;mso-height-relative:margin" from="33.35pt,56.7pt" to="160.3pt,78.35pt" o:gfxdata="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" strokecolor="black [3200]" strokeweight=".5pt">
                 <v:stroke joinstyle="miter"/>
@@ -13161,7 +13172,7 @@
               </wp:anchor>
             </w:drawing>
           </mc:Choice>
-          <mc:Fallback xmlns:cx2="http://schemas.microsoft.com/office/drawing/2015/10/21/chartex" xmlns:cx3="http://schemas.microsoft.com/office/drawing/2016/5/9/chartex" xmlns:cx4="http://schemas.microsoft.com/office/drawing/2016/5/10/chartex" xmlns:cx5="http://schemas.microsoft.com/office/drawing/2016/5/11/chartex" xmlns:cx6="http://schemas.microsoft.com/office/drawing/2016/5/12/chartex" xmlns:cx7="http://schemas.microsoft.com/office/drawing/2016/5/13/chartex" xmlns:cx8="http://schemas.microsoft.com/office/drawing/2016/5/14/chartex" xmlns:aink="http://schemas.microsoft.com/office/drawing/2016/ink" xmlns:am3d="http://schemas.microsoft.com/office/drawing/2017/model3d" xmlns:w16cid="http://schemas.microsoft.com/office/word/2016/wordml/cid">
+          <mc:Fallback>
             <w:pict>
               <v:line w14:anchorId="36D80180" id="Straight Connector 46" o:spid="_x0000_s1026" style="position:absolute;flip:y;z-index:251726848;visibility:visible;mso-wrap-style:square;mso-width-percent:0;mso-height-percent:0;mso-wrap-distance-left:9pt;mso-wrap-distance-top:0;mso-wrap-distance-right:9pt;mso-wrap-distance-bottom:0;mso-position-horizontal:absolute;mso-position-horizontal-relative:text;mso-position-vertical:absolute;mso-position-vertical-relative:text;mso-width-percent:0;mso-height-percent:0;mso-width-relative:margin;mso-height-relative:margin" from="33.35pt,40.35pt" to="157.85pt,56.85pt" o:gfxdata="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" strokecolor="black [3200]" strokeweight=".5pt">
                 <v:stroke joinstyle="miter"/>
@@ -13231,7 +13242,7 @@
               </wp:anchor>
             </w:drawing>
           </mc:Choice>
-          <mc:Fallback xmlns:cx2="http://schemas.microsoft.com/office/drawing/2015/10/21/chartex" xmlns:cx3="http://schemas.microsoft.com/office/drawing/2016/5/9/chartex" xmlns:cx4="http://schemas.microsoft.com/office/drawing/2016/5/10/chartex" xmlns:cx5="http://schemas.microsoft.com/office/drawing/2016/5/11/chartex" xmlns:cx6="http://schemas.microsoft.com/office/drawing/2016/5/12/chartex" xmlns:cx7="http://schemas.microsoft.com/office/drawing/2016/5/13/chartex" xmlns:cx8="http://schemas.microsoft.com/office/drawing/2016/5/14/chartex" xmlns:aink="http://schemas.microsoft.com/office/drawing/2016/ink" xmlns:am3d="http://schemas.microsoft.com/office/drawing/2017/model3d" xmlns:w16cid="http://schemas.microsoft.com/office/word/2016/wordml/cid">
+          <mc:Fallback>
             <w:pict>
               <v:line w14:anchorId="568F053F" id="Straight Connector 45" o:spid="_x0000_s1026" style="position:absolute;flip:y;z-index:251725824;visibility:visible;mso-wrap-style:square;mso-width-percent:0;mso-height-percent:0;mso-wrap-distance-left:9pt;mso-wrap-distance-top:0;mso-wrap-distance-right:9pt;mso-wrap-distance-bottom:0;mso-position-horizontal:absolute;mso-position-horizontal-relative:text;mso-position-vertical:absolute;mso-position-vertical-relative:text;mso-width-percent:0;mso-height-percent:0;mso-width-relative:margin;mso-height-relative:margin" from="33pt,7.05pt" to="111.15pt,56.7pt" o:gfxdata="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" strokecolor="black [3200]" strokeweight=".5pt">
                 <v:stroke joinstyle="miter"/>
@@ -13301,7 +13312,7 @@
               </wp:anchor>
             </w:drawing>
           </mc:Choice>
-          <mc:Fallback xmlns:cx2="http://schemas.microsoft.com/office/drawing/2015/10/21/chartex" xmlns:cx3="http://schemas.microsoft.com/office/drawing/2016/5/9/chartex" xmlns:cx4="http://schemas.microsoft.com/office/drawing/2016/5/10/chartex" xmlns:cx5="http://schemas.microsoft.com/office/drawing/2016/5/11/chartex" xmlns:cx6="http://schemas.microsoft.com/office/drawing/2016/5/12/chartex" xmlns:cx7="http://schemas.microsoft.com/office/drawing/2016/5/13/chartex" xmlns:cx8="http://schemas.microsoft.com/office/drawing/2016/5/14/chartex" xmlns:aink="http://schemas.microsoft.com/office/drawing/2016/ink" xmlns:am3d="http://schemas.microsoft.com/office/drawing/2017/model3d" xmlns:w16cid="http://schemas.microsoft.com/office/word/2016/wordml/cid">
+          <mc:Fallback>
             <w:pict>
               <v:line w14:anchorId="43BC161A" id="Straight Connector 44" o:spid="_x0000_s1026" style="position:absolute;z-index:251723776;visibility:visible;mso-wrap-style:square;mso-width-percent:0;mso-height-percent:0;mso-wrap-distance-left:9pt;mso-wrap-distance-top:0;mso-wrap-distance-right:9pt;mso-wrap-distance-bottom:0;mso-position-horizontal:absolute;mso-position-horizontal-relative:margin;mso-position-vertical:absolute;mso-position-vertical-relative:text;mso-width-percent:0;mso-height-percent:0;mso-width-relative:margin;mso-height-relative:margin" from="46.35pt,7.35pt" to="165pt,112.7pt" o:gfxdata="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" strokecolor="#4472c4 [3204]" strokeweight=".5pt">
                 <v:stroke joinstyle="miter"/>
@@ -13372,7 +13383,7 @@
               </wp:anchor>
             </w:drawing>
           </mc:Choice>
-          <mc:Fallback xmlns:cx2="http://schemas.microsoft.com/office/drawing/2015/10/21/chartex" xmlns:cx3="http://schemas.microsoft.com/office/drawing/2016/5/9/chartex" xmlns:cx4="http://schemas.microsoft.com/office/drawing/2016/5/10/chartex" xmlns:cx5="http://schemas.microsoft.com/office/drawing/2016/5/11/chartex" xmlns:cx6="http://schemas.microsoft.com/office/drawing/2016/5/12/chartex" xmlns:cx7="http://schemas.microsoft.com/office/drawing/2016/5/13/chartex" xmlns:cx8="http://schemas.microsoft.com/office/drawing/2016/5/14/chartex" xmlns:aink="http://schemas.microsoft.com/office/drawing/2016/ink" xmlns:am3d="http://schemas.microsoft.com/office/drawing/2017/model3d" xmlns:w16cid="http://schemas.microsoft.com/office/word/2016/wordml/cid">
+          <mc:Fallback>
             <w:pict>
               <v:line w14:anchorId="3EDA7C4D" id="Straight Connector 43" o:spid="_x0000_s1026" style="position:absolute;z-index:251721728;visibility:visible;mso-wrap-style:square;mso-width-percent:0;mso-height-percent:0;mso-wrap-distance-left:9pt;mso-wrap-distance-top:0;mso-wrap-distance-right:9pt;mso-wrap-distance-bottom:0;mso-position-horizontal:absolute;mso-position-horizontal-relative:margin;mso-position-vertical:absolute;mso-position-vertical-relative:text;mso-width-percent:0;mso-height-percent:0;mso-width-relative:margin;mso-height-relative:margin" from="46.65pt,7.7pt" to="197.65pt,1in" o:gfxdata="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" strokecolor="#4472c4 [3204]" strokeweight=".5pt">
                 <v:stroke joinstyle="miter"/>
@@ -13443,7 +13454,7 @@
               </wp:anchor>
             </w:drawing>
           </mc:Choice>
-          <mc:Fallback xmlns:cx2="http://schemas.microsoft.com/office/drawing/2015/10/21/chartex" xmlns:cx3="http://schemas.microsoft.com/office/drawing/2016/5/9/chartex" xmlns:cx4="http://schemas.microsoft.com/office/drawing/2016/5/10/chartex" xmlns:cx5="http://schemas.microsoft.com/office/drawing/2016/5/11/chartex" xmlns:cx6="http://schemas.microsoft.com/office/drawing/2016/5/12/chartex" xmlns:cx7="http://schemas.microsoft.com/office/drawing/2016/5/13/chartex" xmlns:cx8="http://schemas.microsoft.com/office/drawing/2016/5/14/chartex" xmlns:aink="http://schemas.microsoft.com/office/drawing/2016/ink" xmlns:am3d="http://schemas.microsoft.com/office/drawing/2017/model3d" xmlns:w16cid="http://schemas.microsoft.com/office/word/2016/wordml/cid">
+          <mc:Fallback>
             <w:pict>
               <v:line w14:anchorId="284A495E" id="Straight Connector 42" o:spid="_x0000_s1026" style="position:absolute;z-index:251719680;visibility:visible;mso-wrap-style:square;mso-width-percent:0;mso-height-percent:0;mso-wrap-distance-left:9pt;mso-wrap-distance-top:0;mso-wrap-distance-right:9pt;mso-wrap-distance-bottom:0;mso-position-horizontal:absolute;mso-position-horizontal-relative:text;mso-position-vertical:absolute;mso-position-vertical-relative:text;mso-width-percent:0;mso-height-percent:0;mso-width-relative:margin;mso-height-relative:margin" from="46pt,7.7pt" to="195.15pt,34.2pt" o:gfxdata="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" strokecolor="#4472c4 [3204]" strokeweight=".5pt">
                 <v:stroke joinstyle="miter"/>
@@ -13513,7 +13524,7 @@
               </wp:anchor>
             </w:drawing>
           </mc:Choice>
-          <mc:Fallback xmlns:cx2="http://schemas.microsoft.com/office/drawing/2015/10/21/chartex" xmlns:cx3="http://schemas.microsoft.com/office/drawing/2016/5/9/chartex" xmlns:cx4="http://schemas.microsoft.com/office/drawing/2016/5/10/chartex" xmlns:cx5="http://schemas.microsoft.com/office/drawing/2016/5/11/chartex" xmlns:cx6="http://schemas.microsoft.com/office/drawing/2016/5/12/chartex" xmlns:cx7="http://schemas.microsoft.com/office/drawing/2016/5/13/chartex" xmlns:cx8="http://schemas.microsoft.com/office/drawing/2016/5/14/chartex" xmlns:aink="http://schemas.microsoft.com/office/drawing/2016/ink" xmlns:am3d="http://schemas.microsoft.com/office/drawing/2017/model3d" xmlns:w16cid="http://schemas.microsoft.com/office/word/2016/wordml/cid">
+          <mc:Fallback>
             <w:pict>
               <v:line w14:anchorId="4CD2A323" id="Straight Connector 41" o:spid="_x0000_s1026" style="position:absolute;flip:y;z-index:251717632;visibility:visible;mso-wrap-style:square;mso-width-percent:0;mso-height-percent:0;mso-wrap-distance-left:9pt;mso-wrap-distance-top:0;mso-wrap-distance-right:9pt;mso-wrap-distance-bottom:0;mso-position-horizontal:absolute;mso-position-horizontal-relative:text;mso-position-vertical:absolute;mso-position-vertical-relative:text;mso-width-percent:0;mso-height-percent:0;mso-width-relative:margin;mso-height-relative:margin" from="46pt,.65pt" to="148.5pt,7.65pt" o:gfxdata="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" strokecolor="#4472c4 [3204]" strokeweight=".5pt">
                 <v:stroke joinstyle="miter"/>
@@ -13592,7 +13603,7 @@
               </wp:anchor>
             </w:drawing>
           </mc:Choice>
-          <mc:Fallback xmlns:cx2="http://schemas.microsoft.com/office/drawing/2015/10/21/chartex" xmlns:cx3="http://schemas.microsoft.com/office/drawing/2016/5/9/chartex" xmlns:cx4="http://schemas.microsoft.com/office/drawing/2016/5/10/chartex" xmlns:cx5="http://schemas.microsoft.com/office/drawing/2016/5/11/chartex" xmlns:cx6="http://schemas.microsoft.com/office/drawing/2016/5/12/chartex" xmlns:cx7="http://schemas.microsoft.com/office/drawing/2016/5/13/chartex" xmlns:cx8="http://schemas.microsoft.com/office/drawing/2016/5/14/chartex" xmlns:aink="http://schemas.microsoft.com/office/drawing/2016/ink" xmlns:am3d="http://schemas.microsoft.com/office/drawing/2017/model3d" xmlns:w16cid="http://schemas.microsoft.com/office/word/2016/wordml/cid">
+          <mc:Fallback>
             <w:pict>
               <v:line w14:anchorId="3F042992" id="Straight Connector 55" o:spid="_x0000_s1026" style="position:absolute;z-index:251735040;visibility:visible;mso-wrap-style:square;mso-width-percent:0;mso-height-percent:0;mso-wrap-distance-left:9pt;mso-wrap-distance-top:0;mso-wrap-distance-right:9pt;mso-wrap-distance-bottom:0;mso-position-horizontal:absolute;mso-position-horizontal-relative:text;mso-position-vertical:absolute;mso-position-vertical-relative:text;mso-width-percent:0;mso-height-percent:0;mso-width-relative:margin;mso-height-relative:margin" from="419pt,14.9pt" to="456.65pt,35.25pt" o:gfxdata="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" strokecolor="black [3200]" strokeweight=".5pt">
                 <v:stroke joinstyle="miter"/>
@@ -13698,7 +13709,7 @@
               </wp:anchor>
             </w:drawing>
           </mc:Choice>
-          <mc:Fallback xmlns:cx2="http://schemas.microsoft.com/office/drawing/2015/10/21/chartex" xmlns:cx3="http://schemas.microsoft.com/office/drawing/2016/5/9/chartex" xmlns:cx4="http://schemas.microsoft.com/office/drawing/2016/5/10/chartex" xmlns:cx5="http://schemas.microsoft.com/office/drawing/2016/5/11/chartex" xmlns:cx6="http://schemas.microsoft.com/office/drawing/2016/5/12/chartex" xmlns:cx7="http://schemas.microsoft.com/office/drawing/2016/5/13/chartex" xmlns:cx8="http://schemas.microsoft.com/office/drawing/2016/5/14/chartex" xmlns:aink="http://schemas.microsoft.com/office/drawing/2016/ink" xmlns:am3d="http://schemas.microsoft.com/office/drawing/2017/model3d" xmlns:w16cid="http://schemas.microsoft.com/office/word/2016/wordml/cid">
+          <mc:Fallback>
             <w:pict>
               <v:line w14:anchorId="065E24E9" id="Straight Connector 53" o:spid="_x0000_s1026" style="position:absolute;z-index:251730944;visibility:visible;mso-wrap-style:square;mso-width-percent:0;mso-height-percent:0;mso-wrap-distance-left:9pt;mso-wrap-distance-top:0;mso-wrap-distance-right:9pt;mso-wrap-distance-bottom:0;mso-position-horizontal:absolute;mso-position-horizontal-relative:margin;mso-position-vertical:absolute;mso-position-vertical-relative:text;mso-width-percent:0;mso-height-percent:0;mso-width-relative:margin;mso-height-relative:margin" from="60.65pt,7.2pt" to="89.3pt,27.55pt" o:gfxdata="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" strokecolor="black [3200]" strokeweight=".5pt">
                 <v:stroke joinstyle="miter"/>
@@ -14943,8 +14954,6 @@
       <w:r>
         <w:t>Title:</w:t>
       </w:r>
-      <w:bookmarkStart w:id="0" w:name="_GoBack"/>
-      <w:bookmarkEnd w:id="0"/>
       <w:r>
         <w:br w:type="page"/>
       </w:r>
@@ -15104,7 +15113,7 @@
               </wp:anchor>
             </w:drawing>
           </mc:Choice>
-          <mc:Fallback xmlns:cx2="http://schemas.microsoft.com/office/drawing/2015/10/21/chartex" xmlns:cx3="http://schemas.microsoft.com/office/drawing/2016/5/9/chartex" xmlns:cx4="http://schemas.microsoft.com/office/drawing/2016/5/10/chartex" xmlns:cx5="http://schemas.microsoft.com/office/drawing/2016/5/11/chartex" xmlns:cx6="http://schemas.microsoft.com/office/drawing/2016/5/12/chartex" xmlns:cx7="http://schemas.microsoft.com/office/drawing/2016/5/13/chartex" xmlns:cx8="http://schemas.microsoft.com/office/drawing/2016/5/14/chartex" xmlns:aink="http://schemas.microsoft.com/office/drawing/2016/ink" xmlns:am3d="http://schemas.microsoft.com/office/drawing/2017/model3d" xmlns:w16cid="http://schemas.microsoft.com/office/word/2016/wordml/cid">
+          <mc:Fallback>
             <w:pict>
               <v:line w14:anchorId="303824E3" id="Straight Connector 50" o:spid="_x0000_s1026" style="position:absolute;flip:y;z-index:251742208;visibility:visible;mso-wrap-style:square;mso-width-percent:0;mso-height-percent:0;mso-wrap-distance-left:9pt;mso-wrap-distance-top:0;mso-wrap-distance-right:9pt;mso-wrap-distance-bottom:0;mso-position-horizontal:absolute;mso-position-horizontal-relative:text;mso-position-vertical:absolute;mso-position-vertical-relative:text;mso-width-percent:0;mso-height-percent:0;mso-width-relative:margin;mso-height-relative:margin" from="45pt,9.35pt" to="2in,39.95pt" o:gfxdata="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" strokecolor="black [3200]" strokeweight=".5pt">
                 <v:stroke joinstyle="miter"/>
@@ -15174,7 +15183,7 @@
               </wp:anchor>
             </w:drawing>
           </mc:Choice>
-          <mc:Fallback xmlns:cx2="http://schemas.microsoft.com/office/drawing/2015/10/21/chartex" xmlns:cx3="http://schemas.microsoft.com/office/drawing/2016/5/9/chartex" xmlns:cx4="http://schemas.microsoft.com/office/drawing/2016/5/10/chartex" xmlns:cx5="http://schemas.microsoft.com/office/drawing/2016/5/11/chartex" xmlns:cx6="http://schemas.microsoft.com/office/drawing/2016/5/12/chartex" xmlns:cx7="http://schemas.microsoft.com/office/drawing/2016/5/13/chartex" xmlns:cx8="http://schemas.microsoft.com/office/drawing/2016/5/14/chartex" xmlns:aink="http://schemas.microsoft.com/office/drawing/2016/ink" xmlns:am3d="http://schemas.microsoft.com/office/drawing/2017/model3d" xmlns:w16cid="http://schemas.microsoft.com/office/word/2016/wordml/cid">
+          <mc:Fallback>
             <w:pict>
               <v:line w14:anchorId="615ABDED" id="Straight Connector 49" o:spid="_x0000_s1026" style="position:absolute;flip:y;z-index:251740160;visibility:visible;mso-wrap-style:square;mso-width-percent:0;mso-height-percent:0;mso-wrap-distance-left:9pt;mso-wrap-distance-top:0;mso-wrap-distance-right:9pt;mso-wrap-distance-bottom:0;mso-position-horizontal:absolute;mso-position-horizontal-relative:text;mso-position-vertical:absolute;mso-position-vertical-relative:text;mso-width-percent:0;mso-height-percent:0;mso-width-relative:margin;mso-height-relative:margin" from="35.4pt,3.95pt" to="211.8pt,6.95pt" o:gfxdata="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" strokecolor="black [3200]" strokeweight=".5pt">
                 <v:stroke joinstyle="miter"/>
@@ -15259,7 +15268,7 @@
               </wp:anchor>
             </w:drawing>
           </mc:Choice>
-          <mc:Fallback xmlns:cx2="http://schemas.microsoft.com/office/drawing/2015/10/21/chartex" xmlns:cx3="http://schemas.microsoft.com/office/drawing/2016/5/9/chartex" xmlns:cx4="http://schemas.microsoft.com/office/drawing/2016/5/10/chartex" xmlns:cx5="http://schemas.microsoft.com/office/drawing/2016/5/11/chartex" xmlns:cx6="http://schemas.microsoft.com/office/drawing/2016/5/12/chartex" xmlns:cx7="http://schemas.microsoft.com/office/drawing/2016/5/13/chartex" xmlns:cx8="http://schemas.microsoft.com/office/drawing/2016/5/14/chartex" xmlns:aink="http://schemas.microsoft.com/office/drawing/2016/ink" xmlns:am3d="http://schemas.microsoft.com/office/drawing/2017/model3d" xmlns:w16cid="http://schemas.microsoft.com/office/word/2016/wordml/cid">
+          <mc:Fallback>
             <w:pict>
               <v:line w14:anchorId="076B7CAB" id="Straight Connector 51" o:spid="_x0000_s1026" style="position:absolute;flip:y;z-index:251744256;visibility:visible;mso-wrap-style:square;mso-width-percent:0;mso-height-percent:0;mso-wrap-distance-left:9pt;mso-wrap-distance-top:0;mso-wrap-distance-right:9pt;mso-wrap-distance-bottom:0;mso-position-horizontal:absolute;mso-position-horizontal-relative:text;mso-position-vertical:absolute;mso-position-vertical-relative:text;mso-width-percent:0;mso-height-percent:0;mso-width-relative:margin;mso-height-relative:margin" from="96.6pt,14.95pt" to="211.8pt,39.55pt" o:gfxdata="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" strokecolor="#4472c4 [3204]" strokeweight=".5pt">
                 <v:stroke joinstyle="miter"/>
@@ -15344,7 +15353,7 @@
               </wp:anchor>
             </w:drawing>
           </mc:Choice>
-          <mc:Fallback xmlns:cx2="http://schemas.microsoft.com/office/drawing/2015/10/21/chartex" xmlns:cx3="http://schemas.microsoft.com/office/drawing/2016/5/9/chartex" xmlns:cx4="http://schemas.microsoft.com/office/drawing/2016/5/10/chartex" xmlns:cx5="http://schemas.microsoft.com/office/drawing/2016/5/11/chartex" xmlns:cx6="http://schemas.microsoft.com/office/drawing/2016/5/12/chartex" xmlns:cx7="http://schemas.microsoft.com/office/drawing/2016/5/13/chartex" xmlns:cx8="http://schemas.microsoft.com/office/drawing/2016/5/14/chartex" xmlns:aink="http://schemas.microsoft.com/office/drawing/2016/ink" xmlns:am3d="http://schemas.microsoft.com/office/drawing/2017/model3d" xmlns:w16cid="http://schemas.microsoft.com/office/word/2016/wordml/cid">
+          <mc:Fallback>
             <w:pict>
               <v:line w14:anchorId="5F7D9A83" id="Straight Connector 60" o:spid="_x0000_s1026" style="position:absolute;z-index:251754496;visibility:visible;mso-wrap-style:square;mso-width-percent:0;mso-height-percent:0;mso-wrap-distance-left:9pt;mso-wrap-distance-top:0;mso-wrap-distance-right:9pt;mso-wrap-distance-bottom:0;mso-position-horizontal:absolute;mso-position-horizontal-relative:text;mso-position-vertical:absolute;mso-position-vertical-relative:text;mso-width-percent:0;mso-height-percent:0;mso-width-relative:margin;mso-height-relative:margin" from="95.4pt,8.5pt" to="213pt,127.9pt" o:gfxdata="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" strokecolor="#4472c4 [3204]" strokeweight=".5pt">
                 <v:stroke joinstyle="miter"/>
@@ -15414,7 +15423,7 @@
               </wp:anchor>
             </w:drawing>
           </mc:Choice>
-          <mc:Fallback xmlns:cx2="http://schemas.microsoft.com/office/drawing/2015/10/21/chartex" xmlns:cx3="http://schemas.microsoft.com/office/drawing/2016/5/9/chartex" xmlns:cx4="http://schemas.microsoft.com/office/drawing/2016/5/10/chartex" xmlns:cx5="http://schemas.microsoft.com/office/drawing/2016/5/11/chartex" xmlns:cx6="http://schemas.microsoft.com/office/drawing/2016/5/12/chartex" xmlns:cx7="http://schemas.microsoft.com/office/drawing/2016/5/13/chartex" xmlns:cx8="http://schemas.microsoft.com/office/drawing/2016/5/14/chartex" xmlns:aink="http://schemas.microsoft.com/office/drawing/2016/ink" xmlns:am3d="http://schemas.microsoft.com/office/drawing/2017/model3d" xmlns:w16cid="http://schemas.microsoft.com/office/word/2016/wordml/cid">
+          <mc:Fallback>
             <w:pict>
               <v:line w14:anchorId="4FAA3E48" id="Straight Connector 59" o:spid="_x0000_s1026" style="position:absolute;z-index:251752448;visibility:visible;mso-wrap-style:square;mso-width-percent:0;mso-height-percent:0;mso-wrap-distance-left:9pt;mso-wrap-distance-top:0;mso-wrap-distance-right:9pt;mso-wrap-distance-bottom:0;mso-position-horizontal:absolute;mso-position-horizontal-relative:margin;mso-position-vertical:absolute;mso-position-vertical-relative:text;mso-width-percent:0;mso-height-percent:0;mso-width-relative:margin;mso-height-relative:margin" from="96pt,8.5pt" to="213pt,55.3pt" o:gfxdata="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" strokecolor="#4472c4 [3204]" strokeweight=".5pt">
                 <v:stroke joinstyle="miter"/>
@@ -15503,7 +15512,7 @@
               </wp:anchor>
             </w:drawing>
           </mc:Choice>
-          <mc:Fallback xmlns:cx2="http://schemas.microsoft.com/office/drawing/2015/10/21/chartex" xmlns:cx3="http://schemas.microsoft.com/office/drawing/2016/5/9/chartex" xmlns:cx4="http://schemas.microsoft.com/office/drawing/2016/5/10/chartex" xmlns:cx5="http://schemas.microsoft.com/office/drawing/2016/5/11/chartex" xmlns:cx6="http://schemas.microsoft.com/office/drawing/2016/5/12/chartex" xmlns:cx7="http://schemas.microsoft.com/office/drawing/2016/5/13/chartex" xmlns:cx8="http://schemas.microsoft.com/office/drawing/2016/5/14/chartex" xmlns:aink="http://schemas.microsoft.com/office/drawing/2016/ink" xmlns:am3d="http://schemas.microsoft.com/office/drawing/2017/model3d" xmlns:w16cid="http://schemas.microsoft.com/office/word/2016/wordml/cid">
+          <mc:Fallback>
             <w:pict>
               <v:line w14:anchorId="4E910B9D" id="Straight Connector 58" o:spid="_x0000_s1026" style="position:absolute;z-index:251750400;visibility:visible;mso-wrap-style:square;mso-width-percent:0;mso-height-percent:0;mso-wrap-distance-left:9pt;mso-wrap-distance-top:0;mso-wrap-distance-right:9pt;mso-wrap-distance-bottom:0;mso-position-horizontal:absolute;mso-position-horizontal-relative:margin;mso-position-vertical:absolute;mso-position-vertical-relative:text;mso-width-percent:0;mso-height-percent:0;mso-width-relative:margin;mso-height-relative:margin" from="108.6pt,9.3pt" to="229.2pt,132.3pt" o:gfxdata="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" strokecolor="black [3200]" strokeweight=".5pt">
                 <v:stroke joinstyle="miter"/>
@@ -15574,7 +15583,7 @@
               </wp:anchor>
             </w:drawing>
           </mc:Choice>
-          <mc:Fallback xmlns:cx2="http://schemas.microsoft.com/office/drawing/2015/10/21/chartex" xmlns:cx3="http://schemas.microsoft.com/office/drawing/2016/5/9/chartex" xmlns:cx4="http://schemas.microsoft.com/office/drawing/2016/5/10/chartex" xmlns:cx5="http://schemas.microsoft.com/office/drawing/2016/5/11/chartex" xmlns:cx6="http://schemas.microsoft.com/office/drawing/2016/5/12/chartex" xmlns:cx7="http://schemas.microsoft.com/office/drawing/2016/5/13/chartex" xmlns:cx8="http://schemas.microsoft.com/office/drawing/2016/5/14/chartex" xmlns:aink="http://schemas.microsoft.com/office/drawing/2016/ink" xmlns:am3d="http://schemas.microsoft.com/office/drawing/2017/model3d" xmlns:w16cid="http://schemas.microsoft.com/office/word/2016/wordml/cid">
+          <mc:Fallback>
             <w:pict>
               <v:line w14:anchorId="02A780F3" id="Straight Connector 57" o:spid="_x0000_s1026" style="position:absolute;z-index:251748352;visibility:visible;mso-wrap-style:square;mso-width-percent:0;mso-height-percent:0;mso-wrap-distance-left:9pt;mso-wrap-distance-top:0;mso-wrap-distance-right:9pt;mso-wrap-distance-bottom:0;mso-position-horizontal:absolute;mso-position-horizontal-relative:text;mso-position-vertical:absolute;mso-position-vertical-relative:text;mso-width-percent:0;mso-height-percent:0;mso-width-relative:margin;mso-height-relative:margin" from="109.8pt,9.9pt" to="228pt,57.3pt" o:gfxdata="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" strokecolor="black [3200]" strokeweight=".5pt">
                 <v:stroke joinstyle="miter"/>
@@ -15644,7 +15653,7 @@
               </wp:anchor>
             </w:drawing>
           </mc:Choice>
-          <mc:Fallback xmlns:cx2="http://schemas.microsoft.com/office/drawing/2015/10/21/chartex" xmlns:cx3="http://schemas.microsoft.com/office/drawing/2016/5/9/chartex" xmlns:cx4="http://schemas.microsoft.com/office/drawing/2016/5/10/chartex" xmlns:cx5="http://schemas.microsoft.com/office/drawing/2016/5/11/chartex" xmlns:cx6="http://schemas.microsoft.com/office/drawing/2016/5/12/chartex" xmlns:cx7="http://schemas.microsoft.com/office/drawing/2016/5/13/chartex" xmlns:cx8="http://schemas.microsoft.com/office/drawing/2016/5/14/chartex" xmlns:aink="http://schemas.microsoft.com/office/drawing/2016/ink" xmlns:am3d="http://schemas.microsoft.com/office/drawing/2017/model3d" xmlns:w16cid="http://schemas.microsoft.com/office/word/2016/wordml/cid">
+          <mc:Fallback>
             <w:pict>
               <v:line w14:anchorId="52743017" id="Straight Connector 52" o:spid="_x0000_s1026" style="position:absolute;flip:y;z-index:251746304;visibility:visible;mso-wrap-style:square;mso-width-percent:0;mso-height-percent:0;mso-wrap-distance-left:9pt;mso-wrap-distance-top:0;mso-wrap-distance-right:9pt;mso-wrap-distance-bottom:0;mso-position-horizontal:absolute;mso-position-horizontal-relative:margin;mso-position-vertical:absolute;mso-position-vertical-relative:text;mso-width-percent:0;mso-height-percent:0;mso-width-relative:margin;mso-height-relative:margin" from="108.6pt,.3pt" to="227.4pt,9.3pt" o:gfxdata="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" strokecolor="black [3200]" strokeweight=".5pt">
                 <v:stroke joinstyle="miter"/>
@@ -15757,7 +15766,7 @@
               </wp:anchor>
             </w:drawing>
           </mc:Choice>
-          <mc:Fallback xmlns:cx2="http://schemas.microsoft.com/office/drawing/2015/10/21/chartex" xmlns:cx3="http://schemas.microsoft.com/office/drawing/2016/5/9/chartex" xmlns:cx4="http://schemas.microsoft.com/office/drawing/2016/5/10/chartex" xmlns:cx5="http://schemas.microsoft.com/office/drawing/2016/5/11/chartex" xmlns:cx6="http://schemas.microsoft.com/office/drawing/2016/5/12/chartex" xmlns:cx7="http://schemas.microsoft.com/office/drawing/2016/5/13/chartex" xmlns:cx8="http://schemas.microsoft.com/office/drawing/2016/5/14/chartex" xmlns:aink="http://schemas.microsoft.com/office/drawing/2016/ink" xmlns:am3d="http://schemas.microsoft.com/office/drawing/2017/model3d" xmlns:w16cid="http://schemas.microsoft.com/office/word/2016/wordml/cid">
+          <mc:Fallback>
             <w:pict>
               <v:line w14:anchorId="6B81EFC3" id="Straight Connector 84" o:spid="_x0000_s1026" style="position:absolute;z-index:251789312;visibility:visible;mso-wrap-style:square;mso-wrap-distance-left:9pt;mso-wrap-distance-top:0;mso-wrap-distance-right:9pt;mso-wrap-distance-bottom:0;mso-position-horizontal:absolute;mso-position-horizontal-relative:text;mso-position-vertical:absolute;mso-position-vertical-relative:text" from="59.45pt,7.5pt" to="169.1pt,9.15pt" o:gfxdata="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" strokecolor="black [3200]" strokeweight=".5pt">
                 <v:stroke joinstyle="miter"/>
@@ -16252,7 +16261,7 @@
               </wp:anchor>
             </w:drawing>
           </mc:Choice>
-          <mc:Fallback xmlns:cx2="http://schemas.microsoft.com/office/drawing/2015/10/21/chartex" xmlns:cx3="http://schemas.microsoft.com/office/drawing/2016/5/9/chartex" xmlns:cx4="http://schemas.microsoft.com/office/drawing/2016/5/10/chartex" xmlns:cx5="http://schemas.microsoft.com/office/drawing/2016/5/11/chartex" xmlns:cx6="http://schemas.microsoft.com/office/drawing/2016/5/12/chartex" xmlns:cx7="http://schemas.microsoft.com/office/drawing/2016/5/13/chartex" xmlns:cx8="http://schemas.microsoft.com/office/drawing/2016/5/14/chartex" xmlns:aink="http://schemas.microsoft.com/office/drawing/2016/ink" xmlns:am3d="http://schemas.microsoft.com/office/drawing/2017/model3d" xmlns:w16cid="http://schemas.microsoft.com/office/word/2016/wordml/cid">
+          <mc:Fallback>
             <w:pict>
               <v:line w14:anchorId="68503211" id="Straight Connector 64" o:spid="_x0000_s1026" style="position:absolute;flip:y;z-index:251759616;visibility:visible;mso-wrap-style:square;mso-width-percent:0;mso-height-percent:0;mso-wrap-distance-left:9pt;mso-wrap-distance-top:0;mso-wrap-distance-right:9pt;mso-wrap-distance-bottom:0;mso-position-horizontal:absolute;mso-position-horizontal-relative:margin;mso-position-vertical:absolute;mso-position-vertical-relative:text;mso-width-percent:0;mso-height-percent:0;mso-width-relative:margin;mso-height-relative:margin" from="429.6pt,7.35pt" to="451.2pt,15.15pt" o:gfxdata="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" strokecolor="black [3200]" strokeweight=".5pt">
                 <v:stroke joinstyle="miter"/>
@@ -16323,7 +16332,7 @@
               </wp:anchor>
             </w:drawing>
           </mc:Choice>
-          <mc:Fallback xmlns:cx2="http://schemas.microsoft.com/office/drawing/2015/10/21/chartex" xmlns:cx3="http://schemas.microsoft.com/office/drawing/2016/5/9/chartex" xmlns:cx4="http://schemas.microsoft.com/office/drawing/2016/5/10/chartex" xmlns:cx5="http://schemas.microsoft.com/office/drawing/2016/5/11/chartex" xmlns:cx6="http://schemas.microsoft.com/office/drawing/2016/5/12/chartex" xmlns:cx7="http://schemas.microsoft.com/office/drawing/2016/5/13/chartex" xmlns:cx8="http://schemas.microsoft.com/office/drawing/2016/5/14/chartex" xmlns:aink="http://schemas.microsoft.com/office/drawing/2016/ink" xmlns:am3d="http://schemas.microsoft.com/office/drawing/2017/model3d" xmlns:w16cid="http://schemas.microsoft.com/office/word/2016/wordml/cid">
+          <mc:Fallback>
             <w:pict>
               <v:line w14:anchorId="138C3F14" id="Straight Connector 63" o:spid="_x0000_s1026" style="position:absolute;z-index:251757568;visibility:visible;mso-wrap-style:square;mso-width-percent:0;mso-height-percent:0;mso-wrap-distance-left:9pt;mso-wrap-distance-top:0;mso-wrap-distance-right:9pt;mso-wrap-distance-bottom:0;mso-position-horizontal:absolute;mso-position-horizontal-relative:margin;mso-position-vertical:absolute;mso-position-vertical-relative:text;mso-width-percent:0;mso-height-percent:0;mso-width-relative:margin;mso-height-relative:margin" from="69.6pt,9.15pt" to="109.8pt,13.95pt" o:gfxdata="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" strokecolor="black [3200]" strokeweight=".5pt">
                 <v:stroke joinstyle="miter"/>
@@ -16412,7 +16421,7 @@
               </wp:anchor>
             </w:drawing>
           </mc:Choice>
-          <mc:Fallback xmlns:cx2="http://schemas.microsoft.com/office/drawing/2015/10/21/chartex" xmlns:cx3="http://schemas.microsoft.com/office/drawing/2016/5/9/chartex" xmlns:cx4="http://schemas.microsoft.com/office/drawing/2016/5/10/chartex" xmlns:cx5="http://schemas.microsoft.com/office/drawing/2016/5/11/chartex" xmlns:cx6="http://schemas.microsoft.com/office/drawing/2016/5/12/chartex" xmlns:cx7="http://schemas.microsoft.com/office/drawing/2016/5/13/chartex" xmlns:cx8="http://schemas.microsoft.com/office/drawing/2016/5/14/chartex" xmlns:aink="http://schemas.microsoft.com/office/drawing/2016/ink" xmlns:am3d="http://schemas.microsoft.com/office/drawing/2017/model3d" xmlns:w16cid="http://schemas.microsoft.com/office/word/2016/wordml/cid">
+          <mc:Fallback>
             <w:pict>
               <v:line w14:anchorId="2BEDA667" id="Straight Connector 65" o:spid="_x0000_s1026" style="position:absolute;flip:y;z-index:251761664;visibility:visible;mso-wrap-style:square;mso-width-percent:0;mso-height-percent:0;mso-wrap-distance-left:9pt;mso-wrap-distance-top:0;mso-wrap-distance-right:9pt;mso-wrap-distance-bottom:0;mso-position-horizontal:absolute;mso-position-horizontal-relative:text;mso-position-vertical:absolute;mso-position-vertical-relative:text;mso-width-percent:0;mso-height-percent:0;mso-width-relative:margin;mso-height-relative:margin" from="60pt,.35pt" to="382.2pt,5.75pt" o:gfxdata="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" strokecolor="black [3200]" strokeweight=".5pt">
                 <v:stroke joinstyle="miter"/>
@@ -16496,7 +16505,7 @@
               </wp:anchor>
             </w:drawing>
           </mc:Choice>
-          <mc:Fallback xmlns:cx2="http://schemas.microsoft.com/office/drawing/2015/10/21/chartex" xmlns:cx3="http://schemas.microsoft.com/office/drawing/2016/5/9/chartex" xmlns:cx4="http://schemas.microsoft.com/office/drawing/2016/5/10/chartex" xmlns:cx5="http://schemas.microsoft.com/office/drawing/2016/5/11/chartex" xmlns:cx6="http://schemas.microsoft.com/office/drawing/2016/5/12/chartex" xmlns:cx7="http://schemas.microsoft.com/office/drawing/2016/5/13/chartex" xmlns:cx8="http://schemas.microsoft.com/office/drawing/2016/5/14/chartex" xmlns:aink="http://schemas.microsoft.com/office/drawing/2016/ink" xmlns:am3d="http://schemas.microsoft.com/office/drawing/2017/model3d" xmlns:w16cid="http://schemas.microsoft.com/office/word/2016/wordml/cid">
+          <mc:Fallback>
             <w:pict>
               <v:line w14:anchorId="37702729" id="Straight Connector 74" o:spid="_x0000_s1026" style="position:absolute;z-index:251780096;visibility:visible;mso-wrap-style:square;mso-width-percent:0;mso-height-percent:0;mso-wrap-distance-left:9pt;mso-wrap-distance-top:0;mso-wrap-distance-right:9pt;mso-wrap-distance-bottom:0;mso-position-horizontal:absolute;mso-position-horizontal-relative:margin;mso-position-vertical:absolute;mso-position-vertical-relative:text;mso-width-percent:0;mso-height-percent:0;mso-width-relative:margin;mso-height-relative:margin" from="409.05pt,3.45pt" to="449.25pt,8.25pt" o:gfxdata="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" strokecolor="black [3200]" strokeweight=".5pt">
                 <v:stroke joinstyle="miter"/>
@@ -16567,7 +16576,7 @@
               </wp:anchor>
             </w:drawing>
           </mc:Choice>
-          <mc:Fallback xmlns:cx2="http://schemas.microsoft.com/office/drawing/2015/10/21/chartex" xmlns:cx3="http://schemas.microsoft.com/office/drawing/2016/5/9/chartex" xmlns:cx4="http://schemas.microsoft.com/office/drawing/2016/5/10/chartex" xmlns:cx5="http://schemas.microsoft.com/office/drawing/2016/5/11/chartex" xmlns:cx6="http://schemas.microsoft.com/office/drawing/2016/5/12/chartex" xmlns:cx7="http://schemas.microsoft.com/office/drawing/2016/5/13/chartex" xmlns:cx8="http://schemas.microsoft.com/office/drawing/2016/5/14/chartex" xmlns:aink="http://schemas.microsoft.com/office/drawing/2016/ink" xmlns:am3d="http://schemas.microsoft.com/office/drawing/2017/model3d" xmlns:w16cid="http://schemas.microsoft.com/office/word/2016/wordml/cid">
+          <mc:Fallback>
             <w:pict>
               <v:line w14:anchorId="7E1AAC82" id="Straight Connector 66" o:spid="_x0000_s1026" style="position:absolute;z-index:251763712;visibility:visible;mso-wrap-style:square;mso-width-percent:0;mso-height-percent:0;mso-wrap-distance-left:9pt;mso-wrap-distance-top:0;mso-wrap-distance-right:9pt;mso-wrap-distance-bottom:0;mso-position-horizontal:absolute;mso-position-horizontal-relative:text;mso-position-vertical:absolute;mso-position-vertical-relative:text;mso-width-percent:0;mso-height-percent:0;mso-width-relative:margin;mso-height-relative:margin" from="33pt,10.1pt" to="176.4pt,31.7pt" o:gfxdata="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" strokecolor="black [3200]" strokeweight=".5pt">
                 <v:stroke joinstyle="miter"/>
@@ -16681,7 +16690,7 @@
               </wp:anchor>
             </w:drawing>
           </mc:Choice>
-          <mc:Fallback xmlns:cx2="http://schemas.microsoft.com/office/drawing/2015/10/21/chartex" xmlns:cx3="http://schemas.microsoft.com/office/drawing/2016/5/9/chartex" xmlns:cx4="http://schemas.microsoft.com/office/drawing/2016/5/10/chartex" xmlns:cx5="http://schemas.microsoft.com/office/drawing/2016/5/11/chartex" xmlns:cx6="http://schemas.microsoft.com/office/drawing/2016/5/12/chartex" xmlns:cx7="http://schemas.microsoft.com/office/drawing/2016/5/13/chartex" xmlns:cx8="http://schemas.microsoft.com/office/drawing/2016/5/14/chartex" xmlns:aink="http://schemas.microsoft.com/office/drawing/2016/ink" xmlns:am3d="http://schemas.microsoft.com/office/drawing/2017/model3d" xmlns:w16cid="http://schemas.microsoft.com/office/word/2016/wordml/cid">
+          <mc:Fallback>
             <w:pict>
               <v:line w14:anchorId="718D5CA1" id="Straight Connector 67" o:spid="_x0000_s1026" style="position:absolute;z-index:251765760;visibility:visible;mso-wrap-style:square;mso-width-percent:0;mso-height-percent:0;mso-wrap-distance-left:9pt;mso-wrap-distance-top:0;mso-wrap-distance-right:9pt;mso-wrap-distance-bottom:0;mso-position-horizontal:absolute;mso-position-horizontal-relative:margin;mso-position-vertical:absolute;mso-position-vertical-relative:text;mso-width-percent:0;mso-height-percent:0;mso-width-relative:margin;mso-height-relative:margin" from="43.65pt,7.45pt" to="402.55pt,23.25pt" o:gfxdata="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" strokecolor="black [3200]" strokeweight=".5pt">
                 <v:stroke joinstyle="miter"/>
@@ -16752,7 +16761,7 @@
               </wp:anchor>
             </w:drawing>
           </mc:Choice>
-          <mc:Fallback xmlns:cx2="http://schemas.microsoft.com/office/drawing/2015/10/21/chartex" xmlns:cx3="http://schemas.microsoft.com/office/drawing/2016/5/9/chartex" xmlns:cx4="http://schemas.microsoft.com/office/drawing/2016/5/10/chartex" xmlns:cx5="http://schemas.microsoft.com/office/drawing/2016/5/11/chartex" xmlns:cx6="http://schemas.microsoft.com/office/drawing/2016/5/12/chartex" xmlns:cx7="http://schemas.microsoft.com/office/drawing/2016/5/13/chartex" xmlns:cx8="http://schemas.microsoft.com/office/drawing/2016/5/14/chartex" xmlns:aink="http://schemas.microsoft.com/office/drawing/2016/ink" xmlns:am3d="http://schemas.microsoft.com/office/drawing/2017/model3d" xmlns:w16cid="http://schemas.microsoft.com/office/word/2016/wordml/cid">
+          <mc:Fallback>
             <w:pict>
               <v:line w14:anchorId="6D69E949" id="Straight Connector 68" o:spid="_x0000_s1026" style="position:absolute;z-index:251767808;visibility:visible;mso-wrap-style:square;mso-width-percent:0;mso-height-percent:0;mso-wrap-distance-left:9pt;mso-wrap-distance-top:0;mso-wrap-distance-right:9pt;mso-wrap-distance-bottom:0;mso-position-horizontal:absolute;mso-position-horizontal-relative:text;mso-position-vertical:absolute;mso-position-vertical-relative:text;mso-width-percent:0;mso-height-percent:0;mso-width-relative:margin;mso-height-relative:margin" from="42.55pt,7.6pt" to="296.75pt,24.85pt" o:gfxdata="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" strokecolor="black [3200]" strokeweight=".5pt">
                 <v:stroke joinstyle="miter"/>
@@ -16822,7 +16831,7 @@
               </wp:anchor>
             </w:drawing>
           </mc:Choice>
-          <mc:Fallback xmlns:cx2="http://schemas.microsoft.com/office/drawing/2015/10/21/chartex" xmlns:cx3="http://schemas.microsoft.com/office/drawing/2016/5/9/chartex" xmlns:cx4="http://schemas.microsoft.com/office/drawing/2016/5/10/chartex" xmlns:cx5="http://schemas.microsoft.com/office/drawing/2016/5/11/chartex" xmlns:cx6="http://schemas.microsoft.com/office/drawing/2016/5/12/chartex" xmlns:cx7="http://schemas.microsoft.com/office/drawing/2016/5/13/chartex" xmlns:cx8="http://schemas.microsoft.com/office/drawing/2016/5/14/chartex" xmlns:aink="http://schemas.microsoft.com/office/drawing/2016/ink" xmlns:am3d="http://schemas.microsoft.com/office/drawing/2017/model3d" xmlns:w16cid="http://schemas.microsoft.com/office/word/2016/wordml/cid">
+          <mc:Fallback>
             <w:pict>
               <v:line w14:anchorId="280A775B" id="Straight Connector 69" o:spid="_x0000_s1026" style="position:absolute;z-index:251769856;visibility:visible;mso-wrap-style:square;mso-width-percent:0;mso-height-percent:0;mso-wrap-distance-left:9pt;mso-wrap-distance-top:0;mso-wrap-distance-right:9pt;mso-wrap-distance-bottom:0;mso-position-horizontal:absolute;mso-position-horizontal-relative:text;mso-position-vertical:absolute;mso-position-vertical-relative:text;mso-width-percent:0;mso-height-percent:0;mso-width-relative:margin;mso-height-relative:margin" from="44.75pt,7.65pt" to="201.3pt,25.9pt" o:gfxdata="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" strokecolor="black [3200]" strokeweight=".5pt">
                 <v:stroke joinstyle="miter"/>
@@ -16892,7 +16901,7 @@
               </wp:anchor>
             </w:drawing>
           </mc:Choice>
-          <mc:Fallback xmlns:cx2="http://schemas.microsoft.com/office/drawing/2015/10/21/chartex" xmlns:cx3="http://schemas.microsoft.com/office/drawing/2016/5/9/chartex" xmlns:cx4="http://schemas.microsoft.com/office/drawing/2016/5/10/chartex" xmlns:cx5="http://schemas.microsoft.com/office/drawing/2016/5/11/chartex" xmlns:cx6="http://schemas.microsoft.com/office/drawing/2016/5/12/chartex" xmlns:cx7="http://schemas.microsoft.com/office/drawing/2016/5/13/chartex" xmlns:cx8="http://schemas.microsoft.com/office/drawing/2016/5/14/chartex" xmlns:aink="http://schemas.microsoft.com/office/drawing/2016/ink" xmlns:am3d="http://schemas.microsoft.com/office/drawing/2017/model3d" xmlns:w16cid="http://schemas.microsoft.com/office/word/2016/wordml/cid">
+          <mc:Fallback>
             <w:pict>
               <v:line w14:anchorId="2A438CD1" id="Straight Connector 70" o:spid="_x0000_s1026" style="position:absolute;z-index:251771904;visibility:visible;mso-wrap-style:square;mso-width-percent:0;mso-height-percent:0;mso-wrap-distance-left:9pt;mso-wrap-distance-top:0;mso-wrap-distance-right:9pt;mso-wrap-distance-bottom:0;mso-position-horizontal:absolute;mso-position-horizontal-relative:text;mso-position-vertical:absolute;mso-position-vertical-relative:text;mso-width-percent:0;mso-height-percent:0;mso-width-relative:margin;mso-height-relative:margin" from="42pt,7.4pt" to="106.55pt,25.95pt" o:gfxdata="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" strokecolor="black [3200]" strokeweight=".5pt">
                 <v:stroke joinstyle="miter"/>
@@ -16977,7 +16986,7 @@
               </wp:anchor>
             </w:drawing>
           </mc:Choice>
-          <mc:Fallback xmlns:cx2="http://schemas.microsoft.com/office/drawing/2015/10/21/chartex" xmlns:cx3="http://schemas.microsoft.com/office/drawing/2016/5/9/chartex" xmlns:cx4="http://schemas.microsoft.com/office/drawing/2016/5/10/chartex" xmlns:cx5="http://schemas.microsoft.com/office/drawing/2016/5/11/chartex" xmlns:cx6="http://schemas.microsoft.com/office/drawing/2016/5/12/chartex" xmlns:cx7="http://schemas.microsoft.com/office/drawing/2016/5/13/chartex" xmlns:cx8="http://schemas.microsoft.com/office/drawing/2016/5/14/chartex" xmlns:aink="http://schemas.microsoft.com/office/drawing/2016/ink" xmlns:am3d="http://schemas.microsoft.com/office/drawing/2017/model3d" xmlns:w16cid="http://schemas.microsoft.com/office/word/2016/wordml/cid">
+          <mc:Fallback>
             <w:pict>
               <v:line w14:anchorId="09614199" id="Straight Connector 71" o:spid="_x0000_s1026" style="position:absolute;z-index:251773952;visibility:visible;mso-wrap-style:square;mso-width-percent:0;mso-height-percent:0;mso-wrap-distance-left:9pt;mso-wrap-distance-top:0;mso-wrap-distance-right:9pt;mso-wrap-distance-bottom:0;mso-position-horizontal:absolute;mso-position-horizontal-relative:margin;mso-position-vertical:absolute;mso-position-vertical-relative:text;mso-width-percent:0;mso-height-percent:0;mso-width-relative:margin;mso-height-relative:margin" from="66pt,8.5pt" to="256.9pt,28.7pt" o:gfxdata="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" strokecolor="black [3200]" strokeweight=".5pt">
                 <v:stroke joinstyle="miter"/>
@@ -17062,7 +17071,7 @@
               </wp:anchor>
             </w:drawing>
           </mc:Choice>
-          <mc:Fallback xmlns:cx2="http://schemas.microsoft.com/office/drawing/2015/10/21/chartex" xmlns:cx3="http://schemas.microsoft.com/office/drawing/2016/5/9/chartex" xmlns:cx4="http://schemas.microsoft.com/office/drawing/2016/5/10/chartex" xmlns:cx5="http://schemas.microsoft.com/office/drawing/2016/5/11/chartex" xmlns:cx6="http://schemas.microsoft.com/office/drawing/2016/5/12/chartex" xmlns:cx7="http://schemas.microsoft.com/office/drawing/2016/5/13/chartex" xmlns:cx8="http://schemas.microsoft.com/office/drawing/2016/5/14/chartex" xmlns:aink="http://schemas.microsoft.com/office/drawing/2016/ink" xmlns:am3d="http://schemas.microsoft.com/office/drawing/2017/model3d" xmlns:w16cid="http://schemas.microsoft.com/office/word/2016/wordml/cid">
+          <mc:Fallback>
             <w:pict>
               <v:line w14:anchorId="5B8546CA" id="Straight Connector 73" o:spid="_x0000_s1026" style="position:absolute;flip:y;z-index:251778048;visibility:visible;mso-wrap-style:square;mso-width-percent:0;mso-height-percent:0;mso-wrap-distance-left:9pt;mso-wrap-distance-top:0;mso-wrap-distance-right:9pt;mso-wrap-distance-bottom:0;mso-position-horizontal:absolute;mso-position-horizontal-relative:margin;mso-position-vertical:absolute;mso-position-vertical-relative:text;mso-width-percent:0;mso-height-percent:0;mso-width-relative:margin;mso-height-relative:margin" from="400.9pt,7.95pt" to="450pt,16.65pt" o:gfxdata="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" strokecolor="black [3200]" strokeweight=".5pt">
                 <v:stroke joinstyle="miter"/>
@@ -17133,7 +17142,7 @@
               </wp:anchor>
             </w:drawing>
           </mc:Choice>
-          <mc:Fallback xmlns:cx2="http://schemas.microsoft.com/office/drawing/2015/10/21/chartex" xmlns:cx3="http://schemas.microsoft.com/office/drawing/2016/5/9/chartex" xmlns:cx4="http://schemas.microsoft.com/office/drawing/2016/5/10/chartex" xmlns:cx5="http://schemas.microsoft.com/office/drawing/2016/5/11/chartex" xmlns:cx6="http://schemas.microsoft.com/office/drawing/2016/5/12/chartex" xmlns:cx7="http://schemas.microsoft.com/office/drawing/2016/5/13/chartex" xmlns:cx8="http://schemas.microsoft.com/office/drawing/2016/5/14/chartex" xmlns:aink="http://schemas.microsoft.com/office/drawing/2016/ink" xmlns:am3d="http://schemas.microsoft.com/office/drawing/2017/model3d" xmlns:w16cid="http://schemas.microsoft.com/office/word/2016/wordml/cid">
+          <mc:Fallback>
             <w:pict>
               <v:line w14:anchorId="57FEBCBC" id="Straight Connector 72" o:spid="_x0000_s1026" style="position:absolute;z-index:251776000;visibility:visible;mso-wrap-style:square;mso-width-percent:0;mso-height-percent:0;mso-wrap-distance-left:9pt;mso-wrap-distance-top:0;mso-wrap-distance-right:9pt;mso-wrap-distance-bottom:0;mso-position-horizontal:absolute;mso-position-horizontal-relative:margin;mso-position-vertical:absolute;mso-position-vertical-relative:text;mso-width-percent:0;mso-height-percent:0;mso-width-relative:margin;mso-height-relative:margin" from="73.1pt,8.5pt" to="109.1pt,16.7pt" o:gfxdata="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" strokecolor="black [3200]" strokeweight=".5pt">
                 <v:stroke joinstyle="miter"/>
@@ -17778,7 +17787,7 @@
               </wp:anchor>
             </w:drawing>
           </mc:Choice>
-          <mc:Fallback xmlns:cx2="http://schemas.microsoft.com/office/drawing/2015/10/21/chartex" xmlns:cx3="http://schemas.microsoft.com/office/drawing/2016/5/9/chartex" xmlns:cx4="http://schemas.microsoft.com/office/drawing/2016/5/10/chartex" xmlns:cx5="http://schemas.microsoft.com/office/drawing/2016/5/11/chartex" xmlns:cx6="http://schemas.microsoft.com/office/drawing/2016/5/12/chartex" xmlns:cx7="http://schemas.microsoft.com/office/drawing/2016/5/13/chartex" xmlns:cx8="http://schemas.microsoft.com/office/drawing/2016/5/14/chartex" xmlns:aink="http://schemas.microsoft.com/office/drawing/2016/ink" xmlns:am3d="http://schemas.microsoft.com/office/drawing/2017/model3d" xmlns:w16cid="http://schemas.microsoft.com/office/word/2016/wordml/cid">
+          <mc:Fallback>
             <w:pict>
               <v:line w14:anchorId="22747740" id="Straight Connector 77" o:spid="_x0000_s1026" style="position:absolute;z-index:251782144;visibility:visible;mso-wrap-style:square;mso-wrap-distance-left:9pt;mso-wrap-distance-top:0;mso-wrap-distance-right:9pt;mso-wrap-distance-bottom:0;mso-position-horizontal:absolute;mso-position-horizontal-relative:text;mso-position-vertical:absolute;mso-position-vertical-relative:text" from="35.45pt,9.5pt" to="235.65pt,22.05pt" o:gfxdata="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" strokecolor="black [3200]" strokeweight=".5pt">
                 <v:stroke joinstyle="miter"/>
@@ -17863,7 +17872,7 @@
               </wp:anchor>
             </w:drawing>
           </mc:Choice>
-          <mc:Fallback xmlns:cx2="http://schemas.microsoft.com/office/drawing/2015/10/21/chartex" xmlns:cx3="http://schemas.microsoft.com/office/drawing/2016/5/9/chartex" xmlns:cx4="http://schemas.microsoft.com/office/drawing/2016/5/10/chartex" xmlns:cx5="http://schemas.microsoft.com/office/drawing/2016/5/11/chartex" xmlns:cx6="http://schemas.microsoft.com/office/drawing/2016/5/12/chartex" xmlns:cx7="http://schemas.microsoft.com/office/drawing/2016/5/13/chartex" xmlns:cx8="http://schemas.microsoft.com/office/drawing/2016/5/14/chartex" xmlns:aink="http://schemas.microsoft.com/office/drawing/2016/ink" xmlns:am3d="http://schemas.microsoft.com/office/drawing/2017/model3d" xmlns:w16cid="http://schemas.microsoft.com/office/word/2016/wordml/cid">
+          <mc:Fallback>
             <w:pict>
               <v:line w14:anchorId="2E89F9CA" id="Straight Connector 78" o:spid="_x0000_s1026" style="position:absolute;z-index:251783168;visibility:visible;mso-wrap-style:square;mso-wrap-distance-left:9pt;mso-wrap-distance-top:0;mso-wrap-distance-right:9pt;mso-wrap-distance-bottom:0;mso-position-horizontal:absolute;mso-position-horizontal-relative:text;mso-position-vertical:absolute;mso-position-vertical-relative:text" from="71.45pt,7.85pt" to="186pt,18.2pt" o:gfxdata="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" strokecolor="black [3200]" strokeweight=".5pt">
                 <v:stroke joinstyle="miter"/>
@@ -17945,7 +17954,7 @@
               </wp:anchor>
             </w:drawing>
           </mc:Choice>
-          <mc:Fallback xmlns:cx2="http://schemas.microsoft.com/office/drawing/2015/10/21/chartex" xmlns:cx3="http://schemas.microsoft.com/office/drawing/2016/5/9/chartex" xmlns:cx4="http://schemas.microsoft.com/office/drawing/2016/5/10/chartex" xmlns:cx5="http://schemas.microsoft.com/office/drawing/2016/5/11/chartex" xmlns:cx6="http://schemas.microsoft.com/office/drawing/2016/5/12/chartex" xmlns:cx7="http://schemas.microsoft.com/office/drawing/2016/5/13/chartex" xmlns:cx8="http://schemas.microsoft.com/office/drawing/2016/5/14/chartex" xmlns:aink="http://schemas.microsoft.com/office/drawing/2016/ink" xmlns:am3d="http://schemas.microsoft.com/office/drawing/2017/model3d" xmlns:w16cid="http://schemas.microsoft.com/office/word/2016/wordml/cid">
+          <mc:Fallback>
             <w:pict>
               <v:line w14:anchorId="72EDB5BF" id="Straight Connector 81" o:spid="_x0000_s1026" style="position:absolute;z-index:251786240;visibility:visible;mso-wrap-style:square;mso-wrap-distance-left:9pt;mso-wrap-distance-top:0;mso-wrap-distance-right:9pt;mso-wrap-distance-bottom:0;mso-position-horizontal:absolute;mso-position-horizontal-relative:text;mso-position-vertical:absolute;mso-position-vertical-relative:text" from="75.8pt,7.35pt" to="403.05pt,51.55pt" o:gfxdata="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" strokecolor="black [3200]" strokeweight=".5pt">
                 <v:stroke joinstyle="miter"/>
@@ -18009,7 +18018,7 @@
               </wp:anchor>
             </w:drawing>
           </mc:Choice>
-          <mc:Fallback xmlns:cx2="http://schemas.microsoft.com/office/drawing/2015/10/21/chartex" xmlns:cx3="http://schemas.microsoft.com/office/drawing/2016/5/9/chartex" xmlns:cx4="http://schemas.microsoft.com/office/drawing/2016/5/10/chartex" xmlns:cx5="http://schemas.microsoft.com/office/drawing/2016/5/11/chartex" xmlns:cx6="http://schemas.microsoft.com/office/drawing/2016/5/12/chartex" xmlns:cx7="http://schemas.microsoft.com/office/drawing/2016/5/13/chartex" xmlns:cx8="http://schemas.microsoft.com/office/drawing/2016/5/14/chartex" xmlns:aink="http://schemas.microsoft.com/office/drawing/2016/ink" xmlns:am3d="http://schemas.microsoft.com/office/drawing/2017/model3d" xmlns:w16cid="http://schemas.microsoft.com/office/word/2016/wordml/cid">
+          <mc:Fallback>
             <w:pict>
               <v:line w14:anchorId="7580F796" id="Straight Connector 80" o:spid="_x0000_s1026" style="position:absolute;z-index:251785216;visibility:visible;mso-wrap-style:square;mso-wrap-distance-left:9pt;mso-wrap-distance-top:0;mso-wrap-distance-right:9pt;mso-wrap-distance-bottom:0;mso-position-horizontal:absolute;mso-position-horizontal-relative:text;mso-position-vertical:absolute;mso-position-vertical-relative:text" from="75.8pt,7.9pt" to="328.35pt,52.65pt" o:gfxdata="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" strokecolor="black [3200]" strokeweight=".5pt">
                 <v:stroke joinstyle="miter"/>
@@ -18073,7 +18082,7 @@
               </wp:anchor>
             </w:drawing>
           </mc:Choice>
-          <mc:Fallback xmlns:cx2="http://schemas.microsoft.com/office/drawing/2015/10/21/chartex" xmlns:cx3="http://schemas.microsoft.com/office/drawing/2016/5/9/chartex" xmlns:cx4="http://schemas.microsoft.com/office/drawing/2016/5/10/chartex" xmlns:cx5="http://schemas.microsoft.com/office/drawing/2016/5/11/chartex" xmlns:cx6="http://schemas.microsoft.com/office/drawing/2016/5/12/chartex" xmlns:cx7="http://schemas.microsoft.com/office/drawing/2016/5/13/chartex" xmlns:cx8="http://schemas.microsoft.com/office/drawing/2016/5/14/chartex" xmlns:aink="http://schemas.microsoft.com/office/drawing/2016/ink" xmlns:am3d="http://schemas.microsoft.com/office/drawing/2017/model3d" xmlns:w16cid="http://schemas.microsoft.com/office/word/2016/wordml/cid">
+          <mc:Fallback>
             <w:pict>
               <v:line w14:anchorId="488BF62F" id="Straight Connector 79" o:spid="_x0000_s1026" style="position:absolute;z-index:251784192;visibility:visible;mso-wrap-style:square;mso-wrap-distance-left:9pt;mso-wrap-distance-top:0;mso-wrap-distance-right:9pt;mso-wrap-distance-bottom:0;mso-position-horizontal:absolute;mso-position-horizontal-relative:text;mso-position-vertical:absolute;mso-position-vertical-relative:text" from="76.35pt,7.35pt" to="255.8pt,50.45pt" o:gfxdata="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" strokecolor="black [3200]" strokeweight=".5pt">
                 <v:stroke joinstyle="miter"/>
@@ -18160,7 +18169,7 @@
               </wp:anchor>
             </w:drawing>
           </mc:Choice>
-          <mc:Fallback xmlns:cx2="http://schemas.microsoft.com/office/drawing/2015/10/21/chartex" xmlns:cx3="http://schemas.microsoft.com/office/drawing/2016/5/9/chartex" xmlns:cx4="http://schemas.microsoft.com/office/drawing/2016/5/10/chartex" xmlns:cx5="http://schemas.microsoft.com/office/drawing/2016/5/11/chartex" xmlns:cx6="http://schemas.microsoft.com/office/drawing/2016/5/12/chartex" xmlns:cx7="http://schemas.microsoft.com/office/drawing/2016/5/13/chartex" xmlns:cx8="http://schemas.microsoft.com/office/drawing/2016/5/14/chartex" xmlns:aink="http://schemas.microsoft.com/office/drawing/2016/ink" xmlns:am3d="http://schemas.microsoft.com/office/drawing/2017/model3d" xmlns:w16cid="http://schemas.microsoft.com/office/word/2016/wordml/cid">
+          <mc:Fallback>
             <w:pict>
               <v:line w14:anchorId="6A72FF84" id="Straight Connector 82" o:spid="_x0000_s1026" style="position:absolute;z-index:251787264;visibility:visible;mso-wrap-style:square;mso-wrap-distance-left:9pt;mso-wrap-distance-top:0;mso-wrap-distance-right:9pt;mso-wrap-distance-bottom:0;mso-position-horizontal:absolute;mso-position-horizontal-relative:text;mso-position-vertical:absolute;mso-position-vertical-relative:text" from="61.65pt,9pt" to="292.9pt,10.1pt" o:gfxdata="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" strokecolor="black [3200]" strokeweight=".5pt">
                 <v:stroke joinstyle="miter"/>
@@ -18247,7 +18256,7 @@
               </wp:anchor>
             </w:drawing>
           </mc:Choice>
-          <mc:Fallback xmlns:cx2="http://schemas.microsoft.com/office/drawing/2015/10/21/chartex" xmlns:cx3="http://schemas.microsoft.com/office/drawing/2016/5/9/chartex" xmlns:cx4="http://schemas.microsoft.com/office/drawing/2016/5/10/chartex" xmlns:cx5="http://schemas.microsoft.com/office/drawing/2016/5/11/chartex" xmlns:cx6="http://schemas.microsoft.com/office/drawing/2016/5/12/chartex" xmlns:cx7="http://schemas.microsoft.com/office/drawing/2016/5/13/chartex" xmlns:cx8="http://schemas.microsoft.com/office/drawing/2016/5/14/chartex" xmlns:aink="http://schemas.microsoft.com/office/drawing/2016/ink" xmlns:am3d="http://schemas.microsoft.com/office/drawing/2017/model3d" xmlns:w16cid="http://schemas.microsoft.com/office/word/2016/wordml/cid">
+          <mc:Fallback>
             <w:pict>
               <v:line w14:anchorId="50A57986" id="Straight Connector 83" o:spid="_x0000_s1026" style="position:absolute;z-index:251788288;visibility:visible;mso-wrap-style:square;mso-wrap-distance-left:9pt;mso-wrap-distance-top:0;mso-wrap-distance-right:9pt;mso-wrap-distance-bottom:0;mso-position-horizontal:absolute;mso-position-horizontal-relative:text;mso-position-vertical:absolute;mso-position-vertical-relative:text" from="67.1pt,8pt" to="458.75pt,8pt" o:gfxdata="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" strokecolor="black [3200]" strokeweight=".5pt">
                 <v:stroke joinstyle="miter"/>
@@ -18721,7 +18730,7 @@
               </wp:anchor>
             </w:drawing>
           </mc:Choice>
-          <mc:Fallback xmlns:cx2="http://schemas.microsoft.com/office/drawing/2015/10/21/chartex" xmlns:cx3="http://schemas.microsoft.com/office/drawing/2016/5/9/chartex" xmlns:cx4="http://schemas.microsoft.com/office/drawing/2016/5/10/chartex" xmlns:cx5="http://schemas.microsoft.com/office/drawing/2016/5/11/chartex" xmlns:cx6="http://schemas.microsoft.com/office/drawing/2016/5/12/chartex" xmlns:cx7="http://schemas.microsoft.com/office/drawing/2016/5/13/chartex" xmlns:cx8="http://schemas.microsoft.com/office/drawing/2016/5/14/chartex" xmlns:aink="http://schemas.microsoft.com/office/drawing/2016/ink" xmlns:am3d="http://schemas.microsoft.com/office/drawing/2017/model3d" xmlns:w16cid="http://schemas.microsoft.com/office/word/2016/wordml/cid">
+          <mc:Fallback>
             <w:pict>
               <v:line w14:anchorId="4E8E18B4" id="Straight Connector 89" o:spid="_x0000_s1026" style="position:absolute;z-index:251795456;visibility:visible;mso-wrap-style:square;mso-wrap-distance-left:9pt;mso-wrap-distance-top:0;mso-wrap-distance-right:9pt;mso-wrap-distance-bottom:0;mso-position-horizontal:absolute;mso-position-horizontal-relative:text;mso-position-vertical:absolute;mso-position-vertical-relative:text" from="31.1pt,7.4pt" to="238.9pt,12.3pt" o:gfxdata="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" strokecolor="black [3200]" strokeweight=".5pt">
                 <v:stroke joinstyle="miter"/>
@@ -18803,7 +18812,7 @@
               </wp:anchor>
             </w:drawing>
           </mc:Choice>
-          <mc:Fallback xmlns:cx2="http://schemas.microsoft.com/office/drawing/2015/10/21/chartex" xmlns:cx3="http://schemas.microsoft.com/office/drawing/2016/5/9/chartex" xmlns:cx4="http://schemas.microsoft.com/office/drawing/2016/5/10/chartex" xmlns:cx5="http://schemas.microsoft.com/office/drawing/2016/5/11/chartex" xmlns:cx6="http://schemas.microsoft.com/office/drawing/2016/5/12/chartex" xmlns:cx7="http://schemas.microsoft.com/office/drawing/2016/5/13/chartex" xmlns:cx8="http://schemas.microsoft.com/office/drawing/2016/5/14/chartex" xmlns:aink="http://schemas.microsoft.com/office/drawing/2016/ink" xmlns:am3d="http://schemas.microsoft.com/office/drawing/2017/model3d" xmlns:w16cid="http://schemas.microsoft.com/office/word/2016/wordml/cid">
+          <mc:Fallback>
             <w:pict>
               <v:line w14:anchorId="10A74EBC" id="Straight Connector 90" o:spid="_x0000_s1026" style="position:absolute;z-index:251796480;visibility:visible;mso-wrap-style:square;mso-wrap-distance-left:9pt;mso-wrap-distance-top:0;mso-wrap-distance-right:9pt;mso-wrap-distance-bottom:0;mso-position-horizontal:absolute;mso-position-horizontal-relative:text;mso-position-vertical:absolute;mso-position-vertical-relative:text" from="88.9pt,7.4pt" to="277.65pt,11.2pt" o:gfxdata="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" strokecolor="black [3200]" strokeweight=".5pt">
                 <v:stroke joinstyle="miter"/>
@@ -18890,7 +18899,7 @@
               </wp:anchor>
             </w:drawing>
           </mc:Choice>
-          <mc:Fallback xmlns:cx2="http://schemas.microsoft.com/office/drawing/2015/10/21/chartex" xmlns:cx3="http://schemas.microsoft.com/office/drawing/2016/5/9/chartex" xmlns:cx4="http://schemas.microsoft.com/office/drawing/2016/5/10/chartex" xmlns:cx5="http://schemas.microsoft.com/office/drawing/2016/5/11/chartex" xmlns:cx6="http://schemas.microsoft.com/office/drawing/2016/5/12/chartex" xmlns:cx7="http://schemas.microsoft.com/office/drawing/2016/5/13/chartex" xmlns:cx8="http://schemas.microsoft.com/office/drawing/2016/5/14/chartex" xmlns:aink="http://schemas.microsoft.com/office/drawing/2016/ink" xmlns:am3d="http://schemas.microsoft.com/office/drawing/2017/model3d" xmlns:w16cid="http://schemas.microsoft.com/office/word/2016/wordml/cid">
+          <mc:Fallback>
             <w:pict>
               <v:line w14:anchorId="24433833" id="Straight Connector 91" o:spid="_x0000_s1026" style="position:absolute;flip:y;z-index:251797504;visibility:visible;mso-wrap-style:square;mso-wrap-distance-left:9pt;mso-wrap-distance-top:0;mso-wrap-distance-right:9pt;mso-wrap-distance-bottom:0;mso-position-horizontal:absolute;mso-position-horizontal-relative:text;mso-position-vertical:absolute;mso-position-vertical-relative:text" from="67.1pt,2pt" to="178.35pt,8.55pt" o:gfxdata="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" strokecolor="black [3200]" strokeweight=".5pt">
                 <v:stroke joinstyle="miter"/>
@@ -18972,7 +18981,7 @@
               </wp:anchor>
             </w:drawing>
           </mc:Choice>
-          <mc:Fallback xmlns:cx2="http://schemas.microsoft.com/office/drawing/2015/10/21/chartex" xmlns:cx3="http://schemas.microsoft.com/office/drawing/2016/5/9/chartex" xmlns:cx4="http://schemas.microsoft.com/office/drawing/2016/5/10/chartex" xmlns:cx5="http://schemas.microsoft.com/office/drawing/2016/5/11/chartex" xmlns:cx6="http://schemas.microsoft.com/office/drawing/2016/5/12/chartex" xmlns:cx7="http://schemas.microsoft.com/office/drawing/2016/5/13/chartex" xmlns:cx8="http://schemas.microsoft.com/office/drawing/2016/5/14/chartex" xmlns:aink="http://schemas.microsoft.com/office/drawing/2016/ink" xmlns:am3d="http://schemas.microsoft.com/office/drawing/2017/model3d" xmlns:w16cid="http://schemas.microsoft.com/office/word/2016/wordml/cid">
+          <mc:Fallback>
             <w:pict>
               <v:line w14:anchorId="53270466" id="Straight Connector 93" o:spid="_x0000_s1026" style="position:absolute;z-index:251799552;visibility:visible;mso-wrap-style:square;mso-wrap-distance-left:9pt;mso-wrap-distance-top:0;mso-wrap-distance-right:9pt;mso-wrap-distance-bottom:0;mso-position-horizontal:absolute;mso-position-horizontal-relative:text;mso-position-vertical:absolute;mso-position-vertical-relative:text" from="46.35pt,7.5pt" to="427.6pt,62.6pt" o:gfxdata="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" strokecolor="black [3200]" strokeweight=".5pt">
                 <v:stroke joinstyle="miter"/>
@@ -19036,7 +19045,7 @@
               </wp:anchor>
             </w:drawing>
           </mc:Choice>
-          <mc:Fallback xmlns:cx2="http://schemas.microsoft.com/office/drawing/2015/10/21/chartex" xmlns:cx3="http://schemas.microsoft.com/office/drawing/2016/5/9/chartex" xmlns:cx4="http://schemas.microsoft.com/office/drawing/2016/5/10/chartex" xmlns:cx5="http://schemas.microsoft.com/office/drawing/2016/5/11/chartex" xmlns:cx6="http://schemas.microsoft.com/office/drawing/2016/5/12/chartex" xmlns:cx7="http://schemas.microsoft.com/office/drawing/2016/5/13/chartex" xmlns:cx8="http://schemas.microsoft.com/office/drawing/2016/5/14/chartex" xmlns:aink="http://schemas.microsoft.com/office/drawing/2016/ink" xmlns:am3d="http://schemas.microsoft.com/office/drawing/2017/model3d" xmlns:w16cid="http://schemas.microsoft.com/office/word/2016/wordml/cid">
+          <mc:Fallback>
             <w:pict>
               <v:line w14:anchorId="3022BE57" id="Straight Connector 92" o:spid="_x0000_s1026" style="position:absolute;z-index:251798528;visibility:visible;mso-wrap-style:square;mso-wrap-distance-left:9pt;mso-wrap-distance-top:0;mso-wrap-distance-right:9pt;mso-wrap-distance-bottom:0;mso-position-horizontal:absolute;mso-position-horizontal-relative:text;mso-position-vertical:absolute;mso-position-vertical-relative:text" from="45.8pt,7.5pt" to="202.35pt,62.05pt" o:gfxdata="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" strokecolor="black [3200]" strokeweight=".5pt">
                 <v:stroke joinstyle="miter"/>
@@ -20695,7 +20704,7 @@
 </file>
 
 <file path=word/endnotes.xml><?xml version="1.0" encoding="utf-8"?>
-<w:endnotes xmlns:wpc="http://schemas.microsoft.com/office/word/2010/wordprocessingCanvas" xmlns:cx="http://schemas.microsoft.com/office/drawing/2014/chartex" xmlns:cx1="http://schemas.microsoft.com/office/drawing/2015/9/8/chartex" xmlns:mc="http://schemas.openxmlformats.org/markup-compatibility/2006" xmlns:o="urn:schemas-microsoft-com:office:office" xmlns:r="http://schemas.openxmlformats.org/officeDocument/2006/relationships" xmlns:m="http://schemas.openxmlformats.org/officeDocument/2006/math" xmlns:v="urn:schemas-microsoft-com:vml" xmlns:wp14="http://schemas.microsoft.com/office/word/2010/wordprocessingDrawing" xmlns:wp="http://schemas.openxmlformats.org/drawingml/2006/wordprocessingDrawing" xmlns:w10="urn:schemas-microsoft-com:office:word" xmlns:w="http://schemas.openxmlformats.org/wordprocessingml/2006/main" xmlns:w14="http://schemas.microsoft.com/office/word/2010/wordml" xmlns:w15="http://schemas.microsoft.com/office/word/2012/wordml" xmlns:w16se="http://schemas.microsoft.com/office/word/2015/wordml/symex" xmlns:wpg="http://schemas.microsoft.com/office/word/2010/wordprocessingGroup" xmlns:wpi="http://schemas.microsoft.com/office/word/2010/wordprocessingInk" xmlns:wne="http://schemas.microsoft.com/office/word/2006/wordml" xmlns:wps="http://schemas.microsoft.com/office/word/2010/wordprocessingShape" mc:Ignorable="w14 w15 w16se wp14">
+<w:endnotes xmlns:wpc="http://schemas.microsoft.com/office/word/2010/wordprocessingCanvas" xmlns:cx="http://schemas.microsoft.com/office/drawing/2014/chartex" xmlns:cx1="http://schemas.microsoft.com/office/drawing/2015/9/8/chartex" xmlns:cx2="http://schemas.microsoft.com/office/drawing/2015/10/21/chartex" xmlns:cx3="http://schemas.microsoft.com/office/drawing/2016/5/9/chartex" xmlns:cx4="http://schemas.microsoft.com/office/drawing/2016/5/10/chartex" xmlns:cx5="http://schemas.microsoft.com/office/drawing/2016/5/11/chartex" xmlns:cx6="http://schemas.microsoft.com/office/drawing/2016/5/12/chartex" xmlns:cx7="http://schemas.microsoft.com/office/drawing/2016/5/13/chartex" xmlns:cx8="http://schemas.microsoft.com/office/drawing/2016/5/14/chartex" xmlns:mc="http://schemas.openxmlformats.org/markup-compatibility/2006" xmlns:aink="http://schemas.microsoft.com/office/drawing/2016/ink" xmlns:am3d="http://schemas.microsoft.com/office/drawing/2017/model3d" xmlns:o="urn:schemas-microsoft-com:office:office" xmlns:r="http://schemas.openxmlformats.org/officeDocument/2006/relationships" xmlns:m="http://schemas.openxmlformats.org/officeDocument/2006/math" xmlns:v="urn:schemas-microsoft-com:vml" xmlns:wp14="http://schemas.microsoft.com/office/word/2010/wordprocessingDrawing" xmlns:wp="http://schemas.openxmlformats.org/drawingml/2006/wordprocessingDrawing" xmlns:w10="urn:schemas-microsoft-com:office:word" xmlns:w="http://schemas.openxmlformats.org/wordprocessingml/2006/main" xmlns:w14="http://schemas.microsoft.com/office/word/2010/wordml" xmlns:w15="http://schemas.microsoft.com/office/word/2012/wordml" xmlns:w16cid="http://schemas.microsoft.com/office/word/2016/wordml/cid" xmlns:w16se="http://schemas.microsoft.com/office/word/2015/wordml/symex" xmlns:wpg="http://schemas.microsoft.com/office/word/2010/wordprocessingGroup" xmlns:wpi="http://schemas.microsoft.com/office/word/2010/wordprocessingInk" xmlns:wne="http://schemas.microsoft.com/office/word/2006/wordml" xmlns:wps="http://schemas.microsoft.com/office/word/2010/wordprocessingShape" mc:Ignorable="w14 w15 w16se w16cid wp14">
   <w:endnote w:type="separator" w:id="-1">
     <w:p>
       <w:pPr>
@@ -20720,7 +20729,7 @@
 </file>
 
 <file path=word/footnotes.xml><?xml version="1.0" encoding="utf-8"?>
-<w:footnotes xmlns:wpc="http://schemas.microsoft.com/office/word/2010/wordprocessingCanvas" xmlns:cx="http://schemas.microsoft.com/office/drawing/2014/chartex" xmlns:cx1="http://schemas.microsoft.com/office/drawing/2015/9/8/chartex" xmlns:mc="http://schemas.openxmlformats.org/markup-compatibility/2006" xmlns:o="urn:schemas-microsoft-com:office:office" xmlns:r="http://schemas.openxmlformats.org/officeDocument/2006/relationships" xmlns:m="http://schemas.openxmlformats.org/officeDocument/2006/math" xmlns:v="urn:schemas-microsoft-com:vml" xmlns:wp14="http://schemas.microsoft.com/office/word/2010/wordprocessingDrawing" xmlns:wp="http://schemas.openxmlformats.org/drawingml/2006/wordprocessingDrawing" xmlns:w10="urn:schemas-microsoft-com:office:word" xmlns:w="http://schemas.openxmlformats.org/wordprocessingml/2006/main" xmlns:w14="http://schemas.microsoft.com/office/word/2010/wordml" xmlns:w15="http://schemas.microsoft.com/office/word/2012/wordml" xmlns:w16se="http://schemas.microsoft.com/office/word/2015/wordml/symex" xmlns:wpg="http://schemas.microsoft.com/office/word/2010/wordprocessingGroup" xmlns:wpi="http://schemas.microsoft.com/office/word/2010/wordprocessingInk" xmlns:wne="http://schemas.microsoft.com/office/word/2006/wordml" xmlns:wps="http://schemas.microsoft.com/office/word/2010/wordprocessingShape" mc:Ignorable="w14 w15 w16se wp14">
+<w:footnotes xmlns:wpc="http://schemas.microsoft.com/office/word/2010/wordprocessingCanvas" xmlns:cx="http://schemas.microsoft.com/office/drawing/2014/chartex" xmlns:cx1="http://schemas.microsoft.com/office/drawing/2015/9/8/chartex" xmlns:cx2="http://schemas.microsoft.com/office/drawing/2015/10/21/chartex" xmlns:cx3="http://schemas.microsoft.com/office/drawing/2016/5/9/chartex" xmlns:cx4="http://schemas.microsoft.com/office/drawing/2016/5/10/chartex" xmlns:cx5="http://schemas.microsoft.com/office/drawing/2016/5/11/chartex" xmlns:cx6="http://schemas.microsoft.com/office/drawing/2016/5/12/chartex" xmlns:cx7="http://schemas.microsoft.com/office/drawing/2016/5/13/chartex" xmlns:cx8="http://schemas.microsoft.com/office/drawing/2016/5/14/chartex" xmlns:mc="http://schemas.openxmlformats.org/markup-compatibility/2006" xmlns:aink="http://schemas.microsoft.com/office/drawing/2016/ink" xmlns:am3d="http://schemas.microsoft.com/office/drawing/2017/model3d" xmlns:o="urn:schemas-microsoft-com:office:office" xmlns:r="http://schemas.openxmlformats.org/officeDocument/2006/relationships" xmlns:m="http://schemas.openxmlformats.org/officeDocument/2006/math" xmlns:v="urn:schemas-microsoft-com:vml" xmlns:wp14="http://schemas.microsoft.com/office/word/2010/wordprocessingDrawing" xmlns:wp="http://schemas.openxmlformats.org/drawingml/2006/wordprocessingDrawing" xmlns:w10="urn:schemas-microsoft-com:office:word" xmlns:w="http://schemas.openxmlformats.org/wordprocessingml/2006/main" xmlns:w14="http://schemas.microsoft.com/office/word/2010/wordml" xmlns:w15="http://schemas.microsoft.com/office/word/2012/wordml" xmlns:w16cid="http://schemas.microsoft.com/office/word/2016/wordml/cid" xmlns:w16se="http://schemas.microsoft.com/office/word/2015/wordml/symex" xmlns:wpg="http://schemas.microsoft.com/office/word/2010/wordprocessingGroup" xmlns:wpi="http://schemas.microsoft.com/office/word/2010/wordprocessingInk" xmlns:wne="http://schemas.microsoft.com/office/word/2006/wordml" xmlns:wps="http://schemas.microsoft.com/office/word/2010/wordprocessingShape" mc:Ignorable="w14 w15 w16se w16cid wp14">
   <w:footnote w:type="separator" w:id="-1">
     <w:p>
       <w:pPr>
@@ -20745,7 +20754,7 @@
 </file>
 
 <file path=word/header1.xml><?xml version="1.0" encoding="utf-8"?>
-<w:hdr xmlns:wpc="http://schemas.microsoft.com/office/word/2010/wordprocessingCanvas" xmlns:cx="http://schemas.microsoft.com/office/drawing/2014/chartex" xmlns:cx1="http://schemas.microsoft.com/office/drawing/2015/9/8/chartex" xmlns:mc="http://schemas.openxmlformats.org/markup-compatibility/2006" xmlns:o="urn:schemas-microsoft-com:office:office" xmlns:r="http://schemas.openxmlformats.org/officeDocument/2006/relationships" xmlns:m="http://schemas.openxmlformats.org/officeDocument/2006/math" xmlns:v="urn:schemas-microsoft-com:vml" xmlns:wp14="http://schemas.microsoft.com/office/word/2010/wordprocessingDrawing" xmlns:wp="http://schemas.openxmlformats.org/drawingml/2006/wordprocessingDrawing" xmlns:w10="urn:schemas-microsoft-com:office:word" xmlns:w="http://schemas.openxmlformats.org/wordprocessingml/2006/main" xmlns:w14="http://schemas.microsoft.com/office/word/2010/wordml" xmlns:w15="http://schemas.microsoft.com/office/word/2012/wordml" xmlns:w16se="http://schemas.microsoft.com/office/word/2015/wordml/symex" xmlns:wpg="http://schemas.microsoft.com/office/word/2010/wordprocessingGroup" xmlns:wpi="http://schemas.microsoft.com/office/word/2010/wordprocessingInk" xmlns:wne="http://schemas.microsoft.com/office/word/2006/wordml" xmlns:wps="http://schemas.microsoft.com/office/word/2010/wordprocessingShape" mc:Ignorable="w14 w15 w16se wp14">
+<w:hdr xmlns:wpc="http://schemas.microsoft.com/office/word/2010/wordprocessingCanvas" xmlns:cx="http://schemas.microsoft.com/office/drawing/2014/chartex" xmlns:cx1="http://schemas.microsoft.com/office/drawing/2015/9/8/chartex" xmlns:cx2="http://schemas.microsoft.com/office/drawing/2015/10/21/chartex" xmlns:cx3="http://schemas.microsoft.com/office/drawing/2016/5/9/chartex" xmlns:cx4="http://schemas.microsoft.com/office/drawing/2016/5/10/chartex" xmlns:cx5="http://schemas.microsoft.com/office/drawing/2016/5/11/chartex" xmlns:cx6="http://schemas.microsoft.com/office/drawing/2016/5/12/chartex" xmlns:cx7="http://schemas.microsoft.com/office/drawing/2016/5/13/chartex" xmlns:cx8="http://schemas.microsoft.com/office/drawing/2016/5/14/chartex" xmlns:mc="http://schemas.openxmlformats.org/markup-compatibility/2006" xmlns:aink="http://schemas.microsoft.com/office/drawing/2016/ink" xmlns:am3d="http://schemas.microsoft.com/office/drawing/2017/model3d" xmlns:o="urn:schemas-microsoft-com:office:office" xmlns:r="http://schemas.openxmlformats.org/officeDocument/2006/relationships" xmlns:m="http://schemas.openxmlformats.org/officeDocument/2006/math" xmlns:v="urn:schemas-microsoft-com:vml" xmlns:wp14="http://schemas.microsoft.com/office/word/2010/wordprocessingDrawing" xmlns:wp="http://schemas.openxmlformats.org/drawingml/2006/wordprocessingDrawing" xmlns:w10="urn:schemas-microsoft-com:office:word" xmlns:w="http://schemas.openxmlformats.org/wordprocessingml/2006/main" xmlns:w14="http://schemas.microsoft.com/office/word/2010/wordml" xmlns:w15="http://schemas.microsoft.com/office/word/2012/wordml" xmlns:w16cid="http://schemas.microsoft.com/office/word/2016/wordml/cid" xmlns:w16se="http://schemas.microsoft.com/office/word/2015/wordml/symex" xmlns:wpg="http://schemas.microsoft.com/office/word/2010/wordprocessingGroup" xmlns:wpi="http://schemas.microsoft.com/office/word/2010/wordprocessingInk" xmlns:wne="http://schemas.microsoft.com/office/word/2006/wordml" xmlns:wps="http://schemas.microsoft.com/office/word/2010/wordprocessingShape" mc:Ignorable="w14 w15 w16se w16cid wp14">
   <w:p>
     <w:pPr>
       <w:pStyle w:val="Header"/>
@@ -20780,7 +20789,7 @@
 </file>
 
 <file path=word/numbering.xml><?xml version="1.0" encoding="utf-8"?>
-<w:numbering xmlns:wpc="http://schemas.microsoft.com/office/word/2010/wordprocessingCanvas" xmlns:cx="http://schemas.microsoft.com/office/drawing/2014/chartex" xmlns:cx1="http://schemas.microsoft.com/office/drawing/2015/9/8/chartex" xmlns:mc="http://schemas.openxmlformats.org/markup-compatibility/2006" xmlns:o="urn:schemas-microsoft-com:office:office" xmlns:r="http://schemas.openxmlformats.org/officeDocument/2006/relationships" xmlns:m="http://schemas.openxmlformats.org/officeDocument/2006/math" xmlns:v="urn:schemas-microsoft-com:vml" xmlns:wp14="http://schemas.microsoft.com/office/word/2010/wordprocessingDrawing" xmlns:wp="http://schemas.openxmlformats.org/drawingml/2006/wordprocessingDrawing" xmlns:w10="urn:schemas-microsoft-com:office:word" xmlns:w="http://schemas.openxmlformats.org/wordprocessingml/2006/main" xmlns:w14="http://schemas.microsoft.com/office/word/2010/wordml" xmlns:w15="http://schemas.microsoft.com/office/word/2012/wordml" xmlns:w16se="http://schemas.microsoft.com/office/word/2015/wordml/symex" xmlns:wpg="http://schemas.microsoft.com/office/word/2010/wordprocessingGroup" xmlns:wpi="http://schemas.microsoft.com/office/word/2010/wordprocessingInk" xmlns:wne="http://schemas.microsoft.com/office/word/2006/wordml" xmlns:wps="http://schemas.microsoft.com/office/word/2010/wordprocessingShape" mc:Ignorable="w14 w15 w16se wp14">
+<w:numbering xmlns:wpc="http://schemas.microsoft.com/office/word/2010/wordprocessingCanvas" xmlns:cx="http://schemas.microsoft.com/office/drawing/2014/chartex" xmlns:cx1="http://schemas.microsoft.com/office/drawing/2015/9/8/chartex" xmlns:cx2="http://schemas.microsoft.com/office/drawing/2015/10/21/chartex" xmlns:cx3="http://schemas.microsoft.com/office/drawing/2016/5/9/chartex" xmlns:cx4="http://schemas.microsoft.com/office/drawing/2016/5/10/chartex" xmlns:cx5="http://schemas.microsoft.com/office/drawing/2016/5/11/chartex" xmlns:cx6="http://schemas.microsoft.com/office/drawing/2016/5/12/chartex" xmlns:cx7="http://schemas.microsoft.com/office/drawing/2016/5/13/chartex" xmlns:cx8="http://schemas.microsoft.com/office/drawing/2016/5/14/chartex" xmlns:mc="http://schemas.openxmlformats.org/markup-compatibility/2006" xmlns:aink="http://schemas.microsoft.com/office/drawing/2016/ink" xmlns:am3d="http://schemas.microsoft.com/office/drawing/2017/model3d" xmlns:o="urn:schemas-microsoft-com:office:office" xmlns:r="http://schemas.openxmlformats.org/officeDocument/2006/relationships" xmlns:m="http://schemas.openxmlformats.org/officeDocument/2006/math" xmlns:v="urn:schemas-microsoft-com:vml" xmlns:wp14="http://schemas.microsoft.com/office/word/2010/wordprocessingDrawing" xmlns:wp="http://schemas.openxmlformats.org/drawingml/2006/wordprocessingDrawing" xmlns:w10="urn:schemas-microsoft-com:office:word" xmlns:w="http://schemas.openxmlformats.org/wordprocessingml/2006/main" xmlns:w14="http://schemas.microsoft.com/office/word/2010/wordml" xmlns:w15="http://schemas.microsoft.com/office/word/2012/wordml" xmlns:w16cid="http://schemas.microsoft.com/office/word/2016/wordml/cid" xmlns:w16se="http://schemas.microsoft.com/office/word/2015/wordml/symex" xmlns:wpg="http://schemas.microsoft.com/office/word/2010/wordprocessingGroup" xmlns:wpi="http://schemas.microsoft.com/office/word/2010/wordprocessingInk" xmlns:wne="http://schemas.microsoft.com/office/word/2006/wordml" xmlns:wps="http://schemas.microsoft.com/office/word/2010/wordprocessingShape" mc:Ignorable="w14 w15 w16se w16cid wp14">
   <w:abstractNum w:abstractNumId="0" w15:restartNumberingAfterBreak="0">
     <w:nsid w:val="0ADF43BE"/>
     <w:multiLevelType w:val="hybridMultilevel"/>
@@ -23382,7 +23391,7 @@
 </file>
 
 <file path=word/styles.xml><?xml version="1.0" encoding="utf-8"?>
-<w:styles xmlns:mc="http://schemas.openxmlformats.org/markup-compatibility/2006" xmlns:r="http://schemas.openxmlformats.org/officeDocument/2006/relationships" xmlns:w="http://schemas.openxmlformats.org/wordprocessingml/2006/main" xmlns:w14="http://schemas.microsoft.com/office/word/2010/wordml" xmlns:w15="http://schemas.microsoft.com/office/word/2012/wordml" xmlns:w16se="http://schemas.microsoft.com/office/word/2015/wordml/symex" mc:Ignorable="w14 w15 w16se">
+<w:styles xmlns:mc="http://schemas.openxmlformats.org/markup-compatibility/2006" xmlns:r="http://schemas.openxmlformats.org/officeDocument/2006/relationships" xmlns:w="http://schemas.openxmlformats.org/wordprocessingml/2006/main" xmlns:w14="http://schemas.microsoft.com/office/word/2010/wordml" xmlns:w15="http://schemas.microsoft.com/office/word/2012/wordml" xmlns:w16cid="http://schemas.microsoft.com/office/word/2016/wordml/cid" xmlns:w16se="http://schemas.microsoft.com/office/word/2015/wordml/symex" mc:Ignorable="w14 w15 w16se w16cid">
   <w:docDefaults>
     <w:rPrDefault>
       <w:rPr>
@@ -23398,7 +23407,7 @@
       </w:pPr>
     </w:pPrDefault>
   </w:docDefaults>
-  <w:latentStyles w:defLockedState="0" w:defUIPriority="99" w:defSemiHidden="0" w:defUnhideWhenUsed="0" w:defQFormat="0" w:count="371">
+  <w:latentStyles w:defLockedState="0" w:defUIPriority="99" w:defSemiHidden="0" w:defUnhideWhenUsed="0" w:defQFormat="0" w:count="375">
     <w:lsdException w:name="Normal" w:uiPriority="0" w:qFormat="1"/>
     <w:lsdException w:name="heading 1" w:uiPriority="9" w:qFormat="1"/>
     <w:lsdException w:name="heading 2" w:semiHidden="1" w:uiPriority="9" w:unhideWhenUsed="1" w:qFormat="1"/>
@@ -23504,7 +23513,6 @@
     <w:lsdException w:name="HTML Sample" w:semiHidden="1" w:unhideWhenUsed="1"/>
     <w:lsdException w:name="HTML Typewriter" w:semiHidden="1" w:unhideWhenUsed="1"/>
     <w:lsdException w:name="HTML Variable" w:semiHidden="1" w:unhideWhenUsed="1"/>
-    <w:lsdException w:name="Normal Table" w:semiHidden="1" w:unhideWhenUsed="1"/>
     <w:lsdException w:name="annotation subject" w:semiHidden="1" w:unhideWhenUsed="1"/>
     <w:lsdException w:name="No List" w:semiHidden="1" w:unhideWhenUsed="1"/>
     <w:lsdException w:name="Outline List 1" w:semiHidden="1" w:unhideWhenUsed="1"/>
@@ -23548,10 +23556,8 @@
     <w:lsdException w:name="Table Elegant" w:semiHidden="1" w:unhideWhenUsed="1"/>
     <w:lsdException w:name="Table Professional" w:semiHidden="1" w:unhideWhenUsed="1"/>
     <w:lsdException w:name="Table Subtle 1" w:semiHidden="1" w:unhideWhenUsed="1"/>
-    <w:lsdException w:name="Table Subtle 2" w:semiHidden="1" w:unhideWhenUsed="1"/>
     <w:lsdException w:name="Table Web 1" w:semiHidden="1" w:unhideWhenUsed="1"/>
     <w:lsdException w:name="Table Web 2" w:semiHidden="1" w:unhideWhenUsed="1"/>
-    <w:lsdException w:name="Table Web 3" w:semiHidden="1" w:unhideWhenUsed="1"/>
     <w:lsdException w:name="Balloon Text" w:semiHidden="1" w:unhideWhenUsed="1"/>
     <w:lsdException w:name="Table Grid" w:uiPriority="39"/>
     <w:lsdException w:name="Table Theme" w:semiHidden="1" w:unhideWhenUsed="1"/>
@@ -23770,6 +23776,10 @@
     <w:lsdException w:name="List Table 5 Dark Accent 6" w:uiPriority="50"/>
     <w:lsdException w:name="List Table 6 Colorful Accent 6" w:uiPriority="51"/>
     <w:lsdException w:name="List Table 7 Colorful Accent 6" w:uiPriority="52"/>
+    <w:lsdException w:name="Mention" w:semiHidden="1" w:unhideWhenUsed="1"/>
+    <w:lsdException w:name="Smart Hyperlink" w:semiHidden="1" w:unhideWhenUsed="1"/>
+    <w:lsdException w:name="Hashtag" w:semiHidden="1" w:unhideWhenUsed="1"/>
+    <w:lsdException w:name="Unresolved Mention" w:semiHidden="1" w:unhideWhenUsed="1"/>
   </w:latentStyles>
   <w:style w:type="paragraph" w:default="1" w:styleId="Normal">
     <w:name w:val="Normal"/>
@@ -24249,8 +24259,8 @@
       <w:u w:val="single"/>
     </w:rPr>
   </w:style>
-  <w:style w:type="character" w:customStyle="1" w:styleId="UnresolvedMention">
-    <w:name w:val="Unresolved Mention"/>
+  <w:style w:type="character" w:customStyle="1" w:styleId="UnresolvedMention1">
+    <w:name w:val="Unresolved Mention1"/>
     <w:basedOn w:val="DefaultParagraphFont"/>
     <w:uiPriority w:val="99"/>
     <w:semiHidden/>
@@ -24304,7 +24314,6 @@
           </a:p>
         </c:rich>
       </c:tx>
-      <c:layout/>
       <c:overlay val="0"/>
       <c:spPr>
         <a:noFill/>
@@ -24429,9 +24438,7 @@
               <c:showPercent val="1"/>
               <c:showBubbleSize val="0"/>
               <c:extLst>
-                <c:ext xmlns:c15="http://schemas.microsoft.com/office/drawing/2012/chart" uri="{CE6537A1-D6FC-4f65-9D91-7224C49458BB}">
-                  <c15:layout/>
-                </c:ext>
+                <c:ext xmlns:c15="http://schemas.microsoft.com/office/drawing/2012/chart" uri="{CE6537A1-D6FC-4f65-9D91-7224C49458BB}"/>
                 <c:ext xmlns:c16="http://schemas.microsoft.com/office/drawing/2014/chart" uri="{C3380CC4-5D6E-409C-BE32-E72D297353CC}">
                   <c16:uniqueId val="{00000001-BB26-4F71-975D-86B1FCF64363}"/>
                 </c:ext>
@@ -24452,9 +24459,7 @@
               <c:showPercent val="1"/>
               <c:showBubbleSize val="0"/>
               <c:extLst>
-                <c:ext xmlns:c15="http://schemas.microsoft.com/office/drawing/2012/chart" uri="{CE6537A1-D6FC-4f65-9D91-7224C49458BB}">
-                  <c15:layout/>
-                </c:ext>
+                <c:ext xmlns:c15="http://schemas.microsoft.com/office/drawing/2012/chart" uri="{CE6537A1-D6FC-4f65-9D91-7224C49458BB}"/>
                 <c:ext xmlns:c16="http://schemas.microsoft.com/office/drawing/2014/chart" uri="{C3380CC4-5D6E-409C-BE32-E72D297353CC}">
                   <c16:uniqueId val="{00000003-BB26-4F71-975D-86B1FCF64363}"/>
                 </c:ext>
@@ -24475,9 +24480,7 @@
               <c:showPercent val="1"/>
               <c:showBubbleSize val="0"/>
               <c:extLst>
-                <c:ext xmlns:c15="http://schemas.microsoft.com/office/drawing/2012/chart" uri="{CE6537A1-D6FC-4f65-9D91-7224C49458BB}">
-                  <c15:layout/>
-                </c:ext>
+                <c:ext xmlns:c15="http://schemas.microsoft.com/office/drawing/2012/chart" uri="{CE6537A1-D6FC-4f65-9D91-7224C49458BB}"/>
                 <c:ext xmlns:c16="http://schemas.microsoft.com/office/drawing/2014/chart" uri="{C3380CC4-5D6E-409C-BE32-E72D297353CC}">
                   <c16:uniqueId val="{00000005-BB26-4F71-975D-86B1FCF64363}"/>
                 </c:ext>
@@ -24599,7 +24602,6 @@
     </c:plotArea>
     <c:legend>
       <c:legendPos val="b"/>
-      <c:layout/>
       <c:overlay val="0"/>
       <c:spPr>
         <a:noFill/>
@@ -24679,7 +24681,6 @@
   </mc:AlternateContent>
   <c:chart>
     <c:title>
-      <c:layout/>
       <c:overlay val="0"/>
       <c:spPr>
         <a:noFill/>
@@ -24840,9 +24841,7 @@
               </c:spPr>
             </c:leaderLines>
             <c:extLst>
-              <c:ext xmlns:c15="http://schemas.microsoft.com/office/drawing/2012/chart" uri="{CE6537A1-D6FC-4f65-9D91-7224C49458BB}">
-                <c15:layout/>
-              </c:ext>
+              <c:ext xmlns:c15="http://schemas.microsoft.com/office/drawing/2012/chart" uri="{CE6537A1-D6FC-4f65-9D91-7224C49458BB}"/>
             </c:extLst>
           </c:dLbls>
           <c:cat>
@@ -24907,7 +24906,6 @@
     </c:plotArea>
     <c:legend>
       <c:legendPos val="b"/>
-      <c:layout/>
       <c:overlay val="0"/>
       <c:spPr>
         <a:noFill/>
@@ -24987,7 +24985,6 @@
   </mc:AlternateContent>
   <c:chart>
     <c:title>
-      <c:layout/>
       <c:overlay val="0"/>
       <c:spPr>
         <a:noFill/>
@@ -25148,9 +25145,7 @@
               </c:spPr>
             </c:leaderLines>
             <c:extLst>
-              <c:ext xmlns:c15="http://schemas.microsoft.com/office/drawing/2012/chart" uri="{CE6537A1-D6FC-4f65-9D91-7224C49458BB}">
-                <c15:layout/>
-              </c:ext>
+              <c:ext xmlns:c15="http://schemas.microsoft.com/office/drawing/2012/chart" uri="{CE6537A1-D6FC-4f65-9D91-7224C49458BB}"/>
             </c:extLst>
           </c:dLbls>
           <c:cat>
@@ -25215,7 +25210,6 @@
     </c:plotArea>
     <c:legend>
       <c:legendPos val="b"/>
-      <c:layout/>
       <c:overlay val="0"/>
       <c:spPr>
         <a:noFill/>
@@ -25295,7 +25289,6 @@
   </mc:AlternateContent>
   <c:chart>
     <c:title>
-      <c:layout/>
       <c:overlay val="0"/>
       <c:spPr>
         <a:noFill/>
@@ -25436,9 +25429,7 @@
               </c:spPr>
             </c:leaderLines>
             <c:extLst>
-              <c:ext xmlns:c15="http://schemas.microsoft.com/office/drawing/2012/chart" uri="{CE6537A1-D6FC-4f65-9D91-7224C49458BB}">
-                <c15:layout/>
-              </c:ext>
+              <c:ext xmlns:c15="http://schemas.microsoft.com/office/drawing/2012/chart" uri="{CE6537A1-D6FC-4f65-9D91-7224C49458BB}"/>
             </c:extLst>
           </c:dLbls>
           <c:cat>
@@ -25497,7 +25488,6 @@
     </c:plotArea>
     <c:legend>
       <c:legendPos val="b"/>
-      <c:layout/>
       <c:overlay val="0"/>
       <c:spPr>
         <a:noFill/>
@@ -25577,7 +25567,6 @@
   </mc:AlternateContent>
   <c:chart>
     <c:title>
-      <c:layout/>
       <c:overlay val="0"/>
       <c:spPr>
         <a:noFill/>
@@ -25718,9 +25707,7 @@
               </c:spPr>
             </c:leaderLines>
             <c:extLst>
-              <c:ext xmlns:c15="http://schemas.microsoft.com/office/drawing/2012/chart" uri="{CE6537A1-D6FC-4f65-9D91-7224C49458BB}">
-                <c15:layout/>
-              </c:ext>
+              <c:ext xmlns:c15="http://schemas.microsoft.com/office/drawing/2012/chart" uri="{CE6537A1-D6FC-4f65-9D91-7224C49458BB}"/>
             </c:extLst>
           </c:dLbls>
           <c:cat>
@@ -25779,7 +25766,6 @@
     </c:plotArea>
     <c:legend>
       <c:legendPos val="b"/>
-      <c:layout/>
       <c:overlay val="0"/>
       <c:spPr>
         <a:noFill/>
@@ -25884,7 +25870,6 @@
           </a:p>
         </c:rich>
       </c:tx>
-      <c:layout/>
       <c:overlay val="0"/>
       <c:spPr>
         <a:noFill/>
@@ -26045,9 +26030,7 @@
               </c:spPr>
             </c:leaderLines>
             <c:extLst>
-              <c:ext xmlns:c15="http://schemas.microsoft.com/office/drawing/2012/chart" uri="{CE6537A1-D6FC-4f65-9D91-7224C49458BB}">
-                <c15:layout/>
-              </c:ext>
+              <c:ext xmlns:c15="http://schemas.microsoft.com/office/drawing/2012/chart" uri="{CE6537A1-D6FC-4f65-9D91-7224C49458BB}"/>
             </c:extLst>
           </c:dLbls>
           <c:cat>
@@ -26112,7 +26095,6 @@
     </c:plotArea>
     <c:legend>
       <c:legendPos val="b"/>
-      <c:layout/>
       <c:overlay val="0"/>
       <c:spPr>
         <a:noFill/>
@@ -26222,7 +26204,6 @@
           </a:p>
         </c:rich>
       </c:tx>
-      <c:layout/>
       <c:overlay val="0"/>
       <c:spPr>
         <a:noFill/>
@@ -26363,9 +26344,7 @@
               </c:spPr>
             </c:leaderLines>
             <c:extLst>
-              <c:ext xmlns:c15="http://schemas.microsoft.com/office/drawing/2012/chart" uri="{CE6537A1-D6FC-4f65-9D91-7224C49458BB}">
-                <c15:layout/>
-              </c:ext>
+              <c:ext xmlns:c15="http://schemas.microsoft.com/office/drawing/2012/chart" uri="{CE6537A1-D6FC-4f65-9D91-7224C49458BB}"/>
             </c:extLst>
           </c:dLbls>
           <c:cat>
@@ -26424,7 +26403,6 @@
     </c:plotArea>
     <c:legend>
       <c:legendPos val="b"/>
-      <c:layout/>
       <c:overlay val="0"/>
       <c:spPr>
         <a:noFill/>
@@ -26534,7 +26512,6 @@
           </a:p>
         </c:rich>
       </c:tx>
-      <c:layout/>
       <c:overlay val="0"/>
       <c:spPr>
         <a:noFill/>
@@ -26659,9 +26636,7 @@
               <c:showPercent val="1"/>
               <c:showBubbleSize val="0"/>
               <c:extLst>
-                <c:ext xmlns:c15="http://schemas.microsoft.com/office/drawing/2012/chart" uri="{CE6537A1-D6FC-4f65-9D91-7224C49458BB}">
-                  <c15:layout/>
-                </c:ext>
+                <c:ext xmlns:c15="http://schemas.microsoft.com/office/drawing/2012/chart" uri="{CE6537A1-D6FC-4f65-9D91-7224C49458BB}"/>
                 <c:ext xmlns:c16="http://schemas.microsoft.com/office/drawing/2014/chart" uri="{C3380CC4-5D6E-409C-BE32-E72D297353CC}">
                   <c16:uniqueId val="{00000003-9FB5-46AF-93CC-328F48423D66}"/>
                 </c:ext>
@@ -26718,9 +26693,7 @@
               </c:spPr>
             </c:leaderLines>
             <c:extLst>
-              <c:ext xmlns:c15="http://schemas.microsoft.com/office/drawing/2012/chart" uri="{CE6537A1-D6FC-4f65-9D91-7224C49458BB}">
-                <c15:layout/>
-              </c:ext>
+              <c:ext xmlns:c15="http://schemas.microsoft.com/office/drawing/2012/chart" uri="{CE6537A1-D6FC-4f65-9D91-7224C49458BB}"/>
             </c:extLst>
           </c:dLbls>
           <c:cat>
@@ -26785,7 +26758,6 @@
     </c:plotArea>
     <c:legend>
       <c:legendPos val="b"/>
-      <c:layout/>
       <c:overlay val="0"/>
       <c:spPr>
         <a:noFill/>
@@ -26890,7 +26862,6 @@
           </a:p>
         </c:rich>
       </c:tx>
-      <c:layout/>
       <c:overlay val="0"/>
       <c:spPr>
         <a:noFill/>
@@ -27051,9 +27022,7 @@
               </c:spPr>
             </c:leaderLines>
             <c:extLst>
-              <c:ext xmlns:c15="http://schemas.microsoft.com/office/drawing/2012/chart" uri="{CE6537A1-D6FC-4f65-9D91-7224C49458BB}">
-                <c15:layout/>
-              </c:ext>
+              <c:ext xmlns:c15="http://schemas.microsoft.com/office/drawing/2012/chart" uri="{CE6537A1-D6FC-4f65-9D91-7224C49458BB}"/>
             </c:extLst>
           </c:dLbls>
           <c:cat>
@@ -27118,7 +27087,6 @@
     </c:plotArea>
     <c:legend>
       <c:legendPos val="b"/>
-      <c:layout/>
       <c:overlay val="0"/>
       <c:spPr>
         <a:noFill/>
@@ -27198,7 +27166,6 @@
   </mc:AlternateContent>
   <c:chart>
     <c:title>
-      <c:layout/>
       <c:overlay val="0"/>
       <c:spPr>
         <a:noFill/>
@@ -27359,9 +27326,7 @@
               </c:spPr>
             </c:leaderLines>
             <c:extLst>
-              <c:ext xmlns:c15="http://schemas.microsoft.com/office/drawing/2012/chart" uri="{CE6537A1-D6FC-4f65-9D91-7224C49458BB}">
-                <c15:layout/>
-              </c:ext>
+              <c:ext xmlns:c15="http://schemas.microsoft.com/office/drawing/2012/chart" uri="{CE6537A1-D6FC-4f65-9D91-7224C49458BB}"/>
             </c:extLst>
           </c:dLbls>
           <c:cat>
@@ -27426,7 +27391,6 @@
     </c:plotArea>
     <c:legend>
       <c:legendPos val="b"/>
-      <c:layout/>
       <c:overlay val="0"/>
       <c:spPr>
         <a:noFill/>
@@ -27536,7 +27500,6 @@
           </a:p>
         </c:rich>
       </c:tx>
-      <c:layout/>
       <c:overlay val="0"/>
       <c:spPr>
         <a:noFill/>
@@ -27697,9 +27660,7 @@
               </c:spPr>
             </c:leaderLines>
             <c:extLst>
-              <c:ext xmlns:c15="http://schemas.microsoft.com/office/drawing/2012/chart" uri="{CE6537A1-D6FC-4f65-9D91-7224C49458BB}">
-                <c15:layout/>
-              </c:ext>
+              <c:ext xmlns:c15="http://schemas.microsoft.com/office/drawing/2012/chart" uri="{CE6537A1-D6FC-4f65-9D91-7224C49458BB}"/>
             </c:extLst>
           </c:dLbls>
           <c:cat>
@@ -27764,7 +27725,6 @@
     </c:plotArea>
     <c:legend>
       <c:legendPos val="b"/>
-      <c:layout/>
       <c:overlay val="0"/>
       <c:spPr>
         <a:noFill/>
@@ -27844,7 +27804,6 @@
   </mc:AlternateContent>
   <c:chart>
     <c:title>
-      <c:layout/>
       <c:overlay val="0"/>
       <c:spPr>
         <a:noFill/>
@@ -28005,9 +27964,7 @@
               </c:spPr>
             </c:leaderLines>
             <c:extLst>
-              <c:ext xmlns:c15="http://schemas.microsoft.com/office/drawing/2012/chart" uri="{CE6537A1-D6FC-4f65-9D91-7224C49458BB}">
-                <c15:layout/>
-              </c:ext>
+              <c:ext xmlns:c15="http://schemas.microsoft.com/office/drawing/2012/chart" uri="{CE6537A1-D6FC-4f65-9D91-7224C49458BB}"/>
             </c:extLst>
           </c:dLbls>
           <c:cat>
@@ -28072,7 +28029,6 @@
     </c:plotArea>
     <c:legend>
       <c:legendPos val="b"/>
-      <c:layout/>
       <c:overlay val="0"/>
       <c:spPr>
         <a:noFill/>
@@ -28152,7 +28108,6 @@
   </mc:AlternateContent>
   <c:chart>
     <c:title>
-      <c:layout/>
       <c:overlay val="0"/>
       <c:spPr>
         <a:noFill/>
@@ -28354,9 +28309,7 @@
               </c:spPr>
             </c:leaderLines>
             <c:extLst>
-              <c:ext xmlns:c15="http://schemas.microsoft.com/office/drawing/2012/chart" uri="{CE6537A1-D6FC-4f65-9D91-7224C49458BB}">
-                <c15:layout/>
-              </c:ext>
+              <c:ext xmlns:c15="http://schemas.microsoft.com/office/drawing/2012/chart" uri="{CE6537A1-D6FC-4f65-9D91-7224C49458BB}"/>
             </c:extLst>
           </c:dLbls>
           <c:cat>
@@ -28433,7 +28386,6 @@
     </c:plotArea>
     <c:legend>
       <c:legendPos val="b"/>
-      <c:layout/>
       <c:overlay val="0"/>
       <c:spPr>
         <a:noFill/>
@@ -36065,7 +36017,7 @@
 </file>
 
 <file path=customXml/itemProps1.xml><?xml version="1.0" encoding="utf-8"?>
-<ds:datastoreItem xmlns:ds="http://schemas.openxmlformats.org/officeDocument/2006/customXml" ds:itemID="{AEA57C7F-A144-456B-9697-9A9FBE5397A5}">
+<ds:datastoreItem xmlns:ds="http://schemas.openxmlformats.org/officeDocument/2006/customXml" ds:itemID="{2573A43B-2DB2-46B8-9FCA-B8934CC1077B}">
   <ds:schemaRefs>
     <ds:schemaRef ds:uri="http://schemas.openxmlformats.org/officeDocument/2006/bibliography"/>
   </ds:schemaRefs>

</xml_diff>

<commit_message>
finished implementation added tonnes of comments
</commit_message>
<xml_diff>
--- a/Project Documentation.docx
+++ b/Project Documentation.docx
@@ -2971,8 +2971,6 @@
       <w:r>
         <w:t xml:space="preserve"> (in order)</w:t>
       </w:r>
-      <w:bookmarkStart w:id="0" w:name="_GoBack"/>
-      <w:bookmarkEnd w:id="0"/>
       <w:r>
         <w:t xml:space="preserve"> achieved by players along with 3 characters they put in</w:t>
       </w:r>
@@ -14661,13 +14659,13 @@
               <wp:anchor distT="0" distB="0" distL="114300" distR="114300" simplePos="0" relativeHeight="251815936" behindDoc="0" locked="0" layoutInCell="1" allowOverlap="1" wp14:anchorId="65461121" wp14:editId="4C0BF8C1">
                 <wp:simplePos x="0" y="0"/>
                 <wp:positionH relativeFrom="column">
-                  <wp:posOffset>272955</wp:posOffset>
+                  <wp:posOffset>400050</wp:posOffset>
                 </wp:positionH>
                 <wp:positionV relativeFrom="paragraph">
-                  <wp:posOffset>193050</wp:posOffset>
+                  <wp:posOffset>194945</wp:posOffset>
                 </wp:positionV>
-                <wp:extent cx="1644555" cy="464024"/>
-                <wp:effectExtent l="0" t="0" r="32385" b="31750"/>
+                <wp:extent cx="1517015" cy="457200"/>
+                <wp:effectExtent l="0" t="0" r="26035" b="19050"/>
                 <wp:wrapNone/>
                 <wp:docPr id="95" name="Straight Connector 95"/>
                 <wp:cNvGraphicFramePr/>
@@ -14678,7 +14676,7 @@
                       <wps:spPr>
                         <a:xfrm flipV="1">
                           <a:off x="0" y="0"/>
-                          <a:ext cx="1644555" cy="464024"/>
+                          <a:ext cx="1517015" cy="457200"/>
                         </a:xfrm>
                         <a:prstGeom prst="line">
                           <a:avLst/>
@@ -14713,7 +14711,7 @@
           </mc:Choice>
           <mc:Fallback>
             <w:pict>
-              <v:line w14:anchorId="072AD2EE" id="Straight Connector 95" o:spid="_x0000_s1026" style="position:absolute;flip:y;z-index:251815936;visibility:visible;mso-wrap-style:square;mso-width-percent:0;mso-height-percent:0;mso-wrap-distance-left:9pt;mso-wrap-distance-top:0;mso-wrap-distance-right:9pt;mso-wrap-distance-bottom:0;mso-position-horizontal:absolute;mso-position-horizontal-relative:text;mso-position-vertical:absolute;mso-position-vertical-relative:text;mso-width-percent:0;mso-height-percent:0;mso-width-relative:margin;mso-height-relative:margin" from="21.5pt,15.2pt" to="151pt,51.75pt" o:gfxdata="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" strokecolor="#4472c4 [3204]" strokeweight=".5pt">
+              <v:line w14:anchorId="04A68577" id="Straight Connector 95" o:spid="_x0000_s1026" style="position:absolute;flip:y;z-index:251815936;visibility:visible;mso-wrap-style:square;mso-width-percent:0;mso-height-percent:0;mso-wrap-distance-left:9pt;mso-wrap-distance-top:0;mso-wrap-distance-right:9pt;mso-wrap-distance-bottom:0;mso-position-horizontal:absolute;mso-position-horizontal-relative:text;mso-position-vertical:absolute;mso-position-vertical-relative:text;mso-width-percent:0;mso-height-percent:0;mso-width-relative:margin;mso-height-relative:margin" from="31.5pt,15.35pt" to="150.95pt,51.35pt" o:gfxdata="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" strokecolor="#4472c4 [3204]" strokeweight=".5pt">
                 <v:stroke joinstyle="miter"/>
               </v:line>
             </w:pict>
@@ -14736,13 +14734,13 @@
               <wp:anchor distT="0" distB="0" distL="114300" distR="114300" simplePos="0" relativeHeight="251817984" behindDoc="0" locked="0" layoutInCell="1" allowOverlap="1" wp14:anchorId="41F65ECB" wp14:editId="239F5AF4">
                 <wp:simplePos x="0" y="0"/>
                 <wp:positionH relativeFrom="column">
-                  <wp:posOffset>313899</wp:posOffset>
+                  <wp:posOffset>412750</wp:posOffset>
                 </wp:positionH>
                 <wp:positionV relativeFrom="paragraph">
-                  <wp:posOffset>262140</wp:posOffset>
+                  <wp:posOffset>264795</wp:posOffset>
                 </wp:positionV>
-                <wp:extent cx="1719617" cy="108339"/>
-                <wp:effectExtent l="0" t="0" r="33020" b="25400"/>
+                <wp:extent cx="1617980" cy="107950"/>
+                <wp:effectExtent l="0" t="0" r="20320" b="25400"/>
                 <wp:wrapNone/>
                 <wp:docPr id="96" name="Straight Connector 96"/>
                 <wp:cNvGraphicFramePr/>
@@ -14753,7 +14751,7 @@
                       <wps:spPr>
                         <a:xfrm flipV="1">
                           <a:off x="0" y="0"/>
-                          <a:ext cx="1719617" cy="108339"/>
+                          <a:ext cx="1617980" cy="107950"/>
                         </a:xfrm>
                         <a:prstGeom prst="line">
                           <a:avLst/>
@@ -14788,7 +14786,7 @@
           </mc:Choice>
           <mc:Fallback>
             <w:pict>
-              <v:line w14:anchorId="0C99F6F4" id="Straight Connector 96" o:spid="_x0000_s1026" style="position:absolute;flip:y;z-index:251817984;visibility:visible;mso-wrap-style:square;mso-width-percent:0;mso-height-percent:0;mso-wrap-distance-left:9pt;mso-wrap-distance-top:0;mso-wrap-distance-right:9pt;mso-wrap-distance-bottom:0;mso-position-horizontal:absolute;mso-position-horizontal-relative:text;mso-position-vertical:absolute;mso-position-vertical-relative:text;mso-width-percent:0;mso-height-percent:0;mso-width-relative:margin;mso-height-relative:margin" from="24.7pt,20.65pt" to="160.1pt,29.2pt" o:gfxdata="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" strokecolor="#4472c4 [3204]" strokeweight=".5pt">
+              <v:line w14:anchorId="214D73AB" id="Straight Connector 96" o:spid="_x0000_s1026" style="position:absolute;flip:y;z-index:251817984;visibility:visible;mso-wrap-style:square;mso-width-percent:0;mso-height-percent:0;mso-wrap-distance-left:9pt;mso-wrap-distance-top:0;mso-wrap-distance-right:9pt;mso-wrap-distance-bottom:0;mso-position-horizontal:absolute;mso-position-horizontal-relative:text;mso-position-vertical:absolute;mso-position-vertical-relative:text;mso-width-percent:0;mso-height-percent:0;mso-width-relative:margin;mso-height-relative:margin" from="32.5pt,20.85pt" to="159.9pt,29.35pt" o:gfxdata="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" strokecolor="#4472c4 [3204]" strokeweight=".5pt">
                 <v:stroke joinstyle="miter"/>
               </v:line>
             </w:pict>
@@ -14797,6 +14795,9 @@
       </w:r>
     </w:p>
     <w:p>
+      <w:pPr>
+        <w:ind w:left="720" w:hanging="720"/>
+      </w:pPr>
       <w:r>
         <w:rPr>
           <w:noProof/>
@@ -14808,13 +14809,13 @@
               <wp:anchor distT="0" distB="0" distL="114300" distR="114300" simplePos="0" relativeHeight="251822080" behindDoc="0" locked="0" layoutInCell="1" allowOverlap="1" wp14:anchorId="41F65ECB" wp14:editId="239F5AF4">
                 <wp:simplePos x="0" y="0"/>
                 <wp:positionH relativeFrom="column">
-                  <wp:posOffset>300251</wp:posOffset>
+                  <wp:posOffset>412750</wp:posOffset>
                 </wp:positionH>
                 <wp:positionV relativeFrom="paragraph">
-                  <wp:posOffset>85573</wp:posOffset>
+                  <wp:posOffset>99695</wp:posOffset>
                 </wp:positionV>
-                <wp:extent cx="1603612" cy="757451"/>
-                <wp:effectExtent l="0" t="0" r="34925" b="24130"/>
+                <wp:extent cx="1495425" cy="737870"/>
+                <wp:effectExtent l="0" t="0" r="28575" b="24130"/>
                 <wp:wrapNone/>
                 <wp:docPr id="98" name="Straight Connector 98"/>
                 <wp:cNvGraphicFramePr/>
@@ -14825,7 +14826,7 @@
                       <wps:spPr>
                         <a:xfrm>
                           <a:off x="0" y="0"/>
-                          <a:ext cx="1603612" cy="757451"/>
+                          <a:ext cx="1495425" cy="737870"/>
                         </a:xfrm>
                         <a:prstGeom prst="line">
                           <a:avLst/>
@@ -14860,7 +14861,7 @@
           </mc:Choice>
           <mc:Fallback>
             <w:pict>
-              <v:line w14:anchorId="04003E2F" id="Straight Connector 98" o:spid="_x0000_s1026" style="position:absolute;z-index:251822080;visibility:visible;mso-wrap-style:square;mso-width-percent:0;mso-height-percent:0;mso-wrap-distance-left:9pt;mso-wrap-distance-top:0;mso-wrap-distance-right:9pt;mso-wrap-distance-bottom:0;mso-position-horizontal:absolute;mso-position-horizontal-relative:text;mso-position-vertical:absolute;mso-position-vertical-relative:text;mso-width-percent:0;mso-height-percent:0;mso-width-relative:margin;mso-height-relative:margin" from="23.65pt,6.75pt" to="149.9pt,66.4pt" o:gfxdata="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" strokecolor="#4472c4 [3204]" strokeweight=".5pt">
+              <v:line w14:anchorId="3F017860" id="Straight Connector 98" o:spid="_x0000_s1026" style="position:absolute;z-index:251822080;visibility:visible;mso-wrap-style:square;mso-width-percent:0;mso-height-percent:0;mso-wrap-distance-left:9pt;mso-wrap-distance-top:0;mso-wrap-distance-right:9pt;mso-wrap-distance-bottom:0;mso-position-horizontal:absolute;mso-position-horizontal-relative:text;mso-position-vertical:absolute;mso-position-vertical-relative:text;mso-width-percent:0;mso-height-percent:0;mso-width-relative:margin;mso-height-relative:margin" from="32.5pt,7.85pt" to="150.25pt,65.95pt" o:gfxdata="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" strokecolor="#4472c4 [3204]" strokeweight=".5pt">
                 <v:stroke joinstyle="miter"/>
               </v:line>
             </w:pict>
@@ -14878,13 +14879,13 @@
               <wp:anchor distT="0" distB="0" distL="114300" distR="114300" simplePos="0" relativeHeight="251820032" behindDoc="0" locked="0" layoutInCell="1" allowOverlap="1" wp14:anchorId="41F65ECB" wp14:editId="239F5AF4">
                 <wp:simplePos x="0" y="0"/>
                 <wp:positionH relativeFrom="column">
-                  <wp:posOffset>313900</wp:posOffset>
+                  <wp:posOffset>406400</wp:posOffset>
                 </wp:positionH>
                 <wp:positionV relativeFrom="paragraph">
-                  <wp:posOffset>98945</wp:posOffset>
+                  <wp:posOffset>99695</wp:posOffset>
                 </wp:positionV>
-                <wp:extent cx="1576316" cy="300526"/>
-                <wp:effectExtent l="0" t="0" r="24130" b="23495"/>
+                <wp:extent cx="1480820" cy="294005"/>
+                <wp:effectExtent l="0" t="0" r="24130" b="29845"/>
                 <wp:wrapNone/>
                 <wp:docPr id="97" name="Straight Connector 97"/>
                 <wp:cNvGraphicFramePr/>
@@ -14895,7 +14896,7 @@
                       <wps:spPr>
                         <a:xfrm>
                           <a:off x="0" y="0"/>
-                          <a:ext cx="1576316" cy="300526"/>
+                          <a:ext cx="1480820" cy="294005"/>
                         </a:xfrm>
                         <a:prstGeom prst="line">
                           <a:avLst/>
@@ -14930,7 +14931,7 @@
           </mc:Choice>
           <mc:Fallback>
             <w:pict>
-              <v:line w14:anchorId="73415B89" id="Straight Connector 97" o:spid="_x0000_s1026" style="position:absolute;z-index:251820032;visibility:visible;mso-wrap-style:square;mso-width-percent:0;mso-height-percent:0;mso-wrap-distance-left:9pt;mso-wrap-distance-top:0;mso-wrap-distance-right:9pt;mso-wrap-distance-bottom:0;mso-position-horizontal:absolute;mso-position-horizontal-relative:text;mso-position-vertical:absolute;mso-position-vertical-relative:text;mso-width-percent:0;mso-height-percent:0;mso-width-relative:margin;mso-height-relative:margin" from="24.7pt,7.8pt" to="148.8pt,31.45pt" o:gfxdata="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" strokecolor="#4472c4 [3204]" strokeweight=".5pt">
+              <v:line w14:anchorId="65A29967" id="Straight Connector 97" o:spid="_x0000_s1026" style="position:absolute;z-index:251820032;visibility:visible;mso-wrap-style:square;mso-width-percent:0;mso-height-percent:0;mso-wrap-distance-left:9pt;mso-wrap-distance-top:0;mso-wrap-distance-right:9pt;mso-wrap-distance-bottom:0;mso-position-horizontal:absolute;mso-position-horizontal-relative:text;mso-position-vertical:absolute;mso-position-vertical-relative:text;mso-width-percent:0;mso-height-percent:0;mso-width-relative:margin;mso-height-relative:margin" from="32pt,7.85pt" to="148.6pt,31pt" o:gfxdata="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" strokecolor="#4472c4 [3204]" strokeweight=".5pt">
                 <v:stroke joinstyle="miter"/>
               </v:line>
             </w:pict>
@@ -14938,7 +14939,7 @@
         </mc:AlternateContent>
       </w:r>
       <w:r>
-        <w:t>Text</w:t>
+        <w:t>Labels</w:t>
       </w:r>
     </w:p>
     <w:p/>
@@ -14954,6 +14955,149 @@
       <w:r>
         <w:t>Title:</w:t>
       </w:r>
+    </w:p>
+    <w:p>
+      <w:pPr>
+        <w:pStyle w:val="Text3"/>
+      </w:pPr>
+      <w:r>
+        <w:t>Font-size: 72px</w:t>
+      </w:r>
+    </w:p>
+    <w:p>
+      <w:pPr>
+        <w:pStyle w:val="Text3"/>
+      </w:pPr>
+      <w:r>
+        <w:t>Colour: White</w:t>
+      </w:r>
+    </w:p>
+    <w:p>
+      <w:pPr>
+        <w:pStyle w:val="Text3"/>
+      </w:pPr>
+      <w:r>
+        <w:t>Font-family: cosmic-aliens (ca)</w:t>
+      </w:r>
+    </w:p>
+    <w:p>
+      <w:pPr>
+        <w:pStyle w:val="Text3"/>
+      </w:pPr>
+      <w:r>
+        <w:t>Content: “SETTINGS”</w:t>
+      </w:r>
+    </w:p>
+    <w:p>
+      <w:pPr>
+        <w:pStyle w:val="Text3"/>
+      </w:pPr>
+    </w:p>
+    <w:p>
+      <w:pPr>
+        <w:pStyle w:val="Sub-TaskHeader"/>
+      </w:pPr>
+      <w:r>
+        <w:t>Labels:</w:t>
+      </w:r>
+    </w:p>
+    <w:p>
+      <w:pPr>
+        <w:pStyle w:val="Text3"/>
+      </w:pPr>
+      <w:r>
+        <w:t>Font-size: 32px</w:t>
+      </w:r>
+    </w:p>
+    <w:p>
+      <w:pPr>
+        <w:pStyle w:val="Text3"/>
+      </w:pPr>
+      <w:r>
+        <w:t>Colour: white</w:t>
+      </w:r>
+    </w:p>
+    <w:p>
+      <w:pPr>
+        <w:pStyle w:val="Text3"/>
+      </w:pPr>
+      <w:r>
+        <w:t>Font-family: cosmic-aliens (ca)</w:t>
+      </w:r>
+    </w:p>
+    <w:p>
+      <w:pPr>
+        <w:pStyle w:val="Text3"/>
+      </w:pPr>
+      <w:r>
+        <w:t>Content: name of respective setting</w:t>
+      </w:r>
+    </w:p>
+    <w:p>
+      <w:pPr>
+        <w:pStyle w:val="Text3"/>
+      </w:pPr>
+    </w:p>
+    <w:p>
+      <w:pPr>
+        <w:pStyle w:val="Sub-TaskHeader"/>
+      </w:pPr>
+      <w:r>
+        <w:t>Buttons:</w:t>
+      </w:r>
+    </w:p>
+    <w:p>
+      <w:pPr>
+        <w:pStyle w:val="Text3"/>
+      </w:pPr>
+      <w:r>
+        <w:t>Size: 113x42px (normal), 133x58px (large)</w:t>
+      </w:r>
+    </w:p>
+    <w:p>
+      <w:pPr>
+        <w:pStyle w:val="Text3"/>
+      </w:pPr>
+      <w:r>
+        <w:t>Content: 1-2 word description of function.</w:t>
+      </w:r>
+    </w:p>
+    <w:p>
+      <w:pPr>
+        <w:pStyle w:val="Text3"/>
+      </w:pPr>
+      <w:r>
+        <w:t>Font-size: 16px</w:t>
+      </w:r>
+    </w:p>
+    <w:p>
+      <w:pPr>
+        <w:pStyle w:val="Text3"/>
+      </w:pPr>
+      <w:r>
+        <w:t>Font-family: cosmic-aliens (ca)</w:t>
+      </w:r>
+    </w:p>
+    <w:p>
+      <w:pPr>
+        <w:pStyle w:val="Text3"/>
+      </w:pPr>
+      <w:r>
+        <w:t>Input: click detection, hover detection.</w:t>
+      </w:r>
+    </w:p>
+    <w:p>
+      <w:pPr>
+        <w:pStyle w:val="Text3"/>
+      </w:pPr>
+      <w:r>
+        <w:t>Output: size will change size when cursor is hovering over it, will change the sate of its respective setting/ change the page to the homepage (back button).</w:t>
+      </w:r>
+    </w:p>
+    <w:p>
+      <w:pPr>
+        <w:pStyle w:val="Text3"/>
+      </w:pPr>
       <w:r>
         <w:br w:type="page"/>
       </w:r>
@@ -19146,7 +19290,15 @@
         <w:pStyle w:val="Text3"/>
       </w:pPr>
       <w:r>
-        <w:t>Font-size: 13px</w:t>
+        <w:t xml:space="preserve">Font-size: </w:t>
+      </w:r>
+      <w:r>
+        <w:t>25</w:t>
+      </w:r>
+      <w:bookmarkStart w:id="0" w:name="_GoBack"/>
+      <w:bookmarkEnd w:id="0"/>
+      <w:r>
+        <w:t>px</w:t>
       </w:r>
     </w:p>
     <w:p>
@@ -23513,6 +23665,7 @@
     <w:lsdException w:name="HTML Sample" w:semiHidden="1" w:unhideWhenUsed="1"/>
     <w:lsdException w:name="HTML Typewriter" w:semiHidden="1" w:unhideWhenUsed="1"/>
     <w:lsdException w:name="HTML Variable" w:semiHidden="1" w:unhideWhenUsed="1"/>
+    <w:lsdException w:name="Normal Table" w:semiHidden="1" w:unhideWhenUsed="1"/>
     <w:lsdException w:name="annotation subject" w:semiHidden="1" w:unhideWhenUsed="1"/>
     <w:lsdException w:name="No List" w:semiHidden="1" w:unhideWhenUsed="1"/>
     <w:lsdException w:name="Outline List 1" w:semiHidden="1" w:unhideWhenUsed="1"/>
@@ -23556,8 +23709,10 @@
     <w:lsdException w:name="Table Elegant" w:semiHidden="1" w:unhideWhenUsed="1"/>
     <w:lsdException w:name="Table Professional" w:semiHidden="1" w:unhideWhenUsed="1"/>
     <w:lsdException w:name="Table Subtle 1" w:semiHidden="1" w:unhideWhenUsed="1"/>
+    <w:lsdException w:name="Table Subtle 2" w:semiHidden="1" w:unhideWhenUsed="1"/>
     <w:lsdException w:name="Table Web 1" w:semiHidden="1" w:unhideWhenUsed="1"/>
     <w:lsdException w:name="Table Web 2" w:semiHidden="1" w:unhideWhenUsed="1"/>
+    <w:lsdException w:name="Table Web 3" w:semiHidden="1" w:unhideWhenUsed="1"/>
     <w:lsdException w:name="Balloon Text" w:semiHidden="1" w:unhideWhenUsed="1"/>
     <w:lsdException w:name="Table Grid" w:uiPriority="39"/>
     <w:lsdException w:name="Table Theme" w:semiHidden="1" w:unhideWhenUsed="1"/>
@@ -36017,7 +36172,7 @@
 </file>
 
 <file path=customXml/itemProps1.xml><?xml version="1.0" encoding="utf-8"?>
-<ds:datastoreItem xmlns:ds="http://schemas.openxmlformats.org/officeDocument/2006/customXml" ds:itemID="{2573A43B-2DB2-46B8-9FCA-B8934CC1077B}">
+<ds:datastoreItem xmlns:ds="http://schemas.openxmlformats.org/officeDocument/2006/customXml" ds:itemID="{2104E91D-D240-47B8-9951-EAC0BCC15CD0}">
   <ds:schemaRefs>
     <ds:schemaRef ds:uri="http://schemas.openxmlformats.org/officeDocument/2006/bibliography"/>
   </ds:schemaRefs>

</xml_diff>